<commit_message>
TFS 7856 - Encryption/Decryption
git-tfs-id: [https://tfs.omnicloud.local/tfs/cco%20program/]$/eCoaching_V2;C39372
</commit_message>
<xml_diff>
--- a/Runbook/Web/CCO_eCoaching_Log_Admin_Runbook.docx
+++ b/Runbook/Web/CCO_eCoaching_Log_Admin_Runbook.docx
@@ -172,24 +172,12 @@
       <w:pPr>
         <w:pStyle w:val="CoverPageTitles"/>
       </w:pPr>
-      <w:proofErr w:type="spellStart"/>
-      <w:proofErr w:type="gramStart"/>
-      <w:r>
-        <w:t>eCL</w:t>
-      </w:r>
-      <w:proofErr w:type="spellEnd"/>
-      <w:proofErr w:type="gramEnd"/>
-      <w:r>
-        <w:t xml:space="preserve"> </w:t>
-      </w:r>
-      <w:proofErr w:type="spellStart"/>
-      <w:r>
-        <w:t>Admin</w:t>
+      <w:r>
+        <w:t>eCL Admin</w:t>
       </w:r>
       <w:r>
         <w:t>Web</w:t>
       </w:r>
-      <w:proofErr w:type="spellEnd"/>
       <w:r>
         <w:t xml:space="preserve"> </w:t>
       </w:r>
@@ -268,21 +256,43 @@
               <w:rPr>
                 <w:b/>
               </w:rPr>
-              <w:t>7734</w:t>
-            </w:r>
-            <w:bookmarkStart w:id="0" w:name="_GoBack"/>
-            <w:bookmarkEnd w:id="0"/>
+              <w:t>7</w:t>
+            </w:r>
             <w:r>
               <w:rPr>
                 <w:b/>
               </w:rPr>
-              <w:t xml:space="preserve"> - </w:t>
+              <w:t>856</w:t>
             </w:r>
             <w:r>
               <w:rPr>
                 <w:b/>
               </w:rPr>
-              <w:t>SQL Server 2012 Upgrade – Admin Tool.</w:t>
+              <w:t xml:space="preserve"> </w:t>
+            </w:r>
+            <w:r>
+              <w:rPr>
+                <w:b/>
+              </w:rPr>
+              <w:t>–</w:t>
+            </w:r>
+            <w:r>
+              <w:rPr>
+                <w:b/>
+              </w:rPr>
+              <w:t xml:space="preserve"> </w:t>
+            </w:r>
+            <w:r>
+              <w:rPr>
+                <w:b/>
+              </w:rPr>
+              <w:t>Encryption/Decryption</w:t>
+            </w:r>
+            <w:r>
+              <w:rPr>
+                <w:b/>
+              </w:rPr>
+              <w:t>.</w:t>
             </w:r>
           </w:p>
         </w:tc>
@@ -768,11 +778,9 @@
             <w:r>
               <w:t xml:space="preserve">TFS 2527 - </w:t>
             </w:r>
-            <w:proofErr w:type="spellStart"/>
             <w:r>
               <w:t>eCL</w:t>
             </w:r>
-            <w:proofErr w:type="spellEnd"/>
             <w:r>
               <w:t xml:space="preserve"> Admin Tool.</w:t>
             </w:r>
@@ -1035,6 +1043,65 @@
             </w:pPr>
             <w:r>
               <w:t>TFS 7346 - Allow for Inactivation of completed logs.</w:t>
+            </w:r>
+          </w:p>
+        </w:tc>
+        <w:tc>
+          <w:tcPr>
+            <w:tcW w:w="2268" w:type="dxa"/>
+          </w:tcPr>
+          <w:p>
+            <w:pPr>
+              <w:pStyle w:val="TableText"/>
+              <w:ind w:left="162"/>
+              <w:rPr>
+                <w:sz w:val="18"/>
+                <w:szCs w:val="18"/>
+              </w:rPr>
+            </w:pPr>
+            <w:r>
+              <w:rPr>
+                <w:sz w:val="18"/>
+                <w:szCs w:val="18"/>
+              </w:rPr>
+              <w:t>Lili Huang</w:t>
+            </w:r>
+          </w:p>
+        </w:tc>
+      </w:tr>
+      <w:tr>
+        <w:tc>
+          <w:tcPr>
+            <w:tcW w:w="1188" w:type="dxa"/>
+          </w:tcPr>
+          <w:p>
+            <w:pPr>
+              <w:pStyle w:val="TableText"/>
+              <w:ind w:left="90"/>
+              <w:rPr>
+                <w:sz w:val="18"/>
+                <w:szCs w:val="18"/>
+              </w:rPr>
+            </w:pPr>
+            <w:r>
+              <w:rPr>
+                <w:sz w:val="18"/>
+                <w:szCs w:val="18"/>
+              </w:rPr>
+              <w:t>01/19/2018</w:t>
+            </w:r>
+          </w:p>
+        </w:tc>
+        <w:tc>
+          <w:tcPr>
+            <w:tcW w:w="6120" w:type="dxa"/>
+          </w:tcPr>
+          <w:p>
+            <w:pPr>
+              <w:spacing w:line="240" w:lineRule="exact"/>
+            </w:pPr>
+            <w:r>
+              <w:t>TFS 7856 – Encryption/Decryption</w:t>
             </w:r>
           </w:p>
         </w:tc>
@@ -1105,11 +1172,11 @@
             <w:pPr>
               <w:pStyle w:val="ProcessHeaders"/>
             </w:pPr>
-            <w:bookmarkStart w:id="1" w:name="_Toc452963680"/>
+            <w:bookmarkStart w:id="0" w:name="_Toc452963680"/>
             <w:r>
               <w:t>Overview</w:t>
             </w:r>
-            <w:bookmarkEnd w:id="1"/>
+            <w:bookmarkEnd w:id="0"/>
           </w:p>
         </w:tc>
       </w:tr>
@@ -1180,11 +1247,9 @@
             <w:r>
               <w:t xml:space="preserve">changes for </w:t>
             </w:r>
-            <w:proofErr w:type="spellStart"/>
             <w:r>
               <w:t>eCL</w:t>
             </w:r>
-            <w:proofErr w:type="spellEnd"/>
             <w:r>
               <w:t xml:space="preserve"> </w:t>
             </w:r>
@@ -1204,13 +1269,13 @@
               <w:t xml:space="preserve">TFS </w:t>
             </w:r>
             <w:r>
-              <w:t>7734</w:t>
+              <w:t>7856</w:t>
             </w:r>
             <w:r>
               <w:t xml:space="preserve"> </w:t>
             </w:r>
             <w:r>
-              <w:t>– SQL Server 2012 Upgrade – Admin Tool</w:t>
+              <w:t>– Encryption/Decryption</w:t>
             </w:r>
             <w:r>
               <w:t>.</w:t>
@@ -1472,11 +1537,11 @@
             <w:pPr>
               <w:pStyle w:val="ProcessHeaders"/>
             </w:pPr>
-            <w:bookmarkStart w:id="2" w:name="_Toc452963681"/>
+            <w:bookmarkStart w:id="1" w:name="_Toc452963681"/>
             <w:r>
               <w:t>Implementation Steps</w:t>
             </w:r>
-            <w:bookmarkEnd w:id="2"/>
+            <w:bookmarkEnd w:id="1"/>
           </w:p>
         </w:tc>
       </w:tr>
@@ -1533,13 +1598,8 @@
             <w:r>
               <w:t xml:space="preserve"> </w:t>
             </w:r>
-            <w:proofErr w:type="spellStart"/>
-            <w:r>
-              <w:t>eCL</w:t>
-            </w:r>
-            <w:proofErr w:type="spellEnd"/>
-            <w:r>
-              <w:t xml:space="preserve"> Admin</w:t>
+            <w:r>
+              <w:t>eCL Admin</w:t>
             </w:r>
             <w:r>
               <w:t xml:space="preserve"> </w:t>
@@ -1557,7 +1617,7 @@
               <w:t xml:space="preserve">TFS </w:t>
             </w:r>
             <w:r>
-              <w:t>7734</w:t>
+              <w:t>7856</w:t>
             </w:r>
             <w:r>
               <w:t>.</w:t>
@@ -1667,33 +1727,28 @@
             <w:r>
               <w:t>eCoaching_V2\UI Code\</w:t>
             </w:r>
-            <w:proofErr w:type="spellStart"/>
-            <w:r>
-              <w:t>Web_Admin.config</w:t>
-            </w:r>
-            <w:proofErr w:type="spellEnd"/>
+            <w:r>
+              <w:t>eCoaching_Admin</w:t>
+            </w:r>
+            <w:r>
+              <w:t>.zip</w:t>
+            </w:r>
+            <w:bookmarkStart w:id="2" w:name="_GoBack"/>
+            <w:bookmarkEnd w:id="2"/>
             <w:r>
               <w:t xml:space="preserve">&gt; - </w:t>
             </w:r>
-            <w:proofErr w:type="spellStart"/>
             <w:r>
               <w:rPr>
                 <w:b/>
               </w:rPr>
-              <w:t>Changeset</w:t>
-            </w:r>
-            <w:proofErr w:type="spellEnd"/>
+              <w:t xml:space="preserve">Changeset </w:t>
+            </w:r>
             <w:r>
               <w:rPr>
                 <w:b/>
               </w:rPr>
-              <w:t xml:space="preserve"> </w:t>
-            </w:r>
-            <w:r>
-              <w:rPr>
-                <w:b/>
-              </w:rPr>
-              <w:t>38502</w:t>
+              <w:t>39371</w:t>
             </w:r>
           </w:p>
           <w:p>
@@ -1911,25 +1966,7 @@
                 <w:sz w:val="22"/>
                 <w:szCs w:val="22"/>
               </w:rPr>
-              <w:t xml:space="preserve">restrictions to deny access to </w:t>
-            </w:r>
-            <w:proofErr w:type="spellStart"/>
-            <w:r>
-              <w:rPr>
-                <w:i/>
-                <w:sz w:val="22"/>
-                <w:szCs w:val="22"/>
-              </w:rPr>
-              <w:t>eCL</w:t>
-            </w:r>
-            <w:proofErr w:type="spellEnd"/>
-            <w:r>
-              <w:rPr>
-                <w:i/>
-                <w:sz w:val="22"/>
-                <w:szCs w:val="22"/>
-              </w:rPr>
-              <w:t xml:space="preserve"> Admin </w:t>
+              <w:t xml:space="preserve">restrictions to deny access to eCL Admin </w:t>
             </w:r>
             <w:r>
               <w:rPr>
@@ -2004,21 +2041,7 @@
                 <w:b/>
                 <w:color w:val="00B050"/>
               </w:rPr>
-              <w:t xml:space="preserve">For </w:t>
-            </w:r>
-            <w:r>
-              <w:rPr>
-                <w:b/>
-                <w:color w:val="00B050"/>
-              </w:rPr>
-              <w:t>Production</w:t>
-            </w:r>
-            <w:r>
-              <w:rPr>
-                <w:b/>
-                <w:color w:val="00B050"/>
-              </w:rPr>
-              <w:t xml:space="preserve"> implementation only:</w:t>
+              <w:t>For Production implementation only:</w:t>
             </w:r>
           </w:p>
           <w:p>
@@ -2026,19 +2049,7 @@
               <w:pStyle w:val="SOPBodyText"/>
             </w:pPr>
             <w:r>
-              <w:t xml:space="preserve">Backup </w:t>
-            </w:r>
-            <w:r>
-              <w:t>file</w:t>
-            </w:r>
-            <w:r>
-              <w:t xml:space="preserve"> D:\inetpub\wwwroot\eCLAdmin</w:t>
-            </w:r>
-            <w:r>
-              <w:t>\web.config</w:t>
-            </w:r>
-            <w:r>
-              <w:t>;</w:t>
+              <w:t>Backup folder D:\inetpub\wwwroot\coach;</w:t>
             </w:r>
           </w:p>
           <w:p>
@@ -2046,32 +2057,19 @@
               <w:pStyle w:val="SOPBodyText"/>
             </w:pPr>
             <w:r>
-              <w:t xml:space="preserve">Delete </w:t>
-            </w:r>
-            <w:r>
-              <w:t xml:space="preserve">file </w:t>
-            </w:r>
-            <w:r>
-              <w:t>D:\inetpub\wwwroot\</w:t>
-            </w:r>
-            <w:r>
-              <w:t xml:space="preserve"> </w:t>
-            </w:r>
-            <w:proofErr w:type="spellStart"/>
-            <w:r>
-              <w:t>eCLAdmin</w:t>
-            </w:r>
-            <w:proofErr w:type="spellEnd"/>
-            <w:r>
-              <w:t>\</w:t>
-            </w:r>
-            <w:proofErr w:type="spellStart"/>
+              <w:t>Delete all files under D:\inetpub\wwwroot\coach except:</w:t>
+            </w:r>
+          </w:p>
+          <w:p>
+            <w:pPr>
+              <w:pStyle w:val="SOPBodyText"/>
+              <w:numPr>
+                <w:ilvl w:val="0"/>
+                <w:numId w:val="22"/>
+              </w:numPr>
+            </w:pPr>
             <w:r>
               <w:t>web.config</w:t>
-            </w:r>
-            <w:proofErr w:type="spellEnd"/>
-            <w:r>
-              <w:t>;</w:t>
             </w:r>
           </w:p>
           <w:p>
@@ -2079,37 +2077,14 @@
               <w:pStyle w:val="SOPBodyText"/>
             </w:pPr>
             <w:r>
-              <w:t xml:space="preserve">Copy file </w:t>
-            </w:r>
-            <w:proofErr w:type="spellStart"/>
-            <w:r>
-              <w:t>Web_Admin.config</w:t>
-            </w:r>
-            <w:proofErr w:type="spellEnd"/>
-            <w:r>
-              <w:t xml:space="preserve"> to D:\inetpub\wwwroot\eCLAdmin;</w:t>
-            </w:r>
-          </w:p>
-          <w:p>
-            <w:pPr>
-              <w:pStyle w:val="SOPBodyText"/>
-            </w:pPr>
-            <w:r>
-              <w:t xml:space="preserve">Rename </w:t>
-            </w:r>
-            <w:proofErr w:type="spellStart"/>
-            <w:r>
-              <w:t>Web_Admin.config</w:t>
-            </w:r>
-            <w:proofErr w:type="spellEnd"/>
-            <w:r>
-              <w:t xml:space="preserve"> to </w:t>
-            </w:r>
-            <w:proofErr w:type="spellStart"/>
-            <w:r>
-              <w:t>web.config</w:t>
-            </w:r>
-            <w:proofErr w:type="spellEnd"/>
+              <w:t xml:space="preserve">Unzip the file from Step 1 to folder D:\inetpub\wwwroot\coach, </w:t>
+            </w:r>
+            <w:r>
+              <w:rPr>
+                <w:b/>
+              </w:rPr>
+              <w:t>do not overwrite web.config</w:t>
+            </w:r>
             <w:r>
               <w:t>.</w:t>
             </w:r>
@@ -2790,8 +2765,6 @@
         </w:rPr>
         <w:t xml:space="preserve">to deny access to </w:t>
       </w:r>
-      <w:proofErr w:type="spellStart"/>
-      <w:proofErr w:type="gramStart"/>
       <w:r>
         <w:rPr>
           <w:b/>
@@ -2799,18 +2772,7 @@
           <w:szCs w:val="22"/>
           <w:u w:val="single"/>
         </w:rPr>
-        <w:t>eCL</w:t>
-      </w:r>
-      <w:proofErr w:type="spellEnd"/>
-      <w:proofErr w:type="gramEnd"/>
-      <w:r>
-        <w:rPr>
-          <w:b/>
-          <w:sz w:val="22"/>
-          <w:szCs w:val="22"/>
-          <w:u w:val="single"/>
-        </w:rPr>
-        <w:t xml:space="preserve"> Admin</w:t>
+        <w:t>eCL Admin</w:t>
       </w:r>
       <w:r>
         <w:rPr>
@@ -2967,14 +2929,12 @@
       <w:r>
         <w:t xml:space="preserve">, </w:t>
       </w:r>
-      <w:proofErr w:type="spellStart"/>
       <w:r>
         <w:rPr>
           <w:b/>
         </w:rPr>
         <w:t>eCLAdmin</w:t>
       </w:r>
-      <w:proofErr w:type="spellEnd"/>
       <w:r>
         <w:t>.</w:t>
       </w:r>
@@ -3887,23 +3847,13 @@
         <w:szCs w:val="18"/>
       </w:rPr>
     </w:pPr>
-    <w:proofErr w:type="spellStart"/>
     <w:r>
       <w:rPr>
         <w:b/>
         <w:sz w:val="18"/>
         <w:szCs w:val="18"/>
       </w:rPr>
-      <w:t>Vangent</w:t>
-    </w:r>
-    <w:proofErr w:type="spellEnd"/>
-    <w:r>
-      <w:rPr>
-        <w:b/>
-        <w:sz w:val="18"/>
-        <w:szCs w:val="18"/>
-      </w:rPr>
-      <w:t xml:space="preserve">, Inc. - Confidential </w:t>
+      <w:t xml:space="preserve">Vangent, Inc. - Confidential </w:t>
     </w:r>
     <w:r>
       <w:rPr>
@@ -4687,7 +4637,7 @@
         </mc:Choice>
         <mc:Fallback>
           <w:pict>
-            <v:line w14:anchorId="0D0A04AD" id="Line 7" o:spid="_x0000_s1026" style="position:absolute;z-index:251656704;visibility:visible;mso-wrap-style:square;mso-width-percent:0;mso-height-percent:0;mso-wrap-distance-left:9pt;mso-wrap-distance-top:-3e-5mm;mso-wrap-distance-right:9pt;mso-wrap-distance-bottom:-3e-5mm;mso-position-horizontal:absolute;mso-position-horizontal-relative:text;mso-position-vertical:absolute;mso-position-vertical-relative:text;mso-width-percent:0;mso-height-percent:0;mso-width-relative:page;mso-height-relative:page" from="-2.25pt,12.9pt" to="465.75pt,12.9pt" o:gfxdata="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" strokecolor="#5b7d96" strokeweight="2.25pt"/>
+            <v:line w14:anchorId="270A0C24" id="Line 7" o:spid="_x0000_s1026" style="position:absolute;z-index:251656704;visibility:visible;mso-wrap-style:square;mso-width-percent:0;mso-height-percent:0;mso-wrap-distance-left:9pt;mso-wrap-distance-top:-3e-5mm;mso-wrap-distance-right:9pt;mso-wrap-distance-bottom:-3e-5mm;mso-position-horizontal:absolute;mso-position-horizontal-relative:text;mso-position-vertical:absolute;mso-position-vertical-relative:text;mso-width-percent:0;mso-height-percent:0;mso-width-relative:page;mso-height-relative:page" from="-2.25pt,12.9pt" to="465.75pt,12.9pt" o:gfxdata="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" strokecolor="#5b7d96" strokeweight="2.25pt"/>
           </w:pict>
         </mc:Fallback>
       </mc:AlternateContent>
@@ -9584,20 +9534,20 @@
 </file>
 
 <file path=customXml/item2.xml><?xml version="1.0" encoding="utf-8"?>
-<p:properties xmlns:p="http://schemas.microsoft.com/office/2006/metadata/properties" xmlns:xsi="http://www.w3.org/2001/XMLSchema-instance">
-  <documentManagement>
-    <_DCDateModified xmlns="http://schemas.microsoft.com/sharepoint/v3/fields" xsi:nil="true"/>
-  </documentManagement>
-</p:properties>
-</file>
-
-<file path=customXml/item3.xml><?xml version="1.0" encoding="utf-8"?>
 <?mso-contentType ?>
 <FormTemplates xmlns="http://schemas.microsoft.com/sharepoint/v3/contenttype/forms">
   <Display>DocumentLibraryForm</Display>
   <Edit>DocumentLibraryForm</Edit>
   <New>DocumentLibraryForm</New>
 </FormTemplates>
+</file>
+
+<file path=customXml/item3.xml><?xml version="1.0" encoding="utf-8"?>
+<p:properties xmlns:p="http://schemas.microsoft.com/office/2006/metadata/properties" xmlns:xsi="http://www.w3.org/2001/XMLSchema-instance">
+  <documentManagement>
+    <_DCDateModified xmlns="http://schemas.microsoft.com/sharepoint/v3/fields" xsi:nil="true"/>
+  </documentManagement>
+</p:properties>
 </file>
 
 <file path=customXml/item4.xml><?xml version="1.0" encoding="utf-8"?>
@@ -9739,18 +9689,18 @@
 </file>
 
 <file path=customXml/itemProps2.xml><?xml version="1.0" encoding="utf-8"?>
-<ds:datastoreItem xmlns:ds="http://schemas.openxmlformats.org/officeDocument/2006/customXml" ds:itemID="{47853092-453F-4761-BB4F-9437077E6946}">
+<ds:datastoreItem xmlns:ds="http://schemas.openxmlformats.org/officeDocument/2006/customXml" ds:itemID="{6E0243D2-C2E7-4C17-98A3-48E63A4A14E3}">
   <ds:schemaRefs>
-    <ds:schemaRef ds:uri="http://schemas.microsoft.com/office/2006/metadata/properties"/>
-    <ds:schemaRef ds:uri="http://schemas.microsoft.com/sharepoint/v3/fields"/>
+    <ds:schemaRef ds:uri="http://schemas.microsoft.com/sharepoint/v3/contenttype/forms"/>
   </ds:schemaRefs>
 </ds:datastoreItem>
 </file>
 
 <file path=customXml/itemProps3.xml><?xml version="1.0" encoding="utf-8"?>
-<ds:datastoreItem xmlns:ds="http://schemas.openxmlformats.org/officeDocument/2006/customXml" ds:itemID="{6E0243D2-C2E7-4C17-98A3-48E63A4A14E3}">
+<ds:datastoreItem xmlns:ds="http://schemas.openxmlformats.org/officeDocument/2006/customXml" ds:itemID="{47853092-453F-4761-BB4F-9437077E6946}">
   <ds:schemaRefs>
-    <ds:schemaRef ds:uri="http://schemas.microsoft.com/sharepoint/v3/contenttype/forms"/>
+    <ds:schemaRef ds:uri="http://schemas.microsoft.com/office/2006/metadata/properties"/>
+    <ds:schemaRef ds:uri="http://schemas.microsoft.com/sharepoint/v3/fields"/>
   </ds:schemaRefs>
 </ds:datastoreItem>
 </file>
@@ -9774,7 +9724,7 @@
 </file>
 
 <file path=customXml/itemProps5.xml><?xml version="1.0" encoding="utf-8"?>
-<ds:datastoreItem xmlns:ds="http://schemas.openxmlformats.org/officeDocument/2006/customXml" ds:itemID="{E326BDC3-9C8F-4BEE-BACC-2645F4617B55}">
+<ds:datastoreItem xmlns:ds="http://schemas.openxmlformats.org/officeDocument/2006/customXml" ds:itemID="{0A9C046E-8CCC-49FE-93C9-D063BA6B213B}">
   <ds:schemaRefs>
     <ds:schemaRef ds:uri="http://schemas.openxmlformats.org/officeDocument/2006/bibliography"/>
   </ds:schemaRefs>

</xml_diff>

<commit_message>
TFS 10566 – stored procedure in admin tool needs schema designator
git-tfs-id: [https://tfs.omnicloud.local/tfs/cco%20program/]$/eCoaching_V2;C39766
</commit_message>
<xml_diff>
--- a/Runbook/Web/CCO_eCoaching_Log_Admin_Runbook.docx
+++ b/Runbook/Web/CCO_eCoaching_Log_Admin_Runbook.docx
@@ -172,12 +172,24 @@
       <w:pPr>
         <w:pStyle w:val="CoverPageTitles"/>
       </w:pPr>
-      <w:r>
-        <w:t>eCL Admin</w:t>
+      <w:proofErr w:type="spellStart"/>
+      <w:proofErr w:type="gramStart"/>
+      <w:r>
+        <w:t>eCL</w:t>
+      </w:r>
+      <w:proofErr w:type="spellEnd"/>
+      <w:proofErr w:type="gramEnd"/>
+      <w:r>
+        <w:t xml:space="preserve"> </w:t>
+      </w:r>
+      <w:proofErr w:type="spellStart"/>
+      <w:r>
+        <w:t>Admin</w:t>
       </w:r>
       <w:r>
         <w:t>Web</w:t>
       </w:r>
+      <w:proofErr w:type="spellEnd"/>
       <w:r>
         <w:t xml:space="preserve"> </w:t>
       </w:r>
@@ -250,49 +262,7 @@
               <w:rPr>
                 <w:b/>
               </w:rPr>
-              <w:t xml:space="preserve">TFS </w:t>
-            </w:r>
-            <w:r>
-              <w:rPr>
-                <w:b/>
-              </w:rPr>
-              <w:t>7</w:t>
-            </w:r>
-            <w:r>
-              <w:rPr>
-                <w:b/>
-              </w:rPr>
-              <w:t>856</w:t>
-            </w:r>
-            <w:r>
-              <w:rPr>
-                <w:b/>
-              </w:rPr>
-              <w:t xml:space="preserve"> </w:t>
-            </w:r>
-            <w:r>
-              <w:rPr>
-                <w:b/>
-              </w:rPr>
-              <w:t>–</w:t>
-            </w:r>
-            <w:r>
-              <w:rPr>
-                <w:b/>
-              </w:rPr>
-              <w:t xml:space="preserve"> </w:t>
-            </w:r>
-            <w:r>
-              <w:rPr>
-                <w:b/>
-              </w:rPr>
-              <w:t>Encryption/Decryption</w:t>
-            </w:r>
-            <w:r>
-              <w:rPr>
-                <w:b/>
-              </w:rPr>
-              <w:t>.</w:t>
+              <w:t>TFS 10566 – stored procedure in admin tool needs schema designator</w:t>
             </w:r>
           </w:p>
         </w:tc>
@@ -778,9 +748,11 @@
             <w:r>
               <w:t xml:space="preserve">TFS 2527 - </w:t>
             </w:r>
+            <w:proofErr w:type="spellStart"/>
             <w:r>
               <w:t>eCL</w:t>
             </w:r>
+            <w:proofErr w:type="spellEnd"/>
             <w:r>
               <w:t xml:space="preserve"> Admin Tool.</w:t>
             </w:r>
@@ -1102,6 +1074,65 @@
             </w:pPr>
             <w:r>
               <w:t>TFS 7856 – Encryption/Decryption</w:t>
+            </w:r>
+          </w:p>
+        </w:tc>
+        <w:tc>
+          <w:tcPr>
+            <w:tcW w:w="2268" w:type="dxa"/>
+          </w:tcPr>
+          <w:p>
+            <w:pPr>
+              <w:pStyle w:val="TableText"/>
+              <w:ind w:left="162"/>
+              <w:rPr>
+                <w:sz w:val="18"/>
+                <w:szCs w:val="18"/>
+              </w:rPr>
+            </w:pPr>
+            <w:r>
+              <w:rPr>
+                <w:sz w:val="18"/>
+                <w:szCs w:val="18"/>
+              </w:rPr>
+              <w:t>Lili Huang</w:t>
+            </w:r>
+          </w:p>
+        </w:tc>
+      </w:tr>
+      <w:tr>
+        <w:tc>
+          <w:tcPr>
+            <w:tcW w:w="1188" w:type="dxa"/>
+          </w:tcPr>
+          <w:p>
+            <w:pPr>
+              <w:pStyle w:val="TableText"/>
+              <w:ind w:left="90"/>
+              <w:rPr>
+                <w:sz w:val="18"/>
+                <w:szCs w:val="18"/>
+              </w:rPr>
+            </w:pPr>
+            <w:r>
+              <w:rPr>
+                <w:sz w:val="18"/>
+                <w:szCs w:val="18"/>
+              </w:rPr>
+              <w:t>03/30/2018</w:t>
+            </w:r>
+          </w:p>
+        </w:tc>
+        <w:tc>
+          <w:tcPr>
+            <w:tcW w:w="6120" w:type="dxa"/>
+          </w:tcPr>
+          <w:p>
+            <w:pPr>
+              <w:spacing w:line="240" w:lineRule="exact"/>
+            </w:pPr>
+            <w:r>
+              <w:t>TFS 10566 – stored procedure in admin tool needs schema designator</w:t>
             </w:r>
           </w:p>
         </w:tc>
@@ -1247,9 +1278,11 @@
             <w:r>
               <w:t xml:space="preserve">changes for </w:t>
             </w:r>
+            <w:proofErr w:type="spellStart"/>
             <w:r>
               <w:t>eCL</w:t>
             </w:r>
+            <w:proofErr w:type="spellEnd"/>
             <w:r>
               <w:t xml:space="preserve"> </w:t>
             </w:r>
@@ -1269,13 +1302,7 @@
               <w:t xml:space="preserve">TFS </w:t>
             </w:r>
             <w:r>
-              <w:t>7856</w:t>
-            </w:r>
-            <w:r>
-              <w:t xml:space="preserve"> </w:t>
-            </w:r>
-            <w:r>
-              <w:t>– Encryption/Decryption</w:t>
+              <w:t>10566</w:t>
             </w:r>
             <w:r>
               <w:t>.</w:t>
@@ -1598,8 +1625,13 @@
             <w:r>
               <w:t xml:space="preserve"> </w:t>
             </w:r>
-            <w:r>
-              <w:t>eCL Admin</w:t>
+            <w:proofErr w:type="spellStart"/>
+            <w:r>
+              <w:t>eCL</w:t>
+            </w:r>
+            <w:proofErr w:type="spellEnd"/>
+            <w:r>
+              <w:t xml:space="preserve"> Admin</w:t>
             </w:r>
             <w:r>
               <w:t xml:space="preserve"> </w:t>
@@ -1617,7 +1649,7 @@
               <w:t xml:space="preserve">TFS </w:t>
             </w:r>
             <w:r>
-              <w:t>7856</w:t>
+              <w:t>10566</w:t>
             </w:r>
             <w:r>
               <w:t>.</w:t>
@@ -1733,23 +1765,31 @@
             <w:r>
               <w:t>.zip</w:t>
             </w:r>
-            <w:bookmarkStart w:id="2" w:name="_GoBack"/>
-            <w:bookmarkEnd w:id="2"/>
             <w:r>
               <w:t xml:space="preserve">&gt; - </w:t>
             </w:r>
+            <w:proofErr w:type="spellStart"/>
             <w:r>
               <w:rPr>
                 <w:b/>
               </w:rPr>
-              <w:t xml:space="preserve">Changeset </w:t>
-            </w:r>
+              <w:t>Changeset</w:t>
+            </w:r>
+            <w:proofErr w:type="spellEnd"/>
             <w:r>
               <w:rPr>
                 <w:b/>
               </w:rPr>
-              <w:t>39371</w:t>
-            </w:r>
+              <w:t xml:space="preserve"> </w:t>
+            </w:r>
+            <w:r>
+              <w:rPr>
+                <w:b/>
+              </w:rPr>
+              <w:t>39765</w:t>
+            </w:r>
+            <w:bookmarkStart w:id="2" w:name="_GoBack"/>
+            <w:bookmarkEnd w:id="2"/>
           </w:p>
           <w:p>
             <w:pPr>
@@ -1966,7 +2006,25 @@
                 <w:sz w:val="22"/>
                 <w:szCs w:val="22"/>
               </w:rPr>
-              <w:t xml:space="preserve">restrictions to deny access to eCL Admin </w:t>
+              <w:t xml:space="preserve">restrictions to deny access to </w:t>
+            </w:r>
+            <w:proofErr w:type="spellStart"/>
+            <w:r>
+              <w:rPr>
+                <w:i/>
+                <w:sz w:val="22"/>
+                <w:szCs w:val="22"/>
+              </w:rPr>
+              <w:t>eCL</w:t>
+            </w:r>
+            <w:proofErr w:type="spellEnd"/>
+            <w:r>
+              <w:rPr>
+                <w:i/>
+                <w:sz w:val="22"/>
+                <w:szCs w:val="22"/>
+              </w:rPr>
+              <w:t xml:space="preserve"> Admin </w:t>
             </w:r>
             <w:r>
               <w:rPr>
@@ -2068,9 +2126,11 @@
                 <w:numId w:val="22"/>
               </w:numPr>
             </w:pPr>
+            <w:proofErr w:type="spellStart"/>
             <w:r>
               <w:t>web.config</w:t>
             </w:r>
+            <w:proofErr w:type="spellEnd"/>
           </w:p>
           <w:p>
             <w:pPr>
@@ -2083,8 +2143,16 @@
               <w:rPr>
                 <w:b/>
               </w:rPr>
-              <w:t>do not overwrite web.config</w:t>
-            </w:r>
+              <w:t xml:space="preserve">do not overwrite </w:t>
+            </w:r>
+            <w:proofErr w:type="spellStart"/>
+            <w:r>
+              <w:rPr>
+                <w:b/>
+              </w:rPr>
+              <w:t>web.config</w:t>
+            </w:r>
+            <w:proofErr w:type="spellEnd"/>
             <w:r>
               <w:t>.</w:t>
             </w:r>
@@ -2765,6 +2833,8 @@
         </w:rPr>
         <w:t xml:space="preserve">to deny access to </w:t>
       </w:r>
+      <w:proofErr w:type="spellStart"/>
+      <w:proofErr w:type="gramStart"/>
       <w:r>
         <w:rPr>
           <w:b/>
@@ -2772,7 +2842,18 @@
           <w:szCs w:val="22"/>
           <w:u w:val="single"/>
         </w:rPr>
-        <w:t>eCL Admin</w:t>
+        <w:t>eCL</w:t>
+      </w:r>
+      <w:proofErr w:type="spellEnd"/>
+      <w:proofErr w:type="gramEnd"/>
+      <w:r>
+        <w:rPr>
+          <w:b/>
+          <w:sz w:val="22"/>
+          <w:szCs w:val="22"/>
+          <w:u w:val="single"/>
+        </w:rPr>
+        <w:t xml:space="preserve"> Admin</w:t>
       </w:r>
       <w:r>
         <w:rPr>
@@ -2929,12 +3010,14 @@
       <w:r>
         <w:t xml:space="preserve">, </w:t>
       </w:r>
+      <w:proofErr w:type="spellStart"/>
       <w:r>
         <w:rPr>
           <w:b/>
         </w:rPr>
         <w:t>eCLAdmin</w:t>
       </w:r>
+      <w:proofErr w:type="spellEnd"/>
       <w:r>
         <w:t>.</w:t>
       </w:r>
@@ -3847,13 +3930,23 @@
         <w:szCs w:val="18"/>
       </w:rPr>
     </w:pPr>
+    <w:proofErr w:type="spellStart"/>
     <w:r>
       <w:rPr>
         <w:b/>
         <w:sz w:val="18"/>
         <w:szCs w:val="18"/>
       </w:rPr>
-      <w:t xml:space="preserve">Vangent, Inc. - Confidential </w:t>
+      <w:t>Vangent</w:t>
+    </w:r>
+    <w:proofErr w:type="spellEnd"/>
+    <w:r>
+      <w:rPr>
+        <w:b/>
+        <w:sz w:val="18"/>
+        <w:szCs w:val="18"/>
+      </w:rPr>
+      <w:t xml:space="preserve">, Inc. - Confidential </w:t>
     </w:r>
     <w:r>
       <w:rPr>
@@ -4637,7 +4730,7 @@
         </mc:Choice>
         <mc:Fallback>
           <w:pict>
-            <v:line w14:anchorId="270A0C24" id="Line 7" o:spid="_x0000_s1026" style="position:absolute;z-index:251656704;visibility:visible;mso-wrap-style:square;mso-width-percent:0;mso-height-percent:0;mso-wrap-distance-left:9pt;mso-wrap-distance-top:-3e-5mm;mso-wrap-distance-right:9pt;mso-wrap-distance-bottom:-3e-5mm;mso-position-horizontal:absolute;mso-position-horizontal-relative:text;mso-position-vertical:absolute;mso-position-vertical-relative:text;mso-width-percent:0;mso-height-percent:0;mso-width-relative:page;mso-height-relative:page" from="-2.25pt,12.9pt" to="465.75pt,12.9pt" o:gfxdata="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" strokecolor="#5b7d96" strokeweight="2.25pt"/>
+            <v:line w14:anchorId="0D06741A" id="Line 7" o:spid="_x0000_s1026" style="position:absolute;z-index:251656704;visibility:visible;mso-wrap-style:square;mso-width-percent:0;mso-height-percent:0;mso-wrap-distance-left:9pt;mso-wrap-distance-top:-3e-5mm;mso-wrap-distance-right:9pt;mso-wrap-distance-bottom:-3e-5mm;mso-position-horizontal:absolute;mso-position-horizontal-relative:text;mso-position-vertical:absolute;mso-position-vertical-relative:text;mso-width-percent:0;mso-height-percent:0;mso-width-relative:page;mso-height-relative:page" from="-2.25pt,12.9pt" to="465.75pt,12.9pt" o:gfxdata="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" strokecolor="#5b7d96" strokeweight="2.25pt"/>
           </w:pict>
         </mc:Fallback>
       </mc:AlternateContent>
@@ -9534,20 +9627,20 @@
 </file>
 
 <file path=customXml/item2.xml><?xml version="1.0" encoding="utf-8"?>
+<p:properties xmlns:p="http://schemas.microsoft.com/office/2006/metadata/properties" xmlns:xsi="http://www.w3.org/2001/XMLSchema-instance">
+  <documentManagement>
+    <_DCDateModified xmlns="http://schemas.microsoft.com/sharepoint/v3/fields" xsi:nil="true"/>
+  </documentManagement>
+</p:properties>
+</file>
+
+<file path=customXml/item3.xml><?xml version="1.0" encoding="utf-8"?>
 <?mso-contentType ?>
 <FormTemplates xmlns="http://schemas.microsoft.com/sharepoint/v3/contenttype/forms">
   <Display>DocumentLibraryForm</Display>
   <Edit>DocumentLibraryForm</Edit>
   <New>DocumentLibraryForm</New>
 </FormTemplates>
-</file>
-
-<file path=customXml/item3.xml><?xml version="1.0" encoding="utf-8"?>
-<p:properties xmlns:p="http://schemas.microsoft.com/office/2006/metadata/properties" xmlns:xsi="http://www.w3.org/2001/XMLSchema-instance">
-  <documentManagement>
-    <_DCDateModified xmlns="http://schemas.microsoft.com/sharepoint/v3/fields" xsi:nil="true"/>
-  </documentManagement>
-</p:properties>
 </file>
 
 <file path=customXml/item4.xml><?xml version="1.0" encoding="utf-8"?>
@@ -9689,18 +9782,18 @@
 </file>
 
 <file path=customXml/itemProps2.xml><?xml version="1.0" encoding="utf-8"?>
-<ds:datastoreItem xmlns:ds="http://schemas.openxmlformats.org/officeDocument/2006/customXml" ds:itemID="{6E0243D2-C2E7-4C17-98A3-48E63A4A14E3}">
+<ds:datastoreItem xmlns:ds="http://schemas.openxmlformats.org/officeDocument/2006/customXml" ds:itemID="{47853092-453F-4761-BB4F-9437077E6946}">
   <ds:schemaRefs>
-    <ds:schemaRef ds:uri="http://schemas.microsoft.com/sharepoint/v3/contenttype/forms"/>
+    <ds:schemaRef ds:uri="http://schemas.microsoft.com/office/2006/metadata/properties"/>
+    <ds:schemaRef ds:uri="http://schemas.microsoft.com/sharepoint/v3/fields"/>
   </ds:schemaRefs>
 </ds:datastoreItem>
 </file>
 
 <file path=customXml/itemProps3.xml><?xml version="1.0" encoding="utf-8"?>
-<ds:datastoreItem xmlns:ds="http://schemas.openxmlformats.org/officeDocument/2006/customXml" ds:itemID="{47853092-453F-4761-BB4F-9437077E6946}">
+<ds:datastoreItem xmlns:ds="http://schemas.openxmlformats.org/officeDocument/2006/customXml" ds:itemID="{6E0243D2-C2E7-4C17-98A3-48E63A4A14E3}">
   <ds:schemaRefs>
-    <ds:schemaRef ds:uri="http://schemas.microsoft.com/office/2006/metadata/properties"/>
-    <ds:schemaRef ds:uri="http://schemas.microsoft.com/sharepoint/v3/fields"/>
+    <ds:schemaRef ds:uri="http://schemas.microsoft.com/sharepoint/v3/contenttype/forms"/>
   </ds:schemaRefs>
 </ds:datastoreItem>
 </file>
@@ -9724,7 +9817,7 @@
 </file>
 
 <file path=customXml/itemProps5.xml><?xml version="1.0" encoding="utf-8"?>
-<ds:datastoreItem xmlns:ds="http://schemas.openxmlformats.org/officeDocument/2006/customXml" ds:itemID="{0A9C046E-8CCC-49FE-93C9-D063BA6B213B}">
+<ds:datastoreItem xmlns:ds="http://schemas.openxmlformats.org/officeDocument/2006/customXml" ds:itemID="{90B79194-E982-419C-A63B-36D8184E022E}">
   <ds:schemaRefs>
     <ds:schemaRef ds:uri="http://schemas.openxmlformats.org/officeDocument/2006/bibliography"/>
   </ds:schemaRefs>

</xml_diff>

<commit_message>
TFS 7136 –  New Submission; TFS 7137 – My Dashboard; TFS 7138 – Historical Dashboard; TFS 10904 – Survey;
git-tfs-id: [https://tfs.omnicloud.local/tfs/cco%20program/]$/eCoaching_V2;C40528
</commit_message>
<xml_diff>
--- a/Runbook/Web/CCO_eCoaching_Log_Admin_Runbook.docx
+++ b/Runbook/Web/CCO_eCoaching_Log_Admin_Runbook.docx
@@ -172,24 +172,12 @@
       <w:pPr>
         <w:pStyle w:val="CoverPageTitles"/>
       </w:pPr>
-      <w:proofErr w:type="spellStart"/>
-      <w:proofErr w:type="gramStart"/>
-      <w:r>
-        <w:t>eCL</w:t>
-      </w:r>
-      <w:proofErr w:type="spellEnd"/>
-      <w:proofErr w:type="gramEnd"/>
-      <w:r>
-        <w:t xml:space="preserve"> </w:t>
-      </w:r>
-      <w:proofErr w:type="spellStart"/>
-      <w:r>
-        <w:t>Admin</w:t>
+      <w:r>
+        <w:t>eCL Admin</w:t>
       </w:r>
       <w:r>
         <w:t>Web</w:t>
       </w:r>
-      <w:proofErr w:type="spellEnd"/>
       <w:r>
         <w:t xml:space="preserve"> </w:t>
       </w:r>
@@ -262,7 +250,73 @@
               <w:rPr>
                 <w:b/>
               </w:rPr>
-              <w:t>TFS 10566 – stored procedure in admin tool needs schema designator</w:t>
+              <w:t xml:space="preserve">TFS </w:t>
+            </w:r>
+            <w:r>
+              <w:rPr>
+                <w:b/>
+              </w:rPr>
+              <w:t>7136</w:t>
+            </w:r>
+            <w:r>
+              <w:rPr>
+                <w:b/>
+              </w:rPr>
+              <w:t xml:space="preserve"> – </w:t>
+            </w:r>
+            <w:r>
+              <w:rPr>
+                <w:b/>
+              </w:rPr>
+              <w:t xml:space="preserve"> </w:t>
+            </w:r>
+            <w:r>
+              <w:rPr>
+                <w:b/>
+              </w:rPr>
+              <w:t>New Submission;</w:t>
+            </w:r>
+          </w:p>
+          <w:p>
+            <w:pPr>
+              <w:cnfStyle w:val="100000000000" w:firstRow="1" w:lastRow="0" w:firstColumn="0" w:lastColumn="0" w:oddVBand="0" w:evenVBand="0" w:oddHBand="0" w:evenHBand="0" w:firstRowFirstColumn="0" w:firstRowLastColumn="0" w:lastRowFirstColumn="0" w:lastRowLastColumn="0"/>
+              <w:rPr>
+                <w:b/>
+              </w:rPr>
+            </w:pPr>
+            <w:r>
+              <w:rPr>
+                <w:b/>
+              </w:rPr>
+              <w:t>TFS 7137 – My Dashboard;</w:t>
+            </w:r>
+          </w:p>
+          <w:p>
+            <w:pPr>
+              <w:cnfStyle w:val="100000000000" w:firstRow="1" w:lastRow="0" w:firstColumn="0" w:lastColumn="0" w:oddVBand="0" w:evenVBand="0" w:oddHBand="0" w:evenHBand="0" w:firstRowFirstColumn="0" w:firstRowLastColumn="0" w:lastRowFirstColumn="0" w:lastRowLastColumn="0"/>
+              <w:rPr>
+                <w:b/>
+              </w:rPr>
+            </w:pPr>
+            <w:r>
+              <w:rPr>
+                <w:b/>
+              </w:rPr>
+              <w:t>TFS 7138 – Historical Dashboard;</w:t>
+            </w:r>
+          </w:p>
+          <w:p>
+            <w:pPr>
+              <w:cnfStyle w:val="100000000000" w:firstRow="1" w:lastRow="0" w:firstColumn="0" w:lastColumn="0" w:oddVBand="0" w:evenVBand="0" w:oddHBand="0" w:evenHBand="0" w:firstRowFirstColumn="0" w:firstRowLastColumn="0" w:lastRowFirstColumn="0" w:lastRowLastColumn="0"/>
+              <w:rPr>
+                <w:b/>
+              </w:rPr>
+            </w:pPr>
+            <w:r>
+              <w:rPr>
+                <w:b/>
+              </w:rPr>
+              <w:t>TFS 10904 – Survey;</w:t>
             </w:r>
           </w:p>
         </w:tc>
@@ -748,11 +802,9 @@
             <w:r>
               <w:t xml:space="preserve">TFS 2527 - </w:t>
             </w:r>
-            <w:proofErr w:type="spellStart"/>
             <w:r>
               <w:t>eCL</w:t>
             </w:r>
-            <w:proofErr w:type="spellEnd"/>
             <w:r>
               <w:t xml:space="preserve"> Admin Tool.</w:t>
             </w:r>
@@ -1133,6 +1185,105 @@
             </w:pPr>
             <w:r>
               <w:t>TFS 10566 – stored procedure in admin tool needs schema designator</w:t>
+            </w:r>
+          </w:p>
+        </w:tc>
+        <w:tc>
+          <w:tcPr>
+            <w:tcW w:w="2268" w:type="dxa"/>
+          </w:tcPr>
+          <w:p>
+            <w:pPr>
+              <w:pStyle w:val="TableText"/>
+              <w:ind w:left="162"/>
+              <w:rPr>
+                <w:sz w:val="18"/>
+                <w:szCs w:val="18"/>
+              </w:rPr>
+            </w:pPr>
+            <w:r>
+              <w:rPr>
+                <w:sz w:val="18"/>
+                <w:szCs w:val="18"/>
+              </w:rPr>
+              <w:t>Lili Huang</w:t>
+            </w:r>
+          </w:p>
+        </w:tc>
+      </w:tr>
+      <w:tr>
+        <w:tc>
+          <w:tcPr>
+            <w:tcW w:w="1188" w:type="dxa"/>
+          </w:tcPr>
+          <w:p>
+            <w:pPr>
+              <w:pStyle w:val="TableText"/>
+              <w:ind w:left="90"/>
+              <w:rPr>
+                <w:sz w:val="18"/>
+                <w:szCs w:val="18"/>
+              </w:rPr>
+            </w:pPr>
+            <w:r>
+              <w:rPr>
+                <w:sz w:val="18"/>
+                <w:szCs w:val="18"/>
+              </w:rPr>
+              <w:t>7/1</w:t>
+            </w:r>
+            <w:r>
+              <w:rPr>
+                <w:sz w:val="18"/>
+                <w:szCs w:val="18"/>
+              </w:rPr>
+              <w:t>9</w:t>
+            </w:r>
+            <w:bookmarkStart w:id="0" w:name="_GoBack"/>
+            <w:bookmarkEnd w:id="0"/>
+            <w:r>
+              <w:rPr>
+                <w:sz w:val="18"/>
+                <w:szCs w:val="18"/>
+              </w:rPr>
+              <w:t>/2018</w:t>
+            </w:r>
+          </w:p>
+        </w:tc>
+        <w:tc>
+          <w:tcPr>
+            <w:tcW w:w="6120" w:type="dxa"/>
+          </w:tcPr>
+          <w:p>
+            <w:pPr>
+              <w:spacing w:line="240" w:lineRule="exact"/>
+            </w:pPr>
+            <w:r>
+              <w:t>TFS 7136 –  New Submission;</w:t>
+            </w:r>
+          </w:p>
+          <w:p>
+            <w:pPr>
+              <w:spacing w:line="240" w:lineRule="exact"/>
+            </w:pPr>
+            <w:r>
+              <w:t>TFS 7137 – My Dashboard;</w:t>
+            </w:r>
+          </w:p>
+          <w:p>
+            <w:pPr>
+              <w:spacing w:line="240" w:lineRule="exact"/>
+            </w:pPr>
+            <w:r>
+              <w:t>TFS 7138 – Historical Dashboard;</w:t>
+            </w:r>
+          </w:p>
+          <w:p>
+            <w:pPr>
+              <w:spacing w:line="240" w:lineRule="exact"/>
+            </w:pPr>
+            <w:r>
+              <w:t>TFS 10904 – Survey;</w:t>
             </w:r>
           </w:p>
         </w:tc>
@@ -1203,11 +1354,11 @@
             <w:pPr>
               <w:pStyle w:val="ProcessHeaders"/>
             </w:pPr>
-            <w:bookmarkStart w:id="0" w:name="_Toc452963680"/>
+            <w:bookmarkStart w:id="1" w:name="_Toc452963680"/>
             <w:r>
               <w:t>Overview</w:t>
             </w:r>
-            <w:bookmarkEnd w:id="0"/>
+            <w:bookmarkEnd w:id="1"/>
           </w:p>
         </w:tc>
       </w:tr>
@@ -1278,11 +1429,9 @@
             <w:r>
               <w:t xml:space="preserve">changes for </w:t>
             </w:r>
-            <w:proofErr w:type="spellStart"/>
             <w:r>
               <w:t>eCL</w:t>
             </w:r>
-            <w:proofErr w:type="spellEnd"/>
             <w:r>
               <w:t xml:space="preserve"> </w:t>
             </w:r>
@@ -1302,10 +1451,7 @@
               <w:t xml:space="preserve">TFS </w:t>
             </w:r>
             <w:r>
-              <w:t>10566</w:t>
-            </w:r>
-            <w:r>
-              <w:t>.</w:t>
+              <w:t>7136, 7137, 7138, 10904.</w:t>
             </w:r>
           </w:p>
         </w:tc>
@@ -1564,11 +1710,11 @@
             <w:pPr>
               <w:pStyle w:val="ProcessHeaders"/>
             </w:pPr>
-            <w:bookmarkStart w:id="1" w:name="_Toc452963681"/>
+            <w:bookmarkStart w:id="2" w:name="_Toc452963681"/>
             <w:r>
               <w:t>Implementation Steps</w:t>
             </w:r>
-            <w:bookmarkEnd w:id="1"/>
+            <w:bookmarkEnd w:id="2"/>
           </w:p>
         </w:tc>
       </w:tr>
@@ -1625,13 +1771,8 @@
             <w:r>
               <w:t xml:space="preserve"> </w:t>
             </w:r>
-            <w:proofErr w:type="spellStart"/>
-            <w:r>
-              <w:t>eCL</w:t>
-            </w:r>
-            <w:proofErr w:type="spellEnd"/>
-            <w:r>
-              <w:t xml:space="preserve"> Admin</w:t>
+            <w:r>
+              <w:t>eCL Admin</w:t>
             </w:r>
             <w:r>
               <w:t xml:space="preserve"> </w:t>
@@ -1649,10 +1790,7 @@
               <w:t xml:space="preserve">TFS </w:t>
             </w:r>
             <w:r>
-              <w:t>10566</w:t>
-            </w:r>
-            <w:r>
-              <w:t>.</w:t>
+              <w:t>7136, 7137, 7138, 10904.</w:t>
             </w:r>
           </w:p>
         </w:tc>
@@ -1768,28 +1906,18 @@
             <w:r>
               <w:t xml:space="preserve">&gt; - </w:t>
             </w:r>
-            <w:proofErr w:type="spellStart"/>
             <w:r>
               <w:rPr>
                 <w:b/>
               </w:rPr>
-              <w:t>Changeset</w:t>
-            </w:r>
-            <w:proofErr w:type="spellEnd"/>
+              <w:t xml:space="preserve">Changeset </w:t>
+            </w:r>
             <w:r>
               <w:rPr>
                 <w:b/>
               </w:rPr>
-              <w:t xml:space="preserve"> </w:t>
-            </w:r>
-            <w:r>
-              <w:rPr>
-                <w:b/>
-              </w:rPr>
-              <w:t>39765</w:t>
-            </w:r>
-            <w:bookmarkStart w:id="2" w:name="_GoBack"/>
-            <w:bookmarkEnd w:id="2"/>
+              <w:t>40483</w:t>
+            </w:r>
           </w:p>
           <w:p>
             <w:pPr>
@@ -2006,25 +2134,7 @@
                 <w:sz w:val="22"/>
                 <w:szCs w:val="22"/>
               </w:rPr>
-              <w:t xml:space="preserve">restrictions to deny access to </w:t>
-            </w:r>
-            <w:proofErr w:type="spellStart"/>
-            <w:r>
-              <w:rPr>
-                <w:i/>
-                <w:sz w:val="22"/>
-                <w:szCs w:val="22"/>
-              </w:rPr>
-              <w:t>eCL</w:t>
-            </w:r>
-            <w:proofErr w:type="spellEnd"/>
-            <w:r>
-              <w:rPr>
-                <w:i/>
-                <w:sz w:val="22"/>
-                <w:szCs w:val="22"/>
-              </w:rPr>
-              <w:t xml:space="preserve"> Admin </w:t>
+              <w:t xml:space="preserve">restrictions to deny access to eCL Admin </w:t>
             </w:r>
             <w:r>
               <w:rPr>
@@ -2126,11 +2236,9 @@
                 <w:numId w:val="22"/>
               </w:numPr>
             </w:pPr>
-            <w:proofErr w:type="spellStart"/>
             <w:r>
               <w:t>web.config</w:t>
             </w:r>
-            <w:proofErr w:type="spellEnd"/>
           </w:p>
           <w:p>
             <w:pPr>
@@ -2143,16 +2251,8 @@
               <w:rPr>
                 <w:b/>
               </w:rPr>
-              <w:t xml:space="preserve">do not overwrite </w:t>
-            </w:r>
-            <w:proofErr w:type="spellStart"/>
-            <w:r>
-              <w:rPr>
-                <w:b/>
-              </w:rPr>
-              <w:t>web.config</w:t>
-            </w:r>
-            <w:proofErr w:type="spellEnd"/>
+              <w:t>do not overwrite web.config</w:t>
+            </w:r>
             <w:r>
               <w:t>.</w:t>
             </w:r>
@@ -2833,8 +2933,6 @@
         </w:rPr>
         <w:t xml:space="preserve">to deny access to </w:t>
       </w:r>
-      <w:proofErr w:type="spellStart"/>
-      <w:proofErr w:type="gramStart"/>
       <w:r>
         <w:rPr>
           <w:b/>
@@ -2842,18 +2940,7 @@
           <w:szCs w:val="22"/>
           <w:u w:val="single"/>
         </w:rPr>
-        <w:t>eCL</w:t>
-      </w:r>
-      <w:proofErr w:type="spellEnd"/>
-      <w:proofErr w:type="gramEnd"/>
-      <w:r>
-        <w:rPr>
-          <w:b/>
-          <w:sz w:val="22"/>
-          <w:szCs w:val="22"/>
-          <w:u w:val="single"/>
-        </w:rPr>
-        <w:t xml:space="preserve"> Admin</w:t>
+        <w:t>eCL Admin</w:t>
       </w:r>
       <w:r>
         <w:rPr>
@@ -3010,14 +3097,12 @@
       <w:r>
         <w:t xml:space="preserve">, </w:t>
       </w:r>
-      <w:proofErr w:type="spellStart"/>
       <w:r>
         <w:rPr>
           <w:b/>
         </w:rPr>
         <w:t>eCLAdmin</w:t>
       </w:r>
-      <w:proofErr w:type="spellEnd"/>
       <w:r>
         <w:t>.</w:t>
       </w:r>
@@ -3930,23 +4015,13 @@
         <w:szCs w:val="18"/>
       </w:rPr>
     </w:pPr>
-    <w:proofErr w:type="spellStart"/>
     <w:r>
       <w:rPr>
         <w:b/>
         <w:sz w:val="18"/>
         <w:szCs w:val="18"/>
       </w:rPr>
-      <w:t>Vangent</w:t>
-    </w:r>
-    <w:proofErr w:type="spellEnd"/>
-    <w:r>
-      <w:rPr>
-        <w:b/>
-        <w:sz w:val="18"/>
-        <w:szCs w:val="18"/>
-      </w:rPr>
-      <w:t xml:space="preserve">, Inc. - Confidential </w:t>
+      <w:t xml:space="preserve">Vangent, Inc. - Confidential </w:t>
     </w:r>
     <w:r>
       <w:rPr>
@@ -4382,7 +4457,7 @@
         <w:sz w:val="18"/>
         <w:szCs w:val="18"/>
       </w:rPr>
-      <w:t>6</w:t>
+      <w:t>1</w:t>
     </w:r>
     <w:r>
       <w:rPr>
@@ -4730,7 +4805,7 @@
         </mc:Choice>
         <mc:Fallback>
           <w:pict>
-            <v:line w14:anchorId="0D06741A" id="Line 7" o:spid="_x0000_s1026" style="position:absolute;z-index:251656704;visibility:visible;mso-wrap-style:square;mso-width-percent:0;mso-height-percent:0;mso-wrap-distance-left:9pt;mso-wrap-distance-top:-3e-5mm;mso-wrap-distance-right:9pt;mso-wrap-distance-bottom:-3e-5mm;mso-position-horizontal:absolute;mso-position-horizontal-relative:text;mso-position-vertical:absolute;mso-position-vertical-relative:text;mso-width-percent:0;mso-height-percent:0;mso-width-relative:page;mso-height-relative:page" from="-2.25pt,12.9pt" to="465.75pt,12.9pt" o:gfxdata="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" strokecolor="#5b7d96" strokeweight="2.25pt"/>
+            <v:line w14:anchorId="0DBA5319" id="Line 7" o:spid="_x0000_s1026" style="position:absolute;z-index:251656704;visibility:visible;mso-wrap-style:square;mso-width-percent:0;mso-height-percent:0;mso-wrap-distance-left:9pt;mso-wrap-distance-top:-3e-5mm;mso-wrap-distance-right:9pt;mso-wrap-distance-bottom:-3e-5mm;mso-position-horizontal:absolute;mso-position-horizontal-relative:text;mso-position-vertical:absolute;mso-position-vertical-relative:text;mso-width-percent:0;mso-height-percent:0;mso-width-relative:page;mso-height-relative:page" from="-2.25pt,12.9pt" to="465.75pt,12.9pt" o:gfxdata="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" strokecolor="#5b7d96" strokeweight="2.25pt"/>
           </w:pict>
         </mc:Fallback>
       </mc:AlternateContent>
@@ -9817,7 +9892,7 @@
 </file>
 
 <file path=customXml/itemProps5.xml><?xml version="1.0" encoding="utf-8"?>
-<ds:datastoreItem xmlns:ds="http://schemas.openxmlformats.org/officeDocument/2006/customXml" ds:itemID="{90B79194-E982-419C-A63B-36D8184E022E}">
+<ds:datastoreItem xmlns:ds="http://schemas.openxmlformats.org/officeDocument/2006/customXml" ds:itemID="{6D36E137-FE19-4A4C-93D9-DF18A66705CC}">
   <ds:schemaRefs>
     <ds:schemaRef ds:uri="http://schemas.openxmlformats.org/officeDocument/2006/bibliography"/>
   </ds:schemaRefs>

</xml_diff>

<commit_message>
TFS 11896 - Create maintenance page; TFS 11705 - Update URLs in SSRS reporting (move to SharedServices domain)
git-tfs-id: [https://tfs.omnicloud.local/tfs/cco%20program/]$/eCoaching_V2;C40757
</commit_message>
<xml_diff>
--- a/Runbook/Web/CCO_eCoaching_Log_Admin_Runbook.docx
+++ b/Runbook/Web/CCO_eCoaching_Log_Admin_Runbook.docx
@@ -250,73 +250,21 @@
               <w:rPr>
                 <w:b/>
               </w:rPr>
-              <w:t xml:space="preserve">TFS </w:t>
-            </w:r>
-            <w:r>
+              <w:t>TFS11705 – Update SSRS URLs;</w:t>
+            </w:r>
+          </w:p>
+          <w:p>
+            <w:pPr>
+              <w:cnfStyle w:val="100000000000" w:firstRow="1" w:lastRow="0" w:firstColumn="0" w:lastColumn="0" w:oddVBand="0" w:evenVBand="0" w:oddHBand="0" w:evenHBand="0" w:firstRowFirstColumn="0" w:firstRowLastColumn="0" w:lastRowFirstColumn="0" w:lastRowLastColumn="0"/>
               <w:rPr>
                 <w:b/>
               </w:rPr>
-              <w:t>7136</w:t>
-            </w:r>
+            </w:pPr>
             <w:r>
               <w:rPr>
                 <w:b/>
               </w:rPr>
-              <w:t xml:space="preserve"> – </w:t>
-            </w:r>
-            <w:r>
-              <w:rPr>
-                <w:b/>
-              </w:rPr>
-              <w:t xml:space="preserve"> </w:t>
-            </w:r>
-            <w:r>
-              <w:rPr>
-                <w:b/>
-              </w:rPr>
-              <w:t>New Submission;</w:t>
-            </w:r>
-          </w:p>
-          <w:p>
-            <w:pPr>
-              <w:cnfStyle w:val="100000000000" w:firstRow="1" w:lastRow="0" w:firstColumn="0" w:lastColumn="0" w:oddVBand="0" w:evenVBand="0" w:oddHBand="0" w:evenHBand="0" w:firstRowFirstColumn="0" w:firstRowLastColumn="0" w:lastRowFirstColumn="0" w:lastRowLastColumn="0"/>
-              <w:rPr>
-                <w:b/>
-              </w:rPr>
-            </w:pPr>
-            <w:r>
-              <w:rPr>
-                <w:b/>
-              </w:rPr>
-              <w:t>TFS 7137 – My Dashboard;</w:t>
-            </w:r>
-          </w:p>
-          <w:p>
-            <w:pPr>
-              <w:cnfStyle w:val="100000000000" w:firstRow="1" w:lastRow="0" w:firstColumn="0" w:lastColumn="0" w:oddVBand="0" w:evenVBand="0" w:oddHBand="0" w:evenHBand="0" w:firstRowFirstColumn="0" w:firstRowLastColumn="0" w:lastRowFirstColumn="0" w:lastRowLastColumn="0"/>
-              <w:rPr>
-                <w:b/>
-              </w:rPr>
-            </w:pPr>
-            <w:r>
-              <w:rPr>
-                <w:b/>
-              </w:rPr>
-              <w:t>TFS 7138 – Historical Dashboard;</w:t>
-            </w:r>
-          </w:p>
-          <w:p>
-            <w:pPr>
-              <w:cnfStyle w:val="100000000000" w:firstRow="1" w:lastRow="0" w:firstColumn="0" w:lastColumn="0" w:oddVBand="0" w:evenVBand="0" w:oddHBand="0" w:evenHBand="0" w:firstRowFirstColumn="0" w:firstRowLastColumn="0" w:lastRowFirstColumn="0" w:lastRowLastColumn="0"/>
-              <w:rPr>
-                <w:b/>
-              </w:rPr>
-            </w:pPr>
-            <w:r>
-              <w:rPr>
-                <w:b/>
-              </w:rPr>
-              <w:t>TFS 10904 – Survey;</w:t>
+              <w:t>TFS 11896 – Create maintenance page;</w:t>
             </w:r>
           </w:p>
         </w:tc>
@@ -1239,8 +1187,6 @@
               </w:rPr>
               <w:t>9</w:t>
             </w:r>
-            <w:bookmarkStart w:id="0" w:name="_GoBack"/>
-            <w:bookmarkEnd w:id="0"/>
             <w:r>
               <w:rPr>
                 <w:sz w:val="18"/>
@@ -1284,6 +1230,70 @@
             </w:pPr>
             <w:r>
               <w:t>TFS 10904 – Survey;</w:t>
+            </w:r>
+          </w:p>
+        </w:tc>
+        <w:tc>
+          <w:tcPr>
+            <w:tcW w:w="2268" w:type="dxa"/>
+          </w:tcPr>
+          <w:p>
+            <w:pPr>
+              <w:pStyle w:val="TableText"/>
+              <w:ind w:left="162"/>
+              <w:rPr>
+                <w:sz w:val="18"/>
+                <w:szCs w:val="18"/>
+              </w:rPr>
+            </w:pPr>
+            <w:r>
+              <w:rPr>
+                <w:sz w:val="18"/>
+                <w:szCs w:val="18"/>
+              </w:rPr>
+              <w:t>Lili Huang</w:t>
+            </w:r>
+          </w:p>
+        </w:tc>
+      </w:tr>
+      <w:tr>
+        <w:tc>
+          <w:tcPr>
+            <w:tcW w:w="1188" w:type="dxa"/>
+          </w:tcPr>
+          <w:p>
+            <w:pPr>
+              <w:pStyle w:val="TableText"/>
+              <w:ind w:left="90"/>
+              <w:rPr>
+                <w:sz w:val="18"/>
+                <w:szCs w:val="18"/>
+              </w:rPr>
+            </w:pPr>
+            <w:r>
+              <w:rPr>
+                <w:sz w:val="18"/>
+                <w:szCs w:val="18"/>
+              </w:rPr>
+              <w:t>08/24/2018</w:t>
+            </w:r>
+          </w:p>
+        </w:tc>
+        <w:tc>
+          <w:tcPr>
+            <w:tcW w:w="6120" w:type="dxa"/>
+          </w:tcPr>
+          <w:p>
+            <w:r>
+              <w:t>TFS11705 – Update SSRS URLs;</w:t>
+            </w:r>
+          </w:p>
+          <w:p>
+            <w:pPr>
+              <w:spacing w:line="240" w:lineRule="exact"/>
+            </w:pPr>
+            <w:r>
+              <w:t>TFS 11896 – Create maintenance page;</w:t>
             </w:r>
           </w:p>
         </w:tc>
@@ -1354,11 +1364,11 @@
             <w:pPr>
               <w:pStyle w:val="ProcessHeaders"/>
             </w:pPr>
-            <w:bookmarkStart w:id="1" w:name="_Toc452963680"/>
+            <w:bookmarkStart w:id="0" w:name="_Toc452963680"/>
             <w:r>
               <w:t>Overview</w:t>
             </w:r>
-            <w:bookmarkEnd w:id="1"/>
+            <w:bookmarkEnd w:id="0"/>
           </w:p>
         </w:tc>
       </w:tr>
@@ -1451,7 +1461,16 @@
               <w:t xml:space="preserve">TFS </w:t>
             </w:r>
             <w:r>
-              <w:t>7136, 7137, 7138, 10904.</w:t>
+              <w:t>11705</w:t>
+            </w:r>
+            <w:r>
+              <w:t xml:space="preserve">, </w:t>
+            </w:r>
+            <w:r>
+              <w:t>11896</w:t>
+            </w:r>
+            <w:r>
+              <w:t>.</w:t>
             </w:r>
           </w:p>
         </w:tc>
@@ -1710,11 +1729,11 @@
             <w:pPr>
               <w:pStyle w:val="ProcessHeaders"/>
             </w:pPr>
-            <w:bookmarkStart w:id="2" w:name="_Toc452963681"/>
+            <w:bookmarkStart w:id="1" w:name="_Toc452963681"/>
             <w:r>
               <w:t>Implementation Steps</w:t>
             </w:r>
-            <w:bookmarkEnd w:id="2"/>
+            <w:bookmarkEnd w:id="1"/>
           </w:p>
         </w:tc>
       </w:tr>
@@ -1742,13 +1761,8 @@
           <w:p>
             <w:pPr>
               <w:pStyle w:val="TextRowLeaders"/>
-            </w:pPr>
-            <w:r>
-              <w:t>Purpose/Scope</w:t>
-            </w:r>
-            <w:r>
-              <w:t>:</w:t>
-            </w:r>
+              <w:jc w:val="left"/>
+            </w:pPr>
           </w:p>
         </w:tc>
         <w:tc>
@@ -1759,39 +1773,6 @@
             <w:pPr>
               <w:pStyle w:val="SOPBodyText"/>
             </w:pPr>
-            <w:r>
-              <w:t xml:space="preserve">This process describes the steps taken to </w:t>
-            </w:r>
-            <w:r>
-              <w:t xml:space="preserve">implement </w:t>
-            </w:r>
-            <w:r>
-              <w:t>changes to</w:t>
-            </w:r>
-            <w:r>
-              <w:t xml:space="preserve"> </w:t>
-            </w:r>
-            <w:r>
-              <w:t>eCL Admin</w:t>
-            </w:r>
-            <w:r>
-              <w:t xml:space="preserve"> </w:t>
-            </w:r>
-            <w:r>
-              <w:t>Web Application</w:t>
-            </w:r>
-            <w:r>
-              <w:t xml:space="preserve"> in the production environment</w:t>
-            </w:r>
-            <w:r>
-              <w:t xml:space="preserve"> for </w:t>
-            </w:r>
-            <w:r>
-              <w:t xml:space="preserve">TFS </w:t>
-            </w:r>
-            <w:r>
-              <w:t>7136, 7137, 7138, 10904.</w:t>
-            </w:r>
           </w:p>
         </w:tc>
       </w:tr>
@@ -1898,9 +1879,15 @@
               <w:t>eCoaching_V2\UI Code\</w:t>
             </w:r>
             <w:r>
+              <w:rPr>
+                <w:b/>
+              </w:rPr>
               <w:t>eCoaching_Admin</w:t>
             </w:r>
             <w:r>
+              <w:rPr>
+                <w:b/>
+              </w:rPr>
               <w:t>.zip</w:t>
             </w:r>
             <w:r>
@@ -1916,12 +1903,13 @@
               <w:rPr>
                 <w:b/>
               </w:rPr>
-              <w:t>40483</w:t>
+              <w:t>40700</w:t>
             </w:r>
           </w:p>
           <w:p>
             <w:pPr>
               <w:pStyle w:val="SOPBodyText"/>
+              <w:ind w:left="720"/>
             </w:pPr>
           </w:p>
         </w:tc>
@@ -2083,76 +2071,6 @@
               <w:t>RDC to Production server: f3420-mwbp11.vangent.local;</w:t>
             </w:r>
           </w:p>
-          <w:p>
-            <w:pPr>
-              <w:pStyle w:val="SOPBodyText"/>
-            </w:pPr>
-            <w:r>
-              <w:t>Go to the IIS application server and filter access to prevent any user access except for the tester’s IP address;</w:t>
-            </w:r>
-          </w:p>
-          <w:p>
-            <w:pPr>
-              <w:rPr>
-                <w:b/>
-                <w:sz w:val="22"/>
-                <w:szCs w:val="22"/>
-                <w:u w:val="single"/>
-              </w:rPr>
-            </w:pPr>
-            <w:r>
-              <w:rPr>
-                <w:i/>
-                <w:sz w:val="22"/>
-                <w:szCs w:val="22"/>
-              </w:rPr>
-              <w:t>See Appendix on</w:t>
-            </w:r>
-            <w:r>
-              <w:rPr>
-                <w:i/>
-              </w:rPr>
-              <w:t xml:space="preserve">  </w:t>
-            </w:r>
-            <w:r>
-              <w:rPr>
-                <w:i/>
-              </w:rPr>
-              <w:t>“</w:t>
-            </w:r>
-            <w:r>
-              <w:rPr>
-                <w:i/>
-                <w:sz w:val="22"/>
-                <w:szCs w:val="22"/>
-              </w:rPr>
-              <w:t xml:space="preserve">How to add IP </w:t>
-            </w:r>
-            <w:r>
-              <w:rPr>
-                <w:i/>
-                <w:sz w:val="22"/>
-                <w:szCs w:val="22"/>
-              </w:rPr>
-              <w:t xml:space="preserve">restrictions to deny access to eCL Admin </w:t>
-            </w:r>
-            <w:r>
-              <w:rPr>
-                <w:i/>
-                <w:sz w:val="22"/>
-                <w:szCs w:val="22"/>
-              </w:rPr>
-              <w:t>site</w:t>
-            </w:r>
-            <w:r>
-              <w:rPr>
-                <w:i/>
-                <w:sz w:val="22"/>
-                <w:szCs w:val="22"/>
-              </w:rPr>
-              <w:t>”</w:t>
-            </w:r>
-          </w:p>
         </w:tc>
       </w:tr>
       <w:tr>
@@ -2176,13 +2094,7 @@
             </w:pPr>
             <w:r>
               <w:lastRenderedPageBreak/>
-              <w:t xml:space="preserve">Step </w:t>
-            </w:r>
-            <w:r>
-              <w:t>2</w:t>
-            </w:r>
-            <w:r>
-              <w:t>:</w:t>
+              <w:t>Step 2:</w:t>
             </w:r>
           </w:p>
         </w:tc>
@@ -2215,89 +2127,383 @@
           <w:p>
             <w:pPr>
               <w:pStyle w:val="SOPBodyText"/>
-            </w:pPr>
-            <w:r>
-              <w:t>Backup folder D:\inetpub\wwwroot\coach;</w:t>
-            </w:r>
-          </w:p>
-          <w:p>
-            <w:pPr>
-              <w:pStyle w:val="SOPBodyText"/>
-            </w:pPr>
-            <w:r>
-              <w:t>Delete all files under D:\inetpub\wwwroot\coach except:</w:t>
-            </w:r>
-          </w:p>
-          <w:p>
-            <w:pPr>
-              <w:pStyle w:val="SOPBodyText"/>
               <w:numPr>
                 <w:ilvl w:val="0"/>
                 <w:numId w:val="22"/>
               </w:numPr>
-            </w:pPr>
-            <w:r>
-              <w:t>web.config</w:t>
-            </w:r>
-          </w:p>
-          <w:p>
-            <w:pPr>
-              <w:pStyle w:val="SOPBodyText"/>
-            </w:pPr>
-            <w:r>
-              <w:t xml:space="preserve">Unzip the file from Step 1 to folder D:\inetpub\wwwroot\coach, </w:t>
-            </w:r>
-            <w:r>
-              <w:rPr>
-                <w:b/>
-              </w:rPr>
-              <w:t>do not overwrite web.config</w:t>
-            </w:r>
-            <w:r>
-              <w:t>.</w:t>
-            </w:r>
-          </w:p>
-        </w:tc>
-      </w:tr>
-      <w:tr>
-        <w:trPr>
-          <w:cantSplit/>
-          <w:trHeight w:val="220"/>
-        </w:trPr>
-        <w:tc>
-          <w:tcPr>
-            <w:tcW w:w="2066" w:type="dxa"/>
-            <w:tcBorders>
-              <w:top w:val="single" w:sz="4" w:space="0" w:color="auto"/>
-              <w:left w:val="single" w:sz="4" w:space="0" w:color="auto"/>
-              <w:bottom w:val="single" w:sz="4" w:space="0" w:color="auto"/>
-              <w:right w:val="single" w:sz="4" w:space="0" w:color="auto"/>
-            </w:tcBorders>
-          </w:tcPr>
-          <w:p>
-            <w:pPr>
-              <w:pStyle w:val="TextRowLeaders"/>
-            </w:pPr>
-          </w:p>
-        </w:tc>
-        <w:tc>
-          <w:tcPr>
-            <w:tcW w:w="7312" w:type="dxa"/>
-            <w:tcBorders>
-              <w:top w:val="single" w:sz="4" w:space="0" w:color="auto"/>
-              <w:left w:val="single" w:sz="4" w:space="0" w:color="auto"/>
-              <w:bottom w:val="single" w:sz="4" w:space="0" w:color="auto"/>
-              <w:right w:val="single" w:sz="4" w:space="0" w:color="auto"/>
-            </w:tcBorders>
-          </w:tcPr>
-          <w:p>
-            <w:pPr>
-              <w:pStyle w:val="SOPBodyText"/>
               <w:rPr>
                 <w:b/>
                 <w:color w:val="00B050"/>
               </w:rPr>
             </w:pPr>
+            <w:r>
+              <w:t>RDC to Production server: f3420-mwbp11.vangent.local;</w:t>
+            </w:r>
+          </w:p>
+          <w:p>
+            <w:pPr>
+              <w:pStyle w:val="SOPBodyText"/>
+              <w:numPr>
+                <w:ilvl w:val="0"/>
+                <w:numId w:val="35"/>
+              </w:numPr>
+              <w:spacing w:before="120"/>
+              <w:ind w:left="778"/>
+            </w:pPr>
+            <w:r>
+              <w:t xml:space="preserve">Backup folder </w:t>
+            </w:r>
+            <w:r>
+              <w:rPr>
+                <w:b/>
+              </w:rPr>
+              <w:t>D:\inetpub\wwwroot\eC</w:t>
+            </w:r>
+            <w:r>
+              <w:rPr>
+                <w:b/>
+              </w:rPr>
+              <w:t>LAdmin</w:t>
+            </w:r>
+            <w:r>
+              <w:t>;</w:t>
+            </w:r>
+          </w:p>
+          <w:p>
+            <w:pPr>
+              <w:pStyle w:val="SOPBodyText"/>
+              <w:numPr>
+                <w:ilvl w:val="0"/>
+                <w:numId w:val="35"/>
+              </w:numPr>
+              <w:spacing w:before="120"/>
+              <w:ind w:left="778"/>
+            </w:pPr>
+            <w:r>
+              <w:t>Under folder D:\inetpub\wwwroot\eCLAdmin:</w:t>
+            </w:r>
+          </w:p>
+          <w:p>
+            <w:pPr>
+              <w:pStyle w:val="SOPBodyText"/>
+              <w:spacing w:before="120"/>
+              <w:ind w:left="778"/>
+            </w:pPr>
+            <w:r>
+              <w:t>Make a copy of maintenance.html, and rename the copy as index.html</w:t>
+            </w:r>
+          </w:p>
+          <w:p>
+            <w:pPr>
+              <w:pStyle w:val="SOPBodyText"/>
+              <w:numPr>
+                <w:ilvl w:val="0"/>
+                <w:numId w:val="35"/>
+              </w:numPr>
+              <w:spacing w:before="120" w:after="0"/>
+            </w:pPr>
+            <w:r>
+              <w:t>Delete all files under D:\inetpub\wwwroot\ eCLAdmin except:</w:t>
+            </w:r>
+          </w:p>
+          <w:p>
+            <w:pPr>
+              <w:pStyle w:val="SOPBodyText"/>
+              <w:numPr>
+                <w:ilvl w:val="1"/>
+                <w:numId w:val="35"/>
+              </w:numPr>
+              <w:spacing w:before="0" w:after="0"/>
+              <w:ind w:left="1498"/>
+              <w:rPr>
+                <w:b/>
+              </w:rPr>
+            </w:pPr>
+            <w:r>
+              <w:rPr>
+                <w:b/>
+              </w:rPr>
+              <w:t>index.html</w:t>
+            </w:r>
+          </w:p>
+          <w:p>
+            <w:pPr>
+              <w:pStyle w:val="SOPBodyText"/>
+              <w:numPr>
+                <w:ilvl w:val="0"/>
+                <w:numId w:val="35"/>
+              </w:numPr>
+              <w:spacing w:before="120"/>
+            </w:pPr>
+            <w:r>
+              <w:t xml:space="preserve">Go to </w:t>
+            </w:r>
+            <w:hyperlink r:id="rId15" w:history="1">
+              <w:r>
+                <w:rPr>
+                  <w:rStyle w:val="Hyperlink"/>
+                </w:rPr>
+                <w:t>https://f3420-mwbp11.vangent.local/eCLAdmin</w:t>
+              </w:r>
+            </w:hyperlink>
+            <w:r>
+              <w:t xml:space="preserve">, maintenance page should </w:t>
+            </w:r>
+            <w:r>
+              <w:rPr>
+                <w:b/>
+              </w:rPr>
+              <w:t>display</w:t>
+            </w:r>
+          </w:p>
+          <w:p>
+            <w:pPr>
+              <w:pStyle w:val="SOPBodyText"/>
+              <w:numPr>
+                <w:ilvl w:val="0"/>
+                <w:numId w:val="35"/>
+              </w:numPr>
+              <w:spacing w:before="120"/>
+            </w:pPr>
+            <w:r>
+              <w:t xml:space="preserve">Unzip </w:t>
+            </w:r>
+            <w:r>
+              <w:rPr>
+                <w:b/>
+              </w:rPr>
+              <w:t>eCoaching_Admin</w:t>
+            </w:r>
+            <w:r>
+              <w:rPr>
+                <w:b/>
+              </w:rPr>
+              <w:t>.zip</w:t>
+            </w:r>
+            <w:r>
+              <w:t xml:space="preserve"> from Step 1 to folder </w:t>
+            </w:r>
+            <w:r>
+              <w:rPr>
+                <w:b/>
+              </w:rPr>
+              <w:t>D:\inetpub\wwwroot\eC</w:t>
+            </w:r>
+            <w:r>
+              <w:rPr>
+                <w:b/>
+              </w:rPr>
+              <w:t>L</w:t>
+            </w:r>
+          </w:p>
+          <w:p>
+            <w:pPr>
+              <w:pStyle w:val="SOPBodyText"/>
+              <w:numPr>
+                <w:ilvl w:val="0"/>
+                <w:numId w:val="35"/>
+              </w:numPr>
+              <w:spacing w:before="120"/>
+            </w:pPr>
+            <w:r>
+              <w:t xml:space="preserve">Edit </w:t>
+            </w:r>
+            <w:r>
+              <w:rPr>
+                <w:b/>
+              </w:rPr>
+              <w:t>D:\inetpub\wwwroot\</w:t>
+            </w:r>
+            <w:r>
+              <w:t xml:space="preserve"> </w:t>
+            </w:r>
+            <w:r>
+              <w:rPr>
+                <w:b/>
+              </w:rPr>
+              <w:t>eCLAdmin</w:t>
+            </w:r>
+            <w:r>
+              <w:rPr>
+                <w:b/>
+              </w:rPr>
+              <w:t>\web.config</w:t>
+            </w:r>
+            <w:r>
+              <w:t>: add IP address of those who are going to work on post prod V&amp;V, separated by comma:</w:t>
+            </w:r>
+          </w:p>
+          <w:p>
+            <w:pPr>
+              <w:pStyle w:val="SOPBodyText"/>
+              <w:spacing w:before="120"/>
+              <w:ind w:left="720"/>
+              <w:rPr>
+                <w:b/>
+                <w:sz w:val="18"/>
+                <w:szCs w:val="18"/>
+              </w:rPr>
+            </w:pPr>
+            <w:r>
+              <w:rPr>
+                <w:b/>
+                <w:sz w:val="18"/>
+                <w:szCs w:val="18"/>
+              </w:rPr>
+              <w:t>&lt;add key="</w:t>
+            </w:r>
+            <w:r>
+              <w:rPr>
+                <w:b/>
+                <w:sz w:val="18"/>
+                <w:szCs w:val="18"/>
+              </w:rPr>
+              <w:t>Prod.VnV.IPs</w:t>
+            </w:r>
+            <w:r>
+              <w:rPr>
+                <w:b/>
+                <w:sz w:val="18"/>
+                <w:szCs w:val="18"/>
+              </w:rPr>
+              <w:t>”</w:t>
+            </w:r>
+            <w:r>
+              <w:rPr>
+                <w:b/>
+                <w:sz w:val="18"/>
+                <w:szCs w:val="18"/>
+              </w:rPr>
+              <w:t xml:space="preserve"> value="</w:t>
+            </w:r>
+            <w:r>
+              <w:rPr>
+                <w:b/>
+                <w:sz w:val="18"/>
+                <w:szCs w:val="18"/>
+              </w:rPr>
+              <w:t>xx</w:t>
+            </w:r>
+            <w:r>
+              <w:rPr>
+                <w:b/>
+                <w:sz w:val="18"/>
+                <w:szCs w:val="18"/>
+              </w:rPr>
+              <w:t>.</w:t>
+            </w:r>
+            <w:r>
+              <w:rPr>
+                <w:b/>
+                <w:sz w:val="18"/>
+                <w:szCs w:val="18"/>
+              </w:rPr>
+              <w:t>xx</w:t>
+            </w:r>
+            <w:r>
+              <w:rPr>
+                <w:b/>
+                <w:sz w:val="18"/>
+                <w:szCs w:val="18"/>
+              </w:rPr>
+              <w:t>.</w:t>
+            </w:r>
+            <w:r>
+              <w:rPr>
+                <w:b/>
+                <w:sz w:val="18"/>
+                <w:szCs w:val="18"/>
+              </w:rPr>
+              <w:t>xx</w:t>
+            </w:r>
+            <w:r>
+              <w:rPr>
+                <w:b/>
+                <w:sz w:val="18"/>
+                <w:szCs w:val="18"/>
+              </w:rPr>
+              <w:t>.</w:t>
+            </w:r>
+            <w:r>
+              <w:rPr>
+                <w:b/>
+                <w:sz w:val="18"/>
+                <w:szCs w:val="18"/>
+              </w:rPr>
+              <w:t>xxx</w:t>
+            </w:r>
+            <w:r>
+              <w:rPr>
+                <w:b/>
+                <w:sz w:val="18"/>
+                <w:szCs w:val="18"/>
+              </w:rPr>
+              <w:t xml:space="preserve">, </w:t>
+            </w:r>
+            <w:r>
+              <w:rPr>
+                <w:b/>
+                <w:sz w:val="18"/>
+                <w:szCs w:val="18"/>
+              </w:rPr>
+              <w:t>yy</w:t>
+            </w:r>
+            <w:r>
+              <w:rPr>
+                <w:b/>
+                <w:sz w:val="18"/>
+                <w:szCs w:val="18"/>
+              </w:rPr>
+              <w:t>.</w:t>
+            </w:r>
+            <w:r>
+              <w:rPr>
+                <w:b/>
+                <w:sz w:val="18"/>
+                <w:szCs w:val="18"/>
+              </w:rPr>
+              <w:t>yy</w:t>
+            </w:r>
+            <w:r>
+              <w:rPr>
+                <w:b/>
+                <w:sz w:val="18"/>
+                <w:szCs w:val="18"/>
+              </w:rPr>
+              <w:t>.</w:t>
+            </w:r>
+            <w:r>
+              <w:rPr>
+                <w:b/>
+                <w:sz w:val="18"/>
+                <w:szCs w:val="18"/>
+              </w:rPr>
+              <w:t>yy</w:t>
+            </w:r>
+            <w:r>
+              <w:rPr>
+                <w:b/>
+                <w:sz w:val="18"/>
+                <w:szCs w:val="18"/>
+              </w:rPr>
+              <w:t>.</w:t>
+            </w:r>
+            <w:r>
+              <w:rPr>
+                <w:b/>
+                <w:sz w:val="18"/>
+                <w:szCs w:val="18"/>
+              </w:rPr>
+              <w:t>yyy</w:t>
+            </w:r>
+            <w:r>
+              <w:rPr>
+                <w:b/>
+                <w:sz w:val="18"/>
+                <w:szCs w:val="18"/>
+              </w:rPr>
+              <w:t>" /&gt;</w:t>
+            </w:r>
           </w:p>
         </w:tc>
       </w:tr>
@@ -2374,9 +2580,25 @@
           <w:p>
             <w:pPr>
               <w:pStyle w:val="SOPBodyText"/>
-            </w:pPr>
-            <w:r>
-              <w:t>Notify tester to test.</w:t>
+              <w:numPr>
+                <w:ilvl w:val="0"/>
+                <w:numId w:val="35"/>
+              </w:numPr>
+            </w:pPr>
+            <w:r>
+              <w:t xml:space="preserve">Notify </w:t>
+            </w:r>
+            <w:r>
+              <w:t xml:space="preserve">those who are going to work on </w:t>
+            </w:r>
+            <w:r>
+              <w:t>post prod</w:t>
+            </w:r>
+            <w:r>
+              <w:t xml:space="preserve"> V&amp;V</w:t>
+            </w:r>
+            <w:r>
+              <w:t xml:space="preserve"> that it is ready for them to test</w:t>
             </w:r>
           </w:p>
         </w:tc>
@@ -2454,24 +2676,30 @@
           <w:p>
             <w:pPr>
               <w:pStyle w:val="SOPBodyText"/>
-            </w:pPr>
-            <w:r>
-              <w:t>Once tester has given approval, go to the IIS application server and update filter to allow all user access.</w:t>
-            </w:r>
-          </w:p>
-          <w:p>
-            <w:pPr>
-              <w:pStyle w:val="SOPBodyText"/>
+              <w:numPr>
+                <w:ilvl w:val="0"/>
+                <w:numId w:val="35"/>
+              </w:numPr>
               <w:rPr>
                 <w:b/>
-                <w:color w:val="00B050"/>
-              </w:rPr>
-            </w:pPr>
-            <w:r>
-              <w:rPr>
-                <w:i/>
-              </w:rPr>
-              <w:t>See Appendix on “How to remove IP restrictions”</w:t>
+              </w:rPr>
+            </w:pPr>
+            <w:r>
+              <w:t xml:space="preserve">Once post prod V&amp;V is passed, delete </w:t>
+            </w:r>
+            <w:r>
+              <w:rPr>
+                <w:b/>
+              </w:rPr>
+              <w:t>inde</w:t>
+            </w:r>
+            <w:bookmarkStart w:id="2" w:name="_GoBack"/>
+            <w:bookmarkEnd w:id="2"/>
+            <w:r>
+              <w:rPr>
+                <w:b/>
+              </w:rPr>
+              <w:t>x.html</w:t>
             </w:r>
           </w:p>
         </w:tc>
@@ -2519,6 +2747,26 @@
           <w:p>
             <w:pPr>
               <w:pStyle w:val="SOPBodyText"/>
+              <w:rPr>
+                <w:b/>
+                <w:color w:val="00B050"/>
+              </w:rPr>
+            </w:pPr>
+            <w:r>
+              <w:rPr>
+                <w:b/>
+                <w:color w:val="00B050"/>
+              </w:rPr>
+              <w:t>For Production implementation only:</w:t>
+            </w:r>
+          </w:p>
+          <w:p>
+            <w:pPr>
+              <w:pStyle w:val="SOPBodyText"/>
+              <w:numPr>
+                <w:ilvl w:val="0"/>
+                <w:numId w:val="35"/>
+              </w:numPr>
             </w:pPr>
             <w:r>
               <w:t>Notify program.</w:t>
@@ -2847,1127 +3095,12 @@
           <w:sz w:val="32"/>
           <w:szCs w:val="32"/>
         </w:rPr>
+        <w:lastRenderedPageBreak/>
         <w:t xml:space="preserve"> </w:t>
       </w:r>
     </w:p>
-    <w:p>
-      <w:pPr>
-        <w:rPr>
-          <w:sz w:val="32"/>
-          <w:szCs w:val="32"/>
-        </w:rPr>
-      </w:pPr>
-      <w:r>
-        <w:rPr>
-          <w:sz w:val="32"/>
-          <w:szCs w:val="32"/>
-        </w:rPr>
-        <w:br w:type="page"/>
-      </w:r>
-    </w:p>
-    <w:p>
-      <w:pPr>
-        <w:pStyle w:val="Heading1"/>
-      </w:pPr>
-      <w:bookmarkStart w:id="4" w:name="_Toc452963683"/>
-      <w:r>
-        <w:lastRenderedPageBreak/>
-        <w:t>Appendix:</w:t>
-      </w:r>
-      <w:bookmarkEnd w:id="4"/>
-      <w:r>
-        <w:t xml:space="preserve"> </w:t>
-      </w:r>
-    </w:p>
-    <w:p>
-      <w:pPr>
-        <w:rPr>
-          <w:b/>
-          <w:sz w:val="22"/>
-          <w:szCs w:val="22"/>
-          <w:u w:val="single"/>
-        </w:rPr>
-      </w:pPr>
-      <w:r>
-        <w:rPr>
-          <w:b/>
-          <w:sz w:val="22"/>
-          <w:szCs w:val="22"/>
-          <w:u w:val="single"/>
-        </w:rPr>
-        <w:t xml:space="preserve">How </w:t>
-      </w:r>
-      <w:r>
-        <w:rPr>
-          <w:b/>
-          <w:sz w:val="22"/>
-          <w:szCs w:val="22"/>
-          <w:u w:val="single"/>
-        </w:rPr>
-        <w:t xml:space="preserve">to add IP </w:t>
-      </w:r>
-      <w:r>
-        <w:rPr>
-          <w:b/>
-          <w:sz w:val="22"/>
-          <w:szCs w:val="22"/>
-          <w:u w:val="single"/>
-        </w:rPr>
-        <w:t>restrictions</w:t>
-      </w:r>
-      <w:r>
-        <w:rPr>
-          <w:b/>
-          <w:sz w:val="22"/>
-          <w:szCs w:val="22"/>
-          <w:u w:val="single"/>
-        </w:rPr>
-        <w:t xml:space="preserve"> </w:t>
-      </w:r>
-      <w:r>
-        <w:rPr>
-          <w:b/>
-          <w:sz w:val="22"/>
-          <w:szCs w:val="22"/>
-          <w:u w:val="single"/>
-        </w:rPr>
-        <w:t xml:space="preserve">to deny access to </w:t>
-      </w:r>
-      <w:r>
-        <w:rPr>
-          <w:b/>
-          <w:sz w:val="22"/>
-          <w:szCs w:val="22"/>
-          <w:u w:val="single"/>
-        </w:rPr>
-        <w:t>eCL Admin</w:t>
-      </w:r>
-      <w:r>
-        <w:rPr>
-          <w:b/>
-          <w:sz w:val="22"/>
-          <w:szCs w:val="22"/>
-          <w:u w:val="single"/>
-        </w:rPr>
-        <w:t xml:space="preserve"> site</w:t>
-      </w:r>
-    </w:p>
-    <w:p>
-      <w:pPr>
-        <w:rPr>
-          <w:b/>
-          <w:sz w:val="22"/>
-          <w:szCs w:val="22"/>
-        </w:rPr>
-      </w:pPr>
-    </w:p>
-    <w:p>
-      <w:pPr>
-        <w:pStyle w:val="ListParagraph"/>
-        <w:numPr>
-          <w:ilvl w:val="0"/>
-          <w:numId w:val="27"/>
-        </w:numPr>
-        <w:rPr>
-          <w:b/>
-        </w:rPr>
-      </w:pPr>
-      <w:r>
-        <w:t>Remote Desktop Connect to production web server.</w:t>
-      </w:r>
-    </w:p>
-    <w:p>
-      <w:pPr>
-        <w:pStyle w:val="ListParagraph"/>
-        <w:numPr>
-          <w:ilvl w:val="0"/>
-          <w:numId w:val="27"/>
-        </w:numPr>
-        <w:rPr>
-          <w:b/>
-          <w:sz w:val="22"/>
-          <w:szCs w:val="22"/>
-        </w:rPr>
-      </w:pPr>
-      <w:r>
-        <w:t xml:space="preserve">Open </w:t>
-      </w:r>
-      <w:r>
-        <w:rPr>
-          <w:rStyle w:val="Strong"/>
-        </w:rPr>
-        <w:t>Internet Information Services (IIS) Manager</w:t>
-      </w:r>
-      <w:r>
-        <w:t xml:space="preserve">: </w:t>
-      </w:r>
-      <w:r>
-        <w:rPr>
-          <w:b/>
-          <w:sz w:val="22"/>
-          <w:szCs w:val="22"/>
-        </w:rPr>
-        <w:t xml:space="preserve"> </w:t>
-      </w:r>
-    </w:p>
-    <w:p>
-      <w:pPr>
-        <w:pStyle w:val="ListParagraph"/>
-        <w:numPr>
-          <w:ilvl w:val="0"/>
-          <w:numId w:val="29"/>
-        </w:numPr>
-        <w:rPr>
-          <w:b/>
-          <w:sz w:val="22"/>
-          <w:szCs w:val="22"/>
-        </w:rPr>
-      </w:pPr>
-      <w:r>
-        <w:t xml:space="preserve">On the taskbar, click </w:t>
-      </w:r>
-      <w:r>
-        <w:rPr>
-          <w:rStyle w:val="Strong"/>
-        </w:rPr>
-        <w:t>Server Manager</w:t>
-      </w:r>
-      <w:r>
-        <w:t xml:space="preserve">, click </w:t>
-      </w:r>
-      <w:r>
-        <w:rPr>
-          <w:rStyle w:val="Strong"/>
-        </w:rPr>
-        <w:t>Tools</w:t>
-      </w:r>
-      <w:r>
-        <w:t xml:space="preserve">, and then click </w:t>
-      </w:r>
-      <w:r>
-        <w:rPr>
-          <w:rStyle w:val="Strong"/>
-        </w:rPr>
-        <w:t>Internet Information Services (IIS) Manager</w:t>
-      </w:r>
-      <w:r>
-        <w:t>.</w:t>
-      </w:r>
-    </w:p>
-    <w:p>
-      <w:pPr>
-        <w:pStyle w:val="ListParagraph"/>
-        <w:numPr>
-          <w:ilvl w:val="0"/>
-          <w:numId w:val="27"/>
-        </w:numPr>
-        <w:rPr>
-          <w:b/>
-          <w:sz w:val="22"/>
-          <w:szCs w:val="22"/>
-        </w:rPr>
-      </w:pPr>
-      <w:r>
-        <w:t xml:space="preserve">In the </w:t>
-      </w:r>
-      <w:r>
-        <w:rPr>
-          <w:rStyle w:val="Strong"/>
-        </w:rPr>
-        <w:t>Connections</w:t>
-      </w:r>
-      <w:r>
-        <w:t xml:space="preserve"> pane, expand the server name, expand </w:t>
-      </w:r>
-      <w:r>
-        <w:rPr>
-          <w:rStyle w:val="Strong"/>
-        </w:rPr>
-        <w:t>Sites</w:t>
-      </w:r>
-      <w:r>
-        <w:t xml:space="preserve">, and then </w:t>
-      </w:r>
-      <w:r>
-        <w:rPr>
-          <w:b/>
-        </w:rPr>
-        <w:t>Quality Web Site</w:t>
-      </w:r>
-      <w:r>
-        <w:t xml:space="preserve">, </w:t>
-      </w:r>
-      <w:r>
-        <w:rPr>
-          <w:b/>
-        </w:rPr>
-        <w:t>eCLAdmin</w:t>
-      </w:r>
-      <w:r>
-        <w:t>.</w:t>
-      </w:r>
-    </w:p>
-    <w:p>
-      <w:pPr>
-        <w:pStyle w:val="ListParagraph"/>
-        <w:rPr>
-          <w:b/>
-          <w:sz w:val="22"/>
-          <w:szCs w:val="22"/>
-        </w:rPr>
-      </w:pPr>
-      <w:r>
-        <w:rPr>
-          <w:b/>
-          <w:noProof/>
-          <w:sz w:val="22"/>
-          <w:szCs w:val="22"/>
-        </w:rPr>
-        <w:drawing>
-          <wp:inline distT="0" distB="0" distL="0" distR="0" wp14:anchorId="76E789B0" wp14:editId="756051C5">
-            <wp:extent cx="2857500" cy="4295775"/>
-            <wp:effectExtent l="0" t="0" r="0" b="9525"/>
-            <wp:docPr id="7" name="Picture 7"/>
-            <wp:cNvGraphicFramePr>
-              <a:graphicFrameLocks xmlns:a="http://schemas.openxmlformats.org/drawingml/2006/main" noChangeAspect="1"/>
-            </wp:cNvGraphicFramePr>
-            <a:graphic xmlns:a="http://schemas.openxmlformats.org/drawingml/2006/main">
-              <a:graphicData uri="http://schemas.openxmlformats.org/drawingml/2006/picture">
-                <pic:pic xmlns:pic="http://schemas.openxmlformats.org/drawingml/2006/picture">
-                  <pic:nvPicPr>
-                    <pic:cNvPr id="0" name="Picture 1"/>
-                    <pic:cNvPicPr>
-                      <a:picLocks noChangeAspect="1" noChangeArrowheads="1"/>
-                    </pic:cNvPicPr>
-                  </pic:nvPicPr>
-                  <pic:blipFill>
-                    <a:blip r:embed="rId15">
-                      <a:extLst>
-                        <a:ext uri="{28A0092B-C50C-407E-A947-70E740481C1C}">
-                          <a14:useLocalDpi xmlns:a14="http://schemas.microsoft.com/office/drawing/2010/main" val="0"/>
-                        </a:ext>
-                      </a:extLst>
-                    </a:blip>
-                    <a:srcRect/>
-                    <a:stretch>
-                      <a:fillRect/>
-                    </a:stretch>
-                  </pic:blipFill>
-                  <pic:spPr bwMode="auto">
-                    <a:xfrm>
-                      <a:off x="0" y="0"/>
-                      <a:ext cx="2857500" cy="4295775"/>
-                    </a:xfrm>
-                    <a:prstGeom prst="rect">
-                      <a:avLst/>
-                    </a:prstGeom>
-                    <a:noFill/>
-                    <a:ln>
-                      <a:noFill/>
-                    </a:ln>
-                  </pic:spPr>
-                </pic:pic>
-              </a:graphicData>
-            </a:graphic>
-          </wp:inline>
-        </w:drawing>
-      </w:r>
-    </w:p>
-    <w:p>
-      <w:pPr>
-        <w:pStyle w:val="ListParagraph"/>
-        <w:rPr>
-          <w:b/>
-          <w:sz w:val="22"/>
-          <w:szCs w:val="22"/>
-        </w:rPr>
-      </w:pPr>
-    </w:p>
-    <w:p>
-      <w:pPr>
-        <w:pStyle w:val="ListParagraph"/>
-        <w:numPr>
-          <w:ilvl w:val="0"/>
-          <w:numId w:val="27"/>
-        </w:numPr>
-        <w:rPr>
-          <w:b/>
-          <w:sz w:val="22"/>
-          <w:szCs w:val="22"/>
-        </w:rPr>
-      </w:pPr>
-      <w:r>
-        <w:t xml:space="preserve">In the </w:t>
-      </w:r>
-      <w:r>
-        <w:rPr>
-          <w:rStyle w:val="Strong"/>
-        </w:rPr>
-        <w:t>Home</w:t>
-      </w:r>
-      <w:r>
-        <w:t xml:space="preserve"> pane, double-click the </w:t>
-      </w:r>
-      <w:r>
-        <w:rPr>
-          <w:rStyle w:val="Strong"/>
-        </w:rPr>
-        <w:t>IP Address and Domain Restrictions</w:t>
-      </w:r>
-      <w:r>
-        <w:t xml:space="preserve"> feature.</w:t>
-      </w:r>
-    </w:p>
-    <w:p>
-      <w:pPr>
-        <w:pStyle w:val="ListParagraph"/>
-        <w:rPr>
-          <w:b/>
-          <w:sz w:val="22"/>
-          <w:szCs w:val="22"/>
-        </w:rPr>
-      </w:pPr>
-      <w:r>
-        <w:rPr>
-          <w:noProof/>
-        </w:rPr>
-        <w:drawing>
-          <wp:inline distT="0" distB="0" distL="0" distR="0" wp14:anchorId="26957812" wp14:editId="4F2C18B0">
-            <wp:extent cx="2381250" cy="1476375"/>
-            <wp:effectExtent l="0" t="0" r="0" b="9525"/>
-            <wp:docPr id="2" name="Picture 2" descr="http://i3.iis.net/images/configreference/ipSecurity_step3-small.png?cdn_id=2015-07-21-001"/>
-            <wp:cNvGraphicFramePr>
-              <a:graphicFrameLocks xmlns:a="http://schemas.openxmlformats.org/drawingml/2006/main" noChangeAspect="1"/>
-            </wp:cNvGraphicFramePr>
-            <a:graphic xmlns:a="http://schemas.openxmlformats.org/drawingml/2006/main">
-              <a:graphicData uri="http://schemas.openxmlformats.org/drawingml/2006/picture">
-                <pic:pic xmlns:pic="http://schemas.openxmlformats.org/drawingml/2006/picture">
-                  <pic:nvPicPr>
-                    <pic:cNvPr id="0" name="Picture 1" descr="http://i3.iis.net/images/configreference/ipSecurity_step3-small.png?cdn_id=2015-07-21-001"/>
-                    <pic:cNvPicPr>
-                      <a:picLocks noChangeAspect="1" noChangeArrowheads="1"/>
-                    </pic:cNvPicPr>
-                  </pic:nvPicPr>
-                  <pic:blipFill>
-                    <a:blip r:embed="rId16">
-                      <a:extLst>
-                        <a:ext uri="{28A0092B-C50C-407E-A947-70E740481C1C}">
-                          <a14:useLocalDpi xmlns:a14="http://schemas.microsoft.com/office/drawing/2010/main" val="0"/>
-                        </a:ext>
-                      </a:extLst>
-                    </a:blip>
-                    <a:srcRect/>
-                    <a:stretch>
-                      <a:fillRect/>
-                    </a:stretch>
-                  </pic:blipFill>
-                  <pic:spPr bwMode="auto">
-                    <a:xfrm>
-                      <a:off x="0" y="0"/>
-                      <a:ext cx="2381250" cy="1476375"/>
-                    </a:xfrm>
-                    <a:prstGeom prst="rect">
-                      <a:avLst/>
-                    </a:prstGeom>
-                    <a:noFill/>
-                    <a:ln>
-                      <a:noFill/>
-                    </a:ln>
-                  </pic:spPr>
-                </pic:pic>
-              </a:graphicData>
-            </a:graphic>
-          </wp:inline>
-        </w:drawing>
-      </w:r>
-    </w:p>
-    <w:p>
-      <w:pPr>
-        <w:pStyle w:val="ListParagraph"/>
-        <w:numPr>
-          <w:ilvl w:val="0"/>
-          <w:numId w:val="27"/>
-        </w:numPr>
-        <w:rPr>
-          <w:b/>
-          <w:sz w:val="22"/>
-          <w:szCs w:val="22"/>
-        </w:rPr>
-      </w:pPr>
-      <w:r>
-        <w:lastRenderedPageBreak/>
-        <w:t xml:space="preserve">In the </w:t>
-      </w:r>
-      <w:r>
-        <w:rPr>
-          <w:b/>
-        </w:rPr>
-        <w:t xml:space="preserve">IP Address and Domain Restrictions </w:t>
-      </w:r>
-      <w:r>
-        <w:t xml:space="preserve">feature, click </w:t>
-      </w:r>
-      <w:r>
-        <w:rPr>
-          <w:b/>
-        </w:rPr>
-        <w:t>Edit Feature Settings…</w:t>
-      </w:r>
-      <w:r>
-        <w:t xml:space="preserve"> in the </w:t>
-      </w:r>
-      <w:r>
-        <w:rPr>
-          <w:b/>
-        </w:rPr>
-        <w:t>Actions</w:t>
-      </w:r>
-      <w:r>
-        <w:t xml:space="preserve"> pane</w:t>
-      </w:r>
-      <w:r>
-        <w:t xml:space="preserve">. </w:t>
-      </w:r>
-      <w:r>
-        <w:t xml:space="preserve">Select </w:t>
-      </w:r>
-      <w:r>
-        <w:rPr>
-          <w:b/>
-        </w:rPr>
-        <w:t>Deny</w:t>
-      </w:r>
-      <w:r>
-        <w:t xml:space="preserve"> for </w:t>
-      </w:r>
-      <w:r>
-        <w:rPr>
-          <w:b/>
-        </w:rPr>
-        <w:t xml:space="preserve">Access for unspecified clients: </w:t>
-      </w:r>
-      <w:r>
-        <w:t>dropdown, click OK.</w:t>
-      </w:r>
-    </w:p>
-    <w:p>
-      <w:pPr>
-        <w:pStyle w:val="ListParagraph"/>
-        <w:rPr>
-          <w:b/>
-          <w:sz w:val="22"/>
-          <w:szCs w:val="22"/>
-        </w:rPr>
-      </w:pPr>
-    </w:p>
-    <w:p>
-      <w:pPr>
-        <w:pStyle w:val="ListParagraph"/>
-        <w:rPr>
-          <w:b/>
-          <w:sz w:val="22"/>
-          <w:szCs w:val="22"/>
-        </w:rPr>
-      </w:pPr>
-      <w:r>
-        <w:rPr>
-          <w:noProof/>
-        </w:rPr>
-        <w:drawing>
-          <wp:inline distT="0" distB="0" distL="0" distR="0" wp14:anchorId="5BEF162A" wp14:editId="7E32221F">
-            <wp:extent cx="3486150" cy="2638425"/>
-            <wp:effectExtent l="0" t="0" r="0" b="9525"/>
-            <wp:docPr id="9" name="Picture 9"/>
-            <wp:cNvGraphicFramePr>
-              <a:graphicFrameLocks xmlns:a="http://schemas.openxmlformats.org/drawingml/2006/main" noChangeAspect="1"/>
-            </wp:cNvGraphicFramePr>
-            <a:graphic xmlns:a="http://schemas.openxmlformats.org/drawingml/2006/main">
-              <a:graphicData uri="http://schemas.openxmlformats.org/drawingml/2006/picture">
-                <pic:pic xmlns:pic="http://schemas.openxmlformats.org/drawingml/2006/picture">
-                  <pic:nvPicPr>
-                    <pic:cNvPr id="0" name=""/>
-                    <pic:cNvPicPr/>
-                  </pic:nvPicPr>
-                  <pic:blipFill>
-                    <a:blip r:embed="rId17"/>
-                    <a:stretch>
-                      <a:fillRect/>
-                    </a:stretch>
-                  </pic:blipFill>
-                  <pic:spPr>
-                    <a:xfrm>
-                      <a:off x="0" y="0"/>
-                      <a:ext cx="3486150" cy="2638425"/>
-                    </a:xfrm>
-                    <a:prstGeom prst="rect">
-                      <a:avLst/>
-                    </a:prstGeom>
-                  </pic:spPr>
-                </pic:pic>
-              </a:graphicData>
-            </a:graphic>
-          </wp:inline>
-        </w:drawing>
-      </w:r>
-    </w:p>
-    <w:p>
-      <w:pPr>
-        <w:pStyle w:val="ListParagraph"/>
-        <w:rPr>
-          <w:b/>
-          <w:sz w:val="22"/>
-          <w:szCs w:val="22"/>
-        </w:rPr>
-      </w:pPr>
-    </w:p>
-    <w:p>
-      <w:pPr>
-        <w:pStyle w:val="ListParagraph"/>
-        <w:numPr>
-          <w:ilvl w:val="0"/>
-          <w:numId w:val="27"/>
-        </w:numPr>
-        <w:rPr>
-          <w:b/>
-        </w:rPr>
-      </w:pPr>
-      <w:r>
-        <w:t>C</w:t>
-      </w:r>
-      <w:r>
-        <w:t xml:space="preserve">lick </w:t>
-      </w:r>
-      <w:r>
-        <w:rPr>
-          <w:b/>
-        </w:rPr>
-        <w:t>Add Allow Entry…</w:t>
-      </w:r>
-      <w:r>
-        <w:rPr>
-          <w:b/>
-        </w:rPr>
-        <w:t xml:space="preserve"> </w:t>
-      </w:r>
-      <w:r>
-        <w:t xml:space="preserve">in the </w:t>
-      </w:r>
-      <w:r>
-        <w:rPr>
-          <w:b/>
-        </w:rPr>
-        <w:t>Actions</w:t>
-      </w:r>
-      <w:r>
-        <w:t xml:space="preserve"> pane, enter the </w:t>
-      </w:r>
-      <w:r>
-        <w:rPr>
-          <w:b/>
-        </w:rPr>
-        <w:t>IP</w:t>
-      </w:r>
-      <w:r>
-        <w:t xml:space="preserve"> address that you wish to allow, and then click OK.</w:t>
-      </w:r>
-    </w:p>
-    <w:p>
-      <w:pPr>
-        <w:pStyle w:val="ListParagraph"/>
-        <w:rPr>
-          <w:b/>
-          <w:sz w:val="22"/>
-          <w:szCs w:val="22"/>
-        </w:rPr>
-      </w:pPr>
-      <w:r>
-        <w:rPr>
-          <w:b/>
-          <w:noProof/>
-          <w:sz w:val="22"/>
-          <w:szCs w:val="22"/>
-        </w:rPr>
-        <w:drawing>
-          <wp:inline distT="0" distB="0" distL="0" distR="0" wp14:anchorId="0ACA3397" wp14:editId="62848B02">
-            <wp:extent cx="1876425" cy="1885950"/>
-            <wp:effectExtent l="0" t="0" r="9525" b="0"/>
-            <wp:docPr id="3" name="Picture 3"/>
-            <wp:cNvGraphicFramePr>
-              <a:graphicFrameLocks xmlns:a="http://schemas.openxmlformats.org/drawingml/2006/main" noChangeAspect="1"/>
-            </wp:cNvGraphicFramePr>
-            <a:graphic xmlns:a="http://schemas.openxmlformats.org/drawingml/2006/main">
-              <a:graphicData uri="http://schemas.openxmlformats.org/drawingml/2006/picture">
-                <pic:pic xmlns:pic="http://schemas.openxmlformats.org/drawingml/2006/picture">
-                  <pic:nvPicPr>
-                    <pic:cNvPr id="0" name="Picture 3"/>
-                    <pic:cNvPicPr>
-                      <a:picLocks noChangeAspect="1" noChangeArrowheads="1"/>
-                    </pic:cNvPicPr>
-                  </pic:nvPicPr>
-                  <pic:blipFill>
-                    <a:blip r:embed="rId18">
-                      <a:extLst>
-                        <a:ext uri="{28A0092B-C50C-407E-A947-70E740481C1C}">
-                          <a14:useLocalDpi xmlns:a14="http://schemas.microsoft.com/office/drawing/2010/main" val="0"/>
-                        </a:ext>
-                      </a:extLst>
-                    </a:blip>
-                    <a:srcRect/>
-                    <a:stretch>
-                      <a:fillRect/>
-                    </a:stretch>
-                  </pic:blipFill>
-                  <pic:spPr bwMode="auto">
-                    <a:xfrm>
-                      <a:off x="0" y="0"/>
-                      <a:ext cx="1876425" cy="1885950"/>
-                    </a:xfrm>
-                    <a:prstGeom prst="rect">
-                      <a:avLst/>
-                    </a:prstGeom>
-                    <a:noFill/>
-                    <a:ln>
-                      <a:noFill/>
-                    </a:ln>
-                  </pic:spPr>
-                </pic:pic>
-              </a:graphicData>
-            </a:graphic>
-          </wp:inline>
-        </w:drawing>
-      </w:r>
-    </w:p>
-    <w:p>
-      <w:pPr>
-        <w:pStyle w:val="ListParagraph"/>
-        <w:rPr>
-          <w:b/>
-          <w:sz w:val="22"/>
-          <w:szCs w:val="22"/>
-        </w:rPr>
-      </w:pPr>
-    </w:p>
-    <w:p>
-      <w:pPr>
-        <w:pStyle w:val="ListParagraph"/>
-        <w:rPr>
-          <w:b/>
-          <w:sz w:val="22"/>
-          <w:szCs w:val="22"/>
-        </w:rPr>
-      </w:pPr>
-    </w:p>
-    <w:p>
-      <w:pPr>
-        <w:pStyle w:val="ListParagraph"/>
-        <w:rPr>
-          <w:b/>
-          <w:sz w:val="22"/>
-          <w:szCs w:val="22"/>
-        </w:rPr>
-      </w:pPr>
-    </w:p>
-    <w:p>
-      <w:pPr>
-        <w:pStyle w:val="ListParagraph"/>
-        <w:rPr>
-          <w:b/>
-          <w:sz w:val="22"/>
-          <w:szCs w:val="22"/>
-        </w:rPr>
-      </w:pPr>
-      <w:r>
-        <w:rPr>
-          <w:noProof/>
-        </w:rPr>
-        <w:lastRenderedPageBreak/>
-        <w:drawing>
-          <wp:inline distT="0" distB="0" distL="0" distR="0" wp14:anchorId="50C63C80" wp14:editId="600BE0C7">
-            <wp:extent cx="4267200" cy="3886200"/>
-            <wp:effectExtent l="0" t="0" r="0" b="0"/>
-            <wp:docPr id="15" name="Picture 15"/>
-            <wp:cNvGraphicFramePr>
-              <a:graphicFrameLocks xmlns:a="http://schemas.openxmlformats.org/drawingml/2006/main" noChangeAspect="1"/>
-            </wp:cNvGraphicFramePr>
-            <a:graphic xmlns:a="http://schemas.openxmlformats.org/drawingml/2006/main">
-              <a:graphicData uri="http://schemas.openxmlformats.org/drawingml/2006/picture">
-                <pic:pic xmlns:pic="http://schemas.openxmlformats.org/drawingml/2006/picture">
-                  <pic:nvPicPr>
-                    <pic:cNvPr id="0" name=""/>
-                    <pic:cNvPicPr/>
-                  </pic:nvPicPr>
-                  <pic:blipFill>
-                    <a:blip r:embed="rId19"/>
-                    <a:stretch>
-                      <a:fillRect/>
-                    </a:stretch>
-                  </pic:blipFill>
-                  <pic:spPr>
-                    <a:xfrm>
-                      <a:off x="0" y="0"/>
-                      <a:ext cx="4267200" cy="3886200"/>
-                    </a:xfrm>
-                    <a:prstGeom prst="rect">
-                      <a:avLst/>
-                    </a:prstGeom>
-                  </pic:spPr>
-                </pic:pic>
-              </a:graphicData>
-            </a:graphic>
-          </wp:inline>
-        </w:drawing>
-      </w:r>
-    </w:p>
-    <w:p>
-      <w:pPr>
-        <w:pStyle w:val="ListParagraph"/>
-        <w:rPr>
-          <w:b/>
-          <w:sz w:val="22"/>
-          <w:szCs w:val="22"/>
-        </w:rPr>
-      </w:pPr>
-    </w:p>
-    <w:p>
-      <w:pPr>
-        <w:pStyle w:val="ListParagraph"/>
-        <w:rPr>
-          <w:b/>
-          <w:sz w:val="22"/>
-          <w:szCs w:val="22"/>
-        </w:rPr>
-      </w:pPr>
-    </w:p>
-    <w:p>
-      <w:pPr>
-        <w:pStyle w:val="ListParagraph"/>
-        <w:rPr>
-          <w:b/>
-          <w:sz w:val="22"/>
-          <w:szCs w:val="22"/>
-        </w:rPr>
-      </w:pPr>
-    </w:p>
-    <w:p>
-      <w:pPr>
-        <w:rPr>
-          <w:b/>
-          <w:sz w:val="22"/>
-          <w:szCs w:val="22"/>
-          <w:u w:val="single"/>
-        </w:rPr>
-      </w:pPr>
-      <w:r>
-        <w:rPr>
-          <w:b/>
-          <w:sz w:val="22"/>
-          <w:szCs w:val="22"/>
-          <w:u w:val="single"/>
-        </w:rPr>
-        <w:t>How to remove IP restrictions</w:t>
-      </w:r>
-    </w:p>
-    <w:p>
-      <w:pPr>
-        <w:rPr>
-          <w:b/>
-          <w:sz w:val="22"/>
-          <w:szCs w:val="22"/>
-        </w:rPr>
-      </w:pPr>
-    </w:p>
-    <w:p>
-      <w:pPr>
-        <w:pStyle w:val="ListParagraph"/>
-        <w:numPr>
-          <w:ilvl w:val="0"/>
-          <w:numId w:val="30"/>
-        </w:numPr>
-        <w:rPr>
-          <w:b/>
-          <w:sz w:val="22"/>
-          <w:szCs w:val="22"/>
-        </w:rPr>
-      </w:pPr>
-      <w:r>
-        <w:t xml:space="preserve">In the </w:t>
-      </w:r>
-      <w:r>
-        <w:rPr>
-          <w:b/>
-        </w:rPr>
-        <w:t xml:space="preserve">IP Address and Domain Restrictions </w:t>
-      </w:r>
-      <w:r>
-        <w:t xml:space="preserve">feature, click </w:t>
-      </w:r>
-      <w:r>
-        <w:rPr>
-          <w:b/>
-        </w:rPr>
-        <w:t>Edit Feature Settings…</w:t>
-      </w:r>
-      <w:r>
-        <w:t xml:space="preserve"> in the </w:t>
-      </w:r>
-      <w:r>
-        <w:rPr>
-          <w:b/>
-        </w:rPr>
-        <w:t>Actions</w:t>
-      </w:r>
-      <w:r>
-        <w:t xml:space="preserve"> pane. </w:t>
-      </w:r>
-      <w:r>
-        <w:rPr>
-          <w:sz w:val="22"/>
-          <w:szCs w:val="22"/>
-        </w:rPr>
-        <w:t>S</w:t>
-      </w:r>
-      <w:r>
-        <w:rPr>
-          <w:sz w:val="22"/>
-          <w:szCs w:val="22"/>
-        </w:rPr>
-        <w:t xml:space="preserve">elect </w:t>
-      </w:r>
-      <w:r>
-        <w:rPr>
-          <w:b/>
-          <w:sz w:val="22"/>
-          <w:szCs w:val="22"/>
-        </w:rPr>
-        <w:t>Allow</w:t>
-      </w:r>
-      <w:r>
-        <w:rPr>
-          <w:sz w:val="22"/>
-          <w:szCs w:val="22"/>
-        </w:rPr>
-        <w:t xml:space="preserve"> for</w:t>
-      </w:r>
-      <w:r>
-        <w:rPr>
-          <w:sz w:val="22"/>
-          <w:szCs w:val="22"/>
-        </w:rPr>
-        <w:t xml:space="preserve"> </w:t>
-      </w:r>
-      <w:r>
-        <w:rPr>
-          <w:b/>
-          <w:sz w:val="22"/>
-          <w:szCs w:val="22"/>
-        </w:rPr>
-        <w:t>Access for unspecified clients:</w:t>
-      </w:r>
-      <w:r>
-        <w:rPr>
-          <w:b/>
-          <w:sz w:val="22"/>
-          <w:szCs w:val="22"/>
-        </w:rPr>
-        <w:t xml:space="preserve"> </w:t>
-      </w:r>
-      <w:r>
-        <w:rPr>
-          <w:sz w:val="22"/>
-          <w:szCs w:val="22"/>
-        </w:rPr>
-        <w:t>dropdown</w:t>
-      </w:r>
-      <w:r>
-        <w:rPr>
-          <w:sz w:val="22"/>
-          <w:szCs w:val="22"/>
-        </w:rPr>
-        <w:t>, click OK</w:t>
-      </w:r>
-      <w:r>
-        <w:rPr>
-          <w:sz w:val="22"/>
-          <w:szCs w:val="22"/>
-        </w:rPr>
-        <w:t>.</w:t>
-      </w:r>
-    </w:p>
-    <w:p>
-      <w:pPr>
-        <w:pStyle w:val="ListParagraph"/>
-        <w:rPr>
-          <w:b/>
-          <w:sz w:val="22"/>
-          <w:szCs w:val="22"/>
-        </w:rPr>
-      </w:pPr>
-      <w:r>
-        <w:rPr>
-          <w:noProof/>
-        </w:rPr>
-        <w:drawing>
-          <wp:inline distT="0" distB="0" distL="0" distR="0" wp14:anchorId="4FF70C8F" wp14:editId="53A99DF1">
-            <wp:extent cx="3486150" cy="2638425"/>
-            <wp:effectExtent l="0" t="0" r="0" b="9525"/>
-            <wp:docPr id="14" name="Picture 14"/>
-            <wp:cNvGraphicFramePr>
-              <a:graphicFrameLocks xmlns:a="http://schemas.openxmlformats.org/drawingml/2006/main" noChangeAspect="1"/>
-            </wp:cNvGraphicFramePr>
-            <a:graphic xmlns:a="http://schemas.openxmlformats.org/drawingml/2006/main">
-              <a:graphicData uri="http://schemas.openxmlformats.org/drawingml/2006/picture">
-                <pic:pic xmlns:pic="http://schemas.openxmlformats.org/drawingml/2006/picture">
-                  <pic:nvPicPr>
-                    <pic:cNvPr id="0" name=""/>
-                    <pic:cNvPicPr/>
-                  </pic:nvPicPr>
-                  <pic:blipFill>
-                    <a:blip r:embed="rId20"/>
-                    <a:stretch>
-                      <a:fillRect/>
-                    </a:stretch>
-                  </pic:blipFill>
-                  <pic:spPr>
-                    <a:xfrm>
-                      <a:off x="0" y="0"/>
-                      <a:ext cx="3486150" cy="2638425"/>
-                    </a:xfrm>
-                    <a:prstGeom prst="rect">
-                      <a:avLst/>
-                    </a:prstGeom>
-                  </pic:spPr>
-                </pic:pic>
-              </a:graphicData>
-            </a:graphic>
-          </wp:inline>
-        </w:drawing>
-      </w:r>
-    </w:p>
-    <w:p>
-      <w:pPr>
-        <w:pStyle w:val="ListParagraph"/>
-        <w:numPr>
-          <w:ilvl w:val="0"/>
-          <w:numId w:val="30"/>
-        </w:numPr>
-        <w:rPr>
-          <w:b/>
-        </w:rPr>
-      </w:pPr>
-      <w:r>
-        <w:lastRenderedPageBreak/>
-        <w:t xml:space="preserve">In the </w:t>
-      </w:r>
-      <w:r>
-        <w:rPr>
-          <w:b/>
-        </w:rPr>
-        <w:t xml:space="preserve">IP Address and Domain Restrictions </w:t>
-      </w:r>
-      <w:r>
-        <w:rPr>
-          <w:b/>
-        </w:rPr>
-        <w:t>feature</w:t>
-      </w:r>
-      <w:r>
-        <w:t xml:space="preserve">, </w:t>
-      </w:r>
-      <w:r>
-        <w:t xml:space="preserve">select the IP address added in step 6, and click </w:t>
-      </w:r>
-      <w:r>
-        <w:rPr>
-          <w:b/>
-        </w:rPr>
-        <w:t>Remove</w:t>
-      </w:r>
-      <w:r>
-        <w:t xml:space="preserve"> in the Actions pane.</w:t>
-      </w:r>
-    </w:p>
-    <w:p>
-      <w:pPr>
-        <w:pStyle w:val="ListParagraph"/>
-        <w:rPr>
-          <w:b/>
-        </w:rPr>
-      </w:pPr>
-      <w:r>
-        <w:rPr>
-          <w:b/>
-          <w:noProof/>
-        </w:rPr>
-        <w:drawing>
-          <wp:inline distT="0" distB="0" distL="0" distR="0" wp14:anchorId="5F56A46D" wp14:editId="19B7D617">
-            <wp:extent cx="5943600" cy="1619250"/>
-            <wp:effectExtent l="0" t="0" r="0" b="0"/>
-            <wp:docPr id="16" name="Picture 16"/>
-            <wp:cNvGraphicFramePr>
-              <a:graphicFrameLocks xmlns:a="http://schemas.openxmlformats.org/drawingml/2006/main" noChangeAspect="1"/>
-            </wp:cNvGraphicFramePr>
-            <a:graphic xmlns:a="http://schemas.openxmlformats.org/drawingml/2006/main">
-              <a:graphicData uri="http://schemas.openxmlformats.org/drawingml/2006/picture">
-                <pic:pic xmlns:pic="http://schemas.openxmlformats.org/drawingml/2006/picture">
-                  <pic:nvPicPr>
-                    <pic:cNvPr id="0" name="Picture 5"/>
-                    <pic:cNvPicPr>
-                      <a:picLocks noChangeAspect="1" noChangeArrowheads="1"/>
-                    </pic:cNvPicPr>
-                  </pic:nvPicPr>
-                  <pic:blipFill>
-                    <a:blip r:embed="rId21">
-                      <a:extLst>
-                        <a:ext uri="{28A0092B-C50C-407E-A947-70E740481C1C}">
-                          <a14:useLocalDpi xmlns:a14="http://schemas.microsoft.com/office/drawing/2010/main" val="0"/>
-                        </a:ext>
-                      </a:extLst>
-                    </a:blip>
-                    <a:srcRect/>
-                    <a:stretch>
-                      <a:fillRect/>
-                    </a:stretch>
-                  </pic:blipFill>
-                  <pic:spPr bwMode="auto">
-                    <a:xfrm>
-                      <a:off x="0" y="0"/>
-                      <a:ext cx="5943600" cy="1619250"/>
-                    </a:xfrm>
-                    <a:prstGeom prst="rect">
-                      <a:avLst/>
-                    </a:prstGeom>
-                    <a:noFill/>
-                    <a:ln>
-                      <a:noFill/>
-                    </a:ln>
-                  </pic:spPr>
-                </pic:pic>
-              </a:graphicData>
-            </a:graphic>
-          </wp:inline>
-        </w:drawing>
-      </w:r>
-    </w:p>
-    <w:p>
-      <w:pPr>
-        <w:rPr>
-          <w:b/>
-          <w:sz w:val="22"/>
-          <w:szCs w:val="22"/>
-        </w:rPr>
-      </w:pPr>
-    </w:p>
-    <w:p>
-      <w:pPr>
-        <w:rPr>
-          <w:b/>
-          <w:sz w:val="22"/>
-          <w:szCs w:val="22"/>
-        </w:rPr>
-      </w:pPr>
-    </w:p>
     <w:sectPr>
-      <w:footerReference w:type="default" r:id="rId22"/>
+      <w:footerReference w:type="default" r:id="rId16"/>
       <w:pgSz w:w="12240" w:h="15840"/>
       <w:pgMar w:top="720" w:right="1440" w:bottom="720" w:left="1440" w:header="720" w:footer="504" w:gutter="0"/>
       <w:pgNumType w:start="1"/>
@@ -4805,7 +3938,7 @@
         </mc:Choice>
         <mc:Fallback>
           <w:pict>
-            <v:line w14:anchorId="0DBA5319" id="Line 7" o:spid="_x0000_s1026" style="position:absolute;z-index:251656704;visibility:visible;mso-wrap-style:square;mso-width-percent:0;mso-height-percent:0;mso-wrap-distance-left:9pt;mso-wrap-distance-top:-3e-5mm;mso-wrap-distance-right:9pt;mso-wrap-distance-bottom:-3e-5mm;mso-position-horizontal:absolute;mso-position-horizontal-relative:text;mso-position-vertical:absolute;mso-position-vertical-relative:text;mso-width-percent:0;mso-height-percent:0;mso-width-relative:page;mso-height-relative:page" from="-2.25pt,12.9pt" to="465.75pt,12.9pt" o:gfxdata="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" strokecolor="#5b7d96" strokeweight="2.25pt"/>
+            <v:line w14:anchorId="062DF138" id="Line 7" o:spid="_x0000_s1026" style="position:absolute;z-index:251656704;visibility:visible;mso-wrap-style:square;mso-width-percent:0;mso-height-percent:0;mso-wrap-distance-left:9pt;mso-wrap-distance-top:-3e-5mm;mso-wrap-distance-right:9pt;mso-wrap-distance-bottom:-3e-5mm;mso-position-horizontal:absolute;mso-position-horizontal-relative:text;mso-position-vertical:absolute;mso-position-vertical-relative:text;mso-width-percent:0;mso-height-percent:0;mso-width-relative:page;mso-height-relative:page" from="-2.25pt,12.9pt" to="465.75pt,12.9pt" o:gfxdata="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" strokecolor="#5b7d96" strokeweight="2.25pt"/>
           </w:pict>
         </mc:Fallback>
       </mc:AlternateContent>
@@ -5145,6 +4278,119 @@
     </w:lvl>
   </w:abstractNum>
   <w:abstractNum w:abstractNumId="3" w15:restartNumberingAfterBreak="0">
+    <w:nsid w:val="06A809C1"/>
+    <w:multiLevelType w:val="hybridMultilevel"/>
+    <w:tmpl w:val="D47C4EAE"/>
+    <w:lvl w:ilvl="0" w:tplc="04090001">
+      <w:start w:val="1"/>
+      <w:numFmt w:val="bullet"/>
+      <w:lvlText w:val=""/>
+      <w:lvlJc w:val="left"/>
+      <w:pPr>
+        <w:ind w:left="780" w:hanging="360"/>
+      </w:pPr>
+      <w:rPr>
+        <w:rFonts w:ascii="Symbol" w:hAnsi="Symbol" w:hint="default"/>
+      </w:rPr>
+    </w:lvl>
+    <w:lvl w:ilvl="1" w:tplc="0409000D">
+      <w:start w:val="1"/>
+      <w:numFmt w:val="bullet"/>
+      <w:lvlText w:val=""/>
+      <w:lvlJc w:val="left"/>
+      <w:pPr>
+        <w:ind w:left="1500" w:hanging="360"/>
+      </w:pPr>
+      <w:rPr>
+        <w:rFonts w:ascii="Wingdings" w:hAnsi="Wingdings" w:hint="default"/>
+      </w:rPr>
+    </w:lvl>
+    <w:lvl w:ilvl="2" w:tplc="04090005" w:tentative="1">
+      <w:start w:val="1"/>
+      <w:numFmt w:val="bullet"/>
+      <w:lvlText w:val=""/>
+      <w:lvlJc w:val="left"/>
+      <w:pPr>
+        <w:ind w:left="2220" w:hanging="360"/>
+      </w:pPr>
+      <w:rPr>
+        <w:rFonts w:ascii="Wingdings" w:hAnsi="Wingdings" w:hint="default"/>
+      </w:rPr>
+    </w:lvl>
+    <w:lvl w:ilvl="3" w:tplc="04090001" w:tentative="1">
+      <w:start w:val="1"/>
+      <w:numFmt w:val="bullet"/>
+      <w:lvlText w:val=""/>
+      <w:lvlJc w:val="left"/>
+      <w:pPr>
+        <w:ind w:left="2940" w:hanging="360"/>
+      </w:pPr>
+      <w:rPr>
+        <w:rFonts w:ascii="Symbol" w:hAnsi="Symbol" w:hint="default"/>
+      </w:rPr>
+    </w:lvl>
+    <w:lvl w:ilvl="4" w:tplc="04090003" w:tentative="1">
+      <w:start w:val="1"/>
+      <w:numFmt w:val="bullet"/>
+      <w:lvlText w:val="o"/>
+      <w:lvlJc w:val="left"/>
+      <w:pPr>
+        <w:ind w:left="3660" w:hanging="360"/>
+      </w:pPr>
+      <w:rPr>
+        <w:rFonts w:ascii="Courier New" w:hAnsi="Courier New" w:cs="Courier New" w:hint="default"/>
+      </w:rPr>
+    </w:lvl>
+    <w:lvl w:ilvl="5" w:tplc="04090005" w:tentative="1">
+      <w:start w:val="1"/>
+      <w:numFmt w:val="bullet"/>
+      <w:lvlText w:val=""/>
+      <w:lvlJc w:val="left"/>
+      <w:pPr>
+        <w:ind w:left="4380" w:hanging="360"/>
+      </w:pPr>
+      <w:rPr>
+        <w:rFonts w:ascii="Wingdings" w:hAnsi="Wingdings" w:hint="default"/>
+      </w:rPr>
+    </w:lvl>
+    <w:lvl w:ilvl="6" w:tplc="04090001" w:tentative="1">
+      <w:start w:val="1"/>
+      <w:numFmt w:val="bullet"/>
+      <w:lvlText w:val=""/>
+      <w:lvlJc w:val="left"/>
+      <w:pPr>
+        <w:ind w:left="5100" w:hanging="360"/>
+      </w:pPr>
+      <w:rPr>
+        <w:rFonts w:ascii="Symbol" w:hAnsi="Symbol" w:hint="default"/>
+      </w:rPr>
+    </w:lvl>
+    <w:lvl w:ilvl="7" w:tplc="04090003" w:tentative="1">
+      <w:start w:val="1"/>
+      <w:numFmt w:val="bullet"/>
+      <w:lvlText w:val="o"/>
+      <w:lvlJc w:val="left"/>
+      <w:pPr>
+        <w:ind w:left="5820" w:hanging="360"/>
+      </w:pPr>
+      <w:rPr>
+        <w:rFonts w:ascii="Courier New" w:hAnsi="Courier New" w:cs="Courier New" w:hint="default"/>
+      </w:rPr>
+    </w:lvl>
+    <w:lvl w:ilvl="8" w:tplc="04090005" w:tentative="1">
+      <w:start w:val="1"/>
+      <w:numFmt w:val="bullet"/>
+      <w:lvlText w:val=""/>
+      <w:lvlJc w:val="left"/>
+      <w:pPr>
+        <w:ind w:left="6540" w:hanging="360"/>
+      </w:pPr>
+      <w:rPr>
+        <w:rFonts w:ascii="Wingdings" w:hAnsi="Wingdings" w:hint="default"/>
+      </w:rPr>
+    </w:lvl>
+  </w:abstractNum>
+  <w:abstractNum w:abstractNumId="4" w15:restartNumberingAfterBreak="0">
     <w:nsid w:val="0D4962FB"/>
     <w:multiLevelType w:val="hybridMultilevel"/>
     <w:tmpl w:val="6CCE7D74"/>
@@ -5230,7 +4476,7 @@
       </w:pPr>
     </w:lvl>
   </w:abstractNum>
-  <w:abstractNum w:abstractNumId="4" w15:restartNumberingAfterBreak="0">
+  <w:abstractNum w:abstractNumId="5" w15:restartNumberingAfterBreak="0">
     <w:nsid w:val="0E56272D"/>
     <w:multiLevelType w:val="hybridMultilevel"/>
     <w:tmpl w:val="3FDEA3C2"/>
@@ -5370,7 +4616,7 @@
       </w:rPr>
     </w:lvl>
   </w:abstractNum>
-  <w:abstractNum w:abstractNumId="5" w15:restartNumberingAfterBreak="0">
+  <w:abstractNum w:abstractNumId="6" w15:restartNumberingAfterBreak="0">
     <w:nsid w:val="15BB5A2C"/>
     <w:multiLevelType w:val="hybridMultilevel"/>
     <w:tmpl w:val="CC44D380"/>
@@ -5486,7 +4732,7 @@
       </w:pPr>
     </w:lvl>
   </w:abstractNum>
-  <w:abstractNum w:abstractNumId="6" w15:restartNumberingAfterBreak="0">
+  <w:abstractNum w:abstractNumId="7" w15:restartNumberingAfterBreak="0">
     <w:nsid w:val="1C4F4B5C"/>
     <w:multiLevelType w:val="hybridMultilevel"/>
     <w:tmpl w:val="BCAEE17C"/>
@@ -5626,7 +4872,7 @@
       </w:rPr>
     </w:lvl>
   </w:abstractNum>
-  <w:abstractNum w:abstractNumId="7" w15:restartNumberingAfterBreak="0">
+  <w:abstractNum w:abstractNumId="8" w15:restartNumberingAfterBreak="0">
     <w:nsid w:val="1FBC212C"/>
     <w:multiLevelType w:val="hybridMultilevel"/>
     <w:tmpl w:val="F6B65944"/>
@@ -5766,7 +5012,93 @@
       </w:rPr>
     </w:lvl>
   </w:abstractNum>
-  <w:abstractNum w:abstractNumId="8" w15:restartNumberingAfterBreak="0">
+  <w:abstractNum w:abstractNumId="9" w15:restartNumberingAfterBreak="0">
+    <w:nsid w:val="21B56603"/>
+    <w:multiLevelType w:val="hybridMultilevel"/>
+    <w:tmpl w:val="E9B8F064"/>
+    <w:lvl w:ilvl="0" w:tplc="0409000F">
+      <w:start w:val="1"/>
+      <w:numFmt w:val="decimal"/>
+      <w:lvlText w:val="%1."/>
+      <w:lvlJc w:val="left"/>
+      <w:pPr>
+        <w:ind w:left="720" w:hanging="360"/>
+      </w:pPr>
+    </w:lvl>
+    <w:lvl w:ilvl="1" w:tplc="04090019" w:tentative="1">
+      <w:start w:val="1"/>
+      <w:numFmt w:val="lowerLetter"/>
+      <w:lvlText w:val="%2."/>
+      <w:lvlJc w:val="left"/>
+      <w:pPr>
+        <w:ind w:left="1440" w:hanging="360"/>
+      </w:pPr>
+    </w:lvl>
+    <w:lvl w:ilvl="2" w:tplc="0409001B" w:tentative="1">
+      <w:start w:val="1"/>
+      <w:numFmt w:val="lowerRoman"/>
+      <w:lvlText w:val="%3."/>
+      <w:lvlJc w:val="right"/>
+      <w:pPr>
+        <w:ind w:left="2160" w:hanging="180"/>
+      </w:pPr>
+    </w:lvl>
+    <w:lvl w:ilvl="3" w:tplc="0409000F" w:tentative="1">
+      <w:start w:val="1"/>
+      <w:numFmt w:val="decimal"/>
+      <w:lvlText w:val="%4."/>
+      <w:lvlJc w:val="left"/>
+      <w:pPr>
+        <w:ind w:left="2880" w:hanging="360"/>
+      </w:pPr>
+    </w:lvl>
+    <w:lvl w:ilvl="4" w:tplc="04090019" w:tentative="1">
+      <w:start w:val="1"/>
+      <w:numFmt w:val="lowerLetter"/>
+      <w:lvlText w:val="%5."/>
+      <w:lvlJc w:val="left"/>
+      <w:pPr>
+        <w:ind w:left="3600" w:hanging="360"/>
+      </w:pPr>
+    </w:lvl>
+    <w:lvl w:ilvl="5" w:tplc="0409001B" w:tentative="1">
+      <w:start w:val="1"/>
+      <w:numFmt w:val="lowerRoman"/>
+      <w:lvlText w:val="%6."/>
+      <w:lvlJc w:val="right"/>
+      <w:pPr>
+        <w:ind w:left="4320" w:hanging="180"/>
+      </w:pPr>
+    </w:lvl>
+    <w:lvl w:ilvl="6" w:tplc="0409000F" w:tentative="1">
+      <w:start w:val="1"/>
+      <w:numFmt w:val="decimal"/>
+      <w:lvlText w:val="%7."/>
+      <w:lvlJc w:val="left"/>
+      <w:pPr>
+        <w:ind w:left="5040" w:hanging="360"/>
+      </w:pPr>
+    </w:lvl>
+    <w:lvl w:ilvl="7" w:tplc="04090019" w:tentative="1">
+      <w:start w:val="1"/>
+      <w:numFmt w:val="lowerLetter"/>
+      <w:lvlText w:val="%8."/>
+      <w:lvlJc w:val="left"/>
+      <w:pPr>
+        <w:ind w:left="5760" w:hanging="360"/>
+      </w:pPr>
+    </w:lvl>
+    <w:lvl w:ilvl="8" w:tplc="0409001B" w:tentative="1">
+      <w:start w:val="1"/>
+      <w:numFmt w:val="lowerRoman"/>
+      <w:lvlText w:val="%9."/>
+      <w:lvlJc w:val="right"/>
+      <w:pPr>
+        <w:ind w:left="6480" w:hanging="180"/>
+      </w:pPr>
+    </w:lvl>
+  </w:abstractNum>
+  <w:abstractNum w:abstractNumId="10" w15:restartNumberingAfterBreak="0">
     <w:nsid w:val="28114CCE"/>
     <w:multiLevelType w:val="hybridMultilevel"/>
     <w:tmpl w:val="87E25350"/>
@@ -5879,7 +5211,7 @@
       </w:rPr>
     </w:lvl>
   </w:abstractNum>
-  <w:abstractNum w:abstractNumId="9" w15:restartNumberingAfterBreak="0">
+  <w:abstractNum w:abstractNumId="11" w15:restartNumberingAfterBreak="0">
     <w:nsid w:val="2A8B5AB4"/>
     <w:multiLevelType w:val="hybridMultilevel"/>
     <w:tmpl w:val="E3802E46"/>
@@ -5992,7 +5324,7 @@
       </w:rPr>
     </w:lvl>
   </w:abstractNum>
-  <w:abstractNum w:abstractNumId="10" w15:restartNumberingAfterBreak="0">
+  <w:abstractNum w:abstractNumId="12" w15:restartNumberingAfterBreak="0">
     <w:nsid w:val="332B2E17"/>
     <w:multiLevelType w:val="hybridMultilevel"/>
     <w:tmpl w:val="ACA82A54"/>
@@ -6105,7 +5437,7 @@
       </w:rPr>
     </w:lvl>
   </w:abstractNum>
-  <w:abstractNum w:abstractNumId="11" w15:restartNumberingAfterBreak="0">
+  <w:abstractNum w:abstractNumId="13" w15:restartNumberingAfterBreak="0">
     <w:nsid w:val="33A33A7D"/>
     <w:multiLevelType w:val="hybridMultilevel"/>
     <w:tmpl w:val="356E29D0"/>
@@ -6218,7 +5550,7 @@
       </w:rPr>
     </w:lvl>
   </w:abstractNum>
-  <w:abstractNum w:abstractNumId="12" w15:restartNumberingAfterBreak="0">
+  <w:abstractNum w:abstractNumId="14" w15:restartNumberingAfterBreak="0">
     <w:nsid w:val="359A0A7E"/>
     <w:multiLevelType w:val="hybridMultilevel"/>
     <w:tmpl w:val="CA8E549C"/>
@@ -6334,7 +5666,7 @@
       </w:pPr>
     </w:lvl>
   </w:abstractNum>
-  <w:abstractNum w:abstractNumId="13" w15:restartNumberingAfterBreak="0">
+  <w:abstractNum w:abstractNumId="15" w15:restartNumberingAfterBreak="0">
     <w:nsid w:val="3A2A24D9"/>
     <w:multiLevelType w:val="hybridMultilevel"/>
     <w:tmpl w:val="424A97C0"/>
@@ -6447,7 +5779,7 @@
       </w:rPr>
     </w:lvl>
   </w:abstractNum>
-  <w:abstractNum w:abstractNumId="14" w15:restartNumberingAfterBreak="0">
+  <w:abstractNum w:abstractNumId="16" w15:restartNumberingAfterBreak="0">
     <w:nsid w:val="3D617946"/>
     <w:multiLevelType w:val="hybridMultilevel"/>
     <w:tmpl w:val="91FE3E64"/>
@@ -6560,7 +5892,7 @@
       </w:rPr>
     </w:lvl>
   </w:abstractNum>
-  <w:abstractNum w:abstractNumId="15" w15:restartNumberingAfterBreak="0">
+  <w:abstractNum w:abstractNumId="17" w15:restartNumberingAfterBreak="0">
     <w:nsid w:val="3E046CD6"/>
     <w:multiLevelType w:val="hybridMultilevel"/>
     <w:tmpl w:val="490838E6"/>
@@ -6700,7 +6032,7 @@
       </w:rPr>
     </w:lvl>
   </w:abstractNum>
-  <w:abstractNum w:abstractNumId="16" w15:restartNumberingAfterBreak="0">
+  <w:abstractNum w:abstractNumId="18" w15:restartNumberingAfterBreak="0">
     <w:nsid w:val="4AB2551E"/>
     <w:multiLevelType w:val="hybridMultilevel"/>
     <w:tmpl w:val="4B8CB52A"/>
@@ -6813,7 +6145,7 @@
       </w:rPr>
     </w:lvl>
   </w:abstractNum>
-  <w:abstractNum w:abstractNumId="17" w15:restartNumberingAfterBreak="0">
+  <w:abstractNum w:abstractNumId="19" w15:restartNumberingAfterBreak="0">
     <w:nsid w:val="4C6E627E"/>
     <w:multiLevelType w:val="hybridMultilevel"/>
     <w:tmpl w:val="760E5DF8"/>
@@ -6926,7 +6258,7 @@
       </w:rPr>
     </w:lvl>
   </w:abstractNum>
-  <w:abstractNum w:abstractNumId="18" w15:restartNumberingAfterBreak="0">
+  <w:abstractNum w:abstractNumId="20" w15:restartNumberingAfterBreak="0">
     <w:nsid w:val="577A2C79"/>
     <w:multiLevelType w:val="hybridMultilevel"/>
     <w:tmpl w:val="C9AA107C"/>
@@ -7039,7 +6371,7 @@
       </w:rPr>
     </w:lvl>
   </w:abstractNum>
-  <w:abstractNum w:abstractNumId="19" w15:restartNumberingAfterBreak="0">
+  <w:abstractNum w:abstractNumId="21" w15:restartNumberingAfterBreak="0">
     <w:nsid w:val="580F7AB1"/>
     <w:multiLevelType w:val="hybridMultilevel"/>
     <w:tmpl w:val="6CCE7D74"/>
@@ -7125,7 +6457,7 @@
       </w:pPr>
     </w:lvl>
   </w:abstractNum>
-  <w:abstractNum w:abstractNumId="20" w15:restartNumberingAfterBreak="0">
+  <w:abstractNum w:abstractNumId="22" w15:restartNumberingAfterBreak="0">
     <w:nsid w:val="5E9C5BD9"/>
     <w:multiLevelType w:val="hybridMultilevel"/>
     <w:tmpl w:val="CEBA42DA"/>
@@ -7265,7 +6597,7 @@
       </w:rPr>
     </w:lvl>
   </w:abstractNum>
-  <w:abstractNum w:abstractNumId="21" w15:restartNumberingAfterBreak="0">
+  <w:abstractNum w:abstractNumId="23" w15:restartNumberingAfterBreak="0">
     <w:nsid w:val="606129D0"/>
     <w:multiLevelType w:val="hybridMultilevel"/>
     <w:tmpl w:val="7AB856A8"/>
@@ -7351,7 +6683,7 @@
       </w:pPr>
     </w:lvl>
   </w:abstractNum>
-  <w:abstractNum w:abstractNumId="22" w15:restartNumberingAfterBreak="0">
+  <w:abstractNum w:abstractNumId="24" w15:restartNumberingAfterBreak="0">
     <w:nsid w:val="67AC725B"/>
     <w:multiLevelType w:val="hybridMultilevel"/>
     <w:tmpl w:val="CA8E549C"/>
@@ -7467,7 +6799,7 @@
       </w:pPr>
     </w:lvl>
   </w:abstractNum>
-  <w:abstractNum w:abstractNumId="23" w15:restartNumberingAfterBreak="0">
+  <w:abstractNum w:abstractNumId="25" w15:restartNumberingAfterBreak="0">
     <w:nsid w:val="6AD259B8"/>
     <w:multiLevelType w:val="hybridMultilevel"/>
     <w:tmpl w:val="6D1EAD2C"/>
@@ -7607,7 +6939,93 @@
       </w:rPr>
     </w:lvl>
   </w:abstractNum>
-  <w:abstractNum w:abstractNumId="24" w15:restartNumberingAfterBreak="0">
+  <w:abstractNum w:abstractNumId="26" w15:restartNumberingAfterBreak="0">
+    <w:nsid w:val="70274D8B"/>
+    <w:multiLevelType w:val="hybridMultilevel"/>
+    <w:tmpl w:val="2ECCC640"/>
+    <w:lvl w:ilvl="0" w:tplc="0409000F">
+      <w:start w:val="1"/>
+      <w:numFmt w:val="decimal"/>
+      <w:lvlText w:val="%1."/>
+      <w:lvlJc w:val="left"/>
+      <w:pPr>
+        <w:ind w:left="720" w:hanging="360"/>
+      </w:pPr>
+    </w:lvl>
+    <w:lvl w:ilvl="1" w:tplc="04090019" w:tentative="1">
+      <w:start w:val="1"/>
+      <w:numFmt w:val="lowerLetter"/>
+      <w:lvlText w:val="%2."/>
+      <w:lvlJc w:val="left"/>
+      <w:pPr>
+        <w:ind w:left="1440" w:hanging="360"/>
+      </w:pPr>
+    </w:lvl>
+    <w:lvl w:ilvl="2" w:tplc="0409001B" w:tentative="1">
+      <w:start w:val="1"/>
+      <w:numFmt w:val="lowerRoman"/>
+      <w:lvlText w:val="%3."/>
+      <w:lvlJc w:val="right"/>
+      <w:pPr>
+        <w:ind w:left="2160" w:hanging="180"/>
+      </w:pPr>
+    </w:lvl>
+    <w:lvl w:ilvl="3" w:tplc="0409000F" w:tentative="1">
+      <w:start w:val="1"/>
+      <w:numFmt w:val="decimal"/>
+      <w:lvlText w:val="%4."/>
+      <w:lvlJc w:val="left"/>
+      <w:pPr>
+        <w:ind w:left="2880" w:hanging="360"/>
+      </w:pPr>
+    </w:lvl>
+    <w:lvl w:ilvl="4" w:tplc="04090019" w:tentative="1">
+      <w:start w:val="1"/>
+      <w:numFmt w:val="lowerLetter"/>
+      <w:lvlText w:val="%5."/>
+      <w:lvlJc w:val="left"/>
+      <w:pPr>
+        <w:ind w:left="3600" w:hanging="360"/>
+      </w:pPr>
+    </w:lvl>
+    <w:lvl w:ilvl="5" w:tplc="0409001B" w:tentative="1">
+      <w:start w:val="1"/>
+      <w:numFmt w:val="lowerRoman"/>
+      <w:lvlText w:val="%6."/>
+      <w:lvlJc w:val="right"/>
+      <w:pPr>
+        <w:ind w:left="4320" w:hanging="180"/>
+      </w:pPr>
+    </w:lvl>
+    <w:lvl w:ilvl="6" w:tplc="0409000F" w:tentative="1">
+      <w:start w:val="1"/>
+      <w:numFmt w:val="decimal"/>
+      <w:lvlText w:val="%7."/>
+      <w:lvlJc w:val="left"/>
+      <w:pPr>
+        <w:ind w:left="5040" w:hanging="360"/>
+      </w:pPr>
+    </w:lvl>
+    <w:lvl w:ilvl="7" w:tplc="04090019" w:tentative="1">
+      <w:start w:val="1"/>
+      <w:numFmt w:val="lowerLetter"/>
+      <w:lvlText w:val="%8."/>
+      <w:lvlJc w:val="left"/>
+      <w:pPr>
+        <w:ind w:left="5760" w:hanging="360"/>
+      </w:pPr>
+    </w:lvl>
+    <w:lvl w:ilvl="8" w:tplc="0409001B" w:tentative="1">
+      <w:start w:val="1"/>
+      <w:numFmt w:val="lowerRoman"/>
+      <w:lvlText w:val="%9."/>
+      <w:lvlJc w:val="right"/>
+      <w:pPr>
+        <w:ind w:left="6480" w:hanging="180"/>
+      </w:pPr>
+    </w:lvl>
+  </w:abstractNum>
+  <w:abstractNum w:abstractNumId="27" w15:restartNumberingAfterBreak="0">
     <w:nsid w:val="72E468BB"/>
     <w:multiLevelType w:val="hybridMultilevel"/>
     <w:tmpl w:val="D7B830A8"/>
@@ -7720,7 +7138,7 @@
       </w:rPr>
     </w:lvl>
   </w:abstractNum>
-  <w:abstractNum w:abstractNumId="25" w15:restartNumberingAfterBreak="0">
+  <w:abstractNum w:abstractNumId="28" w15:restartNumberingAfterBreak="0">
     <w:nsid w:val="781C0CAE"/>
     <w:multiLevelType w:val="hybridMultilevel"/>
     <w:tmpl w:val="42F2CD5E"/>
@@ -7833,7 +7251,7 @@
       </w:rPr>
     </w:lvl>
   </w:abstractNum>
-  <w:abstractNum w:abstractNumId="26" w15:restartNumberingAfterBreak="0">
+  <w:abstractNum w:abstractNumId="29" w15:restartNumberingAfterBreak="0">
     <w:nsid w:val="79B73A11"/>
     <w:multiLevelType w:val="hybridMultilevel"/>
     <w:tmpl w:val="BC106C74"/>
@@ -7919,7 +7337,7 @@
       </w:pPr>
     </w:lvl>
   </w:abstractNum>
-  <w:abstractNum w:abstractNumId="27" w15:restartNumberingAfterBreak="0">
+  <w:abstractNum w:abstractNumId="30" w15:restartNumberingAfterBreak="0">
     <w:nsid w:val="7B372F32"/>
     <w:multiLevelType w:val="hybridMultilevel"/>
     <w:tmpl w:val="BE86A624"/>
@@ -8032,7 +7450,7 @@
       </w:rPr>
     </w:lvl>
   </w:abstractNum>
-  <w:abstractNum w:abstractNumId="28" w15:restartNumberingAfterBreak="0">
+  <w:abstractNum w:abstractNumId="31" w15:restartNumberingAfterBreak="0">
     <w:nsid w:val="7BEC6060"/>
     <w:multiLevelType w:val="hybridMultilevel"/>
     <w:tmpl w:val="AB1865FC"/>
@@ -8145,26 +7563,139 @@
       </w:rPr>
     </w:lvl>
   </w:abstractNum>
+  <w:abstractNum w:abstractNumId="32" w15:restartNumberingAfterBreak="0">
+    <w:nsid w:val="7E7A70AF"/>
+    <w:multiLevelType w:val="hybridMultilevel"/>
+    <w:tmpl w:val="7A26943E"/>
+    <w:lvl w:ilvl="0" w:tplc="04090001">
+      <w:start w:val="1"/>
+      <w:numFmt w:val="bullet"/>
+      <w:lvlText w:val=""/>
+      <w:lvlJc w:val="left"/>
+      <w:pPr>
+        <w:ind w:left="720" w:hanging="360"/>
+      </w:pPr>
+      <w:rPr>
+        <w:rFonts w:ascii="Symbol" w:hAnsi="Symbol" w:hint="default"/>
+      </w:rPr>
+    </w:lvl>
+    <w:lvl w:ilvl="1" w:tplc="04090003" w:tentative="1">
+      <w:start w:val="1"/>
+      <w:numFmt w:val="bullet"/>
+      <w:lvlText w:val="o"/>
+      <w:lvlJc w:val="left"/>
+      <w:pPr>
+        <w:ind w:left="1440" w:hanging="360"/>
+      </w:pPr>
+      <w:rPr>
+        <w:rFonts w:ascii="Courier New" w:hAnsi="Courier New" w:cs="Courier New" w:hint="default"/>
+      </w:rPr>
+    </w:lvl>
+    <w:lvl w:ilvl="2" w:tplc="04090005" w:tentative="1">
+      <w:start w:val="1"/>
+      <w:numFmt w:val="bullet"/>
+      <w:lvlText w:val=""/>
+      <w:lvlJc w:val="left"/>
+      <w:pPr>
+        <w:ind w:left="2160" w:hanging="360"/>
+      </w:pPr>
+      <w:rPr>
+        <w:rFonts w:ascii="Wingdings" w:hAnsi="Wingdings" w:hint="default"/>
+      </w:rPr>
+    </w:lvl>
+    <w:lvl w:ilvl="3" w:tplc="04090001" w:tentative="1">
+      <w:start w:val="1"/>
+      <w:numFmt w:val="bullet"/>
+      <w:lvlText w:val=""/>
+      <w:lvlJc w:val="left"/>
+      <w:pPr>
+        <w:ind w:left="2880" w:hanging="360"/>
+      </w:pPr>
+      <w:rPr>
+        <w:rFonts w:ascii="Symbol" w:hAnsi="Symbol" w:hint="default"/>
+      </w:rPr>
+    </w:lvl>
+    <w:lvl w:ilvl="4" w:tplc="04090003" w:tentative="1">
+      <w:start w:val="1"/>
+      <w:numFmt w:val="bullet"/>
+      <w:lvlText w:val="o"/>
+      <w:lvlJc w:val="left"/>
+      <w:pPr>
+        <w:ind w:left="3600" w:hanging="360"/>
+      </w:pPr>
+      <w:rPr>
+        <w:rFonts w:ascii="Courier New" w:hAnsi="Courier New" w:cs="Courier New" w:hint="default"/>
+      </w:rPr>
+    </w:lvl>
+    <w:lvl w:ilvl="5" w:tplc="04090005" w:tentative="1">
+      <w:start w:val="1"/>
+      <w:numFmt w:val="bullet"/>
+      <w:lvlText w:val=""/>
+      <w:lvlJc w:val="left"/>
+      <w:pPr>
+        <w:ind w:left="4320" w:hanging="360"/>
+      </w:pPr>
+      <w:rPr>
+        <w:rFonts w:ascii="Wingdings" w:hAnsi="Wingdings" w:hint="default"/>
+      </w:rPr>
+    </w:lvl>
+    <w:lvl w:ilvl="6" w:tplc="04090001" w:tentative="1">
+      <w:start w:val="1"/>
+      <w:numFmt w:val="bullet"/>
+      <w:lvlText w:val=""/>
+      <w:lvlJc w:val="left"/>
+      <w:pPr>
+        <w:ind w:left="5040" w:hanging="360"/>
+      </w:pPr>
+      <w:rPr>
+        <w:rFonts w:ascii="Symbol" w:hAnsi="Symbol" w:hint="default"/>
+      </w:rPr>
+    </w:lvl>
+    <w:lvl w:ilvl="7" w:tplc="04090003" w:tentative="1">
+      <w:start w:val="1"/>
+      <w:numFmt w:val="bullet"/>
+      <w:lvlText w:val="o"/>
+      <w:lvlJc w:val="left"/>
+      <w:pPr>
+        <w:ind w:left="5760" w:hanging="360"/>
+      </w:pPr>
+      <w:rPr>
+        <w:rFonts w:ascii="Courier New" w:hAnsi="Courier New" w:cs="Courier New" w:hint="default"/>
+      </w:rPr>
+    </w:lvl>
+    <w:lvl w:ilvl="8" w:tplc="04090005" w:tentative="1">
+      <w:start w:val="1"/>
+      <w:numFmt w:val="bullet"/>
+      <w:lvlText w:val=""/>
+      <w:lvlJc w:val="left"/>
+      <w:pPr>
+        <w:ind w:left="6480" w:hanging="360"/>
+      </w:pPr>
+      <w:rPr>
+        <w:rFonts w:ascii="Wingdings" w:hAnsi="Wingdings" w:hint="default"/>
+      </w:rPr>
+    </w:lvl>
+  </w:abstractNum>
   <w:num w:numId="1">
-    <w:abstractNumId w:val="4"/>
+    <w:abstractNumId w:val="5"/>
   </w:num>
   <w:num w:numId="2">
-    <w:abstractNumId w:val="7"/>
+    <w:abstractNumId w:val="8"/>
   </w:num>
   <w:num w:numId="3">
-    <w:abstractNumId w:val="23"/>
+    <w:abstractNumId w:val="25"/>
   </w:num>
   <w:num w:numId="4">
-    <w:abstractNumId w:val="20"/>
+    <w:abstractNumId w:val="22"/>
   </w:num>
   <w:num w:numId="5">
     <w:abstractNumId w:val="1"/>
   </w:num>
   <w:num w:numId="6">
-    <w:abstractNumId w:val="6"/>
+    <w:abstractNumId w:val="7"/>
   </w:num>
   <w:num w:numId="7">
-    <w:abstractNumId w:val="15"/>
+    <w:abstractNumId w:val="17"/>
   </w:num>
   <w:num w:numId="8">
     <w:abstractNumId w:val="0"/>
@@ -8176,67 +7707,79 @@
     <w:abstractNumId w:val="0"/>
   </w:num>
   <w:num w:numId="11">
+    <w:abstractNumId w:val="12"/>
+  </w:num>
+  <w:num w:numId="12">
+    <w:abstractNumId w:val="19"/>
+  </w:num>
+  <w:num w:numId="13">
     <w:abstractNumId w:val="10"/>
   </w:num>
-  <w:num w:numId="12">
-    <w:abstractNumId w:val="17"/>
-  </w:num>
-  <w:num w:numId="13">
-    <w:abstractNumId w:val="8"/>
-  </w:num>
   <w:num w:numId="14">
-    <w:abstractNumId w:val="5"/>
+    <w:abstractNumId w:val="6"/>
   </w:num>
   <w:num w:numId="15">
-    <w:abstractNumId w:val="22"/>
+    <w:abstractNumId w:val="24"/>
   </w:num>
   <w:num w:numId="16">
-    <w:abstractNumId w:val="21"/>
+    <w:abstractNumId w:val="23"/>
   </w:num>
   <w:num w:numId="17">
-    <w:abstractNumId w:val="26"/>
+    <w:abstractNumId w:val="29"/>
   </w:num>
   <w:num w:numId="18">
-    <w:abstractNumId w:val="12"/>
+    <w:abstractNumId w:val="14"/>
   </w:num>
   <w:num w:numId="19">
+    <w:abstractNumId w:val="30"/>
+  </w:num>
+  <w:num w:numId="20">
+    <w:abstractNumId w:val="13"/>
+  </w:num>
+  <w:num w:numId="21">
+    <w:abstractNumId w:val="15"/>
+  </w:num>
+  <w:num w:numId="22">
     <w:abstractNumId w:val="27"/>
   </w:num>
-  <w:num w:numId="20">
+  <w:num w:numId="23">
     <w:abstractNumId w:val="11"/>
-  </w:num>
-  <w:num w:numId="21">
-    <w:abstractNumId w:val="13"/>
-  </w:num>
-  <w:num w:numId="22">
-    <w:abstractNumId w:val="24"/>
-  </w:num>
-  <w:num w:numId="23">
-    <w:abstractNumId w:val="9"/>
   </w:num>
   <w:num w:numId="24">
     <w:abstractNumId w:val="2"/>
   </w:num>
   <w:num w:numId="25">
-    <w:abstractNumId w:val="14"/>
+    <w:abstractNumId w:val="16"/>
   </w:num>
   <w:num w:numId="26">
-    <w:abstractNumId w:val="25"/>
+    <w:abstractNumId w:val="28"/>
   </w:num>
   <w:num w:numId="27">
-    <w:abstractNumId w:val="19"/>
+    <w:abstractNumId w:val="21"/>
   </w:num>
   <w:num w:numId="28">
-    <w:abstractNumId w:val="16"/>
+    <w:abstractNumId w:val="18"/>
   </w:num>
   <w:num w:numId="29">
-    <w:abstractNumId w:val="18"/>
+    <w:abstractNumId w:val="20"/>
   </w:num>
   <w:num w:numId="30">
-    <w:abstractNumId w:val="3"/>
+    <w:abstractNumId w:val="4"/>
   </w:num>
   <w:num w:numId="31">
-    <w:abstractNumId w:val="28"/>
+    <w:abstractNumId w:val="31"/>
+  </w:num>
+  <w:num w:numId="32">
+    <w:abstractNumId w:val="9"/>
+  </w:num>
+  <w:num w:numId="33">
+    <w:abstractNumId w:val="26"/>
+  </w:num>
+  <w:num w:numId="34">
+    <w:abstractNumId w:val="32"/>
+  </w:num>
+  <w:num w:numId="35">
+    <w:abstractNumId w:val="3"/>
   </w:num>
 </w:numbering>
 </file>
@@ -9702,23 +9245,6 @@
 </file>
 
 <file path=customXml/item2.xml><?xml version="1.0" encoding="utf-8"?>
-<p:properties xmlns:p="http://schemas.microsoft.com/office/2006/metadata/properties" xmlns:xsi="http://www.w3.org/2001/XMLSchema-instance">
-  <documentManagement>
-    <_DCDateModified xmlns="http://schemas.microsoft.com/sharepoint/v3/fields" xsi:nil="true"/>
-  </documentManagement>
-</p:properties>
-</file>
-
-<file path=customXml/item3.xml><?xml version="1.0" encoding="utf-8"?>
-<?mso-contentType ?>
-<FormTemplates xmlns="http://schemas.microsoft.com/sharepoint/v3/contenttype/forms">
-  <Display>DocumentLibraryForm</Display>
-  <Edit>DocumentLibraryForm</Edit>
-  <New>DocumentLibraryForm</New>
-</FormTemplates>
-</file>
-
-<file path=customXml/item4.xml><?xml version="1.0" encoding="utf-8"?>
 <ct:contentTypeSchema xmlns:ct="http://schemas.microsoft.com/office/2006/metadata/contentType" xmlns:ma="http://schemas.microsoft.com/office/2006/metadata/properties/metaAttributes" ct:_="" ma:_="" ma:contentTypeName="Document" ma:contentTypeID="0x01010030BD7732B7E9D546895B9CFEB89AE1DA" ma:contentTypeVersion="2" ma:contentTypeDescription="Create a new document." ma:contentTypeScope="" ma:versionID="4a52a66f97c8a8cc0b4275e183da2dbb">
   <xsd:schema xmlns:xsd="http://www.w3.org/2001/XMLSchema" xmlns:xs="http://www.w3.org/2001/XMLSchema" xmlns:p="http://schemas.microsoft.com/office/2006/metadata/properties" xmlns:ns2="http://schemas.microsoft.com/sharepoint/v3/fields" targetNamespace="http://schemas.microsoft.com/office/2006/metadata/properties" ma:root="true" ma:fieldsID="032493956d71b98ad7ed2527eb986e98" ns2:_="">
     <xsd:import namespace="http://schemas.microsoft.com/sharepoint/v3/fields"/>
@@ -9844,6 +9370,23 @@
 </ct:contentTypeSchema>
 </file>
 
+<file path=customXml/item3.xml><?xml version="1.0" encoding="utf-8"?>
+<p:properties xmlns:p="http://schemas.microsoft.com/office/2006/metadata/properties" xmlns:xsi="http://www.w3.org/2001/XMLSchema-instance">
+  <documentManagement>
+    <_DCDateModified xmlns="http://schemas.microsoft.com/sharepoint/v3/fields" xsi:nil="true"/>
+  </documentManagement>
+</p:properties>
+</file>
+
+<file path=customXml/item4.xml><?xml version="1.0" encoding="utf-8"?>
+<?mso-contentType ?>
+<FormTemplates xmlns="http://schemas.microsoft.com/sharepoint/v3/contenttype/forms">
+  <Display>DocumentLibraryForm</Display>
+  <Edit>DocumentLibraryForm</Edit>
+  <New>DocumentLibraryForm</New>
+</FormTemplates>
+</file>
+
 <file path=customXml/item5.xml><?xml version="1.0" encoding="utf-8"?>
 <b:Sources xmlns:b="http://schemas.openxmlformats.org/officeDocument/2006/bibliography" xmlns="http://schemas.openxmlformats.org/officeDocument/2006/bibliography" SelectedStyle="\APA.XSL" StyleName="APA"/>
 </file>
@@ -9857,23 +9400,6 @@
 </file>
 
 <file path=customXml/itemProps2.xml><?xml version="1.0" encoding="utf-8"?>
-<ds:datastoreItem xmlns:ds="http://schemas.openxmlformats.org/officeDocument/2006/customXml" ds:itemID="{47853092-453F-4761-BB4F-9437077E6946}">
-  <ds:schemaRefs>
-    <ds:schemaRef ds:uri="http://schemas.microsoft.com/office/2006/metadata/properties"/>
-    <ds:schemaRef ds:uri="http://schemas.microsoft.com/sharepoint/v3/fields"/>
-  </ds:schemaRefs>
-</ds:datastoreItem>
-</file>
-
-<file path=customXml/itemProps3.xml><?xml version="1.0" encoding="utf-8"?>
-<ds:datastoreItem xmlns:ds="http://schemas.openxmlformats.org/officeDocument/2006/customXml" ds:itemID="{6E0243D2-C2E7-4C17-98A3-48E63A4A14E3}">
-  <ds:schemaRefs>
-    <ds:schemaRef ds:uri="http://schemas.microsoft.com/sharepoint/v3/contenttype/forms"/>
-  </ds:schemaRefs>
-</ds:datastoreItem>
-</file>
-
-<file path=customXml/itemProps4.xml><?xml version="1.0" encoding="utf-8"?>
 <ds:datastoreItem xmlns:ds="http://schemas.openxmlformats.org/officeDocument/2006/customXml" ds:itemID="{C20E51C4-559D-47CC-9854-22650DD0FC25}">
   <ds:schemaRefs>
     <ds:schemaRef ds:uri="http://schemas.microsoft.com/office/2006/metadata/contentType"/>
@@ -9891,8 +9417,25 @@
 </ds:datastoreItem>
 </file>
 
+<file path=customXml/itemProps3.xml><?xml version="1.0" encoding="utf-8"?>
+<ds:datastoreItem xmlns:ds="http://schemas.openxmlformats.org/officeDocument/2006/customXml" ds:itemID="{47853092-453F-4761-BB4F-9437077E6946}">
+  <ds:schemaRefs>
+    <ds:schemaRef ds:uri="http://schemas.microsoft.com/office/2006/metadata/properties"/>
+    <ds:schemaRef ds:uri="http://schemas.microsoft.com/sharepoint/v3/fields"/>
+  </ds:schemaRefs>
+</ds:datastoreItem>
+</file>
+
+<file path=customXml/itemProps4.xml><?xml version="1.0" encoding="utf-8"?>
+<ds:datastoreItem xmlns:ds="http://schemas.openxmlformats.org/officeDocument/2006/customXml" ds:itemID="{6E0243D2-C2E7-4C17-98A3-48E63A4A14E3}">
+  <ds:schemaRefs>
+    <ds:schemaRef ds:uri="http://schemas.microsoft.com/sharepoint/v3/contenttype/forms"/>
+  </ds:schemaRefs>
+</ds:datastoreItem>
+</file>
+
 <file path=customXml/itemProps5.xml><?xml version="1.0" encoding="utf-8"?>
-<ds:datastoreItem xmlns:ds="http://schemas.openxmlformats.org/officeDocument/2006/customXml" ds:itemID="{6D36E137-FE19-4A4C-93D9-DF18A66705CC}">
+<ds:datastoreItem xmlns:ds="http://schemas.openxmlformats.org/officeDocument/2006/customXml" ds:itemID="{07008A90-E470-4E24-87EC-03C03404A014}">
   <ds:schemaRefs>
     <ds:schemaRef ds:uri="http://schemas.openxmlformats.org/officeDocument/2006/bibliography"/>
   </ds:schemaRefs>

</xml_diff>

<commit_message>
TFS 11983 - Include a link to ecl sharepoint site to report issues;
git-tfs-id: [https://tfs.omnicloud.local/tfs/cco%20program/]$/eCoaching_V2;C40773
</commit_message>
<xml_diff>
--- a/Runbook/Web/CCO_eCoaching_Log_Admin_Runbook.docx
+++ b/Runbook/Web/CCO_eCoaching_Log_Admin_Runbook.docx
@@ -267,6 +267,20 @@
               <w:t>TFS 11896 – Create maintenance page;</w:t>
             </w:r>
           </w:p>
+          <w:p>
+            <w:pPr>
+              <w:cnfStyle w:val="100000000000" w:firstRow="1" w:lastRow="0" w:firstColumn="0" w:lastColumn="0" w:oddVBand="0" w:evenVBand="0" w:oddHBand="0" w:evenHBand="0" w:firstRowFirstColumn="0" w:firstRowLastColumn="0" w:lastRowFirstColumn="0" w:lastRowLastColumn="0"/>
+              <w:rPr>
+                <w:b/>
+              </w:rPr>
+            </w:pPr>
+            <w:r>
+              <w:rPr>
+                <w:b/>
+              </w:rPr>
+              <w:t>TFS 11983 – Include a link to ecl sharepoint site to report issues;</w:t>
+            </w:r>
+          </w:p>
         </w:tc>
       </w:tr>
     </w:tbl>
@@ -1320,6 +1334,62 @@
           </w:p>
         </w:tc>
       </w:tr>
+      <w:tr>
+        <w:tc>
+          <w:tcPr>
+            <w:tcW w:w="1188" w:type="dxa"/>
+          </w:tcPr>
+          <w:p>
+            <w:pPr>
+              <w:pStyle w:val="TableText"/>
+              <w:ind w:left="90"/>
+              <w:rPr>
+                <w:sz w:val="18"/>
+                <w:szCs w:val="18"/>
+              </w:rPr>
+            </w:pPr>
+            <w:r>
+              <w:rPr>
+                <w:sz w:val="18"/>
+                <w:szCs w:val="18"/>
+              </w:rPr>
+              <w:t>08/31/2018</w:t>
+            </w:r>
+          </w:p>
+        </w:tc>
+        <w:tc>
+          <w:tcPr>
+            <w:tcW w:w="6120" w:type="dxa"/>
+          </w:tcPr>
+          <w:p>
+            <w:r>
+              <w:t>TFS 11983 – Include a link to ecl sharepoint site to report issues;</w:t>
+            </w:r>
+          </w:p>
+        </w:tc>
+        <w:tc>
+          <w:tcPr>
+            <w:tcW w:w="2268" w:type="dxa"/>
+          </w:tcPr>
+          <w:p>
+            <w:pPr>
+              <w:pStyle w:val="TableText"/>
+              <w:ind w:left="162"/>
+              <w:rPr>
+                <w:sz w:val="18"/>
+                <w:szCs w:val="18"/>
+              </w:rPr>
+            </w:pPr>
+            <w:r>
+              <w:rPr>
+                <w:sz w:val="18"/>
+                <w:szCs w:val="18"/>
+              </w:rPr>
+              <w:t>Lili Huang</w:t>
+            </w:r>
+          </w:p>
+        </w:tc>
+      </w:tr>
     </w:tbl>
     <w:p/>
     <w:p/>
@@ -1468,6 +1538,9 @@
             </w:r>
             <w:r>
               <w:t>11896</w:t>
+            </w:r>
+            <w:r>
+              <w:t>, and 11983</w:t>
             </w:r>
             <w:r>
               <w:t>.</w:t>
@@ -1903,8 +1976,10 @@
               <w:rPr>
                 <w:b/>
               </w:rPr>
-              <w:t>40700</w:t>
-            </w:r>
+              <w:t>40772</w:t>
+            </w:r>
+            <w:bookmarkStart w:id="2" w:name="_GoBack"/>
+            <w:bookmarkEnd w:id="2"/>
           </w:p>
           <w:p>
             <w:pPr>
@@ -2691,15 +2766,7 @@
               <w:rPr>
                 <w:b/>
               </w:rPr>
-              <w:t>inde</w:t>
-            </w:r>
-            <w:bookmarkStart w:id="2" w:name="_GoBack"/>
-            <w:bookmarkEnd w:id="2"/>
-            <w:r>
-              <w:rPr>
-                <w:b/>
-              </w:rPr>
-              <w:t>x.html</w:t>
+              <w:t>index.html</w:t>
             </w:r>
           </w:p>
         </w:tc>
@@ -3590,7 +3657,7 @@
         <w:sz w:val="18"/>
         <w:szCs w:val="18"/>
       </w:rPr>
-      <w:t>1</w:t>
+      <w:t>3</w:t>
     </w:r>
     <w:r>
       <w:rPr>
@@ -3938,7 +4005,7 @@
         </mc:Choice>
         <mc:Fallback>
           <w:pict>
-            <v:line w14:anchorId="062DF138" id="Line 7" o:spid="_x0000_s1026" style="position:absolute;z-index:251656704;visibility:visible;mso-wrap-style:square;mso-width-percent:0;mso-height-percent:0;mso-wrap-distance-left:9pt;mso-wrap-distance-top:-3e-5mm;mso-wrap-distance-right:9pt;mso-wrap-distance-bottom:-3e-5mm;mso-position-horizontal:absolute;mso-position-horizontal-relative:text;mso-position-vertical:absolute;mso-position-vertical-relative:text;mso-width-percent:0;mso-height-percent:0;mso-width-relative:page;mso-height-relative:page" from="-2.25pt,12.9pt" to="465.75pt,12.9pt" o:gfxdata="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" strokecolor="#5b7d96" strokeweight="2.25pt"/>
+            <v:line w14:anchorId="313CBFFE" id="Line 7" o:spid="_x0000_s1026" style="position:absolute;z-index:251656704;visibility:visible;mso-wrap-style:square;mso-width-percent:0;mso-height-percent:0;mso-wrap-distance-left:9pt;mso-wrap-distance-top:-3e-5mm;mso-wrap-distance-right:9pt;mso-wrap-distance-bottom:-3e-5mm;mso-position-horizontal:absolute;mso-position-horizontal-relative:text;mso-position-vertical:absolute;mso-position-vertical-relative:text;mso-width-percent:0;mso-height-percent:0;mso-width-relative:page;mso-height-relative:page" from="-2.25pt,12.9pt" to="465.75pt,12.9pt" o:gfxdata="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" strokecolor="#5b7d96" strokeweight="2.25pt"/>
           </w:pict>
         </mc:Fallback>
       </mc:AlternateContent>
@@ -9245,6 +9312,14 @@
 </file>
 
 <file path=customXml/item2.xml><?xml version="1.0" encoding="utf-8"?>
+<p:properties xmlns:p="http://schemas.microsoft.com/office/2006/metadata/properties" xmlns:xsi="http://www.w3.org/2001/XMLSchema-instance">
+  <documentManagement>
+    <_DCDateModified xmlns="http://schemas.microsoft.com/sharepoint/v3/fields" xsi:nil="true"/>
+  </documentManagement>
+</p:properties>
+</file>
+
+<file path=customXml/item3.xml><?xml version="1.0" encoding="utf-8"?>
 <ct:contentTypeSchema xmlns:ct="http://schemas.microsoft.com/office/2006/metadata/contentType" xmlns:ma="http://schemas.microsoft.com/office/2006/metadata/properties/metaAttributes" ct:_="" ma:_="" ma:contentTypeName="Document" ma:contentTypeID="0x01010030BD7732B7E9D546895B9CFEB89AE1DA" ma:contentTypeVersion="2" ma:contentTypeDescription="Create a new document." ma:contentTypeScope="" ma:versionID="4a52a66f97c8a8cc0b4275e183da2dbb">
   <xsd:schema xmlns:xsd="http://www.w3.org/2001/XMLSchema" xmlns:xs="http://www.w3.org/2001/XMLSchema" xmlns:p="http://schemas.microsoft.com/office/2006/metadata/properties" xmlns:ns2="http://schemas.microsoft.com/sharepoint/v3/fields" targetNamespace="http://schemas.microsoft.com/office/2006/metadata/properties" ma:root="true" ma:fieldsID="032493956d71b98ad7ed2527eb986e98" ns2:_="">
     <xsd:import namespace="http://schemas.microsoft.com/sharepoint/v3/fields"/>
@@ -9370,14 +9445,6 @@
 </ct:contentTypeSchema>
 </file>
 
-<file path=customXml/item3.xml><?xml version="1.0" encoding="utf-8"?>
-<p:properties xmlns:p="http://schemas.microsoft.com/office/2006/metadata/properties" xmlns:xsi="http://www.w3.org/2001/XMLSchema-instance">
-  <documentManagement>
-    <_DCDateModified xmlns="http://schemas.microsoft.com/sharepoint/v3/fields" xsi:nil="true"/>
-  </documentManagement>
-</p:properties>
-</file>
-
 <file path=customXml/item4.xml><?xml version="1.0" encoding="utf-8"?>
 <?mso-contentType ?>
 <FormTemplates xmlns="http://schemas.microsoft.com/sharepoint/v3/contenttype/forms">
@@ -9400,6 +9467,15 @@
 </file>
 
 <file path=customXml/itemProps2.xml><?xml version="1.0" encoding="utf-8"?>
+<ds:datastoreItem xmlns:ds="http://schemas.openxmlformats.org/officeDocument/2006/customXml" ds:itemID="{47853092-453F-4761-BB4F-9437077E6946}">
+  <ds:schemaRefs>
+    <ds:schemaRef ds:uri="http://schemas.microsoft.com/office/2006/metadata/properties"/>
+    <ds:schemaRef ds:uri="http://schemas.microsoft.com/sharepoint/v3/fields"/>
+  </ds:schemaRefs>
+</ds:datastoreItem>
+</file>
+
+<file path=customXml/itemProps3.xml><?xml version="1.0" encoding="utf-8"?>
 <ds:datastoreItem xmlns:ds="http://schemas.openxmlformats.org/officeDocument/2006/customXml" ds:itemID="{C20E51C4-559D-47CC-9854-22650DD0FC25}">
   <ds:schemaRefs>
     <ds:schemaRef ds:uri="http://schemas.microsoft.com/office/2006/metadata/contentType"/>
@@ -9417,15 +9493,6 @@
 </ds:datastoreItem>
 </file>
 
-<file path=customXml/itemProps3.xml><?xml version="1.0" encoding="utf-8"?>
-<ds:datastoreItem xmlns:ds="http://schemas.openxmlformats.org/officeDocument/2006/customXml" ds:itemID="{47853092-453F-4761-BB4F-9437077E6946}">
-  <ds:schemaRefs>
-    <ds:schemaRef ds:uri="http://schemas.microsoft.com/office/2006/metadata/properties"/>
-    <ds:schemaRef ds:uri="http://schemas.microsoft.com/sharepoint/v3/fields"/>
-  </ds:schemaRefs>
-</ds:datastoreItem>
-</file>
-
 <file path=customXml/itemProps4.xml><?xml version="1.0" encoding="utf-8"?>
 <ds:datastoreItem xmlns:ds="http://schemas.openxmlformats.org/officeDocument/2006/customXml" ds:itemID="{6E0243D2-C2E7-4C17-98A3-48E63A4A14E3}">
   <ds:schemaRefs>
@@ -9435,7 +9502,7 @@
 </file>
 
 <file path=customXml/itemProps5.xml><?xml version="1.0" encoding="utf-8"?>
-<ds:datastoreItem xmlns:ds="http://schemas.openxmlformats.org/officeDocument/2006/customXml" ds:itemID="{07008A90-E470-4E24-87EC-03C03404A014}">
+<ds:datastoreItem xmlns:ds="http://schemas.openxmlformats.org/officeDocument/2006/customXml" ds:itemID="{477061DD-C9AB-480A-8F96-38F6C31E9B85}">
   <ds:schemaRefs>
     <ds:schemaRef ds:uri="http://schemas.openxmlformats.org/officeDocument/2006/bibliography"/>
   </ds:schemaRefs>

</xml_diff>

<commit_message>
TFS 11983, 11705, and 11896
git-tfs-id: [https://tfs.omnicloud.local/tfs/cco%20program/]$/eCoaching_V2;C40784
</commit_message>
<xml_diff>
--- a/Runbook/Web/CCO_eCoaching_Log_Admin_Runbook.docx
+++ b/Runbook/Web/CCO_eCoaching_Log_Admin_Runbook.docx
@@ -1976,7 +1976,7 @@
               <w:rPr>
                 <w:b/>
               </w:rPr>
-              <w:t>40772</w:t>
+              <w:t>40781</w:t>
             </w:r>
             <w:bookmarkStart w:id="2" w:name="_GoBack"/>
             <w:bookmarkEnd w:id="2"/>
@@ -3657,7 +3657,7 @@
         <w:sz w:val="18"/>
         <w:szCs w:val="18"/>
       </w:rPr>
-      <w:t>3</w:t>
+      <w:t>1</w:t>
     </w:r>
     <w:r>
       <w:rPr>
@@ -4005,7 +4005,7 @@
         </mc:Choice>
         <mc:Fallback>
           <w:pict>
-            <v:line w14:anchorId="313CBFFE" id="Line 7" o:spid="_x0000_s1026" style="position:absolute;z-index:251656704;visibility:visible;mso-wrap-style:square;mso-width-percent:0;mso-height-percent:0;mso-wrap-distance-left:9pt;mso-wrap-distance-top:-3e-5mm;mso-wrap-distance-right:9pt;mso-wrap-distance-bottom:-3e-5mm;mso-position-horizontal:absolute;mso-position-horizontal-relative:text;mso-position-vertical:absolute;mso-position-vertical-relative:text;mso-width-percent:0;mso-height-percent:0;mso-width-relative:page;mso-height-relative:page" from="-2.25pt,12.9pt" to="465.75pt,12.9pt" o:gfxdata="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" strokecolor="#5b7d96" strokeweight="2.25pt"/>
+            <v:line w14:anchorId="0A0EA92C" id="Line 7" o:spid="_x0000_s1026" style="position:absolute;z-index:251656704;visibility:visible;mso-wrap-style:square;mso-width-percent:0;mso-height-percent:0;mso-wrap-distance-left:9pt;mso-wrap-distance-top:-3e-5mm;mso-wrap-distance-right:9pt;mso-wrap-distance-bottom:-3e-5mm;mso-position-horizontal:absolute;mso-position-horizontal-relative:text;mso-position-vertical:absolute;mso-position-vertical-relative:text;mso-width-percent:0;mso-height-percent:0;mso-width-relative:page;mso-height-relative:page" from="-2.25pt,12.9pt" to="465.75pt,12.9pt" o:gfxdata="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" strokecolor="#5b7d96" strokeweight="2.25pt"/>
           </w:pict>
         </mc:Fallback>
       </mc:AlternateContent>
@@ -9312,14 +9312,6 @@
 </file>
 
 <file path=customXml/item2.xml><?xml version="1.0" encoding="utf-8"?>
-<p:properties xmlns:p="http://schemas.microsoft.com/office/2006/metadata/properties" xmlns:xsi="http://www.w3.org/2001/XMLSchema-instance">
-  <documentManagement>
-    <_DCDateModified xmlns="http://schemas.microsoft.com/sharepoint/v3/fields" xsi:nil="true"/>
-  </documentManagement>
-</p:properties>
-</file>
-
-<file path=customXml/item3.xml><?xml version="1.0" encoding="utf-8"?>
 <ct:contentTypeSchema xmlns:ct="http://schemas.microsoft.com/office/2006/metadata/contentType" xmlns:ma="http://schemas.microsoft.com/office/2006/metadata/properties/metaAttributes" ct:_="" ma:_="" ma:contentTypeName="Document" ma:contentTypeID="0x01010030BD7732B7E9D546895B9CFEB89AE1DA" ma:contentTypeVersion="2" ma:contentTypeDescription="Create a new document." ma:contentTypeScope="" ma:versionID="4a52a66f97c8a8cc0b4275e183da2dbb">
   <xsd:schema xmlns:xsd="http://www.w3.org/2001/XMLSchema" xmlns:xs="http://www.w3.org/2001/XMLSchema" xmlns:p="http://schemas.microsoft.com/office/2006/metadata/properties" xmlns:ns2="http://schemas.microsoft.com/sharepoint/v3/fields" targetNamespace="http://schemas.microsoft.com/office/2006/metadata/properties" ma:root="true" ma:fieldsID="032493956d71b98ad7ed2527eb986e98" ns2:_="">
     <xsd:import namespace="http://schemas.microsoft.com/sharepoint/v3/fields"/>
@@ -9445,6 +9437,14 @@
 </ct:contentTypeSchema>
 </file>
 
+<file path=customXml/item3.xml><?xml version="1.0" encoding="utf-8"?>
+<p:properties xmlns:p="http://schemas.microsoft.com/office/2006/metadata/properties" xmlns:xsi="http://www.w3.org/2001/XMLSchema-instance">
+  <documentManagement>
+    <_DCDateModified xmlns="http://schemas.microsoft.com/sharepoint/v3/fields" xsi:nil="true"/>
+  </documentManagement>
+</p:properties>
+</file>
+
 <file path=customXml/item4.xml><?xml version="1.0" encoding="utf-8"?>
 <?mso-contentType ?>
 <FormTemplates xmlns="http://schemas.microsoft.com/sharepoint/v3/contenttype/forms">
@@ -9467,15 +9467,6 @@
 </file>
 
 <file path=customXml/itemProps2.xml><?xml version="1.0" encoding="utf-8"?>
-<ds:datastoreItem xmlns:ds="http://schemas.openxmlformats.org/officeDocument/2006/customXml" ds:itemID="{47853092-453F-4761-BB4F-9437077E6946}">
-  <ds:schemaRefs>
-    <ds:schemaRef ds:uri="http://schemas.microsoft.com/office/2006/metadata/properties"/>
-    <ds:schemaRef ds:uri="http://schemas.microsoft.com/sharepoint/v3/fields"/>
-  </ds:schemaRefs>
-</ds:datastoreItem>
-</file>
-
-<file path=customXml/itemProps3.xml><?xml version="1.0" encoding="utf-8"?>
 <ds:datastoreItem xmlns:ds="http://schemas.openxmlformats.org/officeDocument/2006/customXml" ds:itemID="{C20E51C4-559D-47CC-9854-22650DD0FC25}">
   <ds:schemaRefs>
     <ds:schemaRef ds:uri="http://schemas.microsoft.com/office/2006/metadata/contentType"/>
@@ -9493,6 +9484,15 @@
 </ds:datastoreItem>
 </file>
 
+<file path=customXml/itemProps3.xml><?xml version="1.0" encoding="utf-8"?>
+<ds:datastoreItem xmlns:ds="http://schemas.openxmlformats.org/officeDocument/2006/customXml" ds:itemID="{47853092-453F-4761-BB4F-9437077E6946}">
+  <ds:schemaRefs>
+    <ds:schemaRef ds:uri="http://schemas.microsoft.com/office/2006/metadata/properties"/>
+    <ds:schemaRef ds:uri="http://schemas.microsoft.com/sharepoint/v3/fields"/>
+  </ds:schemaRefs>
+</ds:datastoreItem>
+</file>
+
 <file path=customXml/itemProps4.xml><?xml version="1.0" encoding="utf-8"?>
 <ds:datastoreItem xmlns:ds="http://schemas.openxmlformats.org/officeDocument/2006/customXml" ds:itemID="{6E0243D2-C2E7-4C17-98A3-48E63A4A14E3}">
   <ds:schemaRefs>
@@ -9502,7 +9502,7 @@
 </file>
 
 <file path=customXml/itemProps5.xml><?xml version="1.0" encoding="utf-8"?>
-<ds:datastoreItem xmlns:ds="http://schemas.openxmlformats.org/officeDocument/2006/customXml" ds:itemID="{477061DD-C9AB-480A-8F96-38F6C31E9B85}">
+<ds:datastoreItem xmlns:ds="http://schemas.openxmlformats.org/officeDocument/2006/customXml" ds:itemID="{A1710846-E2A2-4BF9-BE9C-BA506138D400}">
   <ds:schemaRefs>
     <ds:schemaRef ds:uri="http://schemas.openxmlformats.org/officeDocument/2006/bibliography"/>
   </ds:schemaRefs>

</xml_diff>

<commit_message>
TFS 12962 - IIS log reporting performance tweak;
git-tfs-id: [https://tfs.omnicloud.local/tfs/cco%20program/]$/eCoaching_V2;C41434
</commit_message>
<xml_diff>
--- a/Runbook/Web/CCO_eCoaching_Log_Admin_Runbook.docx
+++ b/Runbook/Web/CCO_eCoaching_Log_Admin_Runbook.docx
@@ -268,13 +268,31 @@
               <w:rPr>
                 <w:b/>
               </w:rPr>
-              <w:t xml:space="preserve">2567 – </w:t>
+              <w:t>2</w:t>
             </w:r>
             <w:r>
               <w:rPr>
                 <w:b/>
               </w:rPr>
-              <w:t>Add IIS activity Reporting to eCoaching Admin Portal;</w:t>
+              <w:t>962</w:t>
+            </w:r>
+            <w:r>
+              <w:rPr>
+                <w:b/>
+              </w:rPr>
+              <w:t xml:space="preserve"> – </w:t>
+            </w:r>
+            <w:r>
+              <w:rPr>
+                <w:b/>
+              </w:rPr>
+              <w:t>IIS log reporting performance tweak</w:t>
+            </w:r>
+            <w:r>
+              <w:rPr>
+                <w:b/>
+              </w:rPr>
+              <w:t>;</w:t>
             </w:r>
           </w:p>
         </w:tc>
@@ -1460,6 +1478,62 @@
           </w:p>
         </w:tc>
       </w:tr>
+      <w:tr>
+        <w:tc>
+          <w:tcPr>
+            <w:tcW w:w="1188" w:type="dxa"/>
+          </w:tcPr>
+          <w:p>
+            <w:pPr>
+              <w:pStyle w:val="TableText"/>
+              <w:ind w:left="90"/>
+              <w:rPr>
+                <w:sz w:val="18"/>
+                <w:szCs w:val="18"/>
+              </w:rPr>
+            </w:pPr>
+            <w:r>
+              <w:rPr>
+                <w:sz w:val="18"/>
+                <w:szCs w:val="18"/>
+              </w:rPr>
+              <w:t>12/18/2018</w:t>
+            </w:r>
+          </w:p>
+        </w:tc>
+        <w:tc>
+          <w:tcPr>
+            <w:tcW w:w="6120" w:type="dxa"/>
+          </w:tcPr>
+          <w:p>
+            <w:r>
+              <w:t>TFS 12962 – IIS log reporting performance tweak;</w:t>
+            </w:r>
+          </w:p>
+        </w:tc>
+        <w:tc>
+          <w:tcPr>
+            <w:tcW w:w="2268" w:type="dxa"/>
+          </w:tcPr>
+          <w:p>
+            <w:pPr>
+              <w:pStyle w:val="TableText"/>
+              <w:ind w:left="162"/>
+              <w:rPr>
+                <w:sz w:val="18"/>
+                <w:szCs w:val="18"/>
+              </w:rPr>
+            </w:pPr>
+            <w:r>
+              <w:rPr>
+                <w:sz w:val="18"/>
+                <w:szCs w:val="18"/>
+              </w:rPr>
+              <w:t>Lili Huang</w:t>
+            </w:r>
+          </w:p>
+        </w:tc>
+      </w:tr>
     </w:tbl>
     <w:p/>
     <w:p/>
@@ -1603,7 +1677,10 @@
               <w:t xml:space="preserve">TFS </w:t>
             </w:r>
             <w:r>
-              <w:t>12567</w:t>
+              <w:t>12</w:t>
+            </w:r>
+            <w:r>
+              <w:t>962</w:t>
             </w:r>
             <w:r>
               <w:t>.</w:t>
@@ -1966,7 +2043,6 @@
               <w:pStyle w:val="TextRowLeaders"/>
             </w:pPr>
             <w:r>
-              <w:lastRenderedPageBreak/>
               <w:t>Reference</w:t>
             </w:r>
             <w:r>
@@ -2041,10 +2117,14 @@
             <w:r>
               <w:t xml:space="preserve">&gt; - </w:t>
             </w:r>
+            <w:bookmarkStart w:id="2" w:name="_GoBack"/>
+            <w:bookmarkEnd w:id="2"/>
             <w:proofErr w:type="spellStart"/>
             <w:r>
               <w:rPr>
                 <w:b/>
+                <w:i/>
+                <w:highlight w:val="yellow"/>
               </w:rPr>
               <w:t>Changeset</w:t>
             </w:r>
@@ -2052,14 +2132,18 @@
             <w:r>
               <w:rPr>
                 <w:b/>
+                <w:i/>
+                <w:highlight w:val="yellow"/>
               </w:rPr>
               <w:t xml:space="preserve"> </w:t>
             </w:r>
             <w:r>
               <w:rPr>
                 <w:b/>
-              </w:rPr>
-              <w:t>41302</w:t>
+                <w:i/>
+                <w:highlight w:val="yellow"/>
+              </w:rPr>
+              <w:t>41433</w:t>
             </w:r>
           </w:p>
           <w:p>
@@ -2080,18 +2164,10 @@
               <w:t>&lt;</w:t>
             </w:r>
             <w:r>
-              <w:t>eCoaching_V2\UI Code</w:t>
-            </w:r>
-            <w:r>
-              <w:t>\Web Development\</w:t>
-            </w:r>
-            <w:proofErr w:type="spellStart"/>
-            <w:r>
-              <w:t>batchjobs</w:t>
-            </w:r>
-            <w:proofErr w:type="spellEnd"/>
-            <w:r>
-              <w:t xml:space="preserve">&gt; </w:t>
+              <w:t>eCoaching_V2\UI Code\DB\Stored Procedures\</w:t>
+            </w:r>
+            <w:r>
+              <w:t>&gt;</w:t>
             </w:r>
           </w:p>
           <w:p>
@@ -2102,16 +2178,26 @@
                 <w:b/>
               </w:rPr>
             </w:pPr>
+            <w:proofErr w:type="spellStart"/>
             <w:r>
               <w:rPr>
                 <w:b/>
               </w:rPr>
-              <w:t xml:space="preserve">IISLogExtract.cmd – </w:t>
+              <w:t>sp_GetPageCountByDay.sql</w:t>
+            </w:r>
+            <w:proofErr w:type="spellEnd"/>
+            <w:r>
+              <w:rPr>
+                <w:b/>
+              </w:rPr>
+              <w:t xml:space="preserve"> </w:t>
             </w:r>
             <w:proofErr w:type="spellStart"/>
             <w:r>
               <w:rPr>
                 <w:b/>
+                <w:i/>
+                <w:highlight w:val="yellow"/>
               </w:rPr>
               <w:t>Changeset</w:t>
             </w:r>
@@ -2119,14 +2205,10 @@
             <w:r>
               <w:rPr>
                 <w:b/>
-              </w:rPr>
-              <w:t xml:space="preserve"> 4129</w:t>
-            </w:r>
-            <w:r>
-              <w:rPr>
-                <w:b/>
-              </w:rPr>
-              <w:t>5</w:t>
+                <w:i/>
+                <w:highlight w:val="yellow"/>
+              </w:rPr>
+              <w:t xml:space="preserve"> 41432</w:t>
             </w:r>
           </w:p>
           <w:p>
@@ -2135,18 +2217,29 @@
               <w:ind w:left="720"/>
               <w:rPr>
                 <w:b/>
-              </w:rPr>
-            </w:pPr>
+                <w:i/>
+              </w:rPr>
+            </w:pPr>
+            <w:proofErr w:type="spellStart"/>
             <w:r>
               <w:rPr>
                 <w:b/>
               </w:rPr>
-              <w:t xml:space="preserve">yesterdayDate.vbs – </w:t>
+              <w:t>sp_GetPageCountByMonth.sql</w:t>
+            </w:r>
+            <w:proofErr w:type="spellEnd"/>
+            <w:r>
+              <w:rPr>
+                <w:b/>
+              </w:rPr>
+              <w:t xml:space="preserve"> </w:t>
             </w:r>
             <w:proofErr w:type="spellStart"/>
             <w:r>
               <w:rPr>
                 <w:b/>
+                <w:i/>
+                <w:highlight w:val="yellow"/>
               </w:rPr>
               <w:t>Changeset</w:t>
             </w:r>
@@ -2154,52 +2247,10 @@
             <w:r>
               <w:rPr>
                 <w:b/>
-              </w:rPr>
-              <w:t xml:space="preserve"> 41155</w:t>
-            </w:r>
-          </w:p>
-          <w:p>
-            <w:pPr>
-              <w:pStyle w:val="SOPBodyText"/>
-              <w:numPr>
-                <w:ilvl w:val="0"/>
-                <w:numId w:val="31"/>
-              </w:numPr>
-              <w:rPr>
-                <w:b/>
-              </w:rPr>
-            </w:pPr>
-            <w:r>
-              <w:rPr>
-                <w:b/>
-              </w:rPr>
-              <w:t>&lt;</w:t>
-            </w:r>
-            <w:r>
-              <w:t>eCoaching_V2\UI Code\</w:t>
-            </w:r>
-            <w:r>
-              <w:t>DB\Stored Procedures\</w:t>
-            </w:r>
-            <w:r>
-              <w:t>&gt;</w:t>
-            </w:r>
-            <w:r>
-              <w:t xml:space="preserve"> - </w:t>
-            </w:r>
-            <w:proofErr w:type="spellStart"/>
-            <w:r>
-              <w:rPr>
-                <w:b/>
-              </w:rPr>
-              <w:t>Changeset</w:t>
-            </w:r>
-            <w:proofErr w:type="spellEnd"/>
-            <w:r>
-              <w:rPr>
-                <w:b/>
-              </w:rPr>
-              <w:t xml:space="preserve"> 41289</w:t>
+                <w:i/>
+                <w:highlight w:val="yellow"/>
+              </w:rPr>
+              <w:t xml:space="preserve"> 41418</w:t>
             </w:r>
           </w:p>
           <w:p>
@@ -2215,177 +2266,32 @@
               <w:rPr>
                 <w:b/>
               </w:rPr>
-              <w:t>sp_GetPageCountByDay.sql</w:t>
+              <w:t>sp_GetPageCountByWeek.sql</w:t>
             </w:r>
             <w:proofErr w:type="spellEnd"/>
-          </w:p>
-          <w:p>
-            <w:pPr>
-              <w:pStyle w:val="SOPBodyText"/>
-              <w:ind w:left="720"/>
+            <w:r>
               <w:rPr>
                 <w:b/>
               </w:rPr>
-            </w:pPr>
+              <w:t xml:space="preserve"> </w:t>
+            </w:r>
             <w:proofErr w:type="spellStart"/>
             <w:r>
               <w:rPr>
                 <w:b/>
-              </w:rPr>
-              <w:t>sp_GetPageCountByHourOfDay.sql</w:t>
+                <w:i/>
+                <w:highlight w:val="yellow"/>
+              </w:rPr>
+              <w:t>Changeset</w:t>
             </w:r>
             <w:proofErr w:type="spellEnd"/>
-          </w:p>
-          <w:p>
-            <w:pPr>
-              <w:pStyle w:val="SOPBodyText"/>
-              <w:ind w:left="720"/>
+            <w:r>
               <w:rPr>
                 <w:b/>
-              </w:rPr>
-            </w:pPr>
-            <w:proofErr w:type="spellStart"/>
-            <w:r>
-              <w:rPr>
-                <w:b/>
-              </w:rPr>
-              <w:t>sp_GetPageCountByMonth.sql</w:t>
-            </w:r>
-            <w:proofErr w:type="spellEnd"/>
-          </w:p>
-          <w:p>
-            <w:pPr>
-              <w:pStyle w:val="SOPBodyText"/>
-              <w:ind w:left="720"/>
-              <w:rPr>
-                <w:b/>
-              </w:rPr>
-            </w:pPr>
-            <w:proofErr w:type="spellStart"/>
-            <w:r>
-              <w:rPr>
-                <w:b/>
-              </w:rPr>
-              <w:t>sp_GetPageCountByWeek.sql</w:t>
-            </w:r>
-            <w:proofErr w:type="spellEnd"/>
-          </w:p>
-          <w:p>
-            <w:pPr>
-              <w:pStyle w:val="SOPBodyText"/>
-              <w:ind w:left="720"/>
-              <w:rPr>
-                <w:b/>
-              </w:rPr>
-            </w:pPr>
-            <w:bookmarkStart w:id="2" w:name="_GoBack"/>
-            <w:proofErr w:type="spellStart"/>
-            <w:r>
-              <w:rPr>
-                <w:b/>
-              </w:rPr>
-              <w:t>sp_InsertInto_IISLog_From_Stage.sql</w:t>
-            </w:r>
-            <w:proofErr w:type="spellEnd"/>
-          </w:p>
-          <w:bookmarkEnd w:id="2"/>
-          <w:p>
-            <w:pPr>
-              <w:pStyle w:val="SOPBodyText"/>
-              <w:numPr>
-                <w:ilvl w:val="0"/>
-                <w:numId w:val="31"/>
-              </w:numPr>
-              <w:rPr>
-                <w:b/>
-              </w:rPr>
-            </w:pPr>
-            <w:r>
-              <w:rPr>
-                <w:b/>
-              </w:rPr>
-              <w:t>&lt;</w:t>
-            </w:r>
-            <w:r>
-              <w:t>eCoaching_V2\UI Code\DB\</w:t>
-            </w:r>
-            <w:r>
-              <w:t>Tables</w:t>
-            </w:r>
-            <w:r>
-              <w:t>\</w:t>
-            </w:r>
-            <w:r>
-              <w:t>&gt;</w:t>
-            </w:r>
-            <w:r>
-              <w:t xml:space="preserve"> - </w:t>
-            </w:r>
-            <w:proofErr w:type="spellStart"/>
-            <w:r>
-              <w:rPr>
-                <w:b/>
-              </w:rPr>
-              <w:t>Changeset</w:t>
-            </w:r>
-            <w:proofErr w:type="spellEnd"/>
-            <w:r>
-              <w:rPr>
-                <w:b/>
-              </w:rPr>
-              <w:t xml:space="preserve"> 41289</w:t>
-            </w:r>
-          </w:p>
-          <w:p>
-            <w:pPr>
-              <w:pStyle w:val="SOPBodyText"/>
-              <w:ind w:left="720"/>
-              <w:rPr>
-                <w:b/>
-              </w:rPr>
-            </w:pPr>
-            <w:proofErr w:type="spellStart"/>
-            <w:r>
-              <w:rPr>
-                <w:b/>
-              </w:rPr>
-              <w:t>CCO_eCoaching_IISLog_Tables_Create.sql</w:t>
-            </w:r>
-            <w:proofErr w:type="spellEnd"/>
-          </w:p>
-          <w:p>
-            <w:pPr>
-              <w:pStyle w:val="SOPBodyText"/>
-              <w:numPr>
-                <w:ilvl w:val="0"/>
-                <w:numId w:val="31"/>
-              </w:numPr>
-              <w:rPr>
-                <w:b/>
-              </w:rPr>
-            </w:pPr>
-            <w:r>
-              <w:rPr>
-                <w:b/>
-              </w:rPr>
-              <w:t>&lt;</w:t>
-            </w:r>
-            <w:r>
-              <w:t xml:space="preserve">eCoaching_V2\UI Code\DB\Tables\ - </w:t>
-            </w:r>
-            <w:proofErr w:type="spellStart"/>
-            <w:r>
-              <w:rPr>
-                <w:b/>
-              </w:rPr>
-              <w:t>Changeset</w:t>
-            </w:r>
-            <w:proofErr w:type="spellEnd"/>
-            <w:r>
-              <w:rPr>
-                <w:b/>
-              </w:rPr>
-              <w:t xml:space="preserve"> 41289</w:t>
+                <w:i/>
+                <w:highlight w:val="yellow"/>
+              </w:rPr>
+              <w:t xml:space="preserve"> 41418</w:t>
             </w:r>
           </w:p>
           <w:p>
@@ -2422,7 +2328,6 @@
               <w:rPr>
                 <w:color w:val="FF0000"/>
               </w:rPr>
-              <w:lastRenderedPageBreak/>
               <w:t>Preconditions:</w:t>
             </w:r>
           </w:p>
@@ -2468,7 +2373,7 @@
               <w:rPr>
                 <w:b/>
               </w:rPr>
-              <w:t>CCO_eCoaching_IISLog_Tables_Create.sql</w:t>
+              <w:t>sp_GetPageCountByDay.sql</w:t>
             </w:r>
             <w:proofErr w:type="spellEnd"/>
           </w:p>
@@ -2485,7 +2390,7 @@
               <w:rPr>
                 <w:b/>
               </w:rPr>
-              <w:t>sp_GetPageCountByDay.sql</w:t>
+              <w:t>sp_GetPageCountByMonth.sql</w:t>
             </w:r>
             <w:proofErr w:type="spellEnd"/>
           </w:p>
@@ -2502,540 +2407,10 @@
               <w:rPr>
                 <w:b/>
               </w:rPr>
-              <w:t>sp_GetPageCountByHourOfDay.sql</w:t>
+              <w:t>sp_GetPageCountByWeek.sql</w:t>
             </w:r>
             <w:proofErr w:type="spellEnd"/>
           </w:p>
-          <w:p>
-            <w:pPr>
-              <w:pStyle w:val="SOPBodyText"/>
-              <w:ind w:left="720"/>
-              <w:rPr>
-                <w:b/>
-              </w:rPr>
-            </w:pPr>
-            <w:proofErr w:type="spellStart"/>
-            <w:r>
-              <w:rPr>
-                <w:b/>
-              </w:rPr>
-              <w:t>sp_GetPageCountByMonth.sql</w:t>
-            </w:r>
-            <w:proofErr w:type="spellEnd"/>
-          </w:p>
-          <w:p>
-            <w:pPr>
-              <w:pStyle w:val="SOPBodyText"/>
-              <w:ind w:left="720"/>
-              <w:rPr>
-                <w:b/>
-              </w:rPr>
-            </w:pPr>
-            <w:proofErr w:type="spellStart"/>
-            <w:r>
-              <w:rPr>
-                <w:b/>
-              </w:rPr>
-              <w:t>sp_GetPageCountByWeek.sql</w:t>
-            </w:r>
-            <w:proofErr w:type="spellEnd"/>
-          </w:p>
-          <w:p>
-            <w:pPr>
-              <w:pStyle w:val="SOPBodyText"/>
-              <w:ind w:left="720"/>
-              <w:rPr>
-                <w:b/>
-              </w:rPr>
-            </w:pPr>
-            <w:proofErr w:type="spellStart"/>
-            <w:r>
-              <w:rPr>
-                <w:b/>
-              </w:rPr>
-              <w:t>sp_InsertInto_IISLog_From_Stage.sql</w:t>
-            </w:r>
-            <w:proofErr w:type="spellEnd"/>
-          </w:p>
-          <w:p>
-            <w:pPr>
-              <w:pStyle w:val="SOPBodyText"/>
-              <w:ind w:left="720"/>
-              <w:rPr>
-                <w:b/>
-              </w:rPr>
-            </w:pPr>
-          </w:p>
-          <w:p>
-            <w:pPr>
-              <w:pStyle w:val="SOPBodyText"/>
-              <w:rPr>
-                <w:b/>
-                <w:u w:val="single"/>
-              </w:rPr>
-            </w:pPr>
-          </w:p>
-          <w:p>
-            <w:pPr>
-              <w:pStyle w:val="SOPBodyText"/>
-              <w:rPr>
-                <w:b/>
-                <w:u w:val="single"/>
-              </w:rPr>
-            </w:pPr>
-            <w:r>
-              <w:rPr>
-                <w:b/>
-                <w:u w:val="single"/>
-              </w:rPr>
-              <w:t>Windows DOS Batch job setup:</w:t>
-            </w:r>
-          </w:p>
-          <w:p>
-            <w:pPr>
-              <w:pStyle w:val="SOPBodyText"/>
-            </w:pPr>
-            <w:r>
-              <w:t>RDP to Production Web Server;</w:t>
-            </w:r>
-          </w:p>
-          <w:p>
-            <w:pPr>
-              <w:pStyle w:val="SOPBodyText"/>
-            </w:pPr>
-            <w:r>
-              <w:t>Create folder: D:\Apps\eclbatchjob;</w:t>
-            </w:r>
-          </w:p>
-          <w:p>
-            <w:pPr>
-              <w:pStyle w:val="SOPBodyText"/>
-            </w:pPr>
-            <w:r>
-              <w:t xml:space="preserve">Copy </w:t>
-            </w:r>
-            <w:r>
-              <w:t>IISLogExtract.cmd, yesterdayDate.vbs to D:\Apps\eclbatchjob;</w:t>
-            </w:r>
-          </w:p>
-          <w:p>
-            <w:pPr>
-              <w:pStyle w:val="SOPBodyText"/>
-            </w:pPr>
-          </w:p>
-          <w:p>
-            <w:pPr>
-              <w:pStyle w:val="SOPBodyText"/>
-              <w:rPr>
-                <w:b/>
-                <w:u w:val="single"/>
-              </w:rPr>
-            </w:pPr>
-            <w:r>
-              <w:rPr>
-                <w:b/>
-                <w:u w:val="single"/>
-              </w:rPr>
-              <w:t>Schedule Windows Task</w:t>
-            </w:r>
-            <w:r>
-              <w:rPr>
-                <w:b/>
-                <w:u w:val="single"/>
-              </w:rPr>
-              <w:t xml:space="preserve"> setup</w:t>
-            </w:r>
-            <w:r>
-              <w:rPr>
-                <w:b/>
-                <w:u w:val="single"/>
-              </w:rPr>
-              <w:t>:</w:t>
-            </w:r>
-          </w:p>
-          <w:p>
-            <w:pPr>
-              <w:pStyle w:val="SOPBodyText"/>
-            </w:pPr>
-            <w:r>
-              <w:t>Start Task Scheduler</w:t>
-            </w:r>
-            <w:r>
-              <w:t xml:space="preserve"> on Production Web Server</w:t>
-            </w:r>
-            <w:r>
-              <w:t>;</w:t>
-            </w:r>
-          </w:p>
-          <w:p>
-            <w:pPr>
-              <w:pStyle w:val="SOPBodyText"/>
-            </w:pPr>
-            <w:r>
-              <w:rPr>
-                <w:noProof/>
-              </w:rPr>
-              <w:drawing>
-                <wp:inline distT="0" distB="0" distL="0" distR="0" wp14:anchorId="1BA9146F" wp14:editId="4081A56A">
-                  <wp:extent cx="4505960" cy="1716405"/>
-                  <wp:effectExtent l="0" t="0" r="8890" b="0"/>
-                  <wp:docPr id="2" name="Picture 2"/>
-                  <wp:cNvGraphicFramePr>
-                    <a:graphicFrameLocks xmlns:a="http://schemas.openxmlformats.org/drawingml/2006/main" noChangeAspect="1"/>
-                  </wp:cNvGraphicFramePr>
-                  <a:graphic xmlns:a="http://schemas.openxmlformats.org/drawingml/2006/main">
-                    <a:graphicData uri="http://schemas.openxmlformats.org/drawingml/2006/picture">
-                      <pic:pic xmlns:pic="http://schemas.openxmlformats.org/drawingml/2006/picture">
-                        <pic:nvPicPr>
-                          <pic:cNvPr id="1" name=""/>
-                          <pic:cNvPicPr/>
-                        </pic:nvPicPr>
-                        <pic:blipFill>
-                          <a:blip r:embed="rId15"/>
-                          <a:stretch>
-                            <a:fillRect/>
-                          </a:stretch>
-                        </pic:blipFill>
-                        <pic:spPr>
-                          <a:xfrm>
-                            <a:off x="0" y="0"/>
-                            <a:ext cx="4505960" cy="1716405"/>
-                          </a:xfrm>
-                          <a:prstGeom prst="rect">
-                            <a:avLst/>
-                          </a:prstGeom>
-                        </pic:spPr>
-                      </pic:pic>
-                    </a:graphicData>
-                  </a:graphic>
-                </wp:inline>
-              </w:drawing>
-            </w:r>
-          </w:p>
-          <w:p>
-            <w:pPr>
-              <w:pStyle w:val="SOPBodyText"/>
-            </w:pPr>
-            <w:r>
-              <w:t>Click “Create Basic Task…</w:t>
-            </w:r>
-            <w:proofErr w:type="gramStart"/>
-            <w:r>
-              <w:t>”;</w:t>
-            </w:r>
-            <w:proofErr w:type="gramEnd"/>
-            <w:r>
-              <w:t xml:space="preserve"> </w:t>
-            </w:r>
-          </w:p>
-          <w:p>
-            <w:pPr>
-              <w:pStyle w:val="SOPBodyText"/>
-            </w:pPr>
-            <w:r>
-              <w:t>Enter Name and Description as below:</w:t>
-            </w:r>
-          </w:p>
-          <w:p>
-            <w:pPr>
-              <w:pStyle w:val="SOPBodyText"/>
-            </w:pPr>
-            <w:r>
-              <w:rPr>
-                <w:noProof/>
-              </w:rPr>
-              <w:drawing>
-                <wp:inline distT="0" distB="0" distL="0" distR="0" wp14:anchorId="68FCF43E" wp14:editId="4B32DDF1">
-                  <wp:extent cx="4505960" cy="3141345"/>
-                  <wp:effectExtent l="0" t="0" r="8890" b="1905"/>
-                  <wp:docPr id="3" name="Picture 3"/>
-                  <wp:cNvGraphicFramePr>
-                    <a:graphicFrameLocks xmlns:a="http://schemas.openxmlformats.org/drawingml/2006/main" noChangeAspect="1"/>
-                  </wp:cNvGraphicFramePr>
-                  <a:graphic xmlns:a="http://schemas.openxmlformats.org/drawingml/2006/main">
-                    <a:graphicData uri="http://schemas.openxmlformats.org/drawingml/2006/picture">
-                      <pic:pic xmlns:pic="http://schemas.openxmlformats.org/drawingml/2006/picture">
-                        <pic:nvPicPr>
-                          <pic:cNvPr id="1" name=""/>
-                          <pic:cNvPicPr/>
-                        </pic:nvPicPr>
-                        <pic:blipFill>
-                          <a:blip r:embed="rId16"/>
-                          <a:stretch>
-                            <a:fillRect/>
-                          </a:stretch>
-                        </pic:blipFill>
-                        <pic:spPr>
-                          <a:xfrm>
-                            <a:off x="0" y="0"/>
-                            <a:ext cx="4505960" cy="3141345"/>
-                          </a:xfrm>
-                          <a:prstGeom prst="rect">
-                            <a:avLst/>
-                          </a:prstGeom>
-                        </pic:spPr>
-                      </pic:pic>
-                    </a:graphicData>
-                  </a:graphic>
-                </wp:inline>
-              </w:drawing>
-            </w:r>
-          </w:p>
-          <w:p>
-            <w:pPr>
-              <w:pStyle w:val="SOPBodyText"/>
-            </w:pPr>
-          </w:p>
-          <w:p>
-            <w:pPr>
-              <w:pStyle w:val="SOPBodyText"/>
-            </w:pPr>
-          </w:p>
-        </w:tc>
-      </w:tr>
-      <w:tr>
-        <w:trPr>
-          <w:cantSplit/>
-          <w:trHeight w:val="78"/>
-        </w:trPr>
-        <w:tc>
-          <w:tcPr>
-            <w:tcW w:w="2066" w:type="dxa"/>
-          </w:tcPr>
-          <w:p>
-            <w:pPr>
-              <w:pStyle w:val="TextRowLeaders"/>
-              <w:rPr>
-                <w:color w:val="FF0000"/>
-              </w:rPr>
-            </w:pPr>
-          </w:p>
-        </w:tc>
-        <w:tc>
-          <w:tcPr>
-            <w:tcW w:w="7312" w:type="dxa"/>
-          </w:tcPr>
-          <w:p>
-            <w:pPr>
-              <w:pStyle w:val="SOPBodyText"/>
-            </w:pPr>
-            <w:r>
-              <w:t xml:space="preserve">Click </w:t>
-            </w:r>
-            <w:r>
-              <w:t>Next;</w:t>
-            </w:r>
-          </w:p>
-          <w:p>
-            <w:pPr>
-              <w:pStyle w:val="SOPBodyText"/>
-            </w:pPr>
-            <w:r>
-              <w:t>Choose “Daily”;</w:t>
-            </w:r>
-          </w:p>
-          <w:p>
-            <w:pPr>
-              <w:pStyle w:val="SOPBodyText"/>
-            </w:pPr>
-            <w:r>
-              <w:t>Click Next;</w:t>
-            </w:r>
-          </w:p>
-          <w:p>
-            <w:pPr>
-              <w:pStyle w:val="SOPBodyText"/>
-            </w:pPr>
-            <w:r>
-              <w:rPr>
-                <w:noProof/>
-              </w:rPr>
-              <w:drawing>
-                <wp:inline distT="0" distB="0" distL="0" distR="0" wp14:anchorId="73BDEDB3" wp14:editId="5854CFFB">
-                  <wp:extent cx="4505960" cy="3141345"/>
-                  <wp:effectExtent l="0" t="0" r="8890" b="1905"/>
-                  <wp:docPr id="7" name="Picture 7"/>
-                  <wp:cNvGraphicFramePr>
-                    <a:graphicFrameLocks xmlns:a="http://schemas.openxmlformats.org/drawingml/2006/main" noChangeAspect="1"/>
-                  </wp:cNvGraphicFramePr>
-                  <a:graphic xmlns:a="http://schemas.openxmlformats.org/drawingml/2006/main">
-                    <a:graphicData uri="http://schemas.openxmlformats.org/drawingml/2006/picture">
-                      <pic:pic xmlns:pic="http://schemas.openxmlformats.org/drawingml/2006/picture">
-                        <pic:nvPicPr>
-                          <pic:cNvPr id="1" name=""/>
-                          <pic:cNvPicPr/>
-                        </pic:nvPicPr>
-                        <pic:blipFill>
-                          <a:blip r:embed="rId17"/>
-                          <a:stretch>
-                            <a:fillRect/>
-                          </a:stretch>
-                        </pic:blipFill>
-                        <pic:spPr>
-                          <a:xfrm>
-                            <a:off x="0" y="0"/>
-                            <a:ext cx="4505960" cy="3141345"/>
-                          </a:xfrm>
-                          <a:prstGeom prst="rect">
-                            <a:avLst/>
-                          </a:prstGeom>
-                        </pic:spPr>
-                      </pic:pic>
-                    </a:graphicData>
-                  </a:graphic>
-                </wp:inline>
-              </w:drawing>
-            </w:r>
-          </w:p>
-          <w:p>
-            <w:pPr>
-              <w:pStyle w:val="SOPBodyText"/>
-            </w:pPr>
-          </w:p>
-          <w:p>
-            <w:pPr>
-              <w:pStyle w:val="SOPBodyText"/>
-            </w:pPr>
-            <w:r>
-              <w:t>Click Next;</w:t>
-            </w:r>
-          </w:p>
-          <w:p>
-            <w:pPr>
-              <w:pStyle w:val="SOPBodyText"/>
-            </w:pPr>
-            <w:r>
-              <w:t>Choose “Start a program”;</w:t>
-            </w:r>
-          </w:p>
-          <w:p>
-            <w:pPr>
-              <w:pStyle w:val="SOPBodyText"/>
-            </w:pPr>
-            <w:r>
-              <w:rPr>
-                <w:noProof/>
-              </w:rPr>
-              <w:drawing>
-                <wp:inline distT="0" distB="0" distL="0" distR="0" wp14:anchorId="11C263C3" wp14:editId="6979D90C">
-                  <wp:extent cx="4505960" cy="3141345"/>
-                  <wp:effectExtent l="0" t="0" r="8890" b="1905"/>
-                  <wp:docPr id="9" name="Picture 9"/>
-                  <wp:cNvGraphicFramePr>
-                    <a:graphicFrameLocks xmlns:a="http://schemas.openxmlformats.org/drawingml/2006/main" noChangeAspect="1"/>
-                  </wp:cNvGraphicFramePr>
-                  <a:graphic xmlns:a="http://schemas.openxmlformats.org/drawingml/2006/main">
-                    <a:graphicData uri="http://schemas.openxmlformats.org/drawingml/2006/picture">
-                      <pic:pic xmlns:pic="http://schemas.openxmlformats.org/drawingml/2006/picture">
-                        <pic:nvPicPr>
-                          <pic:cNvPr id="1" name=""/>
-                          <pic:cNvPicPr/>
-                        </pic:nvPicPr>
-                        <pic:blipFill>
-                          <a:blip r:embed="rId18"/>
-                          <a:stretch>
-                            <a:fillRect/>
-                          </a:stretch>
-                        </pic:blipFill>
-                        <pic:spPr>
-                          <a:xfrm>
-                            <a:off x="0" y="0"/>
-                            <a:ext cx="4505960" cy="3141345"/>
-                          </a:xfrm>
-                          <a:prstGeom prst="rect">
-                            <a:avLst/>
-                          </a:prstGeom>
-                        </pic:spPr>
-                      </pic:pic>
-                    </a:graphicData>
-                  </a:graphic>
-                </wp:inline>
-              </w:drawing>
-            </w:r>
-            <w:r>
-              <w:rPr>
-                <w:noProof/>
-              </w:rPr>
-              <w:t xml:space="preserve"> </w:t>
-            </w:r>
-          </w:p>
-          <w:p>
-            <w:pPr>
-              <w:pStyle w:val="SOPBodyText"/>
-            </w:pPr>
-          </w:p>
-          <w:p>
-            <w:pPr>
-              <w:pStyle w:val="SOPBodyText"/>
-            </w:pPr>
-          </w:p>
-          <w:p>
-            <w:pPr>
-              <w:pStyle w:val="SOPBodyText"/>
-            </w:pPr>
-          </w:p>
-          <w:p>
-            <w:pPr>
-              <w:pStyle w:val="SOPBodyText"/>
-              <w:rPr>
-                <w:b/>
-                <w:u w:val="single"/>
-              </w:rPr>
-            </w:pPr>
-          </w:p>
-        </w:tc>
-      </w:tr>
-      <w:tr>
-        <w:trPr>
-          <w:cantSplit/>
-          <w:trHeight w:val="78"/>
-        </w:trPr>
-        <w:tc>
-          <w:tcPr>
-            <w:tcW w:w="2066" w:type="dxa"/>
-          </w:tcPr>
-          <w:p>
-            <w:pPr>
-              <w:pStyle w:val="TextRowLeaders"/>
-              <w:rPr>
-                <w:color w:val="FF0000"/>
-              </w:rPr>
-            </w:pPr>
-          </w:p>
-        </w:tc>
-        <w:tc>
-          <w:tcPr>
-            <w:tcW w:w="7312" w:type="dxa"/>
-          </w:tcPr>
-          <w:p>
-            <w:pPr>
-              <w:pStyle w:val="SOPBodyText"/>
-            </w:pPr>
-          </w:p>
-        </w:tc>
-      </w:tr>
-      <w:tr>
-        <w:trPr>
-          <w:cantSplit/>
-          <w:trHeight w:val="78"/>
-        </w:trPr>
-        <w:tc>
-          <w:tcPr>
-            <w:tcW w:w="2066" w:type="dxa"/>
-          </w:tcPr>
-          <w:p>
-            <w:pPr>
-              <w:pStyle w:val="TextRowLeaders"/>
-              <w:rPr>
-                <w:color w:val="FF0000"/>
-              </w:rPr>
-            </w:pPr>
-          </w:p>
-        </w:tc>
-        <w:tc>
-          <w:tcPr>
-            <w:tcW w:w="7312" w:type="dxa"/>
-          </w:tcPr>
           <w:p>
             <w:pPr>
               <w:pStyle w:val="SOPBodyText"/>
@@ -3063,6 +2438,7 @@
               <w:rPr>
                 <w:color w:val="FF0000"/>
               </w:rPr>
+              <w:lastRenderedPageBreak/>
               <w:t>Procedure</w:t>
             </w:r>
             <w:r>
@@ -3345,7 +2721,7 @@
             <w:r>
               <w:t xml:space="preserve">Go to </w:t>
             </w:r>
-            <w:hyperlink r:id="rId19" w:history="1">
+            <w:hyperlink r:id="rId15" w:history="1">
               <w:r>
                 <w:rPr>
                   <w:rStyle w:val="Hyperlink"/>
@@ -4127,6 +3503,7 @@
               <w:pStyle w:val="TextRowLeaders"/>
             </w:pPr>
             <w:r>
+              <w:lastRenderedPageBreak/>
               <w:t xml:space="preserve">Note </w:t>
             </w:r>
             <w:r>
@@ -4214,7 +3591,7 @@
       </w:r>
     </w:p>
     <w:sectPr>
-      <w:footerReference w:type="default" r:id="rId20"/>
+      <w:footerReference w:type="default" r:id="rId16"/>
       <w:pgSz w:w="12240" w:h="15840"/>
       <w:pgMar w:top="720" w:right="1440" w:bottom="720" w:left="1440" w:header="720" w:footer="504" w:gutter="0"/>
       <w:pgNumType w:start="1"/>
@@ -4714,7 +4091,7 @@
         <w:sz w:val="18"/>
         <w:szCs w:val="18"/>
       </w:rPr>
-      <w:t>6</w:t>
+      <w:t>3</w:t>
     </w:r>
     <w:r>
       <w:rPr>
@@ -5062,7 +4439,7 @@
         </mc:Choice>
         <mc:Fallback>
           <w:pict>
-            <v:line w14:anchorId="199515C3" id="Line 7" o:spid="_x0000_s1026" style="position:absolute;z-index:251656704;visibility:visible;mso-wrap-style:square;mso-width-percent:0;mso-height-percent:0;mso-wrap-distance-left:9pt;mso-wrap-distance-top:-3e-5mm;mso-wrap-distance-right:9pt;mso-wrap-distance-bottom:-3e-5mm;mso-position-horizontal:absolute;mso-position-horizontal-relative:text;mso-position-vertical:absolute;mso-position-vertical-relative:text;mso-width-percent:0;mso-height-percent:0;mso-width-relative:page;mso-height-relative:page" from="-2.25pt,12.9pt" to="465.75pt,12.9pt" o:gfxdata="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" strokecolor="#5b7d96" strokeweight="2.25pt"/>
+            <v:line w14:anchorId="67ADB8D4" id="Line 7" o:spid="_x0000_s1026" style="position:absolute;z-index:251656704;visibility:visible;mso-wrap-style:square;mso-width-percent:0;mso-height-percent:0;mso-wrap-distance-left:9pt;mso-wrap-distance-top:-3e-5mm;mso-wrap-distance-right:9pt;mso-wrap-distance-bottom:-3e-5mm;mso-position-horizontal:absolute;mso-position-horizontal-relative:text;mso-position-vertical:absolute;mso-position-vertical-relative:text;mso-width-percent:0;mso-height-percent:0;mso-width-relative:page;mso-height-relative:page" from="-2.25pt,12.9pt" to="465.75pt,12.9pt" o:gfxdata="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" strokecolor="#5b7d96" strokeweight="2.25pt"/>
           </w:pict>
         </mc:Fallback>
       </mc:AlternateContent>
@@ -10369,6 +9746,14 @@
 </file>
 
 <file path=customXml/item2.xml><?xml version="1.0" encoding="utf-8"?>
+<p:properties xmlns:p="http://schemas.microsoft.com/office/2006/metadata/properties" xmlns:xsi="http://www.w3.org/2001/XMLSchema-instance">
+  <documentManagement>
+    <_DCDateModified xmlns="http://schemas.microsoft.com/sharepoint/v3/fields" xsi:nil="true"/>
+  </documentManagement>
+</p:properties>
+</file>
+
+<file path=customXml/item3.xml><?xml version="1.0" encoding="utf-8"?>
 <ct:contentTypeSchema xmlns:ct="http://schemas.microsoft.com/office/2006/metadata/contentType" xmlns:ma="http://schemas.microsoft.com/office/2006/metadata/properties/metaAttributes" ct:_="" ma:_="" ma:contentTypeName="Document" ma:contentTypeID="0x01010030BD7732B7E9D546895B9CFEB89AE1DA" ma:contentTypeVersion="2" ma:contentTypeDescription="Create a new document." ma:contentTypeScope="" ma:versionID="4a52a66f97c8a8cc0b4275e183da2dbb">
   <xsd:schema xmlns:xsd="http://www.w3.org/2001/XMLSchema" xmlns:xs="http://www.w3.org/2001/XMLSchema" xmlns:p="http://schemas.microsoft.com/office/2006/metadata/properties" xmlns:ns2="http://schemas.microsoft.com/sharepoint/v3/fields" targetNamespace="http://schemas.microsoft.com/office/2006/metadata/properties" ma:root="true" ma:fieldsID="032493956d71b98ad7ed2527eb986e98" ns2:_="">
     <xsd:import namespace="http://schemas.microsoft.com/sharepoint/v3/fields"/>
@@ -10494,14 +9879,6 @@
 </ct:contentTypeSchema>
 </file>
 
-<file path=customXml/item3.xml><?xml version="1.0" encoding="utf-8"?>
-<p:properties xmlns:p="http://schemas.microsoft.com/office/2006/metadata/properties" xmlns:xsi="http://www.w3.org/2001/XMLSchema-instance">
-  <documentManagement>
-    <_DCDateModified xmlns="http://schemas.microsoft.com/sharepoint/v3/fields" xsi:nil="true"/>
-  </documentManagement>
-</p:properties>
-</file>
-
 <file path=customXml/item4.xml><?xml version="1.0" encoding="utf-8"?>
 <?mso-contentType ?>
 <FormTemplates xmlns="http://schemas.microsoft.com/sharepoint/v3/contenttype/forms">
@@ -10524,6 +9901,15 @@
 </file>
 
 <file path=customXml/itemProps2.xml><?xml version="1.0" encoding="utf-8"?>
+<ds:datastoreItem xmlns:ds="http://schemas.openxmlformats.org/officeDocument/2006/customXml" ds:itemID="{47853092-453F-4761-BB4F-9437077E6946}">
+  <ds:schemaRefs>
+    <ds:schemaRef ds:uri="http://schemas.microsoft.com/office/2006/metadata/properties"/>
+    <ds:schemaRef ds:uri="http://schemas.microsoft.com/sharepoint/v3/fields"/>
+  </ds:schemaRefs>
+</ds:datastoreItem>
+</file>
+
+<file path=customXml/itemProps3.xml><?xml version="1.0" encoding="utf-8"?>
 <ds:datastoreItem xmlns:ds="http://schemas.openxmlformats.org/officeDocument/2006/customXml" ds:itemID="{C20E51C4-559D-47CC-9854-22650DD0FC25}">
   <ds:schemaRefs>
     <ds:schemaRef ds:uri="http://schemas.microsoft.com/office/2006/metadata/contentType"/>
@@ -10541,15 +9927,6 @@
 </ds:datastoreItem>
 </file>
 
-<file path=customXml/itemProps3.xml><?xml version="1.0" encoding="utf-8"?>
-<ds:datastoreItem xmlns:ds="http://schemas.openxmlformats.org/officeDocument/2006/customXml" ds:itemID="{47853092-453F-4761-BB4F-9437077E6946}">
-  <ds:schemaRefs>
-    <ds:schemaRef ds:uri="http://schemas.microsoft.com/office/2006/metadata/properties"/>
-    <ds:schemaRef ds:uri="http://schemas.microsoft.com/sharepoint/v3/fields"/>
-  </ds:schemaRefs>
-</ds:datastoreItem>
-</file>
-
 <file path=customXml/itemProps4.xml><?xml version="1.0" encoding="utf-8"?>
 <ds:datastoreItem xmlns:ds="http://schemas.openxmlformats.org/officeDocument/2006/customXml" ds:itemID="{6E0243D2-C2E7-4C17-98A3-48E63A4A14E3}">
   <ds:schemaRefs>
@@ -10559,7 +9936,7 @@
 </file>
 
 <file path=customXml/itemProps5.xml><?xml version="1.0" encoding="utf-8"?>
-<ds:datastoreItem xmlns:ds="http://schemas.openxmlformats.org/officeDocument/2006/customXml" ds:itemID="{548BA8A5-B842-4E65-BC54-5FE090CFF66A}">
+<ds:datastoreItem xmlns:ds="http://schemas.openxmlformats.org/officeDocument/2006/customXml" ds:itemID="{FFD02A81-0564-4B2E-9B87-CE9FB5D1A839}">
   <ds:schemaRefs>
     <ds:schemaRef ds:uri="http://schemas.openxmlformats.org/officeDocument/2006/bibliography"/>
   </ds:schemaRefs>

</xml_diff>

<commit_message>
TFS 13450 - Migrate Dev web server to ad.local domain; Removed 'vangent.local' from urls.
git-tfs-id: [https://tfs.omnicloud.local/tfs/cco%20program/]$/eCoaching_V2;C41778
</commit_message>
<xml_diff>
--- a/Runbook/Web/CCO_eCoaching_Log_Admin_Runbook.docx
+++ b/Runbook/Web/CCO_eCoaching_Log_Admin_Runbook.docx
@@ -10,7 +10,10 @@
     <w:p/>
     <w:p/>
     <w:p/>
-    <w:p/>
+    <w:p>
+      <w:bookmarkStart w:id="0" w:name="_GoBack"/>
+      <w:bookmarkEnd w:id="0"/>
+    </w:p>
     <w:p/>
     <w:p/>
     <w:p/>
@@ -268,26 +271,28 @@
               <w:rPr>
                 <w:b/>
               </w:rPr>
-              <w:t>2</w:t>
+              <w:t>3450</w:t>
             </w:r>
             <w:r>
               <w:rPr>
                 <w:b/>
               </w:rPr>
-              <w:t>962</w:t>
+              <w:t xml:space="preserve"> – </w:t>
             </w:r>
             <w:r>
               <w:rPr>
                 <w:b/>
               </w:rPr>
-              <w:t xml:space="preserve"> – </w:t>
-            </w:r>
+              <w:t xml:space="preserve">Migrate Dev web server to </w:t>
+            </w:r>
+            <w:proofErr w:type="spellStart"/>
             <w:r>
               <w:rPr>
                 <w:b/>
               </w:rPr>
-              <w:t>IIS log reporting performance tweak</w:t>
-            </w:r>
+              <w:t>ad.local</w:t>
+            </w:r>
+            <w:proofErr w:type="spellEnd"/>
             <w:r>
               <w:rPr>
                 <w:b/>
@@ -1534,6 +1539,71 @@
           </w:p>
         </w:tc>
       </w:tr>
+      <w:tr>
+        <w:tc>
+          <w:tcPr>
+            <w:tcW w:w="1188" w:type="dxa"/>
+          </w:tcPr>
+          <w:p>
+            <w:pPr>
+              <w:pStyle w:val="TableText"/>
+              <w:ind w:left="90"/>
+              <w:rPr>
+                <w:sz w:val="18"/>
+                <w:szCs w:val="18"/>
+              </w:rPr>
+            </w:pPr>
+            <w:r>
+              <w:rPr>
+                <w:sz w:val="18"/>
+                <w:szCs w:val="18"/>
+              </w:rPr>
+              <w:lastRenderedPageBreak/>
+              <w:t>02/15/2019</w:t>
+            </w:r>
+          </w:p>
+        </w:tc>
+        <w:tc>
+          <w:tcPr>
+            <w:tcW w:w="6120" w:type="dxa"/>
+          </w:tcPr>
+          <w:p>
+            <w:r>
+              <w:t xml:space="preserve">TFS 13450 – Migrate Dev web server to </w:t>
+            </w:r>
+            <w:proofErr w:type="spellStart"/>
+            <w:r>
+              <w:t>ad.local</w:t>
+            </w:r>
+            <w:proofErr w:type="spellEnd"/>
+            <w:r>
+              <w:t xml:space="preserve"> domain</w:t>
+            </w:r>
+          </w:p>
+        </w:tc>
+        <w:tc>
+          <w:tcPr>
+            <w:tcW w:w="2268" w:type="dxa"/>
+          </w:tcPr>
+          <w:p>
+            <w:pPr>
+              <w:pStyle w:val="TableText"/>
+              <w:ind w:left="162"/>
+              <w:rPr>
+                <w:sz w:val="18"/>
+                <w:szCs w:val="18"/>
+              </w:rPr>
+            </w:pPr>
+            <w:r>
+              <w:rPr>
+                <w:sz w:val="18"/>
+                <w:szCs w:val="18"/>
+              </w:rPr>
+              <w:t>Lili Huang</w:t>
+            </w:r>
+          </w:p>
+        </w:tc>
+      </w:tr>
     </w:tbl>
     <w:p/>
     <w:p/>
@@ -1578,11 +1648,11 @@
             <w:pPr>
               <w:pStyle w:val="ProcessHeaders"/>
             </w:pPr>
-            <w:bookmarkStart w:id="0" w:name="_Toc452963680"/>
+            <w:bookmarkStart w:id="1" w:name="_Toc452963680"/>
             <w:r>
               <w:t>Overview</w:t>
             </w:r>
-            <w:bookmarkEnd w:id="0"/>
+            <w:bookmarkEnd w:id="1"/>
           </w:p>
         </w:tc>
       </w:tr>
@@ -1645,12 +1715,6 @@
               <w:t xml:space="preserve">Engineers should implement </w:t>
             </w:r>
             <w:r>
-              <w:t>GDIT</w:t>
-            </w:r>
-            <w:r>
-              <w:t xml:space="preserve">-developed </w:t>
-            </w:r>
-            <w:r>
               <w:t xml:space="preserve">changes for </w:t>
             </w:r>
             <w:proofErr w:type="spellStart"/>
@@ -1677,10 +1741,7 @@
               <w:t xml:space="preserve">TFS </w:t>
             </w:r>
             <w:r>
-              <w:t>12</w:t>
-            </w:r>
-            <w:r>
-              <w:t>962</w:t>
+              <w:t>13450</w:t>
             </w:r>
             <w:r>
               <w:t>.</w:t>
@@ -1795,9 +1856,6 @@
             </w:r>
             <w:r>
               <w:t>f3420-mwbp11</w:t>
-            </w:r>
-            <w:r>
-              <w:t>.vangent.local</w:t>
             </w:r>
           </w:p>
           <w:p>
@@ -1953,11 +2011,11 @@
             <w:pPr>
               <w:pStyle w:val="ProcessHeaders"/>
             </w:pPr>
-            <w:bookmarkStart w:id="1" w:name="_Toc452963681"/>
+            <w:bookmarkStart w:id="2" w:name="_Toc452963681"/>
             <w:r>
               <w:t>Implementation Steps</w:t>
             </w:r>
-            <w:bookmarkEnd w:id="1"/>
+            <w:bookmarkEnd w:id="2"/>
           </w:p>
         </w:tc>
       </w:tr>
@@ -2117,14 +2175,11 @@
             <w:r>
               <w:t xml:space="preserve">&gt; - </w:t>
             </w:r>
-            <w:bookmarkStart w:id="2" w:name="_GoBack"/>
-            <w:bookmarkEnd w:id="2"/>
             <w:proofErr w:type="spellStart"/>
             <w:r>
               <w:rPr>
                 <w:b/>
                 <w:i/>
-                <w:highlight w:val="yellow"/>
               </w:rPr>
               <w:t>Changeset</w:t>
             </w:r>
@@ -2133,7 +2188,6 @@
               <w:rPr>
                 <w:b/>
                 <w:i/>
-                <w:highlight w:val="yellow"/>
               </w:rPr>
               <w:t xml:space="preserve"> </w:t>
             </w:r>
@@ -2141,167 +2195,16 @@
               <w:rPr>
                 <w:b/>
                 <w:i/>
-                <w:highlight w:val="yellow"/>
-              </w:rPr>
-              <w:t>41433</w:t>
-            </w:r>
-          </w:p>
-          <w:p>
-            <w:pPr>
-              <w:pStyle w:val="SOPBodyText"/>
-              <w:numPr>
-                <w:ilvl w:val="0"/>
-                <w:numId w:val="31"/>
-              </w:numPr>
-              <w:rPr>
-                <w:b/>
-              </w:rPr>
-            </w:pPr>
-            <w:r>
-              <w:rPr>
-                <w:b/>
-              </w:rPr>
-              <w:t>&lt;</w:t>
-            </w:r>
-            <w:r>
-              <w:t>eCoaching_V2\UI Code\DB\Stored Procedures\</w:t>
-            </w:r>
-            <w:r>
-              <w:t>&gt;</w:t>
-            </w:r>
-          </w:p>
-          <w:p>
-            <w:pPr>
-              <w:pStyle w:val="SOPBodyText"/>
-              <w:ind w:left="720"/>
-              <w:rPr>
-                <w:b/>
-              </w:rPr>
-            </w:pPr>
-            <w:proofErr w:type="spellStart"/>
-            <w:r>
-              <w:rPr>
-                <w:b/>
-              </w:rPr>
-              <w:t>sp_GetPageCountByDay.sql</w:t>
-            </w:r>
-            <w:proofErr w:type="spellEnd"/>
-            <w:r>
-              <w:rPr>
-                <w:b/>
-              </w:rPr>
-              <w:t xml:space="preserve"> </w:t>
-            </w:r>
-            <w:proofErr w:type="spellStart"/>
+              </w:rPr>
+              <w:t>41</w:t>
+            </w:r>
             <w:r>
               <w:rPr>
                 <w:b/>
                 <w:i/>
-                <w:highlight w:val="yellow"/>
-              </w:rPr>
-              <w:t>Changeset</w:t>
-            </w:r>
-            <w:proofErr w:type="spellEnd"/>
-            <w:r>
-              <w:rPr>
-                <w:b/>
-                <w:i/>
-                <w:highlight w:val="yellow"/>
-              </w:rPr>
-              <w:t xml:space="preserve"> 41432</w:t>
-            </w:r>
-          </w:p>
-          <w:p>
-            <w:pPr>
-              <w:pStyle w:val="SOPBodyText"/>
-              <w:ind w:left="720"/>
-              <w:rPr>
-                <w:b/>
-                <w:i/>
-              </w:rPr>
-            </w:pPr>
-            <w:proofErr w:type="spellStart"/>
-            <w:r>
-              <w:rPr>
-                <w:b/>
-              </w:rPr>
-              <w:t>sp_GetPageCountByMonth.sql</w:t>
-            </w:r>
-            <w:proofErr w:type="spellEnd"/>
-            <w:r>
-              <w:rPr>
-                <w:b/>
-              </w:rPr>
-              <w:t xml:space="preserve"> </w:t>
-            </w:r>
-            <w:proofErr w:type="spellStart"/>
-            <w:r>
-              <w:rPr>
-                <w:b/>
-                <w:i/>
-                <w:highlight w:val="yellow"/>
-              </w:rPr>
-              <w:t>Changeset</w:t>
-            </w:r>
-            <w:proofErr w:type="spellEnd"/>
-            <w:r>
-              <w:rPr>
-                <w:b/>
-                <w:i/>
-                <w:highlight w:val="yellow"/>
-              </w:rPr>
-              <w:t xml:space="preserve"> 41418</w:t>
-            </w:r>
-          </w:p>
-          <w:p>
-            <w:pPr>
-              <w:pStyle w:val="SOPBodyText"/>
-              <w:ind w:left="720"/>
-              <w:rPr>
-                <w:b/>
-              </w:rPr>
-            </w:pPr>
-            <w:proofErr w:type="spellStart"/>
-            <w:r>
-              <w:rPr>
-                <w:b/>
-              </w:rPr>
-              <w:t>sp_GetPageCountByWeek.sql</w:t>
-            </w:r>
-            <w:proofErr w:type="spellEnd"/>
-            <w:r>
-              <w:rPr>
-                <w:b/>
-              </w:rPr>
-              <w:t xml:space="preserve"> </w:t>
-            </w:r>
-            <w:proofErr w:type="spellStart"/>
-            <w:r>
-              <w:rPr>
-                <w:b/>
-                <w:i/>
-                <w:highlight w:val="yellow"/>
-              </w:rPr>
-              <w:t>Changeset</w:t>
-            </w:r>
-            <w:proofErr w:type="spellEnd"/>
-            <w:r>
-              <w:rPr>
-                <w:b/>
-                <w:i/>
-                <w:highlight w:val="yellow"/>
-              </w:rPr>
-              <w:t xml:space="preserve"> 41418</w:t>
-            </w:r>
-          </w:p>
-          <w:p>
-            <w:pPr>
-              <w:pStyle w:val="SOPBodyText"/>
-              <w:ind w:left="720"/>
-              <w:rPr>
-                <w:b/>
-              </w:rPr>
-            </w:pPr>
+              </w:rPr>
+              <w:t>777</w:t>
+            </w:r>
           </w:p>
           <w:p>
             <w:pPr>
@@ -2339,81 +2242,7 @@
           <w:p>
             <w:pPr>
               <w:pStyle w:val="SOPBodyText"/>
-              <w:rPr>
-                <w:b/>
-                <w:u w:val="single"/>
-              </w:rPr>
-            </w:pPr>
-            <w:r>
-              <w:rPr>
-                <w:b/>
-                <w:u w:val="single"/>
-              </w:rPr>
-              <w:t>DB changes:</w:t>
-            </w:r>
-          </w:p>
-          <w:p>
-            <w:pPr>
-              <w:pStyle w:val="SOPBodyText"/>
-            </w:pPr>
-            <w:r>
-              <w:t>Deploy the following to production database server (using SSMS):</w:t>
-            </w:r>
-          </w:p>
-          <w:p>
-            <w:pPr>
-              <w:pStyle w:val="SOPBodyText"/>
               <w:ind w:left="720"/>
-              <w:rPr>
-                <w:b/>
-              </w:rPr>
-            </w:pPr>
-            <w:proofErr w:type="spellStart"/>
-            <w:r>
-              <w:rPr>
-                <w:b/>
-              </w:rPr>
-              <w:t>sp_GetPageCountByDay.sql</w:t>
-            </w:r>
-            <w:proofErr w:type="spellEnd"/>
-          </w:p>
-          <w:p>
-            <w:pPr>
-              <w:pStyle w:val="SOPBodyText"/>
-              <w:ind w:left="720"/>
-              <w:rPr>
-                <w:b/>
-              </w:rPr>
-            </w:pPr>
-            <w:proofErr w:type="spellStart"/>
-            <w:r>
-              <w:rPr>
-                <w:b/>
-              </w:rPr>
-              <w:t>sp_GetPageCountByMonth.sql</w:t>
-            </w:r>
-            <w:proofErr w:type="spellEnd"/>
-          </w:p>
-          <w:p>
-            <w:pPr>
-              <w:pStyle w:val="SOPBodyText"/>
-              <w:ind w:left="720"/>
-              <w:rPr>
-                <w:b/>
-              </w:rPr>
-            </w:pPr>
-            <w:proofErr w:type="spellStart"/>
-            <w:r>
-              <w:rPr>
-                <w:b/>
-              </w:rPr>
-              <w:t>sp_GetPageCountByWeek.sql</w:t>
-            </w:r>
-            <w:proofErr w:type="spellEnd"/>
-          </w:p>
-          <w:p>
-            <w:pPr>
-              <w:pStyle w:val="SOPBodyText"/>
             </w:pPr>
           </w:p>
         </w:tc>
@@ -2438,7 +2267,6 @@
               <w:rPr>
                 <w:color w:val="FF0000"/>
               </w:rPr>
-              <w:lastRenderedPageBreak/>
               <w:t>Procedure</w:t>
             </w:r>
             <w:r>
@@ -2544,7 +2372,7 @@
               <w:t>P</w:t>
             </w:r>
             <w:r>
-              <w:t xml:space="preserve"> to Production server: f3420-mwbp11.vangent.local;</w:t>
+              <w:t xml:space="preserve"> to Production server: f3420-mwbp11;</w:t>
             </w:r>
           </w:p>
         </w:tc>
@@ -2569,6 +2397,7 @@
               <w:pStyle w:val="TextRowLeaders"/>
             </w:pPr>
             <w:r>
+              <w:lastRenderedPageBreak/>
               <w:t>Step 2:</w:t>
             </w:r>
           </w:p>
@@ -2612,7 +2441,7 @@
               </w:rPr>
             </w:pPr>
             <w:r>
-              <w:t>RDC to Production server: f3420-mwbp11.vangent.local;</w:t>
+              <w:t>RDC to Production server: f3420-mwbp11;</w:t>
             </w:r>
           </w:p>
           <w:p>
@@ -2726,7 +2555,7 @@
                 <w:rPr>
                   <w:rStyle w:val="Hyperlink"/>
                 </w:rPr>
-                <w:t>https://f3420-mwbp11.vangent.local/eCLAdmin</w:t>
+                <w:t>https://f3420-mwbp11/eCLAdmin</w:t>
               </w:r>
             </w:hyperlink>
             <w:r>
@@ -3503,7 +3332,6 @@
               <w:pStyle w:val="TextRowLeaders"/>
             </w:pPr>
             <w:r>
-              <w:lastRenderedPageBreak/>
               <w:t xml:space="preserve">Note </w:t>
             </w:r>
             <w:r>
@@ -3587,6 +3415,7 @@
           <w:sz w:val="32"/>
           <w:szCs w:val="32"/>
         </w:rPr>
+        <w:lastRenderedPageBreak/>
         <w:t xml:space="preserve"> </w:t>
       </w:r>
     </w:p>
@@ -4439,7 +4268,7 @@
         </mc:Choice>
         <mc:Fallback>
           <w:pict>
-            <v:line w14:anchorId="67ADB8D4" id="Line 7" o:spid="_x0000_s1026" style="position:absolute;z-index:251656704;visibility:visible;mso-wrap-style:square;mso-width-percent:0;mso-height-percent:0;mso-wrap-distance-left:9pt;mso-wrap-distance-top:-3e-5mm;mso-wrap-distance-right:9pt;mso-wrap-distance-bottom:-3e-5mm;mso-position-horizontal:absolute;mso-position-horizontal-relative:text;mso-position-vertical:absolute;mso-position-vertical-relative:text;mso-width-percent:0;mso-height-percent:0;mso-width-relative:page;mso-height-relative:page" from="-2.25pt,12.9pt" to="465.75pt,12.9pt" o:gfxdata="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" strokecolor="#5b7d96" strokeweight="2.25pt"/>
+            <v:line w14:anchorId="0A584138" id="Line 7" o:spid="_x0000_s1026" style="position:absolute;z-index:251656704;visibility:visible;mso-wrap-style:square;mso-width-percent:0;mso-height-percent:0;mso-wrap-distance-left:9pt;mso-wrap-distance-top:-3e-5mm;mso-wrap-distance-right:9pt;mso-wrap-distance-bottom:-3e-5mm;mso-position-horizontal:absolute;mso-position-horizontal-relative:text;mso-position-vertical:absolute;mso-position-vertical-relative:text;mso-width-percent:0;mso-height-percent:0;mso-width-relative:page;mso-height-relative:page" from="-2.25pt,12.9pt" to="465.75pt,12.9pt" o:gfxdata="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" strokecolor="#5b7d96" strokeweight="2.25pt"/>
           </w:pict>
         </mc:Fallback>
       </mc:AlternateContent>
@@ -9746,14 +9575,6 @@
 </file>
 
 <file path=customXml/item2.xml><?xml version="1.0" encoding="utf-8"?>
-<p:properties xmlns:p="http://schemas.microsoft.com/office/2006/metadata/properties" xmlns:xsi="http://www.w3.org/2001/XMLSchema-instance">
-  <documentManagement>
-    <_DCDateModified xmlns="http://schemas.microsoft.com/sharepoint/v3/fields" xsi:nil="true"/>
-  </documentManagement>
-</p:properties>
-</file>
-
-<file path=customXml/item3.xml><?xml version="1.0" encoding="utf-8"?>
 <ct:contentTypeSchema xmlns:ct="http://schemas.microsoft.com/office/2006/metadata/contentType" xmlns:ma="http://schemas.microsoft.com/office/2006/metadata/properties/metaAttributes" ct:_="" ma:_="" ma:contentTypeName="Document" ma:contentTypeID="0x01010030BD7732B7E9D546895B9CFEB89AE1DA" ma:contentTypeVersion="2" ma:contentTypeDescription="Create a new document." ma:contentTypeScope="" ma:versionID="4a52a66f97c8a8cc0b4275e183da2dbb">
   <xsd:schema xmlns:xsd="http://www.w3.org/2001/XMLSchema" xmlns:xs="http://www.w3.org/2001/XMLSchema" xmlns:p="http://schemas.microsoft.com/office/2006/metadata/properties" xmlns:ns2="http://schemas.microsoft.com/sharepoint/v3/fields" targetNamespace="http://schemas.microsoft.com/office/2006/metadata/properties" ma:root="true" ma:fieldsID="032493956d71b98ad7ed2527eb986e98" ns2:_="">
     <xsd:import namespace="http://schemas.microsoft.com/sharepoint/v3/fields"/>
@@ -9879,6 +9700,14 @@
 </ct:contentTypeSchema>
 </file>
 
+<file path=customXml/item3.xml><?xml version="1.0" encoding="utf-8"?>
+<p:properties xmlns:p="http://schemas.microsoft.com/office/2006/metadata/properties" xmlns:xsi="http://www.w3.org/2001/XMLSchema-instance">
+  <documentManagement>
+    <_DCDateModified xmlns="http://schemas.microsoft.com/sharepoint/v3/fields" xsi:nil="true"/>
+  </documentManagement>
+</p:properties>
+</file>
+
 <file path=customXml/item4.xml><?xml version="1.0" encoding="utf-8"?>
 <?mso-contentType ?>
 <FormTemplates xmlns="http://schemas.microsoft.com/sharepoint/v3/contenttype/forms">
@@ -9901,15 +9730,6 @@
 </file>
 
 <file path=customXml/itemProps2.xml><?xml version="1.0" encoding="utf-8"?>
-<ds:datastoreItem xmlns:ds="http://schemas.openxmlformats.org/officeDocument/2006/customXml" ds:itemID="{47853092-453F-4761-BB4F-9437077E6946}">
-  <ds:schemaRefs>
-    <ds:schemaRef ds:uri="http://schemas.microsoft.com/office/2006/metadata/properties"/>
-    <ds:schemaRef ds:uri="http://schemas.microsoft.com/sharepoint/v3/fields"/>
-  </ds:schemaRefs>
-</ds:datastoreItem>
-</file>
-
-<file path=customXml/itemProps3.xml><?xml version="1.0" encoding="utf-8"?>
 <ds:datastoreItem xmlns:ds="http://schemas.openxmlformats.org/officeDocument/2006/customXml" ds:itemID="{C20E51C4-559D-47CC-9854-22650DD0FC25}">
   <ds:schemaRefs>
     <ds:schemaRef ds:uri="http://schemas.microsoft.com/office/2006/metadata/contentType"/>
@@ -9927,6 +9747,15 @@
 </ds:datastoreItem>
 </file>
 
+<file path=customXml/itemProps3.xml><?xml version="1.0" encoding="utf-8"?>
+<ds:datastoreItem xmlns:ds="http://schemas.openxmlformats.org/officeDocument/2006/customXml" ds:itemID="{47853092-453F-4761-BB4F-9437077E6946}">
+  <ds:schemaRefs>
+    <ds:schemaRef ds:uri="http://schemas.microsoft.com/office/2006/metadata/properties"/>
+    <ds:schemaRef ds:uri="http://schemas.microsoft.com/sharepoint/v3/fields"/>
+  </ds:schemaRefs>
+</ds:datastoreItem>
+</file>
+
 <file path=customXml/itemProps4.xml><?xml version="1.0" encoding="utf-8"?>
 <ds:datastoreItem xmlns:ds="http://schemas.openxmlformats.org/officeDocument/2006/customXml" ds:itemID="{6E0243D2-C2E7-4C17-98A3-48E63A4A14E3}">
   <ds:schemaRefs>
@@ -9936,7 +9765,7 @@
 </file>
 
 <file path=customXml/itemProps5.xml><?xml version="1.0" encoding="utf-8"?>
-<ds:datastoreItem xmlns:ds="http://schemas.openxmlformats.org/officeDocument/2006/customXml" ds:itemID="{FFD02A81-0564-4B2E-9B87-CE9FB5D1A839}">
+<ds:datastoreItem xmlns:ds="http://schemas.openxmlformats.org/officeDocument/2006/customXml" ds:itemID="{C0E7F12A-9746-405E-8304-71D4583D4A57}">
   <ds:schemaRefs>
     <ds:schemaRef ds:uri="http://schemas.openxmlformats.org/officeDocument/2006/bibliography"/>
   </ds:schemaRefs>

</xml_diff>

<commit_message>
TFS 14117 - Quality Now SSRS; TFS 13918- 'from' email change to maximus from gdit;
git-tfs-id: [https://tfs.omnicloud.local/tfs/cco%20program/]$/eCoaching_V2;C42112
</commit_message>
<xml_diff>
--- a/Runbook/Web/CCO_eCoaching_Log_Admin_Runbook.docx
+++ b/Runbook/Web/CCO_eCoaching_Log_Admin_Runbook.docx
@@ -250,25 +250,21 @@
               <w:rPr>
                 <w:b/>
               </w:rPr>
-              <w:t>TFS1</w:t>
-            </w:r>
-            <w:r>
+              <w:t>TFS 14117 – Quality Now SSRS;</w:t>
+            </w:r>
+          </w:p>
+          <w:p>
+            <w:pPr>
+              <w:cnfStyle w:val="100000000000" w:firstRow="1" w:lastRow="0" w:firstColumn="0" w:lastColumn="0" w:oddVBand="0" w:evenVBand="0" w:oddHBand="0" w:evenHBand="0" w:firstRowFirstColumn="0" w:firstRowLastColumn="0" w:lastRowFirstColumn="0" w:lastRowLastColumn="0"/>
               <w:rPr>
                 <w:b/>
               </w:rPr>
-              <w:t>3716</w:t>
-            </w:r>
+            </w:pPr>
             <w:r>
               <w:rPr>
                 <w:b/>
               </w:rPr>
-              <w:t xml:space="preserve"> – </w:t>
-            </w:r>
-            <w:r>
-              <w:rPr>
-                <w:b/>
-              </w:rPr>
-              <w:t>Add Dual as a Program and change Module label;</w:t>
+              <w:t>TFS 13918 – Change ‘From’ email address to ‘@maximus.com’;</w:t>
             </w:r>
           </w:p>
         </w:tc>
@@ -1611,6 +1607,66 @@
           </w:p>
         </w:tc>
       </w:tr>
+      <w:tr>
+        <w:tc>
+          <w:tcPr>
+            <w:tcW w:w="1188" w:type="dxa"/>
+          </w:tcPr>
+          <w:p>
+            <w:pPr>
+              <w:pStyle w:val="TableText"/>
+              <w:ind w:left="90"/>
+              <w:rPr>
+                <w:sz w:val="18"/>
+                <w:szCs w:val="18"/>
+              </w:rPr>
+            </w:pPr>
+            <w:r>
+              <w:rPr>
+                <w:sz w:val="18"/>
+                <w:szCs w:val="18"/>
+              </w:rPr>
+              <w:t>04/15/2019</w:t>
+            </w:r>
+          </w:p>
+        </w:tc>
+        <w:tc>
+          <w:tcPr>
+            <w:tcW w:w="6120" w:type="dxa"/>
+          </w:tcPr>
+          <w:p>
+            <w:r>
+              <w:t>TFS 14117 – Quality Now SSRS</w:t>
+            </w:r>
+          </w:p>
+          <w:p>
+            <w:r>
+              <w:t>TFS 13918 – Change ‘From’ email address to ‘@maximus.com’</w:t>
+            </w:r>
+          </w:p>
+        </w:tc>
+        <w:tc>
+          <w:tcPr>
+            <w:tcW w:w="2268" w:type="dxa"/>
+          </w:tcPr>
+          <w:p>
+            <w:pPr>
+              <w:pStyle w:val="TableText"/>
+              <w:rPr>
+                <w:sz w:val="18"/>
+                <w:szCs w:val="18"/>
+              </w:rPr>
+            </w:pPr>
+            <w:r>
+              <w:rPr>
+                <w:sz w:val="18"/>
+                <w:szCs w:val="18"/>
+              </w:rPr>
+              <w:t xml:space="preserve">   Lili Huang</w:t>
+            </w:r>
+          </w:p>
+        </w:tc>
+      </w:tr>
     </w:tbl>
     <w:p/>
     <w:p/>
@@ -1746,7 +1802,10 @@
               <w:t xml:space="preserve">TFS </w:t>
             </w:r>
             <w:r>
-              <w:t>13450</w:t>
+              <w:t>14117</w:t>
+            </w:r>
+            <w:r>
+              <w:t xml:space="preserve"> and 13918</w:t>
             </w:r>
             <w:r>
               <w:t>.</w:t>
@@ -2192,14 +2251,7 @@
                 <w:b/>
                 <w:i/>
               </w:rPr>
-              <w:t>41</w:t>
-            </w:r>
-            <w:r>
-              <w:rPr>
-                <w:b/>
-                <w:i/>
-              </w:rPr>
-              <w:t>873</w:t>
+              <w:t>42111</w:t>
             </w:r>
           </w:p>
           <w:p>
@@ -2457,7 +2509,19 @@
               <w:rPr>
                 <w:b/>
               </w:rPr>
-              <w:t>D:\inetpub\wwwroot\eC</w:t>
+              <w:t>D:\</w:t>
+            </w:r>
+            <w:r>
+              <w:rPr>
+                <w:b/>
+              </w:rPr>
+              <w:t>Sites</w:t>
+            </w:r>
+            <w:r>
+              <w:rPr>
+                <w:b/>
+              </w:rPr>
+              <w:t>\eC</w:t>
             </w:r>
             <w:r>
               <w:rPr>
@@ -2480,7 +2544,13 @@
               <w:ind w:left="778"/>
             </w:pPr>
             <w:r>
-              <w:t>Under folder D:\inetpub\wwwroot\eCLAdmin:</w:t>
+              <w:t>Under folder D:\</w:t>
+            </w:r>
+            <w:r>
+              <w:t>Sites</w:t>
+            </w:r>
+            <w:r>
+              <w:t>\eCLAdmin:</w:t>
             </w:r>
           </w:p>
           <w:p>
@@ -2503,7 +2573,13 @@
               <w:spacing w:before="120" w:after="0"/>
             </w:pPr>
             <w:r>
-              <w:t>Delete all files under D:\inetpub\wwwroot\ eCLAdmin except:</w:t>
+              <w:t>Delete all files under D:\</w:t>
+            </w:r>
+            <w:r>
+              <w:t>Sites</w:t>
+            </w:r>
+            <w:r>
+              <w:t>\ eCLAdmin except:</w:t>
             </w:r>
           </w:p>
           <w:p>
@@ -2545,8 +2621,6 @@
               </w:rPr>
               <w:t>web.config</w:t>
             </w:r>
-            <w:bookmarkStart w:id="2" w:name="_GoBack"/>
-            <w:bookmarkEnd w:id="2"/>
           </w:p>
           <w:p>
             <w:pPr>
@@ -2572,10 +2646,10 @@
               <w:t xml:space="preserve">, maintenance page should </w:t>
             </w:r>
             <w:r>
-              <w:rPr>
-                <w:b/>
-              </w:rPr>
               <w:t>display</w:t>
+            </w:r>
+            <w:r>
+              <w:t>;</w:t>
             </w:r>
           </w:p>
           <w:p>
@@ -2603,19 +2677,19 @@
               <w:t>.zip</w:t>
             </w:r>
             <w:r>
-              <w:t xml:space="preserve"> from Step 1 to folder </w:t>
+              <w:t xml:space="preserve"> to folder </w:t>
             </w:r>
             <w:r>
               <w:rPr>
                 <w:b/>
               </w:rPr>
-              <w:t>D:\inetpub\wwwroot\eC</w:t>
+              <w:t>D:\</w:t>
             </w:r>
             <w:r>
               <w:rPr>
                 <w:b/>
               </w:rPr>
-              <w:t>L</w:t>
+              <w:t>Sites\eCLAdmin;</w:t>
             </w:r>
           </w:p>
           <w:p>
@@ -2634,7 +2708,19 @@
               <w:rPr>
                 <w:b/>
               </w:rPr>
-              <w:t>D:\inetpub\wwwroot\</w:t>
+              <w:t>D:\</w:t>
+            </w:r>
+            <w:r>
+              <w:rPr>
+                <w:b/>
+              </w:rPr>
+              <w:t>Sites</w:t>
+            </w:r>
+            <w:r>
+              <w:rPr>
+                <w:b/>
+              </w:rPr>
+              <w:t>\</w:t>
             </w:r>
             <w:r>
               <w:t xml:space="preserve"> </w:t>
@@ -3015,6 +3101,29 @@
               </w:rPr>
               <w:t>index.html</w:t>
             </w:r>
+            <w:r>
+              <w:rPr>
+                <w:b/>
+              </w:rPr>
+              <w:t xml:space="preserve"> under D:\Sites\eCLAdmin folder;</w:t>
+            </w:r>
+          </w:p>
+          <w:p>
+            <w:pPr>
+              <w:pStyle w:val="SOPBodyText"/>
+              <w:numPr>
+                <w:ilvl w:val="0"/>
+                <w:numId w:val="35"/>
+              </w:numPr>
+              <w:rPr>
+                <w:b/>
+              </w:rPr>
+            </w:pPr>
+            <w:r>
+              <w:t>Site should be up for all users;</w:t>
+            </w:r>
+            <w:bookmarkStart w:id="2" w:name="_GoBack"/>
+            <w:bookmarkEnd w:id="2"/>
           </w:p>
         </w:tc>
       </w:tr>
@@ -3409,7 +3518,6 @@
           <w:sz w:val="32"/>
           <w:szCs w:val="32"/>
         </w:rPr>
-        <w:lastRenderedPageBreak/>
         <w:t xml:space="preserve"> </w:t>
       </w:r>
     </w:p>
@@ -4252,7 +4360,7 @@
         </mc:Choice>
         <mc:Fallback>
           <w:pict>
-            <v:line w14:anchorId="62DA95DD" id="Line 7" o:spid="_x0000_s1026" style="position:absolute;z-index:251656704;visibility:visible;mso-wrap-style:square;mso-width-percent:0;mso-height-percent:0;mso-wrap-distance-left:9pt;mso-wrap-distance-top:-3e-5mm;mso-wrap-distance-right:9pt;mso-wrap-distance-bottom:-3e-5mm;mso-position-horizontal:absolute;mso-position-horizontal-relative:text;mso-position-vertical:absolute;mso-position-vertical-relative:text;mso-width-percent:0;mso-height-percent:0;mso-width-relative:page;mso-height-relative:page" from="-2.25pt,12.9pt" to="465.75pt,12.9pt" o:gfxdata="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" strokecolor="#5b7d96" strokeweight="2.25pt"/>
+            <v:line w14:anchorId="00EA0252" id="Line 7" o:spid="_x0000_s1026" style="position:absolute;z-index:251656704;visibility:visible;mso-wrap-style:square;mso-width-percent:0;mso-height-percent:0;mso-wrap-distance-left:9pt;mso-wrap-distance-top:-3e-5mm;mso-wrap-distance-right:9pt;mso-wrap-distance-bottom:-3e-5mm;mso-position-horizontal:absolute;mso-position-horizontal-relative:text;mso-position-vertical:absolute;mso-position-vertical-relative:text;mso-width-percent:0;mso-height-percent:0;mso-width-relative:page;mso-height-relative:page" from="-2.25pt,12.9pt" to="465.75pt,12.9pt" o:gfxdata="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" strokecolor="#5b7d96" strokeweight="2.25pt"/>
           </w:pict>
         </mc:Fallback>
       </mc:AlternateContent>
@@ -9749,7 +9857,7 @@
 </file>
 
 <file path=customXml/itemProps5.xml><?xml version="1.0" encoding="utf-8"?>
-<ds:datastoreItem xmlns:ds="http://schemas.openxmlformats.org/officeDocument/2006/customXml" ds:itemID="{0C63AD69-5042-4838-A0C8-7AFC973FE704}">
+<ds:datastoreItem xmlns:ds="http://schemas.openxmlformats.org/officeDocument/2006/customXml" ds:itemID="{849CEBDB-2519-4C7A-B38A-6604B0F2BD22}">
   <ds:schemaRefs>
     <ds:schemaRef ds:uri="http://schemas.openxmlformats.org/officeDocument/2006/bibliography"/>
   </ds:schemaRefs>

</xml_diff>

<commit_message>
TFS 13918 - email from address change; email format change;
git-tfs-id: [https://tfs.omnicloud.local/tfs/cco%20program/]$/eCoaching_V2;C42320
</commit_message>
<xml_diff>
--- a/Runbook/Web/CCO_eCoaching_Log_Admin_Runbook.docx
+++ b/Runbook/Web/CCO_eCoaching_Log_Admin_Runbook.docx
@@ -172,12 +172,24 @@
       <w:pPr>
         <w:pStyle w:val="CoverPageTitles"/>
       </w:pPr>
+      <w:proofErr w:type="spellStart"/>
+      <w:proofErr w:type="gramStart"/>
       <w:r>
-        <w:t>eCL Admin</w:t>
+        <w:t>eCL</w:t>
+      </w:r>
+      <w:proofErr w:type="spellEnd"/>
+      <w:proofErr w:type="gramEnd"/>
+      <w:r>
+        <w:t xml:space="preserve"> </w:t>
+      </w:r>
+      <w:proofErr w:type="spellStart"/>
+      <w:r>
+        <w:t>Admin</w:t>
       </w:r>
       <w:r>
         <w:t>Web</w:t>
       </w:r>
+      <w:proofErr w:type="spellEnd"/>
       <w:r>
         <w:t xml:space="preserve"> </w:t>
       </w:r>
@@ -250,21 +262,19 @@
               <w:rPr>
                 <w:b/>
               </w:rPr>
-              <w:t>TFS 14117 – Quality Now SSRS;</w:t>
-            </w:r>
-          </w:p>
-          <w:p>
-            <w:pPr>
-              <w:cnfStyle w:val="100000000000" w:firstRow="1" w:lastRow="0" w:firstColumn="0" w:lastColumn="0" w:oddVBand="0" w:evenVBand="0" w:oddHBand="0" w:evenHBand="0" w:firstRowFirstColumn="0" w:firstRowLastColumn="0" w:lastRowFirstColumn="0" w:lastRowLastColumn="0"/>
+              <w:t>T</w:t>
+            </w:r>
+            <w:r>
               <w:rPr>
                 <w:b/>
               </w:rPr>
-            </w:pPr>
+              <w:t>FS 13918 – Change ‘From’ email address to ‘@maximus.com’;</w:t>
+            </w:r>
             <w:r>
               <w:rPr>
                 <w:b/>
               </w:rPr>
-              <w:t>TFS 13918 – Change ‘From’ email address to ‘@maximus.com’;</w:t>
+              <w:t xml:space="preserve"> Email format change;</w:t>
             </w:r>
           </w:p>
         </w:tc>
@@ -750,9 +760,11 @@
             <w:r>
               <w:t xml:space="preserve">TFS 2527 - </w:t>
             </w:r>
+            <w:proofErr w:type="spellStart"/>
             <w:r>
               <w:t>eCL</w:t>
             </w:r>
+            <w:proofErr w:type="spellEnd"/>
             <w:r>
               <w:t xml:space="preserve"> Admin Tool.</w:t>
             </w:r>
@@ -1349,7 +1361,23 @@
           </w:tcPr>
           <w:p>
             <w:r>
-              <w:t>TFS 11983 – Include a link to ecl sharepoint site to report issues;</w:t>
+              <w:t xml:space="preserve">TFS 11983 – Include a link to </w:t>
+            </w:r>
+            <w:proofErr w:type="spellStart"/>
+            <w:r>
+              <w:t>ecl</w:t>
+            </w:r>
+            <w:proofErr w:type="spellEnd"/>
+            <w:r>
+              <w:t xml:space="preserve"> </w:t>
+            </w:r>
+            <w:proofErr w:type="spellStart"/>
+            <w:r>
+              <w:t>sharepoint</w:t>
+            </w:r>
+            <w:proofErr w:type="spellEnd"/>
+            <w:r>
+              <w:t xml:space="preserve"> site to report issues;</w:t>
             </w:r>
           </w:p>
         </w:tc>
@@ -1518,7 +1546,15 @@
           </w:tcPr>
           <w:p>
             <w:r>
-              <w:t>TFS 13450 – Migrate Dev web server to ad.local domain</w:t>
+              <w:t xml:space="preserve">TFS 13450 – Migrate Dev web server to </w:t>
+            </w:r>
+            <w:proofErr w:type="spellStart"/>
+            <w:r>
+              <w:t>ad.local</w:t>
+            </w:r>
+            <w:proofErr w:type="spellEnd"/>
+            <w:r>
+              <w:t xml:space="preserve"> domain</w:t>
             </w:r>
           </w:p>
         </w:tc>
@@ -1639,9 +1675,62 @@
               <w:t>TFS 14117 – Quality Now SSRS</w:t>
             </w:r>
           </w:p>
+        </w:tc>
+        <w:tc>
+          <w:tcPr>
+            <w:tcW w:w="2268" w:type="dxa"/>
+          </w:tcPr>
+          <w:p>
+            <w:pPr>
+              <w:pStyle w:val="TableText"/>
+              <w:rPr>
+                <w:sz w:val="18"/>
+                <w:szCs w:val="18"/>
+              </w:rPr>
+            </w:pPr>
+            <w:r>
+              <w:rPr>
+                <w:sz w:val="18"/>
+                <w:szCs w:val="18"/>
+              </w:rPr>
+              <w:t xml:space="preserve">   Lili Huang</w:t>
+            </w:r>
+          </w:p>
+        </w:tc>
+      </w:tr>
+      <w:tr>
+        <w:tc>
+          <w:tcPr>
+            <w:tcW w:w="1188" w:type="dxa"/>
+          </w:tcPr>
+          <w:p>
+            <w:pPr>
+              <w:pStyle w:val="TableText"/>
+              <w:ind w:left="90"/>
+              <w:rPr>
+                <w:sz w:val="18"/>
+                <w:szCs w:val="18"/>
+              </w:rPr>
+            </w:pPr>
+            <w:r>
+              <w:rPr>
+                <w:sz w:val="18"/>
+                <w:szCs w:val="18"/>
+              </w:rPr>
+              <w:t>05/08/2019</w:t>
+            </w:r>
+          </w:p>
+        </w:tc>
+        <w:tc>
+          <w:tcPr>
+            <w:tcW w:w="6120" w:type="dxa"/>
+          </w:tcPr>
           <w:p>
             <w:r>
               <w:t>TFS 13918 – Change ‘From’ email address to ‘@maximus.com’</w:t>
+            </w:r>
+            <w:r>
+              <w:t>; Email format change;</w:t>
             </w:r>
           </w:p>
         </w:tc>
@@ -1780,9 +1869,11 @@
             <w:r>
               <w:t xml:space="preserve">changes for </w:t>
             </w:r>
+            <w:proofErr w:type="spellStart"/>
             <w:r>
               <w:t>eCL</w:t>
             </w:r>
+            <w:proofErr w:type="spellEnd"/>
             <w:r>
               <w:t xml:space="preserve"> </w:t>
             </w:r>
@@ -1802,10 +1893,7 @@
               <w:t xml:space="preserve">TFS </w:t>
             </w:r>
             <w:r>
-              <w:t>14117</w:t>
-            </w:r>
-            <w:r>
-              <w:t xml:space="preserve"> and 13918</w:t>
+              <w:t>13918</w:t>
             </w:r>
             <w:r>
               <w:t>.</w:t>
@@ -2239,20 +2327,31 @@
             <w:r>
               <w:t xml:space="preserve">&gt; - </w:t>
             </w:r>
+            <w:proofErr w:type="spellStart"/>
             <w:r>
               <w:rPr>
                 <w:b/>
                 <w:i/>
               </w:rPr>
-              <w:t xml:space="preserve">Changeset </w:t>
-            </w:r>
+              <w:t>Changeset</w:t>
+            </w:r>
+            <w:proofErr w:type="spellEnd"/>
             <w:r>
               <w:rPr>
                 <w:b/>
                 <w:i/>
               </w:rPr>
-              <w:t>42111</w:t>
-            </w:r>
+              <w:t xml:space="preserve"> </w:t>
+            </w:r>
+            <w:r>
+              <w:rPr>
+                <w:b/>
+                <w:i/>
+              </w:rPr>
+              <w:t>42319</w:t>
+            </w:r>
+            <w:bookmarkStart w:id="2" w:name="_GoBack"/>
+            <w:bookmarkEnd w:id="2"/>
           </w:p>
           <w:p>
             <w:pPr>
@@ -2579,7 +2678,15 @@
               <w:t>Sites</w:t>
             </w:r>
             <w:r>
-              <w:t>\ eCLAdmin except:</w:t>
+              <w:t xml:space="preserve">\ </w:t>
+            </w:r>
+            <w:proofErr w:type="spellStart"/>
+            <w:r>
+              <w:t>eCLAdmin</w:t>
+            </w:r>
+            <w:proofErr w:type="spellEnd"/>
+            <w:r>
+              <w:t xml:space="preserve"> except:</w:t>
             </w:r>
           </w:p>
           <w:p>
@@ -2615,12 +2722,14 @@
                 <w:b/>
               </w:rPr>
             </w:pPr>
+            <w:proofErr w:type="spellStart"/>
             <w:r>
               <w:rPr>
                 <w:b/>
               </w:rPr>
               <w:t>web.config</w:t>
             </w:r>
+            <w:proofErr w:type="spellEnd"/>
           </w:p>
           <w:p>
             <w:pPr>
@@ -2725,18 +2834,28 @@
             <w:r>
               <w:t xml:space="preserve"> </w:t>
             </w:r>
+            <w:proofErr w:type="spellStart"/>
             <w:r>
               <w:rPr>
                 <w:b/>
               </w:rPr>
               <w:t>eCLAdmin</w:t>
             </w:r>
+            <w:proofErr w:type="spellEnd"/>
             <w:r>
               <w:rPr>
                 <w:b/>
               </w:rPr>
-              <w:t>\web.config</w:t>
-            </w:r>
+              <w:t>\</w:t>
+            </w:r>
+            <w:proofErr w:type="spellStart"/>
+            <w:r>
+              <w:rPr>
+                <w:b/>
+              </w:rPr>
+              <w:t>web.config</w:t>
+            </w:r>
+            <w:proofErr w:type="spellEnd"/>
             <w:r>
               <w:t>: add IP address of those who are going to work on post prod V&amp;V, separated by comma:</w:t>
             </w:r>
@@ -2760,6 +2879,7 @@
               </w:rPr>
               <w:t>&lt;add key="</w:t>
             </w:r>
+            <w:proofErr w:type="spellStart"/>
             <w:r>
               <w:rPr>
                 <w:b/>
@@ -2768,6 +2888,7 @@
               </w:rPr>
               <w:t>Prod.VnV.IPs</w:t>
             </w:r>
+            <w:proofErr w:type="spellEnd"/>
             <w:r>
               <w:rPr>
                 <w:b/>
@@ -2784,6 +2905,7 @@
               </w:rPr>
               <w:t xml:space="preserve"> value="</w:t>
             </w:r>
+            <w:proofErr w:type="spellStart"/>
             <w:r>
               <w:rPr>
                 <w:b/>
@@ -2840,6 +2962,7 @@
               </w:rPr>
               <w:t>xxx</w:t>
             </w:r>
+            <w:proofErr w:type="spellEnd"/>
             <w:r>
               <w:rPr>
                 <w:b/>
@@ -2848,6 +2971,7 @@
               </w:rPr>
               <w:t xml:space="preserve">, </w:t>
             </w:r>
+            <w:proofErr w:type="spellStart"/>
             <w:r>
               <w:rPr>
                 <w:b/>
@@ -2904,6 +3028,7 @@
               </w:rPr>
               <w:t>yyy</w:t>
             </w:r>
+            <w:proofErr w:type="spellEnd"/>
             <w:r>
               <w:rPr>
                 <w:b/>
@@ -3122,8 +3247,6 @@
             <w:r>
               <w:t>Site should be up for all users;</w:t>
             </w:r>
-            <w:bookmarkStart w:id="2" w:name="_GoBack"/>
-            <w:bookmarkEnd w:id="2"/>
           </w:p>
         </w:tc>
       </w:tr>
@@ -3570,13 +3693,23 @@
         <w:szCs w:val="18"/>
       </w:rPr>
     </w:pPr>
+    <w:proofErr w:type="spellStart"/>
     <w:r>
       <w:rPr>
         <w:b/>
         <w:sz w:val="18"/>
         <w:szCs w:val="18"/>
       </w:rPr>
-      <w:t xml:space="preserve">Vangent, Inc. - Confidential </w:t>
+      <w:t>Vangent</w:t>
+    </w:r>
+    <w:proofErr w:type="spellEnd"/>
+    <w:r>
+      <w:rPr>
+        <w:b/>
+        <w:sz w:val="18"/>
+        <w:szCs w:val="18"/>
+      </w:rPr>
+      <w:t xml:space="preserve">, Inc. - Confidential </w:t>
     </w:r>
     <w:r>
       <w:rPr>
@@ -4360,7 +4493,7 @@
         </mc:Choice>
         <mc:Fallback>
           <w:pict>
-            <v:line w14:anchorId="00EA0252" id="Line 7" o:spid="_x0000_s1026" style="position:absolute;z-index:251656704;visibility:visible;mso-wrap-style:square;mso-width-percent:0;mso-height-percent:0;mso-wrap-distance-left:9pt;mso-wrap-distance-top:-3e-5mm;mso-wrap-distance-right:9pt;mso-wrap-distance-bottom:-3e-5mm;mso-position-horizontal:absolute;mso-position-horizontal-relative:text;mso-position-vertical:absolute;mso-position-vertical-relative:text;mso-width-percent:0;mso-height-percent:0;mso-width-relative:page;mso-height-relative:page" from="-2.25pt,12.9pt" to="465.75pt,12.9pt" o:gfxdata="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" strokecolor="#5b7d96" strokeweight="2.25pt"/>
+            <v:line w14:anchorId="33EB0D31" id="Line 7" o:spid="_x0000_s1026" style="position:absolute;z-index:251656704;visibility:visible;mso-wrap-style:square;mso-width-percent:0;mso-height-percent:0;mso-wrap-distance-left:9pt;mso-wrap-distance-top:-3e-5mm;mso-wrap-distance-right:9pt;mso-wrap-distance-bottom:-3e-5mm;mso-position-horizontal:absolute;mso-position-horizontal-relative:text;mso-position-vertical:absolute;mso-position-vertical-relative:text;mso-width-percent:0;mso-height-percent:0;mso-width-relative:page;mso-height-relative:page" from="-2.25pt,12.9pt" to="465.75pt,12.9pt" o:gfxdata="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" strokecolor="#5b7d96" strokeweight="2.25pt"/>
           </w:pict>
         </mc:Fallback>
       </mc:AlternateContent>
@@ -9667,14 +9800,6 @@
 </file>
 
 <file path=customXml/item2.xml><?xml version="1.0" encoding="utf-8"?>
-<p:properties xmlns:p="http://schemas.microsoft.com/office/2006/metadata/properties" xmlns:xsi="http://www.w3.org/2001/XMLSchema-instance">
-  <documentManagement>
-    <_DCDateModified xmlns="http://schemas.microsoft.com/sharepoint/v3/fields" xsi:nil="true"/>
-  </documentManagement>
-</p:properties>
-</file>
-
-<file path=customXml/item3.xml><?xml version="1.0" encoding="utf-8"?>
 <ct:contentTypeSchema xmlns:ct="http://schemas.microsoft.com/office/2006/metadata/contentType" xmlns:ma="http://schemas.microsoft.com/office/2006/metadata/properties/metaAttributes" ct:_="" ma:_="" ma:contentTypeName="Document" ma:contentTypeID="0x01010030BD7732B7E9D546895B9CFEB89AE1DA" ma:contentTypeVersion="2" ma:contentTypeDescription="Create a new document." ma:contentTypeScope="" ma:versionID="4a52a66f97c8a8cc0b4275e183da2dbb">
   <xsd:schema xmlns:xsd="http://www.w3.org/2001/XMLSchema" xmlns:xs="http://www.w3.org/2001/XMLSchema" xmlns:p="http://schemas.microsoft.com/office/2006/metadata/properties" xmlns:ns2="http://schemas.microsoft.com/sharepoint/v3/fields" targetNamespace="http://schemas.microsoft.com/office/2006/metadata/properties" ma:root="true" ma:fieldsID="032493956d71b98ad7ed2527eb986e98" ns2:_="">
     <xsd:import namespace="http://schemas.microsoft.com/sharepoint/v3/fields"/>
@@ -9800,6 +9925,14 @@
 </ct:contentTypeSchema>
 </file>
 
+<file path=customXml/item3.xml><?xml version="1.0" encoding="utf-8"?>
+<p:properties xmlns:p="http://schemas.microsoft.com/office/2006/metadata/properties" xmlns:xsi="http://www.w3.org/2001/XMLSchema-instance">
+  <documentManagement>
+    <_DCDateModified xmlns="http://schemas.microsoft.com/sharepoint/v3/fields" xsi:nil="true"/>
+  </documentManagement>
+</p:properties>
+</file>
+
 <file path=customXml/item4.xml><?xml version="1.0" encoding="utf-8"?>
 <?mso-contentType ?>
 <FormTemplates xmlns="http://schemas.microsoft.com/sharepoint/v3/contenttype/forms">
@@ -9822,15 +9955,6 @@
 </file>
 
 <file path=customXml/itemProps2.xml><?xml version="1.0" encoding="utf-8"?>
-<ds:datastoreItem xmlns:ds="http://schemas.openxmlformats.org/officeDocument/2006/customXml" ds:itemID="{47853092-453F-4761-BB4F-9437077E6946}">
-  <ds:schemaRefs>
-    <ds:schemaRef ds:uri="http://schemas.microsoft.com/office/2006/metadata/properties"/>
-    <ds:schemaRef ds:uri="http://schemas.microsoft.com/sharepoint/v3/fields"/>
-  </ds:schemaRefs>
-</ds:datastoreItem>
-</file>
-
-<file path=customXml/itemProps3.xml><?xml version="1.0" encoding="utf-8"?>
 <ds:datastoreItem xmlns:ds="http://schemas.openxmlformats.org/officeDocument/2006/customXml" ds:itemID="{C20E51C4-559D-47CC-9854-22650DD0FC25}">
   <ds:schemaRefs>
     <ds:schemaRef ds:uri="http://schemas.microsoft.com/office/2006/metadata/contentType"/>
@@ -9848,6 +9972,15 @@
 </ds:datastoreItem>
 </file>
 
+<file path=customXml/itemProps3.xml><?xml version="1.0" encoding="utf-8"?>
+<ds:datastoreItem xmlns:ds="http://schemas.openxmlformats.org/officeDocument/2006/customXml" ds:itemID="{47853092-453F-4761-BB4F-9437077E6946}">
+  <ds:schemaRefs>
+    <ds:schemaRef ds:uri="http://schemas.microsoft.com/office/2006/metadata/properties"/>
+    <ds:schemaRef ds:uri="http://schemas.microsoft.com/sharepoint/v3/fields"/>
+  </ds:schemaRefs>
+</ds:datastoreItem>
+</file>
+
 <file path=customXml/itemProps4.xml><?xml version="1.0" encoding="utf-8"?>
 <ds:datastoreItem xmlns:ds="http://schemas.openxmlformats.org/officeDocument/2006/customXml" ds:itemID="{6E0243D2-C2E7-4C17-98A3-48E63A4A14E3}">
   <ds:schemaRefs>
@@ -9857,7 +9990,7 @@
 </file>
 
 <file path=customXml/itemProps5.xml><?xml version="1.0" encoding="utf-8"?>
-<ds:datastoreItem xmlns:ds="http://schemas.openxmlformats.org/officeDocument/2006/customXml" ds:itemID="{849CEBDB-2519-4C7A-B38A-6604B0F2BD22}">
+<ds:datastoreItem xmlns:ds="http://schemas.openxmlformats.org/officeDocument/2006/customXml" ds:itemID="{07E0CC1E-43D6-411D-91DF-45C40659011F}">
   <ds:schemaRefs>
     <ds:schemaRef ds:uri="http://schemas.openxmlformats.org/officeDocument/2006/bibliography"/>
   </ds:schemaRefs>

</xml_diff>

<commit_message>
TFS 14787 - Update to Maximus mail relay server.
git-tfs-id: [https://tfs.omnicloud.local/tfs/cco%20program/]$/eCoaching_V2;C42664
</commit_message>
<xml_diff>
--- a/Runbook/Web/CCO_eCoaching_Log_Admin_Runbook.docx
+++ b/Runbook/Web/CCO_eCoaching_Log_Admin_Runbook.docx
@@ -268,13 +268,31 @@
               <w:rPr>
                 <w:b/>
               </w:rPr>
-              <w:t>FS 13918 – Change ‘From’ email address to ‘@maximus.com’;</w:t>
+              <w:t>FS 1</w:t>
             </w:r>
             <w:r>
               <w:rPr>
                 <w:b/>
               </w:rPr>
-              <w:t xml:space="preserve"> Email format change;</w:t>
+              <w:t>4787</w:t>
+            </w:r>
+            <w:r>
+              <w:rPr>
+                <w:b/>
+              </w:rPr>
+              <w:t xml:space="preserve"> – </w:t>
+            </w:r>
+            <w:r>
+              <w:rPr>
+                <w:b/>
+              </w:rPr>
+              <w:t>Update to Maximus mail relay server</w:t>
+            </w:r>
+            <w:r>
+              <w:rPr>
+                <w:b/>
+              </w:rPr>
+              <w:t>;</w:t>
             </w:r>
           </w:p>
         </w:tc>
@@ -1727,10 +1745,7 @@
           </w:tcPr>
           <w:p>
             <w:r>
-              <w:t>TFS 13918 – Change ‘From’ email address to ‘@maximus.com’</w:t>
-            </w:r>
-            <w:r>
-              <w:t>; Email format change;</w:t>
+              <w:t>TFS 13918 – Change ‘From’ email address to ‘@maximus.com’; Email format change;</w:t>
             </w:r>
           </w:p>
         </w:tc>
@@ -1752,6 +1767,68 @@
                 <w:szCs w:val="18"/>
               </w:rPr>
               <w:t xml:space="preserve">   Lili Huang</w:t>
+            </w:r>
+          </w:p>
+        </w:tc>
+      </w:tr>
+      <w:tr>
+        <w:tc>
+          <w:tcPr>
+            <w:tcW w:w="1188" w:type="dxa"/>
+          </w:tcPr>
+          <w:p>
+            <w:pPr>
+              <w:pStyle w:val="TableText"/>
+              <w:ind w:left="90"/>
+              <w:rPr>
+                <w:sz w:val="18"/>
+                <w:szCs w:val="18"/>
+              </w:rPr>
+            </w:pPr>
+            <w:r>
+              <w:rPr>
+                <w:sz w:val="18"/>
+                <w:szCs w:val="18"/>
+              </w:rPr>
+              <w:t>06/25/2019</w:t>
+            </w:r>
+          </w:p>
+        </w:tc>
+        <w:tc>
+          <w:tcPr>
+            <w:tcW w:w="6120" w:type="dxa"/>
+          </w:tcPr>
+          <w:p>
+            <w:r>
+              <w:t>TFS 14787 – Update to Maximus mail relay mail server;</w:t>
+            </w:r>
+          </w:p>
+        </w:tc>
+        <w:tc>
+          <w:tcPr>
+            <w:tcW w:w="2268" w:type="dxa"/>
+          </w:tcPr>
+          <w:p>
+            <w:pPr>
+              <w:pStyle w:val="TableText"/>
+              <w:rPr>
+                <w:sz w:val="18"/>
+                <w:szCs w:val="18"/>
+              </w:rPr>
+            </w:pPr>
+            <w:r>
+              <w:rPr>
+                <w:sz w:val="18"/>
+                <w:szCs w:val="18"/>
+              </w:rPr>
+              <w:t xml:space="preserve">   </w:t>
+            </w:r>
+            <w:r>
+              <w:rPr>
+                <w:sz w:val="18"/>
+                <w:szCs w:val="18"/>
+              </w:rPr>
+              <w:t>Lili Huang</w:t>
             </w:r>
           </w:p>
         </w:tc>
@@ -1893,7 +1970,7 @@
               <w:t xml:space="preserve">TFS </w:t>
             </w:r>
             <w:r>
-              <w:t>13918</w:t>
+              <w:t>14787</w:t>
             </w:r>
             <w:r>
               <w:t>.</w:t>
@@ -2348,10 +2425,8 @@
                 <w:b/>
                 <w:i/>
               </w:rPr>
-              <w:t>42319</w:t>
-            </w:r>
-            <w:bookmarkStart w:id="2" w:name="_GoBack"/>
-            <w:bookmarkEnd w:id="2"/>
+              <w:t>42663</w:t>
+            </w:r>
           </w:p>
           <w:p>
             <w:pPr>
@@ -2713,33 +2788,13 @@
             <w:pPr>
               <w:pStyle w:val="SOPBodyText"/>
               <w:numPr>
-                <w:ilvl w:val="1"/>
-                <w:numId w:val="35"/>
-              </w:numPr>
-              <w:spacing w:before="0" w:after="0"/>
-              <w:ind w:left="1498"/>
-              <w:rPr>
-                <w:b/>
-              </w:rPr>
-            </w:pPr>
-            <w:proofErr w:type="spellStart"/>
-            <w:r>
-              <w:rPr>
-                <w:b/>
-              </w:rPr>
-              <w:t>web.config</w:t>
-            </w:r>
-            <w:proofErr w:type="spellEnd"/>
-          </w:p>
-          <w:p>
-            <w:pPr>
-              <w:pStyle w:val="SOPBodyText"/>
-              <w:numPr>
                 <w:ilvl w:val="0"/>
                 <w:numId w:val="35"/>
               </w:numPr>
               <w:spacing w:before="120"/>
             </w:pPr>
+            <w:bookmarkStart w:id="2" w:name="_GoBack"/>
+            <w:bookmarkEnd w:id="2"/>
             <w:r>
               <w:t xml:space="preserve">Go to </w:t>
             </w:r>
@@ -4493,7 +4548,7 @@
         </mc:Choice>
         <mc:Fallback>
           <w:pict>
-            <v:line w14:anchorId="33EB0D31" id="Line 7" o:spid="_x0000_s1026" style="position:absolute;z-index:251656704;visibility:visible;mso-wrap-style:square;mso-width-percent:0;mso-height-percent:0;mso-wrap-distance-left:9pt;mso-wrap-distance-top:-3e-5mm;mso-wrap-distance-right:9pt;mso-wrap-distance-bottom:-3e-5mm;mso-position-horizontal:absolute;mso-position-horizontal-relative:text;mso-position-vertical:absolute;mso-position-vertical-relative:text;mso-width-percent:0;mso-height-percent:0;mso-width-relative:page;mso-height-relative:page" from="-2.25pt,12.9pt" to="465.75pt,12.9pt" o:gfxdata="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" strokecolor="#5b7d96" strokeweight="2.25pt"/>
+            <v:line w14:anchorId="04D2CA17" id="Line 7" o:spid="_x0000_s1026" style="position:absolute;z-index:251656704;visibility:visible;mso-wrap-style:square;mso-width-percent:0;mso-height-percent:0;mso-wrap-distance-left:9pt;mso-wrap-distance-top:-3e-5mm;mso-wrap-distance-right:9pt;mso-wrap-distance-bottom:-3e-5mm;mso-position-horizontal:absolute;mso-position-horizontal-relative:text;mso-position-vertical:absolute;mso-position-vertical-relative:text;mso-width-percent:0;mso-height-percent:0;mso-width-relative:page;mso-height-relative:page" from="-2.25pt,12.9pt" to="465.75pt,12.9pt" o:gfxdata="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" strokecolor="#5b7d96" strokeweight="2.25pt"/>
           </w:pict>
         </mc:Fallback>
       </mc:AlternateContent>
@@ -9800,6 +9855,14 @@
 </file>
 
 <file path=customXml/item2.xml><?xml version="1.0" encoding="utf-8"?>
+<p:properties xmlns:p="http://schemas.microsoft.com/office/2006/metadata/properties" xmlns:xsi="http://www.w3.org/2001/XMLSchema-instance">
+  <documentManagement>
+    <_DCDateModified xmlns="http://schemas.microsoft.com/sharepoint/v3/fields" xsi:nil="true"/>
+  </documentManagement>
+</p:properties>
+</file>
+
+<file path=customXml/item3.xml><?xml version="1.0" encoding="utf-8"?>
 <ct:contentTypeSchema xmlns:ct="http://schemas.microsoft.com/office/2006/metadata/contentType" xmlns:ma="http://schemas.microsoft.com/office/2006/metadata/properties/metaAttributes" ct:_="" ma:_="" ma:contentTypeName="Document" ma:contentTypeID="0x01010030BD7732B7E9D546895B9CFEB89AE1DA" ma:contentTypeVersion="2" ma:contentTypeDescription="Create a new document." ma:contentTypeScope="" ma:versionID="4a52a66f97c8a8cc0b4275e183da2dbb">
   <xsd:schema xmlns:xsd="http://www.w3.org/2001/XMLSchema" xmlns:xs="http://www.w3.org/2001/XMLSchema" xmlns:p="http://schemas.microsoft.com/office/2006/metadata/properties" xmlns:ns2="http://schemas.microsoft.com/sharepoint/v3/fields" targetNamespace="http://schemas.microsoft.com/office/2006/metadata/properties" ma:root="true" ma:fieldsID="032493956d71b98ad7ed2527eb986e98" ns2:_="">
     <xsd:import namespace="http://schemas.microsoft.com/sharepoint/v3/fields"/>
@@ -9925,14 +9988,6 @@
 </ct:contentTypeSchema>
 </file>
 
-<file path=customXml/item3.xml><?xml version="1.0" encoding="utf-8"?>
-<p:properties xmlns:p="http://schemas.microsoft.com/office/2006/metadata/properties" xmlns:xsi="http://www.w3.org/2001/XMLSchema-instance">
-  <documentManagement>
-    <_DCDateModified xmlns="http://schemas.microsoft.com/sharepoint/v3/fields" xsi:nil="true"/>
-  </documentManagement>
-</p:properties>
-</file>
-
 <file path=customXml/item4.xml><?xml version="1.0" encoding="utf-8"?>
 <?mso-contentType ?>
 <FormTemplates xmlns="http://schemas.microsoft.com/sharepoint/v3/contenttype/forms">
@@ -9955,6 +10010,15 @@
 </file>
 
 <file path=customXml/itemProps2.xml><?xml version="1.0" encoding="utf-8"?>
+<ds:datastoreItem xmlns:ds="http://schemas.openxmlformats.org/officeDocument/2006/customXml" ds:itemID="{47853092-453F-4761-BB4F-9437077E6946}">
+  <ds:schemaRefs>
+    <ds:schemaRef ds:uri="http://schemas.microsoft.com/office/2006/metadata/properties"/>
+    <ds:schemaRef ds:uri="http://schemas.microsoft.com/sharepoint/v3/fields"/>
+  </ds:schemaRefs>
+</ds:datastoreItem>
+</file>
+
+<file path=customXml/itemProps3.xml><?xml version="1.0" encoding="utf-8"?>
 <ds:datastoreItem xmlns:ds="http://schemas.openxmlformats.org/officeDocument/2006/customXml" ds:itemID="{C20E51C4-559D-47CC-9854-22650DD0FC25}">
   <ds:schemaRefs>
     <ds:schemaRef ds:uri="http://schemas.microsoft.com/office/2006/metadata/contentType"/>
@@ -9972,15 +10036,6 @@
 </ds:datastoreItem>
 </file>
 
-<file path=customXml/itemProps3.xml><?xml version="1.0" encoding="utf-8"?>
-<ds:datastoreItem xmlns:ds="http://schemas.openxmlformats.org/officeDocument/2006/customXml" ds:itemID="{47853092-453F-4761-BB4F-9437077E6946}">
-  <ds:schemaRefs>
-    <ds:schemaRef ds:uri="http://schemas.microsoft.com/office/2006/metadata/properties"/>
-    <ds:schemaRef ds:uri="http://schemas.microsoft.com/sharepoint/v3/fields"/>
-  </ds:schemaRefs>
-</ds:datastoreItem>
-</file>
-
 <file path=customXml/itemProps4.xml><?xml version="1.0" encoding="utf-8"?>
 <ds:datastoreItem xmlns:ds="http://schemas.openxmlformats.org/officeDocument/2006/customXml" ds:itemID="{6E0243D2-C2E7-4C17-98A3-48E63A4A14E3}">
   <ds:schemaRefs>
@@ -9990,7 +10045,7 @@
 </file>
 
 <file path=customXml/itemProps5.xml><?xml version="1.0" encoding="utf-8"?>
-<ds:datastoreItem xmlns:ds="http://schemas.openxmlformats.org/officeDocument/2006/customXml" ds:itemID="{07E0CC1E-43D6-411D-91DF-45C40659011F}">
+<ds:datastoreItem xmlns:ds="http://schemas.openxmlformats.org/officeDocument/2006/customXml" ds:itemID="{F86DB5BB-AC03-4541-86E4-5FB0F1C62BF0}">
   <ds:schemaRefs>
     <ds:schemaRef ds:uri="http://schemas.openxmlformats.org/officeDocument/2006/bibliography"/>
   </ds:schemaRefs>

</xml_diff>

<commit_message>
TFS 14849 - Update GDIT links to Maximus ones;
git-tfs-id: [https://tfs.omnicloud.local/tfs/cco%20program/]$/eCoaching_V2;C42757
</commit_message>
<xml_diff>
--- a/Runbook/Web/CCO_eCoaching_Log_Admin_Runbook.docx
+++ b/Runbook/Web/CCO_eCoaching_Log_Admin_Runbook.docx
@@ -268,13 +268,13 @@
               <w:rPr>
                 <w:b/>
               </w:rPr>
-              <w:t>FS 1</w:t>
+              <w:t xml:space="preserve">FS </w:t>
             </w:r>
             <w:r>
               <w:rPr>
                 <w:b/>
               </w:rPr>
-              <w:t>4787</w:t>
+              <w:t>14849</w:t>
             </w:r>
             <w:r>
               <w:rPr>
@@ -286,13 +286,13 @@
               <w:rPr>
                 <w:b/>
               </w:rPr>
-              <w:t>Update to Maximus mail relay server</w:t>
+              <w:t xml:space="preserve">Update to </w:t>
             </w:r>
             <w:r>
               <w:rPr>
                 <w:b/>
               </w:rPr>
-              <w:t>;</w:t>
+              <w:t>GDIT links to Maximus ones;</w:t>
             </w:r>
           </w:p>
         </w:tc>
@@ -1833,6 +1833,61 @@
           </w:p>
         </w:tc>
       </w:tr>
+      <w:tr>
+        <w:tc>
+          <w:tcPr>
+            <w:tcW w:w="1188" w:type="dxa"/>
+          </w:tcPr>
+          <w:p>
+            <w:pPr>
+              <w:pStyle w:val="TableText"/>
+              <w:ind w:left="90"/>
+              <w:rPr>
+                <w:sz w:val="18"/>
+                <w:szCs w:val="18"/>
+              </w:rPr>
+            </w:pPr>
+            <w:r>
+              <w:rPr>
+                <w:sz w:val="18"/>
+                <w:szCs w:val="18"/>
+              </w:rPr>
+              <w:t>07/08/2019</w:t>
+            </w:r>
+          </w:p>
+        </w:tc>
+        <w:tc>
+          <w:tcPr>
+            <w:tcW w:w="6120" w:type="dxa"/>
+          </w:tcPr>
+          <w:p>
+            <w:r>
+              <w:t>TFS 14849 – Update GDIT links to Maximus ones;</w:t>
+            </w:r>
+          </w:p>
+        </w:tc>
+        <w:tc>
+          <w:tcPr>
+            <w:tcW w:w="2268" w:type="dxa"/>
+          </w:tcPr>
+          <w:p>
+            <w:pPr>
+              <w:pStyle w:val="TableText"/>
+              <w:rPr>
+                <w:sz w:val="18"/>
+                <w:szCs w:val="18"/>
+              </w:rPr>
+            </w:pPr>
+            <w:r>
+              <w:rPr>
+                <w:sz w:val="18"/>
+                <w:szCs w:val="18"/>
+              </w:rPr>
+              <w:t xml:space="preserve">   Lili Huang</w:t>
+            </w:r>
+          </w:p>
+        </w:tc>
+      </w:tr>
     </w:tbl>
     <w:p/>
     <w:p/>
@@ -1970,7 +2025,10 @@
               <w:t xml:space="preserve">TFS </w:t>
             </w:r>
             <w:r>
-              <w:t>14787</w:t>
+              <w:t>14</w:t>
+            </w:r>
+            <w:r>
+              <w:t>849</w:t>
             </w:r>
             <w:r>
               <w:t>.</w:t>
@@ -2425,8 +2483,10 @@
                 <w:b/>
                 <w:i/>
               </w:rPr>
-              <w:t>42663</w:t>
-            </w:r>
+              <w:t>42755</w:t>
+            </w:r>
+            <w:bookmarkStart w:id="2" w:name="_GoBack"/>
+            <w:bookmarkEnd w:id="2"/>
           </w:p>
           <w:p>
             <w:pPr>
@@ -2793,8 +2853,6 @@
               </w:numPr>
               <w:spacing w:before="120"/>
             </w:pPr>
-            <w:bookmarkStart w:id="2" w:name="_GoBack"/>
-            <w:bookmarkEnd w:id="2"/>
             <w:r>
               <w:t xml:space="preserve">Go to </w:t>
             </w:r>
@@ -4548,7 +4606,7 @@
         </mc:Choice>
         <mc:Fallback>
           <w:pict>
-            <v:line w14:anchorId="04D2CA17" id="Line 7" o:spid="_x0000_s1026" style="position:absolute;z-index:251656704;visibility:visible;mso-wrap-style:square;mso-width-percent:0;mso-height-percent:0;mso-wrap-distance-left:9pt;mso-wrap-distance-top:-3e-5mm;mso-wrap-distance-right:9pt;mso-wrap-distance-bottom:-3e-5mm;mso-position-horizontal:absolute;mso-position-horizontal-relative:text;mso-position-vertical:absolute;mso-position-vertical-relative:text;mso-width-percent:0;mso-height-percent:0;mso-width-relative:page;mso-height-relative:page" from="-2.25pt,12.9pt" to="465.75pt,12.9pt" o:gfxdata="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" strokecolor="#5b7d96" strokeweight="2.25pt"/>
+            <v:line w14:anchorId="2D2D0094" id="Line 7" o:spid="_x0000_s1026" style="position:absolute;z-index:251656704;visibility:visible;mso-wrap-style:square;mso-width-percent:0;mso-height-percent:0;mso-wrap-distance-left:9pt;mso-wrap-distance-top:-3e-5mm;mso-wrap-distance-right:9pt;mso-wrap-distance-bottom:-3e-5mm;mso-position-horizontal:absolute;mso-position-horizontal-relative:text;mso-position-vertical:absolute;mso-position-vertical-relative:text;mso-width-percent:0;mso-height-percent:0;mso-width-relative:page;mso-height-relative:page" from="-2.25pt,12.9pt" to="465.75pt,12.9pt" o:gfxdata="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" strokecolor="#5b7d96" strokeweight="2.25pt"/>
           </w:pict>
         </mc:Fallback>
       </mc:AlternateContent>
@@ -9855,14 +9913,6 @@
 </file>
 
 <file path=customXml/item2.xml><?xml version="1.0" encoding="utf-8"?>
-<p:properties xmlns:p="http://schemas.microsoft.com/office/2006/metadata/properties" xmlns:xsi="http://www.w3.org/2001/XMLSchema-instance">
-  <documentManagement>
-    <_DCDateModified xmlns="http://schemas.microsoft.com/sharepoint/v3/fields" xsi:nil="true"/>
-  </documentManagement>
-</p:properties>
-</file>
-
-<file path=customXml/item3.xml><?xml version="1.0" encoding="utf-8"?>
 <ct:contentTypeSchema xmlns:ct="http://schemas.microsoft.com/office/2006/metadata/contentType" xmlns:ma="http://schemas.microsoft.com/office/2006/metadata/properties/metaAttributes" ct:_="" ma:_="" ma:contentTypeName="Document" ma:contentTypeID="0x01010030BD7732B7E9D546895B9CFEB89AE1DA" ma:contentTypeVersion="2" ma:contentTypeDescription="Create a new document." ma:contentTypeScope="" ma:versionID="4a52a66f97c8a8cc0b4275e183da2dbb">
   <xsd:schema xmlns:xsd="http://www.w3.org/2001/XMLSchema" xmlns:xs="http://www.w3.org/2001/XMLSchema" xmlns:p="http://schemas.microsoft.com/office/2006/metadata/properties" xmlns:ns2="http://schemas.microsoft.com/sharepoint/v3/fields" targetNamespace="http://schemas.microsoft.com/office/2006/metadata/properties" ma:root="true" ma:fieldsID="032493956d71b98ad7ed2527eb986e98" ns2:_="">
     <xsd:import namespace="http://schemas.microsoft.com/sharepoint/v3/fields"/>
@@ -9988,6 +10038,14 @@
 </ct:contentTypeSchema>
 </file>
 
+<file path=customXml/item3.xml><?xml version="1.0" encoding="utf-8"?>
+<p:properties xmlns:p="http://schemas.microsoft.com/office/2006/metadata/properties" xmlns:xsi="http://www.w3.org/2001/XMLSchema-instance">
+  <documentManagement>
+    <_DCDateModified xmlns="http://schemas.microsoft.com/sharepoint/v3/fields" xsi:nil="true"/>
+  </documentManagement>
+</p:properties>
+</file>
+
 <file path=customXml/item4.xml><?xml version="1.0" encoding="utf-8"?>
 <?mso-contentType ?>
 <FormTemplates xmlns="http://schemas.microsoft.com/sharepoint/v3/contenttype/forms">
@@ -10010,15 +10068,6 @@
 </file>
 
 <file path=customXml/itemProps2.xml><?xml version="1.0" encoding="utf-8"?>
-<ds:datastoreItem xmlns:ds="http://schemas.openxmlformats.org/officeDocument/2006/customXml" ds:itemID="{47853092-453F-4761-BB4F-9437077E6946}">
-  <ds:schemaRefs>
-    <ds:schemaRef ds:uri="http://schemas.microsoft.com/office/2006/metadata/properties"/>
-    <ds:schemaRef ds:uri="http://schemas.microsoft.com/sharepoint/v3/fields"/>
-  </ds:schemaRefs>
-</ds:datastoreItem>
-</file>
-
-<file path=customXml/itemProps3.xml><?xml version="1.0" encoding="utf-8"?>
 <ds:datastoreItem xmlns:ds="http://schemas.openxmlformats.org/officeDocument/2006/customXml" ds:itemID="{C20E51C4-559D-47CC-9854-22650DD0FC25}">
   <ds:schemaRefs>
     <ds:schemaRef ds:uri="http://schemas.microsoft.com/office/2006/metadata/contentType"/>
@@ -10036,6 +10085,15 @@
 </ds:datastoreItem>
 </file>
 
+<file path=customXml/itemProps3.xml><?xml version="1.0" encoding="utf-8"?>
+<ds:datastoreItem xmlns:ds="http://schemas.openxmlformats.org/officeDocument/2006/customXml" ds:itemID="{47853092-453F-4761-BB4F-9437077E6946}">
+  <ds:schemaRefs>
+    <ds:schemaRef ds:uri="http://schemas.microsoft.com/office/2006/metadata/properties"/>
+    <ds:schemaRef ds:uri="http://schemas.microsoft.com/sharepoint/v3/fields"/>
+  </ds:schemaRefs>
+</ds:datastoreItem>
+</file>
+
 <file path=customXml/itemProps4.xml><?xml version="1.0" encoding="utf-8"?>
 <ds:datastoreItem xmlns:ds="http://schemas.openxmlformats.org/officeDocument/2006/customXml" ds:itemID="{6E0243D2-C2E7-4C17-98A3-48E63A4A14E3}">
   <ds:schemaRefs>
@@ -10045,7 +10103,7 @@
 </file>
 
 <file path=customXml/itemProps5.xml><?xml version="1.0" encoding="utf-8"?>
-<ds:datastoreItem xmlns:ds="http://schemas.openxmlformats.org/officeDocument/2006/customXml" ds:itemID="{F86DB5BB-AC03-4541-86E4-5FB0F1C62BF0}">
+<ds:datastoreItem xmlns:ds="http://schemas.openxmlformats.org/officeDocument/2006/customXml" ds:itemID="{1270D1B5-F295-4513-9377-2FB0060499D3}">
   <ds:schemaRefs>
     <ds:schemaRef ds:uri="http://schemas.openxmlformats.org/officeDocument/2006/bibliography"/>
   </ds:schemaRefs>

</xml_diff>

<commit_message>
TFS 14787 - Update SMTP relay to Maximus server;
git-tfs-id: [https://tfs.omnicloud.local/tfs/cco%20program/]$/eCoaching_V2;C42773
</commit_message>
<xml_diff>
--- a/Runbook/Web/CCO_eCoaching_Log_Admin_Runbook.docx
+++ b/Runbook/Web/CCO_eCoaching_Log_Admin_Runbook.docx
@@ -172,24 +172,12 @@
       <w:pPr>
         <w:pStyle w:val="CoverPageTitles"/>
       </w:pPr>
-      <w:proofErr w:type="spellStart"/>
-      <w:proofErr w:type="gramStart"/>
       <w:r>
-        <w:t>eCL</w:t>
-      </w:r>
-      <w:proofErr w:type="spellEnd"/>
-      <w:proofErr w:type="gramEnd"/>
-      <w:r>
-        <w:t xml:space="preserve"> </w:t>
-      </w:r>
-      <w:proofErr w:type="spellStart"/>
-      <w:r>
-        <w:t>Admin</w:t>
+        <w:t>eCL Admin</w:t>
       </w:r>
       <w:r>
         <w:t>Web</w:t>
       </w:r>
-      <w:proofErr w:type="spellEnd"/>
       <w:r>
         <w:t xml:space="preserve"> </w:t>
       </w:r>
@@ -251,6 +239,20 @@
           <w:tcPr>
             <w:tcW w:w="4230" w:type="dxa"/>
           </w:tcPr>
+          <w:p>
+            <w:pPr>
+              <w:cnfStyle w:val="100000000000" w:firstRow="1" w:lastRow="0" w:firstColumn="0" w:lastColumn="0" w:oddVBand="0" w:evenVBand="0" w:oddHBand="0" w:evenHBand="0" w:firstRowFirstColumn="0" w:firstRowLastColumn="0" w:lastRowFirstColumn="0" w:lastRowLastColumn="0"/>
+              <w:rPr>
+                <w:b/>
+              </w:rPr>
+            </w:pPr>
+            <w:r>
+              <w:rPr>
+                <w:b/>
+              </w:rPr>
+              <w:t>TFS 14787 – Update SMTP mail relay to maximus server;</w:t>
+            </w:r>
+          </w:p>
           <w:p>
             <w:pPr>
               <w:cnfStyle w:val="100000000000" w:firstRow="1" w:lastRow="0" w:firstColumn="0" w:lastColumn="0" w:oddVBand="0" w:evenVBand="0" w:oddHBand="0" w:evenHBand="0" w:firstRowFirstColumn="0" w:firstRowLastColumn="0" w:lastRowFirstColumn="0" w:lastRowLastColumn="0"/>
@@ -778,11 +780,9 @@
             <w:r>
               <w:t xml:space="preserve">TFS 2527 - </w:t>
             </w:r>
-            <w:proofErr w:type="spellStart"/>
             <w:r>
               <w:t>eCL</w:t>
             </w:r>
-            <w:proofErr w:type="spellEnd"/>
             <w:r>
               <w:t xml:space="preserve"> Admin Tool.</w:t>
             </w:r>
@@ -1379,23 +1379,7 @@
           </w:tcPr>
           <w:p>
             <w:r>
-              <w:t xml:space="preserve">TFS 11983 – Include a link to </w:t>
-            </w:r>
-            <w:proofErr w:type="spellStart"/>
-            <w:r>
-              <w:t>ecl</w:t>
-            </w:r>
-            <w:proofErr w:type="spellEnd"/>
-            <w:r>
-              <w:t xml:space="preserve"> </w:t>
-            </w:r>
-            <w:proofErr w:type="spellStart"/>
-            <w:r>
-              <w:t>sharepoint</w:t>
-            </w:r>
-            <w:proofErr w:type="spellEnd"/>
-            <w:r>
-              <w:t xml:space="preserve"> site to report issues;</w:t>
+              <w:t>TFS 11983 – Include a link to ecl sharepoint site to report issues;</w:t>
             </w:r>
           </w:p>
         </w:tc>
@@ -1564,15 +1548,7 @@
           </w:tcPr>
           <w:p>
             <w:r>
-              <w:t xml:space="preserve">TFS 13450 – Migrate Dev web server to </w:t>
-            </w:r>
-            <w:proofErr w:type="spellStart"/>
-            <w:r>
-              <w:t>ad.local</w:t>
-            </w:r>
-            <w:proofErr w:type="spellEnd"/>
-            <w:r>
-              <w:t xml:space="preserve"> domain</w:t>
+              <w:t>TFS 13450 – Migrate Dev web server to ad.local domain</w:t>
             </w:r>
           </w:p>
         </w:tc>
@@ -1852,7 +1828,21 @@
                 <w:sz w:val="18"/>
                 <w:szCs w:val="18"/>
               </w:rPr>
-              <w:t>07/08/2019</w:t>
+              <w:t>07/0</w:t>
+            </w:r>
+            <w:r>
+              <w:rPr>
+                <w:sz w:val="18"/>
+                <w:szCs w:val="18"/>
+              </w:rPr>
+              <w:t>9</w:t>
+            </w:r>
+            <w:r>
+              <w:rPr>
+                <w:sz w:val="18"/>
+                <w:szCs w:val="18"/>
+              </w:rPr>
+              <w:t>/2019</w:t>
             </w:r>
           </w:p>
         </w:tc>
@@ -1865,6 +1855,11 @@
               <w:t>TFS 14849 – Update GDIT links to Maximus ones;</w:t>
             </w:r>
           </w:p>
+          <w:p>
+            <w:r>
+              <w:t>TFS 14787 – Update SMTP mail relay to Maximus server;</w:t>
+            </w:r>
+          </w:p>
         </w:tc>
         <w:tc>
           <w:tcPr>
@@ -1885,6 +1880,43 @@
               </w:rPr>
               <w:t xml:space="preserve">   Lili Huang</w:t>
             </w:r>
+          </w:p>
+        </w:tc>
+      </w:tr>
+      <w:tr>
+        <w:tc>
+          <w:tcPr>
+            <w:tcW w:w="1188" w:type="dxa"/>
+          </w:tcPr>
+          <w:p>
+            <w:pPr>
+              <w:pStyle w:val="TableText"/>
+              <w:ind w:left="90"/>
+              <w:rPr>
+                <w:sz w:val="18"/>
+                <w:szCs w:val="18"/>
+              </w:rPr>
+            </w:pPr>
+          </w:p>
+        </w:tc>
+        <w:tc>
+          <w:tcPr>
+            <w:tcW w:w="6120" w:type="dxa"/>
+          </w:tcPr>
+          <w:p/>
+        </w:tc>
+        <w:tc>
+          <w:tcPr>
+            <w:tcW w:w="2268" w:type="dxa"/>
+          </w:tcPr>
+          <w:p>
+            <w:pPr>
+              <w:pStyle w:val="TableText"/>
+              <w:rPr>
+                <w:sz w:val="18"/>
+                <w:szCs w:val="18"/>
+              </w:rPr>
+            </w:pPr>
           </w:p>
         </w:tc>
       </w:tr>
@@ -2001,11 +2033,9 @@
             <w:r>
               <w:t xml:space="preserve">changes for </w:t>
             </w:r>
-            <w:proofErr w:type="spellStart"/>
             <w:r>
               <w:t>eCL</w:t>
             </w:r>
-            <w:proofErr w:type="spellEnd"/>
             <w:r>
               <w:t xml:space="preserve"> </w:t>
             </w:r>
@@ -2029,6 +2059,9 @@
             </w:r>
             <w:r>
               <w:t>849</w:t>
+            </w:r>
+            <w:r>
+              <w:t xml:space="preserve"> and 14787</w:t>
             </w:r>
             <w:r>
               <w:t>.</w:t>
@@ -2462,28 +2495,19 @@
             <w:r>
               <w:t xml:space="preserve">&gt; - </w:t>
             </w:r>
-            <w:proofErr w:type="spellStart"/>
             <w:r>
               <w:rPr>
                 <w:b/>
                 <w:i/>
               </w:rPr>
-              <w:t>Changeset</w:t>
-            </w:r>
-            <w:proofErr w:type="spellEnd"/>
+              <w:t xml:space="preserve">Changeset </w:t>
+            </w:r>
             <w:r>
               <w:rPr>
                 <w:b/>
                 <w:i/>
               </w:rPr>
-              <w:t xml:space="preserve"> </w:t>
-            </w:r>
-            <w:r>
-              <w:rPr>
-                <w:b/>
-                <w:i/>
-              </w:rPr>
-              <w:t>42755</w:t>
+              <w:t>42772</w:t>
             </w:r>
             <w:bookmarkStart w:id="2" w:name="_GoBack"/>
             <w:bookmarkEnd w:id="2"/>
@@ -2813,15 +2837,7 @@
               <w:t>Sites</w:t>
             </w:r>
             <w:r>
-              <w:t xml:space="preserve">\ </w:t>
-            </w:r>
-            <w:proofErr w:type="spellStart"/>
-            <w:r>
-              <w:t>eCLAdmin</w:t>
-            </w:r>
-            <w:proofErr w:type="spellEnd"/>
-            <w:r>
-              <w:t xml:space="preserve"> except:</w:t>
+              <w:t>\ eCLAdmin except:</w:t>
             </w:r>
           </w:p>
           <w:p>
@@ -2947,28 +2963,18 @@
             <w:r>
               <w:t xml:space="preserve"> </w:t>
             </w:r>
-            <w:proofErr w:type="spellStart"/>
             <w:r>
               <w:rPr>
                 <w:b/>
               </w:rPr>
               <w:t>eCLAdmin</w:t>
             </w:r>
-            <w:proofErr w:type="spellEnd"/>
             <w:r>
               <w:rPr>
                 <w:b/>
               </w:rPr>
-              <w:t>\</w:t>
-            </w:r>
-            <w:proofErr w:type="spellStart"/>
-            <w:r>
-              <w:rPr>
-                <w:b/>
-              </w:rPr>
-              <w:t>web.config</w:t>
-            </w:r>
-            <w:proofErr w:type="spellEnd"/>
+              <w:t>\web.config</w:t>
+            </w:r>
             <w:r>
               <w:t>: add IP address of those who are going to work on post prod V&amp;V, separated by comma:</w:t>
             </w:r>
@@ -2992,7 +2998,6 @@
               </w:rPr>
               <w:t>&lt;add key="</w:t>
             </w:r>
-            <w:proofErr w:type="spellStart"/>
             <w:r>
               <w:rPr>
                 <w:b/>
@@ -3001,7 +3006,6 @@
               </w:rPr>
               <w:t>Prod.VnV.IPs</w:t>
             </w:r>
-            <w:proofErr w:type="spellEnd"/>
             <w:r>
               <w:rPr>
                 <w:b/>
@@ -3018,7 +3022,6 @@
               </w:rPr>
               <w:t xml:space="preserve"> value="</w:t>
             </w:r>
-            <w:proofErr w:type="spellStart"/>
             <w:r>
               <w:rPr>
                 <w:b/>
@@ -3075,7 +3078,6 @@
               </w:rPr>
               <w:t>xxx</w:t>
             </w:r>
-            <w:proofErr w:type="spellEnd"/>
             <w:r>
               <w:rPr>
                 <w:b/>
@@ -3084,7 +3086,6 @@
               </w:rPr>
               <w:t xml:space="preserve">, </w:t>
             </w:r>
-            <w:proofErr w:type="spellStart"/>
             <w:r>
               <w:rPr>
                 <w:b/>
@@ -3141,7 +3142,6 @@
               </w:rPr>
               <w:t>yyy</w:t>
             </w:r>
-            <w:proofErr w:type="spellEnd"/>
             <w:r>
               <w:rPr>
                 <w:b/>
@@ -3806,23 +3806,13 @@
         <w:szCs w:val="18"/>
       </w:rPr>
     </w:pPr>
-    <w:proofErr w:type="spellStart"/>
     <w:r>
       <w:rPr>
         <w:b/>
         <w:sz w:val="18"/>
         <w:szCs w:val="18"/>
       </w:rPr>
-      <w:t>Vangent</w:t>
-    </w:r>
-    <w:proofErr w:type="spellEnd"/>
-    <w:r>
-      <w:rPr>
-        <w:b/>
-        <w:sz w:val="18"/>
-        <w:szCs w:val="18"/>
-      </w:rPr>
-      <w:t xml:space="preserve">, Inc. - Confidential </w:t>
+      <w:t xml:space="preserve">Vangent, Inc. - Confidential </w:t>
     </w:r>
     <w:r>
       <w:rPr>
@@ -4606,7 +4596,7 @@
         </mc:Choice>
         <mc:Fallback>
           <w:pict>
-            <v:line w14:anchorId="2D2D0094" id="Line 7" o:spid="_x0000_s1026" style="position:absolute;z-index:251656704;visibility:visible;mso-wrap-style:square;mso-width-percent:0;mso-height-percent:0;mso-wrap-distance-left:9pt;mso-wrap-distance-top:-3e-5mm;mso-wrap-distance-right:9pt;mso-wrap-distance-bottom:-3e-5mm;mso-position-horizontal:absolute;mso-position-horizontal-relative:text;mso-position-vertical:absolute;mso-position-vertical-relative:text;mso-width-percent:0;mso-height-percent:0;mso-width-relative:page;mso-height-relative:page" from="-2.25pt,12.9pt" to="465.75pt,12.9pt" o:gfxdata="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" strokecolor="#5b7d96" strokeweight="2.25pt"/>
+            <v:line w14:anchorId="20132AF2" id="Line 7" o:spid="_x0000_s1026" style="position:absolute;z-index:251656704;visibility:visible;mso-wrap-style:square;mso-width-percent:0;mso-height-percent:0;mso-wrap-distance-left:9pt;mso-wrap-distance-top:-3e-5mm;mso-wrap-distance-right:9pt;mso-wrap-distance-bottom:-3e-5mm;mso-position-horizontal:absolute;mso-position-horizontal-relative:text;mso-position-vertical:absolute;mso-position-vertical-relative:text;mso-width-percent:0;mso-height-percent:0;mso-width-relative:page;mso-height-relative:page" from="-2.25pt,12.9pt" to="465.75pt,12.9pt" o:gfxdata="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" strokecolor="#5b7d96" strokeweight="2.25pt"/>
           </w:pict>
         </mc:Fallback>
       </mc:AlternateContent>
@@ -9913,6 +9903,14 @@
 </file>
 
 <file path=customXml/item2.xml><?xml version="1.0" encoding="utf-8"?>
+<p:properties xmlns:p="http://schemas.microsoft.com/office/2006/metadata/properties" xmlns:xsi="http://www.w3.org/2001/XMLSchema-instance">
+  <documentManagement>
+    <_DCDateModified xmlns="http://schemas.microsoft.com/sharepoint/v3/fields" xsi:nil="true"/>
+  </documentManagement>
+</p:properties>
+</file>
+
+<file path=customXml/item3.xml><?xml version="1.0" encoding="utf-8"?>
 <ct:contentTypeSchema xmlns:ct="http://schemas.microsoft.com/office/2006/metadata/contentType" xmlns:ma="http://schemas.microsoft.com/office/2006/metadata/properties/metaAttributes" ct:_="" ma:_="" ma:contentTypeName="Document" ma:contentTypeID="0x01010030BD7732B7E9D546895B9CFEB89AE1DA" ma:contentTypeVersion="2" ma:contentTypeDescription="Create a new document." ma:contentTypeScope="" ma:versionID="4a52a66f97c8a8cc0b4275e183da2dbb">
   <xsd:schema xmlns:xsd="http://www.w3.org/2001/XMLSchema" xmlns:xs="http://www.w3.org/2001/XMLSchema" xmlns:p="http://schemas.microsoft.com/office/2006/metadata/properties" xmlns:ns2="http://schemas.microsoft.com/sharepoint/v3/fields" targetNamespace="http://schemas.microsoft.com/office/2006/metadata/properties" ma:root="true" ma:fieldsID="032493956d71b98ad7ed2527eb986e98" ns2:_="">
     <xsd:import namespace="http://schemas.microsoft.com/sharepoint/v3/fields"/>
@@ -10038,14 +10036,6 @@
 </ct:contentTypeSchema>
 </file>
 
-<file path=customXml/item3.xml><?xml version="1.0" encoding="utf-8"?>
-<p:properties xmlns:p="http://schemas.microsoft.com/office/2006/metadata/properties" xmlns:xsi="http://www.w3.org/2001/XMLSchema-instance">
-  <documentManagement>
-    <_DCDateModified xmlns="http://schemas.microsoft.com/sharepoint/v3/fields" xsi:nil="true"/>
-  </documentManagement>
-</p:properties>
-</file>
-
 <file path=customXml/item4.xml><?xml version="1.0" encoding="utf-8"?>
 <?mso-contentType ?>
 <FormTemplates xmlns="http://schemas.microsoft.com/sharepoint/v3/contenttype/forms">
@@ -10068,6 +10058,15 @@
 </file>
 
 <file path=customXml/itemProps2.xml><?xml version="1.0" encoding="utf-8"?>
+<ds:datastoreItem xmlns:ds="http://schemas.openxmlformats.org/officeDocument/2006/customXml" ds:itemID="{47853092-453F-4761-BB4F-9437077E6946}">
+  <ds:schemaRefs>
+    <ds:schemaRef ds:uri="http://schemas.microsoft.com/office/2006/metadata/properties"/>
+    <ds:schemaRef ds:uri="http://schemas.microsoft.com/sharepoint/v3/fields"/>
+  </ds:schemaRefs>
+</ds:datastoreItem>
+</file>
+
+<file path=customXml/itemProps3.xml><?xml version="1.0" encoding="utf-8"?>
 <ds:datastoreItem xmlns:ds="http://schemas.openxmlformats.org/officeDocument/2006/customXml" ds:itemID="{C20E51C4-559D-47CC-9854-22650DD0FC25}">
   <ds:schemaRefs>
     <ds:schemaRef ds:uri="http://schemas.microsoft.com/office/2006/metadata/contentType"/>
@@ -10085,15 +10084,6 @@
 </ds:datastoreItem>
 </file>
 
-<file path=customXml/itemProps3.xml><?xml version="1.0" encoding="utf-8"?>
-<ds:datastoreItem xmlns:ds="http://schemas.openxmlformats.org/officeDocument/2006/customXml" ds:itemID="{47853092-453F-4761-BB4F-9437077E6946}">
-  <ds:schemaRefs>
-    <ds:schemaRef ds:uri="http://schemas.microsoft.com/office/2006/metadata/properties"/>
-    <ds:schemaRef ds:uri="http://schemas.microsoft.com/sharepoint/v3/fields"/>
-  </ds:schemaRefs>
-</ds:datastoreItem>
-</file>
-
 <file path=customXml/itemProps4.xml><?xml version="1.0" encoding="utf-8"?>
 <ds:datastoreItem xmlns:ds="http://schemas.openxmlformats.org/officeDocument/2006/customXml" ds:itemID="{6E0243D2-C2E7-4C17-98A3-48E63A4A14E3}">
   <ds:schemaRefs>
@@ -10103,7 +10093,7 @@
 </file>
 
 <file path=customXml/itemProps5.xml><?xml version="1.0" encoding="utf-8"?>
-<ds:datastoreItem xmlns:ds="http://schemas.openxmlformats.org/officeDocument/2006/customXml" ds:itemID="{1270D1B5-F295-4513-9377-2FB0060499D3}">
+<ds:datastoreItem xmlns:ds="http://schemas.openxmlformats.org/officeDocument/2006/customXml" ds:itemID="{E67E11A9-54CC-4E3E-A03E-4921157D2FEC}">
   <ds:schemaRefs>
     <ds:schemaRef ds:uri="http://schemas.openxmlformats.org/officeDocument/2006/bibliography"/>
   </ds:schemaRefs>

</xml_diff>

<commit_message>
TFS 14679 - Followup; TFS 15600 - London Alternate Channels Bingo; TFS 15653 - Display Pending Follow-up logs on CSRs dashboard;
git-tfs-id: [https://tfs.omnicloud.local/tfs/cco%20program/]$/eCoaching_V2;C43660
</commit_message>
<xml_diff>
--- a/Runbook/Web/CCO_eCoaching_Log_Admin_Runbook.docx
+++ b/Runbook/Web/CCO_eCoaching_Log_Admin_Runbook.docx
@@ -250,7 +250,7 @@
               <w:rPr>
                 <w:b/>
               </w:rPr>
-              <w:t>TFS 14787 – Update SMTP mail relay to maximus server;</w:t>
+              <w:t>TFS 14679 - Followup;</w:t>
             </w:r>
           </w:p>
           <w:p>
@@ -264,37 +264,21 @@
               <w:rPr>
                 <w:b/>
               </w:rPr>
-              <w:t>T</w:t>
-            </w:r>
-            <w:r>
+              <w:t>TFS 15600 - London Alternate Channels Bingo;</w:t>
+            </w:r>
+          </w:p>
+          <w:p>
+            <w:pPr>
+              <w:cnfStyle w:val="100000000000" w:firstRow="1" w:lastRow="0" w:firstColumn="0" w:lastColumn="0" w:oddVBand="0" w:evenVBand="0" w:oddHBand="0" w:evenHBand="0" w:firstRowFirstColumn="0" w:firstRowLastColumn="0" w:lastRowFirstColumn="0" w:lastRowLastColumn="0"/>
               <w:rPr>
                 <w:b/>
               </w:rPr>
-              <w:t xml:space="preserve">FS </w:t>
-            </w:r>
+            </w:pPr>
             <w:r>
               <w:rPr>
                 <w:b/>
               </w:rPr>
-              <w:t>14849</w:t>
-            </w:r>
-            <w:r>
-              <w:rPr>
-                <w:b/>
-              </w:rPr>
-              <w:t xml:space="preserve"> – </w:t>
-            </w:r>
-            <w:r>
-              <w:rPr>
-                <w:b/>
-              </w:rPr>
-              <w:t xml:space="preserve">Update to </w:t>
-            </w:r>
-            <w:r>
-              <w:rPr>
-                <w:b/>
-              </w:rPr>
-              <w:t>GDIT links to Maximus ones;</w:t>
+              <w:t>TFS 15653 - Display Pending Follow-up logs on CSRs dashboard;</w:t>
             </w:r>
           </w:p>
         </w:tc>
@@ -1897,13 +1881,34 @@
                 <w:szCs w:val="18"/>
               </w:rPr>
             </w:pPr>
+            <w:r>
+              <w:rPr>
+                <w:sz w:val="18"/>
+                <w:szCs w:val="18"/>
+              </w:rPr>
+              <w:t>10/04/2019</w:t>
+            </w:r>
           </w:p>
         </w:tc>
         <w:tc>
           <w:tcPr>
             <w:tcW w:w="6120" w:type="dxa"/>
           </w:tcPr>
-          <w:p/>
+          <w:p>
+            <w:r>
+              <w:t>TFS 14679 - Followup;</w:t>
+            </w:r>
+          </w:p>
+          <w:p>
+            <w:r>
+              <w:t>TFS 15600 - London Alternate Channels Bingo;</w:t>
+            </w:r>
+          </w:p>
+          <w:p>
+            <w:r>
+              <w:t>TFS 15653 - Display Pending Follow-up logs on CSRs dashboard;</w:t>
+            </w:r>
+          </w:p>
         </w:tc>
         <w:tc>
           <w:tcPr>
@@ -1917,6 +1922,20 @@
                 <w:szCs w:val="18"/>
               </w:rPr>
             </w:pPr>
+            <w:r>
+              <w:rPr>
+                <w:sz w:val="18"/>
+                <w:szCs w:val="18"/>
+              </w:rPr>
+              <w:t xml:space="preserve">   </w:t>
+            </w:r>
+            <w:r>
+              <w:rPr>
+                <w:sz w:val="18"/>
+                <w:szCs w:val="18"/>
+              </w:rPr>
+              <w:t>Lili Huang</w:t>
+            </w:r>
           </w:p>
         </w:tc>
       </w:tr>
@@ -2055,13 +2074,13 @@
               <w:t xml:space="preserve">TFS </w:t>
             </w:r>
             <w:r>
-              <w:t>14</w:t>
-            </w:r>
-            <w:r>
-              <w:t>849</w:t>
-            </w:r>
-            <w:r>
-              <w:t xml:space="preserve"> and 14787</w:t>
+              <w:t>14679, 15600,</w:t>
+            </w:r>
+            <w:r>
+              <w:t xml:space="preserve"> and </w:t>
+            </w:r>
+            <w:r>
+              <w:t>15653</w:t>
             </w:r>
             <w:r>
               <w:t>.</w:t>
@@ -2507,10 +2526,8 @@
                 <w:b/>
                 <w:i/>
               </w:rPr>
-              <w:t>42772</w:t>
-            </w:r>
-            <w:bookmarkStart w:id="2" w:name="_GoBack"/>
-            <w:bookmarkEnd w:id="2"/>
+              <w:t>43659</w:t>
+            </w:r>
           </w:p>
           <w:p>
             <w:pPr>
@@ -2859,6 +2876,28 @@
               </w:rPr>
               <w:t>index.html</w:t>
             </w:r>
+          </w:p>
+          <w:p>
+            <w:pPr>
+              <w:pStyle w:val="SOPBodyText"/>
+              <w:numPr>
+                <w:ilvl w:val="1"/>
+                <w:numId w:val="35"/>
+              </w:numPr>
+              <w:spacing w:before="0" w:after="0"/>
+              <w:ind w:left="1498"/>
+              <w:rPr>
+                <w:b/>
+              </w:rPr>
+            </w:pPr>
+            <w:r>
+              <w:rPr>
+                <w:b/>
+              </w:rPr>
+              <w:t>web.config</w:t>
+            </w:r>
+            <w:bookmarkStart w:id="2" w:name="_GoBack"/>
+            <w:bookmarkEnd w:id="2"/>
           </w:p>
           <w:p>
             <w:pPr>
@@ -4596,7 +4635,7 @@
         </mc:Choice>
         <mc:Fallback>
           <w:pict>
-            <v:line w14:anchorId="20132AF2" id="Line 7" o:spid="_x0000_s1026" style="position:absolute;z-index:251656704;visibility:visible;mso-wrap-style:square;mso-width-percent:0;mso-height-percent:0;mso-wrap-distance-left:9pt;mso-wrap-distance-top:-3e-5mm;mso-wrap-distance-right:9pt;mso-wrap-distance-bottom:-3e-5mm;mso-position-horizontal:absolute;mso-position-horizontal-relative:text;mso-position-vertical:absolute;mso-position-vertical-relative:text;mso-width-percent:0;mso-height-percent:0;mso-width-relative:page;mso-height-relative:page" from="-2.25pt,12.9pt" to="465.75pt,12.9pt" o:gfxdata="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" strokecolor="#5b7d96" strokeweight="2.25pt"/>
+            <v:line w14:anchorId="3D733319" id="Line 7" o:spid="_x0000_s1026" style="position:absolute;z-index:251656704;visibility:visible;mso-wrap-style:square;mso-width-percent:0;mso-height-percent:0;mso-wrap-distance-left:9pt;mso-wrap-distance-top:-3e-5mm;mso-wrap-distance-right:9pt;mso-wrap-distance-bottom:-3e-5mm;mso-position-horizontal:absolute;mso-position-horizontal-relative:text;mso-position-vertical:absolute;mso-position-vertical-relative:text;mso-width-percent:0;mso-height-percent:0;mso-width-relative:page;mso-height-relative:page" from="-2.25pt,12.9pt" to="465.75pt,12.9pt" o:gfxdata="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" strokecolor="#5b7d96" strokeweight="2.25pt"/>
           </w:pict>
         </mc:Fallback>
       </mc:AlternateContent>
@@ -9903,14 +9942,6 @@
 </file>
 
 <file path=customXml/item2.xml><?xml version="1.0" encoding="utf-8"?>
-<p:properties xmlns:p="http://schemas.microsoft.com/office/2006/metadata/properties" xmlns:xsi="http://www.w3.org/2001/XMLSchema-instance">
-  <documentManagement>
-    <_DCDateModified xmlns="http://schemas.microsoft.com/sharepoint/v3/fields" xsi:nil="true"/>
-  </documentManagement>
-</p:properties>
-</file>
-
-<file path=customXml/item3.xml><?xml version="1.0" encoding="utf-8"?>
 <ct:contentTypeSchema xmlns:ct="http://schemas.microsoft.com/office/2006/metadata/contentType" xmlns:ma="http://schemas.microsoft.com/office/2006/metadata/properties/metaAttributes" ct:_="" ma:_="" ma:contentTypeName="Document" ma:contentTypeID="0x01010030BD7732B7E9D546895B9CFEB89AE1DA" ma:contentTypeVersion="2" ma:contentTypeDescription="Create a new document." ma:contentTypeScope="" ma:versionID="4a52a66f97c8a8cc0b4275e183da2dbb">
   <xsd:schema xmlns:xsd="http://www.w3.org/2001/XMLSchema" xmlns:xs="http://www.w3.org/2001/XMLSchema" xmlns:p="http://schemas.microsoft.com/office/2006/metadata/properties" xmlns:ns2="http://schemas.microsoft.com/sharepoint/v3/fields" targetNamespace="http://schemas.microsoft.com/office/2006/metadata/properties" ma:root="true" ma:fieldsID="032493956d71b98ad7ed2527eb986e98" ns2:_="">
     <xsd:import namespace="http://schemas.microsoft.com/sharepoint/v3/fields"/>
@@ -10036,6 +10067,14 @@
 </ct:contentTypeSchema>
 </file>
 
+<file path=customXml/item3.xml><?xml version="1.0" encoding="utf-8"?>
+<p:properties xmlns:p="http://schemas.microsoft.com/office/2006/metadata/properties" xmlns:xsi="http://www.w3.org/2001/XMLSchema-instance">
+  <documentManagement>
+    <_DCDateModified xmlns="http://schemas.microsoft.com/sharepoint/v3/fields" xsi:nil="true"/>
+  </documentManagement>
+</p:properties>
+</file>
+
 <file path=customXml/item4.xml><?xml version="1.0" encoding="utf-8"?>
 <?mso-contentType ?>
 <FormTemplates xmlns="http://schemas.microsoft.com/sharepoint/v3/contenttype/forms">
@@ -10058,15 +10097,6 @@
 </file>
 
 <file path=customXml/itemProps2.xml><?xml version="1.0" encoding="utf-8"?>
-<ds:datastoreItem xmlns:ds="http://schemas.openxmlformats.org/officeDocument/2006/customXml" ds:itemID="{47853092-453F-4761-BB4F-9437077E6946}">
-  <ds:schemaRefs>
-    <ds:schemaRef ds:uri="http://schemas.microsoft.com/office/2006/metadata/properties"/>
-    <ds:schemaRef ds:uri="http://schemas.microsoft.com/sharepoint/v3/fields"/>
-  </ds:schemaRefs>
-</ds:datastoreItem>
-</file>
-
-<file path=customXml/itemProps3.xml><?xml version="1.0" encoding="utf-8"?>
 <ds:datastoreItem xmlns:ds="http://schemas.openxmlformats.org/officeDocument/2006/customXml" ds:itemID="{C20E51C4-559D-47CC-9854-22650DD0FC25}">
   <ds:schemaRefs>
     <ds:schemaRef ds:uri="http://schemas.microsoft.com/office/2006/metadata/contentType"/>
@@ -10084,6 +10114,15 @@
 </ds:datastoreItem>
 </file>
 
+<file path=customXml/itemProps3.xml><?xml version="1.0" encoding="utf-8"?>
+<ds:datastoreItem xmlns:ds="http://schemas.openxmlformats.org/officeDocument/2006/customXml" ds:itemID="{47853092-453F-4761-BB4F-9437077E6946}">
+  <ds:schemaRefs>
+    <ds:schemaRef ds:uri="http://schemas.microsoft.com/office/2006/metadata/properties"/>
+    <ds:schemaRef ds:uri="http://schemas.microsoft.com/sharepoint/v3/fields"/>
+  </ds:schemaRefs>
+</ds:datastoreItem>
+</file>
+
 <file path=customXml/itemProps4.xml><?xml version="1.0" encoding="utf-8"?>
 <ds:datastoreItem xmlns:ds="http://schemas.openxmlformats.org/officeDocument/2006/customXml" ds:itemID="{6E0243D2-C2E7-4C17-98A3-48E63A4A14E3}">
   <ds:schemaRefs>
@@ -10093,7 +10132,7 @@
 </file>
 
 <file path=customXml/itemProps5.xml><?xml version="1.0" encoding="utf-8"?>
-<ds:datastoreItem xmlns:ds="http://schemas.openxmlformats.org/officeDocument/2006/customXml" ds:itemID="{E67E11A9-54CC-4E3E-A03E-4921157D2FEC}">
+<ds:datastoreItem xmlns:ds="http://schemas.openxmlformats.org/officeDocument/2006/customXml" ds:itemID="{9A8E3879-B82E-464A-8872-5DCB23279075}">
   <ds:schemaRefs>
     <ds:schemaRef ds:uri="http://schemas.openxmlformats.org/officeDocument/2006/bibliography"/>
   </ds:schemaRefs>

</xml_diff>

<commit_message>
#17123 - Add "ad.local" in application url
git-tfs-id: [https://tfs.omnicloud.local/tfs/cco%20program/]$/eCoaching_V2;C45758
</commit_message>
<xml_diff>
--- a/Runbook/Web/CCO_eCoaching_Log_Admin_Runbook.docx
+++ b/Runbook/Web/CCO_eCoaching_Log_Admin_Runbook.docx
@@ -1,6 +1,6 @@
 
 <file path=word/document.xml><?xml version="1.0" encoding="utf-8"?>
-<w:document xmlns:wpc="http://schemas.microsoft.com/office/word/2010/wordprocessingCanvas" xmlns:mc="http://schemas.openxmlformats.org/markup-compatibility/2006" xmlns:o="urn:schemas-microsoft-com:office:office" xmlns:r="http://schemas.openxmlformats.org/officeDocument/2006/relationships" xmlns:m="http://schemas.openxmlformats.org/officeDocument/2006/math" xmlns:v="urn:schemas-microsoft-com:vml" xmlns:wp14="http://schemas.microsoft.com/office/word/2010/wordprocessingDrawing" xmlns:wp="http://schemas.openxmlformats.org/drawingml/2006/wordprocessingDrawing" xmlns:w10="urn:schemas-microsoft-com:office:word" xmlns:w="http://schemas.openxmlformats.org/wordprocessingml/2006/main" xmlns:w14="http://schemas.microsoft.com/office/word/2010/wordml" xmlns:w15="http://schemas.microsoft.com/office/word/2012/wordml" xmlns:wpg="http://schemas.microsoft.com/office/word/2010/wordprocessingGroup" xmlns:wpi="http://schemas.microsoft.com/office/word/2010/wordprocessingInk" xmlns:wne="http://schemas.microsoft.com/office/word/2006/wordml" xmlns:wps="http://schemas.microsoft.com/office/word/2010/wordprocessingShape" mc:Ignorable="w14 w15 wp14">
+<w:document xmlns:wpc="http://schemas.microsoft.com/office/word/2010/wordprocessingCanvas" xmlns:cx="http://schemas.microsoft.com/office/drawing/2014/chartex" xmlns:cx1="http://schemas.microsoft.com/office/drawing/2015/9/8/chartex" xmlns:mc="http://schemas.openxmlformats.org/markup-compatibility/2006" xmlns:o="urn:schemas-microsoft-com:office:office" xmlns:r="http://schemas.openxmlformats.org/officeDocument/2006/relationships" xmlns:m="http://schemas.openxmlformats.org/officeDocument/2006/math" xmlns:v="urn:schemas-microsoft-com:vml" xmlns:wp14="http://schemas.microsoft.com/office/word/2010/wordprocessingDrawing" xmlns:wp="http://schemas.openxmlformats.org/drawingml/2006/wordprocessingDrawing" xmlns:w10="urn:schemas-microsoft-com:office:word" xmlns:w="http://schemas.openxmlformats.org/wordprocessingml/2006/main" xmlns:w14="http://schemas.microsoft.com/office/word/2010/wordml" xmlns:w15="http://schemas.microsoft.com/office/word/2012/wordml" xmlns:w16se="http://schemas.microsoft.com/office/word/2015/wordml/symex" xmlns:wpg="http://schemas.microsoft.com/office/word/2010/wordprocessingGroup" xmlns:wpi="http://schemas.microsoft.com/office/word/2010/wordprocessingInk" xmlns:wne="http://schemas.microsoft.com/office/word/2006/wordml" xmlns:wps="http://schemas.microsoft.com/office/word/2010/wordprocessingShape" mc:Ignorable="w14 w15 w16se wp14">
   <w:body>
     <w:p>
       <w:pPr>
@@ -250,35 +250,13 @@
               <w:rPr>
                 <w:b/>
               </w:rPr>
-              <w:t>TFS 14679 - Followup;</w:t>
-            </w:r>
-          </w:p>
-          <w:p>
-            <w:pPr>
-              <w:cnfStyle w:val="100000000000" w:firstRow="1" w:lastRow="0" w:firstColumn="0" w:lastColumn="0" w:oddVBand="0" w:evenVBand="0" w:oddHBand="0" w:evenHBand="0" w:firstRowFirstColumn="0" w:firstRowLastColumn="0" w:lastRowFirstColumn="0" w:lastRowLastColumn="0"/>
+              <w:t xml:space="preserve">TFS </w:t>
+            </w:r>
+            <w:r>
               <w:rPr>
                 <w:b/>
               </w:rPr>
-            </w:pPr>
-            <w:r>
-              <w:rPr>
-                <w:b/>
-              </w:rPr>
-              <w:t>TFS 15600 - London Alternate Channels Bingo;</w:t>
-            </w:r>
-          </w:p>
-          <w:p>
-            <w:pPr>
-              <w:cnfStyle w:val="100000000000" w:firstRow="1" w:lastRow="0" w:firstColumn="0" w:lastColumn="0" w:oddVBand="0" w:evenVBand="0" w:oddHBand="0" w:evenHBand="0" w:firstRowFirstColumn="0" w:firstRowLastColumn="0" w:lastRowFirstColumn="0" w:lastRowLastColumn="0"/>
-              <w:rPr>
-                <w:b/>
-              </w:rPr>
-            </w:pPr>
-            <w:r>
-              <w:rPr>
-                <w:b/>
-              </w:rPr>
-              <w:t>TFS 15653 - Display Pending Follow-up logs on CSRs dashboard;</w:t>
+              <w:t>17123 – Add “ad.local” to application url</w:t>
             </w:r>
           </w:p>
         </w:tc>
@@ -1939,6 +1917,61 @@
           </w:p>
         </w:tc>
       </w:tr>
+      <w:tr>
+        <w:tc>
+          <w:tcPr>
+            <w:tcW w:w="1188" w:type="dxa"/>
+          </w:tcPr>
+          <w:p>
+            <w:pPr>
+              <w:pStyle w:val="TableText"/>
+              <w:ind w:left="90"/>
+              <w:rPr>
+                <w:sz w:val="18"/>
+                <w:szCs w:val="18"/>
+              </w:rPr>
+            </w:pPr>
+            <w:r>
+              <w:rPr>
+                <w:sz w:val="18"/>
+                <w:szCs w:val="18"/>
+              </w:rPr>
+              <w:t>05/04/2020</w:t>
+            </w:r>
+          </w:p>
+        </w:tc>
+        <w:tc>
+          <w:tcPr>
+            <w:tcW w:w="6120" w:type="dxa"/>
+          </w:tcPr>
+          <w:p>
+            <w:r>
+              <w:t>TFS 17123 – Add “ad.local” in application url</w:t>
+            </w:r>
+          </w:p>
+        </w:tc>
+        <w:tc>
+          <w:tcPr>
+            <w:tcW w:w="2268" w:type="dxa"/>
+          </w:tcPr>
+          <w:p>
+            <w:pPr>
+              <w:pStyle w:val="TableText"/>
+              <w:rPr>
+                <w:sz w:val="18"/>
+                <w:szCs w:val="18"/>
+              </w:rPr>
+            </w:pPr>
+            <w:r>
+              <w:rPr>
+                <w:sz w:val="18"/>
+                <w:szCs w:val="18"/>
+              </w:rPr>
+              <w:t>Lili Huang</w:t>
+            </w:r>
+          </w:p>
+        </w:tc>
+      </w:tr>
     </w:tbl>
     <w:p/>
     <w:p/>
@@ -2074,16 +2107,7 @@
               <w:t xml:space="preserve">TFS </w:t>
             </w:r>
             <w:r>
-              <w:t>14679, 15600,</w:t>
-            </w:r>
-            <w:r>
-              <w:t xml:space="preserve"> and </w:t>
-            </w:r>
-            <w:r>
-              <w:t>15653</w:t>
-            </w:r>
-            <w:r>
-              <w:t>.</w:t>
+              <w:t>17123.</w:t>
             </w:r>
           </w:p>
         </w:tc>
@@ -2526,8 +2550,10 @@
                 <w:b/>
                 <w:i/>
               </w:rPr>
-              <w:t>43659</w:t>
-            </w:r>
+              <w:t>45749</w:t>
+            </w:r>
+            <w:bookmarkStart w:id="2" w:name="_GoBack"/>
+            <w:bookmarkEnd w:id="2"/>
           </w:p>
           <w:p>
             <w:pPr>
@@ -2896,8 +2922,6 @@
               </w:rPr>
               <w:t>web.config</w:t>
             </w:r>
-            <w:bookmarkStart w:id="2" w:name="_GoBack"/>
-            <w:bookmarkEnd w:id="2"/>
           </w:p>
           <w:p>
             <w:pPr>
@@ -3808,7 +3832,7 @@
 </file>
 
 <file path=word/endnotes.xml><?xml version="1.0" encoding="utf-8"?>
-<w:endnotes xmlns:wpc="http://schemas.microsoft.com/office/word/2010/wordprocessingCanvas" xmlns:mc="http://schemas.openxmlformats.org/markup-compatibility/2006" xmlns:o="urn:schemas-microsoft-com:office:office" xmlns:r="http://schemas.openxmlformats.org/officeDocument/2006/relationships" xmlns:m="http://schemas.openxmlformats.org/officeDocument/2006/math" xmlns:v="urn:schemas-microsoft-com:vml" xmlns:wp14="http://schemas.microsoft.com/office/word/2010/wordprocessingDrawing" xmlns:wp="http://schemas.openxmlformats.org/drawingml/2006/wordprocessingDrawing" xmlns:w10="urn:schemas-microsoft-com:office:word" xmlns:w="http://schemas.openxmlformats.org/wordprocessingml/2006/main" xmlns:w14="http://schemas.microsoft.com/office/word/2010/wordml" xmlns:w15="http://schemas.microsoft.com/office/word/2012/wordml" xmlns:wpg="http://schemas.microsoft.com/office/word/2010/wordprocessingGroup" xmlns:wpi="http://schemas.microsoft.com/office/word/2010/wordprocessingInk" xmlns:wne="http://schemas.microsoft.com/office/word/2006/wordml" xmlns:wps="http://schemas.microsoft.com/office/word/2010/wordprocessingShape" mc:Ignorable="w14 w15 wp14">
+<w:endnotes xmlns:wpc="http://schemas.microsoft.com/office/word/2010/wordprocessingCanvas" xmlns:cx="http://schemas.microsoft.com/office/drawing/2014/chartex" xmlns:cx1="http://schemas.microsoft.com/office/drawing/2015/9/8/chartex" xmlns:mc="http://schemas.openxmlformats.org/markup-compatibility/2006" xmlns:o="urn:schemas-microsoft-com:office:office" xmlns:r="http://schemas.openxmlformats.org/officeDocument/2006/relationships" xmlns:m="http://schemas.openxmlformats.org/officeDocument/2006/math" xmlns:v="urn:schemas-microsoft-com:vml" xmlns:wp14="http://schemas.microsoft.com/office/word/2010/wordprocessingDrawing" xmlns:wp="http://schemas.openxmlformats.org/drawingml/2006/wordprocessingDrawing" xmlns:w10="urn:schemas-microsoft-com:office:word" xmlns:w="http://schemas.openxmlformats.org/wordprocessingml/2006/main" xmlns:w14="http://schemas.microsoft.com/office/word/2010/wordml" xmlns:w15="http://schemas.microsoft.com/office/word/2012/wordml" xmlns:w16se="http://schemas.microsoft.com/office/word/2015/wordml/symex" xmlns:wpg="http://schemas.microsoft.com/office/word/2010/wordprocessingGroup" xmlns:wpi="http://schemas.microsoft.com/office/word/2010/wordprocessingInk" xmlns:wne="http://schemas.microsoft.com/office/word/2006/wordml" xmlns:wps="http://schemas.microsoft.com/office/word/2010/wordprocessingShape" mc:Ignorable="w14 w15 w16se wp14">
   <w:endnote w:type="separator" w:id="-1">
     <w:p>
       <w:r>
@@ -3827,7 +3851,7 @@
 </file>
 
 <file path=word/footer1.xml><?xml version="1.0" encoding="utf-8"?>
-<w:ftr xmlns:wpc="http://schemas.microsoft.com/office/word/2010/wordprocessingCanvas" xmlns:mc="http://schemas.openxmlformats.org/markup-compatibility/2006" xmlns:o="urn:schemas-microsoft-com:office:office" xmlns:r="http://schemas.openxmlformats.org/officeDocument/2006/relationships" xmlns:m="http://schemas.openxmlformats.org/officeDocument/2006/math" xmlns:v="urn:schemas-microsoft-com:vml" xmlns:wp14="http://schemas.microsoft.com/office/word/2010/wordprocessingDrawing" xmlns:wp="http://schemas.openxmlformats.org/drawingml/2006/wordprocessingDrawing" xmlns:w10="urn:schemas-microsoft-com:office:word" xmlns:w="http://schemas.openxmlformats.org/wordprocessingml/2006/main" xmlns:w14="http://schemas.microsoft.com/office/word/2010/wordml" xmlns:w15="http://schemas.microsoft.com/office/word/2012/wordml" xmlns:wpg="http://schemas.microsoft.com/office/word/2010/wordprocessingGroup" xmlns:wpi="http://schemas.microsoft.com/office/word/2010/wordprocessingInk" xmlns:wne="http://schemas.microsoft.com/office/word/2006/wordml" xmlns:wps="http://schemas.microsoft.com/office/word/2010/wordprocessingShape" mc:Ignorable="w14 w15 wp14">
+<w:ftr xmlns:wpc="http://schemas.microsoft.com/office/word/2010/wordprocessingCanvas" xmlns:cx="http://schemas.microsoft.com/office/drawing/2014/chartex" xmlns:cx1="http://schemas.microsoft.com/office/drawing/2015/9/8/chartex" xmlns:mc="http://schemas.openxmlformats.org/markup-compatibility/2006" xmlns:o="urn:schemas-microsoft-com:office:office" xmlns:r="http://schemas.openxmlformats.org/officeDocument/2006/relationships" xmlns:m="http://schemas.openxmlformats.org/officeDocument/2006/math" xmlns:v="urn:schemas-microsoft-com:vml" xmlns:wp14="http://schemas.microsoft.com/office/word/2010/wordprocessingDrawing" xmlns:wp="http://schemas.openxmlformats.org/drawingml/2006/wordprocessingDrawing" xmlns:w10="urn:schemas-microsoft-com:office:word" xmlns:w="http://schemas.openxmlformats.org/wordprocessingml/2006/main" xmlns:w14="http://schemas.microsoft.com/office/word/2010/wordml" xmlns:w15="http://schemas.microsoft.com/office/word/2012/wordml" xmlns:w16se="http://schemas.microsoft.com/office/word/2015/wordml/symex" xmlns:wpg="http://schemas.microsoft.com/office/word/2010/wordprocessingGroup" xmlns:wpi="http://schemas.microsoft.com/office/word/2010/wordprocessingInk" xmlns:wne="http://schemas.microsoft.com/office/word/2006/wordml" xmlns:wps="http://schemas.microsoft.com/office/word/2010/wordprocessingShape" mc:Ignorable="w14 w15 w16se wp14">
   <w:p>
     <w:pPr>
       <w:pStyle w:val="Footer"/>
@@ -3955,7 +3979,7 @@
 </file>
 
 <file path=word/footer2.xml><?xml version="1.0" encoding="utf-8"?>
-<w:ftr xmlns:wpc="http://schemas.microsoft.com/office/word/2010/wordprocessingCanvas" xmlns:mc="http://schemas.openxmlformats.org/markup-compatibility/2006" xmlns:o="urn:schemas-microsoft-com:office:office" xmlns:r="http://schemas.openxmlformats.org/officeDocument/2006/relationships" xmlns:m="http://schemas.openxmlformats.org/officeDocument/2006/math" xmlns:v="urn:schemas-microsoft-com:vml" xmlns:wp14="http://schemas.microsoft.com/office/word/2010/wordprocessingDrawing" xmlns:wp="http://schemas.openxmlformats.org/drawingml/2006/wordprocessingDrawing" xmlns:w10="urn:schemas-microsoft-com:office:word" xmlns:w="http://schemas.openxmlformats.org/wordprocessingml/2006/main" xmlns:w14="http://schemas.microsoft.com/office/word/2010/wordml" xmlns:w15="http://schemas.microsoft.com/office/word/2012/wordml" xmlns:wpg="http://schemas.microsoft.com/office/word/2010/wordprocessingGroup" xmlns:wpi="http://schemas.microsoft.com/office/word/2010/wordprocessingInk" xmlns:wne="http://schemas.microsoft.com/office/word/2006/wordml" xmlns:wps="http://schemas.microsoft.com/office/word/2010/wordprocessingShape" mc:Ignorable="w14 w15 wp14">
+<w:ftr xmlns:wpc="http://schemas.microsoft.com/office/word/2010/wordprocessingCanvas" xmlns:cx="http://schemas.microsoft.com/office/drawing/2014/chartex" xmlns:cx1="http://schemas.microsoft.com/office/drawing/2015/9/8/chartex" xmlns:mc="http://schemas.openxmlformats.org/markup-compatibility/2006" xmlns:o="urn:schemas-microsoft-com:office:office" xmlns:r="http://schemas.openxmlformats.org/officeDocument/2006/relationships" xmlns:m="http://schemas.openxmlformats.org/officeDocument/2006/math" xmlns:v="urn:schemas-microsoft-com:vml" xmlns:wp14="http://schemas.microsoft.com/office/word/2010/wordprocessingDrawing" xmlns:wp="http://schemas.openxmlformats.org/drawingml/2006/wordprocessingDrawing" xmlns:w10="urn:schemas-microsoft-com:office:word" xmlns:w="http://schemas.openxmlformats.org/wordprocessingml/2006/main" xmlns:w14="http://schemas.microsoft.com/office/word/2010/wordml" xmlns:w15="http://schemas.microsoft.com/office/word/2012/wordml" xmlns:w16se="http://schemas.microsoft.com/office/word/2015/wordml/symex" xmlns:wpg="http://schemas.microsoft.com/office/word/2010/wordprocessingGroup" xmlns:wpi="http://schemas.microsoft.com/office/word/2010/wordprocessingInk" xmlns:wne="http://schemas.microsoft.com/office/word/2006/wordml" xmlns:wps="http://schemas.microsoft.com/office/word/2010/wordprocessingShape" mc:Ignorable="w14 w15 w16se wp14">
   <w:p>
     <w:pPr>
       <w:pStyle w:val="Footer"/>
@@ -4187,7 +4211,7 @@
 </file>
 
 <file path=word/footer3.xml><?xml version="1.0" encoding="utf-8"?>
-<w:ftr xmlns:wpc="http://schemas.microsoft.com/office/word/2010/wordprocessingCanvas" xmlns:mc="http://schemas.openxmlformats.org/markup-compatibility/2006" xmlns:o="urn:schemas-microsoft-com:office:office" xmlns:r="http://schemas.openxmlformats.org/officeDocument/2006/relationships" xmlns:m="http://schemas.openxmlformats.org/officeDocument/2006/math" xmlns:v="urn:schemas-microsoft-com:vml" xmlns:wp14="http://schemas.microsoft.com/office/word/2010/wordprocessingDrawing" xmlns:wp="http://schemas.openxmlformats.org/drawingml/2006/wordprocessingDrawing" xmlns:w10="urn:schemas-microsoft-com:office:word" xmlns:w="http://schemas.openxmlformats.org/wordprocessingml/2006/main" xmlns:w14="http://schemas.microsoft.com/office/word/2010/wordml" xmlns:w15="http://schemas.microsoft.com/office/word/2012/wordml" xmlns:wpg="http://schemas.microsoft.com/office/word/2010/wordprocessingGroup" xmlns:wpi="http://schemas.microsoft.com/office/word/2010/wordprocessingInk" xmlns:wne="http://schemas.microsoft.com/office/word/2006/wordml" xmlns:wps="http://schemas.microsoft.com/office/word/2010/wordprocessingShape" mc:Ignorable="w14 w15 wp14">
+<w:ftr xmlns:wpc="http://schemas.microsoft.com/office/word/2010/wordprocessingCanvas" xmlns:cx="http://schemas.microsoft.com/office/drawing/2014/chartex" xmlns:cx1="http://schemas.microsoft.com/office/drawing/2015/9/8/chartex" xmlns:mc="http://schemas.openxmlformats.org/markup-compatibility/2006" xmlns:o="urn:schemas-microsoft-com:office:office" xmlns:r="http://schemas.openxmlformats.org/officeDocument/2006/relationships" xmlns:m="http://schemas.openxmlformats.org/officeDocument/2006/math" xmlns:v="urn:schemas-microsoft-com:vml" xmlns:wp14="http://schemas.microsoft.com/office/word/2010/wordprocessingDrawing" xmlns:wp="http://schemas.openxmlformats.org/drawingml/2006/wordprocessingDrawing" xmlns:w10="urn:schemas-microsoft-com:office:word" xmlns:w="http://schemas.openxmlformats.org/wordprocessingml/2006/main" xmlns:w14="http://schemas.microsoft.com/office/word/2010/wordml" xmlns:w15="http://schemas.microsoft.com/office/word/2012/wordml" xmlns:w16se="http://schemas.microsoft.com/office/word/2015/wordml/symex" xmlns:wpg="http://schemas.microsoft.com/office/word/2010/wordprocessingGroup" xmlns:wpi="http://schemas.microsoft.com/office/word/2010/wordprocessingInk" xmlns:wne="http://schemas.microsoft.com/office/word/2006/wordml" xmlns:wps="http://schemas.microsoft.com/office/word/2010/wordprocessingShape" mc:Ignorable="w14 w15 w16se wp14">
   <w:p>
     <w:pPr>
       <w:pStyle w:val="Footer"/>
@@ -4287,7 +4311,7 @@
         <w:sz w:val="18"/>
         <w:szCs w:val="18"/>
       </w:rPr>
-      <w:t>3</w:t>
+      <w:t>2</w:t>
     </w:r>
     <w:r>
       <w:rPr>
@@ -4407,7 +4431,7 @@
 </file>
 
 <file path=word/footnotes.xml><?xml version="1.0" encoding="utf-8"?>
-<w:footnotes xmlns:wpc="http://schemas.microsoft.com/office/word/2010/wordprocessingCanvas" xmlns:mc="http://schemas.openxmlformats.org/markup-compatibility/2006" xmlns:o="urn:schemas-microsoft-com:office:office" xmlns:r="http://schemas.openxmlformats.org/officeDocument/2006/relationships" xmlns:m="http://schemas.openxmlformats.org/officeDocument/2006/math" xmlns:v="urn:schemas-microsoft-com:vml" xmlns:wp14="http://schemas.microsoft.com/office/word/2010/wordprocessingDrawing" xmlns:wp="http://schemas.openxmlformats.org/drawingml/2006/wordprocessingDrawing" xmlns:w10="urn:schemas-microsoft-com:office:word" xmlns:w="http://schemas.openxmlformats.org/wordprocessingml/2006/main" xmlns:w14="http://schemas.microsoft.com/office/word/2010/wordml" xmlns:w15="http://schemas.microsoft.com/office/word/2012/wordml" xmlns:wpg="http://schemas.microsoft.com/office/word/2010/wordprocessingGroup" xmlns:wpi="http://schemas.microsoft.com/office/word/2010/wordprocessingInk" xmlns:wne="http://schemas.microsoft.com/office/word/2006/wordml" xmlns:wps="http://schemas.microsoft.com/office/word/2010/wordprocessingShape" mc:Ignorable="w14 w15 wp14">
+<w:footnotes xmlns:wpc="http://schemas.microsoft.com/office/word/2010/wordprocessingCanvas" xmlns:cx="http://schemas.microsoft.com/office/drawing/2014/chartex" xmlns:cx1="http://schemas.microsoft.com/office/drawing/2015/9/8/chartex" xmlns:mc="http://schemas.openxmlformats.org/markup-compatibility/2006" xmlns:o="urn:schemas-microsoft-com:office:office" xmlns:r="http://schemas.openxmlformats.org/officeDocument/2006/relationships" xmlns:m="http://schemas.openxmlformats.org/officeDocument/2006/math" xmlns:v="urn:schemas-microsoft-com:vml" xmlns:wp14="http://schemas.microsoft.com/office/word/2010/wordprocessingDrawing" xmlns:wp="http://schemas.openxmlformats.org/drawingml/2006/wordprocessingDrawing" xmlns:w10="urn:schemas-microsoft-com:office:word" xmlns:w="http://schemas.openxmlformats.org/wordprocessingml/2006/main" xmlns:w14="http://schemas.microsoft.com/office/word/2010/wordml" xmlns:w15="http://schemas.microsoft.com/office/word/2012/wordml" xmlns:w16se="http://schemas.microsoft.com/office/word/2015/wordml/symex" xmlns:wpg="http://schemas.microsoft.com/office/word/2010/wordprocessingGroup" xmlns:wpi="http://schemas.microsoft.com/office/word/2010/wordprocessingInk" xmlns:wne="http://schemas.microsoft.com/office/word/2006/wordml" xmlns:wps="http://schemas.microsoft.com/office/word/2010/wordprocessingShape" mc:Ignorable="w14 w15 w16se wp14">
   <w:footnote w:type="separator" w:id="-1">
     <w:p>
       <w:r>
@@ -4426,7 +4450,7 @@
 </file>
 
 <file path=word/header1.xml><?xml version="1.0" encoding="utf-8"?>
-<w:hdr xmlns:wpc="http://schemas.microsoft.com/office/word/2010/wordprocessingCanvas" xmlns:mc="http://schemas.openxmlformats.org/markup-compatibility/2006" xmlns:o="urn:schemas-microsoft-com:office:office" xmlns:r="http://schemas.openxmlformats.org/officeDocument/2006/relationships" xmlns:m="http://schemas.openxmlformats.org/officeDocument/2006/math" xmlns:v="urn:schemas-microsoft-com:vml" xmlns:wp14="http://schemas.microsoft.com/office/word/2010/wordprocessingDrawing" xmlns:wp="http://schemas.openxmlformats.org/drawingml/2006/wordprocessingDrawing" xmlns:w10="urn:schemas-microsoft-com:office:word" xmlns:w="http://schemas.openxmlformats.org/wordprocessingml/2006/main" xmlns:w14="http://schemas.microsoft.com/office/word/2010/wordml" xmlns:w15="http://schemas.microsoft.com/office/word/2012/wordml" xmlns:wpg="http://schemas.microsoft.com/office/word/2010/wordprocessingGroup" xmlns:wpi="http://schemas.microsoft.com/office/word/2010/wordprocessingInk" xmlns:wne="http://schemas.microsoft.com/office/word/2006/wordml" xmlns:wps="http://schemas.microsoft.com/office/word/2010/wordprocessingShape" mc:Ignorable="w14 w15 wp14">
+<w:hdr xmlns:wpc="http://schemas.microsoft.com/office/word/2010/wordprocessingCanvas" xmlns:cx="http://schemas.microsoft.com/office/drawing/2014/chartex" xmlns:cx1="http://schemas.microsoft.com/office/drawing/2015/9/8/chartex" xmlns:mc="http://schemas.openxmlformats.org/markup-compatibility/2006" xmlns:o="urn:schemas-microsoft-com:office:office" xmlns:r="http://schemas.openxmlformats.org/officeDocument/2006/relationships" xmlns:m="http://schemas.openxmlformats.org/officeDocument/2006/math" xmlns:v="urn:schemas-microsoft-com:vml" xmlns:wp14="http://schemas.microsoft.com/office/word/2010/wordprocessingDrawing" xmlns:wp="http://schemas.openxmlformats.org/drawingml/2006/wordprocessingDrawing" xmlns:w10="urn:schemas-microsoft-com:office:word" xmlns:w="http://schemas.openxmlformats.org/wordprocessingml/2006/main" xmlns:w14="http://schemas.microsoft.com/office/word/2010/wordml" xmlns:w15="http://schemas.microsoft.com/office/word/2012/wordml" xmlns:w16se="http://schemas.microsoft.com/office/word/2015/wordml/symex" xmlns:wpg="http://schemas.microsoft.com/office/word/2010/wordprocessingGroup" xmlns:wpi="http://schemas.microsoft.com/office/word/2010/wordprocessingInk" xmlns:wne="http://schemas.microsoft.com/office/word/2006/wordml" xmlns:wps="http://schemas.microsoft.com/office/word/2010/wordprocessingShape" mc:Ignorable="w14 w15 w16se wp14">
   <w:p>
     <w:pPr>
       <w:pStyle w:val="headingstuff"/>
@@ -4635,7 +4659,7 @@
         </mc:Choice>
         <mc:Fallback>
           <w:pict>
-            <v:line w14:anchorId="3D733319" id="Line 7" o:spid="_x0000_s1026" style="position:absolute;z-index:251656704;visibility:visible;mso-wrap-style:square;mso-width-percent:0;mso-height-percent:0;mso-wrap-distance-left:9pt;mso-wrap-distance-top:-3e-5mm;mso-wrap-distance-right:9pt;mso-wrap-distance-bottom:-3e-5mm;mso-position-horizontal:absolute;mso-position-horizontal-relative:text;mso-position-vertical:absolute;mso-position-vertical-relative:text;mso-width-percent:0;mso-height-percent:0;mso-width-relative:page;mso-height-relative:page" from="-2.25pt,12.9pt" to="465.75pt,12.9pt" o:gfxdata="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" strokecolor="#5b7d96" strokeweight="2.25pt"/>
+            <v:line w14:anchorId="61D08B43" id="Line 7" o:spid="_x0000_s1026" style="position:absolute;z-index:251656704;visibility:visible;mso-wrap-style:square;mso-width-percent:0;mso-height-percent:0;mso-wrap-distance-left:9pt;mso-wrap-distance-top:-3e-5mm;mso-wrap-distance-right:9pt;mso-wrap-distance-bottom:-3e-5mm;mso-position-horizontal:absolute;mso-position-horizontal-relative:text;mso-position-vertical:absolute;mso-position-vertical-relative:text;mso-width-percent:0;mso-height-percent:0;mso-width-relative:page;mso-height-relative:page" from="-2.25pt,12.9pt" to="465.75pt,12.9pt" o:gfxdata="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" strokecolor="#5b7d96" strokeweight="2.25pt"/>
           </w:pict>
         </mc:Fallback>
       </mc:AlternateContent>
@@ -4695,7 +4719,7 @@
 </file>
 
 <file path=word/numbering.xml><?xml version="1.0" encoding="utf-8"?>
-<w:numbering xmlns:wpc="http://schemas.microsoft.com/office/word/2010/wordprocessingCanvas" xmlns:mc="http://schemas.openxmlformats.org/markup-compatibility/2006" xmlns:o="urn:schemas-microsoft-com:office:office" xmlns:r="http://schemas.openxmlformats.org/officeDocument/2006/relationships" xmlns:m="http://schemas.openxmlformats.org/officeDocument/2006/math" xmlns:v="urn:schemas-microsoft-com:vml" xmlns:wp14="http://schemas.microsoft.com/office/word/2010/wordprocessingDrawing" xmlns:wp="http://schemas.openxmlformats.org/drawingml/2006/wordprocessingDrawing" xmlns:w10="urn:schemas-microsoft-com:office:word" xmlns:w="http://schemas.openxmlformats.org/wordprocessingml/2006/main" xmlns:w14="http://schemas.microsoft.com/office/word/2010/wordml" xmlns:w15="http://schemas.microsoft.com/office/word/2012/wordml" xmlns:wpg="http://schemas.microsoft.com/office/word/2010/wordprocessingGroup" xmlns:wpi="http://schemas.microsoft.com/office/word/2010/wordprocessingInk" xmlns:wne="http://schemas.microsoft.com/office/word/2006/wordml" xmlns:wps="http://schemas.microsoft.com/office/word/2010/wordprocessingShape" mc:Ignorable="w14 w15 wp14">
+<w:numbering xmlns:wpc="http://schemas.microsoft.com/office/word/2010/wordprocessingCanvas" xmlns:cx="http://schemas.microsoft.com/office/drawing/2014/chartex" xmlns:cx1="http://schemas.microsoft.com/office/drawing/2015/9/8/chartex" xmlns:mc="http://schemas.openxmlformats.org/markup-compatibility/2006" xmlns:o="urn:schemas-microsoft-com:office:office" xmlns:r="http://schemas.openxmlformats.org/officeDocument/2006/relationships" xmlns:m="http://schemas.openxmlformats.org/officeDocument/2006/math" xmlns:v="urn:schemas-microsoft-com:vml" xmlns:wp14="http://schemas.microsoft.com/office/word/2010/wordprocessingDrawing" xmlns:wp="http://schemas.openxmlformats.org/drawingml/2006/wordprocessingDrawing" xmlns:w10="urn:schemas-microsoft-com:office:word" xmlns:w="http://schemas.openxmlformats.org/wordprocessingml/2006/main" xmlns:w14="http://schemas.microsoft.com/office/word/2010/wordml" xmlns:w15="http://schemas.microsoft.com/office/word/2012/wordml" xmlns:w16se="http://schemas.microsoft.com/office/word/2015/wordml/symex" xmlns:wpg="http://schemas.microsoft.com/office/word/2010/wordprocessingGroup" xmlns:wpi="http://schemas.microsoft.com/office/word/2010/wordprocessingInk" xmlns:wne="http://schemas.microsoft.com/office/word/2006/wordml" xmlns:wps="http://schemas.microsoft.com/office/word/2010/wordprocessingShape" mc:Ignorable="w14 w15 w16se wp14">
   <w:abstractNum w:abstractNumId="0" w15:restartNumberingAfterBreak="0">
     <w:nsid w:val="FFFFFF89"/>
     <w:multiLevelType w:val="singleLevel"/>
@@ -8482,7 +8506,7 @@
 </file>
 
 <file path=word/styles.xml><?xml version="1.0" encoding="utf-8"?>
-<w:styles xmlns:mc="http://schemas.openxmlformats.org/markup-compatibility/2006" xmlns:r="http://schemas.openxmlformats.org/officeDocument/2006/relationships" xmlns:w="http://schemas.openxmlformats.org/wordprocessingml/2006/main" xmlns:w14="http://schemas.microsoft.com/office/word/2010/wordml" xmlns:w15="http://schemas.microsoft.com/office/word/2012/wordml" mc:Ignorable="w14 w15">
+<w:styles xmlns:mc="http://schemas.openxmlformats.org/markup-compatibility/2006" xmlns:r="http://schemas.openxmlformats.org/officeDocument/2006/relationships" xmlns:w="http://schemas.openxmlformats.org/wordprocessingml/2006/main" xmlns:w14="http://schemas.microsoft.com/office/word/2010/wordml" xmlns:w15="http://schemas.microsoft.com/office/word/2012/wordml" xmlns:w16se="http://schemas.microsoft.com/office/word/2015/wordml/symex" mc:Ignorable="w14 w15 w16se">
   <w:docDefaults>
     <w:rPrDefault>
       <w:rPr>
@@ -10068,20 +10092,20 @@
 </file>
 
 <file path=customXml/item3.xml><?xml version="1.0" encoding="utf-8"?>
-<p:properties xmlns:p="http://schemas.microsoft.com/office/2006/metadata/properties" xmlns:xsi="http://www.w3.org/2001/XMLSchema-instance">
-  <documentManagement>
-    <_DCDateModified xmlns="http://schemas.microsoft.com/sharepoint/v3/fields" xsi:nil="true"/>
-  </documentManagement>
-</p:properties>
-</file>
-
-<file path=customXml/item4.xml><?xml version="1.0" encoding="utf-8"?>
 <?mso-contentType ?>
 <FormTemplates xmlns="http://schemas.microsoft.com/sharepoint/v3/contenttype/forms">
   <Display>DocumentLibraryForm</Display>
   <Edit>DocumentLibraryForm</Edit>
   <New>DocumentLibraryForm</New>
 </FormTemplates>
+</file>
+
+<file path=customXml/item4.xml><?xml version="1.0" encoding="utf-8"?>
+<p:properties xmlns:p="http://schemas.microsoft.com/office/2006/metadata/properties" xmlns:xsi="http://www.w3.org/2001/XMLSchema-instance">
+  <documentManagement>
+    <_DCDateModified xmlns="http://schemas.microsoft.com/sharepoint/v3/fields" xsi:nil="true"/>
+  </documentManagement>
+</p:properties>
 </file>
 
 <file path=customXml/item5.xml><?xml version="1.0" encoding="utf-8"?>
@@ -10115,6 +10139,14 @@
 </file>
 
 <file path=customXml/itemProps3.xml><?xml version="1.0" encoding="utf-8"?>
+<ds:datastoreItem xmlns:ds="http://schemas.openxmlformats.org/officeDocument/2006/customXml" ds:itemID="{6E0243D2-C2E7-4C17-98A3-48E63A4A14E3}">
+  <ds:schemaRefs>
+    <ds:schemaRef ds:uri="http://schemas.microsoft.com/sharepoint/v3/contenttype/forms"/>
+  </ds:schemaRefs>
+</ds:datastoreItem>
+</file>
+
+<file path=customXml/itemProps4.xml><?xml version="1.0" encoding="utf-8"?>
 <ds:datastoreItem xmlns:ds="http://schemas.openxmlformats.org/officeDocument/2006/customXml" ds:itemID="{47853092-453F-4761-BB4F-9437077E6946}">
   <ds:schemaRefs>
     <ds:schemaRef ds:uri="http://schemas.microsoft.com/office/2006/metadata/properties"/>
@@ -10123,16 +10155,8 @@
 </ds:datastoreItem>
 </file>
 
-<file path=customXml/itemProps4.xml><?xml version="1.0" encoding="utf-8"?>
-<ds:datastoreItem xmlns:ds="http://schemas.openxmlformats.org/officeDocument/2006/customXml" ds:itemID="{6E0243D2-C2E7-4C17-98A3-48E63A4A14E3}">
-  <ds:schemaRefs>
-    <ds:schemaRef ds:uri="http://schemas.microsoft.com/sharepoint/v3/contenttype/forms"/>
-  </ds:schemaRefs>
-</ds:datastoreItem>
-</file>
-
 <file path=customXml/itemProps5.xml><?xml version="1.0" encoding="utf-8"?>
-<ds:datastoreItem xmlns:ds="http://schemas.openxmlformats.org/officeDocument/2006/customXml" ds:itemID="{9A8E3879-B82E-464A-8872-5DCB23279075}">
+<ds:datastoreItem xmlns:ds="http://schemas.openxmlformats.org/officeDocument/2006/customXml" ds:itemID="{982257B6-9E84-4380-BB95-68E00CB47A49}">
   <ds:schemaRefs>
     <ds:schemaRef ds:uri="http://schemas.openxmlformats.org/officeDocument/2006/bibliography"/>
   </ds:schemaRefs>

</xml_diff>

<commit_message>
17811 - Remove dashboard
git-tfs-id: [https://tfs.omnicloud.local/tfs/cco%20program/]$/eCoaching_V2;C46699
</commit_message>
<xml_diff>
--- a/Runbook/Web/CCO_eCoaching_Log_Admin_Runbook.docx
+++ b/Runbook/Web/CCO_eCoaching_Log_Admin_Runbook.docx
@@ -25,7 +25,7 @@
         <mc:AlternateContent>
           <mc:Choice Requires="wps">
             <w:drawing>
-              <wp:anchor distT="0" distB="0" distL="114300" distR="114300" simplePos="0" relativeHeight="251653120" behindDoc="0" locked="0" layoutInCell="1" allowOverlap="1" wp14:anchorId="6B5B89AC" wp14:editId="0F6E96A9">
+              <wp:anchor distT="0" distB="0" distL="114300" distR="114300" simplePos="0" relativeHeight="251657728" behindDoc="0" locked="0" layoutInCell="1" allowOverlap="1" wp14:anchorId="6B5B89AC" wp14:editId="0F6E96A9">
                 <wp:simplePos x="0" y="0"/>
                 <wp:positionH relativeFrom="column">
                   <wp:posOffset>1423035</wp:posOffset>
@@ -129,7 +129,7 @@
                 <v:stroke joinstyle="miter"/>
                 <v:path gradientshapeok="t" o:connecttype="rect"/>
               </v:shapetype>
-              <v:shape id="Text Box 2" o:spid="_x0000_s1026" type="#_x0000_t202" style="position:absolute;margin-left:112.05pt;margin-top:21.85pt;width:259.2pt;height:46.5pt;z-index:251653120;visibility:visible;mso-wrap-style:square;mso-width-percent:0;mso-height-percent:0;mso-wrap-distance-left:9pt;mso-wrap-distance-top:0;mso-wrap-distance-right:9pt;mso-wrap-distance-bottom:0;mso-position-horizontal:absolute;mso-position-horizontal-relative:text;mso-position-vertical:absolute;mso-position-vertical-relative:text;mso-width-percent:0;mso-height-percent:0;mso-width-relative:page;mso-height-relative:page;v-text-anchor:top" o:gfxdata="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" fillcolor="#00529b" stroked="f">
+              <v:shape id="Text Box 2" o:spid="_x0000_s1026" type="#_x0000_t202" style="position:absolute;margin-left:112.05pt;margin-top:21.85pt;width:259.2pt;height:46.5pt;z-index:251657728;visibility:visible;mso-wrap-style:square;mso-width-percent:0;mso-height-percent:0;mso-wrap-distance-left:9pt;mso-wrap-distance-top:0;mso-wrap-distance-right:9pt;mso-wrap-distance-bottom:0;mso-position-horizontal:absolute;mso-position-horizontal-relative:text;mso-position-vertical:absolute;mso-position-vertical-relative:text;mso-width-percent:0;mso-height-percent:0;mso-width-relative:page;mso-height-relative:page;v-text-anchor:top" o:gfxdata="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" fillcolor="#00529b" stroked="f">
                 <v:fill color2="#f5cf00" angle="90" focus="100%" type="gradient"/>
                 <v:stroke startarrowwidth="narrow" startarrowlength="short" endarrowwidth="narrow" endarrowlength="short"/>
                 <v:textbox>
@@ -176,7 +176,13 @@
         <w:t>eCL Admin</w:t>
       </w:r>
       <w:r>
-        <w:t xml:space="preserve"> Portal</w:t>
+        <w:t>Web</w:t>
+      </w:r>
+      <w:r>
+        <w:t xml:space="preserve"> </w:t>
+      </w:r>
+      <w:r>
+        <w:t>Application</w:t>
       </w:r>
     </w:p>
     <w:p>
@@ -195,13 +201,6 @@
       <w:r>
         <w:t>ook</w:t>
       </w:r>
-    </w:p>
-    <w:p>
-      <w:pPr>
-        <w:pStyle w:val="CoverPageTitles"/>
-      </w:pPr>
-      <w:bookmarkStart w:id="0" w:name="_GoBack"/>
-      <w:bookmarkEnd w:id="0"/>
     </w:p>
     <w:p/>
     <w:tbl>
@@ -257,7 +256,19 @@
               <w:rPr>
                 <w:b/>
               </w:rPr>
-              <w:t>17123 – Add “ad.local” to application url</w:t>
+              <w:t>17811</w:t>
+            </w:r>
+            <w:r>
+              <w:rPr>
+                <w:b/>
+              </w:rPr>
+              <w:t xml:space="preserve"> – </w:t>
+            </w:r>
+            <w:r>
+              <w:rPr>
+                <w:b/>
+              </w:rPr>
+              <w:t>Remove dashboard</w:t>
             </w:r>
           </w:p>
         </w:tc>
@@ -1500,6 +1511,7 @@
                 <w:sz w:val="18"/>
                 <w:szCs w:val="18"/>
               </w:rPr>
+              <w:lastRenderedPageBreak/>
               <w:t>02/15/2019</w:t>
             </w:r>
           </w:p>
@@ -1618,7 +1630,6 @@
                 <w:sz w:val="18"/>
                 <w:szCs w:val="18"/>
               </w:rPr>
-              <w:lastRenderedPageBreak/>
               <w:t>04/15/2019</w:t>
             </w:r>
           </w:p>
@@ -1968,7 +1979,7 @@
                 <w:sz w:val="18"/>
                 <w:szCs w:val="18"/>
               </w:rPr>
-              <w:t xml:space="preserve">   Lili Huang</w:t>
+              <w:t>Lili Huang</w:t>
             </w:r>
           </w:p>
         </w:tc>
@@ -1992,7 +2003,7 @@
                 <w:sz w:val="18"/>
                 <w:szCs w:val="18"/>
               </w:rPr>
-              <w:t>07/24/2020</w:t>
+              <w:t>07/31/2020</w:t>
             </w:r>
           </w:p>
         </w:tc>
@@ -2002,7 +2013,7 @@
           </w:tcPr>
           <w:p>
             <w:r>
-              <w:t>TFS 17803 – GDIT to MAXIMUS</w:t>
+              <w:t>TFS 17811 – Remove dashboard</w:t>
             </w:r>
           </w:p>
         </w:tc>
@@ -2023,7 +2034,7 @@
                 <w:sz w:val="18"/>
                 <w:szCs w:val="18"/>
               </w:rPr>
-              <w:t xml:space="preserve">   Lili Huang</w:t>
+              <w:t>Lili Huang</w:t>
             </w:r>
           </w:p>
         </w:tc>
@@ -2072,11 +2083,11 @@
             <w:pPr>
               <w:pStyle w:val="ProcessHeaders"/>
             </w:pPr>
-            <w:bookmarkStart w:id="1" w:name="_Toc452963680"/>
+            <w:bookmarkStart w:id="0" w:name="_Toc452963680"/>
             <w:r>
               <w:t>Overview</w:t>
             </w:r>
-            <w:bookmarkEnd w:id="1"/>
+            <w:bookmarkEnd w:id="0"/>
           </w:p>
         </w:tc>
       </w:tr>
@@ -2163,7 +2174,10 @@
               <w:t xml:space="preserve">TFS </w:t>
             </w:r>
             <w:r>
-              <w:t>17123.</w:t>
+              <w:t>17811</w:t>
+            </w:r>
+            <w:r>
+              <w:t>.</w:t>
             </w:r>
           </w:p>
         </w:tc>
@@ -2430,11 +2444,11 @@
             <w:pPr>
               <w:pStyle w:val="ProcessHeaders"/>
             </w:pPr>
-            <w:bookmarkStart w:id="2" w:name="_Toc452963681"/>
+            <w:bookmarkStart w:id="1" w:name="_Toc452963681"/>
             <w:r>
               <w:t>Implementation Steps</w:t>
             </w:r>
-            <w:bookmarkEnd w:id="2"/>
+            <w:bookmarkEnd w:id="1"/>
           </w:p>
         </w:tc>
       </w:tr>
@@ -2606,8 +2620,10 @@
                 <w:b/>
                 <w:i/>
               </w:rPr>
-              <w:t>45749</w:t>
-            </w:r>
+              <w:t>46696</w:t>
+            </w:r>
+            <w:bookmarkStart w:id="2" w:name="_GoBack"/>
+            <w:bookmarkEnd w:id="2"/>
           </w:p>
           <w:p>
             <w:pPr>
@@ -4054,7 +4070,7 @@
         <w:sz w:val="18"/>
         <w:szCs w:val="18"/>
       </w:rPr>
-      <w:t>MAXIMUS</w:t>
+      <w:t>General Dynamics Information Technology</w:t>
     </w:r>
     <w:r>
       <w:rPr>
@@ -4144,7 +4160,7 @@
         <w:sz w:val="18"/>
         <w:szCs w:val="18"/>
       </w:rPr>
-      <w:t>i</w:t>
+      <w:t>ii</w:t>
     </w:r>
     <w:r>
       <w:rPr>
@@ -4175,6 +4191,90 @@
         <w:szCs w:val="18"/>
       </w:rPr>
       <w:t>Controlled if Electronic - Uncontrolled if Printed</w:t>
+    </w:r>
+  </w:p>
+  <w:p>
+    <w:pPr>
+      <w:pStyle w:val="Footer"/>
+      <w:tabs>
+        <w:tab w:val="clear" w:pos="4320"/>
+        <w:tab w:val="clear" w:pos="8640"/>
+        <w:tab w:val="right" w:pos="720"/>
+      </w:tabs>
+      <w:spacing w:before="0" w:after="0"/>
+      <w:rPr>
+        <w:sz w:val="18"/>
+        <w:szCs w:val="18"/>
+      </w:rPr>
+    </w:pPr>
+  </w:p>
+  <w:p>
+    <w:pPr>
+      <w:pStyle w:val="Footer"/>
+      <w:tabs>
+        <w:tab w:val="clear" w:pos="4320"/>
+        <w:tab w:val="clear" w:pos="8640"/>
+        <w:tab w:val="right" w:pos="720"/>
+      </w:tabs>
+      <w:spacing w:before="0" w:after="0"/>
+      <w:jc w:val="center"/>
+      <w:rPr>
+        <w:sz w:val="18"/>
+        <w:szCs w:val="18"/>
+      </w:rPr>
+    </w:pPr>
+    <w:r>
+      <w:rPr>
+        <w:noProof/>
+      </w:rPr>
+      <w:drawing>
+        <wp:inline distT="0" distB="0" distL="0" distR="0" wp14:anchorId="60389FBF" wp14:editId="775556E6">
+          <wp:extent cx="2647950" cy="313910"/>
+          <wp:effectExtent l="0" t="0" r="0" b="0"/>
+          <wp:docPr id="11" name="Picture 11" descr="http://teamworks.gdit.com/uploadedImages/HQ/Communications/Logos/gd_it_logoColorJPG(1).jpg"/>
+          <wp:cNvGraphicFramePr>
+            <a:graphicFrameLocks xmlns:a="http://schemas.openxmlformats.org/drawingml/2006/main" noChangeAspect="1"/>
+          </wp:cNvGraphicFramePr>
+          <a:graphic xmlns:a="http://schemas.openxmlformats.org/drawingml/2006/main">
+            <a:graphicData uri="http://schemas.openxmlformats.org/drawingml/2006/picture">
+              <pic:pic xmlns:pic="http://schemas.openxmlformats.org/drawingml/2006/picture">
+                <pic:nvPicPr>
+                  <pic:cNvPr id="0" name="Picture 2" descr="http://teamworks.gdit.com/uploadedImages/HQ/Communications/Logos/gd_it_logoColorJPG(1).jpg"/>
+                  <pic:cNvPicPr>
+                    <a:picLocks noChangeAspect="1" noChangeArrowheads="1"/>
+                  </pic:cNvPicPr>
+                </pic:nvPicPr>
+                <pic:blipFill>
+                  <a:blip r:embed="rId1">
+                    <a:extLst>
+                      <a:ext uri="{28A0092B-C50C-407E-A947-70E740481C1C}">
+                        <a14:useLocalDpi xmlns:a14="http://schemas.microsoft.com/office/drawing/2010/main" val="0"/>
+                      </a:ext>
+                    </a:extLst>
+                  </a:blip>
+                  <a:srcRect/>
+                  <a:stretch>
+                    <a:fillRect/>
+                  </a:stretch>
+                </pic:blipFill>
+                <pic:spPr bwMode="auto">
+                  <a:xfrm>
+                    <a:off x="0" y="0"/>
+                    <a:ext cx="2714686" cy="321821"/>
+                  </a:xfrm>
+                  <a:prstGeom prst="rect">
+                    <a:avLst/>
+                  </a:prstGeom>
+                  <a:noFill/>
+                  <a:ln>
+                    <a:noFill/>
+                  </a:ln>
+                </pic:spPr>
+              </pic:pic>
+            </a:graphicData>
+          </a:graphic>
+        </wp:inline>
+      </w:drawing>
     </w:r>
   </w:p>
 </w:ftr>
@@ -4202,14 +4302,7 @@
         <w:sz w:val="18"/>
         <w:szCs w:val="18"/>
       </w:rPr>
-      <w:t>MAXIMUS</w:t>
-    </w:r>
-    <w:r>
-      <w:rPr>
-        <w:sz w:val="18"/>
-        <w:szCs w:val="18"/>
-      </w:rPr>
-      <w:t xml:space="preserve"> - </w:t>
+      <w:t xml:space="preserve">General Dynamics Information Technology - </w:t>
     </w:r>
     <w:r>
       <w:rPr>
@@ -4288,7 +4381,7 @@
         <w:sz w:val="18"/>
         <w:szCs w:val="18"/>
       </w:rPr>
-      <w:t>2</w:t>
+      <w:t>1</w:t>
     </w:r>
     <w:r>
       <w:rPr>
@@ -4318,6 +4411,90 @@
         <w:szCs w:val="18"/>
       </w:rPr>
       <w:t>Controlled if Electronic - Uncontrolled if Printed</w:t>
+    </w:r>
+  </w:p>
+  <w:p>
+    <w:pPr>
+      <w:pStyle w:val="Footer"/>
+      <w:tabs>
+        <w:tab w:val="clear" w:pos="4320"/>
+        <w:tab w:val="clear" w:pos="8640"/>
+        <w:tab w:val="right" w:pos="720"/>
+      </w:tabs>
+      <w:spacing w:before="0" w:after="0"/>
+      <w:rPr>
+        <w:sz w:val="18"/>
+        <w:szCs w:val="18"/>
+      </w:rPr>
+    </w:pPr>
+  </w:p>
+  <w:p>
+    <w:pPr>
+      <w:pStyle w:val="Footer"/>
+      <w:tabs>
+        <w:tab w:val="clear" w:pos="4320"/>
+        <w:tab w:val="clear" w:pos="8640"/>
+        <w:tab w:val="right" w:pos="720"/>
+      </w:tabs>
+      <w:spacing w:before="0" w:after="0"/>
+      <w:jc w:val="center"/>
+      <w:rPr>
+        <w:sz w:val="18"/>
+        <w:szCs w:val="18"/>
+      </w:rPr>
+    </w:pPr>
+    <w:r>
+      <w:rPr>
+        <w:noProof/>
+      </w:rPr>
+      <w:drawing>
+        <wp:inline distT="0" distB="0" distL="0" distR="0" wp14:anchorId="2C0EC029" wp14:editId="4CEEAB2D">
+          <wp:extent cx="2647950" cy="313910"/>
+          <wp:effectExtent l="0" t="0" r="0" b="0"/>
+          <wp:docPr id="12" name="Picture 12" descr="http://teamworks.gdit.com/uploadedImages/HQ/Communications/Logos/gd_it_logoColorJPG(1).jpg"/>
+          <wp:cNvGraphicFramePr>
+            <a:graphicFrameLocks xmlns:a="http://schemas.openxmlformats.org/drawingml/2006/main" noChangeAspect="1"/>
+          </wp:cNvGraphicFramePr>
+          <a:graphic xmlns:a="http://schemas.openxmlformats.org/drawingml/2006/main">
+            <a:graphicData uri="http://schemas.openxmlformats.org/drawingml/2006/picture">
+              <pic:pic xmlns:pic="http://schemas.openxmlformats.org/drawingml/2006/picture">
+                <pic:nvPicPr>
+                  <pic:cNvPr id="0" name="Picture 2" descr="http://teamworks.gdit.com/uploadedImages/HQ/Communications/Logos/gd_it_logoColorJPG(1).jpg"/>
+                  <pic:cNvPicPr>
+                    <a:picLocks noChangeAspect="1" noChangeArrowheads="1"/>
+                  </pic:cNvPicPr>
+                </pic:nvPicPr>
+                <pic:blipFill>
+                  <a:blip r:embed="rId1">
+                    <a:extLst>
+                      <a:ext uri="{28A0092B-C50C-407E-A947-70E740481C1C}">
+                        <a14:useLocalDpi xmlns:a14="http://schemas.microsoft.com/office/drawing/2010/main" val="0"/>
+                      </a:ext>
+                    </a:extLst>
+                  </a:blip>
+                  <a:srcRect/>
+                  <a:stretch>
+                    <a:fillRect/>
+                  </a:stretch>
+                </pic:blipFill>
+                <pic:spPr bwMode="auto">
+                  <a:xfrm>
+                    <a:off x="0" y="0"/>
+                    <a:ext cx="2714686" cy="321821"/>
+                  </a:xfrm>
+                  <a:prstGeom prst="rect">
+                    <a:avLst/>
+                  </a:prstGeom>
+                  <a:noFill/>
+                  <a:ln>
+                    <a:noFill/>
+                  </a:ln>
+                </pic:spPr>
+              </pic:pic>
+            </a:graphicData>
+          </a:graphic>
+        </wp:inline>
+      </w:drawing>
     </w:r>
   </w:p>
 </w:ftr>
@@ -4552,7 +4729,7 @@
         </mc:Choice>
         <mc:Fallback>
           <w:pict>
-            <v:line w14:anchorId="1C5CE250" id="Line 7" o:spid="_x0000_s1026" style="position:absolute;z-index:251656704;visibility:visible;mso-wrap-style:square;mso-width-percent:0;mso-height-percent:0;mso-wrap-distance-left:9pt;mso-wrap-distance-top:-3e-5mm;mso-wrap-distance-right:9pt;mso-wrap-distance-bottom:-3e-5mm;mso-position-horizontal:absolute;mso-position-horizontal-relative:text;mso-position-vertical:absolute;mso-position-vertical-relative:text;mso-width-percent:0;mso-height-percent:0;mso-width-relative:page;mso-height-relative:page" from="-2.25pt,12.9pt" to="465.75pt,12.9pt" o:gfxdata="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" strokecolor="#5b7d96" strokeweight="2.25pt"/>
+            <v:line w14:anchorId="64748338" id="Line 7" o:spid="_x0000_s1026" style="position:absolute;z-index:251656704;visibility:visible;mso-wrap-style:square;mso-width-percent:0;mso-height-percent:0;mso-wrap-distance-left:9pt;mso-wrap-distance-top:-3e-5mm;mso-wrap-distance-right:9pt;mso-wrap-distance-bottom:-3e-5mm;mso-position-horizontal:absolute;mso-position-horizontal-relative:text;mso-position-vertical:absolute;mso-position-vertical-relative:text;mso-width-percent:0;mso-height-percent:0;mso-width-relative:page;mso-height-relative:page" from="-2.25pt,12.9pt" to="465.75pt,12.9pt" o:gfxdata="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" strokecolor="#5b7d96" strokeweight="2.25pt"/>
           </w:pict>
         </mc:Fallback>
       </mc:AlternateContent>
@@ -10049,7 +10226,7 @@
 </file>
 
 <file path=customXml/itemProps5.xml><?xml version="1.0" encoding="utf-8"?>
-<ds:datastoreItem xmlns:ds="http://schemas.openxmlformats.org/officeDocument/2006/customXml" ds:itemID="{9155307E-82F5-4299-BFC7-59927DDF393D}">
+<ds:datastoreItem xmlns:ds="http://schemas.openxmlformats.org/officeDocument/2006/customXml" ds:itemID="{BF0AE723-C925-4FFE-A0BD-CF0275518500}">
   <ds:schemaRefs>
     <ds:schemaRef ds:uri="http://schemas.openxmlformats.org/officeDocument/2006/bibliography"/>
   </ds:schemaRefs>

</xml_diff>

<commit_message>
#18731 - Edge display issue on reporting pages.
git-tfs-id: [https://tfs.omnicloud.local/tfs/cco%20program/]$/eCoaching_V2;C47231
</commit_message>
<xml_diff>
--- a/Runbook/Web/CCO_eCoaching_Log_Admin_Runbook.docx
+++ b/Runbook/Web/CCO_eCoaching_Log_Admin_Runbook.docx
@@ -256,7 +256,7 @@
               <w:rPr>
                 <w:b/>
               </w:rPr>
-              <w:t>17811</w:t>
+              <w:t>18731</w:t>
             </w:r>
             <w:r>
               <w:rPr>
@@ -268,7 +268,7 @@
               <w:rPr>
                 <w:b/>
               </w:rPr>
-              <w:t>Remove dashboard</w:t>
+              <w:t>Edge display issue on reporting pages;</w:t>
             </w:r>
           </w:p>
         </w:tc>
@@ -2039,6 +2039,98 @@
           </w:p>
         </w:tc>
       </w:tr>
+      <w:tr>
+        <w:tc>
+          <w:tcPr>
+            <w:tcW w:w="1188" w:type="dxa"/>
+          </w:tcPr>
+          <w:p>
+            <w:pPr>
+              <w:pStyle w:val="TableText"/>
+              <w:ind w:left="90"/>
+              <w:rPr>
+                <w:sz w:val="18"/>
+                <w:szCs w:val="18"/>
+              </w:rPr>
+            </w:pPr>
+            <w:r>
+              <w:rPr>
+                <w:sz w:val="18"/>
+                <w:szCs w:val="18"/>
+              </w:rPr>
+              <w:t>09/29/2020</w:t>
+            </w:r>
+          </w:p>
+        </w:tc>
+        <w:tc>
+          <w:tcPr>
+            <w:tcW w:w="6120" w:type="dxa"/>
+          </w:tcPr>
+          <w:p>
+            <w:r>
+              <w:t>TFS 18731 – Edge display issue on reporting pages</w:t>
+            </w:r>
+          </w:p>
+        </w:tc>
+        <w:tc>
+          <w:tcPr>
+            <w:tcW w:w="2268" w:type="dxa"/>
+          </w:tcPr>
+          <w:p>
+            <w:pPr>
+              <w:pStyle w:val="TableText"/>
+              <w:rPr>
+                <w:sz w:val="18"/>
+                <w:szCs w:val="18"/>
+              </w:rPr>
+            </w:pPr>
+            <w:r>
+              <w:rPr>
+                <w:sz w:val="18"/>
+                <w:szCs w:val="18"/>
+              </w:rPr>
+              <w:t>Lili Huang</w:t>
+            </w:r>
+          </w:p>
+        </w:tc>
+      </w:tr>
+      <w:tr>
+        <w:tc>
+          <w:tcPr>
+            <w:tcW w:w="1188" w:type="dxa"/>
+          </w:tcPr>
+          <w:p>
+            <w:pPr>
+              <w:pStyle w:val="TableText"/>
+              <w:ind w:left="90"/>
+              <w:rPr>
+                <w:sz w:val="18"/>
+                <w:szCs w:val="18"/>
+              </w:rPr>
+            </w:pPr>
+          </w:p>
+        </w:tc>
+        <w:tc>
+          <w:tcPr>
+            <w:tcW w:w="6120" w:type="dxa"/>
+          </w:tcPr>
+          <w:p/>
+        </w:tc>
+        <w:tc>
+          <w:tcPr>
+            <w:tcW w:w="2268" w:type="dxa"/>
+          </w:tcPr>
+          <w:p>
+            <w:pPr>
+              <w:pStyle w:val="TableText"/>
+              <w:rPr>
+                <w:sz w:val="18"/>
+                <w:szCs w:val="18"/>
+              </w:rPr>
+            </w:pPr>
+          </w:p>
+        </w:tc>
+      </w:tr>
     </w:tbl>
     <w:p/>
     <w:p/>
@@ -2174,7 +2266,7 @@
               <w:t xml:space="preserve">TFS </w:t>
             </w:r>
             <w:r>
-              <w:t>17811</w:t>
+              <w:t>18731</w:t>
             </w:r>
             <w:r>
               <w:t>.</w:t>
@@ -2620,10 +2712,8 @@
                 <w:b/>
                 <w:i/>
               </w:rPr>
-              <w:t>46696</w:t>
-            </w:r>
-            <w:bookmarkStart w:id="2" w:name="_GoBack"/>
-            <w:bookmarkEnd w:id="2"/>
+              <w:t>47230</w:t>
+            </w:r>
           </w:p>
           <w:p>
             <w:pPr>
@@ -3109,7 +3199,22 @@
               <w:t>\web.config</w:t>
             </w:r>
             <w:r>
-              <w:t>: add IP address of those who are going to work on post prod V&amp;V, separated by comma:</w:t>
+              <w:t xml:space="preserve">: </w:t>
+            </w:r>
+          </w:p>
+          <w:p>
+            <w:pPr>
+              <w:pStyle w:val="SOPBodyText"/>
+              <w:spacing w:before="120"/>
+              <w:ind w:left="780"/>
+            </w:pPr>
+            <w:r>
+              <w:t xml:space="preserve">Remove all existing IPs, and add IPs </w:t>
+            </w:r>
+            <w:bookmarkStart w:id="2" w:name="_GoBack"/>
+            <w:bookmarkEnd w:id="2"/>
+            <w:r>
+              <w:t>of those who are going to work on post prod V&amp;V, separated by comma:</w:t>
             </w:r>
           </w:p>
           <w:p>
@@ -3835,6 +3940,7 @@
               <w:pStyle w:val="TextRowLeaders"/>
             </w:pPr>
             <w:r>
+              <w:lastRenderedPageBreak/>
               <w:t>Note</w:t>
             </w:r>
             <w:r>
@@ -4381,7 +4487,7 @@
         <w:sz w:val="18"/>
         <w:szCs w:val="18"/>
       </w:rPr>
-      <w:t>1</w:t>
+      <w:t>2</w:t>
     </w:r>
     <w:r>
       <w:rPr>
@@ -4729,7 +4835,7 @@
         </mc:Choice>
         <mc:Fallback>
           <w:pict>
-            <v:line w14:anchorId="64748338" id="Line 7" o:spid="_x0000_s1026" style="position:absolute;z-index:251656704;visibility:visible;mso-wrap-style:square;mso-width-percent:0;mso-height-percent:0;mso-wrap-distance-left:9pt;mso-wrap-distance-top:-3e-5mm;mso-wrap-distance-right:9pt;mso-wrap-distance-bottom:-3e-5mm;mso-position-horizontal:absolute;mso-position-horizontal-relative:text;mso-position-vertical:absolute;mso-position-vertical-relative:text;mso-width-percent:0;mso-height-percent:0;mso-width-relative:page;mso-height-relative:page" from="-2.25pt,12.9pt" to="465.75pt,12.9pt" o:gfxdata="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" strokecolor="#5b7d96" strokeweight="2.25pt"/>
+            <v:line w14:anchorId="5C0C1B4D" id="Line 7" o:spid="_x0000_s1026" style="position:absolute;z-index:251656704;visibility:visible;mso-wrap-style:square;mso-width-percent:0;mso-height-percent:0;mso-wrap-distance-left:9pt;mso-wrap-distance-top:-3e-5mm;mso-wrap-distance-right:9pt;mso-wrap-distance-bottom:-3e-5mm;mso-position-horizontal:absolute;mso-position-horizontal-relative:text;mso-position-vertical:absolute;mso-position-vertical-relative:text;mso-width-percent:0;mso-height-percent:0;mso-width-relative:page;mso-height-relative:page" from="-2.25pt,12.9pt" to="465.75pt,12.9pt" o:gfxdata="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" strokecolor="#5b7d96" strokeweight="2.25pt"/>
           </w:pict>
         </mc:Fallback>
       </mc:AlternateContent>
@@ -10036,23 +10142,6 @@
 </file>
 
 <file path=customXml/item2.xml><?xml version="1.0" encoding="utf-8"?>
-<p:properties xmlns:p="http://schemas.microsoft.com/office/2006/metadata/properties" xmlns:xsi="http://www.w3.org/2001/XMLSchema-instance">
-  <documentManagement>
-    <_DCDateModified xmlns="http://schemas.microsoft.com/sharepoint/v3/fields" xsi:nil="true"/>
-  </documentManagement>
-</p:properties>
-</file>
-
-<file path=customXml/item3.xml><?xml version="1.0" encoding="utf-8"?>
-<?mso-contentType ?>
-<FormTemplates xmlns="http://schemas.microsoft.com/sharepoint/v3/contenttype/forms">
-  <Display>DocumentLibraryForm</Display>
-  <Edit>DocumentLibraryForm</Edit>
-  <New>DocumentLibraryForm</New>
-</FormTemplates>
-</file>
-
-<file path=customXml/item4.xml><?xml version="1.0" encoding="utf-8"?>
 <ct:contentTypeSchema xmlns:ct="http://schemas.microsoft.com/office/2006/metadata/contentType" xmlns:ma="http://schemas.microsoft.com/office/2006/metadata/properties/metaAttributes" ct:_="" ma:_="" ma:contentTypeName="Document" ma:contentTypeID="0x01010030BD7732B7E9D546895B9CFEB89AE1DA" ma:contentTypeVersion="2" ma:contentTypeDescription="Create a new document." ma:contentTypeScope="" ma:versionID="4a52a66f97c8a8cc0b4275e183da2dbb">
   <xsd:schema xmlns:xsd="http://www.w3.org/2001/XMLSchema" xmlns:xs="http://www.w3.org/2001/XMLSchema" xmlns:p="http://schemas.microsoft.com/office/2006/metadata/properties" xmlns:ns2="http://schemas.microsoft.com/sharepoint/v3/fields" targetNamespace="http://schemas.microsoft.com/office/2006/metadata/properties" ma:root="true" ma:fieldsID="032493956d71b98ad7ed2527eb986e98" ns2:_="">
     <xsd:import namespace="http://schemas.microsoft.com/sharepoint/v3/fields"/>
@@ -10178,6 +10267,23 @@
 </ct:contentTypeSchema>
 </file>
 
+<file path=customXml/item3.xml><?xml version="1.0" encoding="utf-8"?>
+<?mso-contentType ?>
+<FormTemplates xmlns="http://schemas.microsoft.com/sharepoint/v3/contenttype/forms">
+  <Display>DocumentLibraryForm</Display>
+  <Edit>DocumentLibraryForm</Edit>
+  <New>DocumentLibraryForm</New>
+</FormTemplates>
+</file>
+
+<file path=customXml/item4.xml><?xml version="1.0" encoding="utf-8"?>
+<p:properties xmlns:p="http://schemas.microsoft.com/office/2006/metadata/properties" xmlns:xsi="http://www.w3.org/2001/XMLSchema-instance">
+  <documentManagement>
+    <_DCDateModified xmlns="http://schemas.microsoft.com/sharepoint/v3/fields" xsi:nil="true"/>
+  </documentManagement>
+</p:properties>
+</file>
+
 <file path=customXml/item5.xml><?xml version="1.0" encoding="utf-8"?>
 <b:Sources xmlns:b="http://schemas.openxmlformats.org/officeDocument/2006/bibliography" xmlns="http://schemas.openxmlformats.org/officeDocument/2006/bibliography" SelectedStyle="\APA.XSL" StyleName="APA"/>
 </file>
@@ -10191,23 +10297,6 @@
 </file>
 
 <file path=customXml/itemProps2.xml><?xml version="1.0" encoding="utf-8"?>
-<ds:datastoreItem xmlns:ds="http://schemas.openxmlformats.org/officeDocument/2006/customXml" ds:itemID="{47853092-453F-4761-BB4F-9437077E6946}">
-  <ds:schemaRefs>
-    <ds:schemaRef ds:uri="http://schemas.microsoft.com/office/2006/metadata/properties"/>
-    <ds:schemaRef ds:uri="http://schemas.microsoft.com/sharepoint/v3/fields"/>
-  </ds:schemaRefs>
-</ds:datastoreItem>
-</file>
-
-<file path=customXml/itemProps3.xml><?xml version="1.0" encoding="utf-8"?>
-<ds:datastoreItem xmlns:ds="http://schemas.openxmlformats.org/officeDocument/2006/customXml" ds:itemID="{6E0243D2-C2E7-4C17-98A3-48E63A4A14E3}">
-  <ds:schemaRefs>
-    <ds:schemaRef ds:uri="http://schemas.microsoft.com/sharepoint/v3/contenttype/forms"/>
-  </ds:schemaRefs>
-</ds:datastoreItem>
-</file>
-
-<file path=customXml/itemProps4.xml><?xml version="1.0" encoding="utf-8"?>
 <ds:datastoreItem xmlns:ds="http://schemas.openxmlformats.org/officeDocument/2006/customXml" ds:itemID="{C20E51C4-559D-47CC-9854-22650DD0FC25}">
   <ds:schemaRefs>
     <ds:schemaRef ds:uri="http://schemas.microsoft.com/office/2006/metadata/contentType"/>
@@ -10225,8 +10314,25 @@
 </ds:datastoreItem>
 </file>
 
+<file path=customXml/itemProps3.xml><?xml version="1.0" encoding="utf-8"?>
+<ds:datastoreItem xmlns:ds="http://schemas.openxmlformats.org/officeDocument/2006/customXml" ds:itemID="{6E0243D2-C2E7-4C17-98A3-48E63A4A14E3}">
+  <ds:schemaRefs>
+    <ds:schemaRef ds:uri="http://schemas.microsoft.com/sharepoint/v3/contenttype/forms"/>
+  </ds:schemaRefs>
+</ds:datastoreItem>
+</file>
+
+<file path=customXml/itemProps4.xml><?xml version="1.0" encoding="utf-8"?>
+<ds:datastoreItem xmlns:ds="http://schemas.openxmlformats.org/officeDocument/2006/customXml" ds:itemID="{47853092-453F-4761-BB4F-9437077E6946}">
+  <ds:schemaRefs>
+    <ds:schemaRef ds:uri="http://schemas.microsoft.com/office/2006/metadata/properties"/>
+    <ds:schemaRef ds:uri="http://schemas.microsoft.com/sharepoint/v3/fields"/>
+  </ds:schemaRefs>
+</ds:datastoreItem>
+</file>
+
 <file path=customXml/itemProps5.xml><?xml version="1.0" encoding="utf-8"?>
-<ds:datastoreItem xmlns:ds="http://schemas.openxmlformats.org/officeDocument/2006/customXml" ds:itemID="{BF0AE723-C925-4FFE-A0BD-CF0275518500}">
+<ds:datastoreItem xmlns:ds="http://schemas.openxmlformats.org/officeDocument/2006/customXml" ds:itemID="{072402C0-18DC-44A5-B933-F8E885B9BEB8}">
   <ds:schemaRefs>
     <ds:schemaRef ds:uri="http://schemas.openxmlformats.org/officeDocument/2006/bibliography"/>
   </ds:schemaRefs>

</xml_diff>

<commit_message>
20973 - new servers;
git-tfs-id: [https://tfs.omnicloud.local/tfs/cco%20program/]$/eCoaching_V2;C49178
</commit_message>
<xml_diff>
--- a/Runbook/Web/CCO_eCoaching_Log_Admin_Runbook.docx
+++ b/Runbook/Web/CCO_eCoaching_Log_Admin_Runbook.docx
@@ -1,6 +1,6 @@
 
 <file path=word/document.xml><?xml version="1.0" encoding="utf-8"?>
-<w:document xmlns:wpc="http://schemas.microsoft.com/office/word/2010/wordprocessingCanvas" xmlns:cx="http://schemas.microsoft.com/office/drawing/2014/chartex" xmlns:cx1="http://schemas.microsoft.com/office/drawing/2015/9/8/chartex" xmlns:mc="http://schemas.openxmlformats.org/markup-compatibility/2006" xmlns:o="urn:schemas-microsoft-com:office:office" xmlns:r="http://schemas.openxmlformats.org/officeDocument/2006/relationships" xmlns:m="http://schemas.openxmlformats.org/officeDocument/2006/math" xmlns:v="urn:schemas-microsoft-com:vml" xmlns:wp14="http://schemas.microsoft.com/office/word/2010/wordprocessingDrawing" xmlns:wp="http://schemas.openxmlformats.org/drawingml/2006/wordprocessingDrawing" xmlns:w10="urn:schemas-microsoft-com:office:word" xmlns:w="http://schemas.openxmlformats.org/wordprocessingml/2006/main" xmlns:w14="http://schemas.microsoft.com/office/word/2010/wordml" xmlns:w15="http://schemas.microsoft.com/office/word/2012/wordml" xmlns:w16se="http://schemas.microsoft.com/office/word/2015/wordml/symex" xmlns:wpg="http://schemas.microsoft.com/office/word/2010/wordprocessingGroup" xmlns:wpi="http://schemas.microsoft.com/office/word/2010/wordprocessingInk" xmlns:wne="http://schemas.microsoft.com/office/word/2006/wordml" xmlns:wps="http://schemas.microsoft.com/office/word/2010/wordprocessingShape" mc:Ignorable="w14 w15 w16se wp14">
+<w:document xmlns:wpc="http://schemas.microsoft.com/office/word/2010/wordprocessingCanvas" xmlns:cx="http://schemas.microsoft.com/office/drawing/2014/chartex" xmlns:cx1="http://schemas.microsoft.com/office/drawing/2015/9/8/chartex" xmlns:cx2="http://schemas.microsoft.com/office/drawing/2015/10/21/chartex" xmlns:cx3="http://schemas.microsoft.com/office/drawing/2016/5/9/chartex" xmlns:cx4="http://schemas.microsoft.com/office/drawing/2016/5/10/chartex" xmlns:cx5="http://schemas.microsoft.com/office/drawing/2016/5/11/chartex" xmlns:cx6="http://schemas.microsoft.com/office/drawing/2016/5/12/chartex" xmlns:cx7="http://schemas.microsoft.com/office/drawing/2016/5/13/chartex" xmlns:cx8="http://schemas.microsoft.com/office/drawing/2016/5/14/chartex" xmlns:mc="http://schemas.openxmlformats.org/markup-compatibility/2006" xmlns:aink="http://schemas.microsoft.com/office/drawing/2016/ink" xmlns:am3d="http://schemas.microsoft.com/office/drawing/2017/model3d" xmlns:o="urn:schemas-microsoft-com:office:office" xmlns:r="http://schemas.openxmlformats.org/officeDocument/2006/relationships" xmlns:m="http://schemas.openxmlformats.org/officeDocument/2006/math" xmlns:v="urn:schemas-microsoft-com:vml" xmlns:wp14="http://schemas.microsoft.com/office/word/2010/wordprocessingDrawing" xmlns:wp="http://schemas.openxmlformats.org/drawingml/2006/wordprocessingDrawing" xmlns:w10="urn:schemas-microsoft-com:office:word" xmlns:w="http://schemas.openxmlformats.org/wordprocessingml/2006/main" xmlns:w14="http://schemas.microsoft.com/office/word/2010/wordml" xmlns:w15="http://schemas.microsoft.com/office/word/2012/wordml" xmlns:w16cex="http://schemas.microsoft.com/office/word/2018/wordml/cex" xmlns:w16cid="http://schemas.microsoft.com/office/word/2016/wordml/cid" xmlns:w16="http://schemas.microsoft.com/office/word/2018/wordml" xmlns:w16se="http://schemas.microsoft.com/office/word/2015/wordml/symex" xmlns:wpg="http://schemas.microsoft.com/office/word/2010/wordprocessingGroup" xmlns:wpi="http://schemas.microsoft.com/office/word/2010/wordprocessingInk" xmlns:wne="http://schemas.microsoft.com/office/word/2006/wordml" xmlns:wps="http://schemas.microsoft.com/office/word/2010/wordprocessingShape" mc:Ignorable="w14 w15 w16se w16cid w16 w16cex wp14">
   <w:body>
     <w:p>
       <w:pPr>
@@ -129,7 +129,7 @@
                 <v:stroke joinstyle="miter"/>
                 <v:path gradientshapeok="t" o:connecttype="rect"/>
               </v:shapetype>
-              <v:shape id="Text Box 2" o:spid="_x0000_s1026" type="#_x0000_t202" style="position:absolute;margin-left:112.05pt;margin-top:21.85pt;width:259.2pt;height:46.5pt;z-index:251657728;visibility:visible;mso-wrap-style:square;mso-width-percent:0;mso-height-percent:0;mso-wrap-distance-left:9pt;mso-wrap-distance-top:0;mso-wrap-distance-right:9pt;mso-wrap-distance-bottom:0;mso-position-horizontal:absolute;mso-position-horizontal-relative:text;mso-position-vertical:absolute;mso-position-vertical-relative:text;mso-width-percent:0;mso-height-percent:0;mso-width-relative:page;mso-height-relative:page;v-text-anchor:top" o:gfxdata="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" fillcolor="#00529b" stroked="f">
+              <v:shape id="Text Box 2" o:spid="_x0000_s1026" type="#_x0000_t202" style="position:absolute;margin-left:112.05pt;margin-top:21.85pt;width:259.2pt;height:46.5pt;z-index:251657728;visibility:visible;mso-wrap-style:square;mso-width-percent:0;mso-height-percent:0;mso-wrap-distance-left:9pt;mso-wrap-distance-top:0;mso-wrap-distance-right:9pt;mso-wrap-distance-bottom:0;mso-position-horizontal:absolute;mso-position-horizontal-relative:text;mso-position-vertical:absolute;mso-position-vertical-relative:text;mso-width-percent:0;mso-height-percent:0;mso-width-relative:page;mso-height-relative:page;v-text-anchor:top" o:gfxdata="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" fillcolor="#00529b" stroked="f">
                 <v:fill color2="#f5cf00" angle="90" focus="100%" type="gradient"/>
                 <v:stroke startarrowwidth="narrow" startarrowlength="short" endarrowwidth="narrow" endarrowlength="short"/>
                 <v:textbox>
@@ -256,7 +256,7 @@
               <w:rPr>
                 <w:b/>
               </w:rPr>
-              <w:t>18731</w:t>
+              <w:t>20973</w:t>
             </w:r>
             <w:r>
               <w:rPr>
@@ -268,7 +268,13 @@
               <w:rPr>
                 <w:b/>
               </w:rPr>
-              <w:t>Edge display issue on reporting pages;</w:t>
+              <w:t>new servers</w:t>
+            </w:r>
+            <w:r>
+              <w:rPr>
+                <w:b/>
+              </w:rPr>
+              <w:t>;</w:t>
             </w:r>
           </w:p>
         </w:tc>
@@ -2108,13 +2114,24 @@
                 <w:szCs w:val="18"/>
               </w:rPr>
             </w:pPr>
+            <w:r>
+              <w:rPr>
+                <w:sz w:val="18"/>
+                <w:szCs w:val="18"/>
+              </w:rPr>
+              <w:t>04/15/2021</w:t>
+            </w:r>
           </w:p>
         </w:tc>
         <w:tc>
           <w:tcPr>
             <w:tcW w:w="6120" w:type="dxa"/>
           </w:tcPr>
-          <w:p/>
+          <w:p>
+            <w:r>
+              <w:t>TFS 20973 – New servers</w:t>
+            </w:r>
+          </w:p>
         </w:tc>
         <w:tc>
           <w:tcPr>
@@ -2128,6 +2145,13 @@
                 <w:szCs w:val="18"/>
               </w:rPr>
             </w:pPr>
+            <w:r>
+              <w:rPr>
+                <w:sz w:val="18"/>
+                <w:szCs w:val="18"/>
+              </w:rPr>
+              <w:t>Lili Huang</w:t>
+            </w:r>
           </w:p>
         </w:tc>
       </w:tr>
@@ -2380,18 +2404,7 @@
               <w:t xml:space="preserve">: </w:t>
             </w:r>
             <w:r>
-              <w:t>f3420-mwbp11</w:t>
-            </w:r>
-          </w:p>
-          <w:p>
-            <w:pPr>
-              <w:pStyle w:val="SOPBodyText"/>
-            </w:pPr>
-            <w:r>
-              <w:t xml:space="preserve">PROD Database Server: </w:t>
-            </w:r>
-            <w:r>
-              <w:t>F3420-ECLDBP01</w:t>
+              <w:t>UVAAPADWEB50CCO</w:t>
             </w:r>
           </w:p>
         </w:tc>
@@ -2689,7 +2702,7 @@
               <w:rPr>
                 <w:b/>
               </w:rPr>
-              <w:t>eCoaching_Admin</w:t>
+              <w:t>ecl_admin_publish</w:t>
             </w:r>
             <w:r>
               <w:rPr>
@@ -2712,7 +2725,7 @@
                 <w:b/>
                 <w:i/>
               </w:rPr>
-              <w:t>47230</w:t>
+              <w:t>49177</w:t>
             </w:r>
           </w:p>
           <w:p>
@@ -2881,7 +2894,13 @@
               <w:t>P</w:t>
             </w:r>
             <w:r>
-              <w:t xml:space="preserve"> to Production server: f3420-mwbp11;</w:t>
+              <w:t xml:space="preserve"> to Production server: </w:t>
+            </w:r>
+            <w:r>
+              <w:t>UVAAPADWEB50CCO</w:t>
+            </w:r>
+            <w:r>
+              <w:t>;</w:t>
             </w:r>
           </w:p>
         </w:tc>
@@ -2950,7 +2969,13 @@
               </w:rPr>
             </w:pPr>
             <w:r>
-              <w:t>RDC to Production server: f3420-mwbp11;</w:t>
+              <w:t xml:space="preserve">RDC to Production server: </w:t>
+            </w:r>
+            <w:r>
+              <w:t>UVAAPADWEB50CCO</w:t>
+            </w:r>
+            <w:r>
+              <w:t>;</w:t>
             </w:r>
           </w:p>
           <w:p>
@@ -3100,9 +3125,15 @@
                 <w:rPr>
                   <w:rStyle w:val="Hyperlink"/>
                 </w:rPr>
-                <w:t>https://f3420-mwbp11/eCLAdmin</w:t>
+                <w:t>https://UVAAPADWEB50CCO.ad.local/e</w:t>
               </w:r>
             </w:hyperlink>
+            <w:r>
+              <w:rPr>
+                <w:rStyle w:val="Hyperlink"/>
+              </w:rPr>
+              <w:t>cl_admin</w:t>
+            </w:r>
             <w:r>
               <w:t xml:space="preserve">, maintenance page should </w:t>
             </w:r>
@@ -3129,7 +3160,7 @@
               <w:rPr>
                 <w:b/>
               </w:rPr>
-              <w:t>eCoaching_Admin</w:t>
+              <w:t>ecl_admin_publish</w:t>
             </w:r>
             <w:r>
               <w:rPr>
@@ -3211,8 +3242,6 @@
             <w:r>
               <w:t xml:space="preserve">Remove all existing IPs, and add IPs </w:t>
             </w:r>
-            <w:bookmarkStart w:id="2" w:name="_GoBack"/>
-            <w:bookmarkEnd w:id="2"/>
             <w:r>
               <w:t>of those who are going to work on post prod V&amp;V, separated by comma:</w:t>
             </w:r>
@@ -3833,11 +3862,11 @@
             <w:pPr>
               <w:pStyle w:val="ProcessHeaders"/>
             </w:pPr>
-            <w:bookmarkStart w:id="3" w:name="_Toc452963682"/>
+            <w:bookmarkStart w:id="2" w:name="_Toc452963682"/>
             <w:r>
               <w:t>Important Notes</w:t>
             </w:r>
-            <w:bookmarkEnd w:id="3"/>
+            <w:bookmarkEnd w:id="2"/>
           </w:p>
         </w:tc>
       </w:tr>
@@ -4008,7 +4037,7 @@
 </file>
 
 <file path=word/endnotes.xml><?xml version="1.0" encoding="utf-8"?>
-<w:endnotes xmlns:wpc="http://schemas.microsoft.com/office/word/2010/wordprocessingCanvas" xmlns:cx="http://schemas.microsoft.com/office/drawing/2014/chartex" xmlns:cx1="http://schemas.microsoft.com/office/drawing/2015/9/8/chartex" xmlns:mc="http://schemas.openxmlformats.org/markup-compatibility/2006" xmlns:o="urn:schemas-microsoft-com:office:office" xmlns:r="http://schemas.openxmlformats.org/officeDocument/2006/relationships" xmlns:m="http://schemas.openxmlformats.org/officeDocument/2006/math" xmlns:v="urn:schemas-microsoft-com:vml" xmlns:wp14="http://schemas.microsoft.com/office/word/2010/wordprocessingDrawing" xmlns:wp="http://schemas.openxmlformats.org/drawingml/2006/wordprocessingDrawing" xmlns:w10="urn:schemas-microsoft-com:office:word" xmlns:w="http://schemas.openxmlformats.org/wordprocessingml/2006/main" xmlns:w14="http://schemas.microsoft.com/office/word/2010/wordml" xmlns:w15="http://schemas.microsoft.com/office/word/2012/wordml" xmlns:w16se="http://schemas.microsoft.com/office/word/2015/wordml/symex" xmlns:wpg="http://schemas.microsoft.com/office/word/2010/wordprocessingGroup" xmlns:wpi="http://schemas.microsoft.com/office/word/2010/wordprocessingInk" xmlns:wne="http://schemas.microsoft.com/office/word/2006/wordml" xmlns:wps="http://schemas.microsoft.com/office/word/2010/wordprocessingShape" mc:Ignorable="w14 w15 w16se wp14">
+<w:endnotes xmlns:wpc="http://schemas.microsoft.com/office/word/2010/wordprocessingCanvas" xmlns:cx="http://schemas.microsoft.com/office/drawing/2014/chartex" xmlns:cx1="http://schemas.microsoft.com/office/drawing/2015/9/8/chartex" xmlns:cx2="http://schemas.microsoft.com/office/drawing/2015/10/21/chartex" xmlns:cx3="http://schemas.microsoft.com/office/drawing/2016/5/9/chartex" xmlns:cx4="http://schemas.microsoft.com/office/drawing/2016/5/10/chartex" xmlns:cx5="http://schemas.microsoft.com/office/drawing/2016/5/11/chartex" xmlns:cx6="http://schemas.microsoft.com/office/drawing/2016/5/12/chartex" xmlns:cx7="http://schemas.microsoft.com/office/drawing/2016/5/13/chartex" xmlns:cx8="http://schemas.microsoft.com/office/drawing/2016/5/14/chartex" xmlns:mc="http://schemas.openxmlformats.org/markup-compatibility/2006" xmlns:aink="http://schemas.microsoft.com/office/drawing/2016/ink" xmlns:am3d="http://schemas.microsoft.com/office/drawing/2017/model3d" xmlns:o="urn:schemas-microsoft-com:office:office" xmlns:r="http://schemas.openxmlformats.org/officeDocument/2006/relationships" xmlns:m="http://schemas.openxmlformats.org/officeDocument/2006/math" xmlns:v="urn:schemas-microsoft-com:vml" xmlns:wp14="http://schemas.microsoft.com/office/word/2010/wordprocessingDrawing" xmlns:wp="http://schemas.openxmlformats.org/drawingml/2006/wordprocessingDrawing" xmlns:w10="urn:schemas-microsoft-com:office:word" xmlns:w="http://schemas.openxmlformats.org/wordprocessingml/2006/main" xmlns:w14="http://schemas.microsoft.com/office/word/2010/wordml" xmlns:w15="http://schemas.microsoft.com/office/word/2012/wordml" xmlns:w16cex="http://schemas.microsoft.com/office/word/2018/wordml/cex" xmlns:w16cid="http://schemas.microsoft.com/office/word/2016/wordml/cid" xmlns:w16="http://schemas.microsoft.com/office/word/2018/wordml" xmlns:w16se="http://schemas.microsoft.com/office/word/2015/wordml/symex" xmlns:wpg="http://schemas.microsoft.com/office/word/2010/wordprocessingGroup" xmlns:wpi="http://schemas.microsoft.com/office/word/2010/wordprocessingInk" xmlns:wne="http://schemas.microsoft.com/office/word/2006/wordml" xmlns:wps="http://schemas.microsoft.com/office/word/2010/wordprocessingShape" mc:Ignorable="w14 w15 w16se w16cid w16 w16cex wp14">
   <w:endnote w:type="separator" w:id="-1">
     <w:p>
       <w:r>
@@ -4027,7 +4056,7 @@
 </file>
 
 <file path=word/footer1.xml><?xml version="1.0" encoding="utf-8"?>
-<w:ftr xmlns:wpc="http://schemas.microsoft.com/office/word/2010/wordprocessingCanvas" xmlns:cx="http://schemas.microsoft.com/office/drawing/2014/chartex" xmlns:cx1="http://schemas.microsoft.com/office/drawing/2015/9/8/chartex" xmlns:mc="http://schemas.openxmlformats.org/markup-compatibility/2006" xmlns:o="urn:schemas-microsoft-com:office:office" xmlns:r="http://schemas.openxmlformats.org/officeDocument/2006/relationships" xmlns:m="http://schemas.openxmlformats.org/officeDocument/2006/math" xmlns:v="urn:schemas-microsoft-com:vml" xmlns:wp14="http://schemas.microsoft.com/office/word/2010/wordprocessingDrawing" xmlns:wp="http://schemas.openxmlformats.org/drawingml/2006/wordprocessingDrawing" xmlns:w10="urn:schemas-microsoft-com:office:word" xmlns:w="http://schemas.openxmlformats.org/wordprocessingml/2006/main" xmlns:w14="http://schemas.microsoft.com/office/word/2010/wordml" xmlns:w15="http://schemas.microsoft.com/office/word/2012/wordml" xmlns:w16se="http://schemas.microsoft.com/office/word/2015/wordml/symex" xmlns:wpg="http://schemas.microsoft.com/office/word/2010/wordprocessingGroup" xmlns:wpi="http://schemas.microsoft.com/office/word/2010/wordprocessingInk" xmlns:wne="http://schemas.microsoft.com/office/word/2006/wordml" xmlns:wps="http://schemas.microsoft.com/office/word/2010/wordprocessingShape" mc:Ignorable="w14 w15 w16se wp14">
+<w:ftr xmlns:wpc="http://schemas.microsoft.com/office/word/2010/wordprocessingCanvas" xmlns:cx="http://schemas.microsoft.com/office/drawing/2014/chartex" xmlns:cx1="http://schemas.microsoft.com/office/drawing/2015/9/8/chartex" xmlns:cx2="http://schemas.microsoft.com/office/drawing/2015/10/21/chartex" xmlns:cx3="http://schemas.microsoft.com/office/drawing/2016/5/9/chartex" xmlns:cx4="http://schemas.microsoft.com/office/drawing/2016/5/10/chartex" xmlns:cx5="http://schemas.microsoft.com/office/drawing/2016/5/11/chartex" xmlns:cx6="http://schemas.microsoft.com/office/drawing/2016/5/12/chartex" xmlns:cx7="http://schemas.microsoft.com/office/drawing/2016/5/13/chartex" xmlns:cx8="http://schemas.microsoft.com/office/drawing/2016/5/14/chartex" xmlns:mc="http://schemas.openxmlformats.org/markup-compatibility/2006" xmlns:aink="http://schemas.microsoft.com/office/drawing/2016/ink" xmlns:am3d="http://schemas.microsoft.com/office/drawing/2017/model3d" xmlns:o="urn:schemas-microsoft-com:office:office" xmlns:r="http://schemas.openxmlformats.org/officeDocument/2006/relationships" xmlns:m="http://schemas.openxmlformats.org/officeDocument/2006/math" xmlns:v="urn:schemas-microsoft-com:vml" xmlns:wp14="http://schemas.microsoft.com/office/word/2010/wordprocessingDrawing" xmlns:wp="http://schemas.openxmlformats.org/drawingml/2006/wordprocessingDrawing" xmlns:w10="urn:schemas-microsoft-com:office:word" xmlns:w="http://schemas.openxmlformats.org/wordprocessingml/2006/main" xmlns:w14="http://schemas.microsoft.com/office/word/2010/wordml" xmlns:w15="http://schemas.microsoft.com/office/word/2012/wordml" xmlns:w16cex="http://schemas.microsoft.com/office/word/2018/wordml/cex" xmlns:w16cid="http://schemas.microsoft.com/office/word/2016/wordml/cid" xmlns:w16="http://schemas.microsoft.com/office/word/2018/wordml" xmlns:w16se="http://schemas.microsoft.com/office/word/2015/wordml/symex" xmlns:wpg="http://schemas.microsoft.com/office/word/2010/wordprocessingGroup" xmlns:wpi="http://schemas.microsoft.com/office/word/2010/wordprocessingInk" xmlns:wne="http://schemas.microsoft.com/office/word/2006/wordml" xmlns:wps="http://schemas.microsoft.com/office/word/2010/wordprocessingShape" mc:Ignorable="w14 w15 w16se w16cid w16 w16cex wp14">
   <w:p>
     <w:pPr>
       <w:pStyle w:val="Footer"/>
@@ -4155,7 +4184,7 @@
 </file>
 
 <file path=word/footer2.xml><?xml version="1.0" encoding="utf-8"?>
-<w:ftr xmlns:wpc="http://schemas.microsoft.com/office/word/2010/wordprocessingCanvas" xmlns:cx="http://schemas.microsoft.com/office/drawing/2014/chartex" xmlns:cx1="http://schemas.microsoft.com/office/drawing/2015/9/8/chartex" xmlns:mc="http://schemas.openxmlformats.org/markup-compatibility/2006" xmlns:o="urn:schemas-microsoft-com:office:office" xmlns:r="http://schemas.openxmlformats.org/officeDocument/2006/relationships" xmlns:m="http://schemas.openxmlformats.org/officeDocument/2006/math" xmlns:v="urn:schemas-microsoft-com:vml" xmlns:wp14="http://schemas.microsoft.com/office/word/2010/wordprocessingDrawing" xmlns:wp="http://schemas.openxmlformats.org/drawingml/2006/wordprocessingDrawing" xmlns:w10="urn:schemas-microsoft-com:office:word" xmlns:w="http://schemas.openxmlformats.org/wordprocessingml/2006/main" xmlns:w14="http://schemas.microsoft.com/office/word/2010/wordml" xmlns:w15="http://schemas.microsoft.com/office/word/2012/wordml" xmlns:w16se="http://schemas.microsoft.com/office/word/2015/wordml/symex" xmlns:wpg="http://schemas.microsoft.com/office/word/2010/wordprocessingGroup" xmlns:wpi="http://schemas.microsoft.com/office/word/2010/wordprocessingInk" xmlns:wne="http://schemas.microsoft.com/office/word/2006/wordml" xmlns:wps="http://schemas.microsoft.com/office/word/2010/wordprocessingShape" mc:Ignorable="w14 w15 w16se wp14">
+<w:ftr xmlns:wpc="http://schemas.microsoft.com/office/word/2010/wordprocessingCanvas" xmlns:cx="http://schemas.microsoft.com/office/drawing/2014/chartex" xmlns:cx1="http://schemas.microsoft.com/office/drawing/2015/9/8/chartex" xmlns:cx2="http://schemas.microsoft.com/office/drawing/2015/10/21/chartex" xmlns:cx3="http://schemas.microsoft.com/office/drawing/2016/5/9/chartex" xmlns:cx4="http://schemas.microsoft.com/office/drawing/2016/5/10/chartex" xmlns:cx5="http://schemas.microsoft.com/office/drawing/2016/5/11/chartex" xmlns:cx6="http://schemas.microsoft.com/office/drawing/2016/5/12/chartex" xmlns:cx7="http://schemas.microsoft.com/office/drawing/2016/5/13/chartex" xmlns:cx8="http://schemas.microsoft.com/office/drawing/2016/5/14/chartex" xmlns:mc="http://schemas.openxmlformats.org/markup-compatibility/2006" xmlns:aink="http://schemas.microsoft.com/office/drawing/2016/ink" xmlns:am3d="http://schemas.microsoft.com/office/drawing/2017/model3d" xmlns:o="urn:schemas-microsoft-com:office:office" xmlns:r="http://schemas.openxmlformats.org/officeDocument/2006/relationships" xmlns:m="http://schemas.openxmlformats.org/officeDocument/2006/math" xmlns:v="urn:schemas-microsoft-com:vml" xmlns:wp14="http://schemas.microsoft.com/office/word/2010/wordprocessingDrawing" xmlns:wp="http://schemas.openxmlformats.org/drawingml/2006/wordprocessingDrawing" xmlns:w10="urn:schemas-microsoft-com:office:word" xmlns:w="http://schemas.openxmlformats.org/wordprocessingml/2006/main" xmlns:w14="http://schemas.microsoft.com/office/word/2010/wordml" xmlns:w15="http://schemas.microsoft.com/office/word/2012/wordml" xmlns:w16cex="http://schemas.microsoft.com/office/word/2018/wordml/cex" xmlns:w16cid="http://schemas.microsoft.com/office/word/2016/wordml/cid" xmlns:w16="http://schemas.microsoft.com/office/word/2018/wordml" xmlns:w16se="http://schemas.microsoft.com/office/word/2015/wordml/symex" xmlns:wpg="http://schemas.microsoft.com/office/word/2010/wordprocessingGroup" xmlns:wpi="http://schemas.microsoft.com/office/word/2010/wordprocessingInk" xmlns:wne="http://schemas.microsoft.com/office/word/2006/wordml" xmlns:wps="http://schemas.microsoft.com/office/word/2010/wordprocessingShape" mc:Ignorable="w14 w15 w16se w16cid w16 w16cex wp14">
   <w:p>
     <w:pPr>
       <w:pStyle w:val="Footer"/>
@@ -4387,7 +4416,7 @@
 </file>
 
 <file path=word/footer3.xml><?xml version="1.0" encoding="utf-8"?>
-<w:ftr xmlns:wpc="http://schemas.microsoft.com/office/word/2010/wordprocessingCanvas" xmlns:cx="http://schemas.microsoft.com/office/drawing/2014/chartex" xmlns:cx1="http://schemas.microsoft.com/office/drawing/2015/9/8/chartex" xmlns:mc="http://schemas.openxmlformats.org/markup-compatibility/2006" xmlns:o="urn:schemas-microsoft-com:office:office" xmlns:r="http://schemas.openxmlformats.org/officeDocument/2006/relationships" xmlns:m="http://schemas.openxmlformats.org/officeDocument/2006/math" xmlns:v="urn:schemas-microsoft-com:vml" xmlns:wp14="http://schemas.microsoft.com/office/word/2010/wordprocessingDrawing" xmlns:wp="http://schemas.openxmlformats.org/drawingml/2006/wordprocessingDrawing" xmlns:w10="urn:schemas-microsoft-com:office:word" xmlns:w="http://schemas.openxmlformats.org/wordprocessingml/2006/main" xmlns:w14="http://schemas.microsoft.com/office/word/2010/wordml" xmlns:w15="http://schemas.microsoft.com/office/word/2012/wordml" xmlns:w16se="http://schemas.microsoft.com/office/word/2015/wordml/symex" xmlns:wpg="http://schemas.microsoft.com/office/word/2010/wordprocessingGroup" xmlns:wpi="http://schemas.microsoft.com/office/word/2010/wordprocessingInk" xmlns:wne="http://schemas.microsoft.com/office/word/2006/wordml" xmlns:wps="http://schemas.microsoft.com/office/word/2010/wordprocessingShape" mc:Ignorable="w14 w15 w16se wp14">
+<w:ftr xmlns:wpc="http://schemas.microsoft.com/office/word/2010/wordprocessingCanvas" xmlns:cx="http://schemas.microsoft.com/office/drawing/2014/chartex" xmlns:cx1="http://schemas.microsoft.com/office/drawing/2015/9/8/chartex" xmlns:cx2="http://schemas.microsoft.com/office/drawing/2015/10/21/chartex" xmlns:cx3="http://schemas.microsoft.com/office/drawing/2016/5/9/chartex" xmlns:cx4="http://schemas.microsoft.com/office/drawing/2016/5/10/chartex" xmlns:cx5="http://schemas.microsoft.com/office/drawing/2016/5/11/chartex" xmlns:cx6="http://schemas.microsoft.com/office/drawing/2016/5/12/chartex" xmlns:cx7="http://schemas.microsoft.com/office/drawing/2016/5/13/chartex" xmlns:cx8="http://schemas.microsoft.com/office/drawing/2016/5/14/chartex" xmlns:mc="http://schemas.openxmlformats.org/markup-compatibility/2006" xmlns:aink="http://schemas.microsoft.com/office/drawing/2016/ink" xmlns:am3d="http://schemas.microsoft.com/office/drawing/2017/model3d" xmlns:o="urn:schemas-microsoft-com:office:office" xmlns:r="http://schemas.openxmlformats.org/officeDocument/2006/relationships" xmlns:m="http://schemas.openxmlformats.org/officeDocument/2006/math" xmlns:v="urn:schemas-microsoft-com:vml" xmlns:wp14="http://schemas.microsoft.com/office/word/2010/wordprocessingDrawing" xmlns:wp="http://schemas.openxmlformats.org/drawingml/2006/wordprocessingDrawing" xmlns:w10="urn:schemas-microsoft-com:office:word" xmlns:w="http://schemas.openxmlformats.org/wordprocessingml/2006/main" xmlns:w14="http://schemas.microsoft.com/office/word/2010/wordml" xmlns:w15="http://schemas.microsoft.com/office/word/2012/wordml" xmlns:w16cex="http://schemas.microsoft.com/office/word/2018/wordml/cex" xmlns:w16cid="http://schemas.microsoft.com/office/word/2016/wordml/cid" xmlns:w16="http://schemas.microsoft.com/office/word/2018/wordml" xmlns:w16se="http://schemas.microsoft.com/office/word/2015/wordml/symex" xmlns:wpg="http://schemas.microsoft.com/office/word/2010/wordprocessingGroup" xmlns:wpi="http://schemas.microsoft.com/office/word/2010/wordprocessingInk" xmlns:wne="http://schemas.microsoft.com/office/word/2006/wordml" xmlns:wps="http://schemas.microsoft.com/office/word/2010/wordprocessingShape" mc:Ignorable="w14 w15 w16se w16cid w16 w16cex wp14">
   <w:p>
     <w:pPr>
       <w:pStyle w:val="Footer"/>
@@ -4607,7 +4636,7 @@
 </file>
 
 <file path=word/footnotes.xml><?xml version="1.0" encoding="utf-8"?>
-<w:footnotes xmlns:wpc="http://schemas.microsoft.com/office/word/2010/wordprocessingCanvas" xmlns:cx="http://schemas.microsoft.com/office/drawing/2014/chartex" xmlns:cx1="http://schemas.microsoft.com/office/drawing/2015/9/8/chartex" xmlns:mc="http://schemas.openxmlformats.org/markup-compatibility/2006" xmlns:o="urn:schemas-microsoft-com:office:office" xmlns:r="http://schemas.openxmlformats.org/officeDocument/2006/relationships" xmlns:m="http://schemas.openxmlformats.org/officeDocument/2006/math" xmlns:v="urn:schemas-microsoft-com:vml" xmlns:wp14="http://schemas.microsoft.com/office/word/2010/wordprocessingDrawing" xmlns:wp="http://schemas.openxmlformats.org/drawingml/2006/wordprocessingDrawing" xmlns:w10="urn:schemas-microsoft-com:office:word" xmlns:w="http://schemas.openxmlformats.org/wordprocessingml/2006/main" xmlns:w14="http://schemas.microsoft.com/office/word/2010/wordml" xmlns:w15="http://schemas.microsoft.com/office/word/2012/wordml" xmlns:w16se="http://schemas.microsoft.com/office/word/2015/wordml/symex" xmlns:wpg="http://schemas.microsoft.com/office/word/2010/wordprocessingGroup" xmlns:wpi="http://schemas.microsoft.com/office/word/2010/wordprocessingInk" xmlns:wne="http://schemas.microsoft.com/office/word/2006/wordml" xmlns:wps="http://schemas.microsoft.com/office/word/2010/wordprocessingShape" mc:Ignorable="w14 w15 w16se wp14">
+<w:footnotes xmlns:wpc="http://schemas.microsoft.com/office/word/2010/wordprocessingCanvas" xmlns:cx="http://schemas.microsoft.com/office/drawing/2014/chartex" xmlns:cx1="http://schemas.microsoft.com/office/drawing/2015/9/8/chartex" xmlns:cx2="http://schemas.microsoft.com/office/drawing/2015/10/21/chartex" xmlns:cx3="http://schemas.microsoft.com/office/drawing/2016/5/9/chartex" xmlns:cx4="http://schemas.microsoft.com/office/drawing/2016/5/10/chartex" xmlns:cx5="http://schemas.microsoft.com/office/drawing/2016/5/11/chartex" xmlns:cx6="http://schemas.microsoft.com/office/drawing/2016/5/12/chartex" xmlns:cx7="http://schemas.microsoft.com/office/drawing/2016/5/13/chartex" xmlns:cx8="http://schemas.microsoft.com/office/drawing/2016/5/14/chartex" xmlns:mc="http://schemas.openxmlformats.org/markup-compatibility/2006" xmlns:aink="http://schemas.microsoft.com/office/drawing/2016/ink" xmlns:am3d="http://schemas.microsoft.com/office/drawing/2017/model3d" xmlns:o="urn:schemas-microsoft-com:office:office" xmlns:r="http://schemas.openxmlformats.org/officeDocument/2006/relationships" xmlns:m="http://schemas.openxmlformats.org/officeDocument/2006/math" xmlns:v="urn:schemas-microsoft-com:vml" xmlns:wp14="http://schemas.microsoft.com/office/word/2010/wordprocessingDrawing" xmlns:wp="http://schemas.openxmlformats.org/drawingml/2006/wordprocessingDrawing" xmlns:w10="urn:schemas-microsoft-com:office:word" xmlns:w="http://schemas.openxmlformats.org/wordprocessingml/2006/main" xmlns:w14="http://schemas.microsoft.com/office/word/2010/wordml" xmlns:w15="http://schemas.microsoft.com/office/word/2012/wordml" xmlns:w16cex="http://schemas.microsoft.com/office/word/2018/wordml/cex" xmlns:w16cid="http://schemas.microsoft.com/office/word/2016/wordml/cid" xmlns:w16="http://schemas.microsoft.com/office/word/2018/wordml" xmlns:w16se="http://schemas.microsoft.com/office/word/2015/wordml/symex" xmlns:wpg="http://schemas.microsoft.com/office/word/2010/wordprocessingGroup" xmlns:wpi="http://schemas.microsoft.com/office/word/2010/wordprocessingInk" xmlns:wne="http://schemas.microsoft.com/office/word/2006/wordml" xmlns:wps="http://schemas.microsoft.com/office/word/2010/wordprocessingShape" mc:Ignorable="w14 w15 w16se w16cid w16 w16cex wp14">
   <w:footnote w:type="separator" w:id="-1">
     <w:p>
       <w:r>
@@ -4626,7 +4655,7 @@
 </file>
 
 <file path=word/header1.xml><?xml version="1.0" encoding="utf-8"?>
-<w:hdr xmlns:wpc="http://schemas.microsoft.com/office/word/2010/wordprocessingCanvas" xmlns:cx="http://schemas.microsoft.com/office/drawing/2014/chartex" xmlns:cx1="http://schemas.microsoft.com/office/drawing/2015/9/8/chartex" xmlns:mc="http://schemas.openxmlformats.org/markup-compatibility/2006" xmlns:o="urn:schemas-microsoft-com:office:office" xmlns:r="http://schemas.openxmlformats.org/officeDocument/2006/relationships" xmlns:m="http://schemas.openxmlformats.org/officeDocument/2006/math" xmlns:v="urn:schemas-microsoft-com:vml" xmlns:wp14="http://schemas.microsoft.com/office/word/2010/wordprocessingDrawing" xmlns:wp="http://schemas.openxmlformats.org/drawingml/2006/wordprocessingDrawing" xmlns:w10="urn:schemas-microsoft-com:office:word" xmlns:w="http://schemas.openxmlformats.org/wordprocessingml/2006/main" xmlns:w14="http://schemas.microsoft.com/office/word/2010/wordml" xmlns:w15="http://schemas.microsoft.com/office/word/2012/wordml" xmlns:w16se="http://schemas.microsoft.com/office/word/2015/wordml/symex" xmlns:wpg="http://schemas.microsoft.com/office/word/2010/wordprocessingGroup" xmlns:wpi="http://schemas.microsoft.com/office/word/2010/wordprocessingInk" xmlns:wne="http://schemas.microsoft.com/office/word/2006/wordml" xmlns:wps="http://schemas.microsoft.com/office/word/2010/wordprocessingShape" mc:Ignorable="w14 w15 w16se wp14">
+<w:hdr xmlns:wpc="http://schemas.microsoft.com/office/word/2010/wordprocessingCanvas" xmlns:cx="http://schemas.microsoft.com/office/drawing/2014/chartex" xmlns:cx1="http://schemas.microsoft.com/office/drawing/2015/9/8/chartex" xmlns:cx2="http://schemas.microsoft.com/office/drawing/2015/10/21/chartex" xmlns:cx3="http://schemas.microsoft.com/office/drawing/2016/5/9/chartex" xmlns:cx4="http://schemas.microsoft.com/office/drawing/2016/5/10/chartex" xmlns:cx5="http://schemas.microsoft.com/office/drawing/2016/5/11/chartex" xmlns:cx6="http://schemas.microsoft.com/office/drawing/2016/5/12/chartex" xmlns:cx7="http://schemas.microsoft.com/office/drawing/2016/5/13/chartex" xmlns:cx8="http://schemas.microsoft.com/office/drawing/2016/5/14/chartex" xmlns:mc="http://schemas.openxmlformats.org/markup-compatibility/2006" xmlns:aink="http://schemas.microsoft.com/office/drawing/2016/ink" xmlns:am3d="http://schemas.microsoft.com/office/drawing/2017/model3d" xmlns:o="urn:schemas-microsoft-com:office:office" xmlns:r="http://schemas.openxmlformats.org/officeDocument/2006/relationships" xmlns:m="http://schemas.openxmlformats.org/officeDocument/2006/math" xmlns:v="urn:schemas-microsoft-com:vml" xmlns:wp14="http://schemas.microsoft.com/office/word/2010/wordprocessingDrawing" xmlns:wp="http://schemas.openxmlformats.org/drawingml/2006/wordprocessingDrawing" xmlns:w10="urn:schemas-microsoft-com:office:word" xmlns:w="http://schemas.openxmlformats.org/wordprocessingml/2006/main" xmlns:w14="http://schemas.microsoft.com/office/word/2010/wordml" xmlns:w15="http://schemas.microsoft.com/office/word/2012/wordml" xmlns:w16cex="http://schemas.microsoft.com/office/word/2018/wordml/cex" xmlns:w16cid="http://schemas.microsoft.com/office/word/2016/wordml/cid" xmlns:w16="http://schemas.microsoft.com/office/word/2018/wordml" xmlns:w16se="http://schemas.microsoft.com/office/word/2015/wordml/symex" xmlns:wpg="http://schemas.microsoft.com/office/word/2010/wordprocessingGroup" xmlns:wpi="http://schemas.microsoft.com/office/word/2010/wordprocessingInk" xmlns:wne="http://schemas.microsoft.com/office/word/2006/wordml" xmlns:wps="http://schemas.microsoft.com/office/word/2010/wordprocessingShape" mc:Ignorable="w14 w15 w16se w16cid w16 w16cex wp14">
   <w:p>
     <w:pPr>
       <w:pStyle w:val="headingstuff"/>
@@ -4835,7 +4864,7 @@
         </mc:Choice>
         <mc:Fallback>
           <w:pict>
-            <v:line w14:anchorId="5C0C1B4D" id="Line 7" o:spid="_x0000_s1026" style="position:absolute;z-index:251656704;visibility:visible;mso-wrap-style:square;mso-width-percent:0;mso-height-percent:0;mso-wrap-distance-left:9pt;mso-wrap-distance-top:-3e-5mm;mso-wrap-distance-right:9pt;mso-wrap-distance-bottom:-3e-5mm;mso-position-horizontal:absolute;mso-position-horizontal-relative:text;mso-position-vertical:absolute;mso-position-vertical-relative:text;mso-width-percent:0;mso-height-percent:0;mso-width-relative:page;mso-height-relative:page" from="-2.25pt,12.9pt" to="465.75pt,12.9pt" o:gfxdata="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" strokecolor="#5b7d96" strokeweight="2.25pt"/>
+            <v:line w14:anchorId="0B7D09A0" id="Line 7" o:spid="_x0000_s1026" style="position:absolute;z-index:251656704;visibility:visible;mso-wrap-style:square;mso-width-percent:0;mso-height-percent:0;mso-wrap-distance-left:9pt;mso-wrap-distance-top:-3e-5mm;mso-wrap-distance-right:9pt;mso-wrap-distance-bottom:-3e-5mm;mso-position-horizontal:absolute;mso-position-horizontal-relative:text;mso-position-vertical:absolute;mso-position-vertical-relative:text;mso-width-percent:0;mso-height-percent:0;mso-width-relative:page;mso-height-relative:page" from="-2.25pt,12.9pt" to="465.75pt,12.9pt" o:gfxdata="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" strokecolor="#5b7d96" strokeweight="2.25pt"/>
           </w:pict>
         </mc:Fallback>
       </mc:AlternateContent>
@@ -4895,7 +4924,7 @@
 </file>
 
 <file path=word/numbering.xml><?xml version="1.0" encoding="utf-8"?>
-<w:numbering xmlns:wpc="http://schemas.microsoft.com/office/word/2010/wordprocessingCanvas" xmlns:cx="http://schemas.microsoft.com/office/drawing/2014/chartex" xmlns:cx1="http://schemas.microsoft.com/office/drawing/2015/9/8/chartex" xmlns:mc="http://schemas.openxmlformats.org/markup-compatibility/2006" xmlns:o="urn:schemas-microsoft-com:office:office" xmlns:r="http://schemas.openxmlformats.org/officeDocument/2006/relationships" xmlns:m="http://schemas.openxmlformats.org/officeDocument/2006/math" xmlns:v="urn:schemas-microsoft-com:vml" xmlns:wp14="http://schemas.microsoft.com/office/word/2010/wordprocessingDrawing" xmlns:wp="http://schemas.openxmlformats.org/drawingml/2006/wordprocessingDrawing" xmlns:w10="urn:schemas-microsoft-com:office:word" xmlns:w="http://schemas.openxmlformats.org/wordprocessingml/2006/main" xmlns:w14="http://schemas.microsoft.com/office/word/2010/wordml" xmlns:w15="http://schemas.microsoft.com/office/word/2012/wordml" xmlns:w16se="http://schemas.microsoft.com/office/word/2015/wordml/symex" xmlns:wpg="http://schemas.microsoft.com/office/word/2010/wordprocessingGroup" xmlns:wpi="http://schemas.microsoft.com/office/word/2010/wordprocessingInk" xmlns:wne="http://schemas.microsoft.com/office/word/2006/wordml" xmlns:wps="http://schemas.microsoft.com/office/word/2010/wordprocessingShape" mc:Ignorable="w14 w15 w16se wp14">
+<w:numbering xmlns:wpc="http://schemas.microsoft.com/office/word/2010/wordprocessingCanvas" xmlns:cx="http://schemas.microsoft.com/office/drawing/2014/chartex" xmlns:cx1="http://schemas.microsoft.com/office/drawing/2015/9/8/chartex" xmlns:cx2="http://schemas.microsoft.com/office/drawing/2015/10/21/chartex" xmlns:cx3="http://schemas.microsoft.com/office/drawing/2016/5/9/chartex" xmlns:cx4="http://schemas.microsoft.com/office/drawing/2016/5/10/chartex" xmlns:cx5="http://schemas.microsoft.com/office/drawing/2016/5/11/chartex" xmlns:cx6="http://schemas.microsoft.com/office/drawing/2016/5/12/chartex" xmlns:cx7="http://schemas.microsoft.com/office/drawing/2016/5/13/chartex" xmlns:cx8="http://schemas.microsoft.com/office/drawing/2016/5/14/chartex" xmlns:mc="http://schemas.openxmlformats.org/markup-compatibility/2006" xmlns:aink="http://schemas.microsoft.com/office/drawing/2016/ink" xmlns:am3d="http://schemas.microsoft.com/office/drawing/2017/model3d" xmlns:o="urn:schemas-microsoft-com:office:office" xmlns:r="http://schemas.openxmlformats.org/officeDocument/2006/relationships" xmlns:m="http://schemas.openxmlformats.org/officeDocument/2006/math" xmlns:v="urn:schemas-microsoft-com:vml" xmlns:wp14="http://schemas.microsoft.com/office/word/2010/wordprocessingDrawing" xmlns:wp="http://schemas.openxmlformats.org/drawingml/2006/wordprocessingDrawing" xmlns:w10="urn:schemas-microsoft-com:office:word" xmlns:w="http://schemas.openxmlformats.org/wordprocessingml/2006/main" xmlns:w14="http://schemas.microsoft.com/office/word/2010/wordml" xmlns:w15="http://schemas.microsoft.com/office/word/2012/wordml" xmlns:w16cex="http://schemas.microsoft.com/office/word/2018/wordml/cex" xmlns:w16cid="http://schemas.microsoft.com/office/word/2016/wordml/cid" xmlns:w16="http://schemas.microsoft.com/office/word/2018/wordml" xmlns:w16se="http://schemas.microsoft.com/office/word/2015/wordml/symex" xmlns:wpg="http://schemas.microsoft.com/office/word/2010/wordprocessingGroup" xmlns:wpi="http://schemas.microsoft.com/office/word/2010/wordprocessingInk" xmlns:wne="http://schemas.microsoft.com/office/word/2006/wordml" xmlns:wps="http://schemas.microsoft.com/office/word/2010/wordprocessingShape" mc:Ignorable="w14 w15 w16se w16cid w16 w16cex wp14">
   <w:abstractNum w:abstractNumId="0" w15:restartNumberingAfterBreak="0">
     <w:nsid w:val="FFFFFF89"/>
     <w:multiLevelType w:val="singleLevel"/>
@@ -8682,7 +8711,7 @@
 </file>
 
 <file path=word/styles.xml><?xml version="1.0" encoding="utf-8"?>
-<w:styles xmlns:mc="http://schemas.openxmlformats.org/markup-compatibility/2006" xmlns:r="http://schemas.openxmlformats.org/officeDocument/2006/relationships" xmlns:w="http://schemas.openxmlformats.org/wordprocessingml/2006/main" xmlns:w14="http://schemas.microsoft.com/office/word/2010/wordml" xmlns:w15="http://schemas.microsoft.com/office/word/2012/wordml" xmlns:w16se="http://schemas.microsoft.com/office/word/2015/wordml/symex" mc:Ignorable="w14 w15 w16se">
+<w:styles xmlns:mc="http://schemas.openxmlformats.org/markup-compatibility/2006" xmlns:r="http://schemas.openxmlformats.org/officeDocument/2006/relationships" xmlns:w="http://schemas.openxmlformats.org/wordprocessingml/2006/main" xmlns:w14="http://schemas.microsoft.com/office/word/2010/wordml" xmlns:w15="http://schemas.microsoft.com/office/word/2012/wordml" xmlns:w16cex="http://schemas.microsoft.com/office/word/2018/wordml/cex" xmlns:w16cid="http://schemas.microsoft.com/office/word/2016/wordml/cid" xmlns:w16="http://schemas.microsoft.com/office/word/2018/wordml" xmlns:w16se="http://schemas.microsoft.com/office/word/2015/wordml/symex" mc:Ignorable="w14 w15 w16se w16cid w16 w16cex">
   <w:docDefaults>
     <w:rPrDefault>
       <w:rPr>
@@ -8692,7 +8721,7 @@
     </w:rPrDefault>
     <w:pPrDefault/>
   </w:docDefaults>
-  <w:latentStyles w:defLockedState="0" w:defUIPriority="0" w:defSemiHidden="0" w:defUnhideWhenUsed="0" w:defQFormat="0" w:count="371">
+  <w:latentStyles w:defLockedState="0" w:defUIPriority="0" w:defSemiHidden="0" w:defUnhideWhenUsed="0" w:defQFormat="0" w:count="376">
     <w:lsdException w:name="Normal" w:qFormat="1"/>
     <w:lsdException w:name="heading 1" w:qFormat="1"/>
     <w:lsdException w:name="heading 2" w:qFormat="1"/>
@@ -9057,6 +9086,11 @@
     <w:lsdException w:name="List Table 5 Dark Accent 6" w:uiPriority="50"/>
     <w:lsdException w:name="List Table 6 Colorful Accent 6" w:uiPriority="51"/>
     <w:lsdException w:name="List Table 7 Colorful Accent 6" w:uiPriority="52"/>
+    <w:lsdException w:name="Mention" w:semiHidden="1" w:uiPriority="99" w:unhideWhenUsed="1"/>
+    <w:lsdException w:name="Smart Hyperlink" w:semiHidden="1" w:uiPriority="99" w:unhideWhenUsed="1"/>
+    <w:lsdException w:name="Hashtag" w:semiHidden="1" w:uiPriority="99" w:unhideWhenUsed="1"/>
+    <w:lsdException w:name="Unresolved Mention" w:semiHidden="1" w:uiPriority="99" w:unhideWhenUsed="1"/>
+    <w:lsdException w:name="Smart Link" w:semiHidden="1" w:uiPriority="99" w:unhideWhenUsed="1"/>
   </w:latentStyles>
   <w:style w:type="paragraph" w:default="1" w:styleId="Normal">
     <w:name w:val="Normal"/>
@@ -9842,6 +9876,18 @@
     <w:rPr>
       <w:b/>
       <w:bCs/>
+    </w:rPr>
+  </w:style>
+  <w:style w:type="character" w:styleId="UnresolvedMention">
+    <w:name w:val="Unresolved Mention"/>
+    <w:basedOn w:val="DefaultParagraphFont"/>
+    <w:uiPriority w:val="99"/>
+    <w:semiHidden/>
+    <w:unhideWhenUsed/>
+    <w:rsid w:val="00067601"/>
+    <w:rPr>
+      <w:color w:val="605E5C"/>
+      <w:shd w:val="clear" w:color="auto" w:fill="E1DFDD"/>
     </w:rPr>
   </w:style>
 </w:styles>
@@ -10268,12 +10314,7 @@
 </file>
 
 <file path=customXml/item3.xml><?xml version="1.0" encoding="utf-8"?>
-<?mso-contentType ?>
-<FormTemplates xmlns="http://schemas.microsoft.com/sharepoint/v3/contenttype/forms">
-  <Display>DocumentLibraryForm</Display>
-  <Edit>DocumentLibraryForm</Edit>
-  <New>DocumentLibraryForm</New>
-</FormTemplates>
+<b:Sources xmlns:b="http://schemas.openxmlformats.org/officeDocument/2006/bibliography" xmlns="http://schemas.openxmlformats.org/officeDocument/2006/bibliography" SelectedStyle="\APA.XSL" StyleName="APA"/>
 </file>
 
 <file path=customXml/item4.xml><?xml version="1.0" encoding="utf-8"?>
@@ -10285,7 +10326,12 @@
 </file>
 
 <file path=customXml/item5.xml><?xml version="1.0" encoding="utf-8"?>
-<b:Sources xmlns:b="http://schemas.openxmlformats.org/officeDocument/2006/bibliography" xmlns="http://schemas.openxmlformats.org/officeDocument/2006/bibliography" SelectedStyle="\APA.XSL" StyleName="APA"/>
+<?mso-contentType ?>
+<FormTemplates xmlns="http://schemas.microsoft.com/sharepoint/v3/contenttype/forms">
+  <Display>DocumentLibraryForm</Display>
+  <Edit>DocumentLibraryForm</Edit>
+  <New>DocumentLibraryForm</New>
+</FormTemplates>
 </file>
 
 <file path=customXml/itemProps1.xml><?xml version="1.0" encoding="utf-8"?>
@@ -10315,9 +10361,9 @@
 </file>
 
 <file path=customXml/itemProps3.xml><?xml version="1.0" encoding="utf-8"?>
-<ds:datastoreItem xmlns:ds="http://schemas.openxmlformats.org/officeDocument/2006/customXml" ds:itemID="{6E0243D2-C2E7-4C17-98A3-48E63A4A14E3}">
+<ds:datastoreItem xmlns:ds="http://schemas.openxmlformats.org/officeDocument/2006/customXml" ds:itemID="{072402C0-18DC-44A5-B933-F8E885B9BEB8}">
   <ds:schemaRefs>
-    <ds:schemaRef ds:uri="http://schemas.microsoft.com/sharepoint/v3/contenttype/forms"/>
+    <ds:schemaRef ds:uri="http://schemas.openxmlformats.org/officeDocument/2006/bibliography"/>
   </ds:schemaRefs>
 </ds:datastoreItem>
 </file>
@@ -10332,9 +10378,9 @@
 </file>
 
 <file path=customXml/itemProps5.xml><?xml version="1.0" encoding="utf-8"?>
-<ds:datastoreItem xmlns:ds="http://schemas.openxmlformats.org/officeDocument/2006/customXml" ds:itemID="{072402C0-18DC-44A5-B933-F8E885B9BEB8}">
+<ds:datastoreItem xmlns:ds="http://schemas.openxmlformats.org/officeDocument/2006/customXml" ds:itemID="{6E0243D2-C2E7-4C17-98A3-48E63A4A14E3}">
   <ds:schemaRefs>
-    <ds:schemaRef ds:uri="http://schemas.openxmlformats.org/officeDocument/2006/bibliography"/>
+    <ds:schemaRef ds:uri="http://schemas.microsoft.com/sharepoint/v3/contenttype/forms"/>
   </ds:schemaRefs>
 </ds:datastoreItem>
 </file>
</xml_diff>

<commit_message>
21991 - smtp switch from ironport to maxcorp
git-tfs-id: [https://tfs.omnicloud.local/tfs/cco%20program/]$/eCoaching_V2;C49705
</commit_message>
<xml_diff>
--- a/Runbook/Web/CCO_eCoaching_Log_Admin_Runbook.docx
+++ b/Runbook/Web/CCO_eCoaching_Log_Admin_Runbook.docx
@@ -1,6 +1,6 @@
 
 <file path=word/document.xml><?xml version="1.0" encoding="utf-8"?>
-<w:document xmlns:wpc="http://schemas.microsoft.com/office/word/2010/wordprocessingCanvas" xmlns:cx="http://schemas.microsoft.com/office/drawing/2014/chartex" xmlns:cx1="http://schemas.microsoft.com/office/drawing/2015/9/8/chartex" xmlns:cx2="http://schemas.microsoft.com/office/drawing/2015/10/21/chartex" xmlns:cx3="http://schemas.microsoft.com/office/drawing/2016/5/9/chartex" xmlns:cx4="http://schemas.microsoft.com/office/drawing/2016/5/10/chartex" xmlns:cx5="http://schemas.microsoft.com/office/drawing/2016/5/11/chartex" xmlns:cx6="http://schemas.microsoft.com/office/drawing/2016/5/12/chartex" xmlns:cx7="http://schemas.microsoft.com/office/drawing/2016/5/13/chartex" xmlns:cx8="http://schemas.microsoft.com/office/drawing/2016/5/14/chartex" xmlns:mc="http://schemas.openxmlformats.org/markup-compatibility/2006" xmlns:aink="http://schemas.microsoft.com/office/drawing/2016/ink" xmlns:am3d="http://schemas.microsoft.com/office/drawing/2017/model3d" xmlns:o="urn:schemas-microsoft-com:office:office" xmlns:r="http://schemas.openxmlformats.org/officeDocument/2006/relationships" xmlns:m="http://schemas.openxmlformats.org/officeDocument/2006/math" xmlns:v="urn:schemas-microsoft-com:vml" xmlns:wp14="http://schemas.microsoft.com/office/word/2010/wordprocessingDrawing" xmlns:wp="http://schemas.openxmlformats.org/drawingml/2006/wordprocessingDrawing" xmlns:w10="urn:schemas-microsoft-com:office:word" xmlns:w="http://schemas.openxmlformats.org/wordprocessingml/2006/main" xmlns:w14="http://schemas.microsoft.com/office/word/2010/wordml" xmlns:w15="http://schemas.microsoft.com/office/word/2012/wordml" xmlns:w16cex="http://schemas.microsoft.com/office/word/2018/wordml/cex" xmlns:w16cid="http://schemas.microsoft.com/office/word/2016/wordml/cid" xmlns:w16="http://schemas.microsoft.com/office/word/2018/wordml" xmlns:w16se="http://schemas.microsoft.com/office/word/2015/wordml/symex" xmlns:wpg="http://schemas.microsoft.com/office/word/2010/wordprocessingGroup" xmlns:wpi="http://schemas.microsoft.com/office/word/2010/wordprocessingInk" xmlns:wne="http://schemas.microsoft.com/office/word/2006/wordml" xmlns:wps="http://schemas.microsoft.com/office/word/2010/wordprocessingShape" mc:Ignorable="w14 w15 w16se w16cid w16 w16cex wp14">
+<w:document xmlns:wpc="http://schemas.microsoft.com/office/word/2010/wordprocessingCanvas" xmlns:cx="http://schemas.microsoft.com/office/drawing/2014/chartex" xmlns:cx1="http://schemas.microsoft.com/office/drawing/2015/9/8/chartex" xmlns:cx2="http://schemas.microsoft.com/office/drawing/2015/10/21/chartex" xmlns:cx3="http://schemas.microsoft.com/office/drawing/2016/5/9/chartex" xmlns:cx4="http://schemas.microsoft.com/office/drawing/2016/5/10/chartex" xmlns:cx5="http://schemas.microsoft.com/office/drawing/2016/5/11/chartex" xmlns:cx6="http://schemas.microsoft.com/office/drawing/2016/5/12/chartex" xmlns:cx7="http://schemas.microsoft.com/office/drawing/2016/5/13/chartex" xmlns:cx8="http://schemas.microsoft.com/office/drawing/2016/5/14/chartex" xmlns:mc="http://schemas.openxmlformats.org/markup-compatibility/2006" xmlns:aink="http://schemas.microsoft.com/office/drawing/2016/ink" xmlns:am3d="http://schemas.microsoft.com/office/drawing/2017/model3d" xmlns:o="urn:schemas-microsoft-com:office:office" xmlns:r="http://schemas.openxmlformats.org/officeDocument/2006/relationships" xmlns:m="http://schemas.openxmlformats.org/officeDocument/2006/math" xmlns:v="urn:schemas-microsoft-com:vml" xmlns:wp14="http://schemas.microsoft.com/office/word/2010/wordprocessingDrawing" xmlns:wp="http://schemas.openxmlformats.org/drawingml/2006/wordprocessingDrawing" xmlns:w10="urn:schemas-microsoft-com:office:word" xmlns:w="http://schemas.openxmlformats.org/wordprocessingml/2006/main" xmlns:w14="http://schemas.microsoft.com/office/word/2010/wordml" xmlns:w15="http://schemas.microsoft.com/office/word/2012/wordml" xmlns:w16cex="http://schemas.microsoft.com/office/word/2018/wordml/cex" xmlns:w16cid="http://schemas.microsoft.com/office/word/2016/wordml/cid" xmlns:w16="http://schemas.microsoft.com/office/word/2018/wordml" xmlns:w16sdtdh="http://schemas.microsoft.com/office/word/2020/wordml/sdtdatahash" xmlns:w16se="http://schemas.microsoft.com/office/word/2015/wordml/symex" xmlns:wpg="http://schemas.microsoft.com/office/word/2010/wordprocessingGroup" xmlns:wpi="http://schemas.microsoft.com/office/word/2010/wordprocessingInk" xmlns:wne="http://schemas.microsoft.com/office/word/2006/wordml" xmlns:wps="http://schemas.microsoft.com/office/word/2010/wordprocessingShape" mc:Ignorable="w14 w15 w16se w16cid w16 w16cex w16sdtdh wp14">
   <w:body>
     <w:p>
       <w:pPr>
@@ -256,25 +256,25 @@
               <w:rPr>
                 <w:b/>
               </w:rPr>
-              <w:t>20973</w:t>
+              <w:t>2</w:t>
             </w:r>
             <w:r>
               <w:rPr>
                 <w:b/>
               </w:rPr>
+              <w:t>1991</w:t>
+            </w:r>
+            <w:r>
+              <w:rPr>
+                <w:b/>
+              </w:rPr>
               <w:t xml:space="preserve"> – </w:t>
             </w:r>
             <w:r>
               <w:rPr>
                 <w:b/>
               </w:rPr>
-              <w:t>new servers</w:t>
-            </w:r>
-            <w:r>
-              <w:rPr>
-                <w:b/>
-              </w:rPr>
-              <w:t>;</w:t>
+              <w:t>smtp switch from ironport to maxcorp</w:t>
             </w:r>
           </w:p>
         </w:tc>
@@ -2155,6 +2155,61 @@
           </w:p>
         </w:tc>
       </w:tr>
+      <w:tr>
+        <w:tc>
+          <w:tcPr>
+            <w:tcW w:w="1188" w:type="dxa"/>
+          </w:tcPr>
+          <w:p>
+            <w:pPr>
+              <w:pStyle w:val="TableText"/>
+              <w:ind w:left="90"/>
+              <w:rPr>
+                <w:sz w:val="18"/>
+                <w:szCs w:val="18"/>
+              </w:rPr>
+            </w:pPr>
+            <w:r>
+              <w:rPr>
+                <w:sz w:val="18"/>
+                <w:szCs w:val="18"/>
+              </w:rPr>
+              <w:t>06/21/2021</w:t>
+            </w:r>
+          </w:p>
+        </w:tc>
+        <w:tc>
+          <w:tcPr>
+            <w:tcW w:w="6120" w:type="dxa"/>
+          </w:tcPr>
+          <w:p>
+            <w:r>
+              <w:t>TFS 21991 – smtp switch from ironport to maxcorp</w:t>
+            </w:r>
+          </w:p>
+        </w:tc>
+        <w:tc>
+          <w:tcPr>
+            <w:tcW w:w="2268" w:type="dxa"/>
+          </w:tcPr>
+          <w:p>
+            <w:pPr>
+              <w:pStyle w:val="TableText"/>
+              <w:rPr>
+                <w:sz w:val="18"/>
+                <w:szCs w:val="18"/>
+              </w:rPr>
+            </w:pPr>
+            <w:r>
+              <w:rPr>
+                <w:sz w:val="18"/>
+                <w:szCs w:val="18"/>
+              </w:rPr>
+              <w:t>Lili Huang</w:t>
+            </w:r>
+          </w:p>
+        </w:tc>
+      </w:tr>
     </w:tbl>
     <w:p/>
     <w:p/>
@@ -2290,7 +2345,7 @@
               <w:t xml:space="preserve">TFS </w:t>
             </w:r>
             <w:r>
-              <w:t>18731</w:t>
+              <w:t>21991</w:t>
             </w:r>
             <w:r>
               <w:t>.</w:t>
@@ -2725,7 +2780,7 @@
                 <w:b/>
                 <w:i/>
               </w:rPr>
-              <w:t>49177</w:t>
+              <w:t>49702</w:t>
             </w:r>
           </w:p>
           <w:p>
@@ -3086,26 +3141,6 @@
                 <w:b/>
               </w:rPr>
               <w:t>index.html</w:t>
-            </w:r>
-          </w:p>
-          <w:p>
-            <w:pPr>
-              <w:pStyle w:val="SOPBodyText"/>
-              <w:numPr>
-                <w:ilvl w:val="1"/>
-                <w:numId w:val="35"/>
-              </w:numPr>
-              <w:spacing w:before="0" w:after="0"/>
-              <w:ind w:left="1498"/>
-              <w:rPr>
-                <w:b/>
-              </w:rPr>
-            </w:pPr>
-            <w:r>
-              <w:rPr>
-                <w:b/>
-              </w:rPr>
-              <w:t>web.config</w:t>
             </w:r>
           </w:p>
           <w:p>
@@ -4037,7 +4072,7 @@
 </file>
 
 <file path=word/endnotes.xml><?xml version="1.0" encoding="utf-8"?>
-<w:endnotes xmlns:wpc="http://schemas.microsoft.com/office/word/2010/wordprocessingCanvas" xmlns:cx="http://schemas.microsoft.com/office/drawing/2014/chartex" xmlns:cx1="http://schemas.microsoft.com/office/drawing/2015/9/8/chartex" xmlns:cx2="http://schemas.microsoft.com/office/drawing/2015/10/21/chartex" xmlns:cx3="http://schemas.microsoft.com/office/drawing/2016/5/9/chartex" xmlns:cx4="http://schemas.microsoft.com/office/drawing/2016/5/10/chartex" xmlns:cx5="http://schemas.microsoft.com/office/drawing/2016/5/11/chartex" xmlns:cx6="http://schemas.microsoft.com/office/drawing/2016/5/12/chartex" xmlns:cx7="http://schemas.microsoft.com/office/drawing/2016/5/13/chartex" xmlns:cx8="http://schemas.microsoft.com/office/drawing/2016/5/14/chartex" xmlns:mc="http://schemas.openxmlformats.org/markup-compatibility/2006" xmlns:aink="http://schemas.microsoft.com/office/drawing/2016/ink" xmlns:am3d="http://schemas.microsoft.com/office/drawing/2017/model3d" xmlns:o="urn:schemas-microsoft-com:office:office" xmlns:r="http://schemas.openxmlformats.org/officeDocument/2006/relationships" xmlns:m="http://schemas.openxmlformats.org/officeDocument/2006/math" xmlns:v="urn:schemas-microsoft-com:vml" xmlns:wp14="http://schemas.microsoft.com/office/word/2010/wordprocessingDrawing" xmlns:wp="http://schemas.openxmlformats.org/drawingml/2006/wordprocessingDrawing" xmlns:w10="urn:schemas-microsoft-com:office:word" xmlns:w="http://schemas.openxmlformats.org/wordprocessingml/2006/main" xmlns:w14="http://schemas.microsoft.com/office/word/2010/wordml" xmlns:w15="http://schemas.microsoft.com/office/word/2012/wordml" xmlns:w16cex="http://schemas.microsoft.com/office/word/2018/wordml/cex" xmlns:w16cid="http://schemas.microsoft.com/office/word/2016/wordml/cid" xmlns:w16="http://schemas.microsoft.com/office/word/2018/wordml" xmlns:w16se="http://schemas.microsoft.com/office/word/2015/wordml/symex" xmlns:wpg="http://schemas.microsoft.com/office/word/2010/wordprocessingGroup" xmlns:wpi="http://schemas.microsoft.com/office/word/2010/wordprocessingInk" xmlns:wne="http://schemas.microsoft.com/office/word/2006/wordml" xmlns:wps="http://schemas.microsoft.com/office/word/2010/wordprocessingShape" mc:Ignorable="w14 w15 w16se w16cid w16 w16cex wp14">
+<w:endnotes xmlns:wpc="http://schemas.microsoft.com/office/word/2010/wordprocessingCanvas" xmlns:cx="http://schemas.microsoft.com/office/drawing/2014/chartex" xmlns:cx1="http://schemas.microsoft.com/office/drawing/2015/9/8/chartex" xmlns:cx2="http://schemas.microsoft.com/office/drawing/2015/10/21/chartex" xmlns:cx3="http://schemas.microsoft.com/office/drawing/2016/5/9/chartex" xmlns:cx4="http://schemas.microsoft.com/office/drawing/2016/5/10/chartex" xmlns:cx5="http://schemas.microsoft.com/office/drawing/2016/5/11/chartex" xmlns:cx6="http://schemas.microsoft.com/office/drawing/2016/5/12/chartex" xmlns:cx7="http://schemas.microsoft.com/office/drawing/2016/5/13/chartex" xmlns:cx8="http://schemas.microsoft.com/office/drawing/2016/5/14/chartex" xmlns:mc="http://schemas.openxmlformats.org/markup-compatibility/2006" xmlns:aink="http://schemas.microsoft.com/office/drawing/2016/ink" xmlns:am3d="http://schemas.microsoft.com/office/drawing/2017/model3d" xmlns:o="urn:schemas-microsoft-com:office:office" xmlns:r="http://schemas.openxmlformats.org/officeDocument/2006/relationships" xmlns:m="http://schemas.openxmlformats.org/officeDocument/2006/math" xmlns:v="urn:schemas-microsoft-com:vml" xmlns:wp14="http://schemas.microsoft.com/office/word/2010/wordprocessingDrawing" xmlns:wp="http://schemas.openxmlformats.org/drawingml/2006/wordprocessingDrawing" xmlns:w10="urn:schemas-microsoft-com:office:word" xmlns:w="http://schemas.openxmlformats.org/wordprocessingml/2006/main" xmlns:w14="http://schemas.microsoft.com/office/word/2010/wordml" xmlns:w15="http://schemas.microsoft.com/office/word/2012/wordml" xmlns:w16cex="http://schemas.microsoft.com/office/word/2018/wordml/cex" xmlns:w16cid="http://schemas.microsoft.com/office/word/2016/wordml/cid" xmlns:w16="http://schemas.microsoft.com/office/word/2018/wordml" xmlns:w16sdtdh="http://schemas.microsoft.com/office/word/2020/wordml/sdtdatahash" xmlns:w16se="http://schemas.microsoft.com/office/word/2015/wordml/symex" xmlns:wpg="http://schemas.microsoft.com/office/word/2010/wordprocessingGroup" xmlns:wpi="http://schemas.microsoft.com/office/word/2010/wordprocessingInk" xmlns:wne="http://schemas.microsoft.com/office/word/2006/wordml" xmlns:wps="http://schemas.microsoft.com/office/word/2010/wordprocessingShape" mc:Ignorable="w14 w15 w16se w16cid w16 w16cex w16sdtdh wp14">
   <w:endnote w:type="separator" w:id="-1">
     <w:p>
       <w:r>
@@ -4056,7 +4091,7 @@
 </file>
 
 <file path=word/footer1.xml><?xml version="1.0" encoding="utf-8"?>
-<w:ftr xmlns:wpc="http://schemas.microsoft.com/office/word/2010/wordprocessingCanvas" xmlns:cx="http://schemas.microsoft.com/office/drawing/2014/chartex" xmlns:cx1="http://schemas.microsoft.com/office/drawing/2015/9/8/chartex" xmlns:cx2="http://schemas.microsoft.com/office/drawing/2015/10/21/chartex" xmlns:cx3="http://schemas.microsoft.com/office/drawing/2016/5/9/chartex" xmlns:cx4="http://schemas.microsoft.com/office/drawing/2016/5/10/chartex" xmlns:cx5="http://schemas.microsoft.com/office/drawing/2016/5/11/chartex" xmlns:cx6="http://schemas.microsoft.com/office/drawing/2016/5/12/chartex" xmlns:cx7="http://schemas.microsoft.com/office/drawing/2016/5/13/chartex" xmlns:cx8="http://schemas.microsoft.com/office/drawing/2016/5/14/chartex" xmlns:mc="http://schemas.openxmlformats.org/markup-compatibility/2006" xmlns:aink="http://schemas.microsoft.com/office/drawing/2016/ink" xmlns:am3d="http://schemas.microsoft.com/office/drawing/2017/model3d" xmlns:o="urn:schemas-microsoft-com:office:office" xmlns:r="http://schemas.openxmlformats.org/officeDocument/2006/relationships" xmlns:m="http://schemas.openxmlformats.org/officeDocument/2006/math" xmlns:v="urn:schemas-microsoft-com:vml" xmlns:wp14="http://schemas.microsoft.com/office/word/2010/wordprocessingDrawing" xmlns:wp="http://schemas.openxmlformats.org/drawingml/2006/wordprocessingDrawing" xmlns:w10="urn:schemas-microsoft-com:office:word" xmlns:w="http://schemas.openxmlformats.org/wordprocessingml/2006/main" xmlns:w14="http://schemas.microsoft.com/office/word/2010/wordml" xmlns:w15="http://schemas.microsoft.com/office/word/2012/wordml" xmlns:w16cex="http://schemas.microsoft.com/office/word/2018/wordml/cex" xmlns:w16cid="http://schemas.microsoft.com/office/word/2016/wordml/cid" xmlns:w16="http://schemas.microsoft.com/office/word/2018/wordml" xmlns:w16se="http://schemas.microsoft.com/office/word/2015/wordml/symex" xmlns:wpg="http://schemas.microsoft.com/office/word/2010/wordprocessingGroup" xmlns:wpi="http://schemas.microsoft.com/office/word/2010/wordprocessingInk" xmlns:wne="http://schemas.microsoft.com/office/word/2006/wordml" xmlns:wps="http://schemas.microsoft.com/office/word/2010/wordprocessingShape" mc:Ignorable="w14 w15 w16se w16cid w16 w16cex wp14">
+<w:ftr xmlns:wpc="http://schemas.microsoft.com/office/word/2010/wordprocessingCanvas" xmlns:cx="http://schemas.microsoft.com/office/drawing/2014/chartex" xmlns:cx1="http://schemas.microsoft.com/office/drawing/2015/9/8/chartex" xmlns:cx2="http://schemas.microsoft.com/office/drawing/2015/10/21/chartex" xmlns:cx3="http://schemas.microsoft.com/office/drawing/2016/5/9/chartex" xmlns:cx4="http://schemas.microsoft.com/office/drawing/2016/5/10/chartex" xmlns:cx5="http://schemas.microsoft.com/office/drawing/2016/5/11/chartex" xmlns:cx6="http://schemas.microsoft.com/office/drawing/2016/5/12/chartex" xmlns:cx7="http://schemas.microsoft.com/office/drawing/2016/5/13/chartex" xmlns:cx8="http://schemas.microsoft.com/office/drawing/2016/5/14/chartex" xmlns:mc="http://schemas.openxmlformats.org/markup-compatibility/2006" xmlns:aink="http://schemas.microsoft.com/office/drawing/2016/ink" xmlns:am3d="http://schemas.microsoft.com/office/drawing/2017/model3d" xmlns:o="urn:schemas-microsoft-com:office:office" xmlns:r="http://schemas.openxmlformats.org/officeDocument/2006/relationships" xmlns:m="http://schemas.openxmlformats.org/officeDocument/2006/math" xmlns:v="urn:schemas-microsoft-com:vml" xmlns:wp14="http://schemas.microsoft.com/office/word/2010/wordprocessingDrawing" xmlns:wp="http://schemas.openxmlformats.org/drawingml/2006/wordprocessingDrawing" xmlns:w10="urn:schemas-microsoft-com:office:word" xmlns:w="http://schemas.openxmlformats.org/wordprocessingml/2006/main" xmlns:w14="http://schemas.microsoft.com/office/word/2010/wordml" xmlns:w15="http://schemas.microsoft.com/office/word/2012/wordml" xmlns:w16cex="http://schemas.microsoft.com/office/word/2018/wordml/cex" xmlns:w16cid="http://schemas.microsoft.com/office/word/2016/wordml/cid" xmlns:w16="http://schemas.microsoft.com/office/word/2018/wordml" xmlns:w16sdtdh="http://schemas.microsoft.com/office/word/2020/wordml/sdtdatahash" xmlns:w16se="http://schemas.microsoft.com/office/word/2015/wordml/symex" xmlns:wpg="http://schemas.microsoft.com/office/word/2010/wordprocessingGroup" xmlns:wpi="http://schemas.microsoft.com/office/word/2010/wordprocessingInk" xmlns:wne="http://schemas.microsoft.com/office/word/2006/wordml" xmlns:wps="http://schemas.microsoft.com/office/word/2010/wordprocessingShape" mc:Ignorable="w14 w15 w16se w16cid w16 w16cex w16sdtdh wp14">
   <w:p>
     <w:pPr>
       <w:pStyle w:val="Footer"/>
@@ -4184,7 +4219,7 @@
 </file>
 
 <file path=word/footer2.xml><?xml version="1.0" encoding="utf-8"?>
-<w:ftr xmlns:wpc="http://schemas.microsoft.com/office/word/2010/wordprocessingCanvas" xmlns:cx="http://schemas.microsoft.com/office/drawing/2014/chartex" xmlns:cx1="http://schemas.microsoft.com/office/drawing/2015/9/8/chartex" xmlns:cx2="http://schemas.microsoft.com/office/drawing/2015/10/21/chartex" xmlns:cx3="http://schemas.microsoft.com/office/drawing/2016/5/9/chartex" xmlns:cx4="http://schemas.microsoft.com/office/drawing/2016/5/10/chartex" xmlns:cx5="http://schemas.microsoft.com/office/drawing/2016/5/11/chartex" xmlns:cx6="http://schemas.microsoft.com/office/drawing/2016/5/12/chartex" xmlns:cx7="http://schemas.microsoft.com/office/drawing/2016/5/13/chartex" xmlns:cx8="http://schemas.microsoft.com/office/drawing/2016/5/14/chartex" xmlns:mc="http://schemas.openxmlformats.org/markup-compatibility/2006" xmlns:aink="http://schemas.microsoft.com/office/drawing/2016/ink" xmlns:am3d="http://schemas.microsoft.com/office/drawing/2017/model3d" xmlns:o="urn:schemas-microsoft-com:office:office" xmlns:r="http://schemas.openxmlformats.org/officeDocument/2006/relationships" xmlns:m="http://schemas.openxmlformats.org/officeDocument/2006/math" xmlns:v="urn:schemas-microsoft-com:vml" xmlns:wp14="http://schemas.microsoft.com/office/word/2010/wordprocessingDrawing" xmlns:wp="http://schemas.openxmlformats.org/drawingml/2006/wordprocessingDrawing" xmlns:w10="urn:schemas-microsoft-com:office:word" xmlns:w="http://schemas.openxmlformats.org/wordprocessingml/2006/main" xmlns:w14="http://schemas.microsoft.com/office/word/2010/wordml" xmlns:w15="http://schemas.microsoft.com/office/word/2012/wordml" xmlns:w16cex="http://schemas.microsoft.com/office/word/2018/wordml/cex" xmlns:w16cid="http://schemas.microsoft.com/office/word/2016/wordml/cid" xmlns:w16="http://schemas.microsoft.com/office/word/2018/wordml" xmlns:w16se="http://schemas.microsoft.com/office/word/2015/wordml/symex" xmlns:wpg="http://schemas.microsoft.com/office/word/2010/wordprocessingGroup" xmlns:wpi="http://schemas.microsoft.com/office/word/2010/wordprocessingInk" xmlns:wne="http://schemas.microsoft.com/office/word/2006/wordml" xmlns:wps="http://schemas.microsoft.com/office/word/2010/wordprocessingShape" mc:Ignorable="w14 w15 w16se w16cid w16 w16cex wp14">
+<w:ftr xmlns:wpc="http://schemas.microsoft.com/office/word/2010/wordprocessingCanvas" xmlns:cx="http://schemas.microsoft.com/office/drawing/2014/chartex" xmlns:cx1="http://schemas.microsoft.com/office/drawing/2015/9/8/chartex" xmlns:cx2="http://schemas.microsoft.com/office/drawing/2015/10/21/chartex" xmlns:cx3="http://schemas.microsoft.com/office/drawing/2016/5/9/chartex" xmlns:cx4="http://schemas.microsoft.com/office/drawing/2016/5/10/chartex" xmlns:cx5="http://schemas.microsoft.com/office/drawing/2016/5/11/chartex" xmlns:cx6="http://schemas.microsoft.com/office/drawing/2016/5/12/chartex" xmlns:cx7="http://schemas.microsoft.com/office/drawing/2016/5/13/chartex" xmlns:cx8="http://schemas.microsoft.com/office/drawing/2016/5/14/chartex" xmlns:mc="http://schemas.openxmlformats.org/markup-compatibility/2006" xmlns:aink="http://schemas.microsoft.com/office/drawing/2016/ink" xmlns:am3d="http://schemas.microsoft.com/office/drawing/2017/model3d" xmlns:o="urn:schemas-microsoft-com:office:office" xmlns:r="http://schemas.openxmlformats.org/officeDocument/2006/relationships" xmlns:m="http://schemas.openxmlformats.org/officeDocument/2006/math" xmlns:v="urn:schemas-microsoft-com:vml" xmlns:wp14="http://schemas.microsoft.com/office/word/2010/wordprocessingDrawing" xmlns:wp="http://schemas.openxmlformats.org/drawingml/2006/wordprocessingDrawing" xmlns:w10="urn:schemas-microsoft-com:office:word" xmlns:w="http://schemas.openxmlformats.org/wordprocessingml/2006/main" xmlns:w14="http://schemas.microsoft.com/office/word/2010/wordml" xmlns:w15="http://schemas.microsoft.com/office/word/2012/wordml" xmlns:w16cex="http://schemas.microsoft.com/office/word/2018/wordml/cex" xmlns:w16cid="http://schemas.microsoft.com/office/word/2016/wordml/cid" xmlns:w16="http://schemas.microsoft.com/office/word/2018/wordml" xmlns:w16sdtdh="http://schemas.microsoft.com/office/word/2020/wordml/sdtdatahash" xmlns:w16se="http://schemas.microsoft.com/office/word/2015/wordml/symex" xmlns:wpg="http://schemas.microsoft.com/office/word/2010/wordprocessingGroup" xmlns:wpi="http://schemas.microsoft.com/office/word/2010/wordprocessingInk" xmlns:wne="http://schemas.microsoft.com/office/word/2006/wordml" xmlns:wps="http://schemas.microsoft.com/office/word/2010/wordprocessingShape" mc:Ignorable="w14 w15 w16se w16cid w16 w16cex w16sdtdh wp14">
   <w:p>
     <w:pPr>
       <w:pStyle w:val="Footer"/>
@@ -4416,7 +4451,7 @@
 </file>
 
 <file path=word/footer3.xml><?xml version="1.0" encoding="utf-8"?>
-<w:ftr xmlns:wpc="http://schemas.microsoft.com/office/word/2010/wordprocessingCanvas" xmlns:cx="http://schemas.microsoft.com/office/drawing/2014/chartex" xmlns:cx1="http://schemas.microsoft.com/office/drawing/2015/9/8/chartex" xmlns:cx2="http://schemas.microsoft.com/office/drawing/2015/10/21/chartex" xmlns:cx3="http://schemas.microsoft.com/office/drawing/2016/5/9/chartex" xmlns:cx4="http://schemas.microsoft.com/office/drawing/2016/5/10/chartex" xmlns:cx5="http://schemas.microsoft.com/office/drawing/2016/5/11/chartex" xmlns:cx6="http://schemas.microsoft.com/office/drawing/2016/5/12/chartex" xmlns:cx7="http://schemas.microsoft.com/office/drawing/2016/5/13/chartex" xmlns:cx8="http://schemas.microsoft.com/office/drawing/2016/5/14/chartex" xmlns:mc="http://schemas.openxmlformats.org/markup-compatibility/2006" xmlns:aink="http://schemas.microsoft.com/office/drawing/2016/ink" xmlns:am3d="http://schemas.microsoft.com/office/drawing/2017/model3d" xmlns:o="urn:schemas-microsoft-com:office:office" xmlns:r="http://schemas.openxmlformats.org/officeDocument/2006/relationships" xmlns:m="http://schemas.openxmlformats.org/officeDocument/2006/math" xmlns:v="urn:schemas-microsoft-com:vml" xmlns:wp14="http://schemas.microsoft.com/office/word/2010/wordprocessingDrawing" xmlns:wp="http://schemas.openxmlformats.org/drawingml/2006/wordprocessingDrawing" xmlns:w10="urn:schemas-microsoft-com:office:word" xmlns:w="http://schemas.openxmlformats.org/wordprocessingml/2006/main" xmlns:w14="http://schemas.microsoft.com/office/word/2010/wordml" xmlns:w15="http://schemas.microsoft.com/office/word/2012/wordml" xmlns:w16cex="http://schemas.microsoft.com/office/word/2018/wordml/cex" xmlns:w16cid="http://schemas.microsoft.com/office/word/2016/wordml/cid" xmlns:w16="http://schemas.microsoft.com/office/word/2018/wordml" xmlns:w16se="http://schemas.microsoft.com/office/word/2015/wordml/symex" xmlns:wpg="http://schemas.microsoft.com/office/word/2010/wordprocessingGroup" xmlns:wpi="http://schemas.microsoft.com/office/word/2010/wordprocessingInk" xmlns:wne="http://schemas.microsoft.com/office/word/2006/wordml" xmlns:wps="http://schemas.microsoft.com/office/word/2010/wordprocessingShape" mc:Ignorable="w14 w15 w16se w16cid w16 w16cex wp14">
+<w:ftr xmlns:wpc="http://schemas.microsoft.com/office/word/2010/wordprocessingCanvas" xmlns:cx="http://schemas.microsoft.com/office/drawing/2014/chartex" xmlns:cx1="http://schemas.microsoft.com/office/drawing/2015/9/8/chartex" xmlns:cx2="http://schemas.microsoft.com/office/drawing/2015/10/21/chartex" xmlns:cx3="http://schemas.microsoft.com/office/drawing/2016/5/9/chartex" xmlns:cx4="http://schemas.microsoft.com/office/drawing/2016/5/10/chartex" xmlns:cx5="http://schemas.microsoft.com/office/drawing/2016/5/11/chartex" xmlns:cx6="http://schemas.microsoft.com/office/drawing/2016/5/12/chartex" xmlns:cx7="http://schemas.microsoft.com/office/drawing/2016/5/13/chartex" xmlns:cx8="http://schemas.microsoft.com/office/drawing/2016/5/14/chartex" xmlns:mc="http://schemas.openxmlformats.org/markup-compatibility/2006" xmlns:aink="http://schemas.microsoft.com/office/drawing/2016/ink" xmlns:am3d="http://schemas.microsoft.com/office/drawing/2017/model3d" xmlns:o="urn:schemas-microsoft-com:office:office" xmlns:r="http://schemas.openxmlformats.org/officeDocument/2006/relationships" xmlns:m="http://schemas.openxmlformats.org/officeDocument/2006/math" xmlns:v="urn:schemas-microsoft-com:vml" xmlns:wp14="http://schemas.microsoft.com/office/word/2010/wordprocessingDrawing" xmlns:wp="http://schemas.openxmlformats.org/drawingml/2006/wordprocessingDrawing" xmlns:w10="urn:schemas-microsoft-com:office:word" xmlns:w="http://schemas.openxmlformats.org/wordprocessingml/2006/main" xmlns:w14="http://schemas.microsoft.com/office/word/2010/wordml" xmlns:w15="http://schemas.microsoft.com/office/word/2012/wordml" xmlns:w16cex="http://schemas.microsoft.com/office/word/2018/wordml/cex" xmlns:w16cid="http://schemas.microsoft.com/office/word/2016/wordml/cid" xmlns:w16="http://schemas.microsoft.com/office/word/2018/wordml" xmlns:w16sdtdh="http://schemas.microsoft.com/office/word/2020/wordml/sdtdatahash" xmlns:w16se="http://schemas.microsoft.com/office/word/2015/wordml/symex" xmlns:wpg="http://schemas.microsoft.com/office/word/2010/wordprocessingGroup" xmlns:wpi="http://schemas.microsoft.com/office/word/2010/wordprocessingInk" xmlns:wne="http://schemas.microsoft.com/office/word/2006/wordml" xmlns:wps="http://schemas.microsoft.com/office/word/2010/wordprocessingShape" mc:Ignorable="w14 w15 w16se w16cid w16 w16cex w16sdtdh wp14">
   <w:p>
     <w:pPr>
       <w:pStyle w:val="Footer"/>
@@ -4636,7 +4671,7 @@
 </file>
 
 <file path=word/footnotes.xml><?xml version="1.0" encoding="utf-8"?>
-<w:footnotes xmlns:wpc="http://schemas.microsoft.com/office/word/2010/wordprocessingCanvas" xmlns:cx="http://schemas.microsoft.com/office/drawing/2014/chartex" xmlns:cx1="http://schemas.microsoft.com/office/drawing/2015/9/8/chartex" xmlns:cx2="http://schemas.microsoft.com/office/drawing/2015/10/21/chartex" xmlns:cx3="http://schemas.microsoft.com/office/drawing/2016/5/9/chartex" xmlns:cx4="http://schemas.microsoft.com/office/drawing/2016/5/10/chartex" xmlns:cx5="http://schemas.microsoft.com/office/drawing/2016/5/11/chartex" xmlns:cx6="http://schemas.microsoft.com/office/drawing/2016/5/12/chartex" xmlns:cx7="http://schemas.microsoft.com/office/drawing/2016/5/13/chartex" xmlns:cx8="http://schemas.microsoft.com/office/drawing/2016/5/14/chartex" xmlns:mc="http://schemas.openxmlformats.org/markup-compatibility/2006" xmlns:aink="http://schemas.microsoft.com/office/drawing/2016/ink" xmlns:am3d="http://schemas.microsoft.com/office/drawing/2017/model3d" xmlns:o="urn:schemas-microsoft-com:office:office" xmlns:r="http://schemas.openxmlformats.org/officeDocument/2006/relationships" xmlns:m="http://schemas.openxmlformats.org/officeDocument/2006/math" xmlns:v="urn:schemas-microsoft-com:vml" xmlns:wp14="http://schemas.microsoft.com/office/word/2010/wordprocessingDrawing" xmlns:wp="http://schemas.openxmlformats.org/drawingml/2006/wordprocessingDrawing" xmlns:w10="urn:schemas-microsoft-com:office:word" xmlns:w="http://schemas.openxmlformats.org/wordprocessingml/2006/main" xmlns:w14="http://schemas.microsoft.com/office/word/2010/wordml" xmlns:w15="http://schemas.microsoft.com/office/word/2012/wordml" xmlns:w16cex="http://schemas.microsoft.com/office/word/2018/wordml/cex" xmlns:w16cid="http://schemas.microsoft.com/office/word/2016/wordml/cid" xmlns:w16="http://schemas.microsoft.com/office/word/2018/wordml" xmlns:w16se="http://schemas.microsoft.com/office/word/2015/wordml/symex" xmlns:wpg="http://schemas.microsoft.com/office/word/2010/wordprocessingGroup" xmlns:wpi="http://schemas.microsoft.com/office/word/2010/wordprocessingInk" xmlns:wne="http://schemas.microsoft.com/office/word/2006/wordml" xmlns:wps="http://schemas.microsoft.com/office/word/2010/wordprocessingShape" mc:Ignorable="w14 w15 w16se w16cid w16 w16cex wp14">
+<w:footnotes xmlns:wpc="http://schemas.microsoft.com/office/word/2010/wordprocessingCanvas" xmlns:cx="http://schemas.microsoft.com/office/drawing/2014/chartex" xmlns:cx1="http://schemas.microsoft.com/office/drawing/2015/9/8/chartex" xmlns:cx2="http://schemas.microsoft.com/office/drawing/2015/10/21/chartex" xmlns:cx3="http://schemas.microsoft.com/office/drawing/2016/5/9/chartex" xmlns:cx4="http://schemas.microsoft.com/office/drawing/2016/5/10/chartex" xmlns:cx5="http://schemas.microsoft.com/office/drawing/2016/5/11/chartex" xmlns:cx6="http://schemas.microsoft.com/office/drawing/2016/5/12/chartex" xmlns:cx7="http://schemas.microsoft.com/office/drawing/2016/5/13/chartex" xmlns:cx8="http://schemas.microsoft.com/office/drawing/2016/5/14/chartex" xmlns:mc="http://schemas.openxmlformats.org/markup-compatibility/2006" xmlns:aink="http://schemas.microsoft.com/office/drawing/2016/ink" xmlns:am3d="http://schemas.microsoft.com/office/drawing/2017/model3d" xmlns:o="urn:schemas-microsoft-com:office:office" xmlns:r="http://schemas.openxmlformats.org/officeDocument/2006/relationships" xmlns:m="http://schemas.openxmlformats.org/officeDocument/2006/math" xmlns:v="urn:schemas-microsoft-com:vml" xmlns:wp14="http://schemas.microsoft.com/office/word/2010/wordprocessingDrawing" xmlns:wp="http://schemas.openxmlformats.org/drawingml/2006/wordprocessingDrawing" xmlns:w10="urn:schemas-microsoft-com:office:word" xmlns:w="http://schemas.openxmlformats.org/wordprocessingml/2006/main" xmlns:w14="http://schemas.microsoft.com/office/word/2010/wordml" xmlns:w15="http://schemas.microsoft.com/office/word/2012/wordml" xmlns:w16cex="http://schemas.microsoft.com/office/word/2018/wordml/cex" xmlns:w16cid="http://schemas.microsoft.com/office/word/2016/wordml/cid" xmlns:w16="http://schemas.microsoft.com/office/word/2018/wordml" xmlns:w16sdtdh="http://schemas.microsoft.com/office/word/2020/wordml/sdtdatahash" xmlns:w16se="http://schemas.microsoft.com/office/word/2015/wordml/symex" xmlns:wpg="http://schemas.microsoft.com/office/word/2010/wordprocessingGroup" xmlns:wpi="http://schemas.microsoft.com/office/word/2010/wordprocessingInk" xmlns:wne="http://schemas.microsoft.com/office/word/2006/wordml" xmlns:wps="http://schemas.microsoft.com/office/word/2010/wordprocessingShape" mc:Ignorable="w14 w15 w16se w16cid w16 w16cex w16sdtdh wp14">
   <w:footnote w:type="separator" w:id="-1">
     <w:p>
       <w:r>
@@ -4655,7 +4690,7 @@
 </file>
 
 <file path=word/header1.xml><?xml version="1.0" encoding="utf-8"?>
-<w:hdr xmlns:wpc="http://schemas.microsoft.com/office/word/2010/wordprocessingCanvas" xmlns:cx="http://schemas.microsoft.com/office/drawing/2014/chartex" xmlns:cx1="http://schemas.microsoft.com/office/drawing/2015/9/8/chartex" xmlns:cx2="http://schemas.microsoft.com/office/drawing/2015/10/21/chartex" xmlns:cx3="http://schemas.microsoft.com/office/drawing/2016/5/9/chartex" xmlns:cx4="http://schemas.microsoft.com/office/drawing/2016/5/10/chartex" xmlns:cx5="http://schemas.microsoft.com/office/drawing/2016/5/11/chartex" xmlns:cx6="http://schemas.microsoft.com/office/drawing/2016/5/12/chartex" xmlns:cx7="http://schemas.microsoft.com/office/drawing/2016/5/13/chartex" xmlns:cx8="http://schemas.microsoft.com/office/drawing/2016/5/14/chartex" xmlns:mc="http://schemas.openxmlformats.org/markup-compatibility/2006" xmlns:aink="http://schemas.microsoft.com/office/drawing/2016/ink" xmlns:am3d="http://schemas.microsoft.com/office/drawing/2017/model3d" xmlns:o="urn:schemas-microsoft-com:office:office" xmlns:r="http://schemas.openxmlformats.org/officeDocument/2006/relationships" xmlns:m="http://schemas.openxmlformats.org/officeDocument/2006/math" xmlns:v="urn:schemas-microsoft-com:vml" xmlns:wp14="http://schemas.microsoft.com/office/word/2010/wordprocessingDrawing" xmlns:wp="http://schemas.openxmlformats.org/drawingml/2006/wordprocessingDrawing" xmlns:w10="urn:schemas-microsoft-com:office:word" xmlns:w="http://schemas.openxmlformats.org/wordprocessingml/2006/main" xmlns:w14="http://schemas.microsoft.com/office/word/2010/wordml" xmlns:w15="http://schemas.microsoft.com/office/word/2012/wordml" xmlns:w16cex="http://schemas.microsoft.com/office/word/2018/wordml/cex" xmlns:w16cid="http://schemas.microsoft.com/office/word/2016/wordml/cid" xmlns:w16="http://schemas.microsoft.com/office/word/2018/wordml" xmlns:w16se="http://schemas.microsoft.com/office/word/2015/wordml/symex" xmlns:wpg="http://schemas.microsoft.com/office/word/2010/wordprocessingGroup" xmlns:wpi="http://schemas.microsoft.com/office/word/2010/wordprocessingInk" xmlns:wne="http://schemas.microsoft.com/office/word/2006/wordml" xmlns:wps="http://schemas.microsoft.com/office/word/2010/wordprocessingShape" mc:Ignorable="w14 w15 w16se w16cid w16 w16cex wp14">
+<w:hdr xmlns:wpc="http://schemas.microsoft.com/office/word/2010/wordprocessingCanvas" xmlns:cx="http://schemas.microsoft.com/office/drawing/2014/chartex" xmlns:cx1="http://schemas.microsoft.com/office/drawing/2015/9/8/chartex" xmlns:cx2="http://schemas.microsoft.com/office/drawing/2015/10/21/chartex" xmlns:cx3="http://schemas.microsoft.com/office/drawing/2016/5/9/chartex" xmlns:cx4="http://schemas.microsoft.com/office/drawing/2016/5/10/chartex" xmlns:cx5="http://schemas.microsoft.com/office/drawing/2016/5/11/chartex" xmlns:cx6="http://schemas.microsoft.com/office/drawing/2016/5/12/chartex" xmlns:cx7="http://schemas.microsoft.com/office/drawing/2016/5/13/chartex" xmlns:cx8="http://schemas.microsoft.com/office/drawing/2016/5/14/chartex" xmlns:mc="http://schemas.openxmlformats.org/markup-compatibility/2006" xmlns:aink="http://schemas.microsoft.com/office/drawing/2016/ink" xmlns:am3d="http://schemas.microsoft.com/office/drawing/2017/model3d" xmlns:o="urn:schemas-microsoft-com:office:office" xmlns:r="http://schemas.openxmlformats.org/officeDocument/2006/relationships" xmlns:m="http://schemas.openxmlformats.org/officeDocument/2006/math" xmlns:v="urn:schemas-microsoft-com:vml" xmlns:wp14="http://schemas.microsoft.com/office/word/2010/wordprocessingDrawing" xmlns:wp="http://schemas.openxmlformats.org/drawingml/2006/wordprocessingDrawing" xmlns:w10="urn:schemas-microsoft-com:office:word" xmlns:w="http://schemas.openxmlformats.org/wordprocessingml/2006/main" xmlns:w14="http://schemas.microsoft.com/office/word/2010/wordml" xmlns:w15="http://schemas.microsoft.com/office/word/2012/wordml" xmlns:w16cex="http://schemas.microsoft.com/office/word/2018/wordml/cex" xmlns:w16cid="http://schemas.microsoft.com/office/word/2016/wordml/cid" xmlns:w16="http://schemas.microsoft.com/office/word/2018/wordml" xmlns:w16sdtdh="http://schemas.microsoft.com/office/word/2020/wordml/sdtdatahash" xmlns:w16se="http://schemas.microsoft.com/office/word/2015/wordml/symex" xmlns:wpg="http://schemas.microsoft.com/office/word/2010/wordprocessingGroup" xmlns:wpi="http://schemas.microsoft.com/office/word/2010/wordprocessingInk" xmlns:wne="http://schemas.microsoft.com/office/word/2006/wordml" xmlns:wps="http://schemas.microsoft.com/office/word/2010/wordprocessingShape" mc:Ignorable="w14 w15 w16se w16cid w16 w16cex w16sdtdh wp14">
   <w:p>
     <w:pPr>
       <w:pStyle w:val="headingstuff"/>
@@ -4864,7 +4899,7 @@
         </mc:Choice>
         <mc:Fallback>
           <w:pict>
-            <v:line w14:anchorId="0B7D09A0" id="Line 7" o:spid="_x0000_s1026" style="position:absolute;z-index:251656704;visibility:visible;mso-wrap-style:square;mso-width-percent:0;mso-height-percent:0;mso-wrap-distance-left:9pt;mso-wrap-distance-top:-3e-5mm;mso-wrap-distance-right:9pt;mso-wrap-distance-bottom:-3e-5mm;mso-position-horizontal:absolute;mso-position-horizontal-relative:text;mso-position-vertical:absolute;mso-position-vertical-relative:text;mso-width-percent:0;mso-height-percent:0;mso-width-relative:page;mso-height-relative:page" from="-2.25pt,12.9pt" to="465.75pt,12.9pt" o:gfxdata="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" strokecolor="#5b7d96" strokeweight="2.25pt"/>
+            <v:line w14:anchorId="2A5C47CF" id="Line 7" o:spid="_x0000_s1026" style="position:absolute;z-index:251656704;visibility:visible;mso-wrap-style:square;mso-width-percent:0;mso-height-percent:0;mso-wrap-distance-left:9pt;mso-wrap-distance-top:-3e-5mm;mso-wrap-distance-right:9pt;mso-wrap-distance-bottom:-3e-5mm;mso-position-horizontal:absolute;mso-position-horizontal-relative:text;mso-position-vertical:absolute;mso-position-vertical-relative:text;mso-width-percent:0;mso-height-percent:0;mso-width-relative:page;mso-height-relative:page" from="-2.25pt,12.9pt" to="465.75pt,12.9pt" o:gfxdata="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" strokecolor="#5b7d96" strokeweight="2.25pt"/>
           </w:pict>
         </mc:Fallback>
       </mc:AlternateContent>
@@ -4924,7 +4959,7 @@
 </file>
 
 <file path=word/numbering.xml><?xml version="1.0" encoding="utf-8"?>
-<w:numbering xmlns:wpc="http://schemas.microsoft.com/office/word/2010/wordprocessingCanvas" xmlns:cx="http://schemas.microsoft.com/office/drawing/2014/chartex" xmlns:cx1="http://schemas.microsoft.com/office/drawing/2015/9/8/chartex" xmlns:cx2="http://schemas.microsoft.com/office/drawing/2015/10/21/chartex" xmlns:cx3="http://schemas.microsoft.com/office/drawing/2016/5/9/chartex" xmlns:cx4="http://schemas.microsoft.com/office/drawing/2016/5/10/chartex" xmlns:cx5="http://schemas.microsoft.com/office/drawing/2016/5/11/chartex" xmlns:cx6="http://schemas.microsoft.com/office/drawing/2016/5/12/chartex" xmlns:cx7="http://schemas.microsoft.com/office/drawing/2016/5/13/chartex" xmlns:cx8="http://schemas.microsoft.com/office/drawing/2016/5/14/chartex" xmlns:mc="http://schemas.openxmlformats.org/markup-compatibility/2006" xmlns:aink="http://schemas.microsoft.com/office/drawing/2016/ink" xmlns:am3d="http://schemas.microsoft.com/office/drawing/2017/model3d" xmlns:o="urn:schemas-microsoft-com:office:office" xmlns:r="http://schemas.openxmlformats.org/officeDocument/2006/relationships" xmlns:m="http://schemas.openxmlformats.org/officeDocument/2006/math" xmlns:v="urn:schemas-microsoft-com:vml" xmlns:wp14="http://schemas.microsoft.com/office/word/2010/wordprocessingDrawing" xmlns:wp="http://schemas.openxmlformats.org/drawingml/2006/wordprocessingDrawing" xmlns:w10="urn:schemas-microsoft-com:office:word" xmlns:w="http://schemas.openxmlformats.org/wordprocessingml/2006/main" xmlns:w14="http://schemas.microsoft.com/office/word/2010/wordml" xmlns:w15="http://schemas.microsoft.com/office/word/2012/wordml" xmlns:w16cex="http://schemas.microsoft.com/office/word/2018/wordml/cex" xmlns:w16cid="http://schemas.microsoft.com/office/word/2016/wordml/cid" xmlns:w16="http://schemas.microsoft.com/office/word/2018/wordml" xmlns:w16se="http://schemas.microsoft.com/office/word/2015/wordml/symex" xmlns:wpg="http://schemas.microsoft.com/office/word/2010/wordprocessingGroup" xmlns:wpi="http://schemas.microsoft.com/office/word/2010/wordprocessingInk" xmlns:wne="http://schemas.microsoft.com/office/word/2006/wordml" xmlns:wps="http://schemas.microsoft.com/office/word/2010/wordprocessingShape" mc:Ignorable="w14 w15 w16se w16cid w16 w16cex wp14">
+<w:numbering xmlns:wpc="http://schemas.microsoft.com/office/word/2010/wordprocessingCanvas" xmlns:cx="http://schemas.microsoft.com/office/drawing/2014/chartex" xmlns:cx1="http://schemas.microsoft.com/office/drawing/2015/9/8/chartex" xmlns:cx2="http://schemas.microsoft.com/office/drawing/2015/10/21/chartex" xmlns:cx3="http://schemas.microsoft.com/office/drawing/2016/5/9/chartex" xmlns:cx4="http://schemas.microsoft.com/office/drawing/2016/5/10/chartex" xmlns:cx5="http://schemas.microsoft.com/office/drawing/2016/5/11/chartex" xmlns:cx6="http://schemas.microsoft.com/office/drawing/2016/5/12/chartex" xmlns:cx7="http://schemas.microsoft.com/office/drawing/2016/5/13/chartex" xmlns:cx8="http://schemas.microsoft.com/office/drawing/2016/5/14/chartex" xmlns:mc="http://schemas.openxmlformats.org/markup-compatibility/2006" xmlns:aink="http://schemas.microsoft.com/office/drawing/2016/ink" xmlns:am3d="http://schemas.microsoft.com/office/drawing/2017/model3d" xmlns:o="urn:schemas-microsoft-com:office:office" xmlns:r="http://schemas.openxmlformats.org/officeDocument/2006/relationships" xmlns:m="http://schemas.openxmlformats.org/officeDocument/2006/math" xmlns:v="urn:schemas-microsoft-com:vml" xmlns:wp14="http://schemas.microsoft.com/office/word/2010/wordprocessingDrawing" xmlns:wp="http://schemas.openxmlformats.org/drawingml/2006/wordprocessingDrawing" xmlns:w10="urn:schemas-microsoft-com:office:word" xmlns:w="http://schemas.openxmlformats.org/wordprocessingml/2006/main" xmlns:w14="http://schemas.microsoft.com/office/word/2010/wordml" xmlns:w15="http://schemas.microsoft.com/office/word/2012/wordml" xmlns:w16cex="http://schemas.microsoft.com/office/word/2018/wordml/cex" xmlns:w16cid="http://schemas.microsoft.com/office/word/2016/wordml/cid" xmlns:w16="http://schemas.microsoft.com/office/word/2018/wordml" xmlns:w16sdtdh="http://schemas.microsoft.com/office/word/2020/wordml/sdtdatahash" xmlns:w16se="http://schemas.microsoft.com/office/word/2015/wordml/symex" xmlns:wpg="http://schemas.microsoft.com/office/word/2010/wordprocessingGroup" xmlns:wpi="http://schemas.microsoft.com/office/word/2010/wordprocessingInk" xmlns:wne="http://schemas.microsoft.com/office/word/2006/wordml" xmlns:wps="http://schemas.microsoft.com/office/word/2010/wordprocessingShape" mc:Ignorable="w14 w15 w16se w16cid w16 w16cex w16sdtdh wp14">
   <w:abstractNum w:abstractNumId="0" w15:restartNumberingAfterBreak="0">
     <w:nsid w:val="FFFFFF89"/>
     <w:multiLevelType w:val="singleLevel"/>
@@ -8711,7 +8746,7 @@
 </file>
 
 <file path=word/styles.xml><?xml version="1.0" encoding="utf-8"?>
-<w:styles xmlns:mc="http://schemas.openxmlformats.org/markup-compatibility/2006" xmlns:r="http://schemas.openxmlformats.org/officeDocument/2006/relationships" xmlns:w="http://schemas.openxmlformats.org/wordprocessingml/2006/main" xmlns:w14="http://schemas.microsoft.com/office/word/2010/wordml" xmlns:w15="http://schemas.microsoft.com/office/word/2012/wordml" xmlns:w16cex="http://schemas.microsoft.com/office/word/2018/wordml/cex" xmlns:w16cid="http://schemas.microsoft.com/office/word/2016/wordml/cid" xmlns:w16="http://schemas.microsoft.com/office/word/2018/wordml" xmlns:w16se="http://schemas.microsoft.com/office/word/2015/wordml/symex" mc:Ignorable="w14 w15 w16se w16cid w16 w16cex">
+<w:styles xmlns:mc="http://schemas.openxmlformats.org/markup-compatibility/2006" xmlns:r="http://schemas.openxmlformats.org/officeDocument/2006/relationships" xmlns:w="http://schemas.openxmlformats.org/wordprocessingml/2006/main" xmlns:w14="http://schemas.microsoft.com/office/word/2010/wordml" xmlns:w15="http://schemas.microsoft.com/office/word/2012/wordml" xmlns:w16cex="http://schemas.microsoft.com/office/word/2018/wordml/cex" xmlns:w16cid="http://schemas.microsoft.com/office/word/2016/wordml/cid" xmlns:w16="http://schemas.microsoft.com/office/word/2018/wordml" xmlns:w16sdtdh="http://schemas.microsoft.com/office/word/2020/wordml/sdtdatahash" xmlns:w16se="http://schemas.microsoft.com/office/word/2015/wordml/symex" mc:Ignorable="w14 w15 w16se w16cid w16 w16cex w16sdtdh">
   <w:docDefaults>
     <w:rPrDefault>
       <w:rPr>
@@ -10314,7 +10349,12 @@
 </file>
 
 <file path=customXml/item3.xml><?xml version="1.0" encoding="utf-8"?>
-<b:Sources xmlns:b="http://schemas.openxmlformats.org/officeDocument/2006/bibliography" xmlns="http://schemas.openxmlformats.org/officeDocument/2006/bibliography" SelectedStyle="\APA.XSL" StyleName="APA"/>
+<?mso-contentType ?>
+<FormTemplates xmlns="http://schemas.microsoft.com/sharepoint/v3/contenttype/forms">
+  <Display>DocumentLibraryForm</Display>
+  <Edit>DocumentLibraryForm</Edit>
+  <New>DocumentLibraryForm</New>
+</FormTemplates>
 </file>
 
 <file path=customXml/item4.xml><?xml version="1.0" encoding="utf-8"?>
@@ -10326,12 +10366,7 @@
 </file>
 
 <file path=customXml/item5.xml><?xml version="1.0" encoding="utf-8"?>
-<?mso-contentType ?>
-<FormTemplates xmlns="http://schemas.microsoft.com/sharepoint/v3/contenttype/forms">
-  <Display>DocumentLibraryForm</Display>
-  <Edit>DocumentLibraryForm</Edit>
-  <New>DocumentLibraryForm</New>
-</FormTemplates>
+<b:Sources xmlns:b="http://schemas.openxmlformats.org/officeDocument/2006/bibliography" xmlns="http://schemas.openxmlformats.org/officeDocument/2006/bibliography" SelectedStyle="\APA.XSL" StyleName="APA"/>
 </file>
 
 <file path=customXml/itemProps1.xml><?xml version="1.0" encoding="utf-8"?>
@@ -10361,9 +10396,9 @@
 </file>
 
 <file path=customXml/itemProps3.xml><?xml version="1.0" encoding="utf-8"?>
-<ds:datastoreItem xmlns:ds="http://schemas.openxmlformats.org/officeDocument/2006/customXml" ds:itemID="{072402C0-18DC-44A5-B933-F8E885B9BEB8}">
+<ds:datastoreItem xmlns:ds="http://schemas.openxmlformats.org/officeDocument/2006/customXml" ds:itemID="{6E0243D2-C2E7-4C17-98A3-48E63A4A14E3}">
   <ds:schemaRefs>
-    <ds:schemaRef ds:uri="http://schemas.openxmlformats.org/officeDocument/2006/bibliography"/>
+    <ds:schemaRef ds:uri="http://schemas.microsoft.com/sharepoint/v3/contenttype/forms"/>
   </ds:schemaRefs>
 </ds:datastoreItem>
 </file>
@@ -10378,9 +10413,9 @@
 </file>
 
 <file path=customXml/itemProps5.xml><?xml version="1.0" encoding="utf-8"?>
-<ds:datastoreItem xmlns:ds="http://schemas.openxmlformats.org/officeDocument/2006/customXml" ds:itemID="{6E0243D2-C2E7-4C17-98A3-48E63A4A14E3}">
+<ds:datastoreItem xmlns:ds="http://schemas.openxmlformats.org/officeDocument/2006/customXml" ds:itemID="{072402C0-18DC-44A5-B933-F8E885B9BEB8}">
   <ds:schemaRefs>
-    <ds:schemaRef ds:uri="http://schemas.microsoft.com/sharepoint/v3/contenttype/forms"/>
+    <ds:schemaRef ds:uri="http://schemas.openxmlformats.org/officeDocument/2006/bibliography"/>
   </ds:schemaRefs>
 </ds:datastoreItem>
 </file>
</xml_diff>

<commit_message>
24020 - Remove eCL Site Usage report.
git-tfs-id: [https://tfs.omnicloud.local/tfs/cco%20program/]$/eCoaching_V2;C51240
</commit_message>
<xml_diff>
--- a/Runbook/Web/CCO_eCoaching_Log_Admin_Runbook.docx
+++ b/Runbook/Web/CCO_eCoaching_Log_Admin_Runbook.docx
@@ -297,7 +297,27 @@
               </w:rPr>
             </w:pPr>
             <w:r>
-              <w:t>22255 – QN Enhancement;</w:t>
+              <w:t>2</w:t>
+            </w:r>
+            <w:r>
+              <w:t>4020</w:t>
+            </w:r>
+            <w:r>
+              <w:t xml:space="preserve"> – </w:t>
+            </w:r>
+            <w:r>
+              <w:t xml:space="preserve">Remove </w:t>
+            </w:r>
+            <w:proofErr w:type="spellStart"/>
+            <w:r>
+              <w:t>eCL</w:t>
+            </w:r>
+            <w:proofErr w:type="spellEnd"/>
+            <w:r>
+              <w:t xml:space="preserve"> Site Usage Report</w:t>
+            </w:r>
+            <w:r>
+              <w:t>;</w:t>
             </w:r>
           </w:p>
         </w:tc>
@@ -2072,6 +2092,85 @@
           </w:p>
         </w:tc>
       </w:tr>
+      <w:tr>
+        <w:tc>
+          <w:tcPr>
+            <w:tcW w:w="1186" w:type="dxa"/>
+          </w:tcPr>
+          <w:p>
+            <w:pPr>
+              <w:pStyle w:val="TableText"/>
+              <w:ind w:left="90"/>
+              <w:rPr>
+                <w:sz w:val="18"/>
+                <w:szCs w:val="18"/>
+              </w:rPr>
+            </w:pPr>
+            <w:r>
+              <w:rPr>
+                <w:sz w:val="18"/>
+                <w:szCs w:val="18"/>
+              </w:rPr>
+              <w:t>03/12/2022</w:t>
+            </w:r>
+          </w:p>
+        </w:tc>
+        <w:tc>
+          <w:tcPr>
+            <w:tcW w:w="5949" w:type="dxa"/>
+          </w:tcPr>
+          <w:p>
+            <w:r>
+              <w:t xml:space="preserve">TFS 24020 – Remove </w:t>
+            </w:r>
+            <w:proofErr w:type="spellStart"/>
+            <w:r>
+              <w:t>eCL</w:t>
+            </w:r>
+            <w:proofErr w:type="spellEnd"/>
+            <w:r>
+              <w:t xml:space="preserve"> Site Usage Report</w:t>
+            </w:r>
+          </w:p>
+        </w:tc>
+        <w:tc>
+          <w:tcPr>
+            <w:tcW w:w="2215" w:type="dxa"/>
+            <w:gridSpan w:val="2"/>
+          </w:tcPr>
+          <w:p>
+            <w:pPr>
+              <w:pStyle w:val="TableText"/>
+              <w:jc w:val="both"/>
+              <w:rPr>
+                <w:sz w:val="18"/>
+                <w:szCs w:val="18"/>
+              </w:rPr>
+            </w:pPr>
+            <w:r>
+              <w:rPr>
+                <w:sz w:val="18"/>
+                <w:szCs w:val="18"/>
+              </w:rPr>
+              <w:t>Lili H</w:t>
+            </w:r>
+            <w:r>
+              <w:rPr>
+                <w:sz w:val="18"/>
+                <w:szCs w:val="18"/>
+              </w:rPr>
+              <w:t>u</w:t>
+            </w:r>
+            <w:r>
+              <w:rPr>
+                <w:sz w:val="18"/>
+                <w:szCs w:val="18"/>
+              </w:rPr>
+              <w:t>ang</w:t>
+            </w:r>
+          </w:p>
+        </w:tc>
+      </w:tr>
     </w:tbl>
     <w:p/>
     <w:p/>
@@ -2081,9 +2180,7 @@
     <w:p>
       <w:pPr>
         <w:rPr>
-          <w:bCs/>
-          <w:i/>
-          <w:iCs/>
+          <w:b/>
           <w:sz w:val="24"/>
           <w:szCs w:val="24"/>
         </w:rPr>
@@ -2095,7 +2192,25 @@
           <w:szCs w:val="24"/>
           <w:u w:val="single"/>
         </w:rPr>
-        <w:t>Affected Server:</w:t>
+        <w:t>Affected Server</w:t>
+      </w:r>
+      <w:r>
+        <w:rPr>
+          <w:b/>
+          <w:sz w:val="24"/>
+          <w:szCs w:val="24"/>
+          <w:u w:val="single"/>
+        </w:rPr>
+        <w:t>s</w:t>
+      </w:r>
+      <w:r>
+        <w:rPr>
+          <w:b/>
+          <w:sz w:val="24"/>
+          <w:szCs w:val="24"/>
+          <w:u w:val="single"/>
+        </w:rPr>
+        <w:t>:</w:t>
       </w:r>
       <w:r>
         <w:rPr>
@@ -2105,6 +2220,18 @@
         </w:rPr>
         <w:t xml:space="preserve"> </w:t>
       </w:r>
+    </w:p>
+    <w:p>
+      <w:pPr>
+        <w:ind w:firstLine="720"/>
+        <w:rPr>
+          <w:bCs/>
+          <w:i/>
+          <w:iCs/>
+          <w:sz w:val="24"/>
+          <w:szCs w:val="24"/>
+        </w:rPr>
+      </w:pPr>
       <w:r>
         <w:t>UVAAPADWEB50CCO</w:t>
       </w:r>
@@ -2139,6 +2266,55 @@
     </w:p>
     <w:p>
       <w:pPr>
+        <w:ind w:firstLine="720"/>
+        <w:rPr>
+          <w:bCs/>
+          <w:i/>
+          <w:iCs/>
+          <w:sz w:val="24"/>
+          <w:szCs w:val="24"/>
+        </w:rPr>
+      </w:pPr>
+      <w:r>
+        <w:t>UVAAPAD</w:t>
+      </w:r>
+      <w:r>
+        <w:t>SQL</w:t>
+      </w:r>
+      <w:r>
+        <w:t>50CCO</w:t>
+      </w:r>
+      <w:r>
+        <w:rPr>
+          <w:b/>
+          <w:sz w:val="24"/>
+          <w:szCs w:val="24"/>
+        </w:rPr>
+        <w:t xml:space="preserve"> </w:t>
+      </w:r>
+      <w:r>
+        <w:rPr>
+          <w:bCs/>
+          <w:i/>
+          <w:iCs/>
+          <w:sz w:val="24"/>
+          <w:szCs w:val="24"/>
+        </w:rPr>
+        <w:t>(</w:t>
+      </w:r>
+      <w:r>
+        <w:rPr>
+          <w:bCs/>
+          <w:i/>
+          <w:iCs/>
+          <w:sz w:val="24"/>
+          <w:szCs w:val="24"/>
+        </w:rPr>
+        <w:t>production database server)</w:t>
+      </w:r>
+    </w:p>
+    <w:p>
+      <w:pPr>
         <w:rPr>
           <w:b/>
           <w:sz w:val="24"/>
@@ -2285,7 +2461,16 @@
                 <w:sz w:val="32"/>
                 <w:szCs w:val="32"/>
               </w:rPr>
-              <w:t>50622</w:t>
+              <w:t>5</w:t>
+            </w:r>
+            <w:r>
+              <w:rPr>
+                <w:b/>
+                <w:bCs/>
+                <w:sz w:val="32"/>
+                <w:szCs w:val="32"/>
+              </w:rPr>
+              <w:t>1238</w:t>
             </w:r>
           </w:p>
           <w:p>
@@ -2476,6 +2661,435 @@
           </w:tcPr>
           <w:p>
             <w:pPr>
+              <w:jc w:val="center"/>
+              <w:rPr>
+                <w:b/>
+              </w:rPr>
+            </w:pPr>
+            <w:r>
+              <w:rPr>
+                <w:b/>
+              </w:rPr>
+              <w:t>Step2:</w:t>
+            </w:r>
+          </w:p>
+        </w:tc>
+        <w:tc>
+          <w:tcPr>
+            <w:tcW w:w="8545" w:type="dxa"/>
+          </w:tcPr>
+          <w:p>
+            <w:pPr>
+              <w:pStyle w:val="ListParagraph"/>
+              <w:numPr>
+                <w:ilvl w:val="0"/>
+                <w:numId w:val="23"/>
+              </w:numPr>
+              <w:ind w:left="360"/>
+            </w:pPr>
+            <w:r>
+              <w:t xml:space="preserve">Using SQL Server Management Studio (SSMS) or another query tool, connect to </w:t>
+            </w:r>
+            <w:proofErr w:type="spellStart"/>
+            <w:r>
+              <w:t>eCL</w:t>
+            </w:r>
+            <w:proofErr w:type="spellEnd"/>
+            <w:r>
+              <w:t xml:space="preserve"> production database</w:t>
+            </w:r>
+            <w:r>
+              <w:t xml:space="preserve"> (</w:t>
+            </w:r>
+            <w:proofErr w:type="spellStart"/>
+            <w:r>
+              <w:rPr>
+                <w:b/>
+                <w:bCs/>
+              </w:rPr>
+              <w:t>eCoaching</w:t>
+            </w:r>
+            <w:proofErr w:type="spellEnd"/>
+            <w:r>
+              <w:t>)</w:t>
+            </w:r>
+            <w:r>
+              <w:t>.</w:t>
+            </w:r>
+          </w:p>
+          <w:p>
+            <w:pPr>
+              <w:pStyle w:val="ListParagraph"/>
+              <w:numPr>
+                <w:ilvl w:val="0"/>
+                <w:numId w:val="23"/>
+              </w:numPr>
+              <w:ind w:left="360"/>
+            </w:pPr>
+            <w:r>
+              <w:t>Run the following SQL scripts:</w:t>
+            </w:r>
+          </w:p>
+          <w:p>
+            <w:pPr>
+              <w:pStyle w:val="ListParagraph"/>
+              <w:ind w:left="360"/>
+            </w:pPr>
+            <w:r>
+              <w:t>-- drop stored procedures</w:t>
+            </w:r>
+          </w:p>
+          <w:p>
+            <w:pPr>
+              <w:pStyle w:val="ListParagraph"/>
+              <w:ind w:left="360"/>
+            </w:pPr>
+            <w:r>
+              <w:t>DROP PROCEDURE IF EXISTS [</w:t>
+            </w:r>
+            <w:proofErr w:type="spellStart"/>
+            <w:r>
+              <w:t>ec</w:t>
+            </w:r>
+            <w:proofErr w:type="spellEnd"/>
+            <w:proofErr w:type="gramStart"/>
+            <w:r>
+              <w:t>].[</w:t>
+            </w:r>
+            <w:proofErr w:type="spellStart"/>
+            <w:proofErr w:type="gramEnd"/>
+            <w:r>
+              <w:t>sp_InsertInto_IISLog_From_Stage</w:t>
+            </w:r>
+            <w:proofErr w:type="spellEnd"/>
+            <w:r>
+              <w:t>]</w:t>
+            </w:r>
+          </w:p>
+          <w:p>
+            <w:pPr>
+              <w:pStyle w:val="ListParagraph"/>
+              <w:ind w:left="360"/>
+            </w:pPr>
+            <w:r>
+              <w:t>GO</w:t>
+            </w:r>
+          </w:p>
+          <w:p>
+            <w:pPr>
+              <w:pStyle w:val="ListParagraph"/>
+              <w:ind w:left="360"/>
+            </w:pPr>
+          </w:p>
+          <w:p>
+            <w:pPr>
+              <w:pStyle w:val="ListParagraph"/>
+              <w:ind w:left="360"/>
+            </w:pPr>
+            <w:r>
+              <w:t>DROP PROCEDURE IF EXISTS [</w:t>
+            </w:r>
+            <w:proofErr w:type="spellStart"/>
+            <w:r>
+              <w:t>ec</w:t>
+            </w:r>
+            <w:proofErr w:type="spellEnd"/>
+            <w:proofErr w:type="gramStart"/>
+            <w:r>
+              <w:t>].[</w:t>
+            </w:r>
+            <w:proofErr w:type="spellStart"/>
+            <w:proofErr w:type="gramEnd"/>
+            <w:r>
+              <w:t>sp_GetPageCountByDay</w:t>
+            </w:r>
+            <w:proofErr w:type="spellEnd"/>
+            <w:r>
+              <w:t>]</w:t>
+            </w:r>
+          </w:p>
+          <w:p>
+            <w:pPr>
+              <w:pStyle w:val="ListParagraph"/>
+              <w:ind w:left="360"/>
+            </w:pPr>
+            <w:r>
+              <w:t>GO</w:t>
+            </w:r>
+          </w:p>
+          <w:p>
+            <w:pPr>
+              <w:pStyle w:val="ListParagraph"/>
+              <w:ind w:left="360"/>
+            </w:pPr>
+          </w:p>
+          <w:p>
+            <w:pPr>
+              <w:pStyle w:val="ListParagraph"/>
+              <w:ind w:left="360"/>
+            </w:pPr>
+            <w:r>
+              <w:t>DROP PROCEDURE IF EXISTS [</w:t>
+            </w:r>
+            <w:proofErr w:type="spellStart"/>
+            <w:r>
+              <w:t>ec</w:t>
+            </w:r>
+            <w:proofErr w:type="spellEnd"/>
+            <w:proofErr w:type="gramStart"/>
+            <w:r>
+              <w:t>].[</w:t>
+            </w:r>
+            <w:proofErr w:type="spellStart"/>
+            <w:proofErr w:type="gramEnd"/>
+            <w:r>
+              <w:t>sp_GetPageCountByHourOfDay</w:t>
+            </w:r>
+            <w:proofErr w:type="spellEnd"/>
+            <w:r>
+              <w:t>]</w:t>
+            </w:r>
+          </w:p>
+          <w:p>
+            <w:pPr>
+              <w:pStyle w:val="ListParagraph"/>
+              <w:ind w:left="360"/>
+            </w:pPr>
+            <w:r>
+              <w:t>GO</w:t>
+            </w:r>
+          </w:p>
+          <w:p>
+            <w:pPr>
+              <w:pStyle w:val="ListParagraph"/>
+              <w:ind w:left="360"/>
+            </w:pPr>
+          </w:p>
+          <w:p>
+            <w:pPr>
+              <w:pStyle w:val="ListParagraph"/>
+              <w:ind w:left="360"/>
+            </w:pPr>
+            <w:r>
+              <w:t>DROP PROCEDURE IF EXISTS [</w:t>
+            </w:r>
+            <w:proofErr w:type="spellStart"/>
+            <w:r>
+              <w:t>ec</w:t>
+            </w:r>
+            <w:proofErr w:type="spellEnd"/>
+            <w:proofErr w:type="gramStart"/>
+            <w:r>
+              <w:t>].[</w:t>
+            </w:r>
+            <w:proofErr w:type="spellStart"/>
+            <w:proofErr w:type="gramEnd"/>
+            <w:r>
+              <w:t>sp_GetPageCountByMonth</w:t>
+            </w:r>
+            <w:proofErr w:type="spellEnd"/>
+            <w:r>
+              <w:t>]</w:t>
+            </w:r>
+          </w:p>
+          <w:p>
+            <w:pPr>
+              <w:pStyle w:val="ListParagraph"/>
+              <w:ind w:left="360"/>
+            </w:pPr>
+            <w:r>
+              <w:t>GO</w:t>
+            </w:r>
+          </w:p>
+          <w:p>
+            <w:pPr>
+              <w:pStyle w:val="ListParagraph"/>
+              <w:ind w:left="360"/>
+            </w:pPr>
+          </w:p>
+          <w:p>
+            <w:pPr>
+              <w:pStyle w:val="ListParagraph"/>
+              <w:ind w:left="360"/>
+            </w:pPr>
+            <w:r>
+              <w:t>DROP PROCEDURE IF EXISTS [</w:t>
+            </w:r>
+            <w:proofErr w:type="spellStart"/>
+            <w:r>
+              <w:t>ec</w:t>
+            </w:r>
+            <w:proofErr w:type="spellEnd"/>
+            <w:proofErr w:type="gramStart"/>
+            <w:r>
+              <w:t>].[</w:t>
+            </w:r>
+            <w:proofErr w:type="spellStart"/>
+            <w:proofErr w:type="gramEnd"/>
+            <w:r>
+              <w:t>sp_GetPageCountByWeek</w:t>
+            </w:r>
+            <w:proofErr w:type="spellEnd"/>
+            <w:r>
+              <w:t>]</w:t>
+            </w:r>
+          </w:p>
+          <w:p>
+            <w:pPr>
+              <w:pStyle w:val="ListParagraph"/>
+              <w:ind w:left="360"/>
+            </w:pPr>
+            <w:r>
+              <w:t>GO</w:t>
+            </w:r>
+          </w:p>
+          <w:p>
+            <w:pPr>
+              <w:pStyle w:val="ListParagraph"/>
+              <w:ind w:left="360"/>
+            </w:pPr>
+          </w:p>
+          <w:p>
+            <w:pPr>
+              <w:pStyle w:val="ListParagraph"/>
+              <w:ind w:left="360"/>
+            </w:pPr>
+            <w:r>
+              <w:t>-- drop tables</w:t>
+            </w:r>
+          </w:p>
+          <w:p>
+            <w:pPr>
+              <w:pStyle w:val="ListParagraph"/>
+              <w:ind w:left="360"/>
+            </w:pPr>
+            <w:r>
+              <w:t>DROP TABLE IF EXISTS [</w:t>
+            </w:r>
+            <w:proofErr w:type="spellStart"/>
+            <w:r>
+              <w:t>ec</w:t>
+            </w:r>
+            <w:proofErr w:type="spellEnd"/>
+            <w:proofErr w:type="gramStart"/>
+            <w:r>
+              <w:t>].[</w:t>
+            </w:r>
+            <w:proofErr w:type="spellStart"/>
+            <w:proofErr w:type="gramEnd"/>
+            <w:r>
+              <w:t>IISLog_Stage</w:t>
+            </w:r>
+            <w:proofErr w:type="spellEnd"/>
+            <w:r>
+              <w:t>];</w:t>
+            </w:r>
+          </w:p>
+          <w:p>
+            <w:pPr>
+              <w:pStyle w:val="ListParagraph"/>
+              <w:ind w:left="360"/>
+            </w:pPr>
+            <w:r>
+              <w:t>GO</w:t>
+            </w:r>
+          </w:p>
+          <w:p>
+            <w:pPr>
+              <w:pStyle w:val="ListParagraph"/>
+              <w:ind w:left="360"/>
+            </w:pPr>
+          </w:p>
+          <w:p>
+            <w:pPr>
+              <w:pStyle w:val="ListParagraph"/>
+              <w:ind w:left="360"/>
+            </w:pPr>
+            <w:r>
+              <w:t>DROP TABLE IF EXISTS [</w:t>
+            </w:r>
+            <w:proofErr w:type="spellStart"/>
+            <w:r>
+              <w:t>ec</w:t>
+            </w:r>
+            <w:proofErr w:type="spellEnd"/>
+            <w:proofErr w:type="gramStart"/>
+            <w:r>
+              <w:t>].[</w:t>
+            </w:r>
+            <w:proofErr w:type="spellStart"/>
+            <w:proofErr w:type="gramEnd"/>
+            <w:r>
+              <w:t>IISLog_FileImport</w:t>
+            </w:r>
+            <w:proofErr w:type="spellEnd"/>
+            <w:r>
+              <w:t>];</w:t>
+            </w:r>
+          </w:p>
+          <w:p>
+            <w:pPr>
+              <w:pStyle w:val="ListParagraph"/>
+              <w:ind w:left="360"/>
+            </w:pPr>
+            <w:r>
+              <w:t>GO</w:t>
+            </w:r>
+          </w:p>
+          <w:p>
+            <w:pPr>
+              <w:pStyle w:val="ListParagraph"/>
+              <w:ind w:left="360"/>
+            </w:pPr>
+          </w:p>
+          <w:p>
+            <w:pPr>
+              <w:pStyle w:val="ListParagraph"/>
+              <w:ind w:left="360"/>
+            </w:pPr>
+            <w:r>
+              <w:t>DROP TABLE IF EXISTS [</w:t>
+            </w:r>
+            <w:proofErr w:type="spellStart"/>
+            <w:r>
+              <w:t>ec</w:t>
+            </w:r>
+            <w:proofErr w:type="spellEnd"/>
+            <w:proofErr w:type="gramStart"/>
+            <w:r>
+              <w:t>].[</w:t>
+            </w:r>
+            <w:proofErr w:type="spellStart"/>
+            <w:proofErr w:type="gramEnd"/>
+            <w:r>
+              <w:t>IISLog</w:t>
+            </w:r>
+            <w:proofErr w:type="spellEnd"/>
+            <w:r>
+              <w:t>];</w:t>
+            </w:r>
+          </w:p>
+          <w:p>
+            <w:pPr>
+              <w:pStyle w:val="ListParagraph"/>
+              <w:ind w:left="360"/>
+            </w:pPr>
+            <w:r>
+              <w:t>GO</w:t>
+            </w:r>
+          </w:p>
+        </w:tc>
+      </w:tr>
+      <w:tr>
+        <w:trPr>
+          <w:cnfStyle w:val="000000010000" w:firstRow="0" w:lastRow="0" w:firstColumn="0" w:lastColumn="0" w:oddVBand="0" w:evenVBand="0" w:oddHBand="0" w:evenHBand="1" w:firstRowFirstColumn="0" w:firstRowLastColumn="0" w:lastRowFirstColumn="0" w:lastRowLastColumn="0"/>
+        </w:trPr>
+        <w:tc>
+          <w:tcPr>
+            <w:tcW w:w="805" w:type="dxa"/>
+          </w:tcPr>
+          <w:p>
+            <w:pPr>
               <w:jc w:val="right"/>
               <w:rPr>
                 <w:b/>
@@ -2491,7 +3105,7 @@
               <w:rPr>
                 <w:b/>
               </w:rPr>
-              <w:t>2</w:t>
+              <w:t>3</w:t>
             </w:r>
             <w:r>
               <w:rPr>
@@ -2578,6 +3192,22 @@
             </w:r>
             <w:r>
               <w:rPr>
+                <w:b/>
+                <w:sz w:val="20"/>
+              </w:rPr>
+              <w:t xml:space="preserve"> AND </w:t>
+            </w:r>
+            <w:proofErr w:type="spellStart"/>
+            <w:r>
+              <w:rPr>
+                <w:b/>
+                <w:sz w:val="20"/>
+              </w:rPr>
+              <w:t>web.config</w:t>
+            </w:r>
+            <w:proofErr w:type="spellEnd"/>
+            <w:r>
+              <w:rPr>
                 <w:bCs/>
                 <w:sz w:val="20"/>
               </w:rPr>
@@ -2593,41 +3223,71 @@
               </w:numPr>
               <w:ind w:left="360"/>
               <w:rPr>
+                <w:b/>
+                <w:sz w:val="20"/>
+              </w:rPr>
+            </w:pPr>
+            <w:r>
+              <w:rPr>
                 <w:bCs/>
                 <w:sz w:val="20"/>
               </w:rPr>
-            </w:pPr>
+              <w:t>Unzip ecl_</w:t>
+            </w:r>
             <w:r>
               <w:rPr>
                 <w:bCs/>
                 <w:sz w:val="20"/>
               </w:rPr>
-              <w:t>Unzip ecl_</w:t>
+              <w:t>admin_</w:t>
             </w:r>
             <w:r>
               <w:rPr>
                 <w:bCs/>
                 <w:sz w:val="20"/>
               </w:rPr>
-              <w:t>admin_</w:t>
+              <w:t>publish.zip from step 1 to folder D:\Sites\</w:t>
             </w:r>
             <w:r>
               <w:rPr>
                 <w:bCs/>
                 <w:sz w:val="20"/>
               </w:rPr>
-              <w:t>publish.zip from step 1 to folder D:\Sites\</w:t>
+              <w:t>eCLAdmin</w:t>
             </w:r>
             <w:r>
               <w:rPr>
                 <w:bCs/>
                 <w:sz w:val="20"/>
               </w:rPr>
-              <w:t>eCLAdmin</w:t>
+              <w:t>.</w:t>
             </w:r>
             <w:r>
               <w:rPr>
                 <w:bCs/>
+                <w:sz w:val="20"/>
+              </w:rPr>
+              <w:t xml:space="preserve"> </w:t>
+            </w:r>
+            <w:r>
+              <w:rPr>
+                <w:b/>
+                <w:sz w:val="20"/>
+              </w:rPr>
+              <w:t xml:space="preserve">Do NOT overwrite </w:t>
+            </w:r>
+            <w:proofErr w:type="spellStart"/>
+            <w:r>
+              <w:rPr>
+                <w:b/>
+                <w:sz w:val="20"/>
+              </w:rPr>
+              <w:t>web.config</w:t>
+            </w:r>
+            <w:proofErr w:type="spellEnd"/>
+            <w:r>
+              <w:rPr>
+                <w:b/>
                 <w:sz w:val="20"/>
               </w:rPr>
               <w:t>.</w:t>
@@ -2705,7 +3365,7 @@
       </w:tr>
       <w:tr>
         <w:trPr>
-          <w:cnfStyle w:val="000000010000" w:firstRow="0" w:lastRow="0" w:firstColumn="0" w:lastColumn="0" w:oddVBand="0" w:evenVBand="0" w:oddHBand="0" w:evenHBand="1" w:firstRowFirstColumn="0" w:firstRowLastColumn="0" w:lastRowFirstColumn="0" w:lastRowLastColumn="0"/>
+          <w:cnfStyle w:val="000000100000" w:firstRow="0" w:lastRow="0" w:firstColumn="0" w:lastColumn="0" w:oddVBand="0" w:evenVBand="0" w:oddHBand="1" w:evenHBand="0" w:firstRowFirstColumn="0" w:firstRowLastColumn="0" w:lastRowFirstColumn="0" w:lastRowLastColumn="0"/>
         </w:trPr>
         <w:tc>
           <w:tcPr>
@@ -2722,13 +3382,14 @@
               <w:rPr>
                 <w:b/>
               </w:rPr>
+              <w:lastRenderedPageBreak/>
               <w:t>Step</w:t>
             </w:r>
             <w:r>
               <w:rPr>
                 <w:b/>
               </w:rPr>
-              <w:t>3</w:t>
+              <w:t>4</w:t>
             </w:r>
             <w:r>
               <w:rPr>
@@ -2744,12 +3405,6 @@
           </w:tcPr>
           <w:p>
             <w:pPr>
-              <w:pStyle w:val="ListParagraph"/>
-              <w:numPr>
-                <w:ilvl w:val="0"/>
-                <w:numId w:val="23"/>
-              </w:numPr>
-              <w:ind w:left="360"/>
               <w:rPr>
                 <w:bCs/>
               </w:rPr>
@@ -2758,21 +3413,39 @@
               <w:rPr>
                 <w:bCs/>
               </w:rPr>
+              <w:t xml:space="preserve">1.   </w:t>
+            </w:r>
+            <w:r>
+              <w:rPr>
+                <w:bCs/>
+              </w:rPr>
+              <w:t xml:space="preserve"> </w:t>
+            </w:r>
+            <w:r>
+              <w:rPr>
+                <w:bCs/>
+              </w:rPr>
               <w:t>Notify those who are going to work on post prod V&amp;V that it is ready for them to test.</w:t>
             </w:r>
           </w:p>
           <w:p>
             <w:pPr>
-              <w:pStyle w:val="ListParagraph"/>
-              <w:numPr>
-                <w:ilvl w:val="0"/>
-                <w:numId w:val="23"/>
-              </w:numPr>
-              <w:ind w:left="360"/>
               <w:rPr>
                 <w:bCs/>
               </w:rPr>
             </w:pPr>
+            <w:r>
+              <w:rPr>
+                <w:bCs/>
+              </w:rPr>
+              <w:t xml:space="preserve">2. </w:t>
+            </w:r>
+            <w:r>
+              <w:rPr>
+                <w:bCs/>
+              </w:rPr>
+              <w:t xml:space="preserve">   </w:t>
+            </w:r>
             <w:r>
               <w:rPr>
                 <w:bCs/>
@@ -4442,6 +5115,95 @@
     </w:lvl>
   </w:abstractNum>
   <w:abstractNum w:abstractNumId="9" w15:restartNumberingAfterBreak="0">
+    <w:nsid w:val="2D990BDA"/>
+    <w:multiLevelType w:val="hybridMultilevel"/>
+    <w:tmpl w:val="C226E3A8"/>
+    <w:lvl w:ilvl="0" w:tplc="0409000F">
+      <w:start w:val="1"/>
+      <w:numFmt w:val="decimal"/>
+      <w:lvlText w:val="%1."/>
+      <w:lvlJc w:val="left"/>
+      <w:pPr>
+        <w:ind w:left="720" w:hanging="360"/>
+      </w:pPr>
+      <w:rPr>
+        <w:rFonts w:hint="default"/>
+      </w:rPr>
+    </w:lvl>
+    <w:lvl w:ilvl="1" w:tplc="04090019" w:tentative="1">
+      <w:start w:val="1"/>
+      <w:numFmt w:val="lowerLetter"/>
+      <w:lvlText w:val="%2."/>
+      <w:lvlJc w:val="left"/>
+      <w:pPr>
+        <w:ind w:left="1440" w:hanging="360"/>
+      </w:pPr>
+    </w:lvl>
+    <w:lvl w:ilvl="2" w:tplc="0409001B" w:tentative="1">
+      <w:start w:val="1"/>
+      <w:numFmt w:val="lowerRoman"/>
+      <w:lvlText w:val="%3."/>
+      <w:lvlJc w:val="right"/>
+      <w:pPr>
+        <w:ind w:left="2160" w:hanging="180"/>
+      </w:pPr>
+    </w:lvl>
+    <w:lvl w:ilvl="3" w:tplc="0409000F" w:tentative="1">
+      <w:start w:val="1"/>
+      <w:numFmt w:val="decimal"/>
+      <w:lvlText w:val="%4."/>
+      <w:lvlJc w:val="left"/>
+      <w:pPr>
+        <w:ind w:left="2880" w:hanging="360"/>
+      </w:pPr>
+    </w:lvl>
+    <w:lvl w:ilvl="4" w:tplc="04090019" w:tentative="1">
+      <w:start w:val="1"/>
+      <w:numFmt w:val="lowerLetter"/>
+      <w:lvlText w:val="%5."/>
+      <w:lvlJc w:val="left"/>
+      <w:pPr>
+        <w:ind w:left="3600" w:hanging="360"/>
+      </w:pPr>
+    </w:lvl>
+    <w:lvl w:ilvl="5" w:tplc="0409001B" w:tentative="1">
+      <w:start w:val="1"/>
+      <w:numFmt w:val="lowerRoman"/>
+      <w:lvlText w:val="%6."/>
+      <w:lvlJc w:val="right"/>
+      <w:pPr>
+        <w:ind w:left="4320" w:hanging="180"/>
+      </w:pPr>
+    </w:lvl>
+    <w:lvl w:ilvl="6" w:tplc="0409000F" w:tentative="1">
+      <w:start w:val="1"/>
+      <w:numFmt w:val="decimal"/>
+      <w:lvlText w:val="%7."/>
+      <w:lvlJc w:val="left"/>
+      <w:pPr>
+        <w:ind w:left="5040" w:hanging="360"/>
+      </w:pPr>
+    </w:lvl>
+    <w:lvl w:ilvl="7" w:tplc="04090019" w:tentative="1">
+      <w:start w:val="1"/>
+      <w:numFmt w:val="lowerLetter"/>
+      <w:lvlText w:val="%8."/>
+      <w:lvlJc w:val="left"/>
+      <w:pPr>
+        <w:ind w:left="5760" w:hanging="360"/>
+      </w:pPr>
+    </w:lvl>
+    <w:lvl w:ilvl="8" w:tplc="0409001B" w:tentative="1">
+      <w:start w:val="1"/>
+      <w:numFmt w:val="lowerRoman"/>
+      <w:lvlText w:val="%9."/>
+      <w:lvlJc w:val="right"/>
+      <w:pPr>
+        <w:ind w:left="6480" w:hanging="180"/>
+      </w:pPr>
+    </w:lvl>
+  </w:abstractNum>
+  <w:abstractNum w:abstractNumId="10" w15:restartNumberingAfterBreak="0">
     <w:nsid w:val="32CF5DCC"/>
     <w:multiLevelType w:val="hybridMultilevel"/>
     <w:tmpl w:val="54F80C22"/>
@@ -4527,7 +5289,7 @@
       </w:pPr>
     </w:lvl>
   </w:abstractNum>
-  <w:abstractNum w:abstractNumId="10" w15:restartNumberingAfterBreak="0">
+  <w:abstractNum w:abstractNumId="11" w15:restartNumberingAfterBreak="0">
     <w:nsid w:val="3ADE279F"/>
     <w:multiLevelType w:val="hybridMultilevel"/>
     <w:tmpl w:val="E464721E"/>
@@ -4619,7 +5381,7 @@
       </w:pPr>
     </w:lvl>
   </w:abstractNum>
-  <w:abstractNum w:abstractNumId="11" w15:restartNumberingAfterBreak="0">
+  <w:abstractNum w:abstractNumId="12" w15:restartNumberingAfterBreak="0">
     <w:nsid w:val="447E4851"/>
     <w:multiLevelType w:val="hybridMultilevel"/>
     <w:tmpl w:val="2F90F55E"/>
@@ -4708,7 +5470,7 @@
       </w:pPr>
     </w:lvl>
   </w:abstractNum>
-  <w:abstractNum w:abstractNumId="12" w15:restartNumberingAfterBreak="0">
+  <w:abstractNum w:abstractNumId="13" w15:restartNumberingAfterBreak="0">
     <w:nsid w:val="46A61786"/>
     <w:multiLevelType w:val="hybridMultilevel"/>
     <w:tmpl w:val="54F80C22"/>
@@ -4794,7 +5556,7 @@
       </w:pPr>
     </w:lvl>
   </w:abstractNum>
-  <w:abstractNum w:abstractNumId="13" w15:restartNumberingAfterBreak="0">
+  <w:abstractNum w:abstractNumId="14" w15:restartNumberingAfterBreak="0">
     <w:nsid w:val="5288722A"/>
     <w:multiLevelType w:val="hybridMultilevel"/>
     <w:tmpl w:val="CF0C9900"/>
@@ -4886,7 +5648,7 @@
       </w:pPr>
     </w:lvl>
   </w:abstractNum>
-  <w:abstractNum w:abstractNumId="14" w15:restartNumberingAfterBreak="0">
+  <w:abstractNum w:abstractNumId="15" w15:restartNumberingAfterBreak="0">
     <w:nsid w:val="5D1B146A"/>
     <w:multiLevelType w:val="hybridMultilevel"/>
     <w:tmpl w:val="AB7E862C"/>
@@ -4999,7 +5761,7 @@
       </w:rPr>
     </w:lvl>
   </w:abstractNum>
-  <w:abstractNum w:abstractNumId="15" w15:restartNumberingAfterBreak="0">
+  <w:abstractNum w:abstractNumId="16" w15:restartNumberingAfterBreak="0">
     <w:nsid w:val="6138715C"/>
     <w:multiLevelType w:val="hybridMultilevel"/>
     <w:tmpl w:val="3E5A751A"/>
@@ -5085,7 +5847,7 @@
       </w:pPr>
     </w:lvl>
   </w:abstractNum>
-  <w:abstractNum w:abstractNumId="16" w15:restartNumberingAfterBreak="0">
+  <w:abstractNum w:abstractNumId="17" w15:restartNumberingAfterBreak="0">
     <w:nsid w:val="630A44C4"/>
     <w:multiLevelType w:val="hybridMultilevel"/>
     <w:tmpl w:val="E464721E"/>
@@ -5177,7 +5939,7 @@
       </w:pPr>
     </w:lvl>
   </w:abstractNum>
-  <w:abstractNum w:abstractNumId="17" w15:restartNumberingAfterBreak="0">
+  <w:abstractNum w:abstractNumId="18" w15:restartNumberingAfterBreak="0">
     <w:nsid w:val="64915ED3"/>
     <w:multiLevelType w:val="hybridMultilevel"/>
     <w:tmpl w:val="6006213A"/>
@@ -5290,7 +6052,7 @@
       </w:rPr>
     </w:lvl>
   </w:abstractNum>
-  <w:abstractNum w:abstractNumId="18" w15:restartNumberingAfterBreak="0">
+  <w:abstractNum w:abstractNumId="19" w15:restartNumberingAfterBreak="0">
     <w:nsid w:val="70F77C57"/>
     <w:multiLevelType w:val="hybridMultilevel"/>
     <w:tmpl w:val="E464721E"/>
@@ -5382,7 +6144,7 @@
       </w:pPr>
     </w:lvl>
   </w:abstractNum>
-  <w:abstractNum w:abstractNumId="19" w15:restartNumberingAfterBreak="0">
+  <w:abstractNum w:abstractNumId="20" w15:restartNumberingAfterBreak="0">
     <w:nsid w:val="7B3B4E30"/>
     <w:multiLevelType w:val="hybridMultilevel"/>
     <w:tmpl w:val="E464721E"/>
@@ -5474,7 +6236,7 @@
       </w:pPr>
     </w:lvl>
   </w:abstractNum>
-  <w:abstractNum w:abstractNumId="20" w15:restartNumberingAfterBreak="0">
+  <w:abstractNum w:abstractNumId="21" w15:restartNumberingAfterBreak="0">
     <w:nsid w:val="7B9F50A2"/>
     <w:multiLevelType w:val="hybridMultilevel"/>
     <w:tmpl w:val="E464721E"/>
@@ -5566,7 +6328,7 @@
       </w:pPr>
     </w:lvl>
   </w:abstractNum>
-  <w:abstractNum w:abstractNumId="21" w15:restartNumberingAfterBreak="0">
+  <w:abstractNum w:abstractNumId="22" w15:restartNumberingAfterBreak="0">
     <w:nsid w:val="7BEC6060"/>
     <w:multiLevelType w:val="hybridMultilevel"/>
     <w:tmpl w:val="1FF0ADAA"/>
@@ -5679,7 +6441,7 @@
       </w:rPr>
     </w:lvl>
   </w:abstractNum>
-  <w:abstractNum w:abstractNumId="22" w15:restartNumberingAfterBreak="0">
+  <w:abstractNum w:abstractNumId="23" w15:restartNumberingAfterBreak="0">
     <w:nsid w:val="7EF837A0"/>
     <w:multiLevelType w:val="hybridMultilevel"/>
     <w:tmpl w:val="9786619E"/>
@@ -5795,25 +6557,25 @@
     <w:abstractNumId w:val="0"/>
   </w:num>
   <w:num w:numId="2">
-    <w:abstractNumId w:val="21"/>
+    <w:abstractNumId w:val="22"/>
   </w:num>
   <w:num w:numId="3">
-    <w:abstractNumId w:val="17"/>
+    <w:abstractNumId w:val="18"/>
   </w:num>
   <w:num w:numId="4">
-    <w:abstractNumId w:val="22"/>
+    <w:abstractNumId w:val="23"/>
   </w:num>
   <w:num w:numId="5">
     <w:abstractNumId w:val="3"/>
   </w:num>
   <w:num w:numId="6">
-    <w:abstractNumId w:val="16"/>
+    <w:abstractNumId w:val="17"/>
   </w:num>
   <w:num w:numId="7">
     <w:abstractNumId w:val="5"/>
   </w:num>
   <w:num w:numId="8">
-    <w:abstractNumId w:val="19"/>
+    <w:abstractNumId w:val="20"/>
   </w:num>
   <w:num w:numId="9">
     <w:abstractNumId w:val="7"/>
@@ -5822,34 +6584,34 @@
     <w:abstractNumId w:val="6"/>
   </w:num>
   <w:num w:numId="11">
+    <w:abstractNumId w:val="14"/>
+  </w:num>
+  <w:num w:numId="12">
+    <w:abstractNumId w:val="15"/>
+  </w:num>
+  <w:num w:numId="13">
+    <w:abstractNumId w:val="16"/>
+  </w:num>
+  <w:num w:numId="14">
     <w:abstractNumId w:val="13"/>
   </w:num>
-  <w:num w:numId="12">
-    <w:abstractNumId w:val="14"/>
-  </w:num>
-  <w:num w:numId="13">
-    <w:abstractNumId w:val="15"/>
-  </w:num>
-  <w:num w:numId="14">
-    <w:abstractNumId w:val="12"/>
-  </w:num>
   <w:num w:numId="15">
-    <w:abstractNumId w:val="9"/>
+    <w:abstractNumId w:val="10"/>
   </w:num>
   <w:num w:numId="16">
-    <w:abstractNumId w:val="10"/>
+    <w:abstractNumId w:val="11"/>
   </w:num>
   <w:num w:numId="17">
-    <w:abstractNumId w:val="20"/>
+    <w:abstractNumId w:val="21"/>
   </w:num>
   <w:num w:numId="18">
-    <w:abstractNumId w:val="18"/>
+    <w:abstractNumId w:val="19"/>
   </w:num>
   <w:num w:numId="19">
     <w:abstractNumId w:val="4"/>
   </w:num>
   <w:num w:numId="20">
-    <w:abstractNumId w:val="11"/>
+    <w:abstractNumId w:val="12"/>
   </w:num>
   <w:num w:numId="21">
     <w:abstractNumId w:val="2"/>
@@ -5859,6 +6621,9 @@
   </w:num>
   <w:num w:numId="23">
     <w:abstractNumId w:val="1"/>
+  </w:num>
+  <w:num w:numId="24">
+    <w:abstractNumId w:val="9"/>
   </w:num>
   <w:numIdMacAtCleanup w:val="18"/>
 </w:numbering>

</xml_diff>

<commit_message>
25243 - Add search by log name.
git-tfs-id: [https://tfs.omnicloud.local/tfs/cco%20program/]$/eCoaching_V2;C51895
</commit_message>
<xml_diff>
--- a/Runbook/Web/CCO_eCoaching_Log_Admin_Runbook.docx
+++ b/Runbook/Web/CCO_eCoaching_Log_Admin_Runbook.docx
@@ -132,7 +132,7 @@
                 <v:stroke joinstyle="miter"/>
                 <v:path gradientshapeok="t" o:connecttype="rect"/>
               </v:shapetype>
-              <v:shape id="Text Box 2" o:spid="_x0000_s1026" type="#_x0000_t202" style="position:absolute;left:0;text-align:left;margin-left:112.05pt;margin-top:21.85pt;width:259.2pt;height:46.5pt;z-index:251657728;visibility:visible;mso-wrap-style:square;mso-width-percent:0;mso-height-percent:0;mso-wrap-distance-left:9pt;mso-wrap-distance-top:0;mso-wrap-distance-right:9pt;mso-wrap-distance-bottom:0;mso-position-horizontal:absolute;mso-position-horizontal-relative:text;mso-position-vertical:absolute;mso-position-vertical-relative:text;mso-width-percent:0;mso-height-percent:0;mso-width-relative:page;mso-height-relative:page;v-text-anchor:top" o:gfxdata="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" fillcolor="#00529b" stroked="f">
+              <v:shape id="Text Box 2" o:spid="_x0000_s1026" type="#_x0000_t202" style="position:absolute;left:0;text-align:left;margin-left:112.05pt;margin-top:21.85pt;width:259.2pt;height:46.5pt;z-index:251657728;visibility:visible;mso-wrap-style:square;mso-width-percent:0;mso-height-percent:0;mso-wrap-distance-left:9pt;mso-wrap-distance-top:0;mso-wrap-distance-right:9pt;mso-wrap-distance-bottom:0;mso-position-horizontal:absolute;mso-position-horizontal-relative:text;mso-position-vertical:absolute;mso-position-vertical-relative:text;mso-width-percent:0;mso-height-percent:0;mso-width-relative:page;mso-height-relative:page;v-text-anchor:top" o:gfxdata="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" fillcolor="#00529b" stroked="f">
                 <v:fill color2="#f5cf00" angle="90" focus="100%" type="gradient"/>
                 <v:stroke startarrowwidth="narrow" startarrowlength="short" endarrowwidth="narrow" endarrowlength="short"/>
                 <v:textbox>
@@ -183,13 +183,8 @@
       <w:pPr>
         <w:pStyle w:val="CoverPageTitles"/>
       </w:pPr>
-      <w:proofErr w:type="spellStart"/>
       <w:r>
-        <w:t>eCoaching</w:t>
-      </w:r>
-      <w:proofErr w:type="spellEnd"/>
-      <w:r>
-        <w:t xml:space="preserve"> Log </w:t>
+        <w:t xml:space="preserve">eCoaching Log </w:t>
       </w:r>
       <w:r>
         <w:t xml:space="preserve">Admin </w:t>
@@ -300,21 +295,13 @@
               <w:t>2</w:t>
             </w:r>
             <w:r>
-              <w:t>4020</w:t>
-            </w:r>
-            <w:r>
-              <w:t xml:space="preserve"> – </w:t>
-            </w:r>
-            <w:r>
-              <w:t xml:space="preserve">Remove </w:t>
-            </w:r>
-            <w:proofErr w:type="spellStart"/>
-            <w:r>
-              <w:t>eCL</w:t>
-            </w:r>
-            <w:proofErr w:type="spellEnd"/>
-            <w:r>
-              <w:t xml:space="preserve"> Site Usage Report</w:t>
+              <w:t>5243</w:t>
+            </w:r>
+            <w:r>
+              <w:t xml:space="preserve"> –</w:t>
+            </w:r>
+            <w:r>
+              <w:t xml:space="preserve"> Add search by Log Name</w:t>
             </w:r>
             <w:r>
               <w:t>;</w:t>
@@ -487,15 +474,7 @@
               <w:spacing w:line="240" w:lineRule="exact"/>
             </w:pPr>
             <w:r>
-              <w:t xml:space="preserve">TFS 2527 - </w:t>
-            </w:r>
-            <w:proofErr w:type="spellStart"/>
-            <w:r>
-              <w:t>eCL</w:t>
-            </w:r>
-            <w:proofErr w:type="spellEnd"/>
-            <w:r>
-              <w:t xml:space="preserve"> Admin Tool.</w:t>
+              <w:t>TFS 2527 - eCL Admin Tool.</w:t>
             </w:r>
           </w:p>
           <w:p>
@@ -623,26 +602,16 @@
               <w:spacing w:line="240" w:lineRule="exact"/>
             </w:pPr>
             <w:r>
-              <w:t xml:space="preserve">TFS 5421 - Delete </w:t>
-            </w:r>
-            <w:proofErr w:type="gramStart"/>
-            <w:r>
-              <w:t>logs;</w:t>
-            </w:r>
-            <w:proofErr w:type="gramEnd"/>
+              <w:t>TFS 5421 - Delete logs;</w:t>
+            </w:r>
           </w:p>
           <w:p>
             <w:pPr>
               <w:spacing w:line="240" w:lineRule="exact"/>
             </w:pPr>
             <w:r>
-              <w:t xml:space="preserve">TFS 5420 - </w:t>
-            </w:r>
-            <w:proofErr w:type="gramStart"/>
-            <w:r>
-              <w:t>Reporting;</w:t>
-            </w:r>
-            <w:proofErr w:type="gramEnd"/>
+              <w:t>TFS 5420 - Reporting;</w:t>
+            </w:r>
           </w:p>
           <w:p>
             <w:pPr>
@@ -949,15 +918,7 @@
               <w:spacing w:line="240" w:lineRule="exact"/>
             </w:pPr>
             <w:r>
-              <w:t xml:space="preserve">TFS 7136 </w:t>
-            </w:r>
-            <w:proofErr w:type="gramStart"/>
-            <w:r>
-              <w:t>–  New</w:t>
-            </w:r>
-            <w:proofErr w:type="gramEnd"/>
-            <w:r>
-              <w:t xml:space="preserve"> Submission;</w:t>
+              <w:t>TFS 7136 –  New Submission;</w:t>
             </w:r>
           </w:p>
           <w:p>
@@ -965,26 +926,16 @@
               <w:spacing w:line="240" w:lineRule="exact"/>
             </w:pPr>
             <w:r>
-              <w:t xml:space="preserve">TFS 7137 – My </w:t>
-            </w:r>
-            <w:proofErr w:type="gramStart"/>
-            <w:r>
-              <w:t>Dashboard;</w:t>
-            </w:r>
-            <w:proofErr w:type="gramEnd"/>
+              <w:t>TFS 7137 – My Dashboard;</w:t>
+            </w:r>
           </w:p>
           <w:p>
             <w:pPr>
               <w:spacing w:line="240" w:lineRule="exact"/>
             </w:pPr>
             <w:r>
-              <w:t xml:space="preserve">TFS 7138 – Historical </w:t>
-            </w:r>
-            <w:proofErr w:type="gramStart"/>
-            <w:r>
-              <w:t>Dashboard;</w:t>
-            </w:r>
-            <w:proofErr w:type="gramEnd"/>
+              <w:t>TFS 7138 – Historical Dashboard;</w:t>
+            </w:r>
           </w:p>
           <w:p>
             <w:pPr>
@@ -1048,13 +999,8 @@
           </w:tcPr>
           <w:p>
             <w:r>
-              <w:t xml:space="preserve">TFS11705 – Update SSRS </w:t>
-            </w:r>
-            <w:proofErr w:type="gramStart"/>
-            <w:r>
-              <w:t>URLs;</w:t>
-            </w:r>
-            <w:proofErr w:type="gramEnd"/>
+              <w:t>TFS11705 – Update SSRS URLs;</w:t>
+            </w:r>
           </w:p>
           <w:p>
             <w:pPr>
@@ -1118,23 +1064,7 @@
           </w:tcPr>
           <w:p>
             <w:r>
-              <w:t xml:space="preserve">TFS 11983 – Include a link to </w:t>
-            </w:r>
-            <w:proofErr w:type="spellStart"/>
-            <w:r>
-              <w:t>ecl</w:t>
-            </w:r>
-            <w:proofErr w:type="spellEnd"/>
-            <w:r>
-              <w:t xml:space="preserve"> </w:t>
-            </w:r>
-            <w:proofErr w:type="spellStart"/>
-            <w:r>
-              <w:t>sharepoint</w:t>
-            </w:r>
-            <w:proofErr w:type="spellEnd"/>
-            <w:r>
-              <w:t xml:space="preserve"> site to report issues;</w:t>
+              <w:t>TFS 11983 – Include a link to ecl sharepoint site to report issues;</w:t>
             </w:r>
           </w:p>
         </w:tc>
@@ -1191,15 +1121,7 @@
           </w:tcPr>
           <w:p>
             <w:r>
-              <w:t xml:space="preserve">TFS 12567 – Add IIS activity Reporting function to </w:t>
-            </w:r>
-            <w:proofErr w:type="spellStart"/>
-            <w:r>
-              <w:t>eCoaching</w:t>
-            </w:r>
-            <w:proofErr w:type="spellEnd"/>
-            <w:r>
-              <w:t xml:space="preserve"> Admin Portal;</w:t>
+              <w:t>TFS 12567 – Add IIS activity Reporting function to eCoaching Admin Portal;</w:t>
             </w:r>
           </w:p>
         </w:tc>
@@ -1313,17 +1235,7 @@
           </w:tcPr>
           <w:p>
             <w:r>
-              <w:t xml:space="preserve">TFS 13450 – Migrate Dev web server to </w:t>
-            </w:r>
-            <w:proofErr w:type="spellStart"/>
-            <w:proofErr w:type="gramStart"/>
-            <w:r>
-              <w:t>ad.local</w:t>
-            </w:r>
-            <w:proofErr w:type="spellEnd"/>
-            <w:proofErr w:type="gramEnd"/>
-            <w:r>
-              <w:t xml:space="preserve"> domain</w:t>
+              <w:t>TFS 13450 – Migrate Dev web server to ad.local domain</w:t>
             </w:r>
           </w:p>
         </w:tc>
@@ -1604,13 +1516,8 @@
           </w:tcPr>
           <w:p>
             <w:r>
-              <w:t xml:space="preserve">TFS 14849 – Update GDIT links to Maximus </w:t>
-            </w:r>
-            <w:proofErr w:type="gramStart"/>
-            <w:r>
-              <w:t>ones;</w:t>
-            </w:r>
-            <w:proofErr w:type="gramEnd"/>
+              <w:t>TFS 14849 – Update GDIT links to Maximus ones;</w:t>
+            </w:r>
           </w:p>
           <w:p>
             <w:r>
@@ -1670,28 +1577,13 @@
           </w:tcPr>
           <w:p>
             <w:r>
-              <w:t xml:space="preserve">TFS 14679 - </w:t>
-            </w:r>
-            <w:proofErr w:type="spellStart"/>
-            <w:proofErr w:type="gramStart"/>
-            <w:r>
-              <w:t>Followup</w:t>
-            </w:r>
-            <w:proofErr w:type="spellEnd"/>
-            <w:r>
-              <w:t>;</w:t>
-            </w:r>
-            <w:proofErr w:type="gramEnd"/>
-          </w:p>
-          <w:p>
-            <w:r>
-              <w:t xml:space="preserve">TFS 15600 - London Alternate Channels </w:t>
-            </w:r>
-            <w:proofErr w:type="gramStart"/>
-            <w:r>
-              <w:t>Bingo;</w:t>
-            </w:r>
-            <w:proofErr w:type="gramEnd"/>
+              <w:t>TFS 14679 - Followup;</w:t>
+            </w:r>
+          </w:p>
+          <w:p>
+            <w:r>
+              <w:t>TFS 15600 - London Alternate Channels Bingo;</w:t>
+            </w:r>
           </w:p>
           <w:p>
             <w:r>
@@ -1751,23 +1643,8 @@
           </w:tcPr>
           <w:p>
             <w:r>
-              <w:t>TFS 17123 – Add “</w:t>
-            </w:r>
-            <w:proofErr w:type="spellStart"/>
-            <w:proofErr w:type="gramStart"/>
-            <w:r>
-              <w:t>ad.local</w:t>
-            </w:r>
-            <w:proofErr w:type="spellEnd"/>
-            <w:proofErr w:type="gramEnd"/>
-            <w:r>
-              <w:t xml:space="preserve">” in application </w:t>
-            </w:r>
-            <w:proofErr w:type="spellStart"/>
-            <w:r>
-              <w:t>url</w:t>
-            </w:r>
-            <w:proofErr w:type="spellEnd"/>
+              <w:t>TFS 17123 – Add “ad.local” in application url</w:t>
+            </w:r>
           </w:p>
         </w:tc>
         <w:tc>
@@ -1990,21 +1867,8 @@
           </w:tcPr>
           <w:p>
             <w:r>
-              <w:t xml:space="preserve">TFS 21991 – smtp switch from </w:t>
-            </w:r>
-            <w:proofErr w:type="spellStart"/>
-            <w:r>
-              <w:t>ironport</w:t>
-            </w:r>
-            <w:proofErr w:type="spellEnd"/>
-            <w:r>
-              <w:t xml:space="preserve"> to </w:t>
-            </w:r>
-            <w:proofErr w:type="spellStart"/>
-            <w:r>
-              <w:t>maxcorp</w:t>
-            </w:r>
-            <w:proofErr w:type="spellEnd"/>
+              <w:t>TFS 21991 – smtp switch from ironport to maxcorp</w:t>
+            </w:r>
           </w:p>
         </w:tc>
         <w:tc>
@@ -2121,15 +1985,7 @@
           </w:tcPr>
           <w:p>
             <w:r>
-              <w:t xml:space="preserve">TFS 24020 – Remove </w:t>
-            </w:r>
-            <w:proofErr w:type="spellStart"/>
-            <w:r>
-              <w:t>eCL</w:t>
-            </w:r>
-            <w:proofErr w:type="spellEnd"/>
-            <w:r>
-              <w:t xml:space="preserve"> Site Usage Report</w:t>
+              <w:t>TFS 24020 – Remove eCL Site Usage Report</w:t>
             </w:r>
           </w:p>
         </w:tc>
@@ -2167,6 +2023,63 @@
                 <w:szCs w:val="18"/>
               </w:rPr>
               <w:t>ang</w:t>
+            </w:r>
+          </w:p>
+        </w:tc>
+      </w:tr>
+      <w:tr>
+        <w:tc>
+          <w:tcPr>
+            <w:tcW w:w="1186" w:type="dxa"/>
+          </w:tcPr>
+          <w:p>
+            <w:pPr>
+              <w:pStyle w:val="TableText"/>
+              <w:ind w:left="90"/>
+              <w:rPr>
+                <w:sz w:val="18"/>
+                <w:szCs w:val="18"/>
+              </w:rPr>
+            </w:pPr>
+            <w:r>
+              <w:rPr>
+                <w:sz w:val="18"/>
+                <w:szCs w:val="18"/>
+              </w:rPr>
+              <w:t>09/07/2022</w:t>
+            </w:r>
+          </w:p>
+        </w:tc>
+        <w:tc>
+          <w:tcPr>
+            <w:tcW w:w="5949" w:type="dxa"/>
+          </w:tcPr>
+          <w:p>
+            <w:r>
+              <w:t>TFS 25243 – Add search by log name</w:t>
+            </w:r>
+          </w:p>
+        </w:tc>
+        <w:tc>
+          <w:tcPr>
+            <w:tcW w:w="2215" w:type="dxa"/>
+            <w:gridSpan w:val="2"/>
+          </w:tcPr>
+          <w:p>
+            <w:pPr>
+              <w:pStyle w:val="TableText"/>
+              <w:jc w:val="both"/>
+              <w:rPr>
+                <w:sz w:val="18"/>
+                <w:szCs w:val="18"/>
+              </w:rPr>
+            </w:pPr>
+            <w:r>
+              <w:rPr>
+                <w:sz w:val="18"/>
+                <w:szCs w:val="18"/>
+              </w:rPr>
+              <w:t>Lili Huang</w:t>
             </w:r>
           </w:p>
         </w:tc>
@@ -2470,7 +2383,16 @@
                 <w:sz w:val="32"/>
                 <w:szCs w:val="32"/>
               </w:rPr>
-              <w:t>1238</w:t>
+              <w:t>1</w:t>
+            </w:r>
+            <w:r>
+              <w:rPr>
+                <w:b/>
+                <w:bCs/>
+                <w:sz w:val="32"/>
+                <w:szCs w:val="32"/>
+              </w:rPr>
+              <w:t>894</w:t>
             </w:r>
           </w:p>
           <w:p>
@@ -2573,22 +2495,14 @@
               <w:rPr>
                 <w:sz w:val="20"/>
               </w:rPr>
-              <w:t xml:space="preserve"> </w:t>
-            </w:r>
-            <w:proofErr w:type="spellStart"/>
+              <w:t xml:space="preserve"> eC</w:t>
+            </w:r>
             <w:r>
               <w:rPr>
                 <w:sz w:val="20"/>
               </w:rPr>
-              <w:t>eC</w:t>
-            </w:r>
-            <w:r>
-              <w:rPr>
-                <w:sz w:val="20"/>
-              </w:rPr>
               <w:t>LAdmin</w:t>
             </w:r>
-            <w:proofErr w:type="spellEnd"/>
             <w:r>
               <w:rPr>
                 <w:sz w:val="20"/>
@@ -2661,7 +2575,7 @@
           </w:tcPr>
           <w:p>
             <w:pPr>
-              <w:jc w:val="center"/>
+              <w:jc w:val="right"/>
               <w:rPr>
                 <w:b/>
               </w:rPr>
@@ -2670,442 +2584,13 @@
               <w:rPr>
                 <w:b/>
               </w:rPr>
-              <w:t>Step2:</w:t>
-            </w:r>
-          </w:p>
-        </w:tc>
-        <w:tc>
-          <w:tcPr>
-            <w:tcW w:w="8545" w:type="dxa"/>
-          </w:tcPr>
-          <w:p>
-            <w:pPr>
-              <w:pStyle w:val="ListParagraph"/>
-              <w:numPr>
-                <w:ilvl w:val="0"/>
-                <w:numId w:val="23"/>
-              </w:numPr>
-              <w:ind w:left="360"/>
-            </w:pPr>
-            <w:r>
-              <w:t xml:space="preserve">Using SQL Server Management Studio (SSMS) or another query tool, connect to </w:t>
-            </w:r>
-            <w:proofErr w:type="spellStart"/>
-            <w:r>
-              <w:t>eCL</w:t>
-            </w:r>
-            <w:proofErr w:type="spellEnd"/>
-            <w:r>
-              <w:t xml:space="preserve"> production database</w:t>
-            </w:r>
-            <w:r>
-              <w:t xml:space="preserve"> (</w:t>
-            </w:r>
-            <w:proofErr w:type="spellStart"/>
+              <w:t>Step</w:t>
+            </w:r>
             <w:r>
               <w:rPr>
                 <w:b/>
-                <w:bCs/>
-              </w:rPr>
-              <w:t>eCoaching</w:t>
-            </w:r>
-            <w:proofErr w:type="spellEnd"/>
-            <w:r>
-              <w:t>)</w:t>
-            </w:r>
-            <w:r>
-              <w:t>.</w:t>
-            </w:r>
-          </w:p>
-          <w:p>
-            <w:pPr>
-              <w:pStyle w:val="ListParagraph"/>
-              <w:numPr>
-                <w:ilvl w:val="0"/>
-                <w:numId w:val="23"/>
-              </w:numPr>
-              <w:ind w:left="360"/>
-            </w:pPr>
-            <w:r>
-              <w:t>Run the following SQL scripts:</w:t>
-            </w:r>
-          </w:p>
-          <w:p>
-            <w:pPr>
-              <w:pStyle w:val="ListParagraph"/>
-              <w:ind w:left="360"/>
-            </w:pPr>
-            <w:r>
-              <w:t>-- drop stored procedures</w:t>
-            </w:r>
-          </w:p>
-          <w:p>
-            <w:pPr>
-              <w:pStyle w:val="ListParagraph"/>
-              <w:ind w:left="360"/>
-            </w:pPr>
-            <w:r>
-              <w:t>DROP PROCEDURE IF EXISTS [</w:t>
-            </w:r>
-            <w:proofErr w:type="spellStart"/>
-            <w:r>
-              <w:t>ec</w:t>
-            </w:r>
-            <w:proofErr w:type="spellEnd"/>
-            <w:proofErr w:type="gramStart"/>
-            <w:r>
-              <w:t>].[</w:t>
-            </w:r>
-            <w:proofErr w:type="spellStart"/>
-            <w:proofErr w:type="gramEnd"/>
-            <w:r>
-              <w:t>sp_InsertInto_IISLog_From_Stage</w:t>
-            </w:r>
-            <w:proofErr w:type="spellEnd"/>
-            <w:r>
-              <w:t>]</w:t>
-            </w:r>
-          </w:p>
-          <w:p>
-            <w:pPr>
-              <w:pStyle w:val="ListParagraph"/>
-              <w:ind w:left="360"/>
-            </w:pPr>
-            <w:r>
-              <w:t>GO</w:t>
-            </w:r>
-          </w:p>
-          <w:p>
-            <w:pPr>
-              <w:pStyle w:val="ListParagraph"/>
-              <w:ind w:left="360"/>
-            </w:pPr>
-          </w:p>
-          <w:p>
-            <w:pPr>
-              <w:pStyle w:val="ListParagraph"/>
-              <w:ind w:left="360"/>
-            </w:pPr>
-            <w:r>
-              <w:t>DROP PROCEDURE IF EXISTS [</w:t>
-            </w:r>
-            <w:proofErr w:type="spellStart"/>
-            <w:r>
-              <w:t>ec</w:t>
-            </w:r>
-            <w:proofErr w:type="spellEnd"/>
-            <w:proofErr w:type="gramStart"/>
-            <w:r>
-              <w:t>].[</w:t>
-            </w:r>
-            <w:proofErr w:type="spellStart"/>
-            <w:proofErr w:type="gramEnd"/>
-            <w:r>
-              <w:t>sp_GetPageCountByDay</w:t>
-            </w:r>
-            <w:proofErr w:type="spellEnd"/>
-            <w:r>
-              <w:t>]</w:t>
-            </w:r>
-          </w:p>
-          <w:p>
-            <w:pPr>
-              <w:pStyle w:val="ListParagraph"/>
-              <w:ind w:left="360"/>
-            </w:pPr>
-            <w:r>
-              <w:t>GO</w:t>
-            </w:r>
-          </w:p>
-          <w:p>
-            <w:pPr>
-              <w:pStyle w:val="ListParagraph"/>
-              <w:ind w:left="360"/>
-            </w:pPr>
-          </w:p>
-          <w:p>
-            <w:pPr>
-              <w:pStyle w:val="ListParagraph"/>
-              <w:ind w:left="360"/>
-            </w:pPr>
-            <w:r>
-              <w:t>DROP PROCEDURE IF EXISTS [</w:t>
-            </w:r>
-            <w:proofErr w:type="spellStart"/>
-            <w:r>
-              <w:t>ec</w:t>
-            </w:r>
-            <w:proofErr w:type="spellEnd"/>
-            <w:proofErr w:type="gramStart"/>
-            <w:r>
-              <w:t>].[</w:t>
-            </w:r>
-            <w:proofErr w:type="spellStart"/>
-            <w:proofErr w:type="gramEnd"/>
-            <w:r>
-              <w:t>sp_GetPageCountByHourOfDay</w:t>
-            </w:r>
-            <w:proofErr w:type="spellEnd"/>
-            <w:r>
-              <w:t>]</w:t>
-            </w:r>
-          </w:p>
-          <w:p>
-            <w:pPr>
-              <w:pStyle w:val="ListParagraph"/>
-              <w:ind w:left="360"/>
-            </w:pPr>
-            <w:r>
-              <w:t>GO</w:t>
-            </w:r>
-          </w:p>
-          <w:p>
-            <w:pPr>
-              <w:pStyle w:val="ListParagraph"/>
-              <w:ind w:left="360"/>
-            </w:pPr>
-          </w:p>
-          <w:p>
-            <w:pPr>
-              <w:pStyle w:val="ListParagraph"/>
-              <w:ind w:left="360"/>
-            </w:pPr>
-            <w:r>
-              <w:t>DROP PROCEDURE IF EXISTS [</w:t>
-            </w:r>
-            <w:proofErr w:type="spellStart"/>
-            <w:r>
-              <w:t>ec</w:t>
-            </w:r>
-            <w:proofErr w:type="spellEnd"/>
-            <w:proofErr w:type="gramStart"/>
-            <w:r>
-              <w:t>].[</w:t>
-            </w:r>
-            <w:proofErr w:type="spellStart"/>
-            <w:proofErr w:type="gramEnd"/>
-            <w:r>
-              <w:t>sp_GetPageCountByMonth</w:t>
-            </w:r>
-            <w:proofErr w:type="spellEnd"/>
-            <w:r>
-              <w:t>]</w:t>
-            </w:r>
-          </w:p>
-          <w:p>
-            <w:pPr>
-              <w:pStyle w:val="ListParagraph"/>
-              <w:ind w:left="360"/>
-            </w:pPr>
-            <w:r>
-              <w:t>GO</w:t>
-            </w:r>
-          </w:p>
-          <w:p>
-            <w:pPr>
-              <w:pStyle w:val="ListParagraph"/>
-              <w:ind w:left="360"/>
-            </w:pPr>
-          </w:p>
-          <w:p>
-            <w:pPr>
-              <w:pStyle w:val="ListParagraph"/>
-              <w:ind w:left="360"/>
-            </w:pPr>
-            <w:r>
-              <w:t>DROP PROCEDURE IF EXISTS [</w:t>
-            </w:r>
-            <w:proofErr w:type="spellStart"/>
-            <w:r>
-              <w:t>ec</w:t>
-            </w:r>
-            <w:proofErr w:type="spellEnd"/>
-            <w:proofErr w:type="gramStart"/>
-            <w:r>
-              <w:t>].[</w:t>
-            </w:r>
-            <w:proofErr w:type="spellStart"/>
-            <w:proofErr w:type="gramEnd"/>
-            <w:r>
-              <w:t>sp_GetPageCountByWeek</w:t>
-            </w:r>
-            <w:proofErr w:type="spellEnd"/>
-            <w:r>
-              <w:t>]</w:t>
-            </w:r>
-          </w:p>
-          <w:p>
-            <w:pPr>
-              <w:pStyle w:val="ListParagraph"/>
-              <w:ind w:left="360"/>
-            </w:pPr>
-            <w:r>
-              <w:t>GO</w:t>
-            </w:r>
-          </w:p>
-          <w:p>
-            <w:pPr>
-              <w:pStyle w:val="ListParagraph"/>
-              <w:ind w:left="360"/>
-            </w:pPr>
-          </w:p>
-          <w:p>
-            <w:pPr>
-              <w:pStyle w:val="ListParagraph"/>
-              <w:ind w:left="360"/>
-            </w:pPr>
-            <w:r>
-              <w:t>-- drop tables</w:t>
-            </w:r>
-          </w:p>
-          <w:p>
-            <w:pPr>
-              <w:pStyle w:val="ListParagraph"/>
-              <w:ind w:left="360"/>
-            </w:pPr>
-            <w:r>
-              <w:t>DROP TABLE IF EXISTS [</w:t>
-            </w:r>
-            <w:proofErr w:type="spellStart"/>
-            <w:r>
-              <w:t>ec</w:t>
-            </w:r>
-            <w:proofErr w:type="spellEnd"/>
-            <w:proofErr w:type="gramStart"/>
-            <w:r>
-              <w:t>].[</w:t>
-            </w:r>
-            <w:proofErr w:type="spellStart"/>
-            <w:proofErr w:type="gramEnd"/>
-            <w:r>
-              <w:t>IISLog_Stage</w:t>
-            </w:r>
-            <w:proofErr w:type="spellEnd"/>
-            <w:r>
-              <w:t>];</w:t>
-            </w:r>
-          </w:p>
-          <w:p>
-            <w:pPr>
-              <w:pStyle w:val="ListParagraph"/>
-              <w:ind w:left="360"/>
-            </w:pPr>
-            <w:r>
-              <w:t>GO</w:t>
-            </w:r>
-          </w:p>
-          <w:p>
-            <w:pPr>
-              <w:pStyle w:val="ListParagraph"/>
-              <w:ind w:left="360"/>
-            </w:pPr>
-          </w:p>
-          <w:p>
-            <w:pPr>
-              <w:pStyle w:val="ListParagraph"/>
-              <w:ind w:left="360"/>
-            </w:pPr>
-            <w:r>
-              <w:t>DROP TABLE IF EXISTS [</w:t>
-            </w:r>
-            <w:proofErr w:type="spellStart"/>
-            <w:r>
-              <w:t>ec</w:t>
-            </w:r>
-            <w:proofErr w:type="spellEnd"/>
-            <w:proofErr w:type="gramStart"/>
-            <w:r>
-              <w:t>].[</w:t>
-            </w:r>
-            <w:proofErr w:type="spellStart"/>
-            <w:proofErr w:type="gramEnd"/>
-            <w:r>
-              <w:t>IISLog_FileImport</w:t>
-            </w:r>
-            <w:proofErr w:type="spellEnd"/>
-            <w:r>
-              <w:t>];</w:t>
-            </w:r>
-          </w:p>
-          <w:p>
-            <w:pPr>
-              <w:pStyle w:val="ListParagraph"/>
-              <w:ind w:left="360"/>
-            </w:pPr>
-            <w:r>
-              <w:t>GO</w:t>
-            </w:r>
-          </w:p>
-          <w:p>
-            <w:pPr>
-              <w:pStyle w:val="ListParagraph"/>
-              <w:ind w:left="360"/>
-            </w:pPr>
-          </w:p>
-          <w:p>
-            <w:pPr>
-              <w:pStyle w:val="ListParagraph"/>
-              <w:ind w:left="360"/>
-            </w:pPr>
-            <w:r>
-              <w:t>DROP TABLE IF EXISTS [</w:t>
-            </w:r>
-            <w:proofErr w:type="spellStart"/>
-            <w:r>
-              <w:t>ec</w:t>
-            </w:r>
-            <w:proofErr w:type="spellEnd"/>
-            <w:proofErr w:type="gramStart"/>
-            <w:r>
-              <w:t>].[</w:t>
-            </w:r>
-            <w:proofErr w:type="spellStart"/>
-            <w:proofErr w:type="gramEnd"/>
-            <w:r>
-              <w:t>IISLog</w:t>
-            </w:r>
-            <w:proofErr w:type="spellEnd"/>
-            <w:r>
-              <w:t>];</w:t>
-            </w:r>
-          </w:p>
-          <w:p>
-            <w:pPr>
-              <w:pStyle w:val="ListParagraph"/>
-              <w:ind w:left="360"/>
-            </w:pPr>
-            <w:r>
-              <w:t>GO</w:t>
-            </w:r>
-          </w:p>
-        </w:tc>
-      </w:tr>
-      <w:tr>
-        <w:trPr>
-          <w:cnfStyle w:val="000000010000" w:firstRow="0" w:lastRow="0" w:firstColumn="0" w:lastColumn="0" w:oddVBand="0" w:evenVBand="0" w:oddHBand="0" w:evenHBand="1" w:firstRowFirstColumn="0" w:firstRowLastColumn="0" w:lastRowFirstColumn="0" w:lastRowLastColumn="0"/>
-        </w:trPr>
-        <w:tc>
-          <w:tcPr>
-            <w:tcW w:w="805" w:type="dxa"/>
-          </w:tcPr>
-          <w:p>
-            <w:pPr>
-              <w:jc w:val="right"/>
-              <w:rPr>
-                <w:b/>
-              </w:rPr>
-            </w:pPr>
-            <w:r>
-              <w:rPr>
-                <w:b/>
-              </w:rPr>
-              <w:t>Step</w:t>
-            </w:r>
-            <w:r>
-              <w:rPr>
-                <w:b/>
-              </w:rPr>
-              <w:t>3</w:t>
+              </w:rPr>
+              <w:t>2</w:t>
             </w:r>
             <w:r>
               <w:rPr>
@@ -3153,7 +2638,6 @@
               </w:rPr>
               <w:t xml:space="preserve"> files under D:\Sites\ </w:t>
             </w:r>
-            <w:proofErr w:type="spellStart"/>
             <w:r>
               <w:rPr>
                 <w:bCs/>
@@ -3161,7 +2645,6 @@
               </w:rPr>
               <w:t>eCLAdmin</w:t>
             </w:r>
-            <w:proofErr w:type="spellEnd"/>
             <w:r>
               <w:rPr>
                 <w:bCs/>
@@ -3195,17 +2678,8 @@
                 <w:b/>
                 <w:sz w:val="20"/>
               </w:rPr>
-              <w:t xml:space="preserve"> AND </w:t>
-            </w:r>
-            <w:proofErr w:type="spellStart"/>
-            <w:r>
-              <w:rPr>
-                <w:b/>
-                <w:sz w:val="20"/>
-              </w:rPr>
-              <w:t>web.config</w:t>
-            </w:r>
-            <w:proofErr w:type="spellEnd"/>
+              <w:t xml:space="preserve"> AND web.config</w:t>
+            </w:r>
             <w:r>
               <w:rPr>
                 <w:bCs/>
@@ -3274,23 +2748,7 @@
                 <w:b/>
                 <w:sz w:val="20"/>
               </w:rPr>
-              <w:t xml:space="preserve">Do NOT overwrite </w:t>
-            </w:r>
-            <w:proofErr w:type="spellStart"/>
-            <w:r>
-              <w:rPr>
-                <w:b/>
-                <w:sz w:val="20"/>
-              </w:rPr>
-              <w:t>web.config</w:t>
-            </w:r>
-            <w:proofErr w:type="spellEnd"/>
-            <w:r>
-              <w:rPr>
-                <w:b/>
-                <w:sz w:val="20"/>
-              </w:rPr>
-              <w:t>.</w:t>
+              <w:t>Do NOT overwrite web.config.</w:t>
             </w:r>
           </w:p>
           <w:p>
@@ -3309,37 +2767,7 @@
               <w:rPr>
                 <w:bCs/>
               </w:rPr>
-              <w:t xml:space="preserve">Edit </w:t>
-            </w:r>
-            <w:proofErr w:type="spellStart"/>
-            <w:r>
-              <w:rPr>
-                <w:bCs/>
-              </w:rPr>
-              <w:t>web.config</w:t>
-            </w:r>
-            <w:proofErr w:type="spellEnd"/>
-            <w:r>
-              <w:rPr>
-                <w:bCs/>
-              </w:rPr>
-              <w:t xml:space="preserve"> “</w:t>
-            </w:r>
-            <w:proofErr w:type="spellStart"/>
-            <w:proofErr w:type="gramStart"/>
-            <w:r>
-              <w:rPr>
-                <w:bCs/>
-              </w:rPr>
-              <w:t>Prod.VnV.IPs</w:t>
-            </w:r>
-            <w:proofErr w:type="spellEnd"/>
-            <w:proofErr w:type="gramEnd"/>
-            <w:r>
-              <w:rPr>
-                <w:bCs/>
-              </w:rPr>
-              <w:t>” section,  remove all exiting IPs, then add testers’ IPs, separated by comma.</w:t>
+              <w:t>Edit web.config “Prod.VnV.IPs” section,  remove all exiting IPs, then add testers’ IPs, separated by comma.</w:t>
             </w:r>
           </w:p>
           <w:p>
@@ -3365,7 +2793,7 @@
       </w:tr>
       <w:tr>
         <w:trPr>
-          <w:cnfStyle w:val="000000100000" w:firstRow="0" w:lastRow="0" w:firstColumn="0" w:lastColumn="0" w:oddVBand="0" w:evenVBand="0" w:oddHBand="1" w:evenHBand="0" w:firstRowFirstColumn="0" w:firstRowLastColumn="0" w:lastRowFirstColumn="0" w:lastRowLastColumn="0"/>
+          <w:cnfStyle w:val="000000010000" w:firstRow="0" w:lastRow="0" w:firstColumn="0" w:lastColumn="0" w:oddVBand="0" w:evenVBand="0" w:oddHBand="0" w:evenHBand="1" w:firstRowFirstColumn="0" w:firstRowLastColumn="0" w:lastRowFirstColumn="0" w:lastRowLastColumn="0"/>
         </w:trPr>
         <w:tc>
           <w:tcPr>
@@ -3382,14 +2810,13 @@
               <w:rPr>
                 <w:b/>
               </w:rPr>
-              <w:lastRenderedPageBreak/>
               <w:t>Step</w:t>
             </w:r>
             <w:r>
               <w:rPr>
                 <w:b/>
               </w:rPr>
-              <w:t>4</w:t>
+              <w:t>3</w:t>
             </w:r>
             <w:r>
               <w:rPr>
@@ -8090,23 +7517,6 @@
 </file>
 
 <file path=customXml/item3.xml><?xml version="1.0" encoding="utf-8"?>
-<?mso-contentType ?>
-<FormTemplates xmlns="http://schemas.microsoft.com/sharepoint/v3/contenttype/forms">
-  <Display>DocumentLibraryForm</Display>
-  <Edit>DocumentLibraryForm</Edit>
-  <New>DocumentLibraryForm</New>
-</FormTemplates>
-</file>
-
-<file path=customXml/item4.xml><?xml version="1.0" encoding="utf-8"?>
-<p:properties xmlns:p="http://schemas.microsoft.com/office/2006/metadata/properties" xmlns:xsi="http://www.w3.org/2001/XMLSchema-instance">
-  <documentManagement>
-    <_DCDateModified xmlns="http://schemas.microsoft.com/sharepoint/v3/fields" xsi:nil="true"/>
-  </documentManagement>
-</p:properties>
-</file>
-
-<file path=customXml/item5.xml><?xml version="1.0" encoding="utf-8"?>
 <ct:contentTypeSchema xmlns:ct="http://schemas.microsoft.com/office/2006/metadata/contentType" xmlns:ma="http://schemas.microsoft.com/office/2006/metadata/properties/metaAttributes" ct:_="" ma:_="" ma:contentTypeName="Document" ma:contentTypeID="0x01010030BD7732B7E9D546895B9CFEB89AE1DA" ma:contentTypeVersion="2" ma:contentTypeDescription="Create a new document." ma:contentTypeScope="" ma:versionID="4a52a66f97c8a8cc0b4275e183da2dbb">
   <xsd:schema xmlns:xsd="http://www.w3.org/2001/XMLSchema" xmlns:xs="http://www.w3.org/2001/XMLSchema" xmlns:p="http://schemas.microsoft.com/office/2006/metadata/properties" xmlns:ns2="http://schemas.microsoft.com/sharepoint/v3/fields" targetNamespace="http://schemas.microsoft.com/office/2006/metadata/properties" ma:root="true" ma:fieldsID="032493956d71b98ad7ed2527eb986e98" ns2:_="">
     <xsd:import namespace="http://schemas.microsoft.com/sharepoint/v3/fields"/>
@@ -8232,6 +7642,23 @@
 </ct:contentTypeSchema>
 </file>
 
+<file path=customXml/item4.xml><?xml version="1.0" encoding="utf-8"?>
+<p:properties xmlns:p="http://schemas.microsoft.com/office/2006/metadata/properties" xmlns:xsi="http://www.w3.org/2001/XMLSchema-instance">
+  <documentManagement>
+    <_DCDateModified xmlns="http://schemas.microsoft.com/sharepoint/v3/fields" xsi:nil="true"/>
+  </documentManagement>
+</p:properties>
+</file>
+
+<file path=customXml/item5.xml><?xml version="1.0" encoding="utf-8"?>
+<?mso-contentType ?>
+<FormTemplates xmlns="http://schemas.microsoft.com/sharepoint/v3/contenttype/forms">
+  <Display>DocumentLibraryForm</Display>
+  <Edit>DocumentLibraryForm</Edit>
+  <New>DocumentLibraryForm</New>
+</FormTemplates>
+</file>
+
 <file path=customXml/itemProps1.xml><?xml version="1.0" encoding="utf-8"?>
 <ds:datastoreItem xmlns:ds="http://schemas.openxmlformats.org/officeDocument/2006/customXml" ds:itemID="{55AF091B-3C7A-41E3-B477-F2FDAA23CFDA}">
   <ds:schemaRefs>
@@ -8249,23 +7676,6 @@
 </file>
 
 <file path=customXml/itemProps3.xml><?xml version="1.0" encoding="utf-8"?>
-<ds:datastoreItem xmlns:ds="http://schemas.openxmlformats.org/officeDocument/2006/customXml" ds:itemID="{6E0243D2-C2E7-4C17-98A3-48E63A4A14E3}">
-  <ds:schemaRefs>
-    <ds:schemaRef ds:uri="http://schemas.microsoft.com/sharepoint/v3/contenttype/forms"/>
-  </ds:schemaRefs>
-</ds:datastoreItem>
-</file>
-
-<file path=customXml/itemProps4.xml><?xml version="1.0" encoding="utf-8"?>
-<ds:datastoreItem xmlns:ds="http://schemas.openxmlformats.org/officeDocument/2006/customXml" ds:itemID="{47853092-453F-4761-BB4F-9437077E6946}">
-  <ds:schemaRefs>
-    <ds:schemaRef ds:uri="http://schemas.microsoft.com/office/2006/metadata/properties"/>
-    <ds:schemaRef ds:uri="http://schemas.microsoft.com/sharepoint/v3/fields"/>
-  </ds:schemaRefs>
-</ds:datastoreItem>
-</file>
-
-<file path=customXml/itemProps5.xml><?xml version="1.0" encoding="utf-8"?>
 <ds:datastoreItem xmlns:ds="http://schemas.openxmlformats.org/officeDocument/2006/customXml" ds:itemID="{C20E51C4-559D-47CC-9854-22650DD0FC25}">
   <ds:schemaRefs>
     <ds:schemaRef ds:uri="http://schemas.microsoft.com/office/2006/metadata/contentType"/>
@@ -8281,4 +7691,21 @@
     <ds:schemaRef ds:uri="http://schemas.microsoft.com/internal/obd"/>
   </ds:schemaRefs>
 </ds:datastoreItem>
+</file>
+
+<file path=customXml/itemProps4.xml><?xml version="1.0" encoding="utf-8"?>
+<ds:datastoreItem xmlns:ds="http://schemas.openxmlformats.org/officeDocument/2006/customXml" ds:itemID="{47853092-453F-4761-BB4F-9437077E6946}">
+  <ds:schemaRefs>
+    <ds:schemaRef ds:uri="http://schemas.microsoft.com/office/2006/metadata/properties"/>
+    <ds:schemaRef ds:uri="http://schemas.microsoft.com/sharepoint/v3/fields"/>
+  </ds:schemaRefs>
+</ds:datastoreItem>
+</file>
+
+<file path=customXml/itemProps5.xml><?xml version="1.0" encoding="utf-8"?>
+<ds:datastoreItem xmlns:ds="http://schemas.openxmlformats.org/officeDocument/2006/customXml" ds:itemID="{6E0243D2-C2E7-4C17-98A3-48E63A4A14E3}">
+  <ds:schemaRefs>
+    <ds:schemaRef ds:uri="http://schemas.microsoft.com/sharepoint/v3/contenttype/forms"/>
+  </ds:schemaRefs>
+</ds:datastoreItem>
 </file>
</xml_diff>

<commit_message>
25243; Updated zip Changeset number.
git-tfs-id: [https://tfs.omnicloud.local/tfs/cco%20program/]$/eCoaching_V2;C51960
</commit_message>
<xml_diff>
--- a/Runbook/Web/CCO_eCoaching_Log_Admin_Runbook.docx
+++ b/Runbook/Web/CCO_eCoaching_Log_Admin_Runbook.docx
@@ -2392,7 +2392,7 @@
                 <w:sz w:val="32"/>
                 <w:szCs w:val="32"/>
               </w:rPr>
-              <w:t>894</w:t>
+              <w:t>959</w:t>
             </w:r>
           </w:p>
           <w:p>
@@ -7513,7 +7513,11 @@
 </file>
 
 <file path=customXml/item2.xml><?xml version="1.0" encoding="utf-8"?>
-<b:Sources xmlns:b="http://schemas.openxmlformats.org/officeDocument/2006/bibliography" xmlns="http://schemas.openxmlformats.org/officeDocument/2006/bibliography" SelectedStyle="\APA.XSL" StyleName="APA"/>
+<p:properties xmlns:p="http://schemas.microsoft.com/office/2006/metadata/properties" xmlns:xsi="http://www.w3.org/2001/XMLSchema-instance">
+  <documentManagement>
+    <_DCDateModified xmlns="http://schemas.microsoft.com/sharepoint/v3/fields" xsi:nil="true"/>
+  </documentManagement>
+</p:properties>
 </file>
 
 <file path=customXml/item3.xml><?xml version="1.0" encoding="utf-8"?>
@@ -7643,11 +7647,7 @@
 </file>
 
 <file path=customXml/item4.xml><?xml version="1.0" encoding="utf-8"?>
-<p:properties xmlns:p="http://schemas.microsoft.com/office/2006/metadata/properties" xmlns:xsi="http://www.w3.org/2001/XMLSchema-instance">
-  <documentManagement>
-    <_DCDateModified xmlns="http://schemas.microsoft.com/sharepoint/v3/fields" xsi:nil="true"/>
-  </documentManagement>
-</p:properties>
+<b:Sources xmlns:b="http://schemas.openxmlformats.org/officeDocument/2006/bibliography" xmlns="http://schemas.openxmlformats.org/officeDocument/2006/bibliography" SelectedStyle="\APA.XSL" StyleName="APA"/>
 </file>
 
 <file path=customXml/item5.xml><?xml version="1.0" encoding="utf-8"?>
@@ -7668,9 +7668,10 @@
 </file>
 
 <file path=customXml/itemProps2.xml><?xml version="1.0" encoding="utf-8"?>
-<ds:datastoreItem xmlns:ds="http://schemas.openxmlformats.org/officeDocument/2006/customXml" ds:itemID="{50F57755-D7E2-4FAE-A2E3-EADC35185201}">
+<ds:datastoreItem xmlns:ds="http://schemas.openxmlformats.org/officeDocument/2006/customXml" ds:itemID="{47853092-453F-4761-BB4F-9437077E6946}">
   <ds:schemaRefs>
-    <ds:schemaRef ds:uri="http://schemas.openxmlformats.org/officeDocument/2006/bibliography"/>
+    <ds:schemaRef ds:uri="http://schemas.microsoft.com/office/2006/metadata/properties"/>
+    <ds:schemaRef ds:uri="http://schemas.microsoft.com/sharepoint/v3/fields"/>
   </ds:schemaRefs>
 </ds:datastoreItem>
 </file>
@@ -7694,10 +7695,9 @@
 </file>
 
 <file path=customXml/itemProps4.xml><?xml version="1.0" encoding="utf-8"?>
-<ds:datastoreItem xmlns:ds="http://schemas.openxmlformats.org/officeDocument/2006/customXml" ds:itemID="{47853092-453F-4761-BB4F-9437077E6946}">
+<ds:datastoreItem xmlns:ds="http://schemas.openxmlformats.org/officeDocument/2006/customXml" ds:itemID="{50F57755-D7E2-4FAE-A2E3-EADC35185201}">
   <ds:schemaRefs>
-    <ds:schemaRef ds:uri="http://schemas.microsoft.com/office/2006/metadata/properties"/>
-    <ds:schemaRef ds:uri="http://schemas.microsoft.com/sharepoint/v3/fields"/>
+    <ds:schemaRef ds:uri="http://schemas.openxmlformats.org/officeDocument/2006/bibliography"/>
   </ds:schemaRefs>
 </ds:datastoreItem>
 </file>

</xml_diff>

<commit_message>
25243; Updated zip changeset#
git-tfs-id: [https://tfs.omnicloud.local/tfs/cco%20program/]$/eCoaching_V2;C52008
</commit_message>
<xml_diff>
--- a/Runbook/Web/CCO_eCoaching_Log_Admin_Runbook.docx
+++ b/Runbook/Web/CCO_eCoaching_Log_Admin_Runbook.docx
@@ -2383,16 +2383,7 @@
                 <w:sz w:val="32"/>
                 <w:szCs w:val="32"/>
               </w:rPr>
-              <w:t>1</w:t>
-            </w:r>
-            <w:r>
-              <w:rPr>
-                <w:b/>
-                <w:bCs/>
-                <w:sz w:val="32"/>
-                <w:szCs w:val="32"/>
-              </w:rPr>
-              <w:t>959</w:t>
+              <w:t>2007</w:t>
             </w:r>
           </w:p>
           <w:p>
@@ -7521,6 +7512,19 @@
 </file>
 
 <file path=customXml/item3.xml><?xml version="1.0" encoding="utf-8"?>
+<?mso-contentType ?>
+<FormTemplates xmlns="http://schemas.microsoft.com/sharepoint/v3/contenttype/forms">
+  <Display>DocumentLibraryForm</Display>
+  <Edit>DocumentLibraryForm</Edit>
+  <New>DocumentLibraryForm</New>
+</FormTemplates>
+</file>
+
+<file path=customXml/item4.xml><?xml version="1.0" encoding="utf-8"?>
+<b:Sources xmlns:b="http://schemas.openxmlformats.org/officeDocument/2006/bibliography" xmlns="http://schemas.openxmlformats.org/officeDocument/2006/bibliography" SelectedStyle="\APA.XSL" StyleName="APA"/>
+</file>
+
+<file path=customXml/item5.xml><?xml version="1.0" encoding="utf-8"?>
 <ct:contentTypeSchema xmlns:ct="http://schemas.microsoft.com/office/2006/metadata/contentType" xmlns:ma="http://schemas.microsoft.com/office/2006/metadata/properties/metaAttributes" ct:_="" ma:_="" ma:contentTypeName="Document" ma:contentTypeID="0x01010030BD7732B7E9D546895B9CFEB89AE1DA" ma:contentTypeVersion="2" ma:contentTypeDescription="Create a new document." ma:contentTypeScope="" ma:versionID="4a52a66f97c8a8cc0b4275e183da2dbb">
   <xsd:schema xmlns:xsd="http://www.w3.org/2001/XMLSchema" xmlns:xs="http://www.w3.org/2001/XMLSchema" xmlns:p="http://schemas.microsoft.com/office/2006/metadata/properties" xmlns:ns2="http://schemas.microsoft.com/sharepoint/v3/fields" targetNamespace="http://schemas.microsoft.com/office/2006/metadata/properties" ma:root="true" ma:fieldsID="032493956d71b98ad7ed2527eb986e98" ns2:_="">
     <xsd:import namespace="http://schemas.microsoft.com/sharepoint/v3/fields"/>
@@ -7646,19 +7650,6 @@
 </ct:contentTypeSchema>
 </file>
 
-<file path=customXml/item4.xml><?xml version="1.0" encoding="utf-8"?>
-<b:Sources xmlns:b="http://schemas.openxmlformats.org/officeDocument/2006/bibliography" xmlns="http://schemas.openxmlformats.org/officeDocument/2006/bibliography" SelectedStyle="\APA.XSL" StyleName="APA"/>
-</file>
-
-<file path=customXml/item5.xml><?xml version="1.0" encoding="utf-8"?>
-<?mso-contentType ?>
-<FormTemplates xmlns="http://schemas.microsoft.com/sharepoint/v3/contenttype/forms">
-  <Display>DocumentLibraryForm</Display>
-  <Edit>DocumentLibraryForm</Edit>
-  <New>DocumentLibraryForm</New>
-</FormTemplates>
-</file>
-
 <file path=customXml/itemProps1.xml><?xml version="1.0" encoding="utf-8"?>
 <ds:datastoreItem xmlns:ds="http://schemas.openxmlformats.org/officeDocument/2006/customXml" ds:itemID="{55AF091B-3C7A-41E3-B477-F2FDAA23CFDA}">
   <ds:schemaRefs>
@@ -7677,6 +7668,22 @@
 </file>
 
 <file path=customXml/itemProps3.xml><?xml version="1.0" encoding="utf-8"?>
+<ds:datastoreItem xmlns:ds="http://schemas.openxmlformats.org/officeDocument/2006/customXml" ds:itemID="{6E0243D2-C2E7-4C17-98A3-48E63A4A14E3}">
+  <ds:schemaRefs>
+    <ds:schemaRef ds:uri="http://schemas.microsoft.com/sharepoint/v3/contenttype/forms"/>
+  </ds:schemaRefs>
+</ds:datastoreItem>
+</file>
+
+<file path=customXml/itemProps4.xml><?xml version="1.0" encoding="utf-8"?>
+<ds:datastoreItem xmlns:ds="http://schemas.openxmlformats.org/officeDocument/2006/customXml" ds:itemID="{50F57755-D7E2-4FAE-A2E3-EADC35185201}">
+  <ds:schemaRefs>
+    <ds:schemaRef ds:uri="http://schemas.openxmlformats.org/officeDocument/2006/bibliography"/>
+  </ds:schemaRefs>
+</ds:datastoreItem>
+</file>
+
+<file path=customXml/itemProps5.xml><?xml version="1.0" encoding="utf-8"?>
 <ds:datastoreItem xmlns:ds="http://schemas.openxmlformats.org/officeDocument/2006/customXml" ds:itemID="{C20E51C4-559D-47CC-9854-22650DD0FC25}">
   <ds:schemaRefs>
     <ds:schemaRef ds:uri="http://schemas.microsoft.com/office/2006/metadata/contentType"/>
@@ -7692,20 +7699,4 @@
     <ds:schemaRef ds:uri="http://schemas.microsoft.com/internal/obd"/>
   </ds:schemaRefs>
 </ds:datastoreItem>
-</file>
-
-<file path=customXml/itemProps4.xml><?xml version="1.0" encoding="utf-8"?>
-<ds:datastoreItem xmlns:ds="http://schemas.openxmlformats.org/officeDocument/2006/customXml" ds:itemID="{50F57755-D7E2-4FAE-A2E3-EADC35185201}">
-  <ds:schemaRefs>
-    <ds:schemaRef ds:uri="http://schemas.openxmlformats.org/officeDocument/2006/bibliography"/>
-  </ds:schemaRefs>
-</ds:datastoreItem>
-</file>
-
-<file path=customXml/itemProps5.xml><?xml version="1.0" encoding="utf-8"?>
-<ds:datastoreItem xmlns:ds="http://schemas.openxmlformats.org/officeDocument/2006/customXml" ds:itemID="{6E0243D2-C2E7-4C17-98A3-48E63A4A14E3}">
-  <ds:schemaRefs>
-    <ds:schemaRef ds:uri="http://schemas.microsoft.com/sharepoint/v3/contenttype/forms"/>
-  </ds:schemaRefs>
-</ds:datastoreItem>
 </file>
</xml_diff>

<commit_message>
25431 - Historical page: add searching by reason/sub reason; 25464 - Update Help url.
git-tfs-id: [https://tfs.omnicloud.local/tfs/cco%20program/]$/eCoaching_V2;C52099
</commit_message>
<xml_diff>
--- a/Runbook/Web/CCO_eCoaching_Log_Admin_Runbook.docx
+++ b/Runbook/Web/CCO_eCoaching_Log_Admin_Runbook.docx
@@ -295,13 +295,19 @@
               <w:t>2</w:t>
             </w:r>
             <w:r>
-              <w:t>5243</w:t>
+              <w:t>5</w:t>
+            </w:r>
+            <w:r>
+              <w:t>464</w:t>
             </w:r>
             <w:r>
               <w:t xml:space="preserve"> –</w:t>
             </w:r>
             <w:r>
-              <w:t xml:space="preserve"> Add search by Log Name</w:t>
+              <w:t xml:space="preserve"> </w:t>
+            </w:r>
+            <w:r>
+              <w:t>Update Help url</w:t>
             </w:r>
             <w:r>
               <w:t>;</w:t>
@@ -2057,6 +2063,64 @@
           <w:p>
             <w:r>
               <w:t>TFS 25243 – Add search by log name</w:t>
+            </w:r>
+          </w:p>
+        </w:tc>
+        <w:tc>
+          <w:tcPr>
+            <w:tcW w:w="2215" w:type="dxa"/>
+            <w:gridSpan w:val="2"/>
+          </w:tcPr>
+          <w:p>
+            <w:pPr>
+              <w:pStyle w:val="TableText"/>
+              <w:jc w:val="both"/>
+              <w:rPr>
+                <w:sz w:val="18"/>
+                <w:szCs w:val="18"/>
+              </w:rPr>
+            </w:pPr>
+            <w:r>
+              <w:rPr>
+                <w:sz w:val="18"/>
+                <w:szCs w:val="18"/>
+              </w:rPr>
+              <w:t>Lili Huang</w:t>
+            </w:r>
+          </w:p>
+        </w:tc>
+      </w:tr>
+      <w:tr>
+        <w:tc>
+          <w:tcPr>
+            <w:tcW w:w="1186" w:type="dxa"/>
+          </w:tcPr>
+          <w:p>
+            <w:pPr>
+              <w:pStyle w:val="TableText"/>
+              <w:ind w:left="90"/>
+              <w:rPr>
+                <w:sz w:val="18"/>
+                <w:szCs w:val="18"/>
+              </w:rPr>
+            </w:pPr>
+            <w:r>
+              <w:rPr>
+                <w:sz w:val="18"/>
+                <w:szCs w:val="18"/>
+              </w:rPr>
+              <w:lastRenderedPageBreak/>
+              <w:t>10/13/2022</w:t>
+            </w:r>
+          </w:p>
+        </w:tc>
+        <w:tc>
+          <w:tcPr>
+            <w:tcW w:w="5949" w:type="dxa"/>
+          </w:tcPr>
+          <w:p>
+            <w:r>
+              <w:t>TFS 25464 – Update Help url</w:t>
             </w:r>
           </w:p>
         </w:tc>
@@ -2383,7 +2447,16 @@
                 <w:sz w:val="32"/>
                 <w:szCs w:val="32"/>
               </w:rPr>
-              <w:t>2007</w:t>
+              <w:t>2</w:t>
+            </w:r>
+            <w:r>
+              <w:rPr>
+                <w:b/>
+                <w:bCs/>
+                <w:sz w:val="32"/>
+                <w:szCs w:val="32"/>
+              </w:rPr>
+              <w:t>098</w:t>
             </w:r>
           </w:p>
           <w:p>
@@ -7512,19 +7585,6 @@
 </file>
 
 <file path=customXml/item3.xml><?xml version="1.0" encoding="utf-8"?>
-<?mso-contentType ?>
-<FormTemplates xmlns="http://schemas.microsoft.com/sharepoint/v3/contenttype/forms">
-  <Display>DocumentLibraryForm</Display>
-  <Edit>DocumentLibraryForm</Edit>
-  <New>DocumentLibraryForm</New>
-</FormTemplates>
-</file>
-
-<file path=customXml/item4.xml><?xml version="1.0" encoding="utf-8"?>
-<b:Sources xmlns:b="http://schemas.openxmlformats.org/officeDocument/2006/bibliography" xmlns="http://schemas.openxmlformats.org/officeDocument/2006/bibliography" SelectedStyle="\APA.XSL" StyleName="APA"/>
-</file>
-
-<file path=customXml/item5.xml><?xml version="1.0" encoding="utf-8"?>
 <ct:contentTypeSchema xmlns:ct="http://schemas.microsoft.com/office/2006/metadata/contentType" xmlns:ma="http://schemas.microsoft.com/office/2006/metadata/properties/metaAttributes" ct:_="" ma:_="" ma:contentTypeName="Document" ma:contentTypeID="0x01010030BD7732B7E9D546895B9CFEB89AE1DA" ma:contentTypeVersion="2" ma:contentTypeDescription="Create a new document." ma:contentTypeScope="" ma:versionID="4a52a66f97c8a8cc0b4275e183da2dbb">
   <xsd:schema xmlns:xsd="http://www.w3.org/2001/XMLSchema" xmlns:xs="http://www.w3.org/2001/XMLSchema" xmlns:p="http://schemas.microsoft.com/office/2006/metadata/properties" xmlns:ns2="http://schemas.microsoft.com/sharepoint/v3/fields" targetNamespace="http://schemas.microsoft.com/office/2006/metadata/properties" ma:root="true" ma:fieldsID="032493956d71b98ad7ed2527eb986e98" ns2:_="">
     <xsd:import namespace="http://schemas.microsoft.com/sharepoint/v3/fields"/>
@@ -7650,6 +7710,19 @@
 </ct:contentTypeSchema>
 </file>
 
+<file path=customXml/item4.xml><?xml version="1.0" encoding="utf-8"?>
+<b:Sources xmlns:b="http://schemas.openxmlformats.org/officeDocument/2006/bibliography" xmlns="http://schemas.openxmlformats.org/officeDocument/2006/bibliography" SelectedStyle="\APA.XSL" StyleName="APA"/>
+</file>
+
+<file path=customXml/item5.xml><?xml version="1.0" encoding="utf-8"?>
+<?mso-contentType ?>
+<FormTemplates xmlns="http://schemas.microsoft.com/sharepoint/v3/contenttype/forms">
+  <Display>DocumentLibraryForm</Display>
+  <Edit>DocumentLibraryForm</Edit>
+  <New>DocumentLibraryForm</New>
+</FormTemplates>
+</file>
+
 <file path=customXml/itemProps1.xml><?xml version="1.0" encoding="utf-8"?>
 <ds:datastoreItem xmlns:ds="http://schemas.openxmlformats.org/officeDocument/2006/customXml" ds:itemID="{55AF091B-3C7A-41E3-B477-F2FDAA23CFDA}">
   <ds:schemaRefs>
@@ -7668,22 +7741,6 @@
 </file>
 
 <file path=customXml/itemProps3.xml><?xml version="1.0" encoding="utf-8"?>
-<ds:datastoreItem xmlns:ds="http://schemas.openxmlformats.org/officeDocument/2006/customXml" ds:itemID="{6E0243D2-C2E7-4C17-98A3-48E63A4A14E3}">
-  <ds:schemaRefs>
-    <ds:schemaRef ds:uri="http://schemas.microsoft.com/sharepoint/v3/contenttype/forms"/>
-  </ds:schemaRefs>
-</ds:datastoreItem>
-</file>
-
-<file path=customXml/itemProps4.xml><?xml version="1.0" encoding="utf-8"?>
-<ds:datastoreItem xmlns:ds="http://schemas.openxmlformats.org/officeDocument/2006/customXml" ds:itemID="{50F57755-D7E2-4FAE-A2E3-EADC35185201}">
-  <ds:schemaRefs>
-    <ds:schemaRef ds:uri="http://schemas.openxmlformats.org/officeDocument/2006/bibliography"/>
-  </ds:schemaRefs>
-</ds:datastoreItem>
-</file>
-
-<file path=customXml/itemProps5.xml><?xml version="1.0" encoding="utf-8"?>
 <ds:datastoreItem xmlns:ds="http://schemas.openxmlformats.org/officeDocument/2006/customXml" ds:itemID="{C20E51C4-559D-47CC-9854-22650DD0FC25}">
   <ds:schemaRefs>
     <ds:schemaRef ds:uri="http://schemas.microsoft.com/office/2006/metadata/contentType"/>
@@ -7699,4 +7756,20 @@
     <ds:schemaRef ds:uri="http://schemas.microsoft.com/internal/obd"/>
   </ds:schemaRefs>
 </ds:datastoreItem>
+</file>
+
+<file path=customXml/itemProps4.xml><?xml version="1.0" encoding="utf-8"?>
+<ds:datastoreItem xmlns:ds="http://schemas.openxmlformats.org/officeDocument/2006/customXml" ds:itemID="{50F57755-D7E2-4FAE-A2E3-EADC35185201}">
+  <ds:schemaRefs>
+    <ds:schemaRef ds:uri="http://schemas.openxmlformats.org/officeDocument/2006/bibliography"/>
+  </ds:schemaRefs>
+</ds:datastoreItem>
+</file>
+
+<file path=customXml/itemProps5.xml><?xml version="1.0" encoding="utf-8"?>
+<ds:datastoreItem xmlns:ds="http://schemas.openxmlformats.org/officeDocument/2006/customXml" ds:itemID="{6E0243D2-C2E7-4C17-98A3-48E63A4A14E3}">
+  <ds:schemaRefs>
+    <ds:schemaRef ds:uri="http://schemas.microsoft.com/sharepoint/v3/contenttype/forms"/>
+  </ds:schemaRefs>
+</ds:datastoreItem>
 </file>
</xml_diff>

<commit_message>
25624 - amin tool: resolve findings from web scan 9/29; 25654 - sanitize data (input/output);
git-tfs-id: [https://tfs.omnicloud.local/tfs/cco%20program/]$/eCoaching_V2;C52192
</commit_message>
<xml_diff>
--- a/Runbook/Web/CCO_eCoaching_Log_Admin_Runbook.docx
+++ b/Runbook/Web/CCO_eCoaching_Log_Admin_Runbook.docx
@@ -292,22 +292,7 @@
               </w:rPr>
             </w:pPr>
             <w:r>
-              <w:t>2</w:t>
-            </w:r>
-            <w:r>
-              <w:t>5</w:t>
-            </w:r>
-            <w:r>
-              <w:t>464</w:t>
-            </w:r>
-            <w:r>
-              <w:t xml:space="preserve"> –</w:t>
-            </w:r>
-            <w:r>
-              <w:t xml:space="preserve"> </w:t>
-            </w:r>
-            <w:r>
-              <w:t>Update Help url</w:t>
+              <w:t>25624 - amin tool: resolve findings from web scan 9/29</w:t>
             </w:r>
             <w:r>
               <w:t>;</w:t>
@@ -2121,6 +2106,66 @@
           <w:p>
             <w:r>
               <w:t>TFS 25464 – Update Help url</w:t>
+            </w:r>
+          </w:p>
+        </w:tc>
+        <w:tc>
+          <w:tcPr>
+            <w:tcW w:w="2215" w:type="dxa"/>
+            <w:gridSpan w:val="2"/>
+          </w:tcPr>
+          <w:p>
+            <w:pPr>
+              <w:pStyle w:val="TableText"/>
+              <w:jc w:val="both"/>
+              <w:rPr>
+                <w:sz w:val="18"/>
+                <w:szCs w:val="18"/>
+              </w:rPr>
+            </w:pPr>
+            <w:r>
+              <w:rPr>
+                <w:sz w:val="18"/>
+                <w:szCs w:val="18"/>
+              </w:rPr>
+              <w:t>Lili Huang</w:t>
+            </w:r>
+          </w:p>
+        </w:tc>
+      </w:tr>
+      <w:tr>
+        <w:tc>
+          <w:tcPr>
+            <w:tcW w:w="1186" w:type="dxa"/>
+          </w:tcPr>
+          <w:p>
+            <w:pPr>
+              <w:pStyle w:val="TableText"/>
+              <w:ind w:left="90"/>
+              <w:rPr>
+                <w:sz w:val="18"/>
+                <w:szCs w:val="18"/>
+              </w:rPr>
+            </w:pPr>
+            <w:r>
+              <w:rPr>
+                <w:sz w:val="18"/>
+                <w:szCs w:val="18"/>
+              </w:rPr>
+              <w:t>11/01/2022</w:t>
+            </w:r>
+          </w:p>
+        </w:tc>
+        <w:tc>
+          <w:tcPr>
+            <w:tcW w:w="5949" w:type="dxa"/>
+          </w:tcPr>
+          <w:p>
+            <w:r>
+              <w:t xml:space="preserve">TFS </w:t>
+            </w:r>
+            <w:r>
+              <w:t>25624 - amin tool: resolve findings from web scan 9/29;</w:t>
             </w:r>
           </w:p>
         </w:tc>
@@ -2456,7 +2501,7 @@
                 <w:sz w:val="32"/>
                 <w:szCs w:val="32"/>
               </w:rPr>
-              <w:t>098</w:t>
+              <w:t>191</w:t>
             </w:r>
           </w:p>
           <w:p>

</xml_diff>

<commit_message>
25997 - Move UI email notification to backend process;
git-tfs-id: [https://tfs.omnicloud.local/tfs/cco%20program/]$/eCoaching_V2;C52393
</commit_message>
<xml_diff>
--- a/Runbook/Web/CCO_eCoaching_Log_Admin_Runbook.docx
+++ b/Runbook/Web/CCO_eCoaching_Log_Admin_Runbook.docx
@@ -292,7 +292,22 @@
               </w:rPr>
             </w:pPr>
             <w:r>
-              <w:t>25624 - amin tool: resolve findings from web scan 9/29</w:t>
+              <w:t>25</w:t>
+            </w:r>
+            <w:r>
+              <w:t>997</w:t>
+            </w:r>
+            <w:r>
+              <w:t xml:space="preserve"> </w:t>
+            </w:r>
+            <w:r>
+              <w:t>–</w:t>
+            </w:r>
+            <w:r>
+              <w:t xml:space="preserve"> </w:t>
+            </w:r>
+            <w:r>
+              <w:t>Move email notification from UI to backend</w:t>
             </w:r>
             <w:r>
               <w:t>;</w:t>
@@ -2162,10 +2177,81 @@
           </w:tcPr>
           <w:p>
             <w:r>
+              <w:t>TFS 25624 - amin tool: resolve findings from web scan 9/29;</w:t>
+            </w:r>
+          </w:p>
+        </w:tc>
+        <w:tc>
+          <w:tcPr>
+            <w:tcW w:w="2215" w:type="dxa"/>
+            <w:gridSpan w:val="2"/>
+          </w:tcPr>
+          <w:p>
+            <w:pPr>
+              <w:pStyle w:val="TableText"/>
+              <w:jc w:val="both"/>
+              <w:rPr>
+                <w:sz w:val="18"/>
+                <w:szCs w:val="18"/>
+              </w:rPr>
+            </w:pPr>
+            <w:r>
+              <w:rPr>
+                <w:sz w:val="18"/>
+                <w:szCs w:val="18"/>
+              </w:rPr>
+              <w:t>Lili Huang</w:t>
+            </w:r>
+          </w:p>
+        </w:tc>
+      </w:tr>
+      <w:tr>
+        <w:tc>
+          <w:tcPr>
+            <w:tcW w:w="1186" w:type="dxa"/>
+          </w:tcPr>
+          <w:p>
+            <w:pPr>
+              <w:pStyle w:val="TableText"/>
+              <w:ind w:left="90"/>
+              <w:rPr>
+                <w:sz w:val="18"/>
+                <w:szCs w:val="18"/>
+              </w:rPr>
+            </w:pPr>
+            <w:r>
+              <w:rPr>
+                <w:sz w:val="18"/>
+                <w:szCs w:val="18"/>
+              </w:rPr>
+              <w:t>01</w:t>
+            </w:r>
+            <w:r>
+              <w:rPr>
+                <w:sz w:val="18"/>
+                <w:szCs w:val="18"/>
+              </w:rPr>
+              <w:t>/</w:t>
+            </w:r>
+            <w:r>
+              <w:rPr>
+                <w:sz w:val="18"/>
+                <w:szCs w:val="18"/>
+              </w:rPr>
+              <w:t>09/2023</w:t>
+            </w:r>
+          </w:p>
+        </w:tc>
+        <w:tc>
+          <w:tcPr>
+            <w:tcW w:w="5949" w:type="dxa"/>
+          </w:tcPr>
+          <w:p>
+            <w:r>
               <w:t xml:space="preserve">TFS </w:t>
             </w:r>
             <w:r>
-              <w:t>25624 - amin tool: resolve findings from web scan 9/29;</w:t>
+              <w:t>25997 – Move email notification from UI to backend;</w:t>
             </w:r>
           </w:p>
         </w:tc>
@@ -2501,7 +2587,7 @@
                 <w:sz w:val="32"/>
                 <w:szCs w:val="32"/>
               </w:rPr>
-              <w:t>191</w:t>
+              <w:t>392</w:t>
             </w:r>
           </w:p>
           <w:p>
@@ -7630,6 +7716,19 @@
 </file>
 
 <file path=customXml/item3.xml><?xml version="1.0" encoding="utf-8"?>
+<?mso-contentType ?>
+<FormTemplates xmlns="http://schemas.microsoft.com/sharepoint/v3/contenttype/forms">
+  <Display>DocumentLibraryForm</Display>
+  <Edit>DocumentLibraryForm</Edit>
+  <New>DocumentLibraryForm</New>
+</FormTemplates>
+</file>
+
+<file path=customXml/item4.xml><?xml version="1.0" encoding="utf-8"?>
+<b:Sources xmlns:b="http://schemas.openxmlformats.org/officeDocument/2006/bibliography" xmlns="http://schemas.openxmlformats.org/officeDocument/2006/bibliography" SelectedStyle="\APA.XSL" StyleName="APA"/>
+</file>
+
+<file path=customXml/item5.xml><?xml version="1.0" encoding="utf-8"?>
 <ct:contentTypeSchema xmlns:ct="http://schemas.microsoft.com/office/2006/metadata/contentType" xmlns:ma="http://schemas.microsoft.com/office/2006/metadata/properties/metaAttributes" ct:_="" ma:_="" ma:contentTypeName="Document" ma:contentTypeID="0x01010030BD7732B7E9D546895B9CFEB89AE1DA" ma:contentTypeVersion="2" ma:contentTypeDescription="Create a new document." ma:contentTypeScope="" ma:versionID="4a52a66f97c8a8cc0b4275e183da2dbb">
   <xsd:schema xmlns:xsd="http://www.w3.org/2001/XMLSchema" xmlns:xs="http://www.w3.org/2001/XMLSchema" xmlns:p="http://schemas.microsoft.com/office/2006/metadata/properties" xmlns:ns2="http://schemas.microsoft.com/sharepoint/v3/fields" targetNamespace="http://schemas.microsoft.com/office/2006/metadata/properties" ma:root="true" ma:fieldsID="032493956d71b98ad7ed2527eb986e98" ns2:_="">
     <xsd:import namespace="http://schemas.microsoft.com/sharepoint/v3/fields"/>
@@ -7755,19 +7854,6 @@
 </ct:contentTypeSchema>
 </file>
 
-<file path=customXml/item4.xml><?xml version="1.0" encoding="utf-8"?>
-<b:Sources xmlns:b="http://schemas.openxmlformats.org/officeDocument/2006/bibliography" xmlns="http://schemas.openxmlformats.org/officeDocument/2006/bibliography" SelectedStyle="\APA.XSL" StyleName="APA"/>
-</file>
-
-<file path=customXml/item5.xml><?xml version="1.0" encoding="utf-8"?>
-<?mso-contentType ?>
-<FormTemplates xmlns="http://schemas.microsoft.com/sharepoint/v3/contenttype/forms">
-  <Display>DocumentLibraryForm</Display>
-  <Edit>DocumentLibraryForm</Edit>
-  <New>DocumentLibraryForm</New>
-</FormTemplates>
-</file>
-
 <file path=customXml/itemProps1.xml><?xml version="1.0" encoding="utf-8"?>
 <ds:datastoreItem xmlns:ds="http://schemas.openxmlformats.org/officeDocument/2006/customXml" ds:itemID="{55AF091B-3C7A-41E3-B477-F2FDAA23CFDA}">
   <ds:schemaRefs>
@@ -7786,6 +7872,22 @@
 </file>
 
 <file path=customXml/itemProps3.xml><?xml version="1.0" encoding="utf-8"?>
+<ds:datastoreItem xmlns:ds="http://schemas.openxmlformats.org/officeDocument/2006/customXml" ds:itemID="{6E0243D2-C2E7-4C17-98A3-48E63A4A14E3}">
+  <ds:schemaRefs>
+    <ds:schemaRef ds:uri="http://schemas.microsoft.com/sharepoint/v3/contenttype/forms"/>
+  </ds:schemaRefs>
+</ds:datastoreItem>
+</file>
+
+<file path=customXml/itemProps4.xml><?xml version="1.0" encoding="utf-8"?>
+<ds:datastoreItem xmlns:ds="http://schemas.openxmlformats.org/officeDocument/2006/customXml" ds:itemID="{50F57755-D7E2-4FAE-A2E3-EADC35185201}">
+  <ds:schemaRefs>
+    <ds:schemaRef ds:uri="http://schemas.openxmlformats.org/officeDocument/2006/bibliography"/>
+  </ds:schemaRefs>
+</ds:datastoreItem>
+</file>
+
+<file path=customXml/itemProps5.xml><?xml version="1.0" encoding="utf-8"?>
 <ds:datastoreItem xmlns:ds="http://schemas.openxmlformats.org/officeDocument/2006/customXml" ds:itemID="{C20E51C4-559D-47CC-9854-22650DD0FC25}">
   <ds:schemaRefs>
     <ds:schemaRef ds:uri="http://schemas.microsoft.com/office/2006/metadata/contentType"/>
@@ -7801,20 +7903,4 @@
     <ds:schemaRef ds:uri="http://schemas.microsoft.com/internal/obd"/>
   </ds:schemaRefs>
 </ds:datastoreItem>
-</file>
-
-<file path=customXml/itemProps4.xml><?xml version="1.0" encoding="utf-8"?>
-<ds:datastoreItem xmlns:ds="http://schemas.openxmlformats.org/officeDocument/2006/customXml" ds:itemID="{50F57755-D7E2-4FAE-A2E3-EADC35185201}">
-  <ds:schemaRefs>
-    <ds:schemaRef ds:uri="http://schemas.openxmlformats.org/officeDocument/2006/bibliography"/>
-  </ds:schemaRefs>
-</ds:datastoreItem>
-</file>
-
-<file path=customXml/itemProps5.xml><?xml version="1.0" encoding="utf-8"?>
-<ds:datastoreItem xmlns:ds="http://schemas.openxmlformats.org/officeDocument/2006/customXml" ds:itemID="{6E0243D2-C2E7-4C17-98A3-48E63A4A14E3}">
-  <ds:schemaRefs>
-    <ds:schemaRef ds:uri="http://schemas.microsoft.com/sharepoint/v3/contenttype/forms"/>
-  </ds:schemaRefs>
-</ds:datastoreItem>
 </file>
</xml_diff>

<commit_message>
26406 - eCL: Highlight the Prepare or Coach links. 26395 - eCL Admin: add site dropdown to allow users to select new reviewers from different sites.
git-tfs-id: [https://tfs.omnicloud.local/tfs/cco%20program/]$/eCoaching_V2;C52631
</commit_message>
<xml_diff>
--- a/Runbook/Web/CCO_eCoaching_Log_Admin_Runbook.docx
+++ b/Runbook/Web/CCO_eCoaching_Log_Admin_Runbook.docx
@@ -1,6 +1,6 @@
 
 <file path=word/document.xml><?xml version="1.0" encoding="utf-8"?>
-<w:document xmlns:wpc="http://schemas.microsoft.com/office/word/2010/wordprocessingCanvas" xmlns:cx="http://schemas.microsoft.com/office/drawing/2014/chartex" xmlns:cx1="http://schemas.microsoft.com/office/drawing/2015/9/8/chartex" xmlns:cx2="http://schemas.microsoft.com/office/drawing/2015/10/21/chartex" xmlns:cx3="http://schemas.microsoft.com/office/drawing/2016/5/9/chartex" xmlns:cx4="http://schemas.microsoft.com/office/drawing/2016/5/10/chartex" xmlns:cx5="http://schemas.microsoft.com/office/drawing/2016/5/11/chartex" xmlns:cx6="http://schemas.microsoft.com/office/drawing/2016/5/12/chartex" xmlns:cx7="http://schemas.microsoft.com/office/drawing/2016/5/13/chartex" xmlns:cx8="http://schemas.microsoft.com/office/drawing/2016/5/14/chartex" xmlns:mc="http://schemas.openxmlformats.org/markup-compatibility/2006" xmlns:aink="http://schemas.microsoft.com/office/drawing/2016/ink" xmlns:am3d="http://schemas.microsoft.com/office/drawing/2017/model3d" xmlns:o="urn:schemas-microsoft-com:office:office" xmlns:r="http://schemas.openxmlformats.org/officeDocument/2006/relationships" xmlns:m="http://schemas.openxmlformats.org/officeDocument/2006/math" xmlns:v="urn:schemas-microsoft-com:vml" xmlns:wp14="http://schemas.microsoft.com/office/word/2010/wordprocessingDrawing" xmlns:wp="http://schemas.openxmlformats.org/drawingml/2006/wordprocessingDrawing" xmlns:w10="urn:schemas-microsoft-com:office:word" xmlns:w="http://schemas.openxmlformats.org/wordprocessingml/2006/main" xmlns:w14="http://schemas.microsoft.com/office/word/2010/wordml" xmlns:w15="http://schemas.microsoft.com/office/word/2012/wordml" xmlns:w16cex="http://schemas.microsoft.com/office/word/2018/wordml/cex" xmlns:w16cid="http://schemas.microsoft.com/office/word/2016/wordml/cid" xmlns:w16="http://schemas.microsoft.com/office/word/2018/wordml" xmlns:w16sdtdh="http://schemas.microsoft.com/office/word/2020/wordml/sdtdatahash" xmlns:w16se="http://schemas.microsoft.com/office/word/2015/wordml/symex" xmlns:wpg="http://schemas.microsoft.com/office/word/2010/wordprocessingGroup" xmlns:wpi="http://schemas.microsoft.com/office/word/2010/wordprocessingInk" xmlns:wne="http://schemas.microsoft.com/office/word/2006/wordml" xmlns:wps="http://schemas.microsoft.com/office/word/2010/wordprocessingShape" mc:Ignorable="w14 w15 w16se w16cid w16 w16cex w16sdtdh wp14">
+<w:document xmlns:wpc="http://schemas.microsoft.com/office/word/2010/wordprocessingCanvas" xmlns:cx="http://schemas.microsoft.com/office/drawing/2014/chartex" xmlns:cx1="http://schemas.microsoft.com/office/drawing/2015/9/8/chartex" xmlns:cx2="http://schemas.microsoft.com/office/drawing/2015/10/21/chartex" xmlns:cx3="http://schemas.microsoft.com/office/drawing/2016/5/9/chartex" xmlns:cx4="http://schemas.microsoft.com/office/drawing/2016/5/10/chartex" xmlns:cx5="http://schemas.microsoft.com/office/drawing/2016/5/11/chartex" xmlns:cx6="http://schemas.microsoft.com/office/drawing/2016/5/12/chartex" xmlns:cx7="http://schemas.microsoft.com/office/drawing/2016/5/13/chartex" xmlns:cx8="http://schemas.microsoft.com/office/drawing/2016/5/14/chartex" xmlns:mc="http://schemas.openxmlformats.org/markup-compatibility/2006" xmlns:aink="http://schemas.microsoft.com/office/drawing/2016/ink" xmlns:am3d="http://schemas.microsoft.com/office/drawing/2017/model3d" xmlns:o="urn:schemas-microsoft-com:office:office" xmlns:oel="http://schemas.microsoft.com/office/2019/extlst" xmlns:r="http://schemas.openxmlformats.org/officeDocument/2006/relationships" xmlns:m="http://schemas.openxmlformats.org/officeDocument/2006/math" xmlns:v="urn:schemas-microsoft-com:vml" xmlns:wp14="http://schemas.microsoft.com/office/word/2010/wordprocessingDrawing" xmlns:wp="http://schemas.openxmlformats.org/drawingml/2006/wordprocessingDrawing" xmlns:w10="urn:schemas-microsoft-com:office:word" xmlns:w="http://schemas.openxmlformats.org/wordprocessingml/2006/main" xmlns:w14="http://schemas.microsoft.com/office/word/2010/wordml" xmlns:w15="http://schemas.microsoft.com/office/word/2012/wordml" xmlns:w16cex="http://schemas.microsoft.com/office/word/2018/wordml/cex" xmlns:w16cid="http://schemas.microsoft.com/office/word/2016/wordml/cid" xmlns:w16="http://schemas.microsoft.com/office/word/2018/wordml" xmlns:w16sdtdh="http://schemas.microsoft.com/office/word/2020/wordml/sdtdatahash" xmlns:w16se="http://schemas.microsoft.com/office/word/2015/wordml/symex" xmlns:wpg="http://schemas.microsoft.com/office/word/2010/wordprocessingGroup" xmlns:wpi="http://schemas.microsoft.com/office/word/2010/wordprocessingInk" xmlns:wne="http://schemas.microsoft.com/office/word/2006/wordml" xmlns:wps="http://schemas.microsoft.com/office/word/2010/wordprocessingShape" mc:Ignorable="w14 w15 w16se w16cid w16 w16cex w16sdtdh wp14">
   <w:body>
     <w:p>
       <w:pPr>
@@ -292,25 +292,7 @@
               </w:rPr>
             </w:pPr>
             <w:r>
-              <w:t>25</w:t>
-            </w:r>
-            <w:r>
-              <w:t>997</w:t>
-            </w:r>
-            <w:r>
-              <w:t xml:space="preserve"> </w:t>
-            </w:r>
-            <w:r>
-              <w:t>–</w:t>
-            </w:r>
-            <w:r>
-              <w:t xml:space="preserve"> </w:t>
-            </w:r>
-            <w:r>
-              <w:t>Move email notification from UI to backend</w:t>
-            </w:r>
-            <w:r>
-              <w:t>;</w:t>
+              <w:t>26395 - eCL Admin: Reassign - add site dropdown to allow users to select new reviewers from different sites.</w:t>
             </w:r>
           </w:p>
         </w:tc>
@@ -2248,10 +2230,67 @@
           </w:tcPr>
           <w:p>
             <w:r>
+              <w:t>TFS 25997 – Move email notification from UI to backend;</w:t>
+            </w:r>
+          </w:p>
+        </w:tc>
+        <w:tc>
+          <w:tcPr>
+            <w:tcW w:w="2215" w:type="dxa"/>
+            <w:gridSpan w:val="2"/>
+          </w:tcPr>
+          <w:p>
+            <w:pPr>
+              <w:pStyle w:val="TableText"/>
+              <w:jc w:val="both"/>
+              <w:rPr>
+                <w:sz w:val="18"/>
+                <w:szCs w:val="18"/>
+              </w:rPr>
+            </w:pPr>
+            <w:r>
+              <w:rPr>
+                <w:sz w:val="18"/>
+                <w:szCs w:val="18"/>
+              </w:rPr>
+              <w:t>Lili Huang</w:t>
+            </w:r>
+          </w:p>
+        </w:tc>
+      </w:tr>
+      <w:tr>
+        <w:tc>
+          <w:tcPr>
+            <w:tcW w:w="1186" w:type="dxa"/>
+          </w:tcPr>
+          <w:p>
+            <w:pPr>
+              <w:pStyle w:val="TableText"/>
+              <w:ind w:left="90"/>
+              <w:rPr>
+                <w:sz w:val="18"/>
+                <w:szCs w:val="18"/>
+              </w:rPr>
+            </w:pPr>
+            <w:r>
+              <w:rPr>
+                <w:sz w:val="18"/>
+                <w:szCs w:val="18"/>
+              </w:rPr>
+              <w:t>03/28/2023</w:t>
+            </w:r>
+          </w:p>
+        </w:tc>
+        <w:tc>
+          <w:tcPr>
+            <w:tcW w:w="5949" w:type="dxa"/>
+          </w:tcPr>
+          <w:p>
+            <w:r>
               <w:t xml:space="preserve">TFS </w:t>
             </w:r>
             <w:r>
-              <w:t>25997 – Move email notification from UI to backend;</w:t>
+              <w:t>26395 - eCL Admin: Reassign - add site dropdown to allow users to select new reviewers from different sites.</w:t>
             </w:r>
           </w:p>
         </w:tc>
@@ -2587,7 +2626,7 @@
                 <w:sz w:val="32"/>
                 <w:szCs w:val="32"/>
               </w:rPr>
-              <w:t>392</w:t>
+              <w:t>630</w:t>
             </w:r>
           </w:p>
           <w:p>
@@ -3149,7 +3188,7 @@
 </file>
 
 <file path=word/endnotes.xml><?xml version="1.0" encoding="utf-8"?>
-<w:endnotes xmlns:wpc="http://schemas.microsoft.com/office/word/2010/wordprocessingCanvas" xmlns:cx="http://schemas.microsoft.com/office/drawing/2014/chartex" xmlns:cx1="http://schemas.microsoft.com/office/drawing/2015/9/8/chartex" xmlns:cx2="http://schemas.microsoft.com/office/drawing/2015/10/21/chartex" xmlns:cx3="http://schemas.microsoft.com/office/drawing/2016/5/9/chartex" xmlns:cx4="http://schemas.microsoft.com/office/drawing/2016/5/10/chartex" xmlns:cx5="http://schemas.microsoft.com/office/drawing/2016/5/11/chartex" xmlns:cx6="http://schemas.microsoft.com/office/drawing/2016/5/12/chartex" xmlns:cx7="http://schemas.microsoft.com/office/drawing/2016/5/13/chartex" xmlns:cx8="http://schemas.microsoft.com/office/drawing/2016/5/14/chartex" xmlns:mc="http://schemas.openxmlformats.org/markup-compatibility/2006" xmlns:aink="http://schemas.microsoft.com/office/drawing/2016/ink" xmlns:am3d="http://schemas.microsoft.com/office/drawing/2017/model3d" xmlns:o="urn:schemas-microsoft-com:office:office" xmlns:r="http://schemas.openxmlformats.org/officeDocument/2006/relationships" xmlns:m="http://schemas.openxmlformats.org/officeDocument/2006/math" xmlns:v="urn:schemas-microsoft-com:vml" xmlns:wp14="http://schemas.microsoft.com/office/word/2010/wordprocessingDrawing" xmlns:wp="http://schemas.openxmlformats.org/drawingml/2006/wordprocessingDrawing" xmlns:w10="urn:schemas-microsoft-com:office:word" xmlns:w="http://schemas.openxmlformats.org/wordprocessingml/2006/main" xmlns:w14="http://schemas.microsoft.com/office/word/2010/wordml" xmlns:w15="http://schemas.microsoft.com/office/word/2012/wordml" xmlns:w16cex="http://schemas.microsoft.com/office/word/2018/wordml/cex" xmlns:w16cid="http://schemas.microsoft.com/office/word/2016/wordml/cid" xmlns:w16="http://schemas.microsoft.com/office/word/2018/wordml" xmlns:w16sdtdh="http://schemas.microsoft.com/office/word/2020/wordml/sdtdatahash" xmlns:w16se="http://schemas.microsoft.com/office/word/2015/wordml/symex" xmlns:wpg="http://schemas.microsoft.com/office/word/2010/wordprocessingGroup" xmlns:wpi="http://schemas.microsoft.com/office/word/2010/wordprocessingInk" xmlns:wne="http://schemas.microsoft.com/office/word/2006/wordml" xmlns:wps="http://schemas.microsoft.com/office/word/2010/wordprocessingShape" mc:Ignorable="w14 w15 w16se w16cid w16 w16cex w16sdtdh wp14">
+<w:endnotes xmlns:wpc="http://schemas.microsoft.com/office/word/2010/wordprocessingCanvas" xmlns:cx="http://schemas.microsoft.com/office/drawing/2014/chartex" xmlns:cx1="http://schemas.microsoft.com/office/drawing/2015/9/8/chartex" xmlns:cx2="http://schemas.microsoft.com/office/drawing/2015/10/21/chartex" xmlns:cx3="http://schemas.microsoft.com/office/drawing/2016/5/9/chartex" xmlns:cx4="http://schemas.microsoft.com/office/drawing/2016/5/10/chartex" xmlns:cx5="http://schemas.microsoft.com/office/drawing/2016/5/11/chartex" xmlns:cx6="http://schemas.microsoft.com/office/drawing/2016/5/12/chartex" xmlns:cx7="http://schemas.microsoft.com/office/drawing/2016/5/13/chartex" xmlns:cx8="http://schemas.microsoft.com/office/drawing/2016/5/14/chartex" xmlns:mc="http://schemas.openxmlformats.org/markup-compatibility/2006" xmlns:aink="http://schemas.microsoft.com/office/drawing/2016/ink" xmlns:am3d="http://schemas.microsoft.com/office/drawing/2017/model3d" xmlns:o="urn:schemas-microsoft-com:office:office" xmlns:oel="http://schemas.microsoft.com/office/2019/extlst" xmlns:r="http://schemas.openxmlformats.org/officeDocument/2006/relationships" xmlns:m="http://schemas.openxmlformats.org/officeDocument/2006/math" xmlns:v="urn:schemas-microsoft-com:vml" xmlns:wp14="http://schemas.microsoft.com/office/word/2010/wordprocessingDrawing" xmlns:wp="http://schemas.openxmlformats.org/drawingml/2006/wordprocessingDrawing" xmlns:w10="urn:schemas-microsoft-com:office:word" xmlns:w="http://schemas.openxmlformats.org/wordprocessingml/2006/main" xmlns:w14="http://schemas.microsoft.com/office/word/2010/wordml" xmlns:w15="http://schemas.microsoft.com/office/word/2012/wordml" xmlns:w16cex="http://schemas.microsoft.com/office/word/2018/wordml/cex" xmlns:w16cid="http://schemas.microsoft.com/office/word/2016/wordml/cid" xmlns:w16="http://schemas.microsoft.com/office/word/2018/wordml" xmlns:w16sdtdh="http://schemas.microsoft.com/office/word/2020/wordml/sdtdatahash" xmlns:w16se="http://schemas.microsoft.com/office/word/2015/wordml/symex" xmlns:wpg="http://schemas.microsoft.com/office/word/2010/wordprocessingGroup" xmlns:wpi="http://schemas.microsoft.com/office/word/2010/wordprocessingInk" xmlns:wne="http://schemas.microsoft.com/office/word/2006/wordml" xmlns:wps="http://schemas.microsoft.com/office/word/2010/wordprocessingShape" mc:Ignorable="w14 w15 w16se w16cid w16 w16cex w16sdtdh wp14">
   <w:endnote w:type="separator" w:id="-1">
     <w:p>
       <w:r>
@@ -3168,7 +3207,7 @@
 </file>
 
 <file path=word/footer1.xml><?xml version="1.0" encoding="utf-8"?>
-<w:ftr xmlns:wpc="http://schemas.microsoft.com/office/word/2010/wordprocessingCanvas" xmlns:cx="http://schemas.microsoft.com/office/drawing/2014/chartex" xmlns:cx1="http://schemas.microsoft.com/office/drawing/2015/9/8/chartex" xmlns:cx2="http://schemas.microsoft.com/office/drawing/2015/10/21/chartex" xmlns:cx3="http://schemas.microsoft.com/office/drawing/2016/5/9/chartex" xmlns:cx4="http://schemas.microsoft.com/office/drawing/2016/5/10/chartex" xmlns:cx5="http://schemas.microsoft.com/office/drawing/2016/5/11/chartex" xmlns:cx6="http://schemas.microsoft.com/office/drawing/2016/5/12/chartex" xmlns:cx7="http://schemas.microsoft.com/office/drawing/2016/5/13/chartex" xmlns:cx8="http://schemas.microsoft.com/office/drawing/2016/5/14/chartex" xmlns:mc="http://schemas.openxmlformats.org/markup-compatibility/2006" xmlns:aink="http://schemas.microsoft.com/office/drawing/2016/ink" xmlns:am3d="http://schemas.microsoft.com/office/drawing/2017/model3d" xmlns:o="urn:schemas-microsoft-com:office:office" xmlns:r="http://schemas.openxmlformats.org/officeDocument/2006/relationships" xmlns:m="http://schemas.openxmlformats.org/officeDocument/2006/math" xmlns:v="urn:schemas-microsoft-com:vml" xmlns:wp14="http://schemas.microsoft.com/office/word/2010/wordprocessingDrawing" xmlns:wp="http://schemas.openxmlformats.org/drawingml/2006/wordprocessingDrawing" xmlns:w10="urn:schemas-microsoft-com:office:word" xmlns:w="http://schemas.openxmlformats.org/wordprocessingml/2006/main" xmlns:w14="http://schemas.microsoft.com/office/word/2010/wordml" xmlns:w15="http://schemas.microsoft.com/office/word/2012/wordml" xmlns:w16cex="http://schemas.microsoft.com/office/word/2018/wordml/cex" xmlns:w16cid="http://schemas.microsoft.com/office/word/2016/wordml/cid" xmlns:w16="http://schemas.microsoft.com/office/word/2018/wordml" xmlns:w16sdtdh="http://schemas.microsoft.com/office/word/2020/wordml/sdtdatahash" xmlns:w16se="http://schemas.microsoft.com/office/word/2015/wordml/symex" xmlns:wpg="http://schemas.microsoft.com/office/word/2010/wordprocessingGroup" xmlns:wpi="http://schemas.microsoft.com/office/word/2010/wordprocessingInk" xmlns:wne="http://schemas.microsoft.com/office/word/2006/wordml" xmlns:wps="http://schemas.microsoft.com/office/word/2010/wordprocessingShape" mc:Ignorable="w14 w15 w16se w16cid w16 w16cex w16sdtdh wp14">
+<w:ftr xmlns:wpc="http://schemas.microsoft.com/office/word/2010/wordprocessingCanvas" xmlns:cx="http://schemas.microsoft.com/office/drawing/2014/chartex" xmlns:cx1="http://schemas.microsoft.com/office/drawing/2015/9/8/chartex" xmlns:cx2="http://schemas.microsoft.com/office/drawing/2015/10/21/chartex" xmlns:cx3="http://schemas.microsoft.com/office/drawing/2016/5/9/chartex" xmlns:cx4="http://schemas.microsoft.com/office/drawing/2016/5/10/chartex" xmlns:cx5="http://schemas.microsoft.com/office/drawing/2016/5/11/chartex" xmlns:cx6="http://schemas.microsoft.com/office/drawing/2016/5/12/chartex" xmlns:cx7="http://schemas.microsoft.com/office/drawing/2016/5/13/chartex" xmlns:cx8="http://schemas.microsoft.com/office/drawing/2016/5/14/chartex" xmlns:mc="http://schemas.openxmlformats.org/markup-compatibility/2006" xmlns:aink="http://schemas.microsoft.com/office/drawing/2016/ink" xmlns:am3d="http://schemas.microsoft.com/office/drawing/2017/model3d" xmlns:o="urn:schemas-microsoft-com:office:office" xmlns:oel="http://schemas.microsoft.com/office/2019/extlst" xmlns:r="http://schemas.openxmlformats.org/officeDocument/2006/relationships" xmlns:m="http://schemas.openxmlformats.org/officeDocument/2006/math" xmlns:v="urn:schemas-microsoft-com:vml" xmlns:wp14="http://schemas.microsoft.com/office/word/2010/wordprocessingDrawing" xmlns:wp="http://schemas.openxmlformats.org/drawingml/2006/wordprocessingDrawing" xmlns:w10="urn:schemas-microsoft-com:office:word" xmlns:w="http://schemas.openxmlformats.org/wordprocessingml/2006/main" xmlns:w14="http://schemas.microsoft.com/office/word/2010/wordml" xmlns:w15="http://schemas.microsoft.com/office/word/2012/wordml" xmlns:w16cex="http://schemas.microsoft.com/office/word/2018/wordml/cex" xmlns:w16cid="http://schemas.microsoft.com/office/word/2016/wordml/cid" xmlns:w16="http://schemas.microsoft.com/office/word/2018/wordml" xmlns:w16sdtdh="http://schemas.microsoft.com/office/word/2020/wordml/sdtdatahash" xmlns:w16se="http://schemas.microsoft.com/office/word/2015/wordml/symex" xmlns:wpg="http://schemas.microsoft.com/office/word/2010/wordprocessingGroup" xmlns:wpi="http://schemas.microsoft.com/office/word/2010/wordprocessingInk" xmlns:wne="http://schemas.microsoft.com/office/word/2006/wordml" xmlns:wps="http://schemas.microsoft.com/office/word/2010/wordprocessingShape" mc:Ignorable="w14 w15 w16se w16cid w16 w16cex w16sdtdh wp14">
   <w:p>
     <w:pPr>
       <w:pStyle w:val="Footer"/>
@@ -3355,7 +3394,7 @@
 </file>
 
 <file path=word/footer2.xml><?xml version="1.0" encoding="utf-8"?>
-<w:ftr xmlns:wpc="http://schemas.microsoft.com/office/word/2010/wordprocessingCanvas" xmlns:cx="http://schemas.microsoft.com/office/drawing/2014/chartex" xmlns:cx1="http://schemas.microsoft.com/office/drawing/2015/9/8/chartex" xmlns:cx2="http://schemas.microsoft.com/office/drawing/2015/10/21/chartex" xmlns:cx3="http://schemas.microsoft.com/office/drawing/2016/5/9/chartex" xmlns:cx4="http://schemas.microsoft.com/office/drawing/2016/5/10/chartex" xmlns:cx5="http://schemas.microsoft.com/office/drawing/2016/5/11/chartex" xmlns:cx6="http://schemas.microsoft.com/office/drawing/2016/5/12/chartex" xmlns:cx7="http://schemas.microsoft.com/office/drawing/2016/5/13/chartex" xmlns:cx8="http://schemas.microsoft.com/office/drawing/2016/5/14/chartex" xmlns:mc="http://schemas.openxmlformats.org/markup-compatibility/2006" xmlns:aink="http://schemas.microsoft.com/office/drawing/2016/ink" xmlns:am3d="http://schemas.microsoft.com/office/drawing/2017/model3d" xmlns:o="urn:schemas-microsoft-com:office:office" xmlns:r="http://schemas.openxmlformats.org/officeDocument/2006/relationships" xmlns:m="http://schemas.openxmlformats.org/officeDocument/2006/math" xmlns:v="urn:schemas-microsoft-com:vml" xmlns:wp14="http://schemas.microsoft.com/office/word/2010/wordprocessingDrawing" xmlns:wp="http://schemas.openxmlformats.org/drawingml/2006/wordprocessingDrawing" xmlns:w10="urn:schemas-microsoft-com:office:word" xmlns:w="http://schemas.openxmlformats.org/wordprocessingml/2006/main" xmlns:w14="http://schemas.microsoft.com/office/word/2010/wordml" xmlns:w15="http://schemas.microsoft.com/office/word/2012/wordml" xmlns:w16cex="http://schemas.microsoft.com/office/word/2018/wordml/cex" xmlns:w16cid="http://schemas.microsoft.com/office/word/2016/wordml/cid" xmlns:w16="http://schemas.microsoft.com/office/word/2018/wordml" xmlns:w16sdtdh="http://schemas.microsoft.com/office/word/2020/wordml/sdtdatahash" xmlns:w16se="http://schemas.microsoft.com/office/word/2015/wordml/symex" xmlns:wpg="http://schemas.microsoft.com/office/word/2010/wordprocessingGroup" xmlns:wpi="http://schemas.microsoft.com/office/word/2010/wordprocessingInk" xmlns:wne="http://schemas.microsoft.com/office/word/2006/wordml" xmlns:wps="http://schemas.microsoft.com/office/word/2010/wordprocessingShape" mc:Ignorable="w14 w15 w16se w16cid w16 w16cex w16sdtdh wp14">
+<w:ftr xmlns:wpc="http://schemas.microsoft.com/office/word/2010/wordprocessingCanvas" xmlns:cx="http://schemas.microsoft.com/office/drawing/2014/chartex" xmlns:cx1="http://schemas.microsoft.com/office/drawing/2015/9/8/chartex" xmlns:cx2="http://schemas.microsoft.com/office/drawing/2015/10/21/chartex" xmlns:cx3="http://schemas.microsoft.com/office/drawing/2016/5/9/chartex" xmlns:cx4="http://schemas.microsoft.com/office/drawing/2016/5/10/chartex" xmlns:cx5="http://schemas.microsoft.com/office/drawing/2016/5/11/chartex" xmlns:cx6="http://schemas.microsoft.com/office/drawing/2016/5/12/chartex" xmlns:cx7="http://schemas.microsoft.com/office/drawing/2016/5/13/chartex" xmlns:cx8="http://schemas.microsoft.com/office/drawing/2016/5/14/chartex" xmlns:mc="http://schemas.openxmlformats.org/markup-compatibility/2006" xmlns:aink="http://schemas.microsoft.com/office/drawing/2016/ink" xmlns:am3d="http://schemas.microsoft.com/office/drawing/2017/model3d" xmlns:o="urn:schemas-microsoft-com:office:office" xmlns:oel="http://schemas.microsoft.com/office/2019/extlst" xmlns:r="http://schemas.openxmlformats.org/officeDocument/2006/relationships" xmlns:m="http://schemas.openxmlformats.org/officeDocument/2006/math" xmlns:v="urn:schemas-microsoft-com:vml" xmlns:wp14="http://schemas.microsoft.com/office/word/2010/wordprocessingDrawing" xmlns:wp="http://schemas.openxmlformats.org/drawingml/2006/wordprocessingDrawing" xmlns:w10="urn:schemas-microsoft-com:office:word" xmlns:w="http://schemas.openxmlformats.org/wordprocessingml/2006/main" xmlns:w14="http://schemas.microsoft.com/office/word/2010/wordml" xmlns:w15="http://schemas.microsoft.com/office/word/2012/wordml" xmlns:w16cex="http://schemas.microsoft.com/office/word/2018/wordml/cex" xmlns:w16cid="http://schemas.microsoft.com/office/word/2016/wordml/cid" xmlns:w16="http://schemas.microsoft.com/office/word/2018/wordml" xmlns:w16sdtdh="http://schemas.microsoft.com/office/word/2020/wordml/sdtdatahash" xmlns:w16se="http://schemas.microsoft.com/office/word/2015/wordml/symex" xmlns:wpg="http://schemas.microsoft.com/office/word/2010/wordprocessingGroup" xmlns:wpi="http://schemas.microsoft.com/office/word/2010/wordprocessingInk" xmlns:wne="http://schemas.microsoft.com/office/word/2006/wordml" xmlns:wps="http://schemas.microsoft.com/office/word/2010/wordprocessingShape" mc:Ignorable="w14 w15 w16se w16cid w16 w16cex w16sdtdh wp14">
   <w:p>
     <w:pPr>
       <w:pStyle w:val="Footer"/>
@@ -3497,7 +3536,7 @@
 </file>
 
 <file path=word/footer3.xml><?xml version="1.0" encoding="utf-8"?>
-<w:ftr xmlns:wpc="http://schemas.microsoft.com/office/word/2010/wordprocessingCanvas" xmlns:cx="http://schemas.microsoft.com/office/drawing/2014/chartex" xmlns:cx1="http://schemas.microsoft.com/office/drawing/2015/9/8/chartex" xmlns:cx2="http://schemas.microsoft.com/office/drawing/2015/10/21/chartex" xmlns:cx3="http://schemas.microsoft.com/office/drawing/2016/5/9/chartex" xmlns:cx4="http://schemas.microsoft.com/office/drawing/2016/5/10/chartex" xmlns:cx5="http://schemas.microsoft.com/office/drawing/2016/5/11/chartex" xmlns:cx6="http://schemas.microsoft.com/office/drawing/2016/5/12/chartex" xmlns:cx7="http://schemas.microsoft.com/office/drawing/2016/5/13/chartex" xmlns:cx8="http://schemas.microsoft.com/office/drawing/2016/5/14/chartex" xmlns:mc="http://schemas.openxmlformats.org/markup-compatibility/2006" xmlns:aink="http://schemas.microsoft.com/office/drawing/2016/ink" xmlns:am3d="http://schemas.microsoft.com/office/drawing/2017/model3d" xmlns:o="urn:schemas-microsoft-com:office:office" xmlns:r="http://schemas.openxmlformats.org/officeDocument/2006/relationships" xmlns:m="http://schemas.openxmlformats.org/officeDocument/2006/math" xmlns:v="urn:schemas-microsoft-com:vml" xmlns:wp14="http://schemas.microsoft.com/office/word/2010/wordprocessingDrawing" xmlns:wp="http://schemas.openxmlformats.org/drawingml/2006/wordprocessingDrawing" xmlns:w10="urn:schemas-microsoft-com:office:word" xmlns:w="http://schemas.openxmlformats.org/wordprocessingml/2006/main" xmlns:w14="http://schemas.microsoft.com/office/word/2010/wordml" xmlns:w15="http://schemas.microsoft.com/office/word/2012/wordml" xmlns:w16cex="http://schemas.microsoft.com/office/word/2018/wordml/cex" xmlns:w16cid="http://schemas.microsoft.com/office/word/2016/wordml/cid" xmlns:w16="http://schemas.microsoft.com/office/word/2018/wordml" xmlns:w16sdtdh="http://schemas.microsoft.com/office/word/2020/wordml/sdtdatahash" xmlns:w16se="http://schemas.microsoft.com/office/word/2015/wordml/symex" xmlns:wpg="http://schemas.microsoft.com/office/word/2010/wordprocessingGroup" xmlns:wpi="http://schemas.microsoft.com/office/word/2010/wordprocessingInk" xmlns:wne="http://schemas.microsoft.com/office/word/2006/wordml" xmlns:wps="http://schemas.microsoft.com/office/word/2010/wordprocessingShape" mc:Ignorable="w14 w15 w16se w16cid w16 w16cex w16sdtdh wp14">
+<w:ftr xmlns:wpc="http://schemas.microsoft.com/office/word/2010/wordprocessingCanvas" xmlns:cx="http://schemas.microsoft.com/office/drawing/2014/chartex" xmlns:cx1="http://schemas.microsoft.com/office/drawing/2015/9/8/chartex" xmlns:cx2="http://schemas.microsoft.com/office/drawing/2015/10/21/chartex" xmlns:cx3="http://schemas.microsoft.com/office/drawing/2016/5/9/chartex" xmlns:cx4="http://schemas.microsoft.com/office/drawing/2016/5/10/chartex" xmlns:cx5="http://schemas.microsoft.com/office/drawing/2016/5/11/chartex" xmlns:cx6="http://schemas.microsoft.com/office/drawing/2016/5/12/chartex" xmlns:cx7="http://schemas.microsoft.com/office/drawing/2016/5/13/chartex" xmlns:cx8="http://schemas.microsoft.com/office/drawing/2016/5/14/chartex" xmlns:mc="http://schemas.openxmlformats.org/markup-compatibility/2006" xmlns:aink="http://schemas.microsoft.com/office/drawing/2016/ink" xmlns:am3d="http://schemas.microsoft.com/office/drawing/2017/model3d" xmlns:o="urn:schemas-microsoft-com:office:office" xmlns:oel="http://schemas.microsoft.com/office/2019/extlst" xmlns:r="http://schemas.openxmlformats.org/officeDocument/2006/relationships" xmlns:m="http://schemas.openxmlformats.org/officeDocument/2006/math" xmlns:v="urn:schemas-microsoft-com:vml" xmlns:wp14="http://schemas.microsoft.com/office/word/2010/wordprocessingDrawing" xmlns:wp="http://schemas.openxmlformats.org/drawingml/2006/wordprocessingDrawing" xmlns:w10="urn:schemas-microsoft-com:office:word" xmlns:w="http://schemas.openxmlformats.org/wordprocessingml/2006/main" xmlns:w14="http://schemas.microsoft.com/office/word/2010/wordml" xmlns:w15="http://schemas.microsoft.com/office/word/2012/wordml" xmlns:w16cex="http://schemas.microsoft.com/office/word/2018/wordml/cex" xmlns:w16cid="http://schemas.microsoft.com/office/word/2016/wordml/cid" xmlns:w16="http://schemas.microsoft.com/office/word/2018/wordml" xmlns:w16sdtdh="http://schemas.microsoft.com/office/word/2020/wordml/sdtdatahash" xmlns:w16se="http://schemas.microsoft.com/office/word/2015/wordml/symex" xmlns:wpg="http://schemas.microsoft.com/office/word/2010/wordprocessingGroup" xmlns:wpi="http://schemas.microsoft.com/office/word/2010/wordprocessingInk" xmlns:wne="http://schemas.microsoft.com/office/word/2006/wordml" xmlns:wps="http://schemas.microsoft.com/office/word/2010/wordprocessingShape" mc:Ignorable="w14 w15 w16se w16cid w16 w16cex w16sdtdh wp14">
   <w:p>
     <w:pPr>
       <w:pStyle w:val="Footer"/>
@@ -3694,7 +3733,7 @@
 </file>
 
 <file path=word/footnotes.xml><?xml version="1.0" encoding="utf-8"?>
-<w:footnotes xmlns:wpc="http://schemas.microsoft.com/office/word/2010/wordprocessingCanvas" xmlns:cx="http://schemas.microsoft.com/office/drawing/2014/chartex" xmlns:cx1="http://schemas.microsoft.com/office/drawing/2015/9/8/chartex" xmlns:cx2="http://schemas.microsoft.com/office/drawing/2015/10/21/chartex" xmlns:cx3="http://schemas.microsoft.com/office/drawing/2016/5/9/chartex" xmlns:cx4="http://schemas.microsoft.com/office/drawing/2016/5/10/chartex" xmlns:cx5="http://schemas.microsoft.com/office/drawing/2016/5/11/chartex" xmlns:cx6="http://schemas.microsoft.com/office/drawing/2016/5/12/chartex" xmlns:cx7="http://schemas.microsoft.com/office/drawing/2016/5/13/chartex" xmlns:cx8="http://schemas.microsoft.com/office/drawing/2016/5/14/chartex" xmlns:mc="http://schemas.openxmlformats.org/markup-compatibility/2006" xmlns:aink="http://schemas.microsoft.com/office/drawing/2016/ink" xmlns:am3d="http://schemas.microsoft.com/office/drawing/2017/model3d" xmlns:o="urn:schemas-microsoft-com:office:office" xmlns:r="http://schemas.openxmlformats.org/officeDocument/2006/relationships" xmlns:m="http://schemas.openxmlformats.org/officeDocument/2006/math" xmlns:v="urn:schemas-microsoft-com:vml" xmlns:wp14="http://schemas.microsoft.com/office/word/2010/wordprocessingDrawing" xmlns:wp="http://schemas.openxmlformats.org/drawingml/2006/wordprocessingDrawing" xmlns:w10="urn:schemas-microsoft-com:office:word" xmlns:w="http://schemas.openxmlformats.org/wordprocessingml/2006/main" xmlns:w14="http://schemas.microsoft.com/office/word/2010/wordml" xmlns:w15="http://schemas.microsoft.com/office/word/2012/wordml" xmlns:w16cex="http://schemas.microsoft.com/office/word/2018/wordml/cex" xmlns:w16cid="http://schemas.microsoft.com/office/word/2016/wordml/cid" xmlns:w16="http://schemas.microsoft.com/office/word/2018/wordml" xmlns:w16sdtdh="http://schemas.microsoft.com/office/word/2020/wordml/sdtdatahash" xmlns:w16se="http://schemas.microsoft.com/office/word/2015/wordml/symex" xmlns:wpg="http://schemas.microsoft.com/office/word/2010/wordprocessingGroup" xmlns:wpi="http://schemas.microsoft.com/office/word/2010/wordprocessingInk" xmlns:wne="http://schemas.microsoft.com/office/word/2006/wordml" xmlns:wps="http://schemas.microsoft.com/office/word/2010/wordprocessingShape" mc:Ignorable="w14 w15 w16se w16cid w16 w16cex w16sdtdh wp14">
+<w:footnotes xmlns:wpc="http://schemas.microsoft.com/office/word/2010/wordprocessingCanvas" xmlns:cx="http://schemas.microsoft.com/office/drawing/2014/chartex" xmlns:cx1="http://schemas.microsoft.com/office/drawing/2015/9/8/chartex" xmlns:cx2="http://schemas.microsoft.com/office/drawing/2015/10/21/chartex" xmlns:cx3="http://schemas.microsoft.com/office/drawing/2016/5/9/chartex" xmlns:cx4="http://schemas.microsoft.com/office/drawing/2016/5/10/chartex" xmlns:cx5="http://schemas.microsoft.com/office/drawing/2016/5/11/chartex" xmlns:cx6="http://schemas.microsoft.com/office/drawing/2016/5/12/chartex" xmlns:cx7="http://schemas.microsoft.com/office/drawing/2016/5/13/chartex" xmlns:cx8="http://schemas.microsoft.com/office/drawing/2016/5/14/chartex" xmlns:mc="http://schemas.openxmlformats.org/markup-compatibility/2006" xmlns:aink="http://schemas.microsoft.com/office/drawing/2016/ink" xmlns:am3d="http://schemas.microsoft.com/office/drawing/2017/model3d" xmlns:o="urn:schemas-microsoft-com:office:office" xmlns:oel="http://schemas.microsoft.com/office/2019/extlst" xmlns:r="http://schemas.openxmlformats.org/officeDocument/2006/relationships" xmlns:m="http://schemas.openxmlformats.org/officeDocument/2006/math" xmlns:v="urn:schemas-microsoft-com:vml" xmlns:wp14="http://schemas.microsoft.com/office/word/2010/wordprocessingDrawing" xmlns:wp="http://schemas.openxmlformats.org/drawingml/2006/wordprocessingDrawing" xmlns:w10="urn:schemas-microsoft-com:office:word" xmlns:w="http://schemas.openxmlformats.org/wordprocessingml/2006/main" xmlns:w14="http://schemas.microsoft.com/office/word/2010/wordml" xmlns:w15="http://schemas.microsoft.com/office/word/2012/wordml" xmlns:w16cex="http://schemas.microsoft.com/office/word/2018/wordml/cex" xmlns:w16cid="http://schemas.microsoft.com/office/word/2016/wordml/cid" xmlns:w16="http://schemas.microsoft.com/office/word/2018/wordml" xmlns:w16sdtdh="http://schemas.microsoft.com/office/word/2020/wordml/sdtdatahash" xmlns:w16se="http://schemas.microsoft.com/office/word/2015/wordml/symex" xmlns:wpg="http://schemas.microsoft.com/office/word/2010/wordprocessingGroup" xmlns:wpi="http://schemas.microsoft.com/office/word/2010/wordprocessingInk" xmlns:wne="http://schemas.microsoft.com/office/word/2006/wordml" xmlns:wps="http://schemas.microsoft.com/office/word/2010/wordprocessingShape" mc:Ignorable="w14 w15 w16se w16cid w16 w16cex w16sdtdh wp14">
   <w:footnote w:type="separator" w:id="-1">
     <w:p>
       <w:r>
@@ -3713,7 +3752,7 @@
 </file>
 
 <file path=word/header1.xml><?xml version="1.0" encoding="utf-8"?>
-<w:hdr xmlns:wpc="http://schemas.microsoft.com/office/word/2010/wordprocessingCanvas" xmlns:cx="http://schemas.microsoft.com/office/drawing/2014/chartex" xmlns:cx1="http://schemas.microsoft.com/office/drawing/2015/9/8/chartex" xmlns:cx2="http://schemas.microsoft.com/office/drawing/2015/10/21/chartex" xmlns:cx3="http://schemas.microsoft.com/office/drawing/2016/5/9/chartex" xmlns:cx4="http://schemas.microsoft.com/office/drawing/2016/5/10/chartex" xmlns:cx5="http://schemas.microsoft.com/office/drawing/2016/5/11/chartex" xmlns:cx6="http://schemas.microsoft.com/office/drawing/2016/5/12/chartex" xmlns:cx7="http://schemas.microsoft.com/office/drawing/2016/5/13/chartex" xmlns:cx8="http://schemas.microsoft.com/office/drawing/2016/5/14/chartex" xmlns:mc="http://schemas.openxmlformats.org/markup-compatibility/2006" xmlns:aink="http://schemas.microsoft.com/office/drawing/2016/ink" xmlns:am3d="http://schemas.microsoft.com/office/drawing/2017/model3d" xmlns:o="urn:schemas-microsoft-com:office:office" xmlns:r="http://schemas.openxmlformats.org/officeDocument/2006/relationships" xmlns:m="http://schemas.openxmlformats.org/officeDocument/2006/math" xmlns:v="urn:schemas-microsoft-com:vml" xmlns:wp14="http://schemas.microsoft.com/office/word/2010/wordprocessingDrawing" xmlns:wp="http://schemas.openxmlformats.org/drawingml/2006/wordprocessingDrawing" xmlns:w10="urn:schemas-microsoft-com:office:word" xmlns:w="http://schemas.openxmlformats.org/wordprocessingml/2006/main" xmlns:w14="http://schemas.microsoft.com/office/word/2010/wordml" xmlns:w15="http://schemas.microsoft.com/office/word/2012/wordml" xmlns:w16cex="http://schemas.microsoft.com/office/word/2018/wordml/cex" xmlns:w16cid="http://schemas.microsoft.com/office/word/2016/wordml/cid" xmlns:w16="http://schemas.microsoft.com/office/word/2018/wordml" xmlns:w16sdtdh="http://schemas.microsoft.com/office/word/2020/wordml/sdtdatahash" xmlns:w16se="http://schemas.microsoft.com/office/word/2015/wordml/symex" xmlns:wpg="http://schemas.microsoft.com/office/word/2010/wordprocessingGroup" xmlns:wpi="http://schemas.microsoft.com/office/word/2010/wordprocessingInk" xmlns:wne="http://schemas.microsoft.com/office/word/2006/wordml" xmlns:wps="http://schemas.microsoft.com/office/word/2010/wordprocessingShape" mc:Ignorable="w14 w15 w16se w16cid w16 w16cex w16sdtdh wp14">
+<w:hdr xmlns:wpc="http://schemas.microsoft.com/office/word/2010/wordprocessingCanvas" xmlns:cx="http://schemas.microsoft.com/office/drawing/2014/chartex" xmlns:cx1="http://schemas.microsoft.com/office/drawing/2015/9/8/chartex" xmlns:cx2="http://schemas.microsoft.com/office/drawing/2015/10/21/chartex" xmlns:cx3="http://schemas.microsoft.com/office/drawing/2016/5/9/chartex" xmlns:cx4="http://schemas.microsoft.com/office/drawing/2016/5/10/chartex" xmlns:cx5="http://schemas.microsoft.com/office/drawing/2016/5/11/chartex" xmlns:cx6="http://schemas.microsoft.com/office/drawing/2016/5/12/chartex" xmlns:cx7="http://schemas.microsoft.com/office/drawing/2016/5/13/chartex" xmlns:cx8="http://schemas.microsoft.com/office/drawing/2016/5/14/chartex" xmlns:mc="http://schemas.openxmlformats.org/markup-compatibility/2006" xmlns:aink="http://schemas.microsoft.com/office/drawing/2016/ink" xmlns:am3d="http://schemas.microsoft.com/office/drawing/2017/model3d" xmlns:o="urn:schemas-microsoft-com:office:office" xmlns:oel="http://schemas.microsoft.com/office/2019/extlst" xmlns:r="http://schemas.openxmlformats.org/officeDocument/2006/relationships" xmlns:m="http://schemas.openxmlformats.org/officeDocument/2006/math" xmlns:v="urn:schemas-microsoft-com:vml" xmlns:wp14="http://schemas.microsoft.com/office/word/2010/wordprocessingDrawing" xmlns:wp="http://schemas.openxmlformats.org/drawingml/2006/wordprocessingDrawing" xmlns:w10="urn:schemas-microsoft-com:office:word" xmlns:w="http://schemas.openxmlformats.org/wordprocessingml/2006/main" xmlns:w14="http://schemas.microsoft.com/office/word/2010/wordml" xmlns:w15="http://schemas.microsoft.com/office/word/2012/wordml" xmlns:w16cex="http://schemas.microsoft.com/office/word/2018/wordml/cex" xmlns:w16cid="http://schemas.microsoft.com/office/word/2016/wordml/cid" xmlns:w16="http://schemas.microsoft.com/office/word/2018/wordml" xmlns:w16sdtdh="http://schemas.microsoft.com/office/word/2020/wordml/sdtdatahash" xmlns:w16se="http://schemas.microsoft.com/office/word/2015/wordml/symex" xmlns:wpg="http://schemas.microsoft.com/office/word/2010/wordprocessingGroup" xmlns:wpi="http://schemas.microsoft.com/office/word/2010/wordprocessingInk" xmlns:wne="http://schemas.microsoft.com/office/word/2006/wordml" xmlns:wps="http://schemas.microsoft.com/office/word/2010/wordprocessingShape" mc:Ignorable="w14 w15 w16se w16cid w16 w16cex w16sdtdh wp14">
   <w:p>
     <w:pPr>
       <w:pStyle w:val="headingstuff"/>
@@ -3982,7 +4021,7 @@
 </file>
 
 <file path=word/numbering.xml><?xml version="1.0" encoding="utf-8"?>
-<w:numbering xmlns:wpc="http://schemas.microsoft.com/office/word/2010/wordprocessingCanvas" xmlns:cx="http://schemas.microsoft.com/office/drawing/2014/chartex" xmlns:cx1="http://schemas.microsoft.com/office/drawing/2015/9/8/chartex" xmlns:cx2="http://schemas.microsoft.com/office/drawing/2015/10/21/chartex" xmlns:cx3="http://schemas.microsoft.com/office/drawing/2016/5/9/chartex" xmlns:cx4="http://schemas.microsoft.com/office/drawing/2016/5/10/chartex" xmlns:cx5="http://schemas.microsoft.com/office/drawing/2016/5/11/chartex" xmlns:cx6="http://schemas.microsoft.com/office/drawing/2016/5/12/chartex" xmlns:cx7="http://schemas.microsoft.com/office/drawing/2016/5/13/chartex" xmlns:cx8="http://schemas.microsoft.com/office/drawing/2016/5/14/chartex" xmlns:mc="http://schemas.openxmlformats.org/markup-compatibility/2006" xmlns:aink="http://schemas.microsoft.com/office/drawing/2016/ink" xmlns:am3d="http://schemas.microsoft.com/office/drawing/2017/model3d" xmlns:o="urn:schemas-microsoft-com:office:office" xmlns:r="http://schemas.openxmlformats.org/officeDocument/2006/relationships" xmlns:m="http://schemas.openxmlformats.org/officeDocument/2006/math" xmlns:v="urn:schemas-microsoft-com:vml" xmlns:wp14="http://schemas.microsoft.com/office/word/2010/wordprocessingDrawing" xmlns:wp="http://schemas.openxmlformats.org/drawingml/2006/wordprocessingDrawing" xmlns:w10="urn:schemas-microsoft-com:office:word" xmlns:w="http://schemas.openxmlformats.org/wordprocessingml/2006/main" xmlns:w14="http://schemas.microsoft.com/office/word/2010/wordml" xmlns:w15="http://schemas.microsoft.com/office/word/2012/wordml" xmlns:w16cex="http://schemas.microsoft.com/office/word/2018/wordml/cex" xmlns:w16cid="http://schemas.microsoft.com/office/word/2016/wordml/cid" xmlns:w16="http://schemas.microsoft.com/office/word/2018/wordml" xmlns:w16sdtdh="http://schemas.microsoft.com/office/word/2020/wordml/sdtdatahash" xmlns:w16se="http://schemas.microsoft.com/office/word/2015/wordml/symex" xmlns:wpg="http://schemas.microsoft.com/office/word/2010/wordprocessingGroup" xmlns:wpi="http://schemas.microsoft.com/office/word/2010/wordprocessingInk" xmlns:wne="http://schemas.microsoft.com/office/word/2006/wordml" xmlns:wps="http://schemas.microsoft.com/office/word/2010/wordprocessingShape" mc:Ignorable="w14 w15 w16se w16cid w16 w16cex w16sdtdh wp14">
+<w:numbering xmlns:wpc="http://schemas.microsoft.com/office/word/2010/wordprocessingCanvas" xmlns:cx="http://schemas.microsoft.com/office/drawing/2014/chartex" xmlns:cx1="http://schemas.microsoft.com/office/drawing/2015/9/8/chartex" xmlns:cx2="http://schemas.microsoft.com/office/drawing/2015/10/21/chartex" xmlns:cx3="http://schemas.microsoft.com/office/drawing/2016/5/9/chartex" xmlns:cx4="http://schemas.microsoft.com/office/drawing/2016/5/10/chartex" xmlns:cx5="http://schemas.microsoft.com/office/drawing/2016/5/11/chartex" xmlns:cx6="http://schemas.microsoft.com/office/drawing/2016/5/12/chartex" xmlns:cx7="http://schemas.microsoft.com/office/drawing/2016/5/13/chartex" xmlns:cx8="http://schemas.microsoft.com/office/drawing/2016/5/14/chartex" xmlns:mc="http://schemas.openxmlformats.org/markup-compatibility/2006" xmlns:aink="http://schemas.microsoft.com/office/drawing/2016/ink" xmlns:am3d="http://schemas.microsoft.com/office/drawing/2017/model3d" xmlns:o="urn:schemas-microsoft-com:office:office" xmlns:oel="http://schemas.microsoft.com/office/2019/extlst" xmlns:r="http://schemas.openxmlformats.org/officeDocument/2006/relationships" xmlns:m="http://schemas.openxmlformats.org/officeDocument/2006/math" xmlns:v="urn:schemas-microsoft-com:vml" xmlns:wp14="http://schemas.microsoft.com/office/word/2010/wordprocessingDrawing" xmlns:wp="http://schemas.openxmlformats.org/drawingml/2006/wordprocessingDrawing" xmlns:w10="urn:schemas-microsoft-com:office:word" xmlns:w="http://schemas.openxmlformats.org/wordprocessingml/2006/main" xmlns:w14="http://schemas.microsoft.com/office/word/2010/wordml" xmlns:w15="http://schemas.microsoft.com/office/word/2012/wordml" xmlns:w16cex="http://schemas.microsoft.com/office/word/2018/wordml/cex" xmlns:w16cid="http://schemas.microsoft.com/office/word/2016/wordml/cid" xmlns:w16="http://schemas.microsoft.com/office/word/2018/wordml" xmlns:w16sdtdh="http://schemas.microsoft.com/office/word/2020/wordml/sdtdatahash" xmlns:w16se="http://schemas.microsoft.com/office/word/2015/wordml/symex" xmlns:wpg="http://schemas.microsoft.com/office/word/2010/wordprocessingGroup" xmlns:wpi="http://schemas.microsoft.com/office/word/2010/wordprocessingInk" xmlns:wne="http://schemas.microsoft.com/office/word/2006/wordml" xmlns:wps="http://schemas.microsoft.com/office/word/2010/wordprocessingShape" mc:Ignorable="w14 w15 w16se w16cid w16 w16cex w16sdtdh wp14">
   <w:abstractNum w:abstractNumId="0" w15:restartNumberingAfterBreak="0">
     <w:nsid w:val="FFFFFF89"/>
     <w:multiLevelType w:val="singleLevel"/>
@@ -6175,76 +6214,76 @@
       </w:rPr>
     </w:lvl>
   </w:abstractNum>
-  <w:num w:numId="1">
+  <w:num w:numId="1" w16cid:durableId="1339775017">
     <w:abstractNumId w:val="0"/>
   </w:num>
-  <w:num w:numId="2">
+  <w:num w:numId="2" w16cid:durableId="1596672281">
     <w:abstractNumId w:val="22"/>
   </w:num>
-  <w:num w:numId="3">
+  <w:num w:numId="3" w16cid:durableId="248465624">
     <w:abstractNumId w:val="18"/>
   </w:num>
-  <w:num w:numId="4">
+  <w:num w:numId="4" w16cid:durableId="574507775">
     <w:abstractNumId w:val="23"/>
   </w:num>
-  <w:num w:numId="5">
+  <w:num w:numId="5" w16cid:durableId="81414736">
     <w:abstractNumId w:val="3"/>
   </w:num>
-  <w:num w:numId="6">
+  <w:num w:numId="6" w16cid:durableId="87119365">
     <w:abstractNumId w:val="17"/>
   </w:num>
-  <w:num w:numId="7">
+  <w:num w:numId="7" w16cid:durableId="261569758">
     <w:abstractNumId w:val="5"/>
   </w:num>
-  <w:num w:numId="8">
+  <w:num w:numId="8" w16cid:durableId="1235819204">
     <w:abstractNumId w:val="20"/>
   </w:num>
-  <w:num w:numId="9">
+  <w:num w:numId="9" w16cid:durableId="1274048577">
     <w:abstractNumId w:val="7"/>
   </w:num>
-  <w:num w:numId="10">
+  <w:num w:numId="10" w16cid:durableId="225410963">
     <w:abstractNumId w:val="6"/>
   </w:num>
-  <w:num w:numId="11">
+  <w:num w:numId="11" w16cid:durableId="1155487973">
     <w:abstractNumId w:val="14"/>
   </w:num>
-  <w:num w:numId="12">
+  <w:num w:numId="12" w16cid:durableId="947464360">
     <w:abstractNumId w:val="15"/>
   </w:num>
-  <w:num w:numId="13">
+  <w:num w:numId="13" w16cid:durableId="1875195885">
     <w:abstractNumId w:val="16"/>
   </w:num>
-  <w:num w:numId="14">
+  <w:num w:numId="14" w16cid:durableId="425198754">
     <w:abstractNumId w:val="13"/>
   </w:num>
-  <w:num w:numId="15">
+  <w:num w:numId="15" w16cid:durableId="978267364">
     <w:abstractNumId w:val="10"/>
   </w:num>
-  <w:num w:numId="16">
+  <w:num w:numId="16" w16cid:durableId="793249822">
     <w:abstractNumId w:val="11"/>
   </w:num>
-  <w:num w:numId="17">
+  <w:num w:numId="17" w16cid:durableId="1293176387">
     <w:abstractNumId w:val="21"/>
   </w:num>
-  <w:num w:numId="18">
+  <w:num w:numId="18" w16cid:durableId="1930499918">
     <w:abstractNumId w:val="19"/>
   </w:num>
-  <w:num w:numId="19">
+  <w:num w:numId="19" w16cid:durableId="751314697">
     <w:abstractNumId w:val="4"/>
   </w:num>
-  <w:num w:numId="20">
+  <w:num w:numId="20" w16cid:durableId="10422210">
     <w:abstractNumId w:val="12"/>
   </w:num>
-  <w:num w:numId="21">
+  <w:num w:numId="21" w16cid:durableId="246961530">
     <w:abstractNumId w:val="2"/>
   </w:num>
-  <w:num w:numId="22">
+  <w:num w:numId="22" w16cid:durableId="1755398145">
     <w:abstractNumId w:val="8"/>
   </w:num>
-  <w:num w:numId="23">
+  <w:num w:numId="23" w16cid:durableId="2139687588">
     <w:abstractNumId w:val="1"/>
   </w:num>
-  <w:num w:numId="24">
+  <w:num w:numId="24" w16cid:durableId="698824535">
     <w:abstractNumId w:val="9"/>
   </w:num>
   <w:numIdMacAtCleanup w:val="18"/>
@@ -7716,19 +7755,6 @@
 </file>
 
 <file path=customXml/item3.xml><?xml version="1.0" encoding="utf-8"?>
-<?mso-contentType ?>
-<FormTemplates xmlns="http://schemas.microsoft.com/sharepoint/v3/contenttype/forms">
-  <Display>DocumentLibraryForm</Display>
-  <Edit>DocumentLibraryForm</Edit>
-  <New>DocumentLibraryForm</New>
-</FormTemplates>
-</file>
-
-<file path=customXml/item4.xml><?xml version="1.0" encoding="utf-8"?>
-<b:Sources xmlns:b="http://schemas.openxmlformats.org/officeDocument/2006/bibliography" xmlns="http://schemas.openxmlformats.org/officeDocument/2006/bibliography" SelectedStyle="\APA.XSL" StyleName="APA"/>
-</file>
-
-<file path=customXml/item5.xml><?xml version="1.0" encoding="utf-8"?>
 <ct:contentTypeSchema xmlns:ct="http://schemas.microsoft.com/office/2006/metadata/contentType" xmlns:ma="http://schemas.microsoft.com/office/2006/metadata/properties/metaAttributes" ct:_="" ma:_="" ma:contentTypeName="Document" ma:contentTypeID="0x01010030BD7732B7E9D546895B9CFEB89AE1DA" ma:contentTypeVersion="2" ma:contentTypeDescription="Create a new document." ma:contentTypeScope="" ma:versionID="4a52a66f97c8a8cc0b4275e183da2dbb">
   <xsd:schema xmlns:xsd="http://www.w3.org/2001/XMLSchema" xmlns:xs="http://www.w3.org/2001/XMLSchema" xmlns:p="http://schemas.microsoft.com/office/2006/metadata/properties" xmlns:ns2="http://schemas.microsoft.com/sharepoint/v3/fields" targetNamespace="http://schemas.microsoft.com/office/2006/metadata/properties" ma:root="true" ma:fieldsID="032493956d71b98ad7ed2527eb986e98" ns2:_="">
     <xsd:import namespace="http://schemas.microsoft.com/sharepoint/v3/fields"/>
@@ -7854,6 +7880,19 @@
 </ct:contentTypeSchema>
 </file>
 
+<file path=customXml/item4.xml><?xml version="1.0" encoding="utf-8"?>
+<b:Sources xmlns:b="http://schemas.openxmlformats.org/officeDocument/2006/bibliography" xmlns="http://schemas.openxmlformats.org/officeDocument/2006/bibliography" SelectedStyle="\APA.XSL" StyleName="APA"/>
+</file>
+
+<file path=customXml/item5.xml><?xml version="1.0" encoding="utf-8"?>
+<?mso-contentType ?>
+<FormTemplates xmlns="http://schemas.microsoft.com/sharepoint/v3/contenttype/forms">
+  <Display>DocumentLibraryForm</Display>
+  <Edit>DocumentLibraryForm</Edit>
+  <New>DocumentLibraryForm</New>
+</FormTemplates>
+</file>
+
 <file path=customXml/itemProps1.xml><?xml version="1.0" encoding="utf-8"?>
 <ds:datastoreItem xmlns:ds="http://schemas.openxmlformats.org/officeDocument/2006/customXml" ds:itemID="{55AF091B-3C7A-41E3-B477-F2FDAA23CFDA}">
   <ds:schemaRefs>
@@ -7872,22 +7911,6 @@
 </file>
 
 <file path=customXml/itemProps3.xml><?xml version="1.0" encoding="utf-8"?>
-<ds:datastoreItem xmlns:ds="http://schemas.openxmlformats.org/officeDocument/2006/customXml" ds:itemID="{6E0243D2-C2E7-4C17-98A3-48E63A4A14E3}">
-  <ds:schemaRefs>
-    <ds:schemaRef ds:uri="http://schemas.microsoft.com/sharepoint/v3/contenttype/forms"/>
-  </ds:schemaRefs>
-</ds:datastoreItem>
-</file>
-
-<file path=customXml/itemProps4.xml><?xml version="1.0" encoding="utf-8"?>
-<ds:datastoreItem xmlns:ds="http://schemas.openxmlformats.org/officeDocument/2006/customXml" ds:itemID="{50F57755-D7E2-4FAE-A2E3-EADC35185201}">
-  <ds:schemaRefs>
-    <ds:schemaRef ds:uri="http://schemas.openxmlformats.org/officeDocument/2006/bibliography"/>
-  </ds:schemaRefs>
-</ds:datastoreItem>
-</file>
-
-<file path=customXml/itemProps5.xml><?xml version="1.0" encoding="utf-8"?>
 <ds:datastoreItem xmlns:ds="http://schemas.openxmlformats.org/officeDocument/2006/customXml" ds:itemID="{C20E51C4-559D-47CC-9854-22650DD0FC25}">
   <ds:schemaRefs>
     <ds:schemaRef ds:uri="http://schemas.microsoft.com/office/2006/metadata/contentType"/>
@@ -7903,4 +7926,20 @@
     <ds:schemaRef ds:uri="http://schemas.microsoft.com/internal/obd"/>
   </ds:schemaRefs>
 </ds:datastoreItem>
+</file>
+
+<file path=customXml/itemProps4.xml><?xml version="1.0" encoding="utf-8"?>
+<ds:datastoreItem xmlns:ds="http://schemas.openxmlformats.org/officeDocument/2006/customXml" ds:itemID="{50F57755-D7E2-4FAE-A2E3-EADC35185201}">
+  <ds:schemaRefs>
+    <ds:schemaRef ds:uri="http://schemas.openxmlformats.org/officeDocument/2006/bibliography"/>
+  </ds:schemaRefs>
+</ds:datastoreItem>
+</file>
+
+<file path=customXml/itemProps5.xml><?xml version="1.0" encoding="utf-8"?>
+<ds:datastoreItem xmlns:ds="http://schemas.openxmlformats.org/officeDocument/2006/customXml" ds:itemID="{6E0243D2-C2E7-4C17-98A3-48E63A4A14E3}">
+  <ds:schemaRefs>
+    <ds:schemaRef ds:uri="http://schemas.microsoft.com/sharepoint/v3/contenttype/forms"/>
+  </ds:schemaRefs>
+</ds:datastoreItem>
 </file>
</xml_diff>

<commit_message>
26819 - Replace SSRS reports with MVC/DataTables.
git-tfs-id: [https://tfs.omnicloud.local/tfs/cco%20program/]$/eCoaching_V2;C53078
</commit_message>
<xml_diff>
--- a/Runbook/Web/CCO_eCoaching_Log_Admin_Runbook.docx
+++ b/Runbook/Web/CCO_eCoaching_Log_Admin_Runbook.docx
@@ -292,7 +292,22 @@
               </w:rPr>
             </w:pPr>
             <w:r>
-              <w:t>26395 - eCL Admin: Reassign - add site dropdown to allow users to select new reviewers from different sites.</w:t>
+              <w:t>26</w:t>
+            </w:r>
+            <w:r>
+              <w:t>819</w:t>
+            </w:r>
+            <w:r>
+              <w:t xml:space="preserve"> </w:t>
+            </w:r>
+            <w:r>
+              <w:t>–</w:t>
+            </w:r>
+            <w:r>
+              <w:t xml:space="preserve"> </w:t>
+            </w:r>
+            <w:r>
+              <w:t>Replace SSRS reports with MVC/DataTables</w:t>
             </w:r>
           </w:p>
         </w:tc>
@@ -2291,6 +2306,63 @@
             </w:r>
             <w:r>
               <w:t>26395 - eCL Admin: Reassign - add site dropdown to allow users to select new reviewers from different sites.</w:t>
+            </w:r>
+          </w:p>
+        </w:tc>
+        <w:tc>
+          <w:tcPr>
+            <w:tcW w:w="2215" w:type="dxa"/>
+            <w:gridSpan w:val="2"/>
+          </w:tcPr>
+          <w:p>
+            <w:pPr>
+              <w:pStyle w:val="TableText"/>
+              <w:jc w:val="both"/>
+              <w:rPr>
+                <w:sz w:val="18"/>
+                <w:szCs w:val="18"/>
+              </w:rPr>
+            </w:pPr>
+            <w:r>
+              <w:rPr>
+                <w:sz w:val="18"/>
+                <w:szCs w:val="18"/>
+              </w:rPr>
+              <w:t>Lili Huang</w:t>
+            </w:r>
+          </w:p>
+        </w:tc>
+      </w:tr>
+      <w:tr>
+        <w:tc>
+          <w:tcPr>
+            <w:tcW w:w="1186" w:type="dxa"/>
+          </w:tcPr>
+          <w:p>
+            <w:pPr>
+              <w:pStyle w:val="TableText"/>
+              <w:ind w:left="90"/>
+              <w:rPr>
+                <w:sz w:val="18"/>
+                <w:szCs w:val="18"/>
+              </w:rPr>
+            </w:pPr>
+            <w:r>
+              <w:rPr>
+                <w:sz w:val="18"/>
+                <w:szCs w:val="18"/>
+              </w:rPr>
+              <w:t>08/09/2023</w:t>
+            </w:r>
+          </w:p>
+        </w:tc>
+        <w:tc>
+          <w:tcPr>
+            <w:tcW w:w="5949" w:type="dxa"/>
+          </w:tcPr>
+          <w:p>
+            <w:r>
+              <w:t>TFS 26819 – Replace SSRS reports with MVC/DataTables</w:t>
             </w:r>
           </w:p>
         </w:tc>
@@ -2515,52 +2587,18 @@
         </w:trPr>
         <w:tc>
           <w:tcPr>
-            <w:tcW w:w="805" w:type="dxa"/>
-          </w:tcPr>
-          <w:p>
-            <w:pPr>
-              <w:jc w:val="right"/>
-              <w:rPr>
-                <w:b/>
-              </w:rPr>
-            </w:pPr>
-            <w:r>
-              <w:rPr>
-                <w:b/>
-              </w:rPr>
-              <w:t>Step</w:t>
-            </w:r>
-            <w:r>
-              <w:rPr>
-                <w:b/>
-              </w:rPr>
-              <w:t>1</w:t>
-            </w:r>
-            <w:r>
-              <w:rPr>
-                <w:b/>
-              </w:rPr>
-              <w:t>:</w:t>
-            </w:r>
-            <w:r>
-              <w:rPr>
-                <w:b/>
-              </w:rPr>
-              <w:t xml:space="preserve"> </w:t>
-            </w:r>
-          </w:p>
-        </w:tc>
-        <w:tc>
-          <w:tcPr>
-            <w:tcW w:w="8545" w:type="dxa"/>
+            <w:tcW w:w="9350" w:type="dxa"/>
+            <w:gridSpan w:val="2"/>
+            <w:shd w:val="clear" w:color="auto" w:fill="EAF1DD" w:themeFill="accent3" w:themeFillTint="33"/>
           </w:tcPr>
           <w:p>
             <w:pPr>
               <w:pStyle w:val="SOPBullets"/>
               <w:numPr>
                 <w:ilvl w:val="0"/>
-                <w:numId w:val="5"/>
+                <w:numId w:val="0"/>
               </w:numPr>
+              <w:ind w:left="360" w:hanging="360"/>
               <w:rPr>
                 <w:sz w:val="20"/>
               </w:rPr>
@@ -2569,232 +2607,13 @@
               <w:rPr>
                 <w:sz w:val="20"/>
               </w:rPr>
-              <w:t>Get file from TFS</w:t>
+              <w:t xml:space="preserve">Deploy </w:t>
             </w:r>
             <w:r>
               <w:rPr>
                 <w:sz w:val="20"/>
               </w:rPr>
-              <w:t xml:space="preserve"> - </w:t>
-            </w:r>
-            <w:r>
-              <w:rPr>
-                <w:sz w:val="20"/>
-              </w:rPr>
-              <w:t>$/eCoaching_V2/Code/ecl_</w:t>
-            </w:r>
-            <w:r>
-              <w:rPr>
-                <w:sz w:val="20"/>
-              </w:rPr>
-              <w:t>admin_</w:t>
-            </w:r>
-            <w:r>
-              <w:rPr>
-                <w:sz w:val="20"/>
-              </w:rPr>
-              <w:t>publish.zip Changeset</w:t>
-            </w:r>
-            <w:r>
-              <w:rPr>
-                <w:sz w:val="20"/>
-              </w:rPr>
-              <w:t xml:space="preserve"> </w:t>
-            </w:r>
-            <w:r>
-              <w:rPr>
-                <w:b/>
-                <w:bCs/>
-                <w:sz w:val="32"/>
-                <w:szCs w:val="32"/>
-              </w:rPr>
-              <w:t>5</w:t>
-            </w:r>
-            <w:r>
-              <w:rPr>
-                <w:b/>
-                <w:bCs/>
-                <w:sz w:val="32"/>
-                <w:szCs w:val="32"/>
-              </w:rPr>
-              <w:t>2</w:t>
-            </w:r>
-            <w:r>
-              <w:rPr>
-                <w:b/>
-                <w:bCs/>
-                <w:sz w:val="32"/>
-                <w:szCs w:val="32"/>
-              </w:rPr>
-              <w:t>630</w:t>
-            </w:r>
-          </w:p>
-          <w:p>
-            <w:pPr>
-              <w:pStyle w:val="SOPBullets"/>
-              <w:numPr>
-                <w:ilvl w:val="0"/>
-                <w:numId w:val="5"/>
-              </w:numPr>
-              <w:rPr>
-                <w:sz w:val="20"/>
-              </w:rPr>
-            </w:pPr>
-            <w:r>
-              <w:rPr>
-                <w:sz w:val="20"/>
-              </w:rPr>
-              <w:t xml:space="preserve">RDP to </w:t>
-            </w:r>
-            <w:r>
-              <w:rPr>
-                <w:sz w:val="20"/>
-              </w:rPr>
-              <w:t>production</w:t>
-            </w:r>
-            <w:r>
-              <w:rPr>
-                <w:sz w:val="20"/>
-              </w:rPr>
-              <w:t xml:space="preserve"> web server with your </w:t>
-            </w:r>
-            <w:r>
-              <w:rPr>
-                <w:sz w:val="20"/>
-              </w:rPr>
-              <w:t>SA</w:t>
-            </w:r>
-            <w:r>
-              <w:rPr>
-                <w:sz w:val="20"/>
-              </w:rPr>
-              <w:t xml:space="preserve"> account.</w:t>
-            </w:r>
-          </w:p>
-          <w:p>
-            <w:pPr>
-              <w:pStyle w:val="SOPBullets"/>
-              <w:numPr>
-                <w:ilvl w:val="0"/>
-                <w:numId w:val="5"/>
-              </w:numPr>
-              <w:rPr>
-                <w:sz w:val="20"/>
-              </w:rPr>
-            </w:pPr>
-            <w:r>
-              <w:rPr>
-                <w:sz w:val="20"/>
-              </w:rPr>
-              <w:t xml:space="preserve">Backup folder </w:t>
-            </w:r>
-            <w:r>
-              <w:rPr>
-                <w:sz w:val="20"/>
-              </w:rPr>
-              <w:t>D:\Sites\eC</w:t>
-            </w:r>
-            <w:r>
-              <w:rPr>
-                <w:sz w:val="20"/>
-              </w:rPr>
-              <w:t>LAdmin</w:t>
-            </w:r>
-            <w:r>
-              <w:rPr>
-                <w:sz w:val="20"/>
-              </w:rPr>
-              <w:t>.</w:t>
-            </w:r>
-          </w:p>
-          <w:p>
-            <w:pPr>
-              <w:pStyle w:val="SOPBullets"/>
-              <w:numPr>
-                <w:ilvl w:val="0"/>
-                <w:numId w:val="5"/>
-              </w:numPr>
-              <w:rPr>
-                <w:bCs/>
-                <w:sz w:val="20"/>
-              </w:rPr>
-            </w:pPr>
-            <w:r>
-              <w:rPr>
-                <w:sz w:val="20"/>
-              </w:rPr>
-              <w:t>Under folder D:\Sites\</w:t>
-            </w:r>
-            <w:r>
-              <w:rPr>
-                <w:sz w:val="20"/>
-              </w:rPr>
-              <w:t xml:space="preserve"> eC</w:t>
-            </w:r>
-            <w:r>
-              <w:rPr>
-                <w:sz w:val="20"/>
-              </w:rPr>
-              <w:t>LAdmin</w:t>
-            </w:r>
-            <w:r>
-              <w:rPr>
-                <w:sz w:val="20"/>
-              </w:rPr>
-              <w:t>, m</w:t>
-            </w:r>
-            <w:r>
-              <w:rPr>
-                <w:sz w:val="20"/>
-              </w:rPr>
-              <w:t>ake a copy of maintenance.html, and rename the copy to index.html</w:t>
-            </w:r>
-            <w:r>
-              <w:rPr>
-                <w:sz w:val="20"/>
-              </w:rPr>
-              <w:t>.</w:t>
-            </w:r>
-          </w:p>
-          <w:p>
-            <w:pPr>
-              <w:pStyle w:val="SOPBullets"/>
-              <w:numPr>
-                <w:ilvl w:val="0"/>
-                <w:numId w:val="5"/>
-              </w:numPr>
-              <w:rPr>
-                <w:bCs/>
-                <w:sz w:val="20"/>
-              </w:rPr>
-            </w:pPr>
-            <w:r>
-              <w:rPr>
-                <w:bCs/>
-                <w:sz w:val="20"/>
-              </w:rPr>
-              <w:t>Go to https://UVAAPADWEB50CCO.ad.local/ecl</w:t>
-            </w:r>
-            <w:r>
-              <w:rPr>
-                <w:bCs/>
-                <w:sz w:val="20"/>
-              </w:rPr>
-              <w:t>_admin</w:t>
-            </w:r>
-            <w:r>
-              <w:rPr>
-                <w:bCs/>
-                <w:sz w:val="20"/>
-              </w:rPr>
-              <w:t>, maintenance page should display</w:t>
-            </w:r>
-            <w:r>
-              <w:rPr>
-                <w:bCs/>
-                <w:sz w:val="20"/>
-              </w:rPr>
-              <w:t>.</w:t>
+              <w:t>database changes.</w:t>
             </w:r>
           </w:p>
         </w:tc>
@@ -2824,13 +2643,13 @@
               <w:rPr>
                 <w:b/>
               </w:rPr>
-              <w:t>2</w:t>
+              <w:t>1</w:t>
             </w:r>
             <w:r>
               <w:rPr>
                 <w:b/>
               </w:rPr>
-              <w:t>:</w:t>
+              <w:t xml:space="preserve"> </w:t>
             </w:r>
           </w:p>
         </w:tc>
@@ -2843,9 +2662,9 @@
               <w:pStyle w:val="SOPBullets"/>
               <w:numPr>
                 <w:ilvl w:val="0"/>
-                <w:numId w:val="21"/>
+                <w:numId w:val="30"/>
               </w:numPr>
-              <w:ind w:left="360"/>
+              <w:spacing w:after="120"/>
               <w:rPr>
                 <w:bCs/>
                 <w:sz w:val="20"/>
@@ -2856,171 +2675,78 @@
                 <w:bCs/>
                 <w:sz w:val="20"/>
               </w:rPr>
-              <w:t xml:space="preserve">Delete </w:t>
+              <w:t>Get</w:t>
+            </w:r>
+            <w:r>
+              <w:rPr>
+                <w:bCs/>
+                <w:sz w:val="20"/>
+              </w:rPr>
+              <w:t xml:space="preserve"> the</w:t>
+            </w:r>
+            <w:r>
+              <w:rPr>
+                <w:bCs/>
+                <w:sz w:val="20"/>
+              </w:rPr>
+              <w:t xml:space="preserve"> files</w:t>
+            </w:r>
+            <w:r>
+              <w:rPr>
+                <w:bCs/>
+                <w:sz w:val="20"/>
+              </w:rPr>
+              <w:t xml:space="preserve"> (sql) </w:t>
+            </w:r>
+            <w:r>
+              <w:rPr>
+                <w:bCs/>
+                <w:sz w:val="20"/>
+              </w:rPr>
+              <w:t xml:space="preserve">which are labelled as </w:t>
+            </w:r>
+            <w:r>
+              <w:rPr>
+                <w:b/>
+                <w:sz w:val="24"/>
+                <w:szCs w:val="24"/>
+              </w:rPr>
+              <w:t>TFS26819</w:t>
+            </w:r>
+            <w:r>
+              <w:rPr>
+                <w:bCs/>
+                <w:sz w:val="20"/>
+              </w:rPr>
+              <w:t xml:space="preserve"> from folder </w:t>
+            </w:r>
+            <w:r>
+              <w:rPr>
+                <w:bCs/>
+                <w:sz w:val="20"/>
+              </w:rPr>
+              <w:t>“</w:t>
             </w:r>
             <w:r>
               <w:rPr>
                 <w:b/>
                 <w:sz w:val="20"/>
               </w:rPr>
-              <w:t>ALL</w:t>
-            </w:r>
-            <w:r>
-              <w:rPr>
-                <w:bCs/>
-                <w:sz w:val="20"/>
-              </w:rPr>
-              <w:t xml:space="preserve"> files under D:\Sites\ </w:t>
-            </w:r>
-            <w:r>
-              <w:rPr>
-                <w:bCs/>
-                <w:sz w:val="20"/>
-              </w:rPr>
-              <w:t>eCLAdmin</w:t>
-            </w:r>
-            <w:r>
-              <w:rPr>
-                <w:bCs/>
-                <w:sz w:val="20"/>
-              </w:rPr>
-              <w:t xml:space="preserve"> </w:t>
+              <w:t>$/eCoaching_V2/Code/DB/Stored Procedures</w:t>
             </w:r>
             <w:r>
               <w:rPr>
                 <w:b/>
                 <w:sz w:val="20"/>
               </w:rPr>
-              <w:t>except</w:t>
+              <w:t>”</w:t>
             </w:r>
             <w:r>
               <w:rPr>
                 <w:b/>
                 <w:sz w:val="20"/>
               </w:rPr>
-              <w:t xml:space="preserve"> for</w:t>
-            </w:r>
-            <w:r>
-              <w:rPr>
-                <w:b/>
-                <w:sz w:val="20"/>
-              </w:rPr>
-              <w:t xml:space="preserve"> index.html</w:t>
-            </w:r>
-            <w:r>
-              <w:rPr>
-                <w:b/>
-                <w:sz w:val="20"/>
-              </w:rPr>
-              <w:t xml:space="preserve"> AND web.config</w:t>
-            </w:r>
-            <w:r>
-              <w:rPr>
-                <w:bCs/>
-                <w:sz w:val="20"/>
-              </w:rPr>
               <w:t>.</w:t>
-            </w:r>
-          </w:p>
-          <w:p>
-            <w:pPr>
-              <w:pStyle w:val="SOPBullets"/>
-              <w:numPr>
-                <w:ilvl w:val="0"/>
-                <w:numId w:val="21"/>
-              </w:numPr>
-              <w:ind w:left="360"/>
-              <w:rPr>
-                <w:b/>
-                <w:sz w:val="20"/>
-              </w:rPr>
-            </w:pPr>
-            <w:r>
-              <w:rPr>
-                <w:bCs/>
-                <w:sz w:val="20"/>
-              </w:rPr>
-              <w:t>Unzip ecl_</w:t>
-            </w:r>
-            <w:r>
-              <w:rPr>
-                <w:bCs/>
-                <w:sz w:val="20"/>
-              </w:rPr>
-              <w:t>admin_</w:t>
-            </w:r>
-            <w:r>
-              <w:rPr>
-                <w:bCs/>
-                <w:sz w:val="20"/>
-              </w:rPr>
-              <w:t>publish.zip from step 1 to folder D:\Sites\</w:t>
-            </w:r>
-            <w:r>
-              <w:rPr>
-                <w:bCs/>
-                <w:sz w:val="20"/>
-              </w:rPr>
-              <w:t>eCLAdmin</w:t>
-            </w:r>
-            <w:r>
-              <w:rPr>
-                <w:bCs/>
-                <w:sz w:val="20"/>
-              </w:rPr>
-              <w:t>.</w:t>
-            </w:r>
-            <w:r>
-              <w:rPr>
-                <w:bCs/>
-                <w:sz w:val="20"/>
-              </w:rPr>
-              <w:t xml:space="preserve"> </w:t>
-            </w:r>
-            <w:r>
-              <w:rPr>
-                <w:b/>
-                <w:sz w:val="20"/>
-              </w:rPr>
-              <w:t>Do NOT overwrite web.config.</w:t>
-            </w:r>
-          </w:p>
-          <w:p>
-            <w:pPr>
-              <w:pStyle w:val="ListParagraph"/>
-              <w:numPr>
-                <w:ilvl w:val="0"/>
-                <w:numId w:val="21"/>
-              </w:numPr>
-              <w:ind w:left="360"/>
-              <w:rPr>
-                <w:bCs/>
-              </w:rPr>
-            </w:pPr>
-            <w:r>
-              <w:rPr>
-                <w:bCs/>
-              </w:rPr>
-              <w:t>Edit web.config “Prod.VnV.IPs” section,  remove all exiting IPs, then add testers’ IPs, separated by comma.</w:t>
-            </w:r>
-          </w:p>
-          <w:p>
-            <w:pPr>
-              <w:pStyle w:val="ListParagraph"/>
-              <w:numPr>
-                <w:ilvl w:val="0"/>
-                <w:numId w:val="21"/>
-              </w:numPr>
-              <w:ind w:left="360"/>
-              <w:rPr>
-                <w:bCs/>
-              </w:rPr>
-            </w:pPr>
-            <w:r>
-              <w:rPr>
-                <w:bCs/>
-              </w:rPr>
-              <w:t>Testers should see the site is up. Check with testers to confirm.</w:t>
             </w:r>
           </w:p>
         </w:tc>
@@ -3050,13 +2776,13 @@
               <w:rPr>
                 <w:b/>
               </w:rPr>
-              <w:t>3</w:t>
+              <w:t>2</w:t>
             </w:r>
             <w:r>
               <w:rPr>
                 <w:b/>
               </w:rPr>
-              <w:t>:</w:t>
+              <w:t xml:space="preserve"> </w:t>
             </w:r>
           </w:p>
         </w:tc>
@@ -3066,76 +2792,489 @@
           </w:tcPr>
           <w:p>
             <w:pPr>
+              <w:pStyle w:val="SOPBullets"/>
+              <w:numPr>
+                <w:ilvl w:val="0"/>
+                <w:numId w:val="30"/>
+              </w:numPr>
+              <w:spacing w:after="120"/>
               <w:rPr>
                 <w:bCs/>
-              </w:rPr>
-            </w:pPr>
-            <w:r>
-              <w:rPr>
+                <w:sz w:val="20"/>
+              </w:rPr>
+            </w:pPr>
+            <w:r>
+              <w:rPr>
+                <w:sz w:val="20"/>
+              </w:rPr>
+              <w:t xml:space="preserve">Execute </w:t>
+            </w:r>
+            <w:r>
+              <w:rPr>
+                <w:sz w:val="20"/>
+              </w:rPr>
+              <w:t xml:space="preserve">the files from </w:t>
+            </w:r>
+            <w:r>
+              <w:rPr>
+                <w:b/>
                 <w:bCs/>
-              </w:rPr>
-              <w:t xml:space="preserve">1.   </w:t>
+                <w:sz w:val="20"/>
+              </w:rPr>
+              <w:t>step1</w:t>
+            </w:r>
+            <w:r>
+              <w:rPr>
+                <w:sz w:val="20"/>
+              </w:rPr>
+              <w:t xml:space="preserve"> </w:t>
+            </w:r>
+            <w:r>
+              <w:rPr>
+                <w:sz w:val="20"/>
+              </w:rPr>
+              <w:t>in SSMS</w:t>
+            </w:r>
+            <w:r>
+              <w:rPr>
+                <w:sz w:val="20"/>
+              </w:rPr>
+              <w:t xml:space="preserve"> pointing to </w:t>
+            </w:r>
+            <w:r>
+              <w:rPr>
+                <w:b/>
+                <w:color w:val="000000" w:themeColor="text1"/>
+                <w:sz w:val="20"/>
+                <w:highlight w:val="white"/>
+                <w14:shadow w14:blurRad="38100" w14:dist="19050" w14:dir="2700000" w14:sx="100000" w14:sy="100000" w14:kx="0" w14:ky="0" w14:algn="tl">
+                  <w14:schemeClr w14:val="dk1">
+                    <w14:alpha w14:val="60000"/>
+                  </w14:schemeClr>
+                </w14:shadow>
+                <w14:textOutline w14:w="0" w14:cap="flat" w14:cmpd="sng" w14:algn="ctr">
+                  <w14:noFill/>
+                  <w14:prstDash w14:val="solid"/>
+                  <w14:round/>
+                </w14:textOutline>
+              </w:rPr>
+              <w:t>eCoaching</w:t>
+            </w:r>
+            <w:r>
+              <w:rPr>
+                <w:b/>
+                <w:color w:val="000000" w:themeColor="text1"/>
+                <w:sz w:val="20"/>
+                <w14:shadow w14:blurRad="38100" w14:dist="19050" w14:dir="2700000" w14:sx="100000" w14:sy="100000" w14:kx="0" w14:ky="0" w14:algn="tl">
+                  <w14:schemeClr w14:val="dk1">
+                    <w14:alpha w14:val="60000"/>
+                  </w14:schemeClr>
+                </w14:shadow>
+                <w14:textOutline w14:w="0" w14:cap="flat" w14:cmpd="sng" w14:algn="ctr">
+                  <w14:noFill/>
+                  <w14:prstDash w14:val="solid"/>
+                  <w14:round/>
+                </w14:textOutline>
+              </w:rPr>
+              <w:t xml:space="preserve"> </w:t>
             </w:r>
             <w:r>
               <w:rPr>
                 <w:bCs/>
+                <w:color w:val="000000" w:themeColor="text1"/>
+                <w:sz w:val="20"/>
+                <w14:shadow w14:blurRad="38100" w14:dist="19050" w14:dir="2700000" w14:sx="100000" w14:sy="100000" w14:kx="0" w14:ky="0" w14:algn="tl">
+                  <w14:schemeClr w14:val="dk1">
+                    <w14:alpha w14:val="60000"/>
+                  </w14:schemeClr>
+                </w14:shadow>
+                <w14:textOutline w14:w="0" w14:cap="flat" w14:cmpd="sng" w14:algn="ctr">
+                  <w14:noFill/>
+                  <w14:prstDash w14:val="solid"/>
+                  <w14:round/>
+                </w14:textOutline>
+              </w:rPr>
+              <w:t>database</w:t>
+            </w:r>
+            <w:r>
+              <w:rPr>
+                <w:b/>
+                <w:color w:val="000000" w:themeColor="text1"/>
+                <w:sz w:val="20"/>
+                <w14:shadow w14:blurRad="38100" w14:dist="19050" w14:dir="2700000" w14:sx="100000" w14:sy="100000" w14:kx="0" w14:ky="0" w14:algn="tl">
+                  <w14:schemeClr w14:val="dk1">
+                    <w14:alpha w14:val="60000"/>
+                  </w14:schemeClr>
+                </w14:shadow>
+                <w14:textOutline w14:w="0" w14:cap="flat" w14:cmpd="sng" w14:algn="ctr">
+                  <w14:noFill/>
+                  <w14:prstDash w14:val="solid"/>
+                  <w14:round/>
+                </w14:textOutline>
+              </w:rPr>
+              <w:t>.</w:t>
+            </w:r>
+          </w:p>
+        </w:tc>
+      </w:tr>
+      <w:tr>
+        <w:trPr>
+          <w:cnfStyle w:val="000000100000" w:firstRow="0" w:lastRow="0" w:firstColumn="0" w:lastColumn="0" w:oddVBand="0" w:evenVBand="0" w:oddHBand="1" w:evenHBand="0" w:firstRowFirstColumn="0" w:firstRowLastColumn="0" w:lastRowFirstColumn="0" w:lastRowLastColumn="0"/>
+          <w:trHeight w:val="287"/>
+        </w:trPr>
+        <w:tc>
+          <w:tcPr>
+            <w:tcW w:w="9350" w:type="dxa"/>
+            <w:gridSpan w:val="2"/>
+            <w:shd w:val="clear" w:color="auto" w:fill="EAF1DD" w:themeFill="accent3" w:themeFillTint="33"/>
+          </w:tcPr>
+          <w:p>
+            <w:pPr>
+              <w:rPr>
+                <w:bCs/>
+              </w:rPr>
+            </w:pPr>
+            <w:r>
+              <w:rPr>
+                <w:bCs/>
+              </w:rPr>
+              <w:t>Deploy web application</w:t>
+            </w:r>
+            <w:r>
+              <w:rPr>
+                <w:bCs/>
+              </w:rPr>
+              <w:t>.</w:t>
+            </w:r>
+          </w:p>
+        </w:tc>
+      </w:tr>
+      <w:tr>
+        <w:trPr>
+          <w:cnfStyle w:val="000000010000" w:firstRow="0" w:lastRow="0" w:firstColumn="0" w:lastColumn="0" w:oddVBand="0" w:evenVBand="0" w:oddHBand="0" w:evenHBand="1" w:firstRowFirstColumn="0" w:firstRowLastColumn="0" w:lastRowFirstColumn="0" w:lastRowLastColumn="0"/>
+        </w:trPr>
+        <w:tc>
+          <w:tcPr>
+            <w:tcW w:w="805" w:type="dxa"/>
+          </w:tcPr>
+          <w:p>
+            <w:pPr>
+              <w:jc w:val="right"/>
+              <w:rPr>
+                <w:b/>
+              </w:rPr>
+            </w:pPr>
+            <w:r>
+              <w:rPr>
+                <w:b/>
+              </w:rPr>
+              <w:t>Step</w:t>
+            </w:r>
+            <w:r>
+              <w:rPr>
+                <w:b/>
+              </w:rPr>
+              <w:t>1</w:t>
+            </w:r>
+            <w:r>
+              <w:rPr>
+                <w:b/>
               </w:rPr>
               <w:t xml:space="preserve"> </w:t>
             </w:r>
-            <w:r>
-              <w:rPr>
+          </w:p>
+        </w:tc>
+        <w:tc>
+          <w:tcPr>
+            <w:tcW w:w="8545" w:type="dxa"/>
+          </w:tcPr>
+          <w:p>
+            <w:pPr>
+              <w:pStyle w:val="SOPBullets"/>
+              <w:numPr>
+                <w:ilvl w:val="0"/>
+                <w:numId w:val="29"/>
+              </w:numPr>
+              <w:spacing w:after="120"/>
+              <w:rPr>
+                <w:sz w:val="20"/>
+              </w:rPr>
+            </w:pPr>
+            <w:r>
+              <w:rPr>
+                <w:sz w:val="20"/>
+              </w:rPr>
+              <w:t xml:space="preserve">Get file from TFS - </w:t>
+            </w:r>
+            <w:r>
+              <w:rPr>
+                <w:sz w:val="20"/>
+              </w:rPr>
+              <w:t>$/eCoaching_V2/Code/ecl_</w:t>
+            </w:r>
+            <w:r>
+              <w:rPr>
+                <w:sz w:val="20"/>
+              </w:rPr>
+              <w:t>admin_</w:t>
+            </w:r>
+            <w:r>
+              <w:rPr>
+                <w:sz w:val="20"/>
+              </w:rPr>
+              <w:t>publish.zip Changeset</w:t>
+            </w:r>
+            <w:r>
+              <w:rPr>
+                <w:sz w:val="20"/>
+              </w:rPr>
+              <w:t xml:space="preserve"> </w:t>
+            </w:r>
+            <w:r>
+              <w:rPr>
+                <w:b/>
                 <w:bCs/>
-              </w:rPr>
-              <w:t>Notify those who are going to work on post prod V&amp;V that it is ready for them to test.</w:t>
-            </w:r>
-          </w:p>
-          <w:p>
-            <w:pPr>
-              <w:rPr>
+                <w:sz w:val="32"/>
+                <w:szCs w:val="32"/>
+              </w:rPr>
+              <w:t>53077</w:t>
+            </w:r>
+            <w:r>
+              <w:rPr>
+                <w:b/>
                 <w:bCs/>
-              </w:rPr>
-            </w:pPr>
-            <w:r>
+                <w:sz w:val="32"/>
+                <w:szCs w:val="32"/>
+              </w:rPr>
+              <w:t>.</w:t>
+            </w:r>
+          </w:p>
+        </w:tc>
+      </w:tr>
+      <w:tr>
+        <w:trPr>
+          <w:cnfStyle w:val="000000100000" w:firstRow="0" w:lastRow="0" w:firstColumn="0" w:lastColumn="0" w:oddVBand="0" w:evenVBand="0" w:oddHBand="1" w:evenHBand="0" w:firstRowFirstColumn="0" w:firstRowLastColumn="0" w:lastRowFirstColumn="0" w:lastRowLastColumn="0"/>
+        </w:trPr>
+        <w:tc>
+          <w:tcPr>
+            <w:tcW w:w="805" w:type="dxa"/>
+          </w:tcPr>
+          <w:p>
+            <w:pPr>
+              <w:jc w:val="right"/>
+              <w:rPr>
+                <w:b/>
+              </w:rPr>
+            </w:pPr>
+            <w:r>
+              <w:rPr>
+                <w:b/>
+              </w:rPr>
+              <w:t>Step2</w:t>
+            </w:r>
+          </w:p>
+        </w:tc>
+        <w:tc>
+          <w:tcPr>
+            <w:tcW w:w="8545" w:type="dxa"/>
+          </w:tcPr>
+          <w:p>
+            <w:pPr>
+              <w:pStyle w:val="SOPBullets"/>
+              <w:numPr>
+                <w:ilvl w:val="0"/>
+                <w:numId w:val="29"/>
+              </w:numPr>
+              <w:spacing w:after="120"/>
+              <w:rPr>
+                <w:sz w:val="20"/>
+              </w:rPr>
+            </w:pPr>
+            <w:r>
+              <w:rPr>
+                <w:sz w:val="20"/>
+              </w:rPr>
+              <w:t xml:space="preserve">RDP to </w:t>
+            </w:r>
+            <w:r>
+              <w:rPr>
+                <w:sz w:val="20"/>
+              </w:rPr>
+              <w:t>production</w:t>
+            </w:r>
+            <w:r>
+              <w:rPr>
+                <w:sz w:val="20"/>
+              </w:rPr>
+              <w:t xml:space="preserve"> web server with your </w:t>
+            </w:r>
+            <w:r>
+              <w:rPr>
+                <w:sz w:val="20"/>
+              </w:rPr>
+              <w:t>SA</w:t>
+            </w:r>
+            <w:r>
+              <w:rPr>
+                <w:sz w:val="20"/>
+              </w:rPr>
+              <w:t xml:space="preserve"> account.</w:t>
+            </w:r>
+          </w:p>
+          <w:p>
+            <w:pPr>
+              <w:pStyle w:val="SOPBullets"/>
+              <w:numPr>
+                <w:ilvl w:val="0"/>
+                <w:numId w:val="29"/>
+              </w:numPr>
+              <w:spacing w:after="120"/>
+              <w:rPr>
+                <w:sz w:val="20"/>
+              </w:rPr>
+            </w:pPr>
+            <w:r>
+              <w:rPr>
+                <w:sz w:val="20"/>
+              </w:rPr>
+              <w:t xml:space="preserve">Backup folder </w:t>
+            </w:r>
+            <w:r>
+              <w:rPr>
+                <w:sz w:val="20"/>
+              </w:rPr>
+              <w:t>D:\Sites\eC</w:t>
+            </w:r>
+            <w:r>
+              <w:rPr>
+                <w:sz w:val="20"/>
+              </w:rPr>
+              <w:t>LAdmin</w:t>
+            </w:r>
+            <w:r>
+              <w:rPr>
+                <w:sz w:val="20"/>
+              </w:rPr>
+              <w:t>.</w:t>
+            </w:r>
+          </w:p>
+          <w:p>
+            <w:pPr>
+              <w:pStyle w:val="SOPBullets"/>
+              <w:numPr>
+                <w:ilvl w:val="0"/>
+                <w:numId w:val="29"/>
+              </w:numPr>
+              <w:spacing w:after="120"/>
               <w:rPr>
                 <w:bCs/>
-              </w:rPr>
-              <w:t xml:space="preserve">2. </w:t>
-            </w:r>
+                <w:sz w:val="20"/>
+              </w:rPr>
+            </w:pPr>
             <w:r>
               <w:rPr>
                 <w:bCs/>
-              </w:rPr>
-              <w:t xml:space="preserve">   </w:t>
+                <w:sz w:val="20"/>
+              </w:rPr>
+              <w:t xml:space="preserve">Delete </w:t>
+            </w:r>
+            <w:r>
+              <w:rPr>
+                <w:b/>
+                <w:sz w:val="20"/>
+              </w:rPr>
+              <w:t>ALL</w:t>
             </w:r>
             <w:r>
               <w:rPr>
                 <w:bCs/>
-              </w:rPr>
-              <w:t xml:space="preserve">Once post prod V&amp;V is passed, </w:t>
-            </w:r>
-            <w:r>
+                <w:sz w:val="20"/>
+              </w:rPr>
+              <w:t xml:space="preserve"> files under D:\Sites\ </w:t>
+            </w:r>
+            <w:r>
+              <w:rPr>
+                <w:bCs/>
+                <w:sz w:val="20"/>
+              </w:rPr>
+              <w:t>eCLAdmin</w:t>
+            </w:r>
+            <w:r>
+              <w:rPr>
+                <w:bCs/>
+                <w:sz w:val="20"/>
+              </w:rPr>
+              <w:t>.</w:t>
+            </w:r>
+          </w:p>
+          <w:p>
+            <w:pPr>
+              <w:pStyle w:val="SOPBullets"/>
+              <w:numPr>
+                <w:ilvl w:val="0"/>
+                <w:numId w:val="29"/>
+              </w:numPr>
+              <w:spacing w:after="120"/>
               <w:rPr>
                 <w:b/>
-              </w:rPr>
-              <w:t>delete index.html</w:t>
-            </w:r>
+                <w:sz w:val="20"/>
+              </w:rPr>
+            </w:pPr>
             <w:r>
               <w:rPr>
                 <w:bCs/>
-              </w:rPr>
-              <w:t xml:space="preserve"> under D:\Sites\</w:t>
+                <w:sz w:val="20"/>
+              </w:rPr>
+              <w:t>Unzip ecl_</w:t>
             </w:r>
             <w:r>
               <w:rPr>
                 <w:bCs/>
+                <w:sz w:val="20"/>
+              </w:rPr>
+              <w:t>admin_</w:t>
+            </w:r>
+            <w:r>
+              <w:rPr>
+                <w:bCs/>
+                <w:sz w:val="20"/>
+              </w:rPr>
+              <w:t xml:space="preserve">publish.zip from </w:t>
+            </w:r>
+            <w:r>
+              <w:rPr>
+                <w:b/>
+                <w:sz w:val="20"/>
+              </w:rPr>
+              <w:t>step1</w:t>
+            </w:r>
+            <w:r>
+              <w:rPr>
+                <w:bCs/>
+                <w:sz w:val="20"/>
+              </w:rPr>
+              <w:t xml:space="preserve"> to folder D:\Sites\</w:t>
+            </w:r>
+            <w:r>
+              <w:rPr>
+                <w:bCs/>
+                <w:sz w:val="20"/>
               </w:rPr>
               <w:t>eCLAdmin</w:t>
             </w:r>
             <w:r>
               <w:rPr>
                 <w:bCs/>
+                <w:sz w:val="20"/>
               </w:rPr>
               <w:t>.</w:t>
+            </w:r>
+            <w:r>
+              <w:rPr>
+                <w:bCs/>
+                <w:sz w:val="20"/>
+              </w:rPr>
+              <w:t xml:space="preserve"> </w:t>
             </w:r>
           </w:p>
           <w:p>
@@ -3143,18 +3282,111 @@
               <w:pStyle w:val="ListParagraph"/>
               <w:numPr>
                 <w:ilvl w:val="0"/>
-                <w:numId w:val="23"/>
+                <w:numId w:val="29"/>
               </w:numPr>
-              <w:ind w:left="360"/>
+            </w:pPr>
+            <w:r>
               <w:rPr>
                 <w:bCs/>
               </w:rPr>
-            </w:pPr>
-            <w:r>
+              <w:t xml:space="preserve">Web site should be up running. </w:t>
+            </w:r>
+          </w:p>
+          <w:p>
+            <w:pPr>
+              <w:spacing w:after="120"/>
+              <w:ind w:left="720"/>
+            </w:pPr>
+            <w:r>
+              <w:rPr>
+                <w:b/>
+              </w:rPr>
+              <w:t>https://uvaapadweb50cco.ad.local/ecl_admin/</w:t>
+            </w:r>
+          </w:p>
+        </w:tc>
+      </w:tr>
+      <w:tr>
+        <w:trPr>
+          <w:cnfStyle w:val="000000010000" w:firstRow="0" w:lastRow="0" w:firstColumn="0" w:lastColumn="0" w:oddVBand="0" w:evenVBand="0" w:oddHBand="0" w:evenHBand="1" w:firstRowFirstColumn="0" w:firstRowLastColumn="0" w:lastRowFirstColumn="0" w:lastRowLastColumn="0"/>
+        </w:trPr>
+        <w:tc>
+          <w:tcPr>
+            <w:tcW w:w="805" w:type="dxa"/>
+          </w:tcPr>
+          <w:p>
+            <w:pPr>
+              <w:jc w:val="right"/>
+              <w:rPr>
+                <w:b/>
+              </w:rPr>
+            </w:pPr>
+            <w:r>
+              <w:rPr>
+                <w:b/>
+              </w:rPr>
+              <w:t>Step</w:t>
+            </w:r>
+            <w:r>
+              <w:rPr>
+                <w:b/>
+              </w:rPr>
+              <w:t>3</w:t>
+            </w:r>
+          </w:p>
+        </w:tc>
+        <w:tc>
+          <w:tcPr>
+            <w:tcW w:w="8545" w:type="dxa"/>
+          </w:tcPr>
+          <w:p>
+            <w:pPr>
+              <w:pStyle w:val="ListParagraph"/>
+              <w:numPr>
+                <w:ilvl w:val="0"/>
+                <w:numId w:val="32"/>
+              </w:numPr>
+              <w:spacing w:before="40" w:after="120"/>
               <w:rPr>
                 <w:bCs/>
               </w:rPr>
-              <w:t>Notify program.</w:t>
+            </w:pPr>
+            <w:r>
+              <w:rPr>
+                <w:bCs/>
+              </w:rPr>
+              <w:t>Notify those who are going to work on post prod V&amp;V that it is ready for them to test.</w:t>
+            </w:r>
+          </w:p>
+          <w:p>
+            <w:pPr>
+              <w:pStyle w:val="ListParagraph"/>
+              <w:numPr>
+                <w:ilvl w:val="0"/>
+                <w:numId w:val="32"/>
+              </w:numPr>
+              <w:spacing w:before="40" w:after="120"/>
+              <w:rPr>
+                <w:bCs/>
+              </w:rPr>
+            </w:pPr>
+            <w:r>
+              <w:rPr>
+                <w:bCs/>
+              </w:rPr>
+              <w:t>Once post prod V&amp;V is passed</w:t>
+            </w:r>
+            <w:r>
+              <w:rPr>
+                <w:bCs/>
+              </w:rPr>
+              <w:t>, n</w:t>
+            </w:r>
+            <w:r>
+              <w:rPr>
+                <w:bCs/>
+              </w:rPr>
+              <w:t>otify program.</w:t>
             </w:r>
           </w:p>
         </w:tc>
@@ -3168,13 +3400,6 @@
           <w:szCs w:val="32"/>
         </w:rPr>
       </w:pPr>
-      <w:r>
-        <w:rPr>
-          <w:sz w:val="32"/>
-          <w:szCs w:val="32"/>
-        </w:rPr>
-        <w:t xml:space="preserve"> </w:t>
-      </w:r>
     </w:p>
     <w:sectPr>
       <w:footerReference w:type="default" r:id="rId15"/>
@@ -4411,6 +4636,98 @@
     </w:lvl>
   </w:abstractNum>
   <w:abstractNum w:abstractNumId="5" w15:restartNumberingAfterBreak="0">
+    <w:nsid w:val="0974582A"/>
+    <w:multiLevelType w:val="hybridMultilevel"/>
+    <w:tmpl w:val="0D8E6E78"/>
+    <w:lvl w:ilvl="0" w:tplc="04090001">
+      <w:start w:val="1"/>
+      <w:numFmt w:val="bullet"/>
+      <w:lvlText w:val=""/>
+      <w:lvlJc w:val="left"/>
+      <w:pPr>
+        <w:ind w:left="360" w:hanging="360"/>
+      </w:pPr>
+      <w:rPr>
+        <w:rFonts w:ascii="Symbol" w:hAnsi="Symbol" w:hint="default"/>
+      </w:rPr>
+    </w:lvl>
+    <w:lvl w:ilvl="1" w:tplc="FFFFFFFF">
+      <w:start w:val="1"/>
+      <w:numFmt w:val="lowerLetter"/>
+      <w:lvlText w:val="%2."/>
+      <w:lvlJc w:val="left"/>
+      <w:pPr>
+        <w:ind w:left="810" w:hanging="720"/>
+      </w:pPr>
+      <w:rPr>
+        <w:rFonts w:hint="default"/>
+      </w:rPr>
+    </w:lvl>
+    <w:lvl w:ilvl="2" w:tplc="FFFFFFFF" w:tentative="1">
+      <w:start w:val="1"/>
+      <w:numFmt w:val="lowerRoman"/>
+      <w:lvlText w:val="%3."/>
+      <w:lvlJc w:val="right"/>
+      <w:pPr>
+        <w:ind w:left="1170" w:hanging="180"/>
+      </w:pPr>
+    </w:lvl>
+    <w:lvl w:ilvl="3" w:tplc="FFFFFFFF" w:tentative="1">
+      <w:start w:val="1"/>
+      <w:numFmt w:val="decimal"/>
+      <w:lvlText w:val="%4."/>
+      <w:lvlJc w:val="left"/>
+      <w:pPr>
+        <w:ind w:left="1890" w:hanging="360"/>
+      </w:pPr>
+    </w:lvl>
+    <w:lvl w:ilvl="4" w:tplc="FFFFFFFF" w:tentative="1">
+      <w:start w:val="1"/>
+      <w:numFmt w:val="lowerLetter"/>
+      <w:lvlText w:val="%5."/>
+      <w:lvlJc w:val="left"/>
+      <w:pPr>
+        <w:ind w:left="2610" w:hanging="360"/>
+      </w:pPr>
+    </w:lvl>
+    <w:lvl w:ilvl="5" w:tplc="FFFFFFFF" w:tentative="1">
+      <w:start w:val="1"/>
+      <w:numFmt w:val="lowerRoman"/>
+      <w:lvlText w:val="%6."/>
+      <w:lvlJc w:val="right"/>
+      <w:pPr>
+        <w:ind w:left="3330" w:hanging="180"/>
+      </w:pPr>
+    </w:lvl>
+    <w:lvl w:ilvl="6" w:tplc="FFFFFFFF" w:tentative="1">
+      <w:start w:val="1"/>
+      <w:numFmt w:val="decimal"/>
+      <w:lvlText w:val="%7."/>
+      <w:lvlJc w:val="left"/>
+      <w:pPr>
+        <w:ind w:left="4050" w:hanging="360"/>
+      </w:pPr>
+    </w:lvl>
+    <w:lvl w:ilvl="7" w:tplc="FFFFFFFF" w:tentative="1">
+      <w:start w:val="1"/>
+      <w:numFmt w:val="lowerLetter"/>
+      <w:lvlText w:val="%8."/>
+      <w:lvlJc w:val="left"/>
+      <w:pPr>
+        <w:ind w:left="4770" w:hanging="360"/>
+      </w:pPr>
+    </w:lvl>
+    <w:lvl w:ilvl="8" w:tplc="FFFFFFFF" w:tentative="1">
+      <w:start w:val="1"/>
+      <w:numFmt w:val="lowerRoman"/>
+      <w:lvlText w:val="%9."/>
+      <w:lvlJc w:val="right"/>
+      <w:pPr>
+        <w:ind w:left="5490" w:hanging="180"/>
+      </w:pPr>
+    </w:lvl>
+  </w:abstractNum>
+  <w:abstractNum w:abstractNumId="6" w15:restartNumberingAfterBreak="0">
     <w:nsid w:val="174B3FB2"/>
     <w:multiLevelType w:val="hybridMultilevel"/>
     <w:tmpl w:val="E464721E"/>
@@ -4502,7 +4819,7 @@
       </w:pPr>
     </w:lvl>
   </w:abstractNum>
-  <w:abstractNum w:abstractNumId="6" w15:restartNumberingAfterBreak="0">
+  <w:abstractNum w:abstractNumId="7" w15:restartNumberingAfterBreak="0">
     <w:nsid w:val="1AA73289"/>
     <w:multiLevelType w:val="hybridMultilevel"/>
     <w:tmpl w:val="E464721E"/>
@@ -4594,7 +4911,7 @@
       </w:pPr>
     </w:lvl>
   </w:abstractNum>
-  <w:abstractNum w:abstractNumId="7" w15:restartNumberingAfterBreak="0">
+  <w:abstractNum w:abstractNumId="8" w15:restartNumberingAfterBreak="0">
     <w:nsid w:val="20AD52B8"/>
     <w:multiLevelType w:val="hybridMultilevel"/>
     <w:tmpl w:val="E464721E"/>
@@ -4686,7 +5003,7 @@
       </w:pPr>
     </w:lvl>
   </w:abstractNum>
-  <w:abstractNum w:abstractNumId="8" w15:restartNumberingAfterBreak="0">
+  <w:abstractNum w:abstractNumId="9" w15:restartNumberingAfterBreak="0">
     <w:nsid w:val="28381D0A"/>
     <w:multiLevelType w:val="hybridMultilevel"/>
     <w:tmpl w:val="5EDE0656"/>
@@ -4775,7 +5092,119 @@
       </w:pPr>
     </w:lvl>
   </w:abstractNum>
-  <w:abstractNum w:abstractNumId="9" w15:restartNumberingAfterBreak="0">
+  <w:abstractNum w:abstractNumId="10" w15:restartNumberingAfterBreak="0">
+    <w:nsid w:val="2A6B7EAA"/>
+    <w:multiLevelType w:val="hybridMultilevel"/>
+    <w:tmpl w:val="50449FB8"/>
+    <w:lvl w:ilvl="0" w:tplc="41745EEC">
+      <w:numFmt w:val="bullet"/>
+      <w:lvlText w:val="-"/>
+      <w:lvlJc w:val="left"/>
+      <w:pPr>
+        <w:ind w:left="720" w:hanging="360"/>
+      </w:pPr>
+      <w:rPr>
+        <w:rFonts w:ascii="Times New Roman" w:eastAsia="Times New Roman" w:hAnsi="Times New Roman" w:cs="Times New Roman" w:hint="default"/>
+      </w:rPr>
+    </w:lvl>
+    <w:lvl w:ilvl="1" w:tplc="04090003" w:tentative="1">
+      <w:start w:val="1"/>
+      <w:numFmt w:val="bullet"/>
+      <w:lvlText w:val="o"/>
+      <w:lvlJc w:val="left"/>
+      <w:pPr>
+        <w:ind w:left="1440" w:hanging="360"/>
+      </w:pPr>
+      <w:rPr>
+        <w:rFonts w:ascii="Courier New" w:hAnsi="Courier New" w:cs="Courier New" w:hint="default"/>
+      </w:rPr>
+    </w:lvl>
+    <w:lvl w:ilvl="2" w:tplc="04090005" w:tentative="1">
+      <w:start w:val="1"/>
+      <w:numFmt w:val="bullet"/>
+      <w:lvlText w:val=""/>
+      <w:lvlJc w:val="left"/>
+      <w:pPr>
+        <w:ind w:left="2160" w:hanging="360"/>
+      </w:pPr>
+      <w:rPr>
+        <w:rFonts w:ascii="Wingdings" w:hAnsi="Wingdings" w:hint="default"/>
+      </w:rPr>
+    </w:lvl>
+    <w:lvl w:ilvl="3" w:tplc="04090001" w:tentative="1">
+      <w:start w:val="1"/>
+      <w:numFmt w:val="bullet"/>
+      <w:lvlText w:val=""/>
+      <w:lvlJc w:val="left"/>
+      <w:pPr>
+        <w:ind w:left="2880" w:hanging="360"/>
+      </w:pPr>
+      <w:rPr>
+        <w:rFonts w:ascii="Symbol" w:hAnsi="Symbol" w:hint="default"/>
+      </w:rPr>
+    </w:lvl>
+    <w:lvl w:ilvl="4" w:tplc="04090003" w:tentative="1">
+      <w:start w:val="1"/>
+      <w:numFmt w:val="bullet"/>
+      <w:lvlText w:val="o"/>
+      <w:lvlJc w:val="left"/>
+      <w:pPr>
+        <w:ind w:left="3600" w:hanging="360"/>
+      </w:pPr>
+      <w:rPr>
+        <w:rFonts w:ascii="Courier New" w:hAnsi="Courier New" w:cs="Courier New" w:hint="default"/>
+      </w:rPr>
+    </w:lvl>
+    <w:lvl w:ilvl="5" w:tplc="04090005" w:tentative="1">
+      <w:start w:val="1"/>
+      <w:numFmt w:val="bullet"/>
+      <w:lvlText w:val=""/>
+      <w:lvlJc w:val="left"/>
+      <w:pPr>
+        <w:ind w:left="4320" w:hanging="360"/>
+      </w:pPr>
+      <w:rPr>
+        <w:rFonts w:ascii="Wingdings" w:hAnsi="Wingdings" w:hint="default"/>
+      </w:rPr>
+    </w:lvl>
+    <w:lvl w:ilvl="6" w:tplc="04090001" w:tentative="1">
+      <w:start w:val="1"/>
+      <w:numFmt w:val="bullet"/>
+      <w:lvlText w:val=""/>
+      <w:lvlJc w:val="left"/>
+      <w:pPr>
+        <w:ind w:left="5040" w:hanging="360"/>
+      </w:pPr>
+      <w:rPr>
+        <w:rFonts w:ascii="Symbol" w:hAnsi="Symbol" w:hint="default"/>
+      </w:rPr>
+    </w:lvl>
+    <w:lvl w:ilvl="7" w:tplc="04090003" w:tentative="1">
+      <w:start w:val="1"/>
+      <w:numFmt w:val="bullet"/>
+      <w:lvlText w:val="o"/>
+      <w:lvlJc w:val="left"/>
+      <w:pPr>
+        <w:ind w:left="5760" w:hanging="360"/>
+      </w:pPr>
+      <w:rPr>
+        <w:rFonts w:ascii="Courier New" w:hAnsi="Courier New" w:cs="Courier New" w:hint="default"/>
+      </w:rPr>
+    </w:lvl>
+    <w:lvl w:ilvl="8" w:tplc="04090005" w:tentative="1">
+      <w:start w:val="1"/>
+      <w:numFmt w:val="bullet"/>
+      <w:lvlText w:val=""/>
+      <w:lvlJc w:val="left"/>
+      <w:pPr>
+        <w:ind w:left="6480" w:hanging="360"/>
+      </w:pPr>
+      <w:rPr>
+        <w:rFonts w:ascii="Wingdings" w:hAnsi="Wingdings" w:hint="default"/>
+      </w:rPr>
+    </w:lvl>
+  </w:abstractNum>
+  <w:abstractNum w:abstractNumId="11" w15:restartNumberingAfterBreak="0">
     <w:nsid w:val="2D990BDA"/>
     <w:multiLevelType w:val="hybridMultilevel"/>
     <w:tmpl w:val="C226E3A8"/>
@@ -4864,7 +5293,7 @@
       </w:pPr>
     </w:lvl>
   </w:abstractNum>
-  <w:abstractNum w:abstractNumId="10" w15:restartNumberingAfterBreak="0">
+  <w:abstractNum w:abstractNumId="12" w15:restartNumberingAfterBreak="0">
     <w:nsid w:val="32CF5DCC"/>
     <w:multiLevelType w:val="hybridMultilevel"/>
     <w:tmpl w:val="54F80C22"/>
@@ -4950,7 +5379,7 @@
       </w:pPr>
     </w:lvl>
   </w:abstractNum>
-  <w:abstractNum w:abstractNumId="11" w15:restartNumberingAfterBreak="0">
+  <w:abstractNum w:abstractNumId="13" w15:restartNumberingAfterBreak="0">
     <w:nsid w:val="3ADE279F"/>
     <w:multiLevelType w:val="hybridMultilevel"/>
     <w:tmpl w:val="E464721E"/>
@@ -5042,7 +5471,231 @@
       </w:pPr>
     </w:lvl>
   </w:abstractNum>
-  <w:abstractNum w:abstractNumId="12" w15:restartNumberingAfterBreak="0">
+  <w:abstractNum w:abstractNumId="14" w15:restartNumberingAfterBreak="0">
+    <w:nsid w:val="3F8A5907"/>
+    <w:multiLevelType w:val="hybridMultilevel"/>
+    <w:tmpl w:val="4118AACE"/>
+    <w:lvl w:ilvl="0" w:tplc="41745EEC">
+      <w:numFmt w:val="bullet"/>
+      <w:lvlText w:val="-"/>
+      <w:lvlJc w:val="left"/>
+      <w:pPr>
+        <w:ind w:left="720" w:hanging="360"/>
+      </w:pPr>
+      <w:rPr>
+        <w:rFonts w:ascii="Times New Roman" w:eastAsia="Times New Roman" w:hAnsi="Times New Roman" w:cs="Times New Roman" w:hint="default"/>
+      </w:rPr>
+    </w:lvl>
+    <w:lvl w:ilvl="1" w:tplc="04090003" w:tentative="1">
+      <w:start w:val="1"/>
+      <w:numFmt w:val="bullet"/>
+      <w:lvlText w:val="o"/>
+      <w:lvlJc w:val="left"/>
+      <w:pPr>
+        <w:ind w:left="1440" w:hanging="360"/>
+      </w:pPr>
+      <w:rPr>
+        <w:rFonts w:ascii="Courier New" w:hAnsi="Courier New" w:cs="Courier New" w:hint="default"/>
+      </w:rPr>
+    </w:lvl>
+    <w:lvl w:ilvl="2" w:tplc="04090005" w:tentative="1">
+      <w:start w:val="1"/>
+      <w:numFmt w:val="bullet"/>
+      <w:lvlText w:val=""/>
+      <w:lvlJc w:val="left"/>
+      <w:pPr>
+        <w:ind w:left="2160" w:hanging="360"/>
+      </w:pPr>
+      <w:rPr>
+        <w:rFonts w:ascii="Wingdings" w:hAnsi="Wingdings" w:hint="default"/>
+      </w:rPr>
+    </w:lvl>
+    <w:lvl w:ilvl="3" w:tplc="04090001" w:tentative="1">
+      <w:start w:val="1"/>
+      <w:numFmt w:val="bullet"/>
+      <w:lvlText w:val=""/>
+      <w:lvlJc w:val="left"/>
+      <w:pPr>
+        <w:ind w:left="2880" w:hanging="360"/>
+      </w:pPr>
+      <w:rPr>
+        <w:rFonts w:ascii="Symbol" w:hAnsi="Symbol" w:hint="default"/>
+      </w:rPr>
+    </w:lvl>
+    <w:lvl w:ilvl="4" w:tplc="04090003" w:tentative="1">
+      <w:start w:val="1"/>
+      <w:numFmt w:val="bullet"/>
+      <w:lvlText w:val="o"/>
+      <w:lvlJc w:val="left"/>
+      <w:pPr>
+        <w:ind w:left="3600" w:hanging="360"/>
+      </w:pPr>
+      <w:rPr>
+        <w:rFonts w:ascii="Courier New" w:hAnsi="Courier New" w:cs="Courier New" w:hint="default"/>
+      </w:rPr>
+    </w:lvl>
+    <w:lvl w:ilvl="5" w:tplc="04090005" w:tentative="1">
+      <w:start w:val="1"/>
+      <w:numFmt w:val="bullet"/>
+      <w:lvlText w:val=""/>
+      <w:lvlJc w:val="left"/>
+      <w:pPr>
+        <w:ind w:left="4320" w:hanging="360"/>
+      </w:pPr>
+      <w:rPr>
+        <w:rFonts w:ascii="Wingdings" w:hAnsi="Wingdings" w:hint="default"/>
+      </w:rPr>
+    </w:lvl>
+    <w:lvl w:ilvl="6" w:tplc="04090001" w:tentative="1">
+      <w:start w:val="1"/>
+      <w:numFmt w:val="bullet"/>
+      <w:lvlText w:val=""/>
+      <w:lvlJc w:val="left"/>
+      <w:pPr>
+        <w:ind w:left="5040" w:hanging="360"/>
+      </w:pPr>
+      <w:rPr>
+        <w:rFonts w:ascii="Symbol" w:hAnsi="Symbol" w:hint="default"/>
+      </w:rPr>
+    </w:lvl>
+    <w:lvl w:ilvl="7" w:tplc="04090003" w:tentative="1">
+      <w:start w:val="1"/>
+      <w:numFmt w:val="bullet"/>
+      <w:lvlText w:val="o"/>
+      <w:lvlJc w:val="left"/>
+      <w:pPr>
+        <w:ind w:left="5760" w:hanging="360"/>
+      </w:pPr>
+      <w:rPr>
+        <w:rFonts w:ascii="Courier New" w:hAnsi="Courier New" w:cs="Courier New" w:hint="default"/>
+      </w:rPr>
+    </w:lvl>
+    <w:lvl w:ilvl="8" w:tplc="04090005" w:tentative="1">
+      <w:start w:val="1"/>
+      <w:numFmt w:val="bullet"/>
+      <w:lvlText w:val=""/>
+      <w:lvlJc w:val="left"/>
+      <w:pPr>
+        <w:ind w:left="6480" w:hanging="360"/>
+      </w:pPr>
+      <w:rPr>
+        <w:rFonts w:ascii="Wingdings" w:hAnsi="Wingdings" w:hint="default"/>
+      </w:rPr>
+    </w:lvl>
+  </w:abstractNum>
+  <w:abstractNum w:abstractNumId="15" w15:restartNumberingAfterBreak="0">
+    <w:nsid w:val="415E7BDD"/>
+    <w:multiLevelType w:val="hybridMultilevel"/>
+    <w:tmpl w:val="36360426"/>
+    <w:lvl w:ilvl="0" w:tplc="41745EEC">
+      <w:numFmt w:val="bullet"/>
+      <w:lvlText w:val="-"/>
+      <w:lvlJc w:val="left"/>
+      <w:pPr>
+        <w:ind w:left="720" w:hanging="360"/>
+      </w:pPr>
+      <w:rPr>
+        <w:rFonts w:ascii="Times New Roman" w:eastAsia="Times New Roman" w:hAnsi="Times New Roman" w:cs="Times New Roman" w:hint="default"/>
+      </w:rPr>
+    </w:lvl>
+    <w:lvl w:ilvl="1" w:tplc="04090003" w:tentative="1">
+      <w:start w:val="1"/>
+      <w:numFmt w:val="bullet"/>
+      <w:lvlText w:val="o"/>
+      <w:lvlJc w:val="left"/>
+      <w:pPr>
+        <w:ind w:left="1440" w:hanging="360"/>
+      </w:pPr>
+      <w:rPr>
+        <w:rFonts w:ascii="Courier New" w:hAnsi="Courier New" w:cs="Courier New" w:hint="default"/>
+      </w:rPr>
+    </w:lvl>
+    <w:lvl w:ilvl="2" w:tplc="04090005" w:tentative="1">
+      <w:start w:val="1"/>
+      <w:numFmt w:val="bullet"/>
+      <w:lvlText w:val=""/>
+      <w:lvlJc w:val="left"/>
+      <w:pPr>
+        <w:ind w:left="2160" w:hanging="360"/>
+      </w:pPr>
+      <w:rPr>
+        <w:rFonts w:ascii="Wingdings" w:hAnsi="Wingdings" w:hint="default"/>
+      </w:rPr>
+    </w:lvl>
+    <w:lvl w:ilvl="3" w:tplc="04090001" w:tentative="1">
+      <w:start w:val="1"/>
+      <w:numFmt w:val="bullet"/>
+      <w:lvlText w:val=""/>
+      <w:lvlJc w:val="left"/>
+      <w:pPr>
+        <w:ind w:left="2880" w:hanging="360"/>
+      </w:pPr>
+      <w:rPr>
+        <w:rFonts w:ascii="Symbol" w:hAnsi="Symbol" w:hint="default"/>
+      </w:rPr>
+    </w:lvl>
+    <w:lvl w:ilvl="4" w:tplc="04090003" w:tentative="1">
+      <w:start w:val="1"/>
+      <w:numFmt w:val="bullet"/>
+      <w:lvlText w:val="o"/>
+      <w:lvlJc w:val="left"/>
+      <w:pPr>
+        <w:ind w:left="3600" w:hanging="360"/>
+      </w:pPr>
+      <w:rPr>
+        <w:rFonts w:ascii="Courier New" w:hAnsi="Courier New" w:cs="Courier New" w:hint="default"/>
+      </w:rPr>
+    </w:lvl>
+    <w:lvl w:ilvl="5" w:tplc="04090005" w:tentative="1">
+      <w:start w:val="1"/>
+      <w:numFmt w:val="bullet"/>
+      <w:lvlText w:val=""/>
+      <w:lvlJc w:val="left"/>
+      <w:pPr>
+        <w:ind w:left="4320" w:hanging="360"/>
+      </w:pPr>
+      <w:rPr>
+        <w:rFonts w:ascii="Wingdings" w:hAnsi="Wingdings" w:hint="default"/>
+      </w:rPr>
+    </w:lvl>
+    <w:lvl w:ilvl="6" w:tplc="04090001" w:tentative="1">
+      <w:start w:val="1"/>
+      <w:numFmt w:val="bullet"/>
+      <w:lvlText w:val=""/>
+      <w:lvlJc w:val="left"/>
+      <w:pPr>
+        <w:ind w:left="5040" w:hanging="360"/>
+      </w:pPr>
+      <w:rPr>
+        <w:rFonts w:ascii="Symbol" w:hAnsi="Symbol" w:hint="default"/>
+      </w:rPr>
+    </w:lvl>
+    <w:lvl w:ilvl="7" w:tplc="04090003" w:tentative="1">
+      <w:start w:val="1"/>
+      <w:numFmt w:val="bullet"/>
+      <w:lvlText w:val="o"/>
+      <w:lvlJc w:val="left"/>
+      <w:pPr>
+        <w:ind w:left="5760" w:hanging="360"/>
+      </w:pPr>
+      <w:rPr>
+        <w:rFonts w:ascii="Courier New" w:hAnsi="Courier New" w:cs="Courier New" w:hint="default"/>
+      </w:rPr>
+    </w:lvl>
+    <w:lvl w:ilvl="8" w:tplc="04090005" w:tentative="1">
+      <w:start w:val="1"/>
+      <w:numFmt w:val="bullet"/>
+      <w:lvlText w:val=""/>
+      <w:lvlJc w:val="left"/>
+      <w:pPr>
+        <w:ind w:left="6480" w:hanging="360"/>
+      </w:pPr>
+      <w:rPr>
+        <w:rFonts w:ascii="Wingdings" w:hAnsi="Wingdings" w:hint="default"/>
+      </w:rPr>
+    </w:lvl>
+  </w:abstractNum>
+  <w:abstractNum w:abstractNumId="16" w15:restartNumberingAfterBreak="0">
     <w:nsid w:val="447E4851"/>
     <w:multiLevelType w:val="hybridMultilevel"/>
     <w:tmpl w:val="2F90F55E"/>
@@ -5131,7 +5784,7 @@
       </w:pPr>
     </w:lvl>
   </w:abstractNum>
-  <w:abstractNum w:abstractNumId="13" w15:restartNumberingAfterBreak="0">
+  <w:abstractNum w:abstractNumId="17" w15:restartNumberingAfterBreak="0">
     <w:nsid w:val="46A61786"/>
     <w:multiLevelType w:val="hybridMultilevel"/>
     <w:tmpl w:val="54F80C22"/>
@@ -5217,7 +5870,7 @@
       </w:pPr>
     </w:lvl>
   </w:abstractNum>
-  <w:abstractNum w:abstractNumId="14" w15:restartNumberingAfterBreak="0">
+  <w:abstractNum w:abstractNumId="18" w15:restartNumberingAfterBreak="0">
     <w:nsid w:val="5288722A"/>
     <w:multiLevelType w:val="hybridMultilevel"/>
     <w:tmpl w:val="CF0C9900"/>
@@ -5309,7 +5962,103 @@
       </w:pPr>
     </w:lvl>
   </w:abstractNum>
-  <w:abstractNum w:abstractNumId="15" w15:restartNumberingAfterBreak="0">
+  <w:abstractNum w:abstractNumId="19" w15:restartNumberingAfterBreak="0">
+    <w:nsid w:val="59834B50"/>
+    <w:multiLevelType w:val="hybridMultilevel"/>
+    <w:tmpl w:val="FCC23C04"/>
+    <w:lvl w:ilvl="0" w:tplc="04090001">
+      <w:start w:val="1"/>
+      <w:numFmt w:val="bullet"/>
+      <w:lvlText w:val=""/>
+      <w:lvlJc w:val="left"/>
+      <w:pPr>
+        <w:ind w:left="720" w:hanging="360"/>
+      </w:pPr>
+      <w:rPr>
+        <w:rFonts w:ascii="Symbol" w:hAnsi="Symbol" w:hint="default"/>
+        <w:b w:val="0"/>
+        <w:bCs/>
+        <w:i w:val="0"/>
+        <w:iCs w:val="0"/>
+      </w:rPr>
+    </w:lvl>
+    <w:lvl w:ilvl="1" w:tplc="FFFFFFFF">
+      <w:start w:val="1"/>
+      <w:numFmt w:val="lowerLetter"/>
+      <w:lvlText w:val="%2."/>
+      <w:lvlJc w:val="left"/>
+      <w:pPr>
+        <w:ind w:left="1440" w:hanging="360"/>
+      </w:pPr>
+    </w:lvl>
+    <w:lvl w:ilvl="2" w:tplc="C1EC330C">
+      <w:start w:val="1"/>
+      <w:numFmt w:val="decimal"/>
+      <w:lvlText w:val="%3."/>
+      <w:lvlJc w:val="left"/>
+      <w:pPr>
+        <w:ind w:left="2340" w:hanging="360"/>
+      </w:pPr>
+      <w:rPr>
+        <w:rFonts w:hint="default"/>
+      </w:rPr>
+    </w:lvl>
+    <w:lvl w:ilvl="3" w:tplc="FFFFFFFF" w:tentative="1">
+      <w:start w:val="1"/>
+      <w:numFmt w:val="decimal"/>
+      <w:lvlText w:val="%4."/>
+      <w:lvlJc w:val="left"/>
+      <w:pPr>
+        <w:ind w:left="2880" w:hanging="360"/>
+      </w:pPr>
+    </w:lvl>
+    <w:lvl w:ilvl="4" w:tplc="FFFFFFFF" w:tentative="1">
+      <w:start w:val="1"/>
+      <w:numFmt w:val="lowerLetter"/>
+      <w:lvlText w:val="%5."/>
+      <w:lvlJc w:val="left"/>
+      <w:pPr>
+        <w:ind w:left="3600" w:hanging="360"/>
+      </w:pPr>
+    </w:lvl>
+    <w:lvl w:ilvl="5" w:tplc="FFFFFFFF" w:tentative="1">
+      <w:start w:val="1"/>
+      <w:numFmt w:val="lowerRoman"/>
+      <w:lvlText w:val="%6."/>
+      <w:lvlJc w:val="right"/>
+      <w:pPr>
+        <w:ind w:left="4320" w:hanging="180"/>
+      </w:pPr>
+    </w:lvl>
+    <w:lvl w:ilvl="6" w:tplc="FFFFFFFF" w:tentative="1">
+      <w:start w:val="1"/>
+      <w:numFmt w:val="decimal"/>
+      <w:lvlText w:val="%7."/>
+      <w:lvlJc w:val="left"/>
+      <w:pPr>
+        <w:ind w:left="5040" w:hanging="360"/>
+      </w:pPr>
+    </w:lvl>
+    <w:lvl w:ilvl="7" w:tplc="FFFFFFFF" w:tentative="1">
+      <w:start w:val="1"/>
+      <w:numFmt w:val="lowerLetter"/>
+      <w:lvlText w:val="%8."/>
+      <w:lvlJc w:val="left"/>
+      <w:pPr>
+        <w:ind w:left="5760" w:hanging="360"/>
+      </w:pPr>
+    </w:lvl>
+    <w:lvl w:ilvl="8" w:tplc="FFFFFFFF" w:tentative="1">
+      <w:start w:val="1"/>
+      <w:numFmt w:val="lowerRoman"/>
+      <w:lvlText w:val="%9."/>
+      <w:lvlJc w:val="right"/>
+      <w:pPr>
+        <w:ind w:left="6480" w:hanging="180"/>
+      </w:pPr>
+    </w:lvl>
+  </w:abstractNum>
+  <w:abstractNum w:abstractNumId="20" w15:restartNumberingAfterBreak="0">
     <w:nsid w:val="5D1B146A"/>
     <w:multiLevelType w:val="hybridMultilevel"/>
     <w:tmpl w:val="AB7E862C"/>
@@ -5422,7 +6171,7 @@
       </w:rPr>
     </w:lvl>
   </w:abstractNum>
-  <w:abstractNum w:abstractNumId="16" w15:restartNumberingAfterBreak="0">
+  <w:abstractNum w:abstractNumId="21" w15:restartNumberingAfterBreak="0">
     <w:nsid w:val="6138715C"/>
     <w:multiLevelType w:val="hybridMultilevel"/>
     <w:tmpl w:val="3E5A751A"/>
@@ -5508,7 +6257,7 @@
       </w:pPr>
     </w:lvl>
   </w:abstractNum>
-  <w:abstractNum w:abstractNumId="17" w15:restartNumberingAfterBreak="0">
+  <w:abstractNum w:abstractNumId="22" w15:restartNumberingAfterBreak="0">
     <w:nsid w:val="630A44C4"/>
     <w:multiLevelType w:val="hybridMultilevel"/>
     <w:tmpl w:val="E464721E"/>
@@ -5600,7 +6349,99 @@
       </w:pPr>
     </w:lvl>
   </w:abstractNum>
-  <w:abstractNum w:abstractNumId="18" w15:restartNumberingAfterBreak="0">
+  <w:abstractNum w:abstractNumId="23" w15:restartNumberingAfterBreak="0">
+    <w:nsid w:val="63BE3A0D"/>
+    <w:multiLevelType w:val="hybridMultilevel"/>
+    <w:tmpl w:val="8E746976"/>
+    <w:lvl w:ilvl="0" w:tplc="04090001">
+      <w:start w:val="1"/>
+      <w:numFmt w:val="bullet"/>
+      <w:lvlText w:val=""/>
+      <w:lvlJc w:val="left"/>
+      <w:pPr>
+        <w:ind w:left="360" w:hanging="360"/>
+      </w:pPr>
+      <w:rPr>
+        <w:rFonts w:ascii="Symbol" w:hAnsi="Symbol" w:hint="default"/>
+      </w:rPr>
+    </w:lvl>
+    <w:lvl w:ilvl="1" w:tplc="FFFFFFFF">
+      <w:start w:val="1"/>
+      <w:numFmt w:val="lowerLetter"/>
+      <w:lvlText w:val="%2."/>
+      <w:lvlJc w:val="left"/>
+      <w:pPr>
+        <w:ind w:left="810" w:hanging="720"/>
+      </w:pPr>
+      <w:rPr>
+        <w:rFonts w:hint="default"/>
+      </w:rPr>
+    </w:lvl>
+    <w:lvl w:ilvl="2" w:tplc="FFFFFFFF" w:tentative="1">
+      <w:start w:val="1"/>
+      <w:numFmt w:val="lowerRoman"/>
+      <w:lvlText w:val="%3."/>
+      <w:lvlJc w:val="right"/>
+      <w:pPr>
+        <w:ind w:left="1170" w:hanging="180"/>
+      </w:pPr>
+    </w:lvl>
+    <w:lvl w:ilvl="3" w:tplc="FFFFFFFF" w:tentative="1">
+      <w:start w:val="1"/>
+      <w:numFmt w:val="decimal"/>
+      <w:lvlText w:val="%4."/>
+      <w:lvlJc w:val="left"/>
+      <w:pPr>
+        <w:ind w:left="1890" w:hanging="360"/>
+      </w:pPr>
+    </w:lvl>
+    <w:lvl w:ilvl="4" w:tplc="FFFFFFFF" w:tentative="1">
+      <w:start w:val="1"/>
+      <w:numFmt w:val="lowerLetter"/>
+      <w:lvlText w:val="%5."/>
+      <w:lvlJc w:val="left"/>
+      <w:pPr>
+        <w:ind w:left="2610" w:hanging="360"/>
+      </w:pPr>
+    </w:lvl>
+    <w:lvl w:ilvl="5" w:tplc="FFFFFFFF" w:tentative="1">
+      <w:start w:val="1"/>
+      <w:numFmt w:val="lowerRoman"/>
+      <w:lvlText w:val="%6."/>
+      <w:lvlJc w:val="right"/>
+      <w:pPr>
+        <w:ind w:left="3330" w:hanging="180"/>
+      </w:pPr>
+    </w:lvl>
+    <w:lvl w:ilvl="6" w:tplc="FFFFFFFF" w:tentative="1">
+      <w:start w:val="1"/>
+      <w:numFmt w:val="decimal"/>
+      <w:lvlText w:val="%7."/>
+      <w:lvlJc w:val="left"/>
+      <w:pPr>
+        <w:ind w:left="4050" w:hanging="360"/>
+      </w:pPr>
+    </w:lvl>
+    <w:lvl w:ilvl="7" w:tplc="FFFFFFFF" w:tentative="1">
+      <w:start w:val="1"/>
+      <w:numFmt w:val="lowerLetter"/>
+      <w:lvlText w:val="%8."/>
+      <w:lvlJc w:val="left"/>
+      <w:pPr>
+        <w:ind w:left="4770" w:hanging="360"/>
+      </w:pPr>
+    </w:lvl>
+    <w:lvl w:ilvl="8" w:tplc="FFFFFFFF" w:tentative="1">
+      <w:start w:val="1"/>
+      <w:numFmt w:val="lowerRoman"/>
+      <w:lvlText w:val="%9."/>
+      <w:lvlJc w:val="right"/>
+      <w:pPr>
+        <w:ind w:left="5490" w:hanging="180"/>
+      </w:pPr>
+    </w:lvl>
+  </w:abstractNum>
+  <w:abstractNum w:abstractNumId="24" w15:restartNumberingAfterBreak="0">
     <w:nsid w:val="64915ED3"/>
     <w:multiLevelType w:val="hybridMultilevel"/>
     <w:tmpl w:val="6006213A"/>
@@ -5713,7 +6554,119 @@
       </w:rPr>
     </w:lvl>
   </w:abstractNum>
-  <w:abstractNum w:abstractNumId="19" w15:restartNumberingAfterBreak="0">
+  <w:abstractNum w:abstractNumId="25" w15:restartNumberingAfterBreak="0">
+    <w:nsid w:val="6DB17DD8"/>
+    <w:multiLevelType w:val="hybridMultilevel"/>
+    <w:tmpl w:val="540A585C"/>
+    <w:lvl w:ilvl="0" w:tplc="41745EEC">
+      <w:numFmt w:val="bullet"/>
+      <w:lvlText w:val="-"/>
+      <w:lvlJc w:val="left"/>
+      <w:pPr>
+        <w:ind w:left="720" w:hanging="360"/>
+      </w:pPr>
+      <w:rPr>
+        <w:rFonts w:ascii="Times New Roman" w:eastAsia="Times New Roman" w:hAnsi="Times New Roman" w:cs="Times New Roman" w:hint="default"/>
+      </w:rPr>
+    </w:lvl>
+    <w:lvl w:ilvl="1" w:tplc="04090003" w:tentative="1">
+      <w:start w:val="1"/>
+      <w:numFmt w:val="bullet"/>
+      <w:lvlText w:val="o"/>
+      <w:lvlJc w:val="left"/>
+      <w:pPr>
+        <w:ind w:left="1440" w:hanging="360"/>
+      </w:pPr>
+      <w:rPr>
+        <w:rFonts w:ascii="Courier New" w:hAnsi="Courier New" w:cs="Courier New" w:hint="default"/>
+      </w:rPr>
+    </w:lvl>
+    <w:lvl w:ilvl="2" w:tplc="04090005" w:tentative="1">
+      <w:start w:val="1"/>
+      <w:numFmt w:val="bullet"/>
+      <w:lvlText w:val=""/>
+      <w:lvlJc w:val="left"/>
+      <w:pPr>
+        <w:ind w:left="2160" w:hanging="360"/>
+      </w:pPr>
+      <w:rPr>
+        <w:rFonts w:ascii="Wingdings" w:hAnsi="Wingdings" w:hint="default"/>
+      </w:rPr>
+    </w:lvl>
+    <w:lvl w:ilvl="3" w:tplc="04090001" w:tentative="1">
+      <w:start w:val="1"/>
+      <w:numFmt w:val="bullet"/>
+      <w:lvlText w:val=""/>
+      <w:lvlJc w:val="left"/>
+      <w:pPr>
+        <w:ind w:left="2880" w:hanging="360"/>
+      </w:pPr>
+      <w:rPr>
+        <w:rFonts w:ascii="Symbol" w:hAnsi="Symbol" w:hint="default"/>
+      </w:rPr>
+    </w:lvl>
+    <w:lvl w:ilvl="4" w:tplc="04090003" w:tentative="1">
+      <w:start w:val="1"/>
+      <w:numFmt w:val="bullet"/>
+      <w:lvlText w:val="o"/>
+      <w:lvlJc w:val="left"/>
+      <w:pPr>
+        <w:ind w:left="3600" w:hanging="360"/>
+      </w:pPr>
+      <w:rPr>
+        <w:rFonts w:ascii="Courier New" w:hAnsi="Courier New" w:cs="Courier New" w:hint="default"/>
+      </w:rPr>
+    </w:lvl>
+    <w:lvl w:ilvl="5" w:tplc="04090005" w:tentative="1">
+      <w:start w:val="1"/>
+      <w:numFmt w:val="bullet"/>
+      <w:lvlText w:val=""/>
+      <w:lvlJc w:val="left"/>
+      <w:pPr>
+        <w:ind w:left="4320" w:hanging="360"/>
+      </w:pPr>
+      <w:rPr>
+        <w:rFonts w:ascii="Wingdings" w:hAnsi="Wingdings" w:hint="default"/>
+      </w:rPr>
+    </w:lvl>
+    <w:lvl w:ilvl="6" w:tplc="04090001" w:tentative="1">
+      <w:start w:val="1"/>
+      <w:numFmt w:val="bullet"/>
+      <w:lvlText w:val=""/>
+      <w:lvlJc w:val="left"/>
+      <w:pPr>
+        <w:ind w:left="5040" w:hanging="360"/>
+      </w:pPr>
+      <w:rPr>
+        <w:rFonts w:ascii="Symbol" w:hAnsi="Symbol" w:hint="default"/>
+      </w:rPr>
+    </w:lvl>
+    <w:lvl w:ilvl="7" w:tplc="04090003" w:tentative="1">
+      <w:start w:val="1"/>
+      <w:numFmt w:val="bullet"/>
+      <w:lvlText w:val="o"/>
+      <w:lvlJc w:val="left"/>
+      <w:pPr>
+        <w:ind w:left="5760" w:hanging="360"/>
+      </w:pPr>
+      <w:rPr>
+        <w:rFonts w:ascii="Courier New" w:hAnsi="Courier New" w:cs="Courier New" w:hint="default"/>
+      </w:rPr>
+    </w:lvl>
+    <w:lvl w:ilvl="8" w:tplc="04090005" w:tentative="1">
+      <w:start w:val="1"/>
+      <w:numFmt w:val="bullet"/>
+      <w:lvlText w:val=""/>
+      <w:lvlJc w:val="left"/>
+      <w:pPr>
+        <w:ind w:left="6480" w:hanging="360"/>
+      </w:pPr>
+      <w:rPr>
+        <w:rFonts w:ascii="Wingdings" w:hAnsi="Wingdings" w:hint="default"/>
+      </w:rPr>
+    </w:lvl>
+  </w:abstractNum>
+  <w:abstractNum w:abstractNumId="26" w15:restartNumberingAfterBreak="0">
     <w:nsid w:val="70F77C57"/>
     <w:multiLevelType w:val="hybridMultilevel"/>
     <w:tmpl w:val="E464721E"/>
@@ -5805,7 +6758,93 @@
       </w:pPr>
     </w:lvl>
   </w:abstractNum>
-  <w:abstractNum w:abstractNumId="20" w15:restartNumberingAfterBreak="0">
+  <w:abstractNum w:abstractNumId="27" w15:restartNumberingAfterBreak="0">
+    <w:nsid w:val="7B262231"/>
+    <w:multiLevelType w:val="hybridMultilevel"/>
+    <w:tmpl w:val="CA6C2544"/>
+    <w:lvl w:ilvl="0" w:tplc="0409000F">
+      <w:start w:val="1"/>
+      <w:numFmt w:val="decimal"/>
+      <w:lvlText w:val="%1."/>
+      <w:lvlJc w:val="left"/>
+      <w:pPr>
+        <w:ind w:left="720" w:hanging="360"/>
+      </w:pPr>
+    </w:lvl>
+    <w:lvl w:ilvl="1" w:tplc="04090019" w:tentative="1">
+      <w:start w:val="1"/>
+      <w:numFmt w:val="lowerLetter"/>
+      <w:lvlText w:val="%2."/>
+      <w:lvlJc w:val="left"/>
+      <w:pPr>
+        <w:ind w:left="1440" w:hanging="360"/>
+      </w:pPr>
+    </w:lvl>
+    <w:lvl w:ilvl="2" w:tplc="0409001B" w:tentative="1">
+      <w:start w:val="1"/>
+      <w:numFmt w:val="lowerRoman"/>
+      <w:lvlText w:val="%3."/>
+      <w:lvlJc w:val="right"/>
+      <w:pPr>
+        <w:ind w:left="2160" w:hanging="180"/>
+      </w:pPr>
+    </w:lvl>
+    <w:lvl w:ilvl="3" w:tplc="0409000F" w:tentative="1">
+      <w:start w:val="1"/>
+      <w:numFmt w:val="decimal"/>
+      <w:lvlText w:val="%4."/>
+      <w:lvlJc w:val="left"/>
+      <w:pPr>
+        <w:ind w:left="2880" w:hanging="360"/>
+      </w:pPr>
+    </w:lvl>
+    <w:lvl w:ilvl="4" w:tplc="04090019" w:tentative="1">
+      <w:start w:val="1"/>
+      <w:numFmt w:val="lowerLetter"/>
+      <w:lvlText w:val="%5."/>
+      <w:lvlJc w:val="left"/>
+      <w:pPr>
+        <w:ind w:left="3600" w:hanging="360"/>
+      </w:pPr>
+    </w:lvl>
+    <w:lvl w:ilvl="5" w:tplc="0409001B" w:tentative="1">
+      <w:start w:val="1"/>
+      <w:numFmt w:val="lowerRoman"/>
+      <w:lvlText w:val="%6."/>
+      <w:lvlJc w:val="right"/>
+      <w:pPr>
+        <w:ind w:left="4320" w:hanging="180"/>
+      </w:pPr>
+    </w:lvl>
+    <w:lvl w:ilvl="6" w:tplc="0409000F" w:tentative="1">
+      <w:start w:val="1"/>
+      <w:numFmt w:val="decimal"/>
+      <w:lvlText w:val="%7."/>
+      <w:lvlJc w:val="left"/>
+      <w:pPr>
+        <w:ind w:left="5040" w:hanging="360"/>
+      </w:pPr>
+    </w:lvl>
+    <w:lvl w:ilvl="7" w:tplc="04090019" w:tentative="1">
+      <w:start w:val="1"/>
+      <w:numFmt w:val="lowerLetter"/>
+      <w:lvlText w:val="%8."/>
+      <w:lvlJc w:val="left"/>
+      <w:pPr>
+        <w:ind w:left="5760" w:hanging="360"/>
+      </w:pPr>
+    </w:lvl>
+    <w:lvl w:ilvl="8" w:tplc="0409001B" w:tentative="1">
+      <w:start w:val="1"/>
+      <w:numFmt w:val="lowerRoman"/>
+      <w:lvlText w:val="%9."/>
+      <w:lvlJc w:val="right"/>
+      <w:pPr>
+        <w:ind w:left="6480" w:hanging="180"/>
+      </w:pPr>
+    </w:lvl>
+  </w:abstractNum>
+  <w:abstractNum w:abstractNumId="28" w15:restartNumberingAfterBreak="0">
     <w:nsid w:val="7B3B4E30"/>
     <w:multiLevelType w:val="hybridMultilevel"/>
     <w:tmpl w:val="E464721E"/>
@@ -5897,7 +6936,7 @@
       </w:pPr>
     </w:lvl>
   </w:abstractNum>
-  <w:abstractNum w:abstractNumId="21" w15:restartNumberingAfterBreak="0">
+  <w:abstractNum w:abstractNumId="29" w15:restartNumberingAfterBreak="0">
     <w:nsid w:val="7B9F50A2"/>
     <w:multiLevelType w:val="hybridMultilevel"/>
     <w:tmpl w:val="E464721E"/>
@@ -5989,7 +7028,7 @@
       </w:pPr>
     </w:lvl>
   </w:abstractNum>
-  <w:abstractNum w:abstractNumId="22" w15:restartNumberingAfterBreak="0">
+  <w:abstractNum w:abstractNumId="30" w15:restartNumberingAfterBreak="0">
     <w:nsid w:val="7BEC6060"/>
     <w:multiLevelType w:val="hybridMultilevel"/>
     <w:tmpl w:val="1FF0ADAA"/>
@@ -6102,7 +7141,7 @@
       </w:rPr>
     </w:lvl>
   </w:abstractNum>
-  <w:abstractNum w:abstractNumId="23" w15:restartNumberingAfterBreak="0">
+  <w:abstractNum w:abstractNumId="31" w15:restartNumberingAfterBreak="0">
     <w:nsid w:val="7EF837A0"/>
     <w:multiLevelType w:val="hybridMultilevel"/>
     <w:tmpl w:val="9786619E"/>
@@ -6218,73 +7257,97 @@
     <w:abstractNumId w:val="0"/>
   </w:num>
   <w:num w:numId="2" w16cid:durableId="1596672281">
-    <w:abstractNumId w:val="22"/>
+    <w:abstractNumId w:val="30"/>
   </w:num>
   <w:num w:numId="3" w16cid:durableId="248465624">
-    <w:abstractNumId w:val="18"/>
+    <w:abstractNumId w:val="24"/>
   </w:num>
   <w:num w:numId="4" w16cid:durableId="574507775">
-    <w:abstractNumId w:val="23"/>
+    <w:abstractNumId w:val="31"/>
   </w:num>
   <w:num w:numId="5" w16cid:durableId="81414736">
     <w:abstractNumId w:val="3"/>
   </w:num>
   <w:num w:numId="6" w16cid:durableId="87119365">
+    <w:abstractNumId w:val="22"/>
+  </w:num>
+  <w:num w:numId="7" w16cid:durableId="261569758">
+    <w:abstractNumId w:val="6"/>
+  </w:num>
+  <w:num w:numId="8" w16cid:durableId="1235819204">
+    <w:abstractNumId w:val="28"/>
+  </w:num>
+  <w:num w:numId="9" w16cid:durableId="1274048577">
+    <w:abstractNumId w:val="8"/>
+  </w:num>
+  <w:num w:numId="10" w16cid:durableId="225410963">
+    <w:abstractNumId w:val="7"/>
+  </w:num>
+  <w:num w:numId="11" w16cid:durableId="1155487973">
+    <w:abstractNumId w:val="18"/>
+  </w:num>
+  <w:num w:numId="12" w16cid:durableId="947464360">
+    <w:abstractNumId w:val="20"/>
+  </w:num>
+  <w:num w:numId="13" w16cid:durableId="1875195885">
+    <w:abstractNumId w:val="21"/>
+  </w:num>
+  <w:num w:numId="14" w16cid:durableId="425198754">
     <w:abstractNumId w:val="17"/>
   </w:num>
-  <w:num w:numId="7" w16cid:durableId="261569758">
-    <w:abstractNumId w:val="5"/>
+  <w:num w:numId="15" w16cid:durableId="978267364">
+    <w:abstractNumId w:val="12"/>
   </w:num>
-  <w:num w:numId="8" w16cid:durableId="1235819204">
-    <w:abstractNumId w:val="20"/>
-  </w:num>
-  <w:num w:numId="9" w16cid:durableId="1274048577">
-    <w:abstractNumId w:val="7"/>
-  </w:num>
-  <w:num w:numId="10" w16cid:durableId="225410963">
-    <w:abstractNumId w:val="6"/>
-  </w:num>
-  <w:num w:numId="11" w16cid:durableId="1155487973">
-    <w:abstractNumId w:val="14"/>
-  </w:num>
-  <w:num w:numId="12" w16cid:durableId="947464360">
-    <w:abstractNumId w:val="15"/>
-  </w:num>
-  <w:num w:numId="13" w16cid:durableId="1875195885">
-    <w:abstractNumId w:val="16"/>
-  </w:num>
-  <w:num w:numId="14" w16cid:durableId="425198754">
+  <w:num w:numId="16" w16cid:durableId="793249822">
     <w:abstractNumId w:val="13"/>
   </w:num>
-  <w:num w:numId="15" w16cid:durableId="978267364">
-    <w:abstractNumId w:val="10"/>
-  </w:num>
-  <w:num w:numId="16" w16cid:durableId="793249822">
-    <w:abstractNumId w:val="11"/>
-  </w:num>
   <w:num w:numId="17" w16cid:durableId="1293176387">
-    <w:abstractNumId w:val="21"/>
+    <w:abstractNumId w:val="29"/>
   </w:num>
   <w:num w:numId="18" w16cid:durableId="1930499918">
-    <w:abstractNumId w:val="19"/>
+    <w:abstractNumId w:val="26"/>
   </w:num>
   <w:num w:numId="19" w16cid:durableId="751314697">
     <w:abstractNumId w:val="4"/>
   </w:num>
   <w:num w:numId="20" w16cid:durableId="10422210">
-    <w:abstractNumId w:val="12"/>
+    <w:abstractNumId w:val="16"/>
   </w:num>
   <w:num w:numId="21" w16cid:durableId="246961530">
     <w:abstractNumId w:val="2"/>
   </w:num>
   <w:num w:numId="22" w16cid:durableId="1755398145">
-    <w:abstractNumId w:val="8"/>
+    <w:abstractNumId w:val="9"/>
   </w:num>
   <w:num w:numId="23" w16cid:durableId="2139687588">
     <w:abstractNumId w:val="1"/>
   </w:num>
   <w:num w:numId="24" w16cid:durableId="698824535">
-    <w:abstractNumId w:val="9"/>
+    <w:abstractNumId w:val="11"/>
+  </w:num>
+  <w:num w:numId="25" w16cid:durableId="2096852776">
+    <w:abstractNumId w:val="27"/>
+  </w:num>
+  <w:num w:numId="26" w16cid:durableId="2121415733">
+    <w:abstractNumId w:val="5"/>
+  </w:num>
+  <w:num w:numId="27" w16cid:durableId="1439518926">
+    <w:abstractNumId w:val="23"/>
+  </w:num>
+  <w:num w:numId="28" w16cid:durableId="1870482636">
+    <w:abstractNumId w:val="19"/>
+  </w:num>
+  <w:num w:numId="29" w16cid:durableId="2039890498">
+    <w:abstractNumId w:val="10"/>
+  </w:num>
+  <w:num w:numId="30" w16cid:durableId="24017170">
+    <w:abstractNumId w:val="25"/>
+  </w:num>
+  <w:num w:numId="31" w16cid:durableId="561208941">
+    <w:abstractNumId w:val="15"/>
+  </w:num>
+  <w:num w:numId="32" w16cid:durableId="281116481">
+    <w:abstractNumId w:val="14"/>
   </w:num>
   <w:numIdMacAtCleanup w:val="18"/>
 </w:numbering>
@@ -7449,6 +8512,18 @@
     <w:basedOn w:val="DefaultParagraphFont"/>
     <w:rsid w:val="008711AC"/>
   </w:style>
+  <w:style w:type="character" w:styleId="UnresolvedMention">
+    <w:name w:val="Unresolved Mention"/>
+    <w:basedOn w:val="DefaultParagraphFont"/>
+    <w:uiPriority w:val="99"/>
+    <w:semiHidden/>
+    <w:unhideWhenUsed/>
+    <w:rsid w:val="00297F6F"/>
+    <w:rPr>
+      <w:color w:val="605E5C"/>
+      <w:shd w:val="clear" w:color="auto" w:fill="E1DFDD"/>
+    </w:rPr>
+  </w:style>
 </w:styles>
 </file>
 
@@ -7747,14 +8822,6 @@
 </file>
 
 <file path=customXml/item2.xml><?xml version="1.0" encoding="utf-8"?>
-<p:properties xmlns:p="http://schemas.microsoft.com/office/2006/metadata/properties" xmlns:xsi="http://www.w3.org/2001/XMLSchema-instance">
-  <documentManagement>
-    <_DCDateModified xmlns="http://schemas.microsoft.com/sharepoint/v3/fields" xsi:nil="true"/>
-  </documentManagement>
-</p:properties>
-</file>
-
-<file path=customXml/item3.xml><?xml version="1.0" encoding="utf-8"?>
 <ct:contentTypeSchema xmlns:ct="http://schemas.microsoft.com/office/2006/metadata/contentType" xmlns:ma="http://schemas.microsoft.com/office/2006/metadata/properties/metaAttributes" ct:_="" ma:_="" ma:contentTypeName="Document" ma:contentTypeID="0x01010030BD7732B7E9D546895B9CFEB89AE1DA" ma:contentTypeVersion="2" ma:contentTypeDescription="Create a new document." ma:contentTypeScope="" ma:versionID="4a52a66f97c8a8cc0b4275e183da2dbb">
   <xsd:schema xmlns:xsd="http://www.w3.org/2001/XMLSchema" xmlns:xs="http://www.w3.org/2001/XMLSchema" xmlns:p="http://schemas.microsoft.com/office/2006/metadata/properties" xmlns:ns2="http://schemas.microsoft.com/sharepoint/v3/fields" targetNamespace="http://schemas.microsoft.com/office/2006/metadata/properties" ma:root="true" ma:fieldsID="032493956d71b98ad7ed2527eb986e98" ns2:_="">
     <xsd:import namespace="http://schemas.microsoft.com/sharepoint/v3/fields"/>
@@ -7880,17 +8947,25 @@
 </ct:contentTypeSchema>
 </file>
 
-<file path=customXml/item4.xml><?xml version="1.0" encoding="utf-8"?>
-<b:Sources xmlns:b="http://schemas.openxmlformats.org/officeDocument/2006/bibliography" xmlns="http://schemas.openxmlformats.org/officeDocument/2006/bibliography" SelectedStyle="\APA.XSL" StyleName="APA"/>
+<file path=customXml/item3.xml><?xml version="1.0" encoding="utf-8"?>
+<p:properties xmlns:p="http://schemas.microsoft.com/office/2006/metadata/properties" xmlns:xsi="http://www.w3.org/2001/XMLSchema-instance">
+  <documentManagement>
+    <_DCDateModified xmlns="http://schemas.microsoft.com/sharepoint/v3/fields" xsi:nil="true"/>
+  </documentManagement>
+</p:properties>
 </file>
 
-<file path=customXml/item5.xml><?xml version="1.0" encoding="utf-8"?>
+<file path=customXml/item4.xml><?xml version="1.0" encoding="utf-8"?>
 <?mso-contentType ?>
 <FormTemplates xmlns="http://schemas.microsoft.com/sharepoint/v3/contenttype/forms">
   <Display>DocumentLibraryForm</Display>
   <Edit>DocumentLibraryForm</Edit>
   <New>DocumentLibraryForm</New>
 </FormTemplates>
+</file>
+
+<file path=customXml/item5.xml><?xml version="1.0" encoding="utf-8"?>
+<b:Sources xmlns:b="http://schemas.openxmlformats.org/officeDocument/2006/bibliography" xmlns="http://schemas.openxmlformats.org/officeDocument/2006/bibliography" SelectedStyle="\APA.XSL" StyleName="APA"/>
 </file>
 
 <file path=customXml/itemProps1.xml><?xml version="1.0" encoding="utf-8"?>
@@ -7902,15 +8977,6 @@
 </file>
 
 <file path=customXml/itemProps2.xml><?xml version="1.0" encoding="utf-8"?>
-<ds:datastoreItem xmlns:ds="http://schemas.openxmlformats.org/officeDocument/2006/customXml" ds:itemID="{47853092-453F-4761-BB4F-9437077E6946}">
-  <ds:schemaRefs>
-    <ds:schemaRef ds:uri="http://schemas.microsoft.com/office/2006/metadata/properties"/>
-    <ds:schemaRef ds:uri="http://schemas.microsoft.com/sharepoint/v3/fields"/>
-  </ds:schemaRefs>
-</ds:datastoreItem>
-</file>
-
-<file path=customXml/itemProps3.xml><?xml version="1.0" encoding="utf-8"?>
 <ds:datastoreItem xmlns:ds="http://schemas.openxmlformats.org/officeDocument/2006/customXml" ds:itemID="{C20E51C4-559D-47CC-9854-22650DD0FC25}">
   <ds:schemaRefs>
     <ds:schemaRef ds:uri="http://schemas.microsoft.com/office/2006/metadata/contentType"/>
@@ -7928,18 +8994,27 @@
 </ds:datastoreItem>
 </file>
 
+<file path=customXml/itemProps3.xml><?xml version="1.0" encoding="utf-8"?>
+<ds:datastoreItem xmlns:ds="http://schemas.openxmlformats.org/officeDocument/2006/customXml" ds:itemID="{47853092-453F-4761-BB4F-9437077E6946}">
+  <ds:schemaRefs>
+    <ds:schemaRef ds:uri="http://schemas.microsoft.com/office/2006/metadata/properties"/>
+    <ds:schemaRef ds:uri="http://schemas.microsoft.com/sharepoint/v3/fields"/>
+  </ds:schemaRefs>
+</ds:datastoreItem>
+</file>
+
 <file path=customXml/itemProps4.xml><?xml version="1.0" encoding="utf-8"?>
+<ds:datastoreItem xmlns:ds="http://schemas.openxmlformats.org/officeDocument/2006/customXml" ds:itemID="{6E0243D2-C2E7-4C17-98A3-48E63A4A14E3}">
+  <ds:schemaRefs>
+    <ds:schemaRef ds:uri="http://schemas.microsoft.com/sharepoint/v3/contenttype/forms"/>
+  </ds:schemaRefs>
+</ds:datastoreItem>
+</file>
+
+<file path=customXml/itemProps5.xml><?xml version="1.0" encoding="utf-8"?>
 <ds:datastoreItem xmlns:ds="http://schemas.openxmlformats.org/officeDocument/2006/customXml" ds:itemID="{50F57755-D7E2-4FAE-A2E3-EADC35185201}">
   <ds:schemaRefs>
     <ds:schemaRef ds:uri="http://schemas.openxmlformats.org/officeDocument/2006/bibliography"/>
   </ds:schemaRefs>
 </ds:datastoreItem>
-</file>
-
-<file path=customXml/itemProps5.xml><?xml version="1.0" encoding="utf-8"?>
-<ds:datastoreItem xmlns:ds="http://schemas.openxmlformats.org/officeDocument/2006/customXml" ds:itemID="{6E0243D2-C2E7-4C17-98A3-48E63A4A14E3}">
-  <ds:schemaRefs>
-    <ds:schemaRef ds:uri="http://schemas.microsoft.com/sharepoint/v3/contenttype/forms"/>
-  </ds:schemaRefs>
-</ds:datastoreItem>
 </file>
</xml_diff>

<commit_message>
27047 - Error when inactivating/reactivating logs consecutively. 27044 - Display feedback text/link on Review page for current reviewers (people who do the coaching).
git-tfs-id: [https://tfs.omnicloud.local/tfs/cco%20program/]$/eCoaching_V2;C53154
</commit_message>
<xml_diff>
--- a/Runbook/Web/CCO_eCoaching_Log_Admin_Runbook.docx
+++ b/Runbook/Web/CCO_eCoaching_Log_Admin_Runbook.docx
@@ -292,22 +292,10 @@
               </w:rPr>
             </w:pPr>
             <w:r>
-              <w:t>26</w:t>
-            </w:r>
-            <w:r>
-              <w:t>819</w:t>
-            </w:r>
-            <w:r>
-              <w:t xml:space="preserve"> </w:t>
-            </w:r>
-            <w:r>
-              <w:t>–</w:t>
-            </w:r>
-            <w:r>
-              <w:t xml:space="preserve"> </w:t>
-            </w:r>
-            <w:r>
-              <w:t>Replace SSRS reports with MVC/DataTables</w:t>
+              <w:t xml:space="preserve">27047 - </w:t>
+            </w:r>
+            <w:r>
+              <w:t>Error when inactivating/reactivating logs consecutively.</w:t>
             </w:r>
           </w:p>
         </w:tc>
@@ -2363,6 +2351,66 @@
           <w:p>
             <w:r>
               <w:t>TFS 26819 – Replace SSRS reports with MVC/DataTables</w:t>
+            </w:r>
+          </w:p>
+        </w:tc>
+        <w:tc>
+          <w:tcPr>
+            <w:tcW w:w="2215" w:type="dxa"/>
+            <w:gridSpan w:val="2"/>
+          </w:tcPr>
+          <w:p>
+            <w:pPr>
+              <w:pStyle w:val="TableText"/>
+              <w:jc w:val="both"/>
+              <w:rPr>
+                <w:sz w:val="18"/>
+                <w:szCs w:val="18"/>
+              </w:rPr>
+            </w:pPr>
+            <w:r>
+              <w:rPr>
+                <w:sz w:val="18"/>
+                <w:szCs w:val="18"/>
+              </w:rPr>
+              <w:t>Lili Huang</w:t>
+            </w:r>
+          </w:p>
+        </w:tc>
+      </w:tr>
+      <w:tr>
+        <w:tc>
+          <w:tcPr>
+            <w:tcW w:w="1186" w:type="dxa"/>
+          </w:tcPr>
+          <w:p>
+            <w:pPr>
+              <w:pStyle w:val="TableText"/>
+              <w:ind w:left="90"/>
+              <w:rPr>
+                <w:sz w:val="18"/>
+                <w:szCs w:val="18"/>
+              </w:rPr>
+            </w:pPr>
+            <w:r>
+              <w:rPr>
+                <w:sz w:val="18"/>
+                <w:szCs w:val="18"/>
+              </w:rPr>
+              <w:t>09/06/2023</w:t>
+            </w:r>
+          </w:p>
+        </w:tc>
+        <w:tc>
+          <w:tcPr>
+            <w:tcW w:w="5949" w:type="dxa"/>
+          </w:tcPr>
+          <w:p>
+            <w:r>
+              <w:t xml:space="preserve">TFS 27047 - </w:t>
+            </w:r>
+            <w:r>
+              <w:t>Error when inactivating/reactivating logs consecutively.</w:t>
             </w:r>
           </w:p>
         </w:tc>
@@ -2587,18 +2635,46 @@
         </w:trPr>
         <w:tc>
           <w:tcPr>
-            <w:tcW w:w="9350" w:type="dxa"/>
-            <w:gridSpan w:val="2"/>
-            <w:shd w:val="clear" w:color="auto" w:fill="EAF1DD" w:themeFill="accent3" w:themeFillTint="33"/>
+            <w:tcW w:w="805" w:type="dxa"/>
+          </w:tcPr>
+          <w:p>
+            <w:pPr>
+              <w:jc w:val="right"/>
+              <w:rPr>
+                <w:b/>
+              </w:rPr>
+            </w:pPr>
+            <w:r>
+              <w:rPr>
+                <w:b/>
+              </w:rPr>
+              <w:t>Step</w:t>
+            </w:r>
+            <w:r>
+              <w:rPr>
+                <w:b/>
+              </w:rPr>
+              <w:t>1:</w:t>
+            </w:r>
+            <w:r>
+              <w:rPr>
+                <w:b/>
+              </w:rPr>
+              <w:t xml:space="preserve"> </w:t>
+            </w:r>
+          </w:p>
+        </w:tc>
+        <w:tc>
+          <w:tcPr>
+            <w:tcW w:w="8545" w:type="dxa"/>
           </w:tcPr>
           <w:p>
             <w:pPr>
               <w:pStyle w:val="SOPBullets"/>
               <w:numPr>
                 <w:ilvl w:val="0"/>
-                <w:numId w:val="0"/>
+                <w:numId w:val="5"/>
               </w:numPr>
-              <w:ind w:left="360" w:hanging="360"/>
               <w:rPr>
                 <w:sz w:val="20"/>
               </w:rPr>
@@ -2607,13 +2683,220 @@
               <w:rPr>
                 <w:sz w:val="20"/>
               </w:rPr>
-              <w:t xml:space="preserve">Deploy </w:t>
+              <w:t xml:space="preserve">Get file from TFS - </w:t>
             </w:r>
             <w:r>
               <w:rPr>
                 <w:sz w:val="20"/>
               </w:rPr>
-              <w:t>database changes.</w:t>
+              <w:t>$/eCoaching_V2/Code/ecl_</w:t>
+            </w:r>
+            <w:r>
+              <w:rPr>
+                <w:sz w:val="20"/>
+              </w:rPr>
+              <w:t>admin_</w:t>
+            </w:r>
+            <w:r>
+              <w:rPr>
+                <w:sz w:val="20"/>
+              </w:rPr>
+              <w:t>publish.zip Changeset</w:t>
+            </w:r>
+            <w:r>
+              <w:rPr>
+                <w:sz w:val="20"/>
+              </w:rPr>
+              <w:t xml:space="preserve"> </w:t>
+            </w:r>
+            <w:r>
+              <w:rPr>
+                <w:b/>
+                <w:bCs/>
+                <w:sz w:val="32"/>
+                <w:szCs w:val="32"/>
+              </w:rPr>
+              <w:t>5</w:t>
+            </w:r>
+            <w:r>
+              <w:rPr>
+                <w:b/>
+                <w:bCs/>
+                <w:sz w:val="32"/>
+                <w:szCs w:val="32"/>
+              </w:rPr>
+              <w:t>3153</w:t>
+            </w:r>
+            <w:r>
+              <w:rPr>
+                <w:b/>
+                <w:bCs/>
+                <w:sz w:val="32"/>
+                <w:szCs w:val="32"/>
+              </w:rPr>
+              <w:t>.</w:t>
+            </w:r>
+          </w:p>
+          <w:p>
+            <w:pPr>
+              <w:pStyle w:val="SOPBullets"/>
+              <w:numPr>
+                <w:ilvl w:val="0"/>
+                <w:numId w:val="5"/>
+              </w:numPr>
+              <w:rPr>
+                <w:sz w:val="20"/>
+              </w:rPr>
+            </w:pPr>
+            <w:r>
+              <w:rPr>
+                <w:sz w:val="20"/>
+              </w:rPr>
+              <w:t xml:space="preserve">RDP to </w:t>
+            </w:r>
+            <w:r>
+              <w:rPr>
+                <w:sz w:val="20"/>
+              </w:rPr>
+              <w:t>production</w:t>
+            </w:r>
+            <w:r>
+              <w:rPr>
+                <w:sz w:val="20"/>
+              </w:rPr>
+              <w:t xml:space="preserve"> web server with your </w:t>
+            </w:r>
+            <w:r>
+              <w:rPr>
+                <w:sz w:val="20"/>
+              </w:rPr>
+              <w:t>SA</w:t>
+            </w:r>
+            <w:r>
+              <w:rPr>
+                <w:sz w:val="20"/>
+              </w:rPr>
+              <w:t xml:space="preserve"> account.</w:t>
+            </w:r>
+          </w:p>
+          <w:p>
+            <w:pPr>
+              <w:pStyle w:val="SOPBullets"/>
+              <w:numPr>
+                <w:ilvl w:val="0"/>
+                <w:numId w:val="5"/>
+              </w:numPr>
+              <w:rPr>
+                <w:sz w:val="20"/>
+              </w:rPr>
+            </w:pPr>
+            <w:r>
+              <w:rPr>
+                <w:sz w:val="20"/>
+              </w:rPr>
+              <w:t xml:space="preserve">Backup folder </w:t>
+            </w:r>
+            <w:r>
+              <w:rPr>
+                <w:sz w:val="20"/>
+              </w:rPr>
+              <w:t>D:\Sites\eC</w:t>
+            </w:r>
+            <w:r>
+              <w:rPr>
+                <w:sz w:val="20"/>
+              </w:rPr>
+              <w:t>LAdmin</w:t>
+            </w:r>
+            <w:r>
+              <w:rPr>
+                <w:sz w:val="20"/>
+              </w:rPr>
+              <w:t>.</w:t>
+            </w:r>
+          </w:p>
+          <w:p>
+            <w:pPr>
+              <w:pStyle w:val="SOPBullets"/>
+              <w:numPr>
+                <w:ilvl w:val="0"/>
+                <w:numId w:val="5"/>
+              </w:numPr>
+              <w:rPr>
+                <w:bCs/>
+                <w:sz w:val="20"/>
+              </w:rPr>
+            </w:pPr>
+            <w:r>
+              <w:rPr>
+                <w:sz w:val="20"/>
+              </w:rPr>
+              <w:t>Under folder D:\Sites\</w:t>
+            </w:r>
+            <w:r>
+              <w:rPr>
+                <w:sz w:val="20"/>
+              </w:rPr>
+              <w:t xml:space="preserve"> eC</w:t>
+            </w:r>
+            <w:r>
+              <w:rPr>
+                <w:sz w:val="20"/>
+              </w:rPr>
+              <w:t>LAdmin, m</w:t>
+            </w:r>
+            <w:r>
+              <w:rPr>
+                <w:sz w:val="20"/>
+              </w:rPr>
+              <w:t>ake a copy of maintenance.html, and rename the copy to index.html</w:t>
+            </w:r>
+            <w:r>
+              <w:rPr>
+                <w:sz w:val="20"/>
+              </w:rPr>
+              <w:t>.</w:t>
+            </w:r>
+          </w:p>
+          <w:p>
+            <w:pPr>
+              <w:pStyle w:val="SOPBullets"/>
+              <w:numPr>
+                <w:ilvl w:val="0"/>
+                <w:numId w:val="5"/>
+              </w:numPr>
+              <w:rPr>
+                <w:bCs/>
+                <w:sz w:val="20"/>
+              </w:rPr>
+            </w:pPr>
+            <w:r>
+              <w:rPr>
+                <w:bCs/>
+                <w:sz w:val="20"/>
+              </w:rPr>
+              <w:t>Go to https://UVAAPADWEB50CCO.ad.local/ecl</w:t>
+            </w:r>
+            <w:r>
+              <w:rPr>
+                <w:bCs/>
+                <w:sz w:val="20"/>
+              </w:rPr>
+              <w:t>_admin</w:t>
+            </w:r>
+            <w:r>
+              <w:rPr>
+                <w:bCs/>
+                <w:sz w:val="20"/>
+              </w:rPr>
+              <w:t>, maintenance page should display</w:t>
+            </w:r>
+            <w:r>
+              <w:rPr>
+                <w:bCs/>
+                <w:sz w:val="20"/>
+              </w:rPr>
+              <w:t>.</w:t>
             </w:r>
           </w:p>
         </w:tc>
@@ -2637,19 +2920,7 @@
               <w:rPr>
                 <w:b/>
               </w:rPr>
-              <w:t>Step</w:t>
-            </w:r>
-            <w:r>
-              <w:rPr>
-                <w:b/>
-              </w:rPr>
-              <w:t>1</w:t>
-            </w:r>
-            <w:r>
-              <w:rPr>
-                <w:b/>
-              </w:rPr>
-              <w:t xml:space="preserve"> </w:t>
+              <w:t>Step2:</w:t>
             </w:r>
           </w:p>
         </w:tc>
@@ -2662,9 +2933,9 @@
               <w:pStyle w:val="SOPBullets"/>
               <w:numPr>
                 <w:ilvl w:val="0"/>
-                <w:numId w:val="30"/>
+                <w:numId w:val="21"/>
               </w:numPr>
-              <w:spacing w:after="120"/>
+              <w:ind w:left="360"/>
               <w:rPr>
                 <w:bCs/>
                 <w:sz w:val="20"/>
@@ -2675,78 +2946,157 @@
                 <w:bCs/>
                 <w:sz w:val="20"/>
               </w:rPr>
-              <w:t>Get</w:t>
+              <w:t xml:space="preserve">Delete </w:t>
+            </w:r>
+            <w:r>
+              <w:rPr>
+                <w:b/>
+                <w:sz w:val="20"/>
+              </w:rPr>
+              <w:t>ALL</w:t>
             </w:r>
             <w:r>
               <w:rPr>
                 <w:bCs/>
                 <w:sz w:val="20"/>
               </w:rPr>
-              <w:t xml:space="preserve"> the</w:t>
+              <w:t xml:space="preserve"> files under D:\Sites\ </w:t>
             </w:r>
             <w:r>
               <w:rPr>
                 <w:bCs/>
                 <w:sz w:val="20"/>
               </w:rPr>
-              <w:t xml:space="preserve"> files</w:t>
+              <w:t>eCLAdmin</w:t>
             </w:r>
             <w:r>
               <w:rPr>
                 <w:bCs/>
                 <w:sz w:val="20"/>
               </w:rPr>
-              <w:t xml:space="preserve"> (sql) </w:t>
+              <w:t xml:space="preserve"> </w:t>
+            </w:r>
+            <w:r>
+              <w:rPr>
+                <w:b/>
+                <w:sz w:val="20"/>
+              </w:rPr>
+              <w:t>except for index.html</w:t>
+            </w:r>
+            <w:r>
+              <w:rPr>
+                <w:b/>
+                <w:sz w:val="20"/>
+              </w:rPr>
+              <w:t xml:space="preserve"> AND web.config</w:t>
             </w:r>
             <w:r>
               <w:rPr>
                 <w:bCs/>
                 <w:sz w:val="20"/>
               </w:rPr>
-              <w:t xml:space="preserve">which are labelled as </w:t>
-            </w:r>
-            <w:r>
+              <w:t>.</w:t>
+            </w:r>
+          </w:p>
+          <w:p>
+            <w:pPr>
+              <w:pStyle w:val="SOPBullets"/>
+              <w:numPr>
+                <w:ilvl w:val="0"/>
+                <w:numId w:val="21"/>
+              </w:numPr>
+              <w:ind w:left="360"/>
               <w:rPr>
                 <w:b/>
-                <w:sz w:val="24"/>
-                <w:szCs w:val="24"/>
-              </w:rPr>
-              <w:t>TFS26819</w:t>
-            </w:r>
+                <w:sz w:val="20"/>
+              </w:rPr>
+            </w:pPr>
             <w:r>
               <w:rPr>
                 <w:bCs/>
                 <w:sz w:val="20"/>
               </w:rPr>
-              <w:t xml:space="preserve"> from folder </w:t>
+              <w:t>Unzip ecl_</w:t>
             </w:r>
             <w:r>
               <w:rPr>
                 <w:bCs/>
                 <w:sz w:val="20"/>
               </w:rPr>
-              <w:t>“</w:t>
+              <w:t>admin_</w:t>
+            </w:r>
+            <w:r>
+              <w:rPr>
+                <w:bCs/>
+                <w:sz w:val="20"/>
+              </w:rPr>
+              <w:t>publish.zip from step 1 to folder D:\Sites\</w:t>
+            </w:r>
+            <w:r>
+              <w:rPr>
+                <w:bCs/>
+                <w:sz w:val="20"/>
+              </w:rPr>
+              <w:t>eCLAdmin</w:t>
+            </w:r>
+            <w:r>
+              <w:rPr>
+                <w:bCs/>
+                <w:sz w:val="20"/>
+              </w:rPr>
+              <w:t>.</w:t>
+            </w:r>
+            <w:r>
+              <w:rPr>
+                <w:bCs/>
+                <w:sz w:val="20"/>
+              </w:rPr>
+              <w:t xml:space="preserve"> </w:t>
             </w:r>
             <w:r>
               <w:rPr>
                 <w:b/>
                 <w:sz w:val="20"/>
               </w:rPr>
-              <w:t>$/eCoaching_V2/Code/DB/Stored Procedures</w:t>
-            </w:r>
-            <w:r>
-              <w:rPr>
-                <w:b/>
-                <w:sz w:val="20"/>
-              </w:rPr>
-              <w:t>”</w:t>
-            </w:r>
-            <w:r>
-              <w:rPr>
-                <w:b/>
-                <w:sz w:val="20"/>
-              </w:rPr>
-              <w:t>.</w:t>
+              <w:t>Do NOT overwrite web.config.</w:t>
+            </w:r>
+          </w:p>
+          <w:p>
+            <w:pPr>
+              <w:pStyle w:val="ListParagraph"/>
+              <w:numPr>
+                <w:ilvl w:val="0"/>
+                <w:numId w:val="21"/>
+              </w:numPr>
+              <w:ind w:left="360"/>
+              <w:rPr>
+                <w:bCs/>
+              </w:rPr>
+            </w:pPr>
+            <w:r>
+              <w:rPr>
+                <w:bCs/>
+              </w:rPr>
+              <w:t>Edit web.config “Prod.VnV.IPs” section,  remove all exiting IPs, then add testers’ IPs, separated by comma.</w:t>
+            </w:r>
+          </w:p>
+          <w:p>
+            <w:pPr>
+              <w:pStyle w:val="ListParagraph"/>
+              <w:numPr>
+                <w:ilvl w:val="0"/>
+                <w:numId w:val="21"/>
+              </w:numPr>
+              <w:ind w:left="360"/>
+              <w:rPr>
+                <w:bCs/>
+              </w:rPr>
+            </w:pPr>
+            <w:r>
+              <w:rPr>
+                <w:bCs/>
+              </w:rPr>
+              <w:t>Testers should see the site is up. Check with testers to confirm.</w:t>
             </w:r>
           </w:p>
         </w:tc>
@@ -2770,511 +3120,74 @@
               <w:rPr>
                 <w:b/>
               </w:rPr>
-              <w:t>Step</w:t>
+              <w:t>Step3:</w:t>
+            </w:r>
+          </w:p>
+        </w:tc>
+        <w:tc>
+          <w:tcPr>
+            <w:tcW w:w="8545" w:type="dxa"/>
+          </w:tcPr>
+          <w:p>
+            <w:pPr>
+              <w:rPr>
+                <w:bCs/>
+              </w:rPr>
+            </w:pPr>
+            <w:r>
+              <w:rPr>
+                <w:bCs/>
+              </w:rPr>
+              <w:t xml:space="preserve">1.    </w:t>
+            </w:r>
+            <w:r>
+              <w:rPr>
+                <w:bCs/>
+              </w:rPr>
+              <w:t>Notify those who are going to work on post prod V&amp;V that it is ready for them to test.</w:t>
+            </w:r>
+          </w:p>
+          <w:p>
+            <w:pPr>
+              <w:rPr>
+                <w:bCs/>
+              </w:rPr>
+            </w:pPr>
+            <w:r>
+              <w:rPr>
+                <w:bCs/>
+              </w:rPr>
+              <w:t xml:space="preserve">2.    </w:t>
+            </w:r>
+            <w:r>
+              <w:rPr>
+                <w:bCs/>
+              </w:rPr>
+              <w:t xml:space="preserve">Once post prod V&amp;V is passed, </w:t>
             </w:r>
             <w:r>
               <w:rPr>
                 <w:b/>
               </w:rPr>
-              <w:t>2</w:t>
-            </w:r>
-            <w:r>
-              <w:rPr>
-                <w:b/>
-              </w:rPr>
-              <w:t xml:space="preserve"> </w:t>
-            </w:r>
-          </w:p>
-        </w:tc>
-        <w:tc>
-          <w:tcPr>
-            <w:tcW w:w="8545" w:type="dxa"/>
-          </w:tcPr>
-          <w:p>
-            <w:pPr>
-              <w:pStyle w:val="SOPBullets"/>
-              <w:numPr>
-                <w:ilvl w:val="0"/>
-                <w:numId w:val="30"/>
-              </w:numPr>
-              <w:spacing w:after="120"/>
+              <w:t>delete index.html</w:t>
+            </w:r>
+            <w:r>
               <w:rPr>
                 <w:bCs/>
-                <w:sz w:val="20"/>
-              </w:rPr>
-            </w:pPr>
-            <w:r>
-              <w:rPr>
-                <w:sz w:val="20"/>
-              </w:rPr>
-              <w:t xml:space="preserve">Execute </w:t>
-            </w:r>
-            <w:r>
-              <w:rPr>
-                <w:sz w:val="20"/>
-              </w:rPr>
-              <w:t xml:space="preserve">the files from </w:t>
-            </w:r>
-            <w:r>
-              <w:rPr>
-                <w:b/>
+              </w:rPr>
+              <w:t xml:space="preserve"> under D:\Sites\</w:t>
+            </w:r>
+            <w:r>
+              <w:rPr>
                 <w:bCs/>
-                <w:sz w:val="20"/>
-              </w:rPr>
-              <w:t>step1</w:t>
-            </w:r>
-            <w:r>
-              <w:rPr>
-                <w:sz w:val="20"/>
-              </w:rPr>
-              <w:t xml:space="preserve"> </w:t>
-            </w:r>
-            <w:r>
-              <w:rPr>
-                <w:sz w:val="20"/>
-              </w:rPr>
-              <w:t>in SSMS</w:t>
-            </w:r>
-            <w:r>
-              <w:rPr>
-                <w:sz w:val="20"/>
-              </w:rPr>
-              <w:t xml:space="preserve"> pointing to </w:t>
-            </w:r>
-            <w:r>
-              <w:rPr>
-                <w:b/>
-                <w:color w:val="000000" w:themeColor="text1"/>
-                <w:sz w:val="20"/>
-                <w:highlight w:val="white"/>
-                <w14:shadow w14:blurRad="38100" w14:dist="19050" w14:dir="2700000" w14:sx="100000" w14:sy="100000" w14:kx="0" w14:ky="0" w14:algn="tl">
-                  <w14:schemeClr w14:val="dk1">
-                    <w14:alpha w14:val="60000"/>
-                  </w14:schemeClr>
-                </w14:shadow>
-                <w14:textOutline w14:w="0" w14:cap="flat" w14:cmpd="sng" w14:algn="ctr">
-                  <w14:noFill/>
-                  <w14:prstDash w14:val="solid"/>
-                  <w14:round/>
-                </w14:textOutline>
-              </w:rPr>
-              <w:t>eCoaching</w:t>
-            </w:r>
-            <w:r>
-              <w:rPr>
-                <w:b/>
-                <w:color w:val="000000" w:themeColor="text1"/>
-                <w:sz w:val="20"/>
-                <w14:shadow w14:blurRad="38100" w14:dist="19050" w14:dir="2700000" w14:sx="100000" w14:sy="100000" w14:kx="0" w14:ky="0" w14:algn="tl">
-                  <w14:schemeClr w14:val="dk1">
-                    <w14:alpha w14:val="60000"/>
-                  </w14:schemeClr>
-                </w14:shadow>
-                <w14:textOutline w14:w="0" w14:cap="flat" w14:cmpd="sng" w14:algn="ctr">
-                  <w14:noFill/>
-                  <w14:prstDash w14:val="solid"/>
-                  <w14:round/>
-                </w14:textOutline>
-              </w:rPr>
-              <w:t xml:space="preserve"> </w:t>
+              </w:rPr>
+              <w:t>eCLAdmin</w:t>
             </w:r>
             <w:r>
               <w:rPr>
                 <w:bCs/>
-                <w:color w:val="000000" w:themeColor="text1"/>
-                <w:sz w:val="20"/>
-                <w14:shadow w14:blurRad="38100" w14:dist="19050" w14:dir="2700000" w14:sx="100000" w14:sy="100000" w14:kx="0" w14:ky="0" w14:algn="tl">
-                  <w14:schemeClr w14:val="dk1">
-                    <w14:alpha w14:val="60000"/>
-                  </w14:schemeClr>
-                </w14:shadow>
-                <w14:textOutline w14:w="0" w14:cap="flat" w14:cmpd="sng" w14:algn="ctr">
-                  <w14:noFill/>
-                  <w14:prstDash w14:val="solid"/>
-                  <w14:round/>
-                </w14:textOutline>
-              </w:rPr>
-              <w:t>database</w:t>
-            </w:r>
-            <w:r>
-              <w:rPr>
-                <w:b/>
-                <w:color w:val="000000" w:themeColor="text1"/>
-                <w:sz w:val="20"/>
-                <w14:shadow w14:blurRad="38100" w14:dist="19050" w14:dir="2700000" w14:sx="100000" w14:sy="100000" w14:kx="0" w14:ky="0" w14:algn="tl">
-                  <w14:schemeClr w14:val="dk1">
-                    <w14:alpha w14:val="60000"/>
-                  </w14:schemeClr>
-                </w14:shadow>
-                <w14:textOutline w14:w="0" w14:cap="flat" w14:cmpd="sng" w14:algn="ctr">
-                  <w14:noFill/>
-                  <w14:prstDash w14:val="solid"/>
-                  <w14:round/>
-                </w14:textOutline>
               </w:rPr>
               <w:t>.</w:t>
-            </w:r>
-          </w:p>
-        </w:tc>
-      </w:tr>
-      <w:tr>
-        <w:trPr>
-          <w:cnfStyle w:val="000000100000" w:firstRow="0" w:lastRow="0" w:firstColumn="0" w:lastColumn="0" w:oddVBand="0" w:evenVBand="0" w:oddHBand="1" w:evenHBand="0" w:firstRowFirstColumn="0" w:firstRowLastColumn="0" w:lastRowFirstColumn="0" w:lastRowLastColumn="0"/>
-          <w:trHeight w:val="287"/>
-        </w:trPr>
-        <w:tc>
-          <w:tcPr>
-            <w:tcW w:w="9350" w:type="dxa"/>
-            <w:gridSpan w:val="2"/>
-            <w:shd w:val="clear" w:color="auto" w:fill="EAF1DD" w:themeFill="accent3" w:themeFillTint="33"/>
-          </w:tcPr>
-          <w:p>
-            <w:pPr>
-              <w:rPr>
-                <w:bCs/>
-              </w:rPr>
-            </w:pPr>
-            <w:r>
-              <w:rPr>
-                <w:bCs/>
-              </w:rPr>
-              <w:t>Deploy web application</w:t>
-            </w:r>
-            <w:r>
-              <w:rPr>
-                <w:bCs/>
-              </w:rPr>
-              <w:t>.</w:t>
-            </w:r>
-          </w:p>
-        </w:tc>
-      </w:tr>
-      <w:tr>
-        <w:trPr>
-          <w:cnfStyle w:val="000000010000" w:firstRow="0" w:lastRow="0" w:firstColumn="0" w:lastColumn="0" w:oddVBand="0" w:evenVBand="0" w:oddHBand="0" w:evenHBand="1" w:firstRowFirstColumn="0" w:firstRowLastColumn="0" w:lastRowFirstColumn="0" w:lastRowLastColumn="0"/>
-        </w:trPr>
-        <w:tc>
-          <w:tcPr>
-            <w:tcW w:w="805" w:type="dxa"/>
-          </w:tcPr>
-          <w:p>
-            <w:pPr>
-              <w:jc w:val="right"/>
-              <w:rPr>
-                <w:b/>
-              </w:rPr>
-            </w:pPr>
-            <w:r>
-              <w:rPr>
-                <w:b/>
-              </w:rPr>
-              <w:t>Step</w:t>
-            </w:r>
-            <w:r>
-              <w:rPr>
-                <w:b/>
-              </w:rPr>
-              <w:t>1</w:t>
-            </w:r>
-            <w:r>
-              <w:rPr>
-                <w:b/>
-              </w:rPr>
-              <w:t xml:space="preserve"> </w:t>
-            </w:r>
-          </w:p>
-        </w:tc>
-        <w:tc>
-          <w:tcPr>
-            <w:tcW w:w="8545" w:type="dxa"/>
-          </w:tcPr>
-          <w:p>
-            <w:pPr>
-              <w:pStyle w:val="SOPBullets"/>
-              <w:numPr>
-                <w:ilvl w:val="0"/>
-                <w:numId w:val="29"/>
-              </w:numPr>
-              <w:spacing w:after="120"/>
-              <w:rPr>
-                <w:sz w:val="20"/>
-              </w:rPr>
-            </w:pPr>
-            <w:r>
-              <w:rPr>
-                <w:sz w:val="20"/>
-              </w:rPr>
-              <w:t xml:space="preserve">Get file from TFS - </w:t>
-            </w:r>
-            <w:r>
-              <w:rPr>
-                <w:sz w:val="20"/>
-              </w:rPr>
-              <w:t>$/eCoaching_V2/Code/ecl_</w:t>
-            </w:r>
-            <w:r>
-              <w:rPr>
-                <w:sz w:val="20"/>
-              </w:rPr>
-              <w:t>admin_</w:t>
-            </w:r>
-            <w:r>
-              <w:rPr>
-                <w:sz w:val="20"/>
-              </w:rPr>
-              <w:t>publish.zip Changeset</w:t>
-            </w:r>
-            <w:r>
-              <w:rPr>
-                <w:sz w:val="20"/>
-              </w:rPr>
-              <w:t xml:space="preserve"> </w:t>
-            </w:r>
-            <w:r>
-              <w:rPr>
-                <w:b/>
-                <w:bCs/>
-                <w:sz w:val="32"/>
-                <w:szCs w:val="32"/>
-              </w:rPr>
-              <w:t>53077</w:t>
-            </w:r>
-            <w:r>
-              <w:rPr>
-                <w:b/>
-                <w:bCs/>
-                <w:sz w:val="32"/>
-                <w:szCs w:val="32"/>
-              </w:rPr>
-              <w:t>.</w:t>
-            </w:r>
-          </w:p>
-        </w:tc>
-      </w:tr>
-      <w:tr>
-        <w:trPr>
-          <w:cnfStyle w:val="000000100000" w:firstRow="0" w:lastRow="0" w:firstColumn="0" w:lastColumn="0" w:oddVBand="0" w:evenVBand="0" w:oddHBand="1" w:evenHBand="0" w:firstRowFirstColumn="0" w:firstRowLastColumn="0" w:lastRowFirstColumn="0" w:lastRowLastColumn="0"/>
-        </w:trPr>
-        <w:tc>
-          <w:tcPr>
-            <w:tcW w:w="805" w:type="dxa"/>
-          </w:tcPr>
-          <w:p>
-            <w:pPr>
-              <w:jc w:val="right"/>
-              <w:rPr>
-                <w:b/>
-              </w:rPr>
-            </w:pPr>
-            <w:r>
-              <w:rPr>
-                <w:b/>
-              </w:rPr>
-              <w:t>Step2</w:t>
-            </w:r>
-          </w:p>
-        </w:tc>
-        <w:tc>
-          <w:tcPr>
-            <w:tcW w:w="8545" w:type="dxa"/>
-          </w:tcPr>
-          <w:p>
-            <w:pPr>
-              <w:pStyle w:val="SOPBullets"/>
-              <w:numPr>
-                <w:ilvl w:val="0"/>
-                <w:numId w:val="29"/>
-              </w:numPr>
-              <w:spacing w:after="120"/>
-              <w:rPr>
-                <w:sz w:val="20"/>
-              </w:rPr>
-            </w:pPr>
-            <w:r>
-              <w:rPr>
-                <w:sz w:val="20"/>
-              </w:rPr>
-              <w:t xml:space="preserve">RDP to </w:t>
-            </w:r>
-            <w:r>
-              <w:rPr>
-                <w:sz w:val="20"/>
-              </w:rPr>
-              <w:t>production</w:t>
-            </w:r>
-            <w:r>
-              <w:rPr>
-                <w:sz w:val="20"/>
-              </w:rPr>
-              <w:t xml:space="preserve"> web server with your </w:t>
-            </w:r>
-            <w:r>
-              <w:rPr>
-                <w:sz w:val="20"/>
-              </w:rPr>
-              <w:t>SA</w:t>
-            </w:r>
-            <w:r>
-              <w:rPr>
-                <w:sz w:val="20"/>
-              </w:rPr>
-              <w:t xml:space="preserve"> account.</w:t>
-            </w:r>
-          </w:p>
-          <w:p>
-            <w:pPr>
-              <w:pStyle w:val="SOPBullets"/>
-              <w:numPr>
-                <w:ilvl w:val="0"/>
-                <w:numId w:val="29"/>
-              </w:numPr>
-              <w:spacing w:after="120"/>
-              <w:rPr>
-                <w:sz w:val="20"/>
-              </w:rPr>
-            </w:pPr>
-            <w:r>
-              <w:rPr>
-                <w:sz w:val="20"/>
-              </w:rPr>
-              <w:t xml:space="preserve">Backup folder </w:t>
-            </w:r>
-            <w:r>
-              <w:rPr>
-                <w:sz w:val="20"/>
-              </w:rPr>
-              <w:t>D:\Sites\eC</w:t>
-            </w:r>
-            <w:r>
-              <w:rPr>
-                <w:sz w:val="20"/>
-              </w:rPr>
-              <w:t>LAdmin</w:t>
-            </w:r>
-            <w:r>
-              <w:rPr>
-                <w:sz w:val="20"/>
-              </w:rPr>
-              <w:t>.</w:t>
-            </w:r>
-          </w:p>
-          <w:p>
-            <w:pPr>
-              <w:pStyle w:val="SOPBullets"/>
-              <w:numPr>
-                <w:ilvl w:val="0"/>
-                <w:numId w:val="29"/>
-              </w:numPr>
-              <w:spacing w:after="120"/>
-              <w:rPr>
-                <w:bCs/>
-                <w:sz w:val="20"/>
-              </w:rPr>
-            </w:pPr>
-            <w:r>
-              <w:rPr>
-                <w:bCs/>
-                <w:sz w:val="20"/>
-              </w:rPr>
-              <w:t xml:space="preserve">Delete </w:t>
-            </w:r>
-            <w:r>
-              <w:rPr>
-                <w:b/>
-                <w:sz w:val="20"/>
-              </w:rPr>
-              <w:t>ALL</w:t>
-            </w:r>
-            <w:r>
-              <w:rPr>
-                <w:bCs/>
-                <w:sz w:val="20"/>
-              </w:rPr>
-              <w:t xml:space="preserve"> files under D:\Sites\ </w:t>
-            </w:r>
-            <w:r>
-              <w:rPr>
-                <w:bCs/>
-                <w:sz w:val="20"/>
-              </w:rPr>
-              <w:t>eCLAdmin</w:t>
-            </w:r>
-            <w:r>
-              <w:rPr>
-                <w:bCs/>
-                <w:sz w:val="20"/>
-              </w:rPr>
-              <w:t>.</w:t>
-            </w:r>
-          </w:p>
-          <w:p>
-            <w:pPr>
-              <w:pStyle w:val="SOPBullets"/>
-              <w:numPr>
-                <w:ilvl w:val="0"/>
-                <w:numId w:val="29"/>
-              </w:numPr>
-              <w:spacing w:after="120"/>
-              <w:rPr>
-                <w:b/>
-                <w:sz w:val="20"/>
-              </w:rPr>
-            </w:pPr>
-            <w:r>
-              <w:rPr>
-                <w:bCs/>
-                <w:sz w:val="20"/>
-              </w:rPr>
-              <w:t>Unzip ecl_</w:t>
-            </w:r>
-            <w:r>
-              <w:rPr>
-                <w:bCs/>
-                <w:sz w:val="20"/>
-              </w:rPr>
-              <w:t>admin_</w:t>
-            </w:r>
-            <w:r>
-              <w:rPr>
-                <w:bCs/>
-                <w:sz w:val="20"/>
-              </w:rPr>
-              <w:t xml:space="preserve">publish.zip from </w:t>
-            </w:r>
-            <w:r>
-              <w:rPr>
-                <w:b/>
-                <w:sz w:val="20"/>
-              </w:rPr>
-              <w:t>step1</w:t>
-            </w:r>
-            <w:r>
-              <w:rPr>
-                <w:bCs/>
-                <w:sz w:val="20"/>
-              </w:rPr>
-              <w:t xml:space="preserve"> to folder D:\Sites\</w:t>
-            </w:r>
-            <w:r>
-              <w:rPr>
-                <w:bCs/>
-                <w:sz w:val="20"/>
-              </w:rPr>
-              <w:t>eCLAdmin</w:t>
-            </w:r>
-            <w:r>
-              <w:rPr>
-                <w:bCs/>
-                <w:sz w:val="20"/>
-              </w:rPr>
-              <w:t>.</w:t>
-            </w:r>
-            <w:r>
-              <w:rPr>
-                <w:bCs/>
-                <w:sz w:val="20"/>
-              </w:rPr>
-              <w:t xml:space="preserve"> </w:t>
             </w:r>
           </w:p>
           <w:p>
@@ -3282,111 +3195,18 @@
               <w:pStyle w:val="ListParagraph"/>
               <w:numPr>
                 <w:ilvl w:val="0"/>
-                <w:numId w:val="29"/>
+                <w:numId w:val="23"/>
               </w:numPr>
-            </w:pPr>
-            <w:r>
+              <w:ind w:left="360"/>
               <w:rPr>
                 <w:bCs/>
               </w:rPr>
-              <w:t xml:space="preserve">Web site should be up running. </w:t>
-            </w:r>
-          </w:p>
-          <w:p>
-            <w:pPr>
-              <w:spacing w:after="120"/>
-              <w:ind w:left="720"/>
-            </w:pPr>
-            <w:r>
-              <w:rPr>
-                <w:b/>
-              </w:rPr>
-              <w:t>https://uvaapadweb50cco.ad.local/ecl_admin/</w:t>
-            </w:r>
-          </w:p>
-        </w:tc>
-      </w:tr>
-      <w:tr>
-        <w:trPr>
-          <w:cnfStyle w:val="000000010000" w:firstRow="0" w:lastRow="0" w:firstColumn="0" w:lastColumn="0" w:oddVBand="0" w:evenVBand="0" w:oddHBand="0" w:evenHBand="1" w:firstRowFirstColumn="0" w:firstRowLastColumn="0" w:lastRowFirstColumn="0" w:lastRowLastColumn="0"/>
-        </w:trPr>
-        <w:tc>
-          <w:tcPr>
-            <w:tcW w:w="805" w:type="dxa"/>
-          </w:tcPr>
-          <w:p>
-            <w:pPr>
-              <w:jc w:val="right"/>
-              <w:rPr>
-                <w:b/>
-              </w:rPr>
-            </w:pPr>
-            <w:r>
-              <w:rPr>
-                <w:b/>
-              </w:rPr>
-              <w:t>Step</w:t>
-            </w:r>
-            <w:r>
-              <w:rPr>
-                <w:b/>
-              </w:rPr>
-              <w:t>3</w:t>
-            </w:r>
-          </w:p>
-        </w:tc>
-        <w:tc>
-          <w:tcPr>
-            <w:tcW w:w="8545" w:type="dxa"/>
-          </w:tcPr>
-          <w:p>
-            <w:pPr>
-              <w:pStyle w:val="ListParagraph"/>
-              <w:numPr>
-                <w:ilvl w:val="0"/>
-                <w:numId w:val="32"/>
-              </w:numPr>
-              <w:spacing w:before="40" w:after="120"/>
+            </w:pPr>
+            <w:r>
               <w:rPr>
                 <w:bCs/>
               </w:rPr>
-            </w:pPr>
-            <w:r>
-              <w:rPr>
-                <w:bCs/>
-              </w:rPr>
-              <w:t>Notify those who are going to work on post prod V&amp;V that it is ready for them to test.</w:t>
-            </w:r>
-          </w:p>
-          <w:p>
-            <w:pPr>
-              <w:pStyle w:val="ListParagraph"/>
-              <w:numPr>
-                <w:ilvl w:val="0"/>
-                <w:numId w:val="32"/>
-              </w:numPr>
-              <w:spacing w:before="40" w:after="120"/>
-              <w:rPr>
-                <w:bCs/>
-              </w:rPr>
-            </w:pPr>
-            <w:r>
-              <w:rPr>
-                <w:bCs/>
-              </w:rPr>
-              <w:t>Once post prod V&amp;V is passed</w:t>
-            </w:r>
-            <w:r>
-              <w:rPr>
-                <w:bCs/>
-              </w:rPr>
-              <w:t>, n</w:t>
-            </w:r>
-            <w:r>
-              <w:rPr>
-                <w:bCs/>
-              </w:rPr>
-              <w:t>otify program.</w:t>
+              <w:t>Notify program.</w:t>
             </w:r>
           </w:p>
         </w:tc>
@@ -8822,6 +8642,19 @@
 </file>
 
 <file path=customXml/item2.xml><?xml version="1.0" encoding="utf-8"?>
+<?mso-contentType ?>
+<FormTemplates xmlns="http://schemas.microsoft.com/sharepoint/v3/contenttype/forms">
+  <Display>DocumentLibraryForm</Display>
+  <Edit>DocumentLibraryForm</Edit>
+  <New>DocumentLibraryForm</New>
+</FormTemplates>
+</file>
+
+<file path=customXml/item3.xml><?xml version="1.0" encoding="utf-8"?>
+<b:Sources xmlns:b="http://schemas.openxmlformats.org/officeDocument/2006/bibliography" xmlns="http://schemas.openxmlformats.org/officeDocument/2006/bibliography" SelectedStyle="\APA.XSL" StyleName="APA"/>
+</file>
+
+<file path=customXml/item4.xml><?xml version="1.0" encoding="utf-8"?>
 <ct:contentTypeSchema xmlns:ct="http://schemas.microsoft.com/office/2006/metadata/contentType" xmlns:ma="http://schemas.microsoft.com/office/2006/metadata/properties/metaAttributes" ct:_="" ma:_="" ma:contentTypeName="Document" ma:contentTypeID="0x01010030BD7732B7E9D546895B9CFEB89AE1DA" ma:contentTypeVersion="2" ma:contentTypeDescription="Create a new document." ma:contentTypeScope="" ma:versionID="4a52a66f97c8a8cc0b4275e183da2dbb">
   <xsd:schema xmlns:xsd="http://www.w3.org/2001/XMLSchema" xmlns:xs="http://www.w3.org/2001/XMLSchema" xmlns:p="http://schemas.microsoft.com/office/2006/metadata/properties" xmlns:ns2="http://schemas.microsoft.com/sharepoint/v3/fields" targetNamespace="http://schemas.microsoft.com/office/2006/metadata/properties" ma:root="true" ma:fieldsID="032493956d71b98ad7ed2527eb986e98" ns2:_="">
     <xsd:import namespace="http://schemas.microsoft.com/sharepoint/v3/fields"/>
@@ -8947,25 +8780,12 @@
 </ct:contentTypeSchema>
 </file>
 
-<file path=customXml/item3.xml><?xml version="1.0" encoding="utf-8"?>
+<file path=customXml/item5.xml><?xml version="1.0" encoding="utf-8"?>
 <p:properties xmlns:p="http://schemas.microsoft.com/office/2006/metadata/properties" xmlns:xsi="http://www.w3.org/2001/XMLSchema-instance">
   <documentManagement>
     <_DCDateModified xmlns="http://schemas.microsoft.com/sharepoint/v3/fields" xsi:nil="true"/>
   </documentManagement>
 </p:properties>
-</file>
-
-<file path=customXml/item4.xml><?xml version="1.0" encoding="utf-8"?>
-<?mso-contentType ?>
-<FormTemplates xmlns="http://schemas.microsoft.com/sharepoint/v3/contenttype/forms">
-  <Display>DocumentLibraryForm</Display>
-  <Edit>DocumentLibraryForm</Edit>
-  <New>DocumentLibraryForm</New>
-</FormTemplates>
-</file>
-
-<file path=customXml/item5.xml><?xml version="1.0" encoding="utf-8"?>
-<b:Sources xmlns:b="http://schemas.openxmlformats.org/officeDocument/2006/bibliography" xmlns="http://schemas.openxmlformats.org/officeDocument/2006/bibliography" SelectedStyle="\APA.XSL" StyleName="APA"/>
 </file>
 
 <file path=customXml/itemProps1.xml><?xml version="1.0" encoding="utf-8"?>
@@ -8977,6 +8797,22 @@
 </file>
 
 <file path=customXml/itemProps2.xml><?xml version="1.0" encoding="utf-8"?>
+<ds:datastoreItem xmlns:ds="http://schemas.openxmlformats.org/officeDocument/2006/customXml" ds:itemID="{6E0243D2-C2E7-4C17-98A3-48E63A4A14E3}">
+  <ds:schemaRefs>
+    <ds:schemaRef ds:uri="http://schemas.microsoft.com/sharepoint/v3/contenttype/forms"/>
+  </ds:schemaRefs>
+</ds:datastoreItem>
+</file>
+
+<file path=customXml/itemProps3.xml><?xml version="1.0" encoding="utf-8"?>
+<ds:datastoreItem xmlns:ds="http://schemas.openxmlformats.org/officeDocument/2006/customXml" ds:itemID="{50F57755-D7E2-4FAE-A2E3-EADC35185201}">
+  <ds:schemaRefs>
+    <ds:schemaRef ds:uri="http://schemas.openxmlformats.org/officeDocument/2006/bibliography"/>
+  </ds:schemaRefs>
+</ds:datastoreItem>
+</file>
+
+<file path=customXml/itemProps4.xml><?xml version="1.0" encoding="utf-8"?>
 <ds:datastoreItem xmlns:ds="http://schemas.openxmlformats.org/officeDocument/2006/customXml" ds:itemID="{C20E51C4-559D-47CC-9854-22650DD0FC25}">
   <ds:schemaRefs>
     <ds:schemaRef ds:uri="http://schemas.microsoft.com/office/2006/metadata/contentType"/>
@@ -8994,27 +8830,11 @@
 </ds:datastoreItem>
 </file>
 
-<file path=customXml/itemProps3.xml><?xml version="1.0" encoding="utf-8"?>
+<file path=customXml/itemProps5.xml><?xml version="1.0" encoding="utf-8"?>
 <ds:datastoreItem xmlns:ds="http://schemas.openxmlformats.org/officeDocument/2006/customXml" ds:itemID="{47853092-453F-4761-BB4F-9437077E6946}">
   <ds:schemaRefs>
     <ds:schemaRef ds:uri="http://schemas.microsoft.com/office/2006/metadata/properties"/>
     <ds:schemaRef ds:uri="http://schemas.microsoft.com/sharepoint/v3/fields"/>
   </ds:schemaRefs>
 </ds:datastoreItem>
-</file>
-
-<file path=customXml/itemProps4.xml><?xml version="1.0" encoding="utf-8"?>
-<ds:datastoreItem xmlns:ds="http://schemas.openxmlformats.org/officeDocument/2006/customXml" ds:itemID="{6E0243D2-C2E7-4C17-98A3-48E63A4A14E3}">
-  <ds:schemaRefs>
-    <ds:schemaRef ds:uri="http://schemas.microsoft.com/sharepoint/v3/contenttype/forms"/>
-  </ds:schemaRefs>
-</ds:datastoreItem>
-</file>
-
-<file path=customXml/itemProps5.xml><?xml version="1.0" encoding="utf-8"?>
-<ds:datastoreItem xmlns:ds="http://schemas.openxmlformats.org/officeDocument/2006/customXml" ds:itemID="{50F57755-D7E2-4FAE-A2E3-EADC35185201}">
-  <ds:schemaRefs>
-    <ds:schemaRef ds:uri="http://schemas.openxmlformats.org/officeDocument/2006/bibliography"/>
-  </ds:schemaRefs>
-</ds:datastoreItem>
 </file>
</xml_diff>

<commit_message>
27187 - Inactivate logs: allow uses to search by multiple log names.
git-tfs-id: [https://tfs.omnicloud.local/tfs/cco%20program/]$/eCoaching_V2;C53200
</commit_message>
<xml_diff>
--- a/Runbook/Web/CCO_eCoaching_Log_Admin_Runbook.docx
+++ b/Runbook/Web/CCO_eCoaching_Log_Admin_Runbook.docx
@@ -292,10 +292,22 @@
               </w:rPr>
             </w:pPr>
             <w:r>
-              <w:t xml:space="preserve">27047 - </w:t>
-            </w:r>
-            <w:r>
-              <w:t>Error when inactivating/reactivating logs consecutively.</w:t>
+              <w:t>27</w:t>
+            </w:r>
+            <w:r>
+              <w:t>186</w:t>
+            </w:r>
+            <w:r>
+              <w:t xml:space="preserve"> </w:t>
+            </w:r>
+            <w:r>
+              <w:t>–</w:t>
+            </w:r>
+            <w:r>
+              <w:t xml:space="preserve"> </w:t>
+            </w:r>
+            <w:r>
+              <w:t>Inactivate Log: allow users to search by multiple log names</w:t>
             </w:r>
           </w:p>
         </w:tc>
@@ -2411,6 +2423,63 @@
             </w:r>
             <w:r>
               <w:t>Error when inactivating/reactivating logs consecutively.</w:t>
+            </w:r>
+          </w:p>
+        </w:tc>
+        <w:tc>
+          <w:tcPr>
+            <w:tcW w:w="2215" w:type="dxa"/>
+            <w:gridSpan w:val="2"/>
+          </w:tcPr>
+          <w:p>
+            <w:pPr>
+              <w:pStyle w:val="TableText"/>
+              <w:jc w:val="both"/>
+              <w:rPr>
+                <w:sz w:val="18"/>
+                <w:szCs w:val="18"/>
+              </w:rPr>
+            </w:pPr>
+            <w:r>
+              <w:rPr>
+                <w:sz w:val="18"/>
+                <w:szCs w:val="18"/>
+              </w:rPr>
+              <w:t>Lili Huang</w:t>
+            </w:r>
+          </w:p>
+        </w:tc>
+      </w:tr>
+      <w:tr>
+        <w:tc>
+          <w:tcPr>
+            <w:tcW w:w="1186" w:type="dxa"/>
+          </w:tcPr>
+          <w:p>
+            <w:pPr>
+              <w:pStyle w:val="TableText"/>
+              <w:ind w:left="90"/>
+              <w:rPr>
+                <w:sz w:val="18"/>
+                <w:szCs w:val="18"/>
+              </w:rPr>
+            </w:pPr>
+            <w:r>
+              <w:rPr>
+                <w:sz w:val="18"/>
+                <w:szCs w:val="18"/>
+              </w:rPr>
+              <w:t>09/19/2023</w:t>
+            </w:r>
+          </w:p>
+        </w:tc>
+        <w:tc>
+          <w:tcPr>
+            <w:tcW w:w="5949" w:type="dxa"/>
+          </w:tcPr>
+          <w:p>
+            <w:r>
+              <w:t>TFS 27186 – Inactivate Log page: allow users to search by multiple log names</w:t>
             </w:r>
           </w:p>
         </w:tc>
@@ -2716,16 +2785,7 @@
                 <w:sz w:val="32"/>
                 <w:szCs w:val="32"/>
               </w:rPr>
-              <w:t>5</w:t>
-            </w:r>
-            <w:r>
-              <w:rPr>
-                <w:b/>
-                <w:bCs/>
-                <w:sz w:val="32"/>
-                <w:szCs w:val="32"/>
-              </w:rPr>
-              <w:t>3153</w:t>
+              <w:t>53199</w:t>
             </w:r>
             <w:r>
               <w:rPr>

</xml_diff>

<commit_message>
27186 - Inactivate log: allow to search by multiple log names.
git-tfs-id: [https://tfs.omnicloud.local/tfs/cco%20program/]$/eCoaching_V2;C53207
</commit_message>
<xml_diff>
--- a/Runbook/Web/CCO_eCoaching_Log_Admin_Runbook.docx
+++ b/Runbook/Web/CCO_eCoaching_Log_Admin_Runbook.docx
@@ -183,8 +183,13 @@
       <w:pPr>
         <w:pStyle w:val="CoverPageTitles"/>
       </w:pPr>
+      <w:proofErr w:type="spellStart"/>
       <w:r>
-        <w:t xml:space="preserve">eCoaching Log </w:t>
+        <w:t>eCoaching</w:t>
+      </w:r>
+      <w:proofErr w:type="spellEnd"/>
+      <w:r>
+        <w:t xml:space="preserve"> Log </w:t>
       </w:r>
       <w:r>
         <w:t xml:space="preserve">Admin </w:t>
@@ -477,7 +482,15 @@
               <w:spacing w:line="240" w:lineRule="exact"/>
             </w:pPr>
             <w:r>
-              <w:t>TFS 2527 - eCL Admin Tool.</w:t>
+              <w:t xml:space="preserve">TFS 2527 - </w:t>
+            </w:r>
+            <w:proofErr w:type="spellStart"/>
+            <w:r>
+              <w:t>eCL</w:t>
+            </w:r>
+            <w:proofErr w:type="spellEnd"/>
+            <w:r>
+              <w:t xml:space="preserve"> Admin Tool.</w:t>
             </w:r>
           </w:p>
           <w:p>
@@ -605,16 +618,26 @@
               <w:spacing w:line="240" w:lineRule="exact"/>
             </w:pPr>
             <w:r>
-              <w:t>TFS 5421 - Delete logs;</w:t>
-            </w:r>
+              <w:t xml:space="preserve">TFS 5421 - Delete </w:t>
+            </w:r>
+            <w:proofErr w:type="gramStart"/>
+            <w:r>
+              <w:t>logs;</w:t>
+            </w:r>
+            <w:proofErr w:type="gramEnd"/>
           </w:p>
           <w:p>
             <w:pPr>
               <w:spacing w:line="240" w:lineRule="exact"/>
             </w:pPr>
             <w:r>
-              <w:t>TFS 5420 - Reporting;</w:t>
-            </w:r>
+              <w:t xml:space="preserve">TFS 5420 - </w:t>
+            </w:r>
+            <w:proofErr w:type="gramStart"/>
+            <w:r>
+              <w:t>Reporting;</w:t>
+            </w:r>
+            <w:proofErr w:type="gramEnd"/>
           </w:p>
           <w:p>
             <w:pPr>
@@ -921,7 +944,15 @@
               <w:spacing w:line="240" w:lineRule="exact"/>
             </w:pPr>
             <w:r>
-              <w:t>TFS 7136 –  New Submission;</w:t>
+              <w:t xml:space="preserve">TFS 7136 </w:t>
+            </w:r>
+            <w:proofErr w:type="gramStart"/>
+            <w:r>
+              <w:t>–  New</w:t>
+            </w:r>
+            <w:proofErr w:type="gramEnd"/>
+            <w:r>
+              <w:t xml:space="preserve"> Submission;</w:t>
             </w:r>
           </w:p>
           <w:p>
@@ -929,16 +960,26 @@
               <w:spacing w:line="240" w:lineRule="exact"/>
             </w:pPr>
             <w:r>
-              <w:t>TFS 7137 – My Dashboard;</w:t>
-            </w:r>
+              <w:t xml:space="preserve">TFS 7137 – My </w:t>
+            </w:r>
+            <w:proofErr w:type="gramStart"/>
+            <w:r>
+              <w:t>Dashboard;</w:t>
+            </w:r>
+            <w:proofErr w:type="gramEnd"/>
           </w:p>
           <w:p>
             <w:pPr>
               <w:spacing w:line="240" w:lineRule="exact"/>
             </w:pPr>
             <w:r>
-              <w:t>TFS 7138 – Historical Dashboard;</w:t>
-            </w:r>
+              <w:t xml:space="preserve">TFS 7138 – Historical </w:t>
+            </w:r>
+            <w:proofErr w:type="gramStart"/>
+            <w:r>
+              <w:t>Dashboard;</w:t>
+            </w:r>
+            <w:proofErr w:type="gramEnd"/>
           </w:p>
           <w:p>
             <w:pPr>
@@ -1002,8 +1043,13 @@
           </w:tcPr>
           <w:p>
             <w:r>
-              <w:t>TFS11705 – Update SSRS URLs;</w:t>
-            </w:r>
+              <w:t xml:space="preserve">TFS11705 – Update SSRS </w:t>
+            </w:r>
+            <w:proofErr w:type="gramStart"/>
+            <w:r>
+              <w:t>URLs;</w:t>
+            </w:r>
+            <w:proofErr w:type="gramEnd"/>
           </w:p>
           <w:p>
             <w:pPr>
@@ -1067,7 +1113,23 @@
           </w:tcPr>
           <w:p>
             <w:r>
-              <w:t>TFS 11983 – Include a link to ecl sharepoint site to report issues;</w:t>
+              <w:t xml:space="preserve">TFS 11983 – Include a link to </w:t>
+            </w:r>
+            <w:proofErr w:type="spellStart"/>
+            <w:r>
+              <w:t>ecl</w:t>
+            </w:r>
+            <w:proofErr w:type="spellEnd"/>
+            <w:r>
+              <w:t xml:space="preserve"> </w:t>
+            </w:r>
+            <w:proofErr w:type="spellStart"/>
+            <w:r>
+              <w:t>sharepoint</w:t>
+            </w:r>
+            <w:proofErr w:type="spellEnd"/>
+            <w:r>
+              <w:t xml:space="preserve"> site to report issues;</w:t>
             </w:r>
           </w:p>
         </w:tc>
@@ -1124,7 +1186,15 @@
           </w:tcPr>
           <w:p>
             <w:r>
-              <w:t>TFS 12567 – Add IIS activity Reporting function to eCoaching Admin Portal;</w:t>
+              <w:t xml:space="preserve">TFS 12567 – Add IIS activity Reporting function to </w:t>
+            </w:r>
+            <w:proofErr w:type="spellStart"/>
+            <w:r>
+              <w:t>eCoaching</w:t>
+            </w:r>
+            <w:proofErr w:type="spellEnd"/>
+            <w:r>
+              <w:t xml:space="preserve"> Admin Portal;</w:t>
             </w:r>
           </w:p>
         </w:tc>
@@ -1238,7 +1308,17 @@
           </w:tcPr>
           <w:p>
             <w:r>
-              <w:t>TFS 13450 – Migrate Dev web server to ad.local domain</w:t>
+              <w:t xml:space="preserve">TFS 13450 – Migrate Dev web server to </w:t>
+            </w:r>
+            <w:proofErr w:type="spellStart"/>
+            <w:proofErr w:type="gramStart"/>
+            <w:r>
+              <w:t>ad.local</w:t>
+            </w:r>
+            <w:proofErr w:type="spellEnd"/>
+            <w:proofErr w:type="gramEnd"/>
+            <w:r>
+              <w:t xml:space="preserve"> domain</w:t>
             </w:r>
           </w:p>
         </w:tc>
@@ -1519,8 +1599,13 @@
           </w:tcPr>
           <w:p>
             <w:r>
-              <w:t>TFS 14849 – Update GDIT links to Maximus ones;</w:t>
-            </w:r>
+              <w:t xml:space="preserve">TFS 14849 – Update GDIT links to Maximus </w:t>
+            </w:r>
+            <w:proofErr w:type="gramStart"/>
+            <w:r>
+              <w:t>ones;</w:t>
+            </w:r>
+            <w:proofErr w:type="gramEnd"/>
           </w:p>
           <w:p>
             <w:r>
@@ -1580,13 +1665,28 @@
           </w:tcPr>
           <w:p>
             <w:r>
-              <w:t>TFS 14679 - Followup;</w:t>
-            </w:r>
-          </w:p>
-          <w:p>
-            <w:r>
-              <w:t>TFS 15600 - London Alternate Channels Bingo;</w:t>
-            </w:r>
+              <w:t xml:space="preserve">TFS 14679 - </w:t>
+            </w:r>
+            <w:proofErr w:type="spellStart"/>
+            <w:proofErr w:type="gramStart"/>
+            <w:r>
+              <w:t>Followup</w:t>
+            </w:r>
+            <w:proofErr w:type="spellEnd"/>
+            <w:r>
+              <w:t>;</w:t>
+            </w:r>
+            <w:proofErr w:type="gramEnd"/>
+          </w:p>
+          <w:p>
+            <w:r>
+              <w:t xml:space="preserve">TFS 15600 - London Alternate Channels </w:t>
+            </w:r>
+            <w:proofErr w:type="gramStart"/>
+            <w:r>
+              <w:t>Bingo;</w:t>
+            </w:r>
+            <w:proofErr w:type="gramEnd"/>
           </w:p>
           <w:p>
             <w:r>
@@ -1646,8 +1746,23 @@
           </w:tcPr>
           <w:p>
             <w:r>
-              <w:t>TFS 17123 – Add “ad.local” in application url</w:t>
-            </w:r>
+              <w:t>TFS 17123 – Add “</w:t>
+            </w:r>
+            <w:proofErr w:type="spellStart"/>
+            <w:proofErr w:type="gramStart"/>
+            <w:r>
+              <w:t>ad.local</w:t>
+            </w:r>
+            <w:proofErr w:type="spellEnd"/>
+            <w:proofErr w:type="gramEnd"/>
+            <w:r>
+              <w:t xml:space="preserve">” in application </w:t>
+            </w:r>
+            <w:proofErr w:type="spellStart"/>
+            <w:r>
+              <w:t>url</w:t>
+            </w:r>
+            <w:proofErr w:type="spellEnd"/>
           </w:p>
         </w:tc>
         <w:tc>
@@ -1870,8 +1985,21 @@
           </w:tcPr>
           <w:p>
             <w:r>
-              <w:t>TFS 21991 – smtp switch from ironport to maxcorp</w:t>
-            </w:r>
+              <w:t xml:space="preserve">TFS 21991 – smtp switch from </w:t>
+            </w:r>
+            <w:proofErr w:type="spellStart"/>
+            <w:r>
+              <w:t>ironport</w:t>
+            </w:r>
+            <w:proofErr w:type="spellEnd"/>
+            <w:r>
+              <w:t xml:space="preserve"> to </w:t>
+            </w:r>
+            <w:proofErr w:type="spellStart"/>
+            <w:r>
+              <w:t>maxcorp</w:t>
+            </w:r>
+            <w:proofErr w:type="spellEnd"/>
           </w:p>
         </w:tc>
         <w:tc>
@@ -1988,7 +2116,15 @@
           </w:tcPr>
           <w:p>
             <w:r>
-              <w:t>TFS 24020 – Remove eCL Site Usage Report</w:t>
+              <w:t xml:space="preserve">TFS 24020 – Remove </w:t>
+            </w:r>
+            <w:proofErr w:type="spellStart"/>
+            <w:r>
+              <w:t>eCL</w:t>
+            </w:r>
+            <w:proofErr w:type="spellEnd"/>
+            <w:r>
+              <w:t xml:space="preserve"> Site Usage Report</w:t>
             </w:r>
           </w:p>
         </w:tc>
@@ -2117,8 +2253,13 @@
           </w:tcPr>
           <w:p>
             <w:r>
-              <w:t>TFS 25464 – Update Help url</w:t>
-            </w:r>
+              <w:t xml:space="preserve">TFS 25464 – Update Help </w:t>
+            </w:r>
+            <w:proofErr w:type="spellStart"/>
+            <w:r>
+              <w:t>url</w:t>
+            </w:r>
+            <w:proofErr w:type="spellEnd"/>
           </w:p>
         </w:tc>
         <w:tc>
@@ -2305,7 +2446,15 @@
               <w:t xml:space="preserve">TFS </w:t>
             </w:r>
             <w:r>
-              <w:t>26395 - eCL Admin: Reassign - add site dropdown to allow users to select new reviewers from different sites.</w:t>
+              <w:t xml:space="preserve">26395 - </w:t>
+            </w:r>
+            <w:proofErr w:type="spellStart"/>
+            <w:r>
+              <w:t>eCL</w:t>
+            </w:r>
+            <w:proofErr w:type="spellEnd"/>
+            <w:r>
+              <w:t xml:space="preserve"> Admin: Reassign - add site dropdown to allow users to select new reviewers from different sites.</w:t>
             </w:r>
           </w:p>
         </w:tc>
@@ -2362,8 +2511,13 @@
           </w:tcPr>
           <w:p>
             <w:r>
-              <w:t>TFS 26819 – Replace SSRS reports with MVC/DataTables</w:t>
-            </w:r>
+              <w:t>TFS 26819 – Replace SSRS reports with MVC/</w:t>
+            </w:r>
+            <w:proofErr w:type="spellStart"/>
+            <w:r>
+              <w:t>DataTables</w:t>
+            </w:r>
+            <w:proofErr w:type="spellEnd"/>
           </w:p>
         </w:tc>
         <w:tc>
@@ -2704,46 +2858,18 @@
         </w:trPr>
         <w:tc>
           <w:tcPr>
-            <w:tcW w:w="805" w:type="dxa"/>
-          </w:tcPr>
-          <w:p>
-            <w:pPr>
-              <w:jc w:val="right"/>
-              <w:rPr>
-                <w:b/>
-              </w:rPr>
-            </w:pPr>
-            <w:r>
-              <w:rPr>
-                <w:b/>
-              </w:rPr>
-              <w:t>Step</w:t>
-            </w:r>
-            <w:r>
-              <w:rPr>
-                <w:b/>
-              </w:rPr>
-              <w:t>1:</w:t>
-            </w:r>
-            <w:r>
-              <w:rPr>
-                <w:b/>
-              </w:rPr>
-              <w:t xml:space="preserve"> </w:t>
-            </w:r>
-          </w:p>
-        </w:tc>
-        <w:tc>
-          <w:tcPr>
-            <w:tcW w:w="8545" w:type="dxa"/>
+            <w:tcW w:w="9350" w:type="dxa"/>
+            <w:gridSpan w:val="2"/>
+            <w:shd w:val="clear" w:color="auto" w:fill="EAF1DD" w:themeFill="accent3" w:themeFillTint="33"/>
           </w:tcPr>
           <w:p>
             <w:pPr>
               <w:pStyle w:val="SOPBullets"/>
               <w:numPr>
                 <w:ilvl w:val="0"/>
-                <w:numId w:val="5"/>
+                <w:numId w:val="0"/>
               </w:numPr>
+              <w:ind w:left="360" w:hanging="360"/>
               <w:rPr>
                 <w:sz w:val="20"/>
               </w:rPr>
@@ -2752,211 +2878,7 @@
               <w:rPr>
                 <w:sz w:val="20"/>
               </w:rPr>
-              <w:t xml:space="preserve">Get file from TFS - </w:t>
-            </w:r>
-            <w:r>
-              <w:rPr>
-                <w:sz w:val="20"/>
-              </w:rPr>
-              <w:t>$/eCoaching_V2/Code/ecl_</w:t>
-            </w:r>
-            <w:r>
-              <w:rPr>
-                <w:sz w:val="20"/>
-              </w:rPr>
-              <w:t>admin_</w:t>
-            </w:r>
-            <w:r>
-              <w:rPr>
-                <w:sz w:val="20"/>
-              </w:rPr>
-              <w:t>publish.zip Changeset</w:t>
-            </w:r>
-            <w:r>
-              <w:rPr>
-                <w:sz w:val="20"/>
-              </w:rPr>
-              <w:t xml:space="preserve"> </w:t>
-            </w:r>
-            <w:r>
-              <w:rPr>
-                <w:b/>
-                <w:bCs/>
-                <w:sz w:val="32"/>
-                <w:szCs w:val="32"/>
-              </w:rPr>
-              <w:t>53199</w:t>
-            </w:r>
-            <w:r>
-              <w:rPr>
-                <w:b/>
-                <w:bCs/>
-                <w:sz w:val="32"/>
-                <w:szCs w:val="32"/>
-              </w:rPr>
-              <w:t>.</w:t>
-            </w:r>
-          </w:p>
-          <w:p>
-            <w:pPr>
-              <w:pStyle w:val="SOPBullets"/>
-              <w:numPr>
-                <w:ilvl w:val="0"/>
-                <w:numId w:val="5"/>
-              </w:numPr>
-              <w:rPr>
-                <w:sz w:val="20"/>
-              </w:rPr>
-            </w:pPr>
-            <w:r>
-              <w:rPr>
-                <w:sz w:val="20"/>
-              </w:rPr>
-              <w:t xml:space="preserve">RDP to </w:t>
-            </w:r>
-            <w:r>
-              <w:rPr>
-                <w:sz w:val="20"/>
-              </w:rPr>
-              <w:t>production</w:t>
-            </w:r>
-            <w:r>
-              <w:rPr>
-                <w:sz w:val="20"/>
-              </w:rPr>
-              <w:t xml:space="preserve"> web server with your </w:t>
-            </w:r>
-            <w:r>
-              <w:rPr>
-                <w:sz w:val="20"/>
-              </w:rPr>
-              <w:t>SA</w:t>
-            </w:r>
-            <w:r>
-              <w:rPr>
-                <w:sz w:val="20"/>
-              </w:rPr>
-              <w:t xml:space="preserve"> account.</w:t>
-            </w:r>
-          </w:p>
-          <w:p>
-            <w:pPr>
-              <w:pStyle w:val="SOPBullets"/>
-              <w:numPr>
-                <w:ilvl w:val="0"/>
-                <w:numId w:val="5"/>
-              </w:numPr>
-              <w:rPr>
-                <w:sz w:val="20"/>
-              </w:rPr>
-            </w:pPr>
-            <w:r>
-              <w:rPr>
-                <w:sz w:val="20"/>
-              </w:rPr>
-              <w:t xml:space="preserve">Backup folder </w:t>
-            </w:r>
-            <w:r>
-              <w:rPr>
-                <w:sz w:val="20"/>
-              </w:rPr>
-              <w:t>D:\Sites\eC</w:t>
-            </w:r>
-            <w:r>
-              <w:rPr>
-                <w:sz w:val="20"/>
-              </w:rPr>
-              <w:t>LAdmin</w:t>
-            </w:r>
-            <w:r>
-              <w:rPr>
-                <w:sz w:val="20"/>
-              </w:rPr>
-              <w:t>.</w:t>
-            </w:r>
-          </w:p>
-          <w:p>
-            <w:pPr>
-              <w:pStyle w:val="SOPBullets"/>
-              <w:numPr>
-                <w:ilvl w:val="0"/>
-                <w:numId w:val="5"/>
-              </w:numPr>
-              <w:rPr>
-                <w:bCs/>
-                <w:sz w:val="20"/>
-              </w:rPr>
-            </w:pPr>
-            <w:r>
-              <w:rPr>
-                <w:sz w:val="20"/>
-              </w:rPr>
-              <w:t>Under folder D:\Sites\</w:t>
-            </w:r>
-            <w:r>
-              <w:rPr>
-                <w:sz w:val="20"/>
-              </w:rPr>
-              <w:t xml:space="preserve"> eC</w:t>
-            </w:r>
-            <w:r>
-              <w:rPr>
-                <w:sz w:val="20"/>
-              </w:rPr>
-              <w:t>LAdmin, m</w:t>
-            </w:r>
-            <w:r>
-              <w:rPr>
-                <w:sz w:val="20"/>
-              </w:rPr>
-              <w:t>ake a copy of maintenance.html, and rename the copy to index.html</w:t>
-            </w:r>
-            <w:r>
-              <w:rPr>
-                <w:sz w:val="20"/>
-              </w:rPr>
-              <w:t>.</w:t>
-            </w:r>
-          </w:p>
-          <w:p>
-            <w:pPr>
-              <w:pStyle w:val="SOPBullets"/>
-              <w:numPr>
-                <w:ilvl w:val="0"/>
-                <w:numId w:val="5"/>
-              </w:numPr>
-              <w:rPr>
-                <w:bCs/>
-                <w:sz w:val="20"/>
-              </w:rPr>
-            </w:pPr>
-            <w:r>
-              <w:rPr>
-                <w:bCs/>
-                <w:sz w:val="20"/>
-              </w:rPr>
-              <w:t>Go to https://UVAAPADWEB50CCO.ad.local/ecl</w:t>
-            </w:r>
-            <w:r>
-              <w:rPr>
-                <w:bCs/>
-                <w:sz w:val="20"/>
-              </w:rPr>
-              <w:t>_admin</w:t>
-            </w:r>
-            <w:r>
-              <w:rPr>
-                <w:bCs/>
-                <w:sz w:val="20"/>
-              </w:rPr>
-              <w:t>, maintenance page should display</w:t>
-            </w:r>
-            <w:r>
-              <w:rPr>
-                <w:bCs/>
-                <w:sz w:val="20"/>
-              </w:rPr>
-              <w:t>.</w:t>
+              <w:t>Deploy database changes.</w:t>
             </w:r>
           </w:p>
         </w:tc>
@@ -2980,7 +2902,19 @@
               <w:rPr>
                 <w:b/>
               </w:rPr>
-              <w:t>Step2:</w:t>
+              <w:t>Step</w:t>
+            </w:r>
+            <w:r>
+              <w:rPr>
+                <w:b/>
+              </w:rPr>
+              <w:t>1:</w:t>
+            </w:r>
+            <w:r>
+              <w:rPr>
+                <w:b/>
+              </w:rPr>
+              <w:t xml:space="preserve"> </w:t>
             </w:r>
           </w:p>
         </w:tc>
@@ -2993,9 +2927,9 @@
               <w:pStyle w:val="SOPBullets"/>
               <w:numPr>
                 <w:ilvl w:val="0"/>
-                <w:numId w:val="21"/>
+                <w:numId w:val="30"/>
               </w:numPr>
-              <w:ind w:left="360"/>
+              <w:spacing w:after="120"/>
               <w:rPr>
                 <w:bCs/>
                 <w:sz w:val="20"/>
@@ -3006,157 +2940,95 @@
                 <w:bCs/>
                 <w:sz w:val="20"/>
               </w:rPr>
-              <w:t xml:space="preserve">Delete </w:t>
+              <w:t>Get</w:t>
+            </w:r>
+            <w:r>
+              <w:rPr>
+                <w:bCs/>
+                <w:sz w:val="20"/>
+              </w:rPr>
+              <w:t xml:space="preserve"> the</w:t>
+            </w:r>
+            <w:r>
+              <w:rPr>
+                <w:bCs/>
+                <w:sz w:val="20"/>
+              </w:rPr>
+              <w:t xml:space="preserve"> files</w:t>
+            </w:r>
+            <w:r>
+              <w:rPr>
+                <w:bCs/>
+                <w:sz w:val="20"/>
+              </w:rPr>
+              <w:t xml:space="preserve"> (</w:t>
+            </w:r>
+            <w:proofErr w:type="spellStart"/>
+            <w:r>
+              <w:rPr>
+                <w:bCs/>
+                <w:sz w:val="20"/>
+              </w:rPr>
+              <w:t>sql</w:t>
+            </w:r>
+            <w:proofErr w:type="spellEnd"/>
+            <w:r>
+              <w:rPr>
+                <w:bCs/>
+                <w:sz w:val="20"/>
+              </w:rPr>
+              <w:t xml:space="preserve">) </w:t>
+            </w:r>
+            <w:r>
+              <w:rPr>
+                <w:bCs/>
+                <w:sz w:val="20"/>
+              </w:rPr>
+              <w:t xml:space="preserve">which are labelled as </w:t>
+            </w:r>
+            <w:r>
+              <w:rPr>
+                <w:b/>
+                <w:sz w:val="24"/>
+                <w:szCs w:val="24"/>
+              </w:rPr>
+              <w:t>TFS2</w:t>
+            </w:r>
+            <w:r>
+              <w:rPr>
+                <w:b/>
+                <w:sz w:val="24"/>
+                <w:szCs w:val="24"/>
+              </w:rPr>
+              <w:t>7186</w:t>
+            </w:r>
+            <w:r>
+              <w:rPr>
+                <w:bCs/>
+                <w:sz w:val="20"/>
+              </w:rPr>
+              <w:t xml:space="preserve"> from folder </w:t>
+            </w:r>
+            <w:r>
+              <w:rPr>
+                <w:bCs/>
+                <w:sz w:val="20"/>
+              </w:rPr>
+              <w:t>“</w:t>
             </w:r>
             <w:r>
               <w:rPr>
                 <w:b/>
                 <w:sz w:val="20"/>
               </w:rPr>
-              <w:t>ALL</w:t>
-            </w:r>
-            <w:r>
-              <w:rPr>
-                <w:bCs/>
-                <w:sz w:val="20"/>
-              </w:rPr>
-              <w:t xml:space="preserve"> files under D:\Sites\ </w:t>
-            </w:r>
-            <w:r>
-              <w:rPr>
-                <w:bCs/>
-                <w:sz w:val="20"/>
-              </w:rPr>
-              <w:t>eCLAdmin</w:t>
-            </w:r>
-            <w:r>
-              <w:rPr>
-                <w:bCs/>
-                <w:sz w:val="20"/>
-              </w:rPr>
-              <w:t xml:space="preserve"> </w:t>
+              <w:t>$/eCoaching_V2/Code/DB/Stored Procedures</w:t>
             </w:r>
             <w:r>
               <w:rPr>
                 <w:b/>
                 <w:sz w:val="20"/>
               </w:rPr>
-              <w:t>except for index.html</w:t>
-            </w:r>
-            <w:r>
-              <w:rPr>
-                <w:b/>
-                <w:sz w:val="20"/>
-              </w:rPr>
-              <w:t xml:space="preserve"> AND web.config</w:t>
-            </w:r>
-            <w:r>
-              <w:rPr>
-                <w:bCs/>
-                <w:sz w:val="20"/>
-              </w:rPr>
-              <w:t>.</w:t>
-            </w:r>
-          </w:p>
-          <w:p>
-            <w:pPr>
-              <w:pStyle w:val="SOPBullets"/>
-              <w:numPr>
-                <w:ilvl w:val="0"/>
-                <w:numId w:val="21"/>
-              </w:numPr>
-              <w:ind w:left="360"/>
-              <w:rPr>
-                <w:b/>
-                <w:sz w:val="20"/>
-              </w:rPr>
-            </w:pPr>
-            <w:r>
-              <w:rPr>
-                <w:bCs/>
-                <w:sz w:val="20"/>
-              </w:rPr>
-              <w:t>Unzip ecl_</w:t>
-            </w:r>
-            <w:r>
-              <w:rPr>
-                <w:bCs/>
-                <w:sz w:val="20"/>
-              </w:rPr>
-              <w:t>admin_</w:t>
-            </w:r>
-            <w:r>
-              <w:rPr>
-                <w:bCs/>
-                <w:sz w:val="20"/>
-              </w:rPr>
-              <w:t>publish.zip from step 1 to folder D:\Sites\</w:t>
-            </w:r>
-            <w:r>
-              <w:rPr>
-                <w:bCs/>
-                <w:sz w:val="20"/>
-              </w:rPr>
-              <w:t>eCLAdmin</w:t>
-            </w:r>
-            <w:r>
-              <w:rPr>
-                <w:bCs/>
-                <w:sz w:val="20"/>
-              </w:rPr>
-              <w:t>.</w:t>
-            </w:r>
-            <w:r>
-              <w:rPr>
-                <w:bCs/>
-                <w:sz w:val="20"/>
-              </w:rPr>
-              <w:t xml:space="preserve"> </w:t>
-            </w:r>
-            <w:r>
-              <w:rPr>
-                <w:b/>
-                <w:sz w:val="20"/>
-              </w:rPr>
-              <w:t>Do NOT overwrite web.config.</w:t>
-            </w:r>
-          </w:p>
-          <w:p>
-            <w:pPr>
-              <w:pStyle w:val="ListParagraph"/>
-              <w:numPr>
-                <w:ilvl w:val="0"/>
-                <w:numId w:val="21"/>
-              </w:numPr>
-              <w:ind w:left="360"/>
-              <w:rPr>
-                <w:bCs/>
-              </w:rPr>
-            </w:pPr>
-            <w:r>
-              <w:rPr>
-                <w:bCs/>
-              </w:rPr>
-              <w:t>Edit web.config “Prod.VnV.IPs” section,  remove all exiting IPs, then add testers’ IPs, separated by comma.</w:t>
-            </w:r>
-          </w:p>
-          <w:p>
-            <w:pPr>
-              <w:pStyle w:val="ListParagraph"/>
-              <w:numPr>
-                <w:ilvl w:val="0"/>
-                <w:numId w:val="21"/>
-              </w:numPr>
-              <w:ind w:left="360"/>
-              <w:rPr>
-                <w:bCs/>
-              </w:rPr>
-            </w:pPr>
-            <w:r>
-              <w:rPr>
-                <w:bCs/>
-              </w:rPr>
-              <w:t>Testers should see the site is up. Check with testers to confirm.</w:t>
+              <w:t>”.</w:t>
             </w:r>
           </w:p>
         </w:tc>
@@ -3180,7 +3052,19 @@
               <w:rPr>
                 <w:b/>
               </w:rPr>
-              <w:t>Step3:</w:t>
+              <w:t>Step</w:t>
+            </w:r>
+            <w:r>
+              <w:rPr>
+                <w:b/>
+              </w:rPr>
+              <w:t>2:</w:t>
+            </w:r>
+            <w:r>
+              <w:rPr>
+                <w:b/>
+              </w:rPr>
+              <w:t xml:space="preserve"> </w:t>
             </w:r>
           </w:p>
         </w:tc>
@@ -3190,23 +3074,144 @@
           </w:tcPr>
           <w:p>
             <w:pPr>
+              <w:pStyle w:val="SOPBullets"/>
+              <w:numPr>
+                <w:ilvl w:val="0"/>
+                <w:numId w:val="30"/>
+              </w:numPr>
+              <w:spacing w:after="120"/>
               <w:rPr>
                 <w:bCs/>
-              </w:rPr>
-            </w:pPr>
-            <w:r>
-              <w:rPr>
+                <w:sz w:val="20"/>
+              </w:rPr>
+            </w:pPr>
+            <w:r>
+              <w:rPr>
+                <w:sz w:val="20"/>
+              </w:rPr>
+              <w:t xml:space="preserve">Execute </w:t>
+            </w:r>
+            <w:r>
+              <w:rPr>
+                <w:sz w:val="20"/>
+              </w:rPr>
+              <w:t xml:space="preserve">the files from </w:t>
+            </w:r>
+            <w:r>
+              <w:rPr>
+                <w:b/>
                 <w:bCs/>
-              </w:rPr>
-              <w:t xml:space="preserve">1.    </w:t>
+                <w:sz w:val="20"/>
+              </w:rPr>
+              <w:t>step1</w:t>
+            </w:r>
+            <w:r>
+              <w:rPr>
+                <w:sz w:val="20"/>
+              </w:rPr>
+              <w:t xml:space="preserve"> </w:t>
+            </w:r>
+            <w:r>
+              <w:rPr>
+                <w:sz w:val="20"/>
+              </w:rPr>
+              <w:t>in SSMS</w:t>
+            </w:r>
+            <w:r>
+              <w:rPr>
+                <w:sz w:val="20"/>
+              </w:rPr>
+              <w:t xml:space="preserve"> pointing to </w:t>
+            </w:r>
+            <w:proofErr w:type="spellStart"/>
+            <w:r>
+              <w:rPr>
+                <w:b/>
+                <w:color w:val="000000" w:themeColor="text1"/>
+                <w:sz w:val="20"/>
+                <w:highlight w:val="white"/>
+                <w14:shadow w14:blurRad="38100" w14:dist="19050" w14:dir="2700000" w14:sx="100000" w14:sy="100000" w14:kx="0" w14:ky="0" w14:algn="tl">
+                  <w14:schemeClr w14:val="dk1">
+                    <w14:alpha w14:val="60000"/>
+                  </w14:schemeClr>
+                </w14:shadow>
+                <w14:textOutline w14:w="0" w14:cap="flat" w14:cmpd="sng" w14:algn="ctr">
+                  <w14:noFill/>
+                  <w14:prstDash w14:val="solid"/>
+                  <w14:round/>
+                </w14:textOutline>
+              </w:rPr>
+              <w:t>eCoaching</w:t>
+            </w:r>
+            <w:proofErr w:type="spellEnd"/>
+            <w:r>
+              <w:rPr>
+                <w:b/>
+                <w:color w:val="000000" w:themeColor="text1"/>
+                <w:sz w:val="20"/>
+                <w14:shadow w14:blurRad="38100" w14:dist="19050" w14:dir="2700000" w14:sx="100000" w14:sy="100000" w14:kx="0" w14:ky="0" w14:algn="tl">
+                  <w14:schemeClr w14:val="dk1">
+                    <w14:alpha w14:val="60000"/>
+                  </w14:schemeClr>
+                </w14:shadow>
+                <w14:textOutline w14:w="0" w14:cap="flat" w14:cmpd="sng" w14:algn="ctr">
+                  <w14:noFill/>
+                  <w14:prstDash w14:val="solid"/>
+                  <w14:round/>
+                </w14:textOutline>
+              </w:rPr>
+              <w:t xml:space="preserve"> </w:t>
             </w:r>
             <w:r>
               <w:rPr>
                 <w:bCs/>
-              </w:rPr>
-              <w:t>Notify those who are going to work on post prod V&amp;V that it is ready for them to test.</w:t>
-            </w:r>
-          </w:p>
+                <w:color w:val="000000" w:themeColor="text1"/>
+                <w:sz w:val="20"/>
+                <w14:shadow w14:blurRad="38100" w14:dist="19050" w14:dir="2700000" w14:sx="100000" w14:sy="100000" w14:kx="0" w14:ky="0" w14:algn="tl">
+                  <w14:schemeClr w14:val="dk1">
+                    <w14:alpha w14:val="60000"/>
+                  </w14:schemeClr>
+                </w14:shadow>
+                <w14:textOutline w14:w="0" w14:cap="flat" w14:cmpd="sng" w14:algn="ctr">
+                  <w14:noFill/>
+                  <w14:prstDash w14:val="solid"/>
+                  <w14:round/>
+                </w14:textOutline>
+              </w:rPr>
+              <w:t>database</w:t>
+            </w:r>
+            <w:r>
+              <w:rPr>
+                <w:b/>
+                <w:color w:val="000000" w:themeColor="text1"/>
+                <w:sz w:val="20"/>
+                <w14:shadow w14:blurRad="38100" w14:dist="19050" w14:dir="2700000" w14:sx="100000" w14:sy="100000" w14:kx="0" w14:ky="0" w14:algn="tl">
+                  <w14:schemeClr w14:val="dk1">
+                    <w14:alpha w14:val="60000"/>
+                  </w14:schemeClr>
+                </w14:shadow>
+                <w14:textOutline w14:w="0" w14:cap="flat" w14:cmpd="sng" w14:algn="ctr">
+                  <w14:noFill/>
+                  <w14:prstDash w14:val="solid"/>
+                  <w14:round/>
+                </w14:textOutline>
+              </w:rPr>
+              <w:t>.</w:t>
+            </w:r>
+          </w:p>
+        </w:tc>
+      </w:tr>
+      <w:tr>
+        <w:trPr>
+          <w:cnfStyle w:val="000000100000" w:firstRow="0" w:lastRow="0" w:firstColumn="0" w:lastColumn="0" w:oddVBand="0" w:evenVBand="0" w:oddHBand="1" w:evenHBand="0" w:firstRowFirstColumn="0" w:firstRowLastColumn="0" w:lastRowFirstColumn="0" w:lastRowLastColumn="0"/>
+          <w:trHeight w:val="287"/>
+        </w:trPr>
+        <w:tc>
+          <w:tcPr>
+            <w:tcW w:w="9350" w:type="dxa"/>
+            <w:gridSpan w:val="2"/>
+            <w:shd w:val="clear" w:color="auto" w:fill="EAF1DD" w:themeFill="accent3" w:themeFillTint="33"/>
+          </w:tcPr>
           <w:p>
             <w:pPr>
               <w:rPr>
@@ -3217,35 +3222,468 @@
               <w:rPr>
                 <w:bCs/>
               </w:rPr>
-              <w:t xml:space="preserve">2.    </w:t>
-            </w:r>
-            <w:r>
-              <w:rPr>
+              <w:t>Deploy web application.</w:t>
+            </w:r>
+          </w:p>
+        </w:tc>
+      </w:tr>
+      <w:tr>
+        <w:trPr>
+          <w:cnfStyle w:val="000000010000" w:firstRow="0" w:lastRow="0" w:firstColumn="0" w:lastColumn="0" w:oddVBand="0" w:evenVBand="0" w:oddHBand="0" w:evenHBand="1" w:firstRowFirstColumn="0" w:firstRowLastColumn="0" w:lastRowFirstColumn="0" w:lastRowLastColumn="0"/>
+        </w:trPr>
+        <w:tc>
+          <w:tcPr>
+            <w:tcW w:w="805" w:type="dxa"/>
+          </w:tcPr>
+          <w:p>
+            <w:pPr>
+              <w:jc w:val="right"/>
+              <w:rPr>
+                <w:b/>
+              </w:rPr>
+            </w:pPr>
+          </w:p>
+          <w:p>
+            <w:pPr>
+              <w:jc w:val="right"/>
+              <w:rPr>
+                <w:b/>
+              </w:rPr>
+            </w:pPr>
+            <w:r>
+              <w:rPr>
+                <w:b/>
+              </w:rPr>
+              <w:t>Step</w:t>
+            </w:r>
+            <w:r>
+              <w:rPr>
+                <w:b/>
+              </w:rPr>
+              <w:t>1:</w:t>
+            </w:r>
+            <w:r>
+              <w:rPr>
+                <w:b/>
+              </w:rPr>
+              <w:t xml:space="preserve"> </w:t>
+            </w:r>
+          </w:p>
+        </w:tc>
+        <w:tc>
+          <w:tcPr>
+            <w:tcW w:w="8545" w:type="dxa"/>
+          </w:tcPr>
+          <w:p>
+            <w:pPr>
+              <w:pStyle w:val="SOPBullets"/>
+              <w:numPr>
+                <w:ilvl w:val="0"/>
+                <w:numId w:val="33"/>
+              </w:numPr>
+              <w:rPr>
+                <w:sz w:val="20"/>
+              </w:rPr>
+            </w:pPr>
+            <w:r>
+              <w:rPr>
+                <w:sz w:val="20"/>
+              </w:rPr>
+              <w:t xml:space="preserve">Get file from TFS - </w:t>
+            </w:r>
+            <w:r>
+              <w:rPr>
+                <w:sz w:val="20"/>
+              </w:rPr>
+              <w:t>$/eCoaching_V2/Code/ecl_</w:t>
+            </w:r>
+            <w:r>
+              <w:rPr>
+                <w:sz w:val="20"/>
+              </w:rPr>
+              <w:t>admin_</w:t>
+            </w:r>
+            <w:r>
+              <w:rPr>
+                <w:sz w:val="20"/>
+              </w:rPr>
+              <w:t>publish.zip Changeset</w:t>
+            </w:r>
+            <w:r>
+              <w:rPr>
+                <w:sz w:val="20"/>
+              </w:rPr>
+              <w:t xml:space="preserve"> </w:t>
+            </w:r>
+            <w:r>
+              <w:rPr>
+                <w:b/>
                 <w:bCs/>
-              </w:rPr>
-              <w:t xml:space="preserve">Once post prod V&amp;V is passed, </w:t>
-            </w:r>
-            <w:r>
+                <w:sz w:val="32"/>
+                <w:szCs w:val="32"/>
+              </w:rPr>
+              <w:t>53206.</w:t>
+            </w:r>
+          </w:p>
+          <w:p>
+            <w:pPr>
+              <w:pStyle w:val="SOPBullets"/>
+              <w:numPr>
+                <w:ilvl w:val="0"/>
+                <w:numId w:val="33"/>
+              </w:numPr>
+              <w:rPr>
+                <w:sz w:val="20"/>
+              </w:rPr>
+            </w:pPr>
+            <w:r>
+              <w:rPr>
+                <w:sz w:val="20"/>
+              </w:rPr>
+              <w:t xml:space="preserve">RDP to </w:t>
+            </w:r>
+            <w:r>
+              <w:rPr>
+                <w:sz w:val="20"/>
+              </w:rPr>
+              <w:t>production</w:t>
+            </w:r>
+            <w:r>
+              <w:rPr>
+                <w:sz w:val="20"/>
+              </w:rPr>
+              <w:t xml:space="preserve"> web server with your </w:t>
+            </w:r>
+            <w:r>
+              <w:rPr>
+                <w:sz w:val="20"/>
+              </w:rPr>
+              <w:t>SA</w:t>
+            </w:r>
+            <w:r>
+              <w:rPr>
+                <w:sz w:val="20"/>
+              </w:rPr>
+              <w:t xml:space="preserve"> account.</w:t>
+            </w:r>
+          </w:p>
+          <w:p>
+            <w:pPr>
+              <w:pStyle w:val="SOPBullets"/>
+              <w:numPr>
+                <w:ilvl w:val="0"/>
+                <w:numId w:val="33"/>
+              </w:numPr>
+              <w:rPr>
+                <w:sz w:val="20"/>
+              </w:rPr>
+            </w:pPr>
+            <w:r>
+              <w:rPr>
+                <w:sz w:val="20"/>
+              </w:rPr>
+              <w:t xml:space="preserve">Backup folder </w:t>
+            </w:r>
+            <w:r>
+              <w:rPr>
+                <w:sz w:val="20"/>
+              </w:rPr>
+              <w:t>D:\Sites\eC</w:t>
+            </w:r>
+            <w:r>
+              <w:rPr>
+                <w:sz w:val="20"/>
+              </w:rPr>
+              <w:t>LAdmin</w:t>
+            </w:r>
+            <w:r>
+              <w:rPr>
+                <w:sz w:val="20"/>
+              </w:rPr>
+              <w:t>.</w:t>
+            </w:r>
+          </w:p>
+          <w:p>
+            <w:pPr>
+              <w:pStyle w:val="SOPBullets"/>
+              <w:numPr>
+                <w:ilvl w:val="0"/>
+                <w:numId w:val="33"/>
+              </w:numPr>
+              <w:rPr>
+                <w:bCs/>
+                <w:sz w:val="20"/>
+              </w:rPr>
+            </w:pPr>
+            <w:r>
+              <w:rPr>
+                <w:sz w:val="20"/>
+              </w:rPr>
+              <w:t>Under folder D:\Sites\</w:t>
+            </w:r>
+            <w:r>
+              <w:rPr>
+                <w:sz w:val="20"/>
+              </w:rPr>
+              <w:t xml:space="preserve"> </w:t>
+            </w:r>
+            <w:proofErr w:type="spellStart"/>
+            <w:r>
+              <w:rPr>
+                <w:sz w:val="20"/>
+              </w:rPr>
+              <w:t>eC</w:t>
+            </w:r>
+            <w:r>
+              <w:rPr>
+                <w:sz w:val="20"/>
+              </w:rPr>
+              <w:t>LAdmin</w:t>
+            </w:r>
+            <w:proofErr w:type="spellEnd"/>
+            <w:r>
+              <w:rPr>
+                <w:sz w:val="20"/>
+              </w:rPr>
+              <w:t>, m</w:t>
+            </w:r>
+            <w:r>
+              <w:rPr>
+                <w:sz w:val="20"/>
+              </w:rPr>
+              <w:t>ake a copy of maintenance.html, and rename the copy to index.html</w:t>
+            </w:r>
+            <w:r>
+              <w:rPr>
+                <w:sz w:val="20"/>
+              </w:rPr>
+              <w:t>.</w:t>
+            </w:r>
+          </w:p>
+          <w:p>
+            <w:pPr>
+              <w:pStyle w:val="SOPBullets"/>
+              <w:numPr>
+                <w:ilvl w:val="0"/>
+                <w:numId w:val="33"/>
+              </w:numPr>
+              <w:rPr>
+                <w:bCs/>
+                <w:sz w:val="20"/>
+              </w:rPr>
+            </w:pPr>
+            <w:r>
+              <w:rPr>
+                <w:bCs/>
+                <w:sz w:val="20"/>
+              </w:rPr>
+              <w:t>Go to https://UVAAPADWEB50CCO.ad.local/ecl</w:t>
+            </w:r>
+            <w:r>
+              <w:rPr>
+                <w:bCs/>
+                <w:sz w:val="20"/>
+              </w:rPr>
+              <w:t>_admin</w:t>
+            </w:r>
+            <w:r>
+              <w:rPr>
+                <w:bCs/>
+                <w:sz w:val="20"/>
+              </w:rPr>
+              <w:t>, maintenance page should display</w:t>
+            </w:r>
+            <w:r>
+              <w:rPr>
+                <w:bCs/>
+                <w:sz w:val="20"/>
+              </w:rPr>
+              <w:t>.</w:t>
+            </w:r>
+          </w:p>
+        </w:tc>
+      </w:tr>
+      <w:tr>
+        <w:trPr>
+          <w:cnfStyle w:val="000000100000" w:firstRow="0" w:lastRow="0" w:firstColumn="0" w:lastColumn="0" w:oddVBand="0" w:evenVBand="0" w:oddHBand="1" w:evenHBand="0" w:firstRowFirstColumn="0" w:firstRowLastColumn="0" w:lastRowFirstColumn="0" w:lastRowLastColumn="0"/>
+        </w:trPr>
+        <w:tc>
+          <w:tcPr>
+            <w:tcW w:w="805" w:type="dxa"/>
+          </w:tcPr>
+          <w:p>
+            <w:pPr>
+              <w:jc w:val="right"/>
               <w:rPr>
                 <w:b/>
               </w:rPr>
-              <w:t>delete index.html</w:t>
-            </w:r>
-            <w:r>
+            </w:pPr>
+            <w:r>
+              <w:rPr>
+                <w:b/>
+              </w:rPr>
+              <w:t>Step2:</w:t>
+            </w:r>
+          </w:p>
+        </w:tc>
+        <w:tc>
+          <w:tcPr>
+            <w:tcW w:w="8545" w:type="dxa"/>
+          </w:tcPr>
+          <w:p>
+            <w:pPr>
+              <w:pStyle w:val="SOPBullets"/>
+              <w:numPr>
+                <w:ilvl w:val="0"/>
+                <w:numId w:val="34"/>
+              </w:numPr>
               <w:rPr>
                 <w:bCs/>
-              </w:rPr>
-              <w:t xml:space="preserve"> under D:\Sites\</w:t>
-            </w:r>
+                <w:sz w:val="20"/>
+              </w:rPr>
+            </w:pPr>
             <w:r>
               <w:rPr>
                 <w:bCs/>
+                <w:sz w:val="20"/>
+              </w:rPr>
+              <w:t xml:space="preserve">Delete </w:t>
+            </w:r>
+            <w:r>
+              <w:rPr>
+                <w:b/>
+                <w:sz w:val="20"/>
+              </w:rPr>
+              <w:t>ALL</w:t>
+            </w:r>
+            <w:r>
+              <w:rPr>
+                <w:bCs/>
+                <w:sz w:val="20"/>
+              </w:rPr>
+              <w:t xml:space="preserve"> files under D:\Sites\ </w:t>
+            </w:r>
+            <w:proofErr w:type="spellStart"/>
+            <w:r>
+              <w:rPr>
+                <w:bCs/>
+                <w:sz w:val="20"/>
               </w:rPr>
               <w:t>eCLAdmin</w:t>
             </w:r>
+            <w:proofErr w:type="spellEnd"/>
             <w:r>
               <w:rPr>
                 <w:bCs/>
+                <w:sz w:val="20"/>
+              </w:rPr>
+              <w:t xml:space="preserve"> </w:t>
+            </w:r>
+            <w:r>
+              <w:rPr>
+                <w:b/>
+                <w:sz w:val="20"/>
+              </w:rPr>
+              <w:t>except for index.html</w:t>
+            </w:r>
+            <w:r>
+              <w:rPr>
+                <w:b/>
+                <w:sz w:val="20"/>
+              </w:rPr>
+              <w:t xml:space="preserve"> AND </w:t>
+            </w:r>
+            <w:proofErr w:type="spellStart"/>
+            <w:r>
+              <w:rPr>
+                <w:b/>
+                <w:sz w:val="20"/>
+              </w:rPr>
+              <w:t>web.config</w:t>
+            </w:r>
+            <w:proofErr w:type="spellEnd"/>
+            <w:r>
+              <w:rPr>
+                <w:bCs/>
+                <w:sz w:val="20"/>
+              </w:rPr>
+              <w:t>.</w:t>
+            </w:r>
+          </w:p>
+          <w:p>
+            <w:pPr>
+              <w:pStyle w:val="SOPBullets"/>
+              <w:numPr>
+                <w:ilvl w:val="0"/>
+                <w:numId w:val="34"/>
+              </w:numPr>
+              <w:rPr>
+                <w:b/>
+                <w:sz w:val="20"/>
+              </w:rPr>
+            </w:pPr>
+            <w:r>
+              <w:rPr>
+                <w:bCs/>
+                <w:sz w:val="20"/>
+              </w:rPr>
+              <w:t>Unzip ecl_</w:t>
+            </w:r>
+            <w:r>
+              <w:rPr>
+                <w:bCs/>
+                <w:sz w:val="20"/>
+              </w:rPr>
+              <w:t>admin_</w:t>
+            </w:r>
+            <w:r>
+              <w:rPr>
+                <w:bCs/>
+                <w:sz w:val="20"/>
+              </w:rPr>
+              <w:t>publish.zip from step 1 to folder D:\Sites\</w:t>
+            </w:r>
+            <w:r>
+              <w:rPr>
+                <w:bCs/>
+                <w:sz w:val="20"/>
+              </w:rPr>
+              <w:t>eCLAdmin</w:t>
+            </w:r>
+            <w:r>
+              <w:rPr>
+                <w:bCs/>
+                <w:sz w:val="20"/>
+              </w:rPr>
+              <w:t>.</w:t>
+            </w:r>
+            <w:r>
+              <w:rPr>
+                <w:bCs/>
+                <w:sz w:val="20"/>
+              </w:rPr>
+              <w:t xml:space="preserve"> </w:t>
+            </w:r>
+            <w:r>
+              <w:rPr>
+                <w:b/>
+                <w:sz w:val="20"/>
+              </w:rPr>
+              <w:t xml:space="preserve">Do NOT overwrite </w:t>
+            </w:r>
+            <w:proofErr w:type="spellStart"/>
+            <w:r>
+              <w:rPr>
+                <w:b/>
+                <w:sz w:val="20"/>
+              </w:rPr>
+              <w:t>web.config</w:t>
+            </w:r>
+            <w:proofErr w:type="spellEnd"/>
+            <w:r>
+              <w:rPr>
+                <w:b/>
+                <w:sz w:val="20"/>
               </w:rPr>
               <w:t>.</w:t>
             </w:r>
@@ -3255,9 +3693,151 @@
               <w:pStyle w:val="ListParagraph"/>
               <w:numPr>
                 <w:ilvl w:val="0"/>
-                <w:numId w:val="23"/>
+                <w:numId w:val="34"/>
               </w:numPr>
-              <w:ind w:left="360"/>
+              <w:rPr>
+                <w:bCs/>
+              </w:rPr>
+            </w:pPr>
+            <w:r>
+              <w:rPr>
+                <w:bCs/>
+              </w:rPr>
+              <w:t xml:space="preserve">Edit </w:t>
+            </w:r>
+            <w:proofErr w:type="spellStart"/>
+            <w:r>
+              <w:rPr>
+                <w:bCs/>
+              </w:rPr>
+              <w:t>web.config</w:t>
+            </w:r>
+            <w:proofErr w:type="spellEnd"/>
+            <w:r>
+              <w:rPr>
+                <w:bCs/>
+              </w:rPr>
+              <w:t xml:space="preserve"> “</w:t>
+            </w:r>
+            <w:proofErr w:type="spellStart"/>
+            <w:proofErr w:type="gramStart"/>
+            <w:r>
+              <w:rPr>
+                <w:bCs/>
+              </w:rPr>
+              <w:t>Prod.VnV.IPs</w:t>
+            </w:r>
+            <w:proofErr w:type="spellEnd"/>
+            <w:proofErr w:type="gramEnd"/>
+            <w:r>
+              <w:rPr>
+                <w:bCs/>
+              </w:rPr>
+              <w:t>” section,  remove all exiting IPs, then add testers’ IPs, separated by comma.</w:t>
+            </w:r>
+          </w:p>
+          <w:p>
+            <w:pPr>
+              <w:pStyle w:val="ListParagraph"/>
+              <w:numPr>
+                <w:ilvl w:val="0"/>
+                <w:numId w:val="34"/>
+              </w:numPr>
+              <w:rPr>
+                <w:bCs/>
+              </w:rPr>
+            </w:pPr>
+            <w:r>
+              <w:rPr>
+                <w:bCs/>
+              </w:rPr>
+              <w:t>Testers should see the site is up. Check with testers to confirm.</w:t>
+            </w:r>
+          </w:p>
+        </w:tc>
+      </w:tr>
+      <w:tr>
+        <w:trPr>
+          <w:cnfStyle w:val="000000010000" w:firstRow="0" w:lastRow="0" w:firstColumn="0" w:lastColumn="0" w:oddVBand="0" w:evenVBand="0" w:oddHBand="0" w:evenHBand="1" w:firstRowFirstColumn="0" w:firstRowLastColumn="0" w:lastRowFirstColumn="0" w:lastRowLastColumn="0"/>
+        </w:trPr>
+        <w:tc>
+          <w:tcPr>
+            <w:tcW w:w="805" w:type="dxa"/>
+          </w:tcPr>
+          <w:p>
+            <w:pPr>
+              <w:jc w:val="right"/>
+              <w:rPr>
+                <w:b/>
+              </w:rPr>
+            </w:pPr>
+            <w:r>
+              <w:rPr>
+                <w:b/>
+              </w:rPr>
+              <w:t>Step3:</w:t>
+            </w:r>
+          </w:p>
+        </w:tc>
+        <w:tc>
+          <w:tcPr>
+            <w:tcW w:w="8545" w:type="dxa"/>
+          </w:tcPr>
+          <w:p>
+            <w:pPr>
+              <w:pStyle w:val="ListParagraph"/>
+              <w:numPr>
+                <w:ilvl w:val="0"/>
+                <w:numId w:val="35"/>
+              </w:numPr>
+              <w:rPr>
+                <w:bCs/>
+              </w:rPr>
+            </w:pPr>
+            <w:r>
+              <w:rPr>
+                <w:bCs/>
+              </w:rPr>
+              <w:t>Notify those who are going to work on post prod V&amp;V that it is ready for them to test.</w:t>
+            </w:r>
+          </w:p>
+          <w:p>
+            <w:pPr>
+              <w:pStyle w:val="ListParagraph"/>
+              <w:numPr>
+                <w:ilvl w:val="0"/>
+                <w:numId w:val="35"/>
+              </w:numPr>
+              <w:rPr>
+                <w:bCs/>
+              </w:rPr>
+            </w:pPr>
+            <w:r>
+              <w:rPr>
+                <w:bCs/>
+              </w:rPr>
+              <w:t xml:space="preserve">Once post prod V&amp;V is passed, </w:t>
+            </w:r>
+            <w:r>
+              <w:rPr>
+                <w:b/>
+              </w:rPr>
+              <w:t>delete index.html</w:t>
+            </w:r>
+            <w:r>
+              <w:rPr>
+                <w:bCs/>
+              </w:rPr>
+              <w:t xml:space="preserve"> under D:\Sites\eCLAdmin.</w:t>
+            </w:r>
+          </w:p>
+          <w:p>
+            <w:pPr>
+              <w:pStyle w:val="ListParagraph"/>
+              <w:numPr>
+                <w:ilvl w:val="0"/>
+                <w:numId w:val="35"/>
+              </w:numPr>
               <w:rPr>
                 <w:bCs/>
               </w:rPr>
@@ -3391,8 +3971,17 @@
         <w:sz w:val="18"/>
         <w:szCs w:val="18"/>
       </w:rPr>
-      <w:t>Controlled if Electronic - Uncontrolled if Printed</w:t>
+      <w:t xml:space="preserve">Controlled if Electronic - Uncontrolled if </w:t>
     </w:r>
+    <w:proofErr w:type="gramStart"/>
+    <w:r>
+      <w:rPr>
+        <w:sz w:val="18"/>
+        <w:szCs w:val="18"/>
+      </w:rPr>
+      <w:t>Printed</w:t>
+    </w:r>
+    <w:proofErr w:type="gramEnd"/>
   </w:p>
   <w:p>
     <w:pPr>
@@ -3564,8 +4153,18 @@
         <w:sz w:val="18"/>
         <w:szCs w:val="18"/>
       </w:rPr>
-      <w:t>Controlled if Electronic - Uncontrolled if Printed</w:t>
+      <w:t xml:space="preserve">Controlled if Electronic - Uncontrolled if </w:t>
     </w:r>
+    <w:proofErr w:type="gramStart"/>
+    <w:r>
+      <w:rPr>
+        <w:b/>
+        <w:sz w:val="18"/>
+        <w:szCs w:val="18"/>
+      </w:rPr>
+      <w:t>Printed</w:t>
+    </w:r>
+    <w:proofErr w:type="gramEnd"/>
   </w:p>
   <w:p>
     <w:pPr>
@@ -3741,8 +4340,17 @@
         <w:sz w:val="18"/>
         <w:szCs w:val="18"/>
       </w:rPr>
-      <w:t>Controlled if Electronic - Uncontrolled if Printed</w:t>
+      <w:t xml:space="preserve">Controlled if Electronic - Uncontrolled if </w:t>
     </w:r>
+    <w:proofErr w:type="gramStart"/>
+    <w:r>
+      <w:rPr>
+        <w:sz w:val="18"/>
+        <w:szCs w:val="18"/>
+      </w:rPr>
+      <w:t>Printed</w:t>
+    </w:r>
+    <w:proofErr w:type="gramEnd"/>
   </w:p>
   <w:p>
     <w:pPr>
@@ -4608,6 +5216,118 @@
     </w:lvl>
   </w:abstractNum>
   <w:abstractNum w:abstractNumId="6" w15:restartNumberingAfterBreak="0">
+    <w:nsid w:val="13E559B5"/>
+    <w:multiLevelType w:val="hybridMultilevel"/>
+    <w:tmpl w:val="94A050EA"/>
+    <w:lvl w:ilvl="0" w:tplc="41745EEC">
+      <w:numFmt w:val="bullet"/>
+      <w:lvlText w:val="-"/>
+      <w:lvlJc w:val="left"/>
+      <w:pPr>
+        <w:ind w:left="720" w:hanging="360"/>
+      </w:pPr>
+      <w:rPr>
+        <w:rFonts w:ascii="Times New Roman" w:eastAsia="Times New Roman" w:hAnsi="Times New Roman" w:cs="Times New Roman" w:hint="default"/>
+      </w:rPr>
+    </w:lvl>
+    <w:lvl w:ilvl="1" w:tplc="04090003" w:tentative="1">
+      <w:start w:val="1"/>
+      <w:numFmt w:val="bullet"/>
+      <w:lvlText w:val="o"/>
+      <w:lvlJc w:val="left"/>
+      <w:pPr>
+        <w:ind w:left="1440" w:hanging="360"/>
+      </w:pPr>
+      <w:rPr>
+        <w:rFonts w:ascii="Courier New" w:hAnsi="Courier New" w:cs="Courier New" w:hint="default"/>
+      </w:rPr>
+    </w:lvl>
+    <w:lvl w:ilvl="2" w:tplc="04090005" w:tentative="1">
+      <w:start w:val="1"/>
+      <w:numFmt w:val="bullet"/>
+      <w:lvlText w:val=""/>
+      <w:lvlJc w:val="left"/>
+      <w:pPr>
+        <w:ind w:left="2160" w:hanging="360"/>
+      </w:pPr>
+      <w:rPr>
+        <w:rFonts w:ascii="Wingdings" w:hAnsi="Wingdings" w:hint="default"/>
+      </w:rPr>
+    </w:lvl>
+    <w:lvl w:ilvl="3" w:tplc="04090001" w:tentative="1">
+      <w:start w:val="1"/>
+      <w:numFmt w:val="bullet"/>
+      <w:lvlText w:val=""/>
+      <w:lvlJc w:val="left"/>
+      <w:pPr>
+        <w:ind w:left="2880" w:hanging="360"/>
+      </w:pPr>
+      <w:rPr>
+        <w:rFonts w:ascii="Symbol" w:hAnsi="Symbol" w:hint="default"/>
+      </w:rPr>
+    </w:lvl>
+    <w:lvl w:ilvl="4" w:tplc="04090003" w:tentative="1">
+      <w:start w:val="1"/>
+      <w:numFmt w:val="bullet"/>
+      <w:lvlText w:val="o"/>
+      <w:lvlJc w:val="left"/>
+      <w:pPr>
+        <w:ind w:left="3600" w:hanging="360"/>
+      </w:pPr>
+      <w:rPr>
+        <w:rFonts w:ascii="Courier New" w:hAnsi="Courier New" w:cs="Courier New" w:hint="default"/>
+      </w:rPr>
+    </w:lvl>
+    <w:lvl w:ilvl="5" w:tplc="04090005" w:tentative="1">
+      <w:start w:val="1"/>
+      <w:numFmt w:val="bullet"/>
+      <w:lvlText w:val=""/>
+      <w:lvlJc w:val="left"/>
+      <w:pPr>
+        <w:ind w:left="4320" w:hanging="360"/>
+      </w:pPr>
+      <w:rPr>
+        <w:rFonts w:ascii="Wingdings" w:hAnsi="Wingdings" w:hint="default"/>
+      </w:rPr>
+    </w:lvl>
+    <w:lvl w:ilvl="6" w:tplc="04090001" w:tentative="1">
+      <w:start w:val="1"/>
+      <w:numFmt w:val="bullet"/>
+      <w:lvlText w:val=""/>
+      <w:lvlJc w:val="left"/>
+      <w:pPr>
+        <w:ind w:left="5040" w:hanging="360"/>
+      </w:pPr>
+      <w:rPr>
+        <w:rFonts w:ascii="Symbol" w:hAnsi="Symbol" w:hint="default"/>
+      </w:rPr>
+    </w:lvl>
+    <w:lvl w:ilvl="7" w:tplc="04090003" w:tentative="1">
+      <w:start w:val="1"/>
+      <w:numFmt w:val="bullet"/>
+      <w:lvlText w:val="o"/>
+      <w:lvlJc w:val="left"/>
+      <w:pPr>
+        <w:ind w:left="5760" w:hanging="360"/>
+      </w:pPr>
+      <w:rPr>
+        <w:rFonts w:ascii="Courier New" w:hAnsi="Courier New" w:cs="Courier New" w:hint="default"/>
+      </w:rPr>
+    </w:lvl>
+    <w:lvl w:ilvl="8" w:tplc="04090005" w:tentative="1">
+      <w:start w:val="1"/>
+      <w:numFmt w:val="bullet"/>
+      <w:lvlText w:val=""/>
+      <w:lvlJc w:val="left"/>
+      <w:pPr>
+        <w:ind w:left="6480" w:hanging="360"/>
+      </w:pPr>
+      <w:rPr>
+        <w:rFonts w:ascii="Wingdings" w:hAnsi="Wingdings" w:hint="default"/>
+      </w:rPr>
+    </w:lvl>
+  </w:abstractNum>
+  <w:abstractNum w:abstractNumId="7" w15:restartNumberingAfterBreak="0">
     <w:nsid w:val="174B3FB2"/>
     <w:multiLevelType w:val="hybridMultilevel"/>
     <w:tmpl w:val="E464721E"/>
@@ -4699,7 +5419,7 @@
       </w:pPr>
     </w:lvl>
   </w:abstractNum>
-  <w:abstractNum w:abstractNumId="7" w15:restartNumberingAfterBreak="0">
+  <w:abstractNum w:abstractNumId="8" w15:restartNumberingAfterBreak="0">
     <w:nsid w:val="1AA73289"/>
     <w:multiLevelType w:val="hybridMultilevel"/>
     <w:tmpl w:val="E464721E"/>
@@ -4791,7 +5511,7 @@
       </w:pPr>
     </w:lvl>
   </w:abstractNum>
-  <w:abstractNum w:abstractNumId="8" w15:restartNumberingAfterBreak="0">
+  <w:abstractNum w:abstractNumId="9" w15:restartNumberingAfterBreak="0">
     <w:nsid w:val="20AD52B8"/>
     <w:multiLevelType w:val="hybridMultilevel"/>
     <w:tmpl w:val="E464721E"/>
@@ -4883,7 +5603,96 @@
       </w:pPr>
     </w:lvl>
   </w:abstractNum>
-  <w:abstractNum w:abstractNumId="9" w15:restartNumberingAfterBreak="0">
+  <w:abstractNum w:abstractNumId="10" w15:restartNumberingAfterBreak="0">
+    <w:nsid w:val="20C263EA"/>
+    <w:multiLevelType w:val="hybridMultilevel"/>
+    <w:tmpl w:val="37F0700A"/>
+    <w:lvl w:ilvl="0" w:tplc="0409000F">
+      <w:start w:val="1"/>
+      <w:numFmt w:val="decimal"/>
+      <w:lvlText w:val="%1."/>
+      <w:lvlJc w:val="left"/>
+      <w:pPr>
+        <w:ind w:left="720" w:hanging="360"/>
+      </w:pPr>
+      <w:rPr>
+        <w:rFonts w:hint="default"/>
+      </w:rPr>
+    </w:lvl>
+    <w:lvl w:ilvl="1" w:tplc="04090019" w:tentative="1">
+      <w:start w:val="1"/>
+      <w:numFmt w:val="lowerLetter"/>
+      <w:lvlText w:val="%2."/>
+      <w:lvlJc w:val="left"/>
+      <w:pPr>
+        <w:ind w:left="1440" w:hanging="360"/>
+      </w:pPr>
+    </w:lvl>
+    <w:lvl w:ilvl="2" w:tplc="0409001B" w:tentative="1">
+      <w:start w:val="1"/>
+      <w:numFmt w:val="lowerRoman"/>
+      <w:lvlText w:val="%3."/>
+      <w:lvlJc w:val="right"/>
+      <w:pPr>
+        <w:ind w:left="2160" w:hanging="180"/>
+      </w:pPr>
+    </w:lvl>
+    <w:lvl w:ilvl="3" w:tplc="0409000F" w:tentative="1">
+      <w:start w:val="1"/>
+      <w:numFmt w:val="decimal"/>
+      <w:lvlText w:val="%4."/>
+      <w:lvlJc w:val="left"/>
+      <w:pPr>
+        <w:ind w:left="2880" w:hanging="360"/>
+      </w:pPr>
+    </w:lvl>
+    <w:lvl w:ilvl="4" w:tplc="04090019" w:tentative="1">
+      <w:start w:val="1"/>
+      <w:numFmt w:val="lowerLetter"/>
+      <w:lvlText w:val="%5."/>
+      <w:lvlJc w:val="left"/>
+      <w:pPr>
+        <w:ind w:left="3600" w:hanging="360"/>
+      </w:pPr>
+    </w:lvl>
+    <w:lvl w:ilvl="5" w:tplc="0409001B" w:tentative="1">
+      <w:start w:val="1"/>
+      <w:numFmt w:val="lowerRoman"/>
+      <w:lvlText w:val="%6."/>
+      <w:lvlJc w:val="right"/>
+      <w:pPr>
+        <w:ind w:left="4320" w:hanging="180"/>
+      </w:pPr>
+    </w:lvl>
+    <w:lvl w:ilvl="6" w:tplc="0409000F" w:tentative="1">
+      <w:start w:val="1"/>
+      <w:numFmt w:val="decimal"/>
+      <w:lvlText w:val="%7."/>
+      <w:lvlJc w:val="left"/>
+      <w:pPr>
+        <w:ind w:left="5040" w:hanging="360"/>
+      </w:pPr>
+    </w:lvl>
+    <w:lvl w:ilvl="7" w:tplc="04090019" w:tentative="1">
+      <w:start w:val="1"/>
+      <w:numFmt w:val="lowerLetter"/>
+      <w:lvlText w:val="%8."/>
+      <w:lvlJc w:val="left"/>
+      <w:pPr>
+        <w:ind w:left="5760" w:hanging="360"/>
+      </w:pPr>
+    </w:lvl>
+    <w:lvl w:ilvl="8" w:tplc="0409001B" w:tentative="1">
+      <w:start w:val="1"/>
+      <w:numFmt w:val="lowerRoman"/>
+      <w:lvlText w:val="%9."/>
+      <w:lvlJc w:val="right"/>
+      <w:pPr>
+        <w:ind w:left="6480" w:hanging="180"/>
+      </w:pPr>
+    </w:lvl>
+  </w:abstractNum>
+  <w:abstractNum w:abstractNumId="11" w15:restartNumberingAfterBreak="0">
     <w:nsid w:val="28381D0A"/>
     <w:multiLevelType w:val="hybridMultilevel"/>
     <w:tmpl w:val="5EDE0656"/>
@@ -4972,7 +5781,7 @@
       </w:pPr>
     </w:lvl>
   </w:abstractNum>
-  <w:abstractNum w:abstractNumId="10" w15:restartNumberingAfterBreak="0">
+  <w:abstractNum w:abstractNumId="12" w15:restartNumberingAfterBreak="0">
     <w:nsid w:val="2A6B7EAA"/>
     <w:multiLevelType w:val="hybridMultilevel"/>
     <w:tmpl w:val="50449FB8"/>
@@ -5084,7 +5893,99 @@
       </w:rPr>
     </w:lvl>
   </w:abstractNum>
-  <w:abstractNum w:abstractNumId="11" w15:restartNumberingAfterBreak="0">
+  <w:abstractNum w:abstractNumId="13" w15:restartNumberingAfterBreak="0">
+    <w:nsid w:val="2D350863"/>
+    <w:multiLevelType w:val="hybridMultilevel"/>
+    <w:tmpl w:val="EE6E7672"/>
+    <w:lvl w:ilvl="0" w:tplc="41745EEC">
+      <w:numFmt w:val="bullet"/>
+      <w:lvlText w:val="-"/>
+      <w:lvlJc w:val="left"/>
+      <w:pPr>
+        <w:ind w:left="720" w:hanging="360"/>
+      </w:pPr>
+      <w:rPr>
+        <w:rFonts w:ascii="Times New Roman" w:eastAsia="Times New Roman" w:hAnsi="Times New Roman" w:cs="Times New Roman" w:hint="default"/>
+        <w:b w:val="0"/>
+        <w:bCs/>
+        <w:i w:val="0"/>
+        <w:iCs w:val="0"/>
+      </w:rPr>
+    </w:lvl>
+    <w:lvl w:ilvl="1" w:tplc="FFFFFFFF">
+      <w:start w:val="1"/>
+      <w:numFmt w:val="lowerLetter"/>
+      <w:lvlText w:val="%2."/>
+      <w:lvlJc w:val="left"/>
+      <w:pPr>
+        <w:ind w:left="1440" w:hanging="360"/>
+      </w:pPr>
+    </w:lvl>
+    <w:lvl w:ilvl="2" w:tplc="FFFFFFFF" w:tentative="1">
+      <w:start w:val="1"/>
+      <w:numFmt w:val="lowerRoman"/>
+      <w:lvlText w:val="%3."/>
+      <w:lvlJc w:val="right"/>
+      <w:pPr>
+        <w:ind w:left="2160" w:hanging="180"/>
+      </w:pPr>
+    </w:lvl>
+    <w:lvl w:ilvl="3" w:tplc="FFFFFFFF" w:tentative="1">
+      <w:start w:val="1"/>
+      <w:numFmt w:val="decimal"/>
+      <w:lvlText w:val="%4."/>
+      <w:lvlJc w:val="left"/>
+      <w:pPr>
+        <w:ind w:left="2880" w:hanging="360"/>
+      </w:pPr>
+    </w:lvl>
+    <w:lvl w:ilvl="4" w:tplc="FFFFFFFF" w:tentative="1">
+      <w:start w:val="1"/>
+      <w:numFmt w:val="lowerLetter"/>
+      <w:lvlText w:val="%5."/>
+      <w:lvlJc w:val="left"/>
+      <w:pPr>
+        <w:ind w:left="3600" w:hanging="360"/>
+      </w:pPr>
+    </w:lvl>
+    <w:lvl w:ilvl="5" w:tplc="FFFFFFFF" w:tentative="1">
+      <w:start w:val="1"/>
+      <w:numFmt w:val="lowerRoman"/>
+      <w:lvlText w:val="%6."/>
+      <w:lvlJc w:val="right"/>
+      <w:pPr>
+        <w:ind w:left="4320" w:hanging="180"/>
+      </w:pPr>
+    </w:lvl>
+    <w:lvl w:ilvl="6" w:tplc="FFFFFFFF" w:tentative="1">
+      <w:start w:val="1"/>
+      <w:numFmt w:val="decimal"/>
+      <w:lvlText w:val="%7."/>
+      <w:lvlJc w:val="left"/>
+      <w:pPr>
+        <w:ind w:left="5040" w:hanging="360"/>
+      </w:pPr>
+    </w:lvl>
+    <w:lvl w:ilvl="7" w:tplc="FFFFFFFF" w:tentative="1">
+      <w:start w:val="1"/>
+      <w:numFmt w:val="lowerLetter"/>
+      <w:lvlText w:val="%8."/>
+      <w:lvlJc w:val="left"/>
+      <w:pPr>
+        <w:ind w:left="5760" w:hanging="360"/>
+      </w:pPr>
+    </w:lvl>
+    <w:lvl w:ilvl="8" w:tplc="FFFFFFFF" w:tentative="1">
+      <w:start w:val="1"/>
+      <w:numFmt w:val="lowerRoman"/>
+      <w:lvlText w:val="%9."/>
+      <w:lvlJc w:val="right"/>
+      <w:pPr>
+        <w:ind w:left="6480" w:hanging="180"/>
+      </w:pPr>
+    </w:lvl>
+  </w:abstractNum>
+  <w:abstractNum w:abstractNumId="14" w15:restartNumberingAfterBreak="0">
     <w:nsid w:val="2D990BDA"/>
     <w:multiLevelType w:val="hybridMultilevel"/>
     <w:tmpl w:val="C226E3A8"/>
@@ -5173,7 +6074,7 @@
       </w:pPr>
     </w:lvl>
   </w:abstractNum>
-  <w:abstractNum w:abstractNumId="12" w15:restartNumberingAfterBreak="0">
+  <w:abstractNum w:abstractNumId="15" w15:restartNumberingAfterBreak="0">
     <w:nsid w:val="32CF5DCC"/>
     <w:multiLevelType w:val="hybridMultilevel"/>
     <w:tmpl w:val="54F80C22"/>
@@ -5259,7 +6160,7 @@
       </w:pPr>
     </w:lvl>
   </w:abstractNum>
-  <w:abstractNum w:abstractNumId="13" w15:restartNumberingAfterBreak="0">
+  <w:abstractNum w:abstractNumId="16" w15:restartNumberingAfterBreak="0">
     <w:nsid w:val="3ADE279F"/>
     <w:multiLevelType w:val="hybridMultilevel"/>
     <w:tmpl w:val="E464721E"/>
@@ -5351,7 +6252,7 @@
       </w:pPr>
     </w:lvl>
   </w:abstractNum>
-  <w:abstractNum w:abstractNumId="14" w15:restartNumberingAfterBreak="0">
+  <w:abstractNum w:abstractNumId="17" w15:restartNumberingAfterBreak="0">
     <w:nsid w:val="3F8A5907"/>
     <w:multiLevelType w:val="hybridMultilevel"/>
     <w:tmpl w:val="4118AACE"/>
@@ -5463,7 +6364,7 @@
       </w:rPr>
     </w:lvl>
   </w:abstractNum>
-  <w:abstractNum w:abstractNumId="15" w15:restartNumberingAfterBreak="0">
+  <w:abstractNum w:abstractNumId="18" w15:restartNumberingAfterBreak="0">
     <w:nsid w:val="415E7BDD"/>
     <w:multiLevelType w:val="hybridMultilevel"/>
     <w:tmpl w:val="36360426"/>
@@ -5575,7 +6476,7 @@
       </w:rPr>
     </w:lvl>
   </w:abstractNum>
-  <w:abstractNum w:abstractNumId="16" w15:restartNumberingAfterBreak="0">
+  <w:abstractNum w:abstractNumId="19" w15:restartNumberingAfterBreak="0">
     <w:nsid w:val="447E4851"/>
     <w:multiLevelType w:val="hybridMultilevel"/>
     <w:tmpl w:val="2F90F55E"/>
@@ -5664,7 +6565,7 @@
       </w:pPr>
     </w:lvl>
   </w:abstractNum>
-  <w:abstractNum w:abstractNumId="17" w15:restartNumberingAfterBreak="0">
+  <w:abstractNum w:abstractNumId="20" w15:restartNumberingAfterBreak="0">
     <w:nsid w:val="46A61786"/>
     <w:multiLevelType w:val="hybridMultilevel"/>
     <w:tmpl w:val="54F80C22"/>
@@ -5750,7 +6651,7 @@
       </w:pPr>
     </w:lvl>
   </w:abstractNum>
-  <w:abstractNum w:abstractNumId="18" w15:restartNumberingAfterBreak="0">
+  <w:abstractNum w:abstractNumId="21" w15:restartNumberingAfterBreak="0">
     <w:nsid w:val="5288722A"/>
     <w:multiLevelType w:val="hybridMultilevel"/>
     <w:tmpl w:val="CF0C9900"/>
@@ -5842,7 +6743,7 @@
       </w:pPr>
     </w:lvl>
   </w:abstractNum>
-  <w:abstractNum w:abstractNumId="19" w15:restartNumberingAfterBreak="0">
+  <w:abstractNum w:abstractNumId="22" w15:restartNumberingAfterBreak="0">
     <w:nsid w:val="59834B50"/>
     <w:multiLevelType w:val="hybridMultilevel"/>
     <w:tmpl w:val="FCC23C04"/>
@@ -5938,7 +6839,7 @@
       </w:pPr>
     </w:lvl>
   </w:abstractNum>
-  <w:abstractNum w:abstractNumId="20" w15:restartNumberingAfterBreak="0">
+  <w:abstractNum w:abstractNumId="23" w15:restartNumberingAfterBreak="0">
     <w:nsid w:val="5D1B146A"/>
     <w:multiLevelType w:val="hybridMultilevel"/>
     <w:tmpl w:val="AB7E862C"/>
@@ -6051,7 +6952,7 @@
       </w:rPr>
     </w:lvl>
   </w:abstractNum>
-  <w:abstractNum w:abstractNumId="21" w15:restartNumberingAfterBreak="0">
+  <w:abstractNum w:abstractNumId="24" w15:restartNumberingAfterBreak="0">
     <w:nsid w:val="6138715C"/>
     <w:multiLevelType w:val="hybridMultilevel"/>
     <w:tmpl w:val="3E5A751A"/>
@@ -6137,7 +7038,7 @@
       </w:pPr>
     </w:lvl>
   </w:abstractNum>
-  <w:abstractNum w:abstractNumId="22" w15:restartNumberingAfterBreak="0">
+  <w:abstractNum w:abstractNumId="25" w15:restartNumberingAfterBreak="0">
     <w:nsid w:val="630A44C4"/>
     <w:multiLevelType w:val="hybridMultilevel"/>
     <w:tmpl w:val="E464721E"/>
@@ -6229,7 +7130,7 @@
       </w:pPr>
     </w:lvl>
   </w:abstractNum>
-  <w:abstractNum w:abstractNumId="23" w15:restartNumberingAfterBreak="0">
+  <w:abstractNum w:abstractNumId="26" w15:restartNumberingAfterBreak="0">
     <w:nsid w:val="63BE3A0D"/>
     <w:multiLevelType w:val="hybridMultilevel"/>
     <w:tmpl w:val="8E746976"/>
@@ -6321,7 +7222,7 @@
       </w:pPr>
     </w:lvl>
   </w:abstractNum>
-  <w:abstractNum w:abstractNumId="24" w15:restartNumberingAfterBreak="0">
+  <w:abstractNum w:abstractNumId="27" w15:restartNumberingAfterBreak="0">
     <w:nsid w:val="64915ED3"/>
     <w:multiLevelType w:val="hybridMultilevel"/>
     <w:tmpl w:val="6006213A"/>
@@ -6434,7 +7335,119 @@
       </w:rPr>
     </w:lvl>
   </w:abstractNum>
-  <w:abstractNum w:abstractNumId="25" w15:restartNumberingAfterBreak="0">
+  <w:abstractNum w:abstractNumId="28" w15:restartNumberingAfterBreak="0">
+    <w:nsid w:val="69006AB4"/>
+    <w:multiLevelType w:val="hybridMultilevel"/>
+    <w:tmpl w:val="7C0C5682"/>
+    <w:lvl w:ilvl="0" w:tplc="41745EEC">
+      <w:numFmt w:val="bullet"/>
+      <w:lvlText w:val="-"/>
+      <w:lvlJc w:val="left"/>
+      <w:pPr>
+        <w:ind w:left="720" w:hanging="360"/>
+      </w:pPr>
+      <w:rPr>
+        <w:rFonts w:ascii="Times New Roman" w:eastAsia="Times New Roman" w:hAnsi="Times New Roman" w:cs="Times New Roman" w:hint="default"/>
+      </w:rPr>
+    </w:lvl>
+    <w:lvl w:ilvl="1" w:tplc="04090003" w:tentative="1">
+      <w:start w:val="1"/>
+      <w:numFmt w:val="bullet"/>
+      <w:lvlText w:val="o"/>
+      <w:lvlJc w:val="left"/>
+      <w:pPr>
+        <w:ind w:left="1440" w:hanging="360"/>
+      </w:pPr>
+      <w:rPr>
+        <w:rFonts w:ascii="Courier New" w:hAnsi="Courier New" w:cs="Courier New" w:hint="default"/>
+      </w:rPr>
+    </w:lvl>
+    <w:lvl w:ilvl="2" w:tplc="04090005" w:tentative="1">
+      <w:start w:val="1"/>
+      <w:numFmt w:val="bullet"/>
+      <w:lvlText w:val=""/>
+      <w:lvlJc w:val="left"/>
+      <w:pPr>
+        <w:ind w:left="2160" w:hanging="360"/>
+      </w:pPr>
+      <w:rPr>
+        <w:rFonts w:ascii="Wingdings" w:hAnsi="Wingdings" w:hint="default"/>
+      </w:rPr>
+    </w:lvl>
+    <w:lvl w:ilvl="3" w:tplc="04090001" w:tentative="1">
+      <w:start w:val="1"/>
+      <w:numFmt w:val="bullet"/>
+      <w:lvlText w:val=""/>
+      <w:lvlJc w:val="left"/>
+      <w:pPr>
+        <w:ind w:left="2880" w:hanging="360"/>
+      </w:pPr>
+      <w:rPr>
+        <w:rFonts w:ascii="Symbol" w:hAnsi="Symbol" w:hint="default"/>
+      </w:rPr>
+    </w:lvl>
+    <w:lvl w:ilvl="4" w:tplc="04090003" w:tentative="1">
+      <w:start w:val="1"/>
+      <w:numFmt w:val="bullet"/>
+      <w:lvlText w:val="o"/>
+      <w:lvlJc w:val="left"/>
+      <w:pPr>
+        <w:ind w:left="3600" w:hanging="360"/>
+      </w:pPr>
+      <w:rPr>
+        <w:rFonts w:ascii="Courier New" w:hAnsi="Courier New" w:cs="Courier New" w:hint="default"/>
+      </w:rPr>
+    </w:lvl>
+    <w:lvl w:ilvl="5" w:tplc="04090005" w:tentative="1">
+      <w:start w:val="1"/>
+      <w:numFmt w:val="bullet"/>
+      <w:lvlText w:val=""/>
+      <w:lvlJc w:val="left"/>
+      <w:pPr>
+        <w:ind w:left="4320" w:hanging="360"/>
+      </w:pPr>
+      <w:rPr>
+        <w:rFonts w:ascii="Wingdings" w:hAnsi="Wingdings" w:hint="default"/>
+      </w:rPr>
+    </w:lvl>
+    <w:lvl w:ilvl="6" w:tplc="04090001" w:tentative="1">
+      <w:start w:val="1"/>
+      <w:numFmt w:val="bullet"/>
+      <w:lvlText w:val=""/>
+      <w:lvlJc w:val="left"/>
+      <w:pPr>
+        <w:ind w:left="5040" w:hanging="360"/>
+      </w:pPr>
+      <w:rPr>
+        <w:rFonts w:ascii="Symbol" w:hAnsi="Symbol" w:hint="default"/>
+      </w:rPr>
+    </w:lvl>
+    <w:lvl w:ilvl="7" w:tplc="04090003" w:tentative="1">
+      <w:start w:val="1"/>
+      <w:numFmt w:val="bullet"/>
+      <w:lvlText w:val="o"/>
+      <w:lvlJc w:val="left"/>
+      <w:pPr>
+        <w:ind w:left="5760" w:hanging="360"/>
+      </w:pPr>
+      <w:rPr>
+        <w:rFonts w:ascii="Courier New" w:hAnsi="Courier New" w:cs="Courier New" w:hint="default"/>
+      </w:rPr>
+    </w:lvl>
+    <w:lvl w:ilvl="8" w:tplc="04090005" w:tentative="1">
+      <w:start w:val="1"/>
+      <w:numFmt w:val="bullet"/>
+      <w:lvlText w:val=""/>
+      <w:lvlJc w:val="left"/>
+      <w:pPr>
+        <w:ind w:left="6480" w:hanging="360"/>
+      </w:pPr>
+      <w:rPr>
+        <w:rFonts w:ascii="Wingdings" w:hAnsi="Wingdings" w:hint="default"/>
+      </w:rPr>
+    </w:lvl>
+  </w:abstractNum>
+  <w:abstractNum w:abstractNumId="29" w15:restartNumberingAfterBreak="0">
     <w:nsid w:val="6DB17DD8"/>
     <w:multiLevelType w:val="hybridMultilevel"/>
     <w:tmpl w:val="540A585C"/>
@@ -6546,7 +7559,7 @@
       </w:rPr>
     </w:lvl>
   </w:abstractNum>
-  <w:abstractNum w:abstractNumId="26" w15:restartNumberingAfterBreak="0">
+  <w:abstractNum w:abstractNumId="30" w15:restartNumberingAfterBreak="0">
     <w:nsid w:val="70F77C57"/>
     <w:multiLevelType w:val="hybridMultilevel"/>
     <w:tmpl w:val="E464721E"/>
@@ -6638,7 +7651,7 @@
       </w:pPr>
     </w:lvl>
   </w:abstractNum>
-  <w:abstractNum w:abstractNumId="27" w15:restartNumberingAfterBreak="0">
+  <w:abstractNum w:abstractNumId="31" w15:restartNumberingAfterBreak="0">
     <w:nsid w:val="7B262231"/>
     <w:multiLevelType w:val="hybridMultilevel"/>
     <w:tmpl w:val="CA6C2544"/>
@@ -6724,7 +7737,7 @@
       </w:pPr>
     </w:lvl>
   </w:abstractNum>
-  <w:abstractNum w:abstractNumId="28" w15:restartNumberingAfterBreak="0">
+  <w:abstractNum w:abstractNumId="32" w15:restartNumberingAfterBreak="0">
     <w:nsid w:val="7B3B4E30"/>
     <w:multiLevelType w:val="hybridMultilevel"/>
     <w:tmpl w:val="E464721E"/>
@@ -6816,7 +7829,7 @@
       </w:pPr>
     </w:lvl>
   </w:abstractNum>
-  <w:abstractNum w:abstractNumId="29" w15:restartNumberingAfterBreak="0">
+  <w:abstractNum w:abstractNumId="33" w15:restartNumberingAfterBreak="0">
     <w:nsid w:val="7B9F50A2"/>
     <w:multiLevelType w:val="hybridMultilevel"/>
     <w:tmpl w:val="E464721E"/>
@@ -6908,7 +7921,7 @@
       </w:pPr>
     </w:lvl>
   </w:abstractNum>
-  <w:abstractNum w:abstractNumId="30" w15:restartNumberingAfterBreak="0">
+  <w:abstractNum w:abstractNumId="34" w15:restartNumberingAfterBreak="0">
     <w:nsid w:val="7BEC6060"/>
     <w:multiLevelType w:val="hybridMultilevel"/>
     <w:tmpl w:val="1FF0ADAA"/>
@@ -7021,7 +8034,7 @@
       </w:rPr>
     </w:lvl>
   </w:abstractNum>
-  <w:abstractNum w:abstractNumId="31" w15:restartNumberingAfterBreak="0">
+  <w:abstractNum w:abstractNumId="35" w15:restartNumberingAfterBreak="0">
     <w:nsid w:val="7EF837A0"/>
     <w:multiLevelType w:val="hybridMultilevel"/>
     <w:tmpl w:val="9786619E"/>
@@ -7137,97 +8150,109 @@
     <w:abstractNumId w:val="0"/>
   </w:num>
   <w:num w:numId="2" w16cid:durableId="1596672281">
-    <w:abstractNumId w:val="30"/>
+    <w:abstractNumId w:val="34"/>
   </w:num>
   <w:num w:numId="3" w16cid:durableId="248465624">
-    <w:abstractNumId w:val="24"/>
+    <w:abstractNumId w:val="27"/>
   </w:num>
   <w:num w:numId="4" w16cid:durableId="574507775">
-    <w:abstractNumId w:val="31"/>
+    <w:abstractNumId w:val="35"/>
   </w:num>
   <w:num w:numId="5" w16cid:durableId="81414736">
     <w:abstractNumId w:val="3"/>
   </w:num>
   <w:num w:numId="6" w16cid:durableId="87119365">
-    <w:abstractNumId w:val="22"/>
+    <w:abstractNumId w:val="25"/>
   </w:num>
   <w:num w:numId="7" w16cid:durableId="261569758">
-    <w:abstractNumId w:val="6"/>
+    <w:abstractNumId w:val="7"/>
   </w:num>
   <w:num w:numId="8" w16cid:durableId="1235819204">
-    <w:abstractNumId w:val="28"/>
+    <w:abstractNumId w:val="32"/>
   </w:num>
   <w:num w:numId="9" w16cid:durableId="1274048577">
+    <w:abstractNumId w:val="9"/>
+  </w:num>
+  <w:num w:numId="10" w16cid:durableId="225410963">
     <w:abstractNumId w:val="8"/>
   </w:num>
-  <w:num w:numId="10" w16cid:durableId="225410963">
-    <w:abstractNumId w:val="7"/>
-  </w:num>
   <w:num w:numId="11" w16cid:durableId="1155487973">
-    <w:abstractNumId w:val="18"/>
+    <w:abstractNumId w:val="21"/>
   </w:num>
   <w:num w:numId="12" w16cid:durableId="947464360">
+    <w:abstractNumId w:val="23"/>
+  </w:num>
+  <w:num w:numId="13" w16cid:durableId="1875195885">
+    <w:abstractNumId w:val="24"/>
+  </w:num>
+  <w:num w:numId="14" w16cid:durableId="425198754">
     <w:abstractNumId w:val="20"/>
   </w:num>
-  <w:num w:numId="13" w16cid:durableId="1875195885">
-    <w:abstractNumId w:val="21"/>
-  </w:num>
-  <w:num w:numId="14" w16cid:durableId="425198754">
-    <w:abstractNumId w:val="17"/>
-  </w:num>
   <w:num w:numId="15" w16cid:durableId="978267364">
-    <w:abstractNumId w:val="12"/>
+    <w:abstractNumId w:val="15"/>
   </w:num>
   <w:num w:numId="16" w16cid:durableId="793249822">
-    <w:abstractNumId w:val="13"/>
+    <w:abstractNumId w:val="16"/>
   </w:num>
   <w:num w:numId="17" w16cid:durableId="1293176387">
-    <w:abstractNumId w:val="29"/>
+    <w:abstractNumId w:val="33"/>
   </w:num>
   <w:num w:numId="18" w16cid:durableId="1930499918">
-    <w:abstractNumId w:val="26"/>
+    <w:abstractNumId w:val="30"/>
   </w:num>
   <w:num w:numId="19" w16cid:durableId="751314697">
     <w:abstractNumId w:val="4"/>
   </w:num>
   <w:num w:numId="20" w16cid:durableId="10422210">
-    <w:abstractNumId w:val="16"/>
+    <w:abstractNumId w:val="19"/>
   </w:num>
   <w:num w:numId="21" w16cid:durableId="246961530">
     <w:abstractNumId w:val="2"/>
   </w:num>
   <w:num w:numId="22" w16cid:durableId="1755398145">
-    <w:abstractNumId w:val="9"/>
+    <w:abstractNumId w:val="11"/>
   </w:num>
   <w:num w:numId="23" w16cid:durableId="2139687588">
     <w:abstractNumId w:val="1"/>
   </w:num>
   <w:num w:numId="24" w16cid:durableId="698824535">
-    <w:abstractNumId w:val="11"/>
+    <w:abstractNumId w:val="14"/>
   </w:num>
   <w:num w:numId="25" w16cid:durableId="2096852776">
-    <w:abstractNumId w:val="27"/>
+    <w:abstractNumId w:val="31"/>
   </w:num>
   <w:num w:numId="26" w16cid:durableId="2121415733">
     <w:abstractNumId w:val="5"/>
   </w:num>
   <w:num w:numId="27" w16cid:durableId="1439518926">
-    <w:abstractNumId w:val="23"/>
+    <w:abstractNumId w:val="26"/>
   </w:num>
   <w:num w:numId="28" w16cid:durableId="1870482636">
-    <w:abstractNumId w:val="19"/>
+    <w:abstractNumId w:val="22"/>
   </w:num>
   <w:num w:numId="29" w16cid:durableId="2039890498">
-    <w:abstractNumId w:val="10"/>
+    <w:abstractNumId w:val="12"/>
   </w:num>
   <w:num w:numId="30" w16cid:durableId="24017170">
-    <w:abstractNumId w:val="25"/>
+    <w:abstractNumId w:val="29"/>
   </w:num>
   <w:num w:numId="31" w16cid:durableId="561208941">
-    <w:abstractNumId w:val="15"/>
+    <w:abstractNumId w:val="18"/>
   </w:num>
   <w:num w:numId="32" w16cid:durableId="281116481">
-    <w:abstractNumId w:val="14"/>
+    <w:abstractNumId w:val="17"/>
+  </w:num>
+  <w:num w:numId="33" w16cid:durableId="354844529">
+    <w:abstractNumId w:val="28"/>
+  </w:num>
+  <w:num w:numId="34" w16cid:durableId="1658538488">
+    <w:abstractNumId w:val="13"/>
+  </w:num>
+  <w:num w:numId="35" w16cid:durableId="642781188">
+    <w:abstractNumId w:val="6"/>
+  </w:num>
+  <w:num w:numId="36" w16cid:durableId="958031011">
+    <w:abstractNumId w:val="10"/>
   </w:num>
   <w:numIdMacAtCleanup w:val="18"/>
 </w:numbering>
@@ -8711,7 +9736,11 @@
 </file>
 
 <file path=customXml/item3.xml><?xml version="1.0" encoding="utf-8"?>
-<b:Sources xmlns:b="http://schemas.openxmlformats.org/officeDocument/2006/bibliography" xmlns="http://schemas.openxmlformats.org/officeDocument/2006/bibliography" SelectedStyle="\APA.XSL" StyleName="APA"/>
+<p:properties xmlns:p="http://schemas.microsoft.com/office/2006/metadata/properties" xmlns:xsi="http://www.w3.org/2001/XMLSchema-instance">
+  <documentManagement>
+    <_DCDateModified xmlns="http://schemas.microsoft.com/sharepoint/v3/fields" xsi:nil="true"/>
+  </documentManagement>
+</p:properties>
 </file>
 
 <file path=customXml/item4.xml><?xml version="1.0" encoding="utf-8"?>
@@ -8841,11 +9870,7 @@
 </file>
 
 <file path=customXml/item5.xml><?xml version="1.0" encoding="utf-8"?>
-<p:properties xmlns:p="http://schemas.microsoft.com/office/2006/metadata/properties" xmlns:xsi="http://www.w3.org/2001/XMLSchema-instance">
-  <documentManagement>
-    <_DCDateModified xmlns="http://schemas.microsoft.com/sharepoint/v3/fields" xsi:nil="true"/>
-  </documentManagement>
-</p:properties>
+<b:Sources xmlns:b="http://schemas.openxmlformats.org/officeDocument/2006/bibliography" xmlns="http://schemas.openxmlformats.org/officeDocument/2006/bibliography" SelectedStyle="\APA.XSL" StyleName="APA"/>
 </file>
 
 <file path=customXml/itemProps1.xml><?xml version="1.0" encoding="utf-8"?>
@@ -8865,9 +9890,10 @@
 </file>
 
 <file path=customXml/itemProps3.xml><?xml version="1.0" encoding="utf-8"?>
-<ds:datastoreItem xmlns:ds="http://schemas.openxmlformats.org/officeDocument/2006/customXml" ds:itemID="{50F57755-D7E2-4FAE-A2E3-EADC35185201}">
+<ds:datastoreItem xmlns:ds="http://schemas.openxmlformats.org/officeDocument/2006/customXml" ds:itemID="{47853092-453F-4761-BB4F-9437077E6946}">
   <ds:schemaRefs>
-    <ds:schemaRef ds:uri="http://schemas.openxmlformats.org/officeDocument/2006/bibliography"/>
+    <ds:schemaRef ds:uri="http://schemas.microsoft.com/office/2006/metadata/properties"/>
+    <ds:schemaRef ds:uri="http://schemas.microsoft.com/sharepoint/v3/fields"/>
   </ds:schemaRefs>
 </ds:datastoreItem>
 </file>
@@ -8891,10 +9917,9 @@
 </file>
 
 <file path=customXml/itemProps5.xml><?xml version="1.0" encoding="utf-8"?>
-<ds:datastoreItem xmlns:ds="http://schemas.openxmlformats.org/officeDocument/2006/customXml" ds:itemID="{47853092-453F-4761-BB4F-9437077E6946}">
+<ds:datastoreItem xmlns:ds="http://schemas.openxmlformats.org/officeDocument/2006/customXml" ds:itemID="{50F57755-D7E2-4FAE-A2E3-EADC35185201}">
   <ds:schemaRefs>
-    <ds:schemaRef ds:uri="http://schemas.microsoft.com/office/2006/metadata/properties"/>
-    <ds:schemaRef ds:uri="http://schemas.microsoft.com/sharepoint/v3/fields"/>
+    <ds:schemaRef ds:uri="http://schemas.openxmlformats.org/officeDocument/2006/bibliography"/>
   </ds:schemaRefs>
 </ds:datastoreItem>
 </file>
</xml_diff>

<commit_message>
27186 - Inactivate Logs: allow to search logs by multiple log names. Updated ui zip changeset number.
git-tfs-id: [https://tfs.omnicloud.local/tfs/cco%20program/]$/eCoaching_V2;C53248
</commit_message>
<xml_diff>
--- a/Runbook/Web/CCO_eCoaching_Log_Admin_Runbook.docx
+++ b/Runbook/Web/CCO_eCoaching_Log_Admin_Runbook.docx
@@ -183,13 +183,8 @@
       <w:pPr>
         <w:pStyle w:val="CoverPageTitles"/>
       </w:pPr>
-      <w:proofErr w:type="spellStart"/>
       <w:r>
-        <w:t>eCoaching</w:t>
-      </w:r>
-      <w:proofErr w:type="spellEnd"/>
-      <w:r>
-        <w:t xml:space="preserve"> Log </w:t>
+        <w:t xml:space="preserve">eCoaching Log </w:t>
       </w:r>
       <w:r>
         <w:t xml:space="preserve">Admin </w:t>
@@ -482,15 +477,7 @@
               <w:spacing w:line="240" w:lineRule="exact"/>
             </w:pPr>
             <w:r>
-              <w:t xml:space="preserve">TFS 2527 - </w:t>
-            </w:r>
-            <w:proofErr w:type="spellStart"/>
-            <w:r>
-              <w:t>eCL</w:t>
-            </w:r>
-            <w:proofErr w:type="spellEnd"/>
-            <w:r>
-              <w:t xml:space="preserve"> Admin Tool.</w:t>
+              <w:t>TFS 2527 - eCL Admin Tool.</w:t>
             </w:r>
           </w:p>
           <w:p>
@@ -618,26 +605,16 @@
               <w:spacing w:line="240" w:lineRule="exact"/>
             </w:pPr>
             <w:r>
-              <w:t xml:space="preserve">TFS 5421 - Delete </w:t>
-            </w:r>
-            <w:proofErr w:type="gramStart"/>
-            <w:r>
-              <w:t>logs;</w:t>
-            </w:r>
-            <w:proofErr w:type="gramEnd"/>
+              <w:t>TFS 5421 - Delete logs;</w:t>
+            </w:r>
           </w:p>
           <w:p>
             <w:pPr>
               <w:spacing w:line="240" w:lineRule="exact"/>
             </w:pPr>
             <w:r>
-              <w:t xml:space="preserve">TFS 5420 - </w:t>
-            </w:r>
-            <w:proofErr w:type="gramStart"/>
-            <w:r>
-              <w:t>Reporting;</w:t>
-            </w:r>
-            <w:proofErr w:type="gramEnd"/>
+              <w:t>TFS 5420 - Reporting;</w:t>
+            </w:r>
           </w:p>
           <w:p>
             <w:pPr>
@@ -944,15 +921,7 @@
               <w:spacing w:line="240" w:lineRule="exact"/>
             </w:pPr>
             <w:r>
-              <w:t xml:space="preserve">TFS 7136 </w:t>
-            </w:r>
-            <w:proofErr w:type="gramStart"/>
-            <w:r>
-              <w:t>–  New</w:t>
-            </w:r>
-            <w:proofErr w:type="gramEnd"/>
-            <w:r>
-              <w:t xml:space="preserve"> Submission;</w:t>
+              <w:t>TFS 7136 –  New Submission;</w:t>
             </w:r>
           </w:p>
           <w:p>
@@ -960,26 +929,16 @@
               <w:spacing w:line="240" w:lineRule="exact"/>
             </w:pPr>
             <w:r>
-              <w:t xml:space="preserve">TFS 7137 – My </w:t>
-            </w:r>
-            <w:proofErr w:type="gramStart"/>
-            <w:r>
-              <w:t>Dashboard;</w:t>
-            </w:r>
-            <w:proofErr w:type="gramEnd"/>
+              <w:t>TFS 7137 – My Dashboard;</w:t>
+            </w:r>
           </w:p>
           <w:p>
             <w:pPr>
               <w:spacing w:line="240" w:lineRule="exact"/>
             </w:pPr>
             <w:r>
-              <w:t xml:space="preserve">TFS 7138 – Historical </w:t>
-            </w:r>
-            <w:proofErr w:type="gramStart"/>
-            <w:r>
-              <w:t>Dashboard;</w:t>
-            </w:r>
-            <w:proofErr w:type="gramEnd"/>
+              <w:t>TFS 7138 – Historical Dashboard;</w:t>
+            </w:r>
           </w:p>
           <w:p>
             <w:pPr>
@@ -1043,13 +1002,8 @@
           </w:tcPr>
           <w:p>
             <w:r>
-              <w:t xml:space="preserve">TFS11705 – Update SSRS </w:t>
-            </w:r>
-            <w:proofErr w:type="gramStart"/>
-            <w:r>
-              <w:t>URLs;</w:t>
-            </w:r>
-            <w:proofErr w:type="gramEnd"/>
+              <w:t>TFS11705 – Update SSRS URLs;</w:t>
+            </w:r>
           </w:p>
           <w:p>
             <w:pPr>
@@ -1113,23 +1067,7 @@
           </w:tcPr>
           <w:p>
             <w:r>
-              <w:t xml:space="preserve">TFS 11983 – Include a link to </w:t>
-            </w:r>
-            <w:proofErr w:type="spellStart"/>
-            <w:r>
-              <w:t>ecl</w:t>
-            </w:r>
-            <w:proofErr w:type="spellEnd"/>
-            <w:r>
-              <w:t xml:space="preserve"> </w:t>
-            </w:r>
-            <w:proofErr w:type="spellStart"/>
-            <w:r>
-              <w:t>sharepoint</w:t>
-            </w:r>
-            <w:proofErr w:type="spellEnd"/>
-            <w:r>
-              <w:t xml:space="preserve"> site to report issues;</w:t>
+              <w:t>TFS 11983 – Include a link to ecl sharepoint site to report issues;</w:t>
             </w:r>
           </w:p>
         </w:tc>
@@ -1186,15 +1124,7 @@
           </w:tcPr>
           <w:p>
             <w:r>
-              <w:t xml:space="preserve">TFS 12567 – Add IIS activity Reporting function to </w:t>
-            </w:r>
-            <w:proofErr w:type="spellStart"/>
-            <w:r>
-              <w:t>eCoaching</w:t>
-            </w:r>
-            <w:proofErr w:type="spellEnd"/>
-            <w:r>
-              <w:t xml:space="preserve"> Admin Portal;</w:t>
+              <w:t>TFS 12567 – Add IIS activity Reporting function to eCoaching Admin Portal;</w:t>
             </w:r>
           </w:p>
         </w:tc>
@@ -1308,17 +1238,7 @@
           </w:tcPr>
           <w:p>
             <w:r>
-              <w:t xml:space="preserve">TFS 13450 – Migrate Dev web server to </w:t>
-            </w:r>
-            <w:proofErr w:type="spellStart"/>
-            <w:proofErr w:type="gramStart"/>
-            <w:r>
-              <w:t>ad.local</w:t>
-            </w:r>
-            <w:proofErr w:type="spellEnd"/>
-            <w:proofErr w:type="gramEnd"/>
-            <w:r>
-              <w:t xml:space="preserve"> domain</w:t>
+              <w:t>TFS 13450 – Migrate Dev web server to ad.local domain</w:t>
             </w:r>
           </w:p>
         </w:tc>
@@ -1599,13 +1519,8 @@
           </w:tcPr>
           <w:p>
             <w:r>
-              <w:t xml:space="preserve">TFS 14849 – Update GDIT links to Maximus </w:t>
-            </w:r>
-            <w:proofErr w:type="gramStart"/>
-            <w:r>
-              <w:t>ones;</w:t>
-            </w:r>
-            <w:proofErr w:type="gramEnd"/>
+              <w:t>TFS 14849 – Update GDIT links to Maximus ones;</w:t>
+            </w:r>
           </w:p>
           <w:p>
             <w:r>
@@ -1665,28 +1580,13 @@
           </w:tcPr>
           <w:p>
             <w:r>
-              <w:t xml:space="preserve">TFS 14679 - </w:t>
-            </w:r>
-            <w:proofErr w:type="spellStart"/>
-            <w:proofErr w:type="gramStart"/>
-            <w:r>
-              <w:t>Followup</w:t>
-            </w:r>
-            <w:proofErr w:type="spellEnd"/>
-            <w:r>
-              <w:t>;</w:t>
-            </w:r>
-            <w:proofErr w:type="gramEnd"/>
-          </w:p>
-          <w:p>
-            <w:r>
-              <w:t xml:space="preserve">TFS 15600 - London Alternate Channels </w:t>
-            </w:r>
-            <w:proofErr w:type="gramStart"/>
-            <w:r>
-              <w:t>Bingo;</w:t>
-            </w:r>
-            <w:proofErr w:type="gramEnd"/>
+              <w:t>TFS 14679 - Followup;</w:t>
+            </w:r>
+          </w:p>
+          <w:p>
+            <w:r>
+              <w:t>TFS 15600 - London Alternate Channels Bingo;</w:t>
+            </w:r>
           </w:p>
           <w:p>
             <w:r>
@@ -1746,23 +1646,8 @@
           </w:tcPr>
           <w:p>
             <w:r>
-              <w:t>TFS 17123 – Add “</w:t>
-            </w:r>
-            <w:proofErr w:type="spellStart"/>
-            <w:proofErr w:type="gramStart"/>
-            <w:r>
-              <w:t>ad.local</w:t>
-            </w:r>
-            <w:proofErr w:type="spellEnd"/>
-            <w:proofErr w:type="gramEnd"/>
-            <w:r>
-              <w:t xml:space="preserve">” in application </w:t>
-            </w:r>
-            <w:proofErr w:type="spellStart"/>
-            <w:r>
-              <w:t>url</w:t>
-            </w:r>
-            <w:proofErr w:type="spellEnd"/>
+              <w:t>TFS 17123 – Add “ad.local” in application url</w:t>
+            </w:r>
           </w:p>
         </w:tc>
         <w:tc>
@@ -1985,21 +1870,8 @@
           </w:tcPr>
           <w:p>
             <w:r>
-              <w:t xml:space="preserve">TFS 21991 – smtp switch from </w:t>
-            </w:r>
-            <w:proofErr w:type="spellStart"/>
-            <w:r>
-              <w:t>ironport</w:t>
-            </w:r>
-            <w:proofErr w:type="spellEnd"/>
-            <w:r>
-              <w:t xml:space="preserve"> to </w:t>
-            </w:r>
-            <w:proofErr w:type="spellStart"/>
-            <w:r>
-              <w:t>maxcorp</w:t>
-            </w:r>
-            <w:proofErr w:type="spellEnd"/>
+              <w:t>TFS 21991 – smtp switch from ironport to maxcorp</w:t>
+            </w:r>
           </w:p>
         </w:tc>
         <w:tc>
@@ -2116,15 +1988,7 @@
           </w:tcPr>
           <w:p>
             <w:r>
-              <w:t xml:space="preserve">TFS 24020 – Remove </w:t>
-            </w:r>
-            <w:proofErr w:type="spellStart"/>
-            <w:r>
-              <w:t>eCL</w:t>
-            </w:r>
-            <w:proofErr w:type="spellEnd"/>
-            <w:r>
-              <w:t xml:space="preserve"> Site Usage Report</w:t>
+              <w:t>TFS 24020 – Remove eCL Site Usage Report</w:t>
             </w:r>
           </w:p>
         </w:tc>
@@ -2253,13 +2117,8 @@
           </w:tcPr>
           <w:p>
             <w:r>
-              <w:t xml:space="preserve">TFS 25464 – Update Help </w:t>
-            </w:r>
-            <w:proofErr w:type="spellStart"/>
-            <w:r>
-              <w:t>url</w:t>
-            </w:r>
-            <w:proofErr w:type="spellEnd"/>
+              <w:t>TFS 25464 – Update Help url</w:t>
+            </w:r>
           </w:p>
         </w:tc>
         <w:tc>
@@ -2446,15 +2305,7 @@
               <w:t xml:space="preserve">TFS </w:t>
             </w:r>
             <w:r>
-              <w:t xml:space="preserve">26395 - </w:t>
-            </w:r>
-            <w:proofErr w:type="spellStart"/>
-            <w:r>
-              <w:t>eCL</w:t>
-            </w:r>
-            <w:proofErr w:type="spellEnd"/>
-            <w:r>
-              <w:t xml:space="preserve"> Admin: Reassign - add site dropdown to allow users to select new reviewers from different sites.</w:t>
+              <w:t>26395 - eCL Admin: Reassign - add site dropdown to allow users to select new reviewers from different sites.</w:t>
             </w:r>
           </w:p>
         </w:tc>
@@ -2511,13 +2362,8 @@
           </w:tcPr>
           <w:p>
             <w:r>
-              <w:t>TFS 26819 – Replace SSRS reports with MVC/</w:t>
-            </w:r>
-            <w:proofErr w:type="spellStart"/>
-            <w:r>
-              <w:t>DataTables</w:t>
-            </w:r>
-            <w:proofErr w:type="spellEnd"/>
+              <w:t>TFS 26819 – Replace SSRS reports with MVC/DataTables</w:t>
+            </w:r>
           </w:p>
         </w:tc>
         <w:tc>
@@ -2961,23 +2807,7 @@
                 <w:bCs/>
                 <w:sz w:val="20"/>
               </w:rPr>
-              <w:t xml:space="preserve"> (</w:t>
-            </w:r>
-            <w:proofErr w:type="spellStart"/>
-            <w:r>
-              <w:rPr>
-                <w:bCs/>
-                <w:sz w:val="20"/>
-              </w:rPr>
-              <w:t>sql</w:t>
-            </w:r>
-            <w:proofErr w:type="spellEnd"/>
-            <w:r>
-              <w:rPr>
-                <w:bCs/>
-                <w:sz w:val="20"/>
-              </w:rPr>
-              <w:t xml:space="preserve">) </w:t>
+              <w:t xml:space="preserve"> (sql) </w:t>
             </w:r>
             <w:r>
               <w:rPr>
@@ -3123,7 +2953,6 @@
               </w:rPr>
               <w:t xml:space="preserve"> pointing to </w:t>
             </w:r>
-            <w:proofErr w:type="spellStart"/>
             <w:r>
               <w:rPr>
                 <w:b/>
@@ -3143,7 +2972,6 @@
               </w:rPr>
               <w:t>eCoaching</w:t>
             </w:r>
-            <w:proofErr w:type="spellEnd"/>
             <w:r>
               <w:rPr>
                 <w:b/>
@@ -3322,7 +3150,25 @@
                 <w:sz w:val="32"/>
                 <w:szCs w:val="32"/>
               </w:rPr>
-              <w:t>53206.</w:t>
+              <w:t>532</w:t>
+            </w:r>
+            <w:r>
+              <w:rPr>
+                <w:b/>
+                <w:bCs/>
+                <w:sz w:val="32"/>
+                <w:szCs w:val="32"/>
+              </w:rPr>
+              <w:t>47</w:t>
+            </w:r>
+            <w:r>
+              <w:rPr>
+                <w:b/>
+                <w:bCs/>
+                <w:sz w:val="32"/>
+                <w:szCs w:val="32"/>
+              </w:rPr>
+              <w:t>.</w:t>
             </w:r>
           </w:p>
           <w:p>
@@ -3425,27 +3271,13 @@
               <w:rPr>
                 <w:sz w:val="20"/>
               </w:rPr>
-              <w:t xml:space="preserve"> </w:t>
-            </w:r>
-            <w:proofErr w:type="spellStart"/>
+              <w:t xml:space="preserve"> eC</w:t>
+            </w:r>
             <w:r>
               <w:rPr>
                 <w:sz w:val="20"/>
               </w:rPr>
-              <w:t>eC</w:t>
-            </w:r>
-            <w:r>
-              <w:rPr>
-                <w:sz w:val="20"/>
-              </w:rPr>
-              <w:t>LAdmin</w:t>
-            </w:r>
-            <w:proofErr w:type="spellEnd"/>
-            <w:r>
-              <w:rPr>
-                <w:sz w:val="20"/>
-              </w:rPr>
-              <w:t>, m</w:t>
+              <w:t>LAdmin, m</w:t>
             </w:r>
             <w:r>
               <w:rPr>
@@ -3563,7 +3395,6 @@
               </w:rPr>
               <w:t xml:space="preserve"> files under D:\Sites\ </w:t>
             </w:r>
-            <w:proofErr w:type="spellStart"/>
             <w:r>
               <w:rPr>
                 <w:bCs/>
@@ -3571,7 +3402,6 @@
               </w:rPr>
               <w:t>eCLAdmin</w:t>
             </w:r>
-            <w:proofErr w:type="spellEnd"/>
             <w:r>
               <w:rPr>
                 <w:bCs/>
@@ -3591,17 +3421,8 @@
                 <w:b/>
                 <w:sz w:val="20"/>
               </w:rPr>
-              <w:t xml:space="preserve"> AND </w:t>
-            </w:r>
-            <w:proofErr w:type="spellStart"/>
-            <w:r>
-              <w:rPr>
-                <w:b/>
-                <w:sz w:val="20"/>
-              </w:rPr>
-              <w:t>web.config</w:t>
-            </w:r>
-            <w:proofErr w:type="spellEnd"/>
+              <w:t xml:space="preserve"> AND web.config</w:t>
+            </w:r>
             <w:r>
               <w:rPr>
                 <w:bCs/>
@@ -3669,23 +3490,7 @@
                 <w:b/>
                 <w:sz w:val="20"/>
               </w:rPr>
-              <w:t xml:space="preserve">Do NOT overwrite </w:t>
-            </w:r>
-            <w:proofErr w:type="spellStart"/>
-            <w:r>
-              <w:rPr>
-                <w:b/>
-                <w:sz w:val="20"/>
-              </w:rPr>
-              <w:t>web.config</w:t>
-            </w:r>
-            <w:proofErr w:type="spellEnd"/>
-            <w:r>
-              <w:rPr>
-                <w:b/>
-                <w:sz w:val="20"/>
-              </w:rPr>
-              <w:t>.</w:t>
+              <w:t>Do NOT overwrite web.config.</w:t>
             </w:r>
           </w:p>
           <w:p>
@@ -3703,37 +3508,7 @@
               <w:rPr>
                 <w:bCs/>
               </w:rPr>
-              <w:t xml:space="preserve">Edit </w:t>
-            </w:r>
-            <w:proofErr w:type="spellStart"/>
-            <w:r>
-              <w:rPr>
-                <w:bCs/>
-              </w:rPr>
-              <w:t>web.config</w:t>
-            </w:r>
-            <w:proofErr w:type="spellEnd"/>
-            <w:r>
-              <w:rPr>
-                <w:bCs/>
-              </w:rPr>
-              <w:t xml:space="preserve"> “</w:t>
-            </w:r>
-            <w:proofErr w:type="spellStart"/>
-            <w:proofErr w:type="gramStart"/>
-            <w:r>
-              <w:rPr>
-                <w:bCs/>
-              </w:rPr>
-              <w:t>Prod.VnV.IPs</w:t>
-            </w:r>
-            <w:proofErr w:type="spellEnd"/>
-            <w:proofErr w:type="gramEnd"/>
-            <w:r>
-              <w:rPr>
-                <w:bCs/>
-              </w:rPr>
-              <w:t>” section,  remove all exiting IPs, then add testers’ IPs, separated by comma.</w:t>
+              <w:t>Edit web.config “Prod.VnV.IPs” section,  remove all exiting IPs, then add testers’ IPs, separated by comma.</w:t>
             </w:r>
           </w:p>
           <w:p>
@@ -3971,17 +3746,8 @@
         <w:sz w:val="18"/>
         <w:szCs w:val="18"/>
       </w:rPr>
-      <w:t xml:space="preserve">Controlled if Electronic - Uncontrolled if </w:t>
+      <w:t>Controlled if Electronic - Uncontrolled if Printed</w:t>
     </w:r>
-    <w:proofErr w:type="gramStart"/>
-    <w:r>
-      <w:rPr>
-        <w:sz w:val="18"/>
-        <w:szCs w:val="18"/>
-      </w:rPr>
-      <w:t>Printed</w:t>
-    </w:r>
-    <w:proofErr w:type="gramEnd"/>
   </w:p>
   <w:p>
     <w:pPr>
@@ -4153,18 +3919,8 @@
         <w:sz w:val="18"/>
         <w:szCs w:val="18"/>
       </w:rPr>
-      <w:t xml:space="preserve">Controlled if Electronic - Uncontrolled if </w:t>
+      <w:t>Controlled if Electronic - Uncontrolled if Printed</w:t>
     </w:r>
-    <w:proofErr w:type="gramStart"/>
-    <w:r>
-      <w:rPr>
-        <w:b/>
-        <w:sz w:val="18"/>
-        <w:szCs w:val="18"/>
-      </w:rPr>
-      <w:t>Printed</w:t>
-    </w:r>
-    <w:proofErr w:type="gramEnd"/>
   </w:p>
   <w:p>
     <w:pPr>
@@ -4340,17 +4096,8 @@
         <w:sz w:val="18"/>
         <w:szCs w:val="18"/>
       </w:rPr>
-      <w:t xml:space="preserve">Controlled if Electronic - Uncontrolled if </w:t>
+      <w:t>Controlled if Electronic - Uncontrolled if Printed</w:t>
     </w:r>
-    <w:proofErr w:type="gramStart"/>
-    <w:r>
-      <w:rPr>
-        <w:sz w:val="18"/>
-        <w:szCs w:val="18"/>
-      </w:rPr>
-      <w:t>Printed</w:t>
-    </w:r>
-    <w:proofErr w:type="gramEnd"/>
   </w:p>
   <w:p>
     <w:pPr>
@@ -9736,11 +9483,7 @@
 </file>
 
 <file path=customXml/item3.xml><?xml version="1.0" encoding="utf-8"?>
-<p:properties xmlns:p="http://schemas.microsoft.com/office/2006/metadata/properties" xmlns:xsi="http://www.w3.org/2001/XMLSchema-instance">
-  <documentManagement>
-    <_DCDateModified xmlns="http://schemas.microsoft.com/sharepoint/v3/fields" xsi:nil="true"/>
-  </documentManagement>
-</p:properties>
+<b:Sources xmlns:b="http://schemas.openxmlformats.org/officeDocument/2006/bibliography" xmlns="http://schemas.openxmlformats.org/officeDocument/2006/bibliography" SelectedStyle="\APA.XSL" StyleName="APA"/>
 </file>
 
 <file path=customXml/item4.xml><?xml version="1.0" encoding="utf-8"?>
@@ -9870,7 +9613,11 @@
 </file>
 
 <file path=customXml/item5.xml><?xml version="1.0" encoding="utf-8"?>
-<b:Sources xmlns:b="http://schemas.openxmlformats.org/officeDocument/2006/bibliography" xmlns="http://schemas.openxmlformats.org/officeDocument/2006/bibliography" SelectedStyle="\APA.XSL" StyleName="APA"/>
+<p:properties xmlns:p="http://schemas.microsoft.com/office/2006/metadata/properties" xmlns:xsi="http://www.w3.org/2001/XMLSchema-instance">
+  <documentManagement>
+    <_DCDateModified xmlns="http://schemas.microsoft.com/sharepoint/v3/fields" xsi:nil="true"/>
+  </documentManagement>
+</p:properties>
 </file>
 
 <file path=customXml/itemProps1.xml><?xml version="1.0" encoding="utf-8"?>
@@ -9890,10 +9637,9 @@
 </file>
 
 <file path=customXml/itemProps3.xml><?xml version="1.0" encoding="utf-8"?>
-<ds:datastoreItem xmlns:ds="http://schemas.openxmlformats.org/officeDocument/2006/customXml" ds:itemID="{47853092-453F-4761-BB4F-9437077E6946}">
+<ds:datastoreItem xmlns:ds="http://schemas.openxmlformats.org/officeDocument/2006/customXml" ds:itemID="{50F57755-D7E2-4FAE-A2E3-EADC35185201}">
   <ds:schemaRefs>
-    <ds:schemaRef ds:uri="http://schemas.microsoft.com/office/2006/metadata/properties"/>
-    <ds:schemaRef ds:uri="http://schemas.microsoft.com/sharepoint/v3/fields"/>
+    <ds:schemaRef ds:uri="http://schemas.openxmlformats.org/officeDocument/2006/bibliography"/>
   </ds:schemaRefs>
 </ds:datastoreItem>
 </file>
@@ -9917,9 +9663,10 @@
 </file>
 
 <file path=customXml/itemProps5.xml><?xml version="1.0" encoding="utf-8"?>
-<ds:datastoreItem xmlns:ds="http://schemas.openxmlformats.org/officeDocument/2006/customXml" ds:itemID="{50F57755-D7E2-4FAE-A2E3-EADC35185201}">
+<ds:datastoreItem xmlns:ds="http://schemas.openxmlformats.org/officeDocument/2006/customXml" ds:itemID="{47853092-453F-4761-BB4F-9437077E6946}">
   <ds:schemaRefs>
-    <ds:schemaRef ds:uri="http://schemas.openxmlformats.org/officeDocument/2006/bibliography"/>
+    <ds:schemaRef ds:uri="http://schemas.microsoft.com/office/2006/metadata/properties"/>
+    <ds:schemaRef ds:uri="http://schemas.microsoft.com/sharepoint/v3/fields"/>
   </ds:schemaRefs>
 </ds:datastoreItem>
 </file>
</xml_diff>

<commit_message>
27544 - Add Feed Load History report. Runbook
git-tfs-id: [https://tfs.omnicloud.local/tfs/cco%20program/]$/eCoaching_V2;C53443
</commit_message>
<xml_diff>
--- a/Runbook/Web/CCO_eCoaching_Log_Admin_Runbook.docx
+++ b/Runbook/Web/CCO_eCoaching_Log_Admin_Runbook.docx
@@ -292,10 +292,7 @@
               </w:rPr>
             </w:pPr>
             <w:r>
-              <w:t>27</w:t>
-            </w:r>
-            <w:r>
-              <w:t>186</w:t>
+              <w:t>27544</w:t>
             </w:r>
             <w:r>
               <w:t xml:space="preserve"> </w:t>
@@ -307,7 +304,7 @@
               <w:t xml:space="preserve"> </w:t>
             </w:r>
             <w:r>
-              <w:t>Inactivate Log: allow users to search by multiple log names</w:t>
+              <w:t>Add Feed Load History report.</w:t>
             </w:r>
           </w:p>
         </w:tc>
@@ -2480,6 +2477,63 @@
           <w:p>
             <w:r>
               <w:t>TFS 27186 – Inactivate Log page: allow users to search by multiple log names</w:t>
+            </w:r>
+          </w:p>
+        </w:tc>
+        <w:tc>
+          <w:tcPr>
+            <w:tcW w:w="2215" w:type="dxa"/>
+            <w:gridSpan w:val="2"/>
+          </w:tcPr>
+          <w:p>
+            <w:pPr>
+              <w:pStyle w:val="TableText"/>
+              <w:jc w:val="both"/>
+              <w:rPr>
+                <w:sz w:val="18"/>
+                <w:szCs w:val="18"/>
+              </w:rPr>
+            </w:pPr>
+            <w:r>
+              <w:rPr>
+                <w:sz w:val="18"/>
+                <w:szCs w:val="18"/>
+              </w:rPr>
+              <w:t>Lili Huang</w:t>
+            </w:r>
+          </w:p>
+        </w:tc>
+      </w:tr>
+      <w:tr>
+        <w:tc>
+          <w:tcPr>
+            <w:tcW w:w="1186" w:type="dxa"/>
+          </w:tcPr>
+          <w:p>
+            <w:pPr>
+              <w:pStyle w:val="TableText"/>
+              <w:ind w:left="90"/>
+              <w:rPr>
+                <w:sz w:val="18"/>
+                <w:szCs w:val="18"/>
+              </w:rPr>
+            </w:pPr>
+            <w:r>
+              <w:rPr>
+                <w:sz w:val="18"/>
+                <w:szCs w:val="18"/>
+              </w:rPr>
+              <w:t>01/05//2024</w:t>
+            </w:r>
+          </w:p>
+        </w:tc>
+        <w:tc>
+          <w:tcPr>
+            <w:tcW w:w="5949" w:type="dxa"/>
+          </w:tcPr>
+          <w:p>
+            <w:r>
+              <w:t>TFS 27544 – Add Feed Load History report</w:t>
             </w:r>
           </w:p>
         </w:tc>
@@ -2701,6 +2755,7 @@
       <w:tr>
         <w:trPr>
           <w:cnfStyle w:val="100000000000" w:firstRow="1" w:lastRow="0" w:firstColumn="0" w:lastColumn="0" w:oddVBand="0" w:evenVBand="0" w:oddHBand="0" w:evenHBand="0" w:firstRowFirstColumn="0" w:firstRowLastColumn="0" w:lastRowFirstColumn="0" w:lastRowLastColumn="0"/>
+          <w:trHeight w:val="287"/>
         </w:trPr>
         <w:tc>
           <w:tcPr>
@@ -2710,21 +2765,15 @@
           </w:tcPr>
           <w:p>
             <w:pPr>
-              <w:pStyle w:val="SOPBullets"/>
-              <w:numPr>
-                <w:ilvl w:val="0"/>
-                <w:numId w:val="0"/>
-              </w:numPr>
-              <w:ind w:left="360" w:hanging="360"/>
-              <w:rPr>
-                <w:sz w:val="20"/>
-              </w:rPr>
-            </w:pPr>
-            <w:r>
-              <w:rPr>
-                <w:sz w:val="20"/>
-              </w:rPr>
-              <w:t>Deploy database changes.</w:t>
+              <w:rPr>
+                <w:bCs/>
+              </w:rPr>
+            </w:pPr>
+            <w:r>
+              <w:rPr>
+                <w:bCs/>
+              </w:rPr>
+              <w:t>Deploy web application.</w:t>
             </w:r>
           </w:p>
         </w:tc>
@@ -2744,6 +2793,14 @@
                 <w:b/>
               </w:rPr>
             </w:pPr>
+          </w:p>
+          <w:p>
+            <w:pPr>
+              <w:jc w:val="right"/>
+              <w:rPr>
+                <w:b/>
+              </w:rPr>
+            </w:pPr>
             <w:r>
               <w:rPr>
                 <w:b/>
@@ -2773,9 +2830,155 @@
               <w:pStyle w:val="SOPBullets"/>
               <w:numPr>
                 <w:ilvl w:val="0"/>
-                <w:numId w:val="30"/>
+                <w:numId w:val="33"/>
               </w:numPr>
-              <w:spacing w:after="120"/>
+              <w:rPr>
+                <w:sz w:val="20"/>
+              </w:rPr>
+            </w:pPr>
+            <w:r>
+              <w:rPr>
+                <w:sz w:val="20"/>
+              </w:rPr>
+              <w:t xml:space="preserve">Get file from TFS - </w:t>
+            </w:r>
+            <w:r>
+              <w:rPr>
+                <w:sz w:val="20"/>
+              </w:rPr>
+              <w:t>$/eCoaching_V2/Code/ecl_</w:t>
+            </w:r>
+            <w:r>
+              <w:rPr>
+                <w:sz w:val="20"/>
+              </w:rPr>
+              <w:t>admin_</w:t>
+            </w:r>
+            <w:r>
+              <w:rPr>
+                <w:sz w:val="20"/>
+              </w:rPr>
+              <w:t>publish.zip Changeset</w:t>
+            </w:r>
+            <w:r>
+              <w:rPr>
+                <w:sz w:val="20"/>
+              </w:rPr>
+              <w:t xml:space="preserve"> </w:t>
+            </w:r>
+            <w:r>
+              <w:rPr>
+                <w:b/>
+                <w:bCs/>
+                <w:sz w:val="32"/>
+                <w:szCs w:val="32"/>
+              </w:rPr>
+              <w:t>53</w:t>
+            </w:r>
+            <w:r>
+              <w:rPr>
+                <w:b/>
+                <w:bCs/>
+                <w:sz w:val="32"/>
+                <w:szCs w:val="32"/>
+              </w:rPr>
+              <w:t>442</w:t>
+            </w:r>
+            <w:r>
+              <w:rPr>
+                <w:b/>
+                <w:bCs/>
+                <w:sz w:val="32"/>
+                <w:szCs w:val="32"/>
+              </w:rPr>
+              <w:t>.</w:t>
+            </w:r>
+          </w:p>
+          <w:p>
+            <w:pPr>
+              <w:pStyle w:val="SOPBullets"/>
+              <w:numPr>
+                <w:ilvl w:val="0"/>
+                <w:numId w:val="33"/>
+              </w:numPr>
+              <w:rPr>
+                <w:sz w:val="20"/>
+              </w:rPr>
+            </w:pPr>
+            <w:r>
+              <w:rPr>
+                <w:sz w:val="20"/>
+              </w:rPr>
+              <w:t xml:space="preserve">RDP to </w:t>
+            </w:r>
+            <w:r>
+              <w:rPr>
+                <w:sz w:val="20"/>
+              </w:rPr>
+              <w:t>production</w:t>
+            </w:r>
+            <w:r>
+              <w:rPr>
+                <w:sz w:val="20"/>
+              </w:rPr>
+              <w:t xml:space="preserve"> web server with your </w:t>
+            </w:r>
+            <w:r>
+              <w:rPr>
+                <w:sz w:val="20"/>
+              </w:rPr>
+              <w:t>SA</w:t>
+            </w:r>
+            <w:r>
+              <w:rPr>
+                <w:sz w:val="20"/>
+              </w:rPr>
+              <w:t xml:space="preserve"> account.</w:t>
+            </w:r>
+          </w:p>
+          <w:p>
+            <w:pPr>
+              <w:pStyle w:val="SOPBullets"/>
+              <w:numPr>
+                <w:ilvl w:val="0"/>
+                <w:numId w:val="33"/>
+              </w:numPr>
+              <w:rPr>
+                <w:sz w:val="20"/>
+              </w:rPr>
+            </w:pPr>
+            <w:r>
+              <w:rPr>
+                <w:sz w:val="20"/>
+              </w:rPr>
+              <w:t xml:space="preserve">Backup folder </w:t>
+            </w:r>
+            <w:r>
+              <w:rPr>
+                <w:sz w:val="20"/>
+              </w:rPr>
+              <w:t>D:\Sites\eC</w:t>
+            </w:r>
+            <w:r>
+              <w:rPr>
+                <w:sz w:val="20"/>
+              </w:rPr>
+              <w:t>LAdmin</w:t>
+            </w:r>
+            <w:r>
+              <w:rPr>
+                <w:sz w:val="20"/>
+              </w:rPr>
+              <w:t>.</w:t>
+            </w:r>
+          </w:p>
+          <w:p>
+            <w:pPr>
+              <w:pStyle w:val="SOPBullets"/>
+              <w:numPr>
+                <w:ilvl w:val="0"/>
+                <w:numId w:val="33"/>
+              </w:numPr>
               <w:rPr>
                 <w:bCs/>
                 <w:sz w:val="20"/>
@@ -2783,82 +2986,74 @@
             </w:pPr>
             <w:r>
               <w:rPr>
+                <w:sz w:val="20"/>
+              </w:rPr>
+              <w:t>Under folder D:\Sites\</w:t>
+            </w:r>
+            <w:r>
+              <w:rPr>
+                <w:sz w:val="20"/>
+              </w:rPr>
+              <w:t xml:space="preserve"> eC</w:t>
+            </w:r>
+            <w:r>
+              <w:rPr>
+                <w:sz w:val="20"/>
+              </w:rPr>
+              <w:t>LAdmin, m</w:t>
+            </w:r>
+            <w:r>
+              <w:rPr>
+                <w:sz w:val="20"/>
+              </w:rPr>
+              <w:t>ake a copy of maintenance.html, and rename the copy to index.html</w:t>
+            </w:r>
+            <w:r>
+              <w:rPr>
+                <w:sz w:val="20"/>
+              </w:rPr>
+              <w:t>.</w:t>
+            </w:r>
+          </w:p>
+          <w:p>
+            <w:pPr>
+              <w:pStyle w:val="SOPBullets"/>
+              <w:numPr>
+                <w:ilvl w:val="0"/>
+                <w:numId w:val="33"/>
+              </w:numPr>
+              <w:rPr>
                 <w:bCs/>
                 <w:sz w:val="20"/>
               </w:rPr>
-              <w:t>Get</w:t>
-            </w:r>
+            </w:pPr>
             <w:r>
               <w:rPr>
                 <w:bCs/>
                 <w:sz w:val="20"/>
               </w:rPr>
-              <w:t xml:space="preserve"> the</w:t>
+              <w:t>Go to https://UVAAPADWEB50CCO.ad.local/ecl</w:t>
             </w:r>
             <w:r>
               <w:rPr>
                 <w:bCs/>
                 <w:sz w:val="20"/>
               </w:rPr>
-              <w:t xml:space="preserve"> files</w:t>
+              <w:t>_admin</w:t>
             </w:r>
             <w:r>
               <w:rPr>
                 <w:bCs/>
                 <w:sz w:val="20"/>
               </w:rPr>
-              <w:t xml:space="preserve"> (sql) </w:t>
+              <w:t>, maintenance page should display</w:t>
             </w:r>
             <w:r>
               <w:rPr>
                 <w:bCs/>
                 <w:sz w:val="20"/>
               </w:rPr>
-              <w:t xml:space="preserve">which are labelled as </w:t>
-            </w:r>
-            <w:r>
-              <w:rPr>
-                <w:b/>
-                <w:sz w:val="24"/>
-                <w:szCs w:val="24"/>
-              </w:rPr>
-              <w:t>TFS2</w:t>
-            </w:r>
-            <w:r>
-              <w:rPr>
-                <w:b/>
-                <w:sz w:val="24"/>
-                <w:szCs w:val="24"/>
-              </w:rPr>
-              <w:t>7186</w:t>
-            </w:r>
-            <w:r>
-              <w:rPr>
-                <w:bCs/>
-                <w:sz w:val="20"/>
-              </w:rPr>
-              <w:t xml:space="preserve"> from folder </w:t>
-            </w:r>
-            <w:r>
-              <w:rPr>
-                <w:bCs/>
-                <w:sz w:val="20"/>
-              </w:rPr>
-              <w:t>“</w:t>
-            </w:r>
-            <w:r>
-              <w:rPr>
-                <w:b/>
-                <w:sz w:val="20"/>
-              </w:rPr>
-              <w:t>$/eCoaching_V2/Code/DB/Stored Procedures</w:t>
-            </w:r>
-            <w:r>
-              <w:rPr>
-                <w:b/>
-                <w:sz w:val="20"/>
-              </w:rPr>
-              <w:t>”.</w:t>
+              <w:t>.</w:t>
             </w:r>
           </w:p>
         </w:tc>
@@ -2882,478 +3077,6 @@
               <w:rPr>
                 <w:b/>
               </w:rPr>
-              <w:t>Step</w:t>
-            </w:r>
-            <w:r>
-              <w:rPr>
-                <w:b/>
-              </w:rPr>
-              <w:t>2:</w:t>
-            </w:r>
-            <w:r>
-              <w:rPr>
-                <w:b/>
-              </w:rPr>
-              <w:t xml:space="preserve"> </w:t>
-            </w:r>
-          </w:p>
-        </w:tc>
-        <w:tc>
-          <w:tcPr>
-            <w:tcW w:w="8545" w:type="dxa"/>
-          </w:tcPr>
-          <w:p>
-            <w:pPr>
-              <w:pStyle w:val="SOPBullets"/>
-              <w:numPr>
-                <w:ilvl w:val="0"/>
-                <w:numId w:val="30"/>
-              </w:numPr>
-              <w:spacing w:after="120"/>
-              <w:rPr>
-                <w:bCs/>
-                <w:sz w:val="20"/>
-              </w:rPr>
-            </w:pPr>
-            <w:r>
-              <w:rPr>
-                <w:sz w:val="20"/>
-              </w:rPr>
-              <w:t xml:space="preserve">Execute </w:t>
-            </w:r>
-            <w:r>
-              <w:rPr>
-                <w:sz w:val="20"/>
-              </w:rPr>
-              <w:t xml:space="preserve">the files from </w:t>
-            </w:r>
-            <w:r>
-              <w:rPr>
-                <w:b/>
-                <w:bCs/>
-                <w:sz w:val="20"/>
-              </w:rPr>
-              <w:t>step1</w:t>
-            </w:r>
-            <w:r>
-              <w:rPr>
-                <w:sz w:val="20"/>
-              </w:rPr>
-              <w:t xml:space="preserve"> </w:t>
-            </w:r>
-            <w:r>
-              <w:rPr>
-                <w:sz w:val="20"/>
-              </w:rPr>
-              <w:t>in SSMS</w:t>
-            </w:r>
-            <w:r>
-              <w:rPr>
-                <w:sz w:val="20"/>
-              </w:rPr>
-              <w:t xml:space="preserve"> pointing to </w:t>
-            </w:r>
-            <w:r>
-              <w:rPr>
-                <w:b/>
-                <w:color w:val="000000" w:themeColor="text1"/>
-                <w:sz w:val="20"/>
-                <w:highlight w:val="white"/>
-                <w14:shadow w14:blurRad="38100" w14:dist="19050" w14:dir="2700000" w14:sx="100000" w14:sy="100000" w14:kx="0" w14:ky="0" w14:algn="tl">
-                  <w14:schemeClr w14:val="dk1">
-                    <w14:alpha w14:val="60000"/>
-                  </w14:schemeClr>
-                </w14:shadow>
-                <w14:textOutline w14:w="0" w14:cap="flat" w14:cmpd="sng" w14:algn="ctr">
-                  <w14:noFill/>
-                  <w14:prstDash w14:val="solid"/>
-                  <w14:round/>
-                </w14:textOutline>
-              </w:rPr>
-              <w:t>eCoaching</w:t>
-            </w:r>
-            <w:r>
-              <w:rPr>
-                <w:b/>
-                <w:color w:val="000000" w:themeColor="text1"/>
-                <w:sz w:val="20"/>
-                <w14:shadow w14:blurRad="38100" w14:dist="19050" w14:dir="2700000" w14:sx="100000" w14:sy="100000" w14:kx="0" w14:ky="0" w14:algn="tl">
-                  <w14:schemeClr w14:val="dk1">
-                    <w14:alpha w14:val="60000"/>
-                  </w14:schemeClr>
-                </w14:shadow>
-                <w14:textOutline w14:w="0" w14:cap="flat" w14:cmpd="sng" w14:algn="ctr">
-                  <w14:noFill/>
-                  <w14:prstDash w14:val="solid"/>
-                  <w14:round/>
-                </w14:textOutline>
-              </w:rPr>
-              <w:t xml:space="preserve"> </w:t>
-            </w:r>
-            <w:r>
-              <w:rPr>
-                <w:bCs/>
-                <w:color w:val="000000" w:themeColor="text1"/>
-                <w:sz w:val="20"/>
-                <w14:shadow w14:blurRad="38100" w14:dist="19050" w14:dir="2700000" w14:sx="100000" w14:sy="100000" w14:kx="0" w14:ky="0" w14:algn="tl">
-                  <w14:schemeClr w14:val="dk1">
-                    <w14:alpha w14:val="60000"/>
-                  </w14:schemeClr>
-                </w14:shadow>
-                <w14:textOutline w14:w="0" w14:cap="flat" w14:cmpd="sng" w14:algn="ctr">
-                  <w14:noFill/>
-                  <w14:prstDash w14:val="solid"/>
-                  <w14:round/>
-                </w14:textOutline>
-              </w:rPr>
-              <w:t>database</w:t>
-            </w:r>
-            <w:r>
-              <w:rPr>
-                <w:b/>
-                <w:color w:val="000000" w:themeColor="text1"/>
-                <w:sz w:val="20"/>
-                <w14:shadow w14:blurRad="38100" w14:dist="19050" w14:dir="2700000" w14:sx="100000" w14:sy="100000" w14:kx="0" w14:ky="0" w14:algn="tl">
-                  <w14:schemeClr w14:val="dk1">
-                    <w14:alpha w14:val="60000"/>
-                  </w14:schemeClr>
-                </w14:shadow>
-                <w14:textOutline w14:w="0" w14:cap="flat" w14:cmpd="sng" w14:algn="ctr">
-                  <w14:noFill/>
-                  <w14:prstDash w14:val="solid"/>
-                  <w14:round/>
-                </w14:textOutline>
-              </w:rPr>
-              <w:t>.</w:t>
-            </w:r>
-          </w:p>
-        </w:tc>
-      </w:tr>
-      <w:tr>
-        <w:trPr>
-          <w:cnfStyle w:val="000000100000" w:firstRow="0" w:lastRow="0" w:firstColumn="0" w:lastColumn="0" w:oddVBand="0" w:evenVBand="0" w:oddHBand="1" w:evenHBand="0" w:firstRowFirstColumn="0" w:firstRowLastColumn="0" w:lastRowFirstColumn="0" w:lastRowLastColumn="0"/>
-          <w:trHeight w:val="287"/>
-        </w:trPr>
-        <w:tc>
-          <w:tcPr>
-            <w:tcW w:w="9350" w:type="dxa"/>
-            <w:gridSpan w:val="2"/>
-            <w:shd w:val="clear" w:color="auto" w:fill="EAF1DD" w:themeFill="accent3" w:themeFillTint="33"/>
-          </w:tcPr>
-          <w:p>
-            <w:pPr>
-              <w:rPr>
-                <w:bCs/>
-              </w:rPr>
-            </w:pPr>
-            <w:r>
-              <w:rPr>
-                <w:bCs/>
-              </w:rPr>
-              <w:t>Deploy web application.</w:t>
-            </w:r>
-          </w:p>
-        </w:tc>
-      </w:tr>
-      <w:tr>
-        <w:trPr>
-          <w:cnfStyle w:val="000000010000" w:firstRow="0" w:lastRow="0" w:firstColumn="0" w:lastColumn="0" w:oddVBand="0" w:evenVBand="0" w:oddHBand="0" w:evenHBand="1" w:firstRowFirstColumn="0" w:firstRowLastColumn="0" w:lastRowFirstColumn="0" w:lastRowLastColumn="0"/>
-        </w:trPr>
-        <w:tc>
-          <w:tcPr>
-            <w:tcW w:w="805" w:type="dxa"/>
-          </w:tcPr>
-          <w:p>
-            <w:pPr>
-              <w:jc w:val="right"/>
-              <w:rPr>
-                <w:b/>
-              </w:rPr>
-            </w:pPr>
-          </w:p>
-          <w:p>
-            <w:pPr>
-              <w:jc w:val="right"/>
-              <w:rPr>
-                <w:b/>
-              </w:rPr>
-            </w:pPr>
-            <w:r>
-              <w:rPr>
-                <w:b/>
-              </w:rPr>
-              <w:t>Step</w:t>
-            </w:r>
-            <w:r>
-              <w:rPr>
-                <w:b/>
-              </w:rPr>
-              <w:t>1:</w:t>
-            </w:r>
-            <w:r>
-              <w:rPr>
-                <w:b/>
-              </w:rPr>
-              <w:t xml:space="preserve"> </w:t>
-            </w:r>
-          </w:p>
-        </w:tc>
-        <w:tc>
-          <w:tcPr>
-            <w:tcW w:w="8545" w:type="dxa"/>
-          </w:tcPr>
-          <w:p>
-            <w:pPr>
-              <w:pStyle w:val="SOPBullets"/>
-              <w:numPr>
-                <w:ilvl w:val="0"/>
-                <w:numId w:val="33"/>
-              </w:numPr>
-              <w:rPr>
-                <w:sz w:val="20"/>
-              </w:rPr>
-            </w:pPr>
-            <w:r>
-              <w:rPr>
-                <w:sz w:val="20"/>
-              </w:rPr>
-              <w:t xml:space="preserve">Get file from TFS - </w:t>
-            </w:r>
-            <w:r>
-              <w:rPr>
-                <w:sz w:val="20"/>
-              </w:rPr>
-              <w:t>$/eCoaching_V2/Code/ecl_</w:t>
-            </w:r>
-            <w:r>
-              <w:rPr>
-                <w:sz w:val="20"/>
-              </w:rPr>
-              <w:t>admin_</w:t>
-            </w:r>
-            <w:r>
-              <w:rPr>
-                <w:sz w:val="20"/>
-              </w:rPr>
-              <w:t>publish.zip Changeset</w:t>
-            </w:r>
-            <w:r>
-              <w:rPr>
-                <w:sz w:val="20"/>
-              </w:rPr>
-              <w:t xml:space="preserve"> </w:t>
-            </w:r>
-            <w:r>
-              <w:rPr>
-                <w:b/>
-                <w:bCs/>
-                <w:sz w:val="32"/>
-                <w:szCs w:val="32"/>
-              </w:rPr>
-              <w:t>532</w:t>
-            </w:r>
-            <w:r>
-              <w:rPr>
-                <w:b/>
-                <w:bCs/>
-                <w:sz w:val="32"/>
-                <w:szCs w:val="32"/>
-              </w:rPr>
-              <w:t>47</w:t>
-            </w:r>
-            <w:r>
-              <w:rPr>
-                <w:b/>
-                <w:bCs/>
-                <w:sz w:val="32"/>
-                <w:szCs w:val="32"/>
-              </w:rPr>
-              <w:t>.</w:t>
-            </w:r>
-          </w:p>
-          <w:p>
-            <w:pPr>
-              <w:pStyle w:val="SOPBullets"/>
-              <w:numPr>
-                <w:ilvl w:val="0"/>
-                <w:numId w:val="33"/>
-              </w:numPr>
-              <w:rPr>
-                <w:sz w:val="20"/>
-              </w:rPr>
-            </w:pPr>
-            <w:r>
-              <w:rPr>
-                <w:sz w:val="20"/>
-              </w:rPr>
-              <w:t xml:space="preserve">RDP to </w:t>
-            </w:r>
-            <w:r>
-              <w:rPr>
-                <w:sz w:val="20"/>
-              </w:rPr>
-              <w:t>production</w:t>
-            </w:r>
-            <w:r>
-              <w:rPr>
-                <w:sz w:val="20"/>
-              </w:rPr>
-              <w:t xml:space="preserve"> web server with your </w:t>
-            </w:r>
-            <w:r>
-              <w:rPr>
-                <w:sz w:val="20"/>
-              </w:rPr>
-              <w:t>SA</w:t>
-            </w:r>
-            <w:r>
-              <w:rPr>
-                <w:sz w:val="20"/>
-              </w:rPr>
-              <w:t xml:space="preserve"> account.</w:t>
-            </w:r>
-          </w:p>
-          <w:p>
-            <w:pPr>
-              <w:pStyle w:val="SOPBullets"/>
-              <w:numPr>
-                <w:ilvl w:val="0"/>
-                <w:numId w:val="33"/>
-              </w:numPr>
-              <w:rPr>
-                <w:sz w:val="20"/>
-              </w:rPr>
-            </w:pPr>
-            <w:r>
-              <w:rPr>
-                <w:sz w:val="20"/>
-              </w:rPr>
-              <w:t xml:space="preserve">Backup folder </w:t>
-            </w:r>
-            <w:r>
-              <w:rPr>
-                <w:sz w:val="20"/>
-              </w:rPr>
-              <w:t>D:\Sites\eC</w:t>
-            </w:r>
-            <w:r>
-              <w:rPr>
-                <w:sz w:val="20"/>
-              </w:rPr>
-              <w:t>LAdmin</w:t>
-            </w:r>
-            <w:r>
-              <w:rPr>
-                <w:sz w:val="20"/>
-              </w:rPr>
-              <w:t>.</w:t>
-            </w:r>
-          </w:p>
-          <w:p>
-            <w:pPr>
-              <w:pStyle w:val="SOPBullets"/>
-              <w:numPr>
-                <w:ilvl w:val="0"/>
-                <w:numId w:val="33"/>
-              </w:numPr>
-              <w:rPr>
-                <w:bCs/>
-                <w:sz w:val="20"/>
-              </w:rPr>
-            </w:pPr>
-            <w:r>
-              <w:rPr>
-                <w:sz w:val="20"/>
-              </w:rPr>
-              <w:t>Under folder D:\Sites\</w:t>
-            </w:r>
-            <w:r>
-              <w:rPr>
-                <w:sz w:val="20"/>
-              </w:rPr>
-              <w:t xml:space="preserve"> eC</w:t>
-            </w:r>
-            <w:r>
-              <w:rPr>
-                <w:sz w:val="20"/>
-              </w:rPr>
-              <w:t>LAdmin, m</w:t>
-            </w:r>
-            <w:r>
-              <w:rPr>
-                <w:sz w:val="20"/>
-              </w:rPr>
-              <w:t>ake a copy of maintenance.html, and rename the copy to index.html</w:t>
-            </w:r>
-            <w:r>
-              <w:rPr>
-                <w:sz w:val="20"/>
-              </w:rPr>
-              <w:t>.</w:t>
-            </w:r>
-          </w:p>
-          <w:p>
-            <w:pPr>
-              <w:pStyle w:val="SOPBullets"/>
-              <w:numPr>
-                <w:ilvl w:val="0"/>
-                <w:numId w:val="33"/>
-              </w:numPr>
-              <w:rPr>
-                <w:bCs/>
-                <w:sz w:val="20"/>
-              </w:rPr>
-            </w:pPr>
-            <w:r>
-              <w:rPr>
-                <w:bCs/>
-                <w:sz w:val="20"/>
-              </w:rPr>
-              <w:t>Go to https://UVAAPADWEB50CCO.ad.local/ecl</w:t>
-            </w:r>
-            <w:r>
-              <w:rPr>
-                <w:bCs/>
-                <w:sz w:val="20"/>
-              </w:rPr>
-              <w:t>_admin</w:t>
-            </w:r>
-            <w:r>
-              <w:rPr>
-                <w:bCs/>
-                <w:sz w:val="20"/>
-              </w:rPr>
-              <w:t>, maintenance page should display</w:t>
-            </w:r>
-            <w:r>
-              <w:rPr>
-                <w:bCs/>
-                <w:sz w:val="20"/>
-              </w:rPr>
-              <w:t>.</w:t>
-            </w:r>
-          </w:p>
-        </w:tc>
-      </w:tr>
-      <w:tr>
-        <w:trPr>
-          <w:cnfStyle w:val="000000100000" w:firstRow="0" w:lastRow="0" w:firstColumn="0" w:lastColumn="0" w:oddVBand="0" w:evenVBand="0" w:oddHBand="1" w:evenHBand="0" w:firstRowFirstColumn="0" w:firstRowLastColumn="0" w:lastRowFirstColumn="0" w:lastRowLastColumn="0"/>
-        </w:trPr>
-        <w:tc>
-          <w:tcPr>
-            <w:tcW w:w="805" w:type="dxa"/>
-          </w:tcPr>
-          <w:p>
-            <w:pPr>
-              <w:jc w:val="right"/>
-              <w:rPr>
-                <w:b/>
-              </w:rPr>
-            </w:pPr>
-            <w:r>
-              <w:rPr>
-                <w:b/>
-              </w:rPr>
               <w:t>Step2:</w:t>
             </w:r>
           </w:p>
@@ -3533,7 +3256,7 @@
       </w:tr>
       <w:tr>
         <w:trPr>
-          <w:cnfStyle w:val="000000010000" w:firstRow="0" w:lastRow="0" w:firstColumn="0" w:lastColumn="0" w:oddVBand="0" w:evenVBand="0" w:oddHBand="0" w:evenHBand="1" w:firstRowFirstColumn="0" w:firstRowLastColumn="0" w:lastRowFirstColumn="0" w:lastRowLastColumn="0"/>
+          <w:cnfStyle w:val="000000100000" w:firstRow="0" w:lastRow="0" w:firstColumn="0" w:lastColumn="0" w:oddVBand="0" w:evenVBand="0" w:oddHBand="1" w:evenHBand="0" w:firstRowFirstColumn="0" w:firstRowLastColumn="0" w:lastRowFirstColumn="0" w:lastRowLastColumn="0"/>
         </w:trPr>
         <w:tc>
           <w:tcPr>
@@ -9483,7 +9206,11 @@
 </file>
 
 <file path=customXml/item3.xml><?xml version="1.0" encoding="utf-8"?>
-<b:Sources xmlns:b="http://schemas.openxmlformats.org/officeDocument/2006/bibliography" xmlns="http://schemas.openxmlformats.org/officeDocument/2006/bibliography" SelectedStyle="\APA.XSL" StyleName="APA"/>
+<p:properties xmlns:p="http://schemas.microsoft.com/office/2006/metadata/properties" xmlns:xsi="http://www.w3.org/2001/XMLSchema-instance">
+  <documentManagement>
+    <_DCDateModified xmlns="http://schemas.microsoft.com/sharepoint/v3/fields" xsi:nil="true"/>
+  </documentManagement>
+</p:properties>
 </file>
 
 <file path=customXml/item4.xml><?xml version="1.0" encoding="utf-8"?>
@@ -9613,11 +9340,7 @@
 </file>
 
 <file path=customXml/item5.xml><?xml version="1.0" encoding="utf-8"?>
-<p:properties xmlns:p="http://schemas.microsoft.com/office/2006/metadata/properties" xmlns:xsi="http://www.w3.org/2001/XMLSchema-instance">
-  <documentManagement>
-    <_DCDateModified xmlns="http://schemas.microsoft.com/sharepoint/v3/fields" xsi:nil="true"/>
-  </documentManagement>
-</p:properties>
+<b:Sources xmlns:b="http://schemas.openxmlformats.org/officeDocument/2006/bibliography" xmlns="http://schemas.openxmlformats.org/officeDocument/2006/bibliography" SelectedStyle="\APA.XSL" StyleName="APA"/>
 </file>
 
 <file path=customXml/itemProps1.xml><?xml version="1.0" encoding="utf-8"?>
@@ -9637,9 +9360,10 @@
 </file>
 
 <file path=customXml/itemProps3.xml><?xml version="1.0" encoding="utf-8"?>
-<ds:datastoreItem xmlns:ds="http://schemas.openxmlformats.org/officeDocument/2006/customXml" ds:itemID="{50F57755-D7E2-4FAE-A2E3-EADC35185201}">
+<ds:datastoreItem xmlns:ds="http://schemas.openxmlformats.org/officeDocument/2006/customXml" ds:itemID="{47853092-453F-4761-BB4F-9437077E6946}">
   <ds:schemaRefs>
-    <ds:schemaRef ds:uri="http://schemas.openxmlformats.org/officeDocument/2006/bibliography"/>
+    <ds:schemaRef ds:uri="http://schemas.microsoft.com/office/2006/metadata/properties"/>
+    <ds:schemaRef ds:uri="http://schemas.microsoft.com/sharepoint/v3/fields"/>
   </ds:schemaRefs>
 </ds:datastoreItem>
 </file>
@@ -9663,10 +9387,9 @@
 </file>
 
 <file path=customXml/itemProps5.xml><?xml version="1.0" encoding="utf-8"?>
-<ds:datastoreItem xmlns:ds="http://schemas.openxmlformats.org/officeDocument/2006/customXml" ds:itemID="{47853092-453F-4761-BB4F-9437077E6946}">
+<ds:datastoreItem xmlns:ds="http://schemas.openxmlformats.org/officeDocument/2006/customXml" ds:itemID="{50F57755-D7E2-4FAE-A2E3-EADC35185201}">
   <ds:schemaRefs>
-    <ds:schemaRef ds:uri="http://schemas.microsoft.com/office/2006/metadata/properties"/>
-    <ds:schemaRef ds:uri="http://schemas.microsoft.com/sharepoint/v3/fields"/>
+    <ds:schemaRef ds:uri="http://schemas.openxmlformats.org/officeDocument/2006/bibliography"/>
   </ds:schemaRefs>
 </ds:datastoreItem>
 </file>
</xml_diff>

<commit_message>
27694 - Subcontractor. 27927 - QN Olympic Reward.
git-tfs-id: [https://tfs.omnicloud.local/tfs/cco%20program/]$/eCoaching_V2;C53685
</commit_message>
<xml_diff>
--- a/Runbook/Web/CCO_eCoaching_Log_Admin_Runbook.docx
+++ b/Runbook/Web/CCO_eCoaching_Log_Admin_Runbook.docx
@@ -292,7 +292,10 @@
               </w:rPr>
             </w:pPr>
             <w:r>
-              <w:t>27544</w:t>
+              <w:t>2</w:t>
+            </w:r>
+            <w:r>
+              <w:t>7964</w:t>
             </w:r>
             <w:r>
               <w:t xml:space="preserve"> </w:t>
@@ -304,7 +307,10 @@
               <w:t xml:space="preserve"> </w:t>
             </w:r>
             <w:r>
-              <w:t>Add Feed Load History report.</w:t>
+              <w:t>Subcontractor</w:t>
+            </w:r>
+            <w:r>
+              <w:t>.</w:t>
             </w:r>
           </w:p>
         </w:tc>
@@ -2534,6 +2540,63 @@
           <w:p>
             <w:r>
               <w:t>TFS 27544 – Add Feed Load History report</w:t>
+            </w:r>
+          </w:p>
+        </w:tc>
+        <w:tc>
+          <w:tcPr>
+            <w:tcW w:w="2215" w:type="dxa"/>
+            <w:gridSpan w:val="2"/>
+          </w:tcPr>
+          <w:p>
+            <w:pPr>
+              <w:pStyle w:val="TableText"/>
+              <w:jc w:val="both"/>
+              <w:rPr>
+                <w:sz w:val="18"/>
+                <w:szCs w:val="18"/>
+              </w:rPr>
+            </w:pPr>
+            <w:r>
+              <w:rPr>
+                <w:sz w:val="18"/>
+                <w:szCs w:val="18"/>
+              </w:rPr>
+              <w:t>Lili Huang</w:t>
+            </w:r>
+          </w:p>
+        </w:tc>
+      </w:tr>
+      <w:tr>
+        <w:tc>
+          <w:tcPr>
+            <w:tcW w:w="1186" w:type="dxa"/>
+          </w:tcPr>
+          <w:p>
+            <w:pPr>
+              <w:pStyle w:val="TableText"/>
+              <w:ind w:left="90"/>
+              <w:rPr>
+                <w:sz w:val="18"/>
+                <w:szCs w:val="18"/>
+              </w:rPr>
+            </w:pPr>
+            <w:r>
+              <w:rPr>
+                <w:sz w:val="18"/>
+                <w:szCs w:val="18"/>
+              </w:rPr>
+              <w:t>03/28/2024</w:t>
+            </w:r>
+          </w:p>
+        </w:tc>
+        <w:tc>
+          <w:tcPr>
+            <w:tcW w:w="5949" w:type="dxa"/>
+          </w:tcPr>
+          <w:p>
+            <w:r>
+              <w:t>TFS 27694 – Subcontractor</w:t>
             </w:r>
           </w:p>
         </w:tc>
@@ -2882,7 +2945,7 @@
                 <w:sz w:val="32"/>
                 <w:szCs w:val="32"/>
               </w:rPr>
-              <w:t>442</w:t>
+              <w:t>684</w:t>
             </w:r>
             <w:r>
               <w:rPr>
@@ -9206,11 +9269,7 @@
 </file>
 
 <file path=customXml/item3.xml><?xml version="1.0" encoding="utf-8"?>
-<p:properties xmlns:p="http://schemas.microsoft.com/office/2006/metadata/properties" xmlns:xsi="http://www.w3.org/2001/XMLSchema-instance">
-  <documentManagement>
-    <_DCDateModified xmlns="http://schemas.microsoft.com/sharepoint/v3/fields" xsi:nil="true"/>
-  </documentManagement>
-</p:properties>
+<b:Sources xmlns:b="http://schemas.openxmlformats.org/officeDocument/2006/bibliography" xmlns="http://schemas.openxmlformats.org/officeDocument/2006/bibliography" SelectedStyle="\APA.XSL" StyleName="APA"/>
 </file>
 
 <file path=customXml/item4.xml><?xml version="1.0" encoding="utf-8"?>
@@ -9340,7 +9399,11 @@
 </file>
 
 <file path=customXml/item5.xml><?xml version="1.0" encoding="utf-8"?>
-<b:Sources xmlns:b="http://schemas.openxmlformats.org/officeDocument/2006/bibliography" xmlns="http://schemas.openxmlformats.org/officeDocument/2006/bibliography" SelectedStyle="\APA.XSL" StyleName="APA"/>
+<p:properties xmlns:p="http://schemas.microsoft.com/office/2006/metadata/properties" xmlns:xsi="http://www.w3.org/2001/XMLSchema-instance">
+  <documentManagement>
+    <_DCDateModified xmlns="http://schemas.microsoft.com/sharepoint/v3/fields" xsi:nil="true"/>
+  </documentManagement>
+</p:properties>
 </file>
 
 <file path=customXml/itemProps1.xml><?xml version="1.0" encoding="utf-8"?>
@@ -9360,10 +9423,9 @@
 </file>
 
 <file path=customXml/itemProps3.xml><?xml version="1.0" encoding="utf-8"?>
-<ds:datastoreItem xmlns:ds="http://schemas.openxmlformats.org/officeDocument/2006/customXml" ds:itemID="{47853092-453F-4761-BB4F-9437077E6946}">
+<ds:datastoreItem xmlns:ds="http://schemas.openxmlformats.org/officeDocument/2006/customXml" ds:itemID="{50F57755-D7E2-4FAE-A2E3-EADC35185201}">
   <ds:schemaRefs>
-    <ds:schemaRef ds:uri="http://schemas.microsoft.com/office/2006/metadata/properties"/>
-    <ds:schemaRef ds:uri="http://schemas.microsoft.com/sharepoint/v3/fields"/>
+    <ds:schemaRef ds:uri="http://schemas.openxmlformats.org/officeDocument/2006/bibliography"/>
   </ds:schemaRefs>
 </ds:datastoreItem>
 </file>
@@ -9387,9 +9449,10 @@
 </file>
 
 <file path=customXml/itemProps5.xml><?xml version="1.0" encoding="utf-8"?>
-<ds:datastoreItem xmlns:ds="http://schemas.openxmlformats.org/officeDocument/2006/customXml" ds:itemID="{50F57755-D7E2-4FAE-A2E3-EADC35185201}">
+<ds:datastoreItem xmlns:ds="http://schemas.openxmlformats.org/officeDocument/2006/customXml" ds:itemID="{47853092-453F-4761-BB4F-9437077E6946}">
   <ds:schemaRefs>
-    <ds:schemaRef ds:uri="http://schemas.openxmlformats.org/officeDocument/2006/bibliography"/>
+    <ds:schemaRef ds:uri="http://schemas.microsoft.com/office/2006/metadata/properties"/>
+    <ds:schemaRef ds:uri="http://schemas.microsoft.com/sharepoint/v3/fields"/>
   </ds:schemaRefs>
 </ds:datastoreItem>
 </file>
</xml_diff>

<commit_message>
28133 - No warning logs for subcontractors. 28207 - Add ISG module; Add mass submission for Supervisor and Quality modules. 28232 - Feed Load Report error.
git-tfs-id: [https://tfs.omnicloud.local/tfs/cco%20program/]$/eCoaching_V2;C53902
</commit_message>
<xml_diff>
--- a/Runbook/Web/CCO_eCoaching_Log_Admin_Runbook.docx
+++ b/Runbook/Web/CCO_eCoaching_Log_Admin_Runbook.docx
@@ -295,7 +295,7 @@
               <w:t>2</w:t>
             </w:r>
             <w:r>
-              <w:t>7964</w:t>
+              <w:t>8232</w:t>
             </w:r>
             <w:r>
               <w:t xml:space="preserve"> </w:t>
@@ -307,10 +307,7 @@
               <w:t xml:space="preserve"> </w:t>
             </w:r>
             <w:r>
-              <w:t>Subcontractor</w:t>
-            </w:r>
-            <w:r>
-              <w:t>.</w:t>
+              <w:t>Feed Load History Report error.</w:t>
             </w:r>
           </w:p>
         </w:tc>
@@ -2597,6 +2594,66 @@
           <w:p>
             <w:r>
               <w:t>TFS 27694 – Subcontractor</w:t>
+            </w:r>
+          </w:p>
+        </w:tc>
+        <w:tc>
+          <w:tcPr>
+            <w:tcW w:w="2215" w:type="dxa"/>
+            <w:gridSpan w:val="2"/>
+          </w:tcPr>
+          <w:p>
+            <w:pPr>
+              <w:pStyle w:val="TableText"/>
+              <w:jc w:val="both"/>
+              <w:rPr>
+                <w:sz w:val="18"/>
+                <w:szCs w:val="18"/>
+              </w:rPr>
+            </w:pPr>
+            <w:r>
+              <w:rPr>
+                <w:sz w:val="18"/>
+                <w:szCs w:val="18"/>
+              </w:rPr>
+              <w:t>Lili Huang</w:t>
+            </w:r>
+          </w:p>
+        </w:tc>
+      </w:tr>
+      <w:tr>
+        <w:tc>
+          <w:tcPr>
+            <w:tcW w:w="1186" w:type="dxa"/>
+          </w:tcPr>
+          <w:p>
+            <w:pPr>
+              <w:pStyle w:val="TableText"/>
+              <w:ind w:left="90"/>
+              <w:rPr>
+                <w:sz w:val="18"/>
+                <w:szCs w:val="18"/>
+              </w:rPr>
+            </w:pPr>
+            <w:r>
+              <w:rPr>
+                <w:sz w:val="18"/>
+                <w:szCs w:val="18"/>
+              </w:rPr>
+              <w:t>06/10/2024</w:t>
+            </w:r>
+          </w:p>
+        </w:tc>
+        <w:tc>
+          <w:tcPr>
+            <w:tcW w:w="5949" w:type="dxa"/>
+          </w:tcPr>
+          <w:p>
+            <w:r>
+              <w:t xml:space="preserve">TFS 28232 - </w:t>
+            </w:r>
+            <w:r>
+              <w:t>Feed Load History Report error.</w:t>
             </w:r>
           </w:p>
         </w:tc>
@@ -2945,7 +3002,7 @@
                 <w:sz w:val="32"/>
                 <w:szCs w:val="32"/>
               </w:rPr>
-              <w:t>684</w:t>
+              <w:t>901</w:t>
             </w:r>
             <w:r>
               <w:rPr>
@@ -3312,7 +3369,19 @@
               <w:rPr>
                 <w:bCs/>
               </w:rPr>
-              <w:t>Testers should see the site is up. Check with testers to confirm.</w:t>
+              <w:t xml:space="preserve">Until database changes are deployed, </w:t>
+            </w:r>
+            <w:r>
+              <w:rPr>
+                <w:bCs/>
+              </w:rPr>
+              <w:t>t</w:t>
+            </w:r>
+            <w:r>
+              <w:rPr>
+                <w:bCs/>
+              </w:rPr>
+              <w:t>esters should see the site is up. Check with testers to confirm.</w:t>
             </w:r>
           </w:p>
         </w:tc>
@@ -9269,7 +9338,11 @@
 </file>
 
 <file path=customXml/item3.xml><?xml version="1.0" encoding="utf-8"?>
-<b:Sources xmlns:b="http://schemas.openxmlformats.org/officeDocument/2006/bibliography" xmlns="http://schemas.openxmlformats.org/officeDocument/2006/bibliography" SelectedStyle="\APA.XSL" StyleName="APA"/>
+<p:properties xmlns:p="http://schemas.microsoft.com/office/2006/metadata/properties" xmlns:xsi="http://www.w3.org/2001/XMLSchema-instance">
+  <documentManagement>
+    <_DCDateModified xmlns="http://schemas.microsoft.com/sharepoint/v3/fields" xsi:nil="true"/>
+  </documentManagement>
+</p:properties>
 </file>
 
 <file path=customXml/item4.xml><?xml version="1.0" encoding="utf-8"?>
@@ -9399,11 +9472,7 @@
 </file>
 
 <file path=customXml/item5.xml><?xml version="1.0" encoding="utf-8"?>
-<p:properties xmlns:p="http://schemas.microsoft.com/office/2006/metadata/properties" xmlns:xsi="http://www.w3.org/2001/XMLSchema-instance">
-  <documentManagement>
-    <_DCDateModified xmlns="http://schemas.microsoft.com/sharepoint/v3/fields" xsi:nil="true"/>
-  </documentManagement>
-</p:properties>
+<b:Sources xmlns:b="http://schemas.openxmlformats.org/officeDocument/2006/bibliography" xmlns="http://schemas.openxmlformats.org/officeDocument/2006/bibliography" SelectedStyle="\APA.XSL" StyleName="APA"/>
 </file>
 
 <file path=customXml/itemProps1.xml><?xml version="1.0" encoding="utf-8"?>
@@ -9423,9 +9492,10 @@
 </file>
 
 <file path=customXml/itemProps3.xml><?xml version="1.0" encoding="utf-8"?>
-<ds:datastoreItem xmlns:ds="http://schemas.openxmlformats.org/officeDocument/2006/customXml" ds:itemID="{50F57755-D7E2-4FAE-A2E3-EADC35185201}">
+<ds:datastoreItem xmlns:ds="http://schemas.openxmlformats.org/officeDocument/2006/customXml" ds:itemID="{47853092-453F-4761-BB4F-9437077E6946}">
   <ds:schemaRefs>
-    <ds:schemaRef ds:uri="http://schemas.openxmlformats.org/officeDocument/2006/bibliography"/>
+    <ds:schemaRef ds:uri="http://schemas.microsoft.com/office/2006/metadata/properties"/>
+    <ds:schemaRef ds:uri="http://schemas.microsoft.com/sharepoint/v3/fields"/>
   </ds:schemaRefs>
 </ds:datastoreItem>
 </file>
@@ -9449,10 +9519,9 @@
 </file>
 
 <file path=customXml/itemProps5.xml><?xml version="1.0" encoding="utf-8"?>
-<ds:datastoreItem xmlns:ds="http://schemas.openxmlformats.org/officeDocument/2006/customXml" ds:itemID="{47853092-453F-4761-BB4F-9437077E6946}">
+<ds:datastoreItem xmlns:ds="http://schemas.openxmlformats.org/officeDocument/2006/customXml" ds:itemID="{50F57755-D7E2-4FAE-A2E3-EADC35185201}">
   <ds:schemaRefs>
-    <ds:schemaRef ds:uri="http://schemas.microsoft.com/office/2006/metadata/properties"/>
-    <ds:schemaRef ds:uri="http://schemas.microsoft.com/sharepoint/v3/fields"/>
+    <ds:schemaRef ds:uri="http://schemas.openxmlformats.org/officeDocument/2006/bibliography"/>
   </ds:schemaRefs>
 </ds:datastoreItem>
 </file>
</xml_diff>